<commit_message>
Correccion Presentacion, indice y Agregue Mi Descripcion
</commit_message>
<xml_diff>
--- a/Trabajo_De_Diseño.docx
+++ b/Trabajo_De_Diseño.docx
@@ -1,388 +1,489 @@
 
 <file path=word/document.xml><?xml version="1.0" encoding="utf-8"?>
-<w:document xmlns:wpc="http://schemas.microsoft.com/office/word/2010/wordprocessingCanvas" xmlns:cx="http://schemas.microsoft.com/office/drawing/2014/chartex" xmlns:cx1="http://schemas.microsoft.com/office/drawing/2015/9/8/chartex" xmlns:cx2="http://schemas.microsoft.com/office/drawing/2015/10/21/chartex" xmlns:mc="http://schemas.openxmlformats.org/markup-compatibility/2006" xmlns:o="urn:schemas-microsoft-com:office:office" xmlns:r="http://schemas.openxmlformats.org/officeDocument/2006/relationships" xmlns:m="http://schemas.openxmlformats.org/officeDocument/2006/math" xmlns:v="urn:schemas-microsoft-com:vml" xmlns:wp14="http://schemas.microsoft.com/office/word/2010/wordprocessingDrawing" xmlns:wp="http://schemas.openxmlformats.org/drawingml/2006/wordprocessingDrawing" xmlns:w10="urn:schemas-microsoft-com:office:word" xmlns:w="http://schemas.openxmlformats.org/wordprocessingml/2006/main" xmlns:w14="http://schemas.microsoft.com/office/word/2010/wordml" xmlns:w15="http://schemas.microsoft.com/office/word/2012/wordml" xmlns:w16se="http://schemas.microsoft.com/office/word/2015/wordml/symex" xmlns:wpg="http://schemas.microsoft.com/office/word/2010/wordprocessingGroup" xmlns:wpi="http://schemas.microsoft.com/office/word/2010/wordprocessingInk" xmlns:wne="http://schemas.microsoft.com/office/word/2006/wordml" xmlns:wps="http://schemas.microsoft.com/office/word/2010/wordprocessingShape" mc:Ignorable="w14 w15 w16se wp14">
+<w:document xmlns:ve="http://schemas.openxmlformats.org/markup-compatibility/2006" xmlns:o="urn:schemas-microsoft-com:office:office" xmlns:r="http://schemas.openxmlformats.org/officeDocument/2006/relationships" xmlns:m="http://schemas.openxmlformats.org/officeDocument/2006/math" xmlns:v="urn:schemas-microsoft-com:vml" xmlns:wp="http://schemas.openxmlformats.org/drawingml/2006/wordprocessingDrawing" xmlns:w10="urn:schemas-microsoft-com:office:word" xmlns:w="http://schemas.openxmlformats.org/wordprocessingml/2006/main" xmlns:wne="http://schemas.microsoft.com/office/word/2006/wordml">
   <w:body>
     <w:p>
       <w:pPr>
         <w:jc w:val="center"/>
         <w:rPr>
-          <w:rFonts w:ascii="Arial" w:hAnsi="Arial" w:cs="Arial"/>
-          <w:b/>
-          <w:sz w:val="24"/>
-          <w:szCs w:val="24"/>
-        </w:rPr>
-      </w:pPr>
-      <w:r>
-        <w:rPr>
-          <w:rFonts w:ascii="Arial" w:hAnsi="Arial" w:cs="Arial"/>
-          <w:b/>
-          <w:sz w:val="24"/>
-          <w:szCs w:val="24"/>
-        </w:rPr>
-        <w:t>Trabajo de diseño de ingeniería</w:t>
-      </w:r>
-      <w:r>
-        <w:rPr>
-          <w:rFonts w:ascii="Arial" w:hAnsi="Arial" w:cs="Arial"/>
-          <w:sz w:val="24"/>
-          <w:szCs w:val="24"/>
-        </w:rPr>
-        <w:br/>
-        <w:t>Primer informe de Diseño</w:t>
-      </w:r>
-      <w:r>
-        <w:rPr>
-          <w:rFonts w:ascii="Arial" w:hAnsi="Arial" w:cs="Arial"/>
-          <w:sz w:val="24"/>
-          <w:szCs w:val="24"/>
-        </w:rPr>
-        <w:br/>
-      </w:r>
-      <w:r>
-        <w:rPr>
-          <w:rFonts w:ascii="Arial" w:hAnsi="Arial" w:cs="Arial"/>
-          <w:sz w:val="24"/>
-          <w:szCs w:val="24"/>
-        </w:rPr>
-        <w:br/>
-      </w:r>
-      <w:r>
-        <w:rPr>
-          <w:rFonts w:ascii="Arial" w:hAnsi="Arial" w:cs="Arial"/>
-          <w:sz w:val="24"/>
-          <w:szCs w:val="24"/>
-        </w:rPr>
-        <w:br/>
-      </w:r>
-      <w:r>
-        <w:rPr>
-          <w:rFonts w:ascii="Arial" w:hAnsi="Arial" w:cs="Arial"/>
-          <w:b/>
-          <w:sz w:val="24"/>
-          <w:szCs w:val="24"/>
-        </w:rPr>
-        <w:t>Presentado por:</w:t>
-      </w:r>
-    </w:p>
-    <w:p>
-      <w:pPr>
-        <w:jc w:val="center"/>
-        <w:rPr>
-          <w:rFonts w:ascii="Arial" w:hAnsi="Arial" w:cs="Arial"/>
-          <w:b/>
-          <w:sz w:val="24"/>
-          <w:szCs w:val="24"/>
-        </w:rPr>
-      </w:pPr>
-      <w:r>
-        <w:rPr>
-          <w:rFonts w:ascii="Arial" w:hAnsi="Arial" w:cs="Arial"/>
-          <w:sz w:val="24"/>
-          <w:szCs w:val="24"/>
-        </w:rPr>
-        <w:br/>
-        <w:t>Laura Guerrero</w:t>
-      </w:r>
-      <w:r>
-        <w:rPr>
-          <w:rFonts w:ascii="Arial" w:hAnsi="Arial" w:cs="Arial"/>
-          <w:sz w:val="24"/>
-          <w:szCs w:val="24"/>
-        </w:rPr>
-        <w:br/>
+          <w:rFonts w:ascii="Times New Roman" w:hAnsi="Times New Roman" w:cs="Times New Roman"/>
+          <w:b/>
+          <w:sz w:val="24"/>
+          <w:szCs w:val="24"/>
+          <w:lang w:val="en-US"/>
+        </w:rPr>
+      </w:pPr>
+      <w:r>
+        <w:rPr>
+          <w:rFonts w:ascii="Times New Roman" w:hAnsi="Times New Roman" w:cs="Times New Roman"/>
+          <w:b/>
+          <w:sz w:val="24"/>
+          <w:szCs w:val="24"/>
+          <w:lang w:val="en-US"/>
+        </w:rPr>
+        <w:t>“</w:t>
+      </w:r>
+      <w:r>
+        <w:rPr>
+          <w:rFonts w:ascii="Times New Roman" w:hAnsi="Times New Roman" w:cs="Times New Roman"/>
+          <w:b/>
+          <w:sz w:val="24"/>
+          <w:szCs w:val="24"/>
+        </w:rPr>
+        <w:t>Nombre</w:t>
+      </w:r>
+      <w:r>
+        <w:rPr>
+          <w:rFonts w:ascii="Times New Roman" w:hAnsi="Times New Roman" w:cs="Times New Roman"/>
+          <w:b/>
+          <w:sz w:val="24"/>
+          <w:szCs w:val="24"/>
+          <w:lang w:val="en-US"/>
+        </w:rPr>
+        <w:t xml:space="preserve"> Del </w:t>
       </w:r>
       <w:proofErr w:type="spellStart"/>
       <w:r>
         <w:rPr>
-          <w:rFonts w:ascii="Arial" w:hAnsi="Arial" w:cs="Arial"/>
-          <w:sz w:val="24"/>
-          <w:szCs w:val="24"/>
-        </w:rPr>
-        <w:t>Aldai</w:t>
-      </w:r>
-      <w:r>
-        <w:rPr>
-          <w:rFonts w:ascii="Arial" w:hAnsi="Arial" w:cs="Arial"/>
-          <w:sz w:val="24"/>
-          <w:szCs w:val="24"/>
-        </w:rPr>
-        <w:t>r</w:t>
+          <w:rFonts w:ascii="Times New Roman" w:hAnsi="Times New Roman" w:cs="Times New Roman"/>
+          <w:b/>
+          <w:sz w:val="24"/>
+          <w:szCs w:val="24"/>
+          <w:lang w:val="en-US"/>
+        </w:rPr>
+        <w:t>Trabajo</w:t>
       </w:r>
       <w:proofErr w:type="spellEnd"/>
       <w:r>
         <w:rPr>
-          <w:rFonts w:ascii="Arial" w:hAnsi="Arial" w:cs="Arial"/>
-          <w:sz w:val="24"/>
-          <w:szCs w:val="24"/>
-        </w:rPr>
-        <w:t xml:space="preserve"> Moreno</w:t>
-      </w:r>
-      <w:r>
-        <w:rPr>
-          <w:rFonts w:ascii="Arial" w:hAnsi="Arial" w:cs="Arial"/>
-          <w:sz w:val="24"/>
-          <w:szCs w:val="24"/>
-        </w:rPr>
-        <w:br/>
-        <w:t>Manuel Varela</w:t>
-      </w:r>
-      <w:r>
-        <w:rPr>
-          <w:rFonts w:ascii="Arial" w:hAnsi="Arial" w:cs="Arial"/>
-          <w:sz w:val="24"/>
-          <w:szCs w:val="24"/>
-        </w:rPr>
-        <w:br/>
-        <w:t>Martin Zuleta</w:t>
-      </w:r>
-      <w:r>
-        <w:rPr>
-          <w:rFonts w:ascii="Arial" w:hAnsi="Arial" w:cs="Arial"/>
-          <w:sz w:val="24"/>
-          <w:szCs w:val="24"/>
-        </w:rPr>
-        <w:br/>
-      </w:r>
-      <w:r>
-        <w:rPr>
-          <w:rFonts w:ascii="Arial" w:hAnsi="Arial" w:cs="Arial"/>
-          <w:sz w:val="24"/>
-          <w:szCs w:val="24"/>
-        </w:rPr>
-        <w:br/>
-      </w:r>
-      <w:r>
-        <w:rPr>
-          <w:rFonts w:ascii="Arial" w:hAnsi="Arial" w:cs="Arial"/>
-          <w:sz w:val="24"/>
-          <w:szCs w:val="24"/>
-        </w:rPr>
-        <w:br/>
-      </w:r>
-      <w:r>
-        <w:rPr>
-          <w:rFonts w:ascii="Arial" w:hAnsi="Arial" w:cs="Arial"/>
-          <w:b/>
-          <w:sz w:val="24"/>
-          <w:szCs w:val="24"/>
-        </w:rPr>
-        <w:t>Presentado a:</w:t>
-      </w:r>
-    </w:p>
-    <w:p>
-      <w:pPr>
-        <w:jc w:val="center"/>
-        <w:rPr>
-          <w:rFonts w:ascii="Arial" w:hAnsi="Arial" w:cs="Arial"/>
-          <w:sz w:val="24"/>
-          <w:szCs w:val="24"/>
-        </w:rPr>
-      </w:pPr>
-      <w:r>
-        <w:rPr>
-          <w:rFonts w:ascii="Arial" w:hAnsi="Arial" w:cs="Arial"/>
-          <w:sz w:val="24"/>
-          <w:szCs w:val="24"/>
-        </w:rPr>
-        <w:br/>
-        <w:t>Ing. Sandra de la Hoz</w:t>
-      </w:r>
-      <w:r>
-        <w:rPr>
-          <w:rFonts w:ascii="Arial" w:hAnsi="Arial" w:cs="Arial"/>
-          <w:sz w:val="24"/>
-          <w:szCs w:val="24"/>
-        </w:rPr>
-        <w:br/>
-      </w:r>
-      <w:r>
-        <w:rPr>
-          <w:rFonts w:ascii="Arial" w:hAnsi="Arial" w:cs="Arial"/>
-          <w:sz w:val="24"/>
-          <w:szCs w:val="24"/>
-        </w:rPr>
-        <w:br/>
-      </w:r>
-      <w:r>
-        <w:rPr>
-          <w:rFonts w:ascii="Arial" w:hAnsi="Arial" w:cs="Arial"/>
-          <w:sz w:val="24"/>
-          <w:szCs w:val="24"/>
-        </w:rPr>
-        <w:br/>
-      </w:r>
-      <w:r>
-        <w:rPr>
-          <w:rFonts w:ascii="Arial" w:hAnsi="Arial" w:cs="Arial"/>
-          <w:b/>
-          <w:sz w:val="24"/>
-          <w:szCs w:val="24"/>
-        </w:rPr>
-        <w:t>GRUPO:</w:t>
-      </w:r>
-      <w:r>
-        <w:rPr>
-          <w:rFonts w:ascii="Arial" w:hAnsi="Arial" w:cs="Arial"/>
-          <w:sz w:val="24"/>
-          <w:szCs w:val="24"/>
-        </w:rPr>
-        <w:br/>
-        <w:t>FD</w:t>
-      </w:r>
-      <w:r>
-        <w:rPr>
-          <w:rFonts w:ascii="Arial" w:hAnsi="Arial" w:cs="Arial"/>
-          <w:sz w:val="24"/>
-          <w:szCs w:val="24"/>
-        </w:rPr>
-        <w:br/>
-      </w:r>
-      <w:r>
-        <w:rPr>
-          <w:rFonts w:ascii="Arial" w:hAnsi="Arial" w:cs="Arial"/>
-          <w:sz w:val="24"/>
-          <w:szCs w:val="24"/>
-        </w:rPr>
-        <w:br/>
-      </w:r>
-    </w:p>
-    <w:p>
-      <w:pPr>
-        <w:jc w:val="center"/>
-        <w:rPr>
-          <w:rFonts w:ascii="Arial" w:hAnsi="Arial" w:cs="Arial"/>
-          <w:noProof/>
-          <w:sz w:val="24"/>
-          <w:szCs w:val="24"/>
-          <w:lang w:eastAsia="es-CO"/>
-        </w:rPr>
-      </w:pPr>
-      <w:r>
-        <w:rPr>
-          <w:rFonts w:ascii="Arial" w:hAnsi="Arial" w:cs="Arial"/>
-          <w:b/>
-          <w:sz w:val="24"/>
-          <w:szCs w:val="24"/>
-        </w:rPr>
-        <w:t>AÑO:</w:t>
-      </w:r>
-      <w:r>
-        <w:rPr>
-          <w:rFonts w:ascii="Arial" w:hAnsi="Arial" w:cs="Arial"/>
-          <w:sz w:val="24"/>
-          <w:szCs w:val="24"/>
-        </w:rPr>
-        <w:br/>
-        <w:t>2016</w:t>
-      </w:r>
-      <w:r>
-        <w:rPr>
-          <w:rFonts w:ascii="Arial" w:hAnsi="Arial" w:cs="Arial"/>
-          <w:sz w:val="24"/>
-          <w:szCs w:val="24"/>
-        </w:rPr>
-        <w:br/>
-      </w:r>
-      <w:r>
-        <w:rPr>
-          <w:rFonts w:ascii="Arial" w:hAnsi="Arial" w:cs="Arial"/>
-          <w:sz w:val="24"/>
-          <w:szCs w:val="24"/>
-        </w:rPr>
-        <w:br/>
-      </w:r>
-      <w:r>
-        <w:rPr>
-          <w:rFonts w:ascii="Arial" w:hAnsi="Arial" w:cs="Arial"/>
-          <w:sz w:val="24"/>
-          <w:szCs w:val="24"/>
-        </w:rPr>
-        <w:br/>
-      </w:r>
-      <w:r>
-        <w:rPr>
-          <w:rFonts w:ascii="Arial" w:hAnsi="Arial" w:cs="Arial"/>
-          <w:sz w:val="24"/>
-          <w:szCs w:val="24"/>
-        </w:rPr>
-        <w:br/>
-      </w:r>
-      <w:r>
-        <w:rPr>
-          <w:rFonts w:ascii="Arial" w:hAnsi="Arial" w:cs="Arial"/>
-          <w:sz w:val="24"/>
-          <w:szCs w:val="24"/>
-        </w:rPr>
-        <w:br/>
-      </w:r>
-    </w:p>
-    <w:p>
-      <w:pPr>
-        <w:jc w:val="center"/>
-        <w:rPr>
-          <w:rFonts w:ascii="Arial" w:hAnsi="Arial" w:cs="Arial"/>
-          <w:noProof/>
-          <w:sz w:val="24"/>
-          <w:szCs w:val="24"/>
-          <w:lang w:eastAsia="es-CO"/>
-        </w:rPr>
-      </w:pPr>
-    </w:p>
-    <w:p>
-      <w:pPr>
-        <w:jc w:val="center"/>
-        <w:rPr>
-          <w:rFonts w:ascii="Arial" w:hAnsi="Arial" w:cs="Arial"/>
-          <w:noProof/>
-          <w:sz w:val="24"/>
-          <w:szCs w:val="24"/>
-          <w:lang w:eastAsia="es-CO"/>
-        </w:rPr>
-      </w:pPr>
-    </w:p>
-    <w:p>
-      <w:pPr>
-        <w:jc w:val="center"/>
-        <w:rPr>
-          <w:rFonts w:ascii="Arial" w:hAnsi="Arial" w:cs="Arial"/>
-          <w:sz w:val="24"/>
-          <w:szCs w:val="24"/>
-        </w:rPr>
-      </w:pPr>
-      <w:r>
-        <w:rPr>
-          <w:rFonts w:ascii="Arial" w:hAnsi="Arial" w:cs="Arial"/>
-          <w:sz w:val="24"/>
-          <w:szCs w:val="24"/>
-        </w:rPr>
-        <w:br/>
-      </w:r>
-      <w:r>
-        <w:rPr>
-          <w:rFonts w:ascii="Arial" w:hAnsi="Arial" w:cs="Arial"/>
-          <w:sz w:val="24"/>
-          <w:szCs w:val="24"/>
-        </w:rPr>
-        <w:br/>
-      </w:r>
-    </w:p>
-    <w:p>
-      <w:pPr>
-        <w:rPr>
-          <w:rFonts w:ascii="Arial" w:hAnsi="Arial" w:cs="Arial"/>
-          <w:sz w:val="24"/>
-          <w:szCs w:val="24"/>
-        </w:rPr>
-      </w:pPr>
-    </w:p>
-    <w:p>
-      <w:pPr>
-        <w:rPr>
-          <w:rFonts w:ascii="Arial" w:hAnsi="Arial" w:cs="Arial"/>
-          <w:sz w:val="24"/>
-          <w:szCs w:val="24"/>
-        </w:rPr>
-      </w:pPr>
+          <w:rFonts w:ascii="Times New Roman" w:hAnsi="Times New Roman" w:cs="Times New Roman"/>
+          <w:b/>
+          <w:sz w:val="24"/>
+          <w:szCs w:val="24"/>
+          <w:lang w:val="en-US"/>
+        </w:rPr>
+        <w:t>”</w:t>
+      </w:r>
+    </w:p>
+    <w:p>
+      <w:pPr>
+        <w:jc w:val="center"/>
+        <w:rPr>
+          <w:rFonts w:ascii="Times New Roman" w:hAnsi="Times New Roman" w:cs="Times New Roman"/>
+          <w:b/>
+          <w:sz w:val="24"/>
+          <w:szCs w:val="24"/>
+        </w:rPr>
+      </w:pPr>
+      <w:r>
+        <w:rPr>
+          <w:rFonts w:ascii="Times New Roman" w:hAnsi="Times New Roman" w:cs="Times New Roman"/>
+          <w:b/>
+          <w:sz w:val="24"/>
+          <w:szCs w:val="24"/>
+        </w:rPr>
+        <w:t>Trabajo</w:t>
+      </w:r>
+      <w:r>
+        <w:rPr>
+          <w:rFonts w:ascii="Times New Roman" w:hAnsi="Times New Roman" w:cs="Times New Roman"/>
+          <w:b/>
+          <w:sz w:val="24"/>
+          <w:szCs w:val="24"/>
+          <w:lang w:val="es-ES"/>
+        </w:rPr>
+        <w:t xml:space="preserve"> de </w:t>
+      </w:r>
+      <w:r>
+        <w:rPr>
+          <w:rFonts w:ascii="Times New Roman" w:hAnsi="Times New Roman" w:cs="Times New Roman"/>
+          <w:b/>
+          <w:sz w:val="24"/>
+          <w:szCs w:val="24"/>
+        </w:rPr>
+        <w:t>Diseño De Ingeniería</w:t>
+      </w:r>
+    </w:p>
+    <w:p>
+      <w:pPr>
+        <w:jc w:val="center"/>
+        <w:rPr>
+          <w:rFonts w:ascii="Times New Roman" w:hAnsi="Times New Roman" w:cs="Times New Roman"/>
+          <w:sz w:val="24"/>
+          <w:szCs w:val="24"/>
+          <w:lang w:val="es-ES"/>
+        </w:rPr>
+      </w:pPr>
+      <w:r>
+        <w:rPr>
+          <w:rFonts w:ascii="Times New Roman" w:hAnsi="Times New Roman" w:cs="Times New Roman"/>
+          <w:b/>
+          <w:sz w:val="24"/>
+          <w:szCs w:val="24"/>
+        </w:rPr>
+        <w:t>(</w:t>
+      </w:r>
+      <w:r>
+        <w:rPr>
+          <w:rFonts w:ascii="Times New Roman" w:hAnsi="Times New Roman" w:cs="Times New Roman"/>
+          <w:sz w:val="24"/>
+          <w:szCs w:val="24"/>
+        </w:rPr>
+        <w:t>Primer Informe)</w:t>
+      </w:r>
+    </w:p>
+    <w:p>
+      <w:pPr>
+        <w:jc w:val="center"/>
+        <w:rPr>
+          <w:rFonts w:ascii="Times New Roman" w:hAnsi="Times New Roman" w:cs="Times New Roman"/>
+          <w:b/>
+          <w:sz w:val="24"/>
+          <w:szCs w:val="24"/>
+          <w:lang w:val="es-ES"/>
+        </w:rPr>
+      </w:pPr>
+    </w:p>
+    <w:p>
+      <w:pPr>
+        <w:jc w:val="center"/>
+        <w:rPr>
+          <w:rFonts w:ascii="Times New Roman" w:hAnsi="Times New Roman" w:cs="Times New Roman"/>
+          <w:b/>
+          <w:sz w:val="24"/>
+          <w:szCs w:val="24"/>
+          <w:lang w:val="es-ES"/>
+        </w:rPr>
+      </w:pPr>
+    </w:p>
+    <w:p>
+      <w:pPr>
+        <w:jc w:val="center"/>
+        <w:rPr>
+          <w:rFonts w:ascii="Times New Roman" w:hAnsi="Times New Roman" w:cs="Times New Roman"/>
+          <w:b/>
+          <w:sz w:val="24"/>
+          <w:szCs w:val="24"/>
+          <w:lang w:val="es-ES"/>
+        </w:rPr>
+      </w:pPr>
+    </w:p>
+    <w:p>
+      <w:pPr>
+        <w:jc w:val="center"/>
+        <w:rPr>
+          <w:rFonts w:ascii="Times New Roman" w:hAnsi="Times New Roman" w:cs="Times New Roman"/>
+          <w:b/>
+          <w:sz w:val="24"/>
+          <w:szCs w:val="24"/>
+          <w:lang w:val="es-ES"/>
+        </w:rPr>
+      </w:pPr>
+    </w:p>
+    <w:p>
+      <w:pPr>
+        <w:jc w:val="center"/>
+        <w:rPr>
+          <w:rFonts w:ascii="Times New Roman" w:hAnsi="Times New Roman" w:cs="Times New Roman"/>
+          <w:b/>
+          <w:sz w:val="24"/>
+          <w:szCs w:val="24"/>
+          <w:lang w:val="es-ES"/>
+        </w:rPr>
+      </w:pPr>
+    </w:p>
+    <w:p>
+      <w:pPr>
+        <w:jc w:val="center"/>
+        <w:rPr>
+          <w:rFonts w:ascii="Times New Roman" w:hAnsi="Times New Roman" w:cs="Times New Roman"/>
+          <w:b/>
+          <w:sz w:val="24"/>
+          <w:szCs w:val="24"/>
+          <w:lang w:val="es-ES"/>
+        </w:rPr>
+      </w:pPr>
+    </w:p>
+    <w:p>
+      <w:pPr>
+        <w:jc w:val="center"/>
+        <w:rPr>
+          <w:rFonts w:ascii="Times New Roman" w:hAnsi="Times New Roman" w:cs="Times New Roman"/>
+          <w:b/>
+          <w:sz w:val="24"/>
+          <w:szCs w:val="24"/>
+          <w:lang w:val="es-ES"/>
+        </w:rPr>
+      </w:pPr>
+    </w:p>
+    <w:p>
+      <w:pPr>
+        <w:jc w:val="center"/>
+        <w:rPr>
+          <w:rFonts w:ascii="Times New Roman" w:hAnsi="Times New Roman" w:cs="Times New Roman"/>
+          <w:b/>
+          <w:sz w:val="24"/>
+          <w:szCs w:val="24"/>
+          <w:lang w:val="es-ES"/>
+        </w:rPr>
+      </w:pPr>
+    </w:p>
+    <w:p>
+      <w:pPr>
+        <w:jc w:val="center"/>
+        <w:rPr>
+          <w:rFonts w:ascii="Times New Roman" w:hAnsi="Times New Roman" w:cs="Times New Roman"/>
+          <w:b/>
+          <w:sz w:val="24"/>
+          <w:szCs w:val="24"/>
+          <w:lang w:val="es-ES"/>
+        </w:rPr>
+      </w:pPr>
+    </w:p>
+    <w:p>
+      <w:pPr>
+        <w:jc w:val="center"/>
+        <w:rPr>
+          <w:rFonts w:ascii="Times New Roman" w:hAnsi="Times New Roman" w:cs="Times New Roman"/>
+          <w:b/>
+          <w:sz w:val="24"/>
+          <w:szCs w:val="24"/>
+          <w:lang w:val="es-ES"/>
+        </w:rPr>
+      </w:pPr>
+    </w:p>
+    <w:p>
+      <w:pPr>
+        <w:jc w:val="center"/>
+        <w:rPr>
+          <w:rFonts w:ascii="Times New Roman" w:hAnsi="Times New Roman" w:cs="Times New Roman"/>
+          <w:b/>
+          <w:sz w:val="24"/>
+          <w:szCs w:val="24"/>
+          <w:lang w:val="es-ES"/>
+        </w:rPr>
+      </w:pPr>
+    </w:p>
+    <w:p>
+      <w:pPr>
+        <w:jc w:val="center"/>
+        <w:rPr>
+          <w:rFonts w:ascii="Times New Roman" w:hAnsi="Times New Roman" w:cs="Times New Roman"/>
+          <w:b/>
+          <w:sz w:val="24"/>
+          <w:szCs w:val="24"/>
+          <w:lang w:val="es-ES"/>
+        </w:rPr>
+      </w:pPr>
+    </w:p>
+    <w:p>
+      <w:pPr>
+        <w:jc w:val="center"/>
+        <w:rPr>
+          <w:rFonts w:ascii="Times New Roman" w:hAnsi="Times New Roman" w:cs="Times New Roman"/>
+          <w:b/>
+          <w:sz w:val="24"/>
+          <w:szCs w:val="24"/>
+          <w:lang w:val="es-ES"/>
+        </w:rPr>
+      </w:pPr>
+    </w:p>
+    <w:p>
+      <w:pPr>
+        <w:jc w:val="center"/>
+        <w:rPr>
+          <w:rFonts w:ascii="Times New Roman" w:hAnsi="Times New Roman" w:cs="Times New Roman"/>
+          <w:b/>
+          <w:sz w:val="24"/>
+          <w:szCs w:val="24"/>
+          <w:lang w:val="es-ES"/>
+        </w:rPr>
+      </w:pPr>
+    </w:p>
+    <w:p>
+      <w:pPr>
+        <w:jc w:val="center"/>
+        <w:rPr>
+          <w:rFonts w:ascii="Times New Roman" w:hAnsi="Times New Roman" w:cs="Times New Roman"/>
+          <w:b/>
+          <w:sz w:val="24"/>
+          <w:szCs w:val="24"/>
+        </w:rPr>
+      </w:pPr>
+      <w:r>
+        <w:rPr>
+          <w:rFonts w:ascii="Times New Roman" w:hAnsi="Times New Roman" w:cs="Times New Roman"/>
+          <w:b/>
+          <w:sz w:val="24"/>
+          <w:szCs w:val="24"/>
+        </w:rPr>
+        <w:t>Laura Carolina Guerrero Séales</w:t>
+      </w:r>
+      <w:r>
+        <w:rPr>
+          <w:rFonts w:ascii="Times New Roman" w:hAnsi="Times New Roman" w:cs="Times New Roman"/>
+          <w:b/>
+          <w:sz w:val="24"/>
+          <w:szCs w:val="24"/>
+        </w:rPr>
+        <w:t xml:space="preserve">, </w:t>
+      </w:r>
+      <w:r>
+        <w:rPr>
+          <w:rFonts w:ascii="Times New Roman" w:hAnsi="Times New Roman" w:cs="Times New Roman"/>
+          <w:b/>
+          <w:sz w:val="24"/>
+          <w:szCs w:val="24"/>
+        </w:rPr>
+        <w:t>Aldair Miguel Moreno Collazos</w:t>
+      </w:r>
+      <w:r>
+        <w:rPr>
+          <w:rFonts w:ascii="Times New Roman" w:hAnsi="Times New Roman" w:cs="Times New Roman"/>
+          <w:b/>
+          <w:sz w:val="24"/>
+          <w:szCs w:val="24"/>
+        </w:rPr>
+        <w:t>,</w:t>
+      </w:r>
+      <w:r>
+        <w:rPr>
+          <w:rFonts w:ascii="Times New Roman" w:hAnsi="Times New Roman" w:cs="Times New Roman"/>
+          <w:b/>
+          <w:sz w:val="24"/>
+          <w:szCs w:val="24"/>
+        </w:rPr>
+        <w:t xml:space="preserve"> Manuel Alfredo Varela Patiño </w:t>
+      </w:r>
+      <w:r>
+        <w:rPr>
+          <w:rFonts w:ascii="Times New Roman" w:hAnsi="Times New Roman" w:cs="Times New Roman"/>
+          <w:b/>
+          <w:sz w:val="24"/>
+          <w:szCs w:val="24"/>
+        </w:rPr>
+        <w:t>&amp; Martin Zuleta.</w:t>
+      </w:r>
+    </w:p>
+    <w:p>
+      <w:pPr>
+        <w:jc w:val="center"/>
+        <w:rPr>
+          <w:rFonts w:ascii="Times New Roman" w:hAnsi="Times New Roman" w:cs="Times New Roman"/>
+          <w:b/>
+          <w:sz w:val="24"/>
+          <w:szCs w:val="24"/>
+        </w:rPr>
+      </w:pPr>
+      <w:r>
+        <w:rPr>
+          <w:rFonts w:ascii="Times New Roman" w:hAnsi="Times New Roman" w:cs="Times New Roman"/>
+          <w:b/>
+          <w:sz w:val="24"/>
+          <w:szCs w:val="24"/>
+        </w:rPr>
+        <w:t>Diseño De Ingeniería</w:t>
+      </w:r>
+    </w:p>
+    <w:p>
+      <w:pPr>
+        <w:jc w:val="center"/>
+        <w:rPr>
+          <w:rFonts w:ascii="Times New Roman" w:hAnsi="Times New Roman" w:cs="Times New Roman"/>
+          <w:b/>
+          <w:sz w:val="24"/>
+          <w:szCs w:val="24"/>
+        </w:rPr>
+      </w:pPr>
+      <w:r>
+        <w:rPr>
+          <w:rFonts w:ascii="Times New Roman" w:hAnsi="Times New Roman" w:cs="Times New Roman"/>
+          <w:b/>
+          <w:sz w:val="24"/>
+          <w:szCs w:val="24"/>
+        </w:rPr>
+        <w:t>Universidad de la costa</w:t>
+      </w:r>
+    </w:p>
+    <w:p>
+      <w:pPr>
+        <w:jc w:val="center"/>
+        <w:rPr>
+          <w:rFonts w:ascii="Times New Roman" w:hAnsi="Times New Roman" w:cs="Times New Roman"/>
+          <w:b/>
+          <w:sz w:val="24"/>
+          <w:szCs w:val="24"/>
+        </w:rPr>
+      </w:pPr>
+      <w:r>
+        <w:rPr>
+          <w:rFonts w:ascii="Times New Roman" w:hAnsi="Times New Roman" w:cs="Times New Roman"/>
+          <w:b/>
+          <w:sz w:val="24"/>
+          <w:szCs w:val="24"/>
+        </w:rPr>
+        <w:t>Facultad de ingeniería</w:t>
+      </w:r>
+    </w:p>
+    <w:p>
+      <w:pPr>
+        <w:jc w:val="center"/>
+        <w:rPr>
+          <w:rFonts w:ascii="Times New Roman" w:hAnsi="Times New Roman" w:cs="Times New Roman"/>
+          <w:b/>
+          <w:sz w:val="24"/>
+          <w:szCs w:val="24"/>
+        </w:rPr>
+      </w:pPr>
+      <w:r>
+        <w:rPr>
+          <w:rFonts w:ascii="Times New Roman" w:hAnsi="Times New Roman" w:cs="Times New Roman"/>
+          <w:b/>
+          <w:sz w:val="24"/>
+          <w:szCs w:val="24"/>
+        </w:rPr>
+        <w:t>Mg Sandra De La Hoz</w:t>
+      </w:r>
+    </w:p>
+    <w:p>
+      <w:pPr>
+        <w:jc w:val="center"/>
+        <w:rPr>
+          <w:rFonts w:ascii="Times New Roman" w:hAnsi="Times New Roman" w:cs="Times New Roman"/>
+          <w:b/>
+          <w:sz w:val="24"/>
+          <w:szCs w:val="24"/>
+        </w:rPr>
+      </w:pPr>
+      <w:r>
+        <w:rPr>
+          <w:rFonts w:ascii="Times New Roman" w:hAnsi="Times New Roman" w:cs="Times New Roman"/>
+          <w:b/>
+          <w:sz w:val="24"/>
+          <w:szCs w:val="24"/>
+        </w:rPr>
+        <w:t>Septiembre, 2016</w:t>
+      </w:r>
+    </w:p>
+    <w:p>
+      <w:pPr>
+        <w:jc w:val="center"/>
+        <w:rPr>
+          <w:rFonts w:ascii="Times New Roman" w:hAnsi="Times New Roman" w:cs="Times New Roman"/>
+          <w:b/>
+          <w:sz w:val="24"/>
+          <w:szCs w:val="24"/>
+        </w:rPr>
+      </w:pPr>
+      <w:r>
+        <w:rPr>
+          <w:rFonts w:ascii="Times New Roman" w:hAnsi="Times New Roman" w:cs="Times New Roman"/>
+          <w:b/>
+          <w:sz w:val="24"/>
+          <w:szCs w:val="24"/>
+        </w:rPr>
+        <w:t>Barranquilla</w:t>
+      </w:r>
     </w:p>
     <w:p>
       <w:pPr>
@@ -409,16 +510,27 @@
       <w:pPr>
         <w:jc w:val="center"/>
         <w:rPr>
-          <w:rFonts w:ascii="Arial" w:hAnsi="Arial" w:cs="Arial"/>
-          <w:b/>
-          <w:sz w:val="24"/>
-          <w:szCs w:val="24"/>
-        </w:rPr>
-      </w:pPr>
-    </w:p>
-    <w:p>
-      <w:pPr>
-        <w:pStyle w:val="ListParagraph"/>
+          <w:rFonts w:ascii="Times New Roman" w:hAnsi="Times New Roman" w:cs="Times New Roman"/>
+          <w:b/>
+          <w:sz w:val="24"/>
+          <w:szCs w:val="24"/>
+        </w:rPr>
+      </w:pPr>
+    </w:p>
+    <w:p>
+      <w:pPr>
+        <w:jc w:val="center"/>
+        <w:rPr>
+          <w:rFonts w:ascii="Arial" w:hAnsi="Arial" w:cs="Arial"/>
+          <w:b/>
+          <w:sz w:val="24"/>
+          <w:szCs w:val="24"/>
+        </w:rPr>
+      </w:pPr>
+    </w:p>
+    <w:p>
+      <w:pPr>
+        <w:pStyle w:val="Prrafodelista"/>
         <w:numPr>
           <w:ilvl w:val="0"/>
           <w:numId w:val="6"/>
@@ -443,7 +555,7 @@
     </w:p>
     <w:p>
       <w:pPr>
-        <w:pStyle w:val="ListParagraph"/>
+        <w:pStyle w:val="Prrafodelista"/>
         <w:numPr>
           <w:ilvl w:val="0"/>
           <w:numId w:val="6"/>
@@ -468,7 +580,20 @@
     </w:p>
     <w:p>
       <w:pPr>
-        <w:pStyle w:val="ListParagraph"/>
+        <w:pStyle w:val="Prrafodelista"/>
+        <w:ind w:left="360"/>
+        <w:jc w:val="both"/>
+        <w:rPr>
+          <w:rFonts w:ascii="Arial" w:hAnsi="Arial" w:cs="Arial"/>
+          <w:b/>
+          <w:sz w:val="24"/>
+          <w:szCs w:val="24"/>
+        </w:rPr>
+      </w:pPr>
+    </w:p>
+    <w:p>
+      <w:pPr>
+        <w:pStyle w:val="Prrafodelista"/>
         <w:numPr>
           <w:ilvl w:val="1"/>
           <w:numId w:val="6"/>
@@ -493,7 +618,7 @@
     </w:p>
     <w:p>
       <w:pPr>
-        <w:pStyle w:val="ListParagraph"/>
+        <w:pStyle w:val="Prrafodelista"/>
         <w:numPr>
           <w:ilvl w:val="1"/>
           <w:numId w:val="6"/>
@@ -518,7 +643,20 @@
     </w:p>
     <w:p>
       <w:pPr>
-        <w:pStyle w:val="ListParagraph"/>
+        <w:pStyle w:val="Prrafodelista"/>
+        <w:ind w:left="792"/>
+        <w:jc w:val="both"/>
+        <w:rPr>
+          <w:rFonts w:ascii="Arial" w:hAnsi="Arial" w:cs="Arial"/>
+          <w:b/>
+          <w:sz w:val="24"/>
+          <w:szCs w:val="24"/>
+        </w:rPr>
+      </w:pPr>
+    </w:p>
+    <w:p>
+      <w:pPr>
+        <w:pStyle w:val="Prrafodelista"/>
         <w:numPr>
           <w:ilvl w:val="0"/>
           <w:numId w:val="6"/>
@@ -543,7 +681,7 @@
     </w:p>
     <w:p>
       <w:pPr>
-        <w:pStyle w:val="ListParagraph"/>
+        <w:pStyle w:val="Prrafodelista"/>
         <w:numPr>
           <w:ilvl w:val="0"/>
           <w:numId w:val="6"/>
@@ -568,7 +706,20 @@
     </w:p>
     <w:p>
       <w:pPr>
-        <w:pStyle w:val="ListParagraph"/>
+        <w:pStyle w:val="Prrafodelista"/>
+        <w:ind w:left="360"/>
+        <w:jc w:val="both"/>
+        <w:rPr>
+          <w:rFonts w:ascii="Arial" w:hAnsi="Arial" w:cs="Arial"/>
+          <w:b/>
+          <w:sz w:val="24"/>
+          <w:szCs w:val="24"/>
+        </w:rPr>
+      </w:pPr>
+    </w:p>
+    <w:p>
+      <w:pPr>
+        <w:pStyle w:val="Prrafodelista"/>
         <w:numPr>
           <w:ilvl w:val="1"/>
           <w:numId w:val="6"/>
@@ -593,7 +744,7 @@
     </w:p>
     <w:p>
       <w:pPr>
-        <w:pStyle w:val="ListParagraph"/>
+        <w:pStyle w:val="Prrafodelista"/>
         <w:numPr>
           <w:ilvl w:val="1"/>
           <w:numId w:val="6"/>
@@ -613,32 +764,12 @@
           <w:sz w:val="24"/>
           <w:szCs w:val="24"/>
         </w:rPr>
-        <w:t xml:space="preserve"> </w:t>
-      </w:r>
-      <w:proofErr w:type="spellStart"/>
-      <w:r>
-        <w:rPr>
-          <w:rFonts w:ascii="Arial" w:hAnsi="Arial" w:cs="Arial"/>
-          <w:b/>
-          <w:sz w:val="24"/>
-          <w:szCs w:val="24"/>
-        </w:rPr>
-        <w:t>Aldair</w:t>
-      </w:r>
-      <w:proofErr w:type="spellEnd"/>
-      <w:r>
-        <w:rPr>
-          <w:rFonts w:ascii="Arial" w:hAnsi="Arial" w:cs="Arial"/>
-          <w:b/>
-          <w:sz w:val="24"/>
-          <w:szCs w:val="24"/>
-        </w:rPr>
-        <w:t xml:space="preserve"> Moreno</w:t>
-      </w:r>
-    </w:p>
-    <w:p>
-      <w:pPr>
-        <w:pStyle w:val="ListParagraph"/>
+        <w:t xml:space="preserve"> Aldair Moreno</w:t>
+      </w:r>
+    </w:p>
+    <w:p>
+      <w:pPr>
+        <w:pStyle w:val="Prrafodelista"/>
         <w:numPr>
           <w:ilvl w:val="1"/>
           <w:numId w:val="6"/>
@@ -663,7 +794,7 @@
     </w:p>
     <w:p>
       <w:pPr>
-        <w:pStyle w:val="ListParagraph"/>
+        <w:pStyle w:val="Prrafodelista"/>
         <w:numPr>
           <w:ilvl w:val="1"/>
           <w:numId w:val="6"/>
@@ -688,7 +819,20 @@
     </w:p>
     <w:p>
       <w:pPr>
-        <w:pStyle w:val="ListParagraph"/>
+        <w:pStyle w:val="Prrafodelista"/>
+        <w:ind w:left="792"/>
+        <w:jc w:val="both"/>
+        <w:rPr>
+          <w:rFonts w:ascii="Arial" w:hAnsi="Arial" w:cs="Arial"/>
+          <w:b/>
+          <w:sz w:val="24"/>
+          <w:szCs w:val="24"/>
+        </w:rPr>
+      </w:pPr>
+    </w:p>
+    <w:p>
+      <w:pPr>
+        <w:pStyle w:val="Prrafodelista"/>
         <w:numPr>
           <w:ilvl w:val="0"/>
           <w:numId w:val="6"/>
@@ -713,7 +857,20 @@
     </w:p>
     <w:p>
       <w:pPr>
-        <w:pStyle w:val="ListParagraph"/>
+        <w:pStyle w:val="Prrafodelista"/>
+        <w:ind w:left="360"/>
+        <w:jc w:val="both"/>
+        <w:rPr>
+          <w:rFonts w:ascii="Arial" w:hAnsi="Arial" w:cs="Arial"/>
+          <w:b/>
+          <w:sz w:val="24"/>
+          <w:szCs w:val="24"/>
+        </w:rPr>
+      </w:pPr>
+    </w:p>
+    <w:p>
+      <w:pPr>
+        <w:pStyle w:val="Prrafodelista"/>
         <w:numPr>
           <w:ilvl w:val="1"/>
           <w:numId w:val="6"/>
@@ -738,7 +895,7 @@
     </w:p>
     <w:p>
       <w:pPr>
-        <w:pStyle w:val="ListParagraph"/>
+        <w:pStyle w:val="Prrafodelista"/>
         <w:numPr>
           <w:ilvl w:val="1"/>
           <w:numId w:val="6"/>
@@ -763,7 +920,7 @@
     </w:p>
     <w:p>
       <w:pPr>
-        <w:pStyle w:val="ListParagraph"/>
+        <w:pStyle w:val="Prrafodelista"/>
         <w:numPr>
           <w:ilvl w:val="1"/>
           <w:numId w:val="6"/>
@@ -788,7 +945,20 @@
     </w:p>
     <w:p>
       <w:pPr>
-        <w:pStyle w:val="ListParagraph"/>
+        <w:pStyle w:val="Prrafodelista"/>
+        <w:ind w:left="792"/>
+        <w:jc w:val="both"/>
+        <w:rPr>
+          <w:rFonts w:ascii="Arial" w:hAnsi="Arial" w:cs="Arial"/>
+          <w:b/>
+          <w:sz w:val="24"/>
+          <w:szCs w:val="24"/>
+        </w:rPr>
+      </w:pPr>
+    </w:p>
+    <w:p>
+      <w:pPr>
+        <w:pStyle w:val="Prrafodelista"/>
         <w:numPr>
           <w:ilvl w:val="0"/>
           <w:numId w:val="6"/>
@@ -813,7 +983,7 @@
     </w:p>
     <w:p>
       <w:pPr>
-        <w:pStyle w:val="ListParagraph"/>
+        <w:pStyle w:val="Prrafodelista"/>
         <w:numPr>
           <w:ilvl w:val="0"/>
           <w:numId w:val="6"/>
@@ -946,6 +1116,47 @@
         </w:rPr>
         <w:br/>
       </w:r>
+    </w:p>
+    <w:p>
+      <w:pPr>
+        <w:pStyle w:val="Prrafodelista"/>
+        <w:jc w:val="center"/>
+        <w:rPr>
+          <w:rFonts w:ascii="Arial" w:hAnsi="Arial" w:cs="Arial"/>
+          <w:b/>
+          <w:sz w:val="24"/>
+          <w:szCs w:val="24"/>
+        </w:rPr>
+      </w:pPr>
+    </w:p>
+    <w:p>
+      <w:pPr>
+        <w:pStyle w:val="Prrafodelista"/>
+        <w:rPr>
+          <w:rFonts w:ascii="Arial" w:hAnsi="Arial" w:cs="Arial"/>
+          <w:b/>
+          <w:sz w:val="24"/>
+          <w:szCs w:val="24"/>
+        </w:rPr>
+      </w:pPr>
+      <w:r>
+        <w:rPr>
+          <w:rFonts w:ascii="Arial" w:hAnsi="Arial" w:cs="Arial"/>
+          <w:b/>
+          <w:sz w:val="24"/>
+          <w:szCs w:val="24"/>
+        </w:rPr>
+        <w:t xml:space="preserve">                                             </w:t>
+      </w:r>
+      <w:r>
+        <w:rPr>
+          <w:rFonts w:ascii="Arial" w:hAnsi="Arial" w:cs="Arial"/>
+          <w:b/>
+          <w:sz w:val="24"/>
+          <w:szCs w:val="24"/>
+        </w:rPr>
+        <w:t>Introducción</w:t>
+      </w:r>
       <w:r>
         <w:rPr>
           <w:rFonts w:ascii="Arial" w:hAnsi="Arial" w:cs="Arial"/>
@@ -955,166 +1166,6 @@
         </w:rPr>
         <w:br/>
       </w:r>
-      <w:r>
-        <w:rPr>
-          <w:rFonts w:ascii="Arial" w:hAnsi="Arial" w:cs="Arial"/>
-          <w:b/>
-          <w:sz w:val="24"/>
-          <w:szCs w:val="24"/>
-        </w:rPr>
-        <w:br/>
-      </w:r>
-      <w:r>
-        <w:rPr>
-          <w:rFonts w:ascii="Arial" w:hAnsi="Arial" w:cs="Arial"/>
-          <w:b/>
-          <w:sz w:val="24"/>
-          <w:szCs w:val="24"/>
-        </w:rPr>
-        <w:br/>
-      </w:r>
-      <w:r>
-        <w:rPr>
-          <w:rFonts w:ascii="Arial" w:hAnsi="Arial" w:cs="Arial"/>
-          <w:b/>
-          <w:sz w:val="24"/>
-          <w:szCs w:val="24"/>
-        </w:rPr>
-        <w:br/>
-      </w:r>
-      <w:r>
-        <w:rPr>
-          <w:rFonts w:ascii="Arial" w:hAnsi="Arial" w:cs="Arial"/>
-          <w:b/>
-          <w:sz w:val="24"/>
-          <w:szCs w:val="24"/>
-        </w:rPr>
-        <w:br/>
-      </w:r>
-      <w:r>
-        <w:rPr>
-          <w:rFonts w:ascii="Arial" w:hAnsi="Arial" w:cs="Arial"/>
-          <w:b/>
-          <w:sz w:val="24"/>
-          <w:szCs w:val="24"/>
-        </w:rPr>
-        <w:br/>
-      </w:r>
-      <w:r>
-        <w:rPr>
-          <w:rFonts w:ascii="Arial" w:hAnsi="Arial" w:cs="Arial"/>
-          <w:b/>
-          <w:sz w:val="24"/>
-          <w:szCs w:val="24"/>
-        </w:rPr>
-        <w:br/>
-      </w:r>
-      <w:r>
-        <w:rPr>
-          <w:rFonts w:ascii="Arial" w:hAnsi="Arial" w:cs="Arial"/>
-          <w:b/>
-          <w:sz w:val="24"/>
-          <w:szCs w:val="24"/>
-        </w:rPr>
-        <w:br/>
-      </w:r>
-      <w:r>
-        <w:rPr>
-          <w:rFonts w:ascii="Arial" w:hAnsi="Arial" w:cs="Arial"/>
-          <w:b/>
-          <w:sz w:val="24"/>
-          <w:szCs w:val="24"/>
-        </w:rPr>
-        <w:br/>
-      </w:r>
-      <w:r>
-        <w:rPr>
-          <w:rFonts w:ascii="Arial" w:hAnsi="Arial" w:cs="Arial"/>
-          <w:b/>
-          <w:sz w:val="24"/>
-          <w:szCs w:val="24"/>
-        </w:rPr>
-        <w:lastRenderedPageBreak/>
-        <w:br/>
-      </w:r>
-    </w:p>
-    <w:p>
-      <w:pPr>
-        <w:pStyle w:val="ListParagraph"/>
-        <w:jc w:val="center"/>
-        <w:rPr>
-          <w:rFonts w:ascii="Arial" w:hAnsi="Arial" w:cs="Arial"/>
-          <w:b/>
-          <w:sz w:val="24"/>
-          <w:szCs w:val="24"/>
-        </w:rPr>
-      </w:pPr>
-    </w:p>
-    <w:p>
-      <w:pPr>
-        <w:pStyle w:val="ListParagraph"/>
-        <w:jc w:val="center"/>
-        <w:rPr>
-          <w:rFonts w:ascii="Arial" w:hAnsi="Arial" w:cs="Arial"/>
-          <w:b/>
-          <w:sz w:val="24"/>
-          <w:szCs w:val="24"/>
-        </w:rPr>
-      </w:pPr>
-    </w:p>
-    <w:p>
-      <w:pPr>
-        <w:pStyle w:val="ListParagraph"/>
-        <w:jc w:val="center"/>
-        <w:rPr>
-          <w:rFonts w:ascii="Arial" w:hAnsi="Arial" w:cs="Arial"/>
-          <w:b/>
-          <w:sz w:val="24"/>
-          <w:szCs w:val="24"/>
-        </w:rPr>
-      </w:pPr>
-    </w:p>
-    <w:p>
-      <w:pPr>
-        <w:pStyle w:val="ListParagraph"/>
-        <w:jc w:val="center"/>
-        <w:rPr>
-          <w:rFonts w:ascii="Arial" w:hAnsi="Arial" w:cs="Arial"/>
-          <w:b/>
-          <w:sz w:val="24"/>
-          <w:szCs w:val="24"/>
-        </w:rPr>
-      </w:pPr>
-    </w:p>
-    <w:p>
-      <w:pPr>
-        <w:pStyle w:val="ListParagraph"/>
-        <w:jc w:val="center"/>
-        <w:rPr>
-          <w:rFonts w:ascii="Arial" w:hAnsi="Arial" w:cs="Arial"/>
-          <w:b/>
-          <w:sz w:val="24"/>
-          <w:szCs w:val="24"/>
-        </w:rPr>
-      </w:pPr>
-      <w:r>
-        <w:rPr>
-          <w:rFonts w:ascii="Arial" w:hAnsi="Arial" w:cs="Arial"/>
-          <w:b/>
-          <w:sz w:val="24"/>
-          <w:szCs w:val="24"/>
-        </w:rPr>
-        <w:t>Introducción</w:t>
-      </w:r>
-      <w:r>
-        <w:rPr>
-          <w:rFonts w:ascii="Arial" w:hAnsi="Arial" w:cs="Arial"/>
-          <w:b/>
-          <w:sz w:val="24"/>
-          <w:szCs w:val="24"/>
-        </w:rPr>
-        <w:br/>
-      </w:r>
     </w:p>
     <w:p>
       <w:pPr>
@@ -1385,6 +1436,35 @@
       <w:pPr>
         <w:rPr>
           <w:rFonts w:ascii="Arial" w:hAnsi="Arial" w:cs="Arial"/>
+          <w:sz w:val="24"/>
+          <w:szCs w:val="24"/>
+        </w:rPr>
+      </w:pPr>
+    </w:p>
+    <w:p>
+      <w:pPr>
+        <w:rPr>
+          <w:rFonts w:ascii="Arial" w:hAnsi="Arial" w:cs="Arial"/>
+          <w:sz w:val="24"/>
+          <w:szCs w:val="24"/>
+        </w:rPr>
+      </w:pPr>
+    </w:p>
+    <w:p>
+      <w:pPr>
+        <w:rPr>
+          <w:rFonts w:ascii="Arial" w:hAnsi="Arial" w:cs="Arial"/>
+          <w:sz w:val="24"/>
+          <w:szCs w:val="24"/>
+        </w:rPr>
+      </w:pPr>
+    </w:p>
+    <w:p>
+      <w:pPr>
+        <w:jc w:val="center"/>
+        <w:rPr>
+          <w:rFonts w:ascii="Arial" w:hAnsi="Arial" w:cs="Arial"/>
+          <w:b/>
           <w:sz w:val="24"/>
           <w:szCs w:val="24"/>
         </w:rPr>
@@ -1444,7 +1524,7 @@
     </w:p>
     <w:p>
       <w:pPr>
-        <w:pStyle w:val="ListParagraph"/>
+        <w:pStyle w:val="Prrafodelista"/>
         <w:numPr>
           <w:ilvl w:val="0"/>
           <w:numId w:val="2"/>
@@ -1511,7 +1591,7 @@
     </w:p>
     <w:p>
       <w:pPr>
-        <w:pStyle w:val="ListParagraph"/>
+        <w:pStyle w:val="Prrafodelista"/>
         <w:numPr>
           <w:ilvl w:val="0"/>
           <w:numId w:val="2"/>
@@ -1550,7 +1630,7 @@
     </w:p>
     <w:p>
       <w:pPr>
-        <w:pStyle w:val="ListParagraph"/>
+        <w:pStyle w:val="Prrafodelista"/>
         <w:numPr>
           <w:ilvl w:val="0"/>
           <w:numId w:val="2"/>
@@ -2118,7 +2198,7 @@
     </w:p>
     <w:p>
       <w:pPr>
-        <w:pStyle w:val="ListParagraph"/>
+        <w:pStyle w:val="Prrafodelista"/>
         <w:numPr>
           <w:ilvl w:val="0"/>
           <w:numId w:val="8"/>
@@ -2164,17 +2244,39 @@
     </w:p>
     <w:p>
       <w:pPr>
-        <w:pStyle w:val="ListParagraph"/>
-        <w:rPr>
-          <w:rFonts w:ascii="Arial" w:hAnsi="Arial" w:cs="Arial"/>
-          <w:sz w:val="24"/>
-          <w:szCs w:val="24"/>
-        </w:rPr>
-      </w:pPr>
-    </w:p>
-    <w:p>
-      <w:pPr>
-        <w:pStyle w:val="ListParagraph"/>
+        <w:pStyle w:val="Prrafodelista"/>
+        <w:rPr>
+          <w:rFonts w:ascii="Arial" w:hAnsi="Arial" w:cs="Arial"/>
+          <w:sz w:val="24"/>
+          <w:szCs w:val="24"/>
+        </w:rPr>
+      </w:pPr>
+    </w:p>
+    <w:p>
+      <w:pPr>
+        <w:pStyle w:val="Prrafodelista"/>
+        <w:rPr>
+          <w:rFonts w:ascii="Arial" w:hAnsi="Arial" w:cs="Arial"/>
+          <w:b/>
+          <w:sz w:val="24"/>
+          <w:szCs w:val="24"/>
+        </w:rPr>
+      </w:pPr>
+    </w:p>
+    <w:p>
+      <w:pPr>
+        <w:pStyle w:val="Prrafodelista"/>
+        <w:rPr>
+          <w:rFonts w:ascii="Arial" w:hAnsi="Arial" w:cs="Arial"/>
+          <w:b/>
+          <w:sz w:val="24"/>
+          <w:szCs w:val="24"/>
+        </w:rPr>
+      </w:pPr>
+    </w:p>
+    <w:p>
+      <w:pPr>
+        <w:pStyle w:val="Prrafodelista"/>
         <w:rPr>
           <w:rFonts w:ascii="Arial" w:hAnsi="Arial" w:cs="Arial"/>
           <w:b/>
@@ -2194,7 +2296,7 @@
     </w:p>
     <w:p>
       <w:pPr>
-        <w:pStyle w:val="ListParagraph"/>
+        <w:pStyle w:val="Prrafodelista"/>
         <w:rPr>
           <w:rFonts w:ascii="Arial" w:hAnsi="Arial" w:cs="Arial"/>
           <w:b/>
@@ -2332,18 +2434,29 @@
     </w:p>
     <w:p>
       <w:pPr>
-        <w:pStyle w:val="ListParagraph"/>
-        <w:rPr>
-          <w:rFonts w:ascii="Arial" w:hAnsi="Arial" w:cs="Arial"/>
-          <w:b/>
-          <w:sz w:val="24"/>
-          <w:szCs w:val="24"/>
-        </w:rPr>
-      </w:pPr>
-    </w:p>
-    <w:p>
-      <w:pPr>
-        <w:pStyle w:val="ListParagraph"/>
+        <w:pStyle w:val="Prrafodelista"/>
+        <w:rPr>
+          <w:rFonts w:ascii="Arial" w:hAnsi="Arial" w:cs="Arial"/>
+          <w:b/>
+          <w:sz w:val="24"/>
+          <w:szCs w:val="24"/>
+        </w:rPr>
+      </w:pPr>
+    </w:p>
+    <w:p>
+      <w:pPr>
+        <w:pStyle w:val="Prrafodelista"/>
+        <w:rPr>
+          <w:rFonts w:ascii="Arial" w:hAnsi="Arial" w:cs="Arial"/>
+          <w:b/>
+          <w:sz w:val="24"/>
+          <w:szCs w:val="24"/>
+        </w:rPr>
+      </w:pPr>
+    </w:p>
+    <w:p>
+      <w:pPr>
+        <w:pStyle w:val="Prrafodelista"/>
         <w:rPr>
           <w:rFonts w:ascii="Arial" w:hAnsi="Arial" w:cs="Arial"/>
           <w:b/>
@@ -2363,7 +2476,7 @@
     </w:p>
     <w:p>
       <w:pPr>
-        <w:pStyle w:val="ListParagraph"/>
+        <w:pStyle w:val="Prrafodelista"/>
         <w:rPr>
           <w:rFonts w:ascii="Arial" w:hAnsi="Arial" w:cs="Arial"/>
           <w:sz w:val="24"/>
@@ -2385,26 +2498,58 @@
           <w:sz w:val="24"/>
           <w:szCs w:val="24"/>
         </w:rPr>
+        <w:t xml:space="preserve"> Aldair Moreno</w:t>
+      </w:r>
+      <w:r>
+        <w:rPr>
+          <w:rFonts w:ascii="Arial" w:hAnsi="Arial" w:cs="Arial"/>
+          <w:sz w:val="24"/>
+          <w:szCs w:val="24"/>
+        </w:rPr>
+        <w:br/>
+      </w:r>
+      <w:r>
+        <w:rPr>
+          <w:rFonts w:ascii="Arial" w:hAnsi="Arial" w:cs="Arial"/>
+          <w:b/>
+          <w:sz w:val="24"/>
+          <w:szCs w:val="24"/>
+        </w:rPr>
+        <w:t>Programa Académico:</w:t>
+      </w:r>
+      <w:r>
+        <w:rPr>
+          <w:rFonts w:ascii="Arial" w:hAnsi="Arial" w:cs="Arial"/>
+          <w:sz w:val="24"/>
+          <w:szCs w:val="24"/>
+        </w:rPr>
+        <w:t xml:space="preserve"> Ing. De sistemas.</w:t>
+      </w:r>
+      <w:r>
+        <w:rPr>
+          <w:rFonts w:ascii="Arial" w:hAnsi="Arial" w:cs="Arial"/>
+          <w:sz w:val="24"/>
+          <w:szCs w:val="24"/>
+        </w:rPr>
+        <w:br/>
+      </w:r>
+      <w:r>
+        <w:rPr>
+          <w:rFonts w:ascii="Arial" w:hAnsi="Arial" w:cs="Arial"/>
+          <w:b/>
+          <w:sz w:val="24"/>
+          <w:szCs w:val="24"/>
+        </w:rPr>
+        <w:t>Resumen de personalidad, interés:</w:t>
+      </w:r>
+      <w:r>
+        <w:rPr>
+          <w:rFonts w:ascii="Arial" w:hAnsi="Arial" w:cs="Arial"/>
+          <w:sz w:val="24"/>
+          <w:szCs w:val="24"/>
+        </w:rPr>
         <w:t xml:space="preserve"> </w:t>
       </w:r>
-      <w:proofErr w:type="spellStart"/>
-      <w:r>
-        <w:rPr>
-          <w:rFonts w:ascii="Arial" w:hAnsi="Arial" w:cs="Arial"/>
-          <w:sz w:val="24"/>
-          <w:szCs w:val="24"/>
-        </w:rPr>
-        <w:t>Aldair</w:t>
-      </w:r>
-      <w:proofErr w:type="spellEnd"/>
-      <w:r>
-        <w:rPr>
-          <w:rFonts w:ascii="Arial" w:hAnsi="Arial" w:cs="Arial"/>
-          <w:sz w:val="24"/>
-          <w:szCs w:val="24"/>
-        </w:rPr>
-        <w:t xml:space="preserve"> Moreno</w:t>
-      </w:r>
       <w:r>
         <w:rPr>
           <w:rFonts w:ascii="Arial" w:hAnsi="Arial" w:cs="Arial"/>
@@ -2420,15 +2565,7 @@
           <w:sz w:val="24"/>
           <w:szCs w:val="24"/>
         </w:rPr>
-        <w:t>Programa Académico:</w:t>
-      </w:r>
-      <w:r>
-        <w:rPr>
-          <w:rFonts w:ascii="Arial" w:hAnsi="Arial" w:cs="Arial"/>
-          <w:sz w:val="24"/>
-          <w:szCs w:val="24"/>
-        </w:rPr>
-        <w:t xml:space="preserve"> Ing. De sistemas.</w:t>
+        <w:t>Rol en el proyecto:</w:t>
       </w:r>
       <w:r>
         <w:rPr>
@@ -2445,6 +2582,227 @@
           <w:sz w:val="24"/>
           <w:szCs w:val="24"/>
         </w:rPr>
+        <w:t>Aporte en el proyecto:</w:t>
+      </w:r>
+    </w:p>
+    <w:p>
+      <w:pPr>
+        <w:pStyle w:val="Prrafodelista"/>
+        <w:rPr>
+          <w:rFonts w:ascii="Arial" w:hAnsi="Arial" w:cs="Arial"/>
+          <w:sz w:val="24"/>
+          <w:szCs w:val="24"/>
+        </w:rPr>
+      </w:pPr>
+    </w:p>
+    <w:p>
+      <w:pPr>
+        <w:pStyle w:val="Prrafodelista"/>
+        <w:rPr>
+          <w:rFonts w:ascii="Arial" w:hAnsi="Arial" w:cs="Arial"/>
+          <w:b/>
+          <w:sz w:val="24"/>
+          <w:szCs w:val="24"/>
+        </w:rPr>
+      </w:pPr>
+    </w:p>
+    <w:p>
+      <w:pPr>
+        <w:pStyle w:val="Prrafodelista"/>
+        <w:rPr>
+          <w:rFonts w:ascii="Arial" w:hAnsi="Arial" w:cs="Arial"/>
+          <w:b/>
+          <w:sz w:val="24"/>
+          <w:szCs w:val="24"/>
+        </w:rPr>
+      </w:pPr>
+    </w:p>
+    <w:p>
+      <w:pPr>
+        <w:pStyle w:val="Prrafodelista"/>
+        <w:rPr>
+          <w:rFonts w:ascii="Arial" w:hAnsi="Arial" w:cs="Arial"/>
+          <w:b/>
+          <w:sz w:val="24"/>
+          <w:szCs w:val="24"/>
+        </w:rPr>
+      </w:pPr>
+    </w:p>
+    <w:p>
+      <w:pPr>
+        <w:pStyle w:val="Prrafodelista"/>
+        <w:rPr>
+          <w:rFonts w:ascii="Arial" w:hAnsi="Arial" w:cs="Arial"/>
+          <w:b/>
+          <w:sz w:val="24"/>
+          <w:szCs w:val="24"/>
+        </w:rPr>
+      </w:pPr>
+    </w:p>
+    <w:p>
+      <w:pPr>
+        <w:pStyle w:val="Prrafodelista"/>
+        <w:rPr>
+          <w:rFonts w:ascii="Arial" w:hAnsi="Arial" w:cs="Arial"/>
+          <w:b/>
+          <w:sz w:val="24"/>
+          <w:szCs w:val="24"/>
+        </w:rPr>
+      </w:pPr>
+    </w:p>
+    <w:p>
+      <w:pPr>
+        <w:pStyle w:val="Prrafodelista"/>
+        <w:rPr>
+          <w:rFonts w:ascii="Arial" w:hAnsi="Arial" w:cs="Arial"/>
+          <w:b/>
+          <w:sz w:val="24"/>
+          <w:szCs w:val="24"/>
+        </w:rPr>
+      </w:pPr>
+    </w:p>
+    <w:p>
+      <w:pPr>
+        <w:pStyle w:val="Prrafodelista"/>
+        <w:rPr>
+          <w:rFonts w:ascii="Arial" w:hAnsi="Arial" w:cs="Arial"/>
+          <w:b/>
+          <w:sz w:val="24"/>
+          <w:szCs w:val="24"/>
+        </w:rPr>
+      </w:pPr>
+    </w:p>
+    <w:p>
+      <w:pPr>
+        <w:pStyle w:val="Prrafodelista"/>
+        <w:rPr>
+          <w:rFonts w:ascii="Arial" w:hAnsi="Arial" w:cs="Arial"/>
+          <w:b/>
+          <w:sz w:val="24"/>
+          <w:szCs w:val="24"/>
+        </w:rPr>
+      </w:pPr>
+    </w:p>
+    <w:p>
+      <w:pPr>
+        <w:rPr>
+          <w:rFonts w:ascii="Arial" w:hAnsi="Arial" w:cs="Arial"/>
+          <w:b/>
+          <w:sz w:val="24"/>
+          <w:szCs w:val="24"/>
+        </w:rPr>
+      </w:pPr>
+    </w:p>
+    <w:p>
+      <w:pPr>
+        <w:rPr>
+          <w:rFonts w:ascii="Arial" w:hAnsi="Arial" w:cs="Arial"/>
+          <w:b/>
+          <w:sz w:val="24"/>
+          <w:szCs w:val="24"/>
+        </w:rPr>
+      </w:pPr>
+    </w:p>
+    <w:p>
+      <w:pPr>
+        <w:pStyle w:val="Prrafodelista"/>
+        <w:rPr>
+          <w:rFonts w:ascii="Arial" w:hAnsi="Arial" w:cs="Arial"/>
+          <w:b/>
+          <w:sz w:val="24"/>
+          <w:szCs w:val="24"/>
+        </w:rPr>
+      </w:pPr>
+      <w:r>
+        <w:rPr>
+          <w:rFonts w:ascii="Arial" w:hAnsi="Arial" w:cs="Arial"/>
+          <w:b/>
+          <w:sz w:val="24"/>
+          <w:szCs w:val="24"/>
+        </w:rPr>
+        <w:lastRenderedPageBreak/>
+        <w:t>4.3.</w:t>
+      </w:r>
+    </w:p>
+    <w:p>
+      <w:pPr>
+        <w:pStyle w:val="Prrafodelista"/>
+        <w:rPr>
+          <w:rFonts w:ascii="Arial" w:hAnsi="Arial" w:cs="Arial"/>
+          <w:sz w:val="24"/>
+          <w:szCs w:val="24"/>
+        </w:rPr>
+      </w:pPr>
+      <w:r>
+        <w:rPr>
+          <w:rFonts w:ascii="Arial" w:hAnsi="Arial" w:cs="Arial"/>
+          <w:b/>
+          <w:sz w:val="24"/>
+          <w:szCs w:val="24"/>
+        </w:rPr>
+        <w:t>Nombre:</w:t>
+      </w:r>
+      <w:r>
+        <w:rPr>
+          <w:rFonts w:ascii="Arial" w:hAnsi="Arial" w:cs="Arial"/>
+          <w:sz w:val="24"/>
+          <w:szCs w:val="24"/>
+        </w:rPr>
+        <w:t xml:space="preserve"> Manuel Varela</w:t>
+      </w:r>
+    </w:p>
+    <w:p>
+      <w:pPr>
+        <w:pStyle w:val="Prrafodelista"/>
+        <w:rPr>
+          <w:rFonts w:ascii="Arial" w:hAnsi="Arial" w:cs="Arial"/>
+          <w:sz w:val="24"/>
+          <w:szCs w:val="24"/>
+        </w:rPr>
+      </w:pPr>
+      <w:r>
+        <w:rPr>
+          <w:rFonts w:ascii="Arial" w:hAnsi="Arial" w:cs="Arial"/>
+          <w:b/>
+          <w:sz w:val="24"/>
+          <w:szCs w:val="24"/>
+        </w:rPr>
+        <w:t>Progra</w:t>
+      </w:r>
+      <w:r>
+        <w:rPr>
+          <w:rFonts w:ascii="Arial" w:hAnsi="Arial" w:cs="Arial"/>
+          <w:b/>
+          <w:sz w:val="24"/>
+          <w:szCs w:val="24"/>
+        </w:rPr>
+        <w:t>ma Académico:</w:t>
+      </w:r>
+      <w:r>
+        <w:rPr>
+          <w:rFonts w:ascii="Arial" w:hAnsi="Arial" w:cs="Arial"/>
+          <w:sz w:val="24"/>
+          <w:szCs w:val="24"/>
+        </w:rPr>
+        <w:t xml:space="preserve"> Ing. De Sistemas.</w:t>
+      </w:r>
+    </w:p>
+    <w:p>
+      <w:pPr>
+        <w:pStyle w:val="Prrafodelista"/>
+        <w:rPr>
+          <w:rFonts w:ascii="Arial" w:hAnsi="Arial" w:cs="Arial"/>
+          <w:sz w:val="24"/>
+          <w:szCs w:val="24"/>
+        </w:rPr>
+      </w:pPr>
+      <w:r>
+        <w:rPr>
+          <w:rFonts w:ascii="Arial" w:hAnsi="Arial" w:cs="Arial"/>
+          <w:b/>
+          <w:sz w:val="24"/>
+          <w:szCs w:val="24"/>
+        </w:rPr>
         <w:t>Resumen de personalidad, interés:</w:t>
       </w:r>
       <w:r>
@@ -2453,7 +2811,127 @@
           <w:sz w:val="24"/>
           <w:szCs w:val="24"/>
         </w:rPr>
-        <w:t xml:space="preserve"> </w:t>
+        <w:t xml:space="preserve"> Soy una persona alegre, </w:t>
+      </w:r>
+      <w:r>
+        <w:rPr>
+          <w:rFonts w:ascii="Arial" w:hAnsi="Arial" w:cs="Arial"/>
+          <w:sz w:val="24"/>
+          <w:szCs w:val="24"/>
+        </w:rPr>
+        <w:t>tolerante y pasiva la cual le gusta todo lo</w:t>
+      </w:r>
+      <w:r>
+        <w:rPr>
+          <w:rFonts w:ascii="Arial" w:hAnsi="Arial" w:cs="Arial"/>
+          <w:sz w:val="24"/>
+          <w:szCs w:val="24"/>
+        </w:rPr>
+        <w:t xml:space="preserve"> relacionado con lo tecnología, </w:t>
+      </w:r>
+      <w:r>
+        <w:rPr>
+          <w:rFonts w:ascii="Arial" w:hAnsi="Arial" w:cs="Arial"/>
+          <w:sz w:val="24"/>
+          <w:szCs w:val="24"/>
+        </w:rPr>
+        <w:t>me interesa las nuevas tecnologías que puede llegar a</w:t>
+      </w:r>
+      <w:r>
+        <w:rPr>
+          <w:rFonts w:ascii="Arial" w:hAnsi="Arial" w:cs="Arial"/>
+          <w:sz w:val="24"/>
+          <w:szCs w:val="24"/>
+        </w:rPr>
+        <w:t xml:space="preserve"> crear el ser humano</w:t>
+      </w:r>
+      <w:r>
+        <w:rPr>
+          <w:rFonts w:ascii="Arial" w:hAnsi="Arial" w:cs="Arial"/>
+          <w:sz w:val="24"/>
+          <w:szCs w:val="24"/>
+        </w:rPr>
+        <w:t>.</w:t>
+      </w:r>
+    </w:p>
+    <w:p>
+      <w:pPr>
+        <w:pStyle w:val="Prrafodelista"/>
+        <w:rPr>
+          <w:rFonts w:ascii="Arial" w:hAnsi="Arial" w:cs="Arial"/>
+          <w:sz w:val="24"/>
+          <w:szCs w:val="24"/>
+        </w:rPr>
+      </w:pPr>
+      <w:r>
+        <w:rPr>
+          <w:rFonts w:ascii="Arial" w:hAnsi="Arial" w:cs="Arial"/>
+          <w:b/>
+          <w:sz w:val="24"/>
+          <w:szCs w:val="24"/>
+        </w:rPr>
+        <w:t>Rol en el proyect</w:t>
+      </w:r>
+      <w:r>
+        <w:rPr>
+          <w:rFonts w:ascii="Arial" w:hAnsi="Arial" w:cs="Arial"/>
+          <w:b/>
+          <w:sz w:val="24"/>
+          <w:szCs w:val="24"/>
+        </w:rPr>
+        <w:t>o:</w:t>
+      </w:r>
+      <w:r>
+        <w:rPr>
+          <w:rFonts w:ascii="Arial" w:hAnsi="Arial" w:cs="Arial"/>
+          <w:sz w:val="24"/>
+          <w:szCs w:val="24"/>
+        </w:rPr>
+        <w:t xml:space="preserve"> Creador del prototipo.</w:t>
+      </w:r>
+    </w:p>
+    <w:p>
+      <w:pPr>
+        <w:pStyle w:val="Prrafodelista"/>
+        <w:rPr>
+          <w:rFonts w:ascii="Arial" w:hAnsi="Arial" w:cs="Arial"/>
+          <w:b/>
+          <w:sz w:val="24"/>
+          <w:szCs w:val="24"/>
+        </w:rPr>
+      </w:pPr>
+      <w:r>
+        <w:rPr>
+          <w:rFonts w:ascii="Arial" w:hAnsi="Arial" w:cs="Arial"/>
+          <w:b/>
+          <w:sz w:val="24"/>
+          <w:szCs w:val="24"/>
+        </w:rPr>
+        <w:t>Aporte en el proyecto:</w:t>
+      </w:r>
+      <w:r>
+        <w:rPr>
+          <w:rFonts w:ascii="Arial" w:hAnsi="Arial" w:cs="Arial"/>
+          <w:sz w:val="24"/>
+          <w:szCs w:val="24"/>
+        </w:rPr>
+        <w:t xml:space="preserve"> Dar ideas, busc</w:t>
+      </w:r>
+      <w:r>
+        <w:rPr>
+          <w:rFonts w:ascii="Arial" w:hAnsi="Arial" w:cs="Arial"/>
+          <w:sz w:val="24"/>
+          <w:szCs w:val="24"/>
+        </w:rPr>
+        <w:t>ar problemas, intentar</w:t>
+      </w:r>
+      <w:r>
+        <w:rPr>
+          <w:rFonts w:ascii="Arial" w:hAnsi="Arial" w:cs="Arial"/>
+          <w:sz w:val="24"/>
+          <w:szCs w:val="24"/>
+        </w:rPr>
+        <w:t xml:space="preserve"> dar soluciones previas.</w:t>
       </w:r>
       <w:r>
         <w:rPr>
@@ -2463,284 +2941,54 @@
         </w:rPr>
         <w:br/>
       </w:r>
-      <w:r>
-        <w:rPr>
-          <w:rFonts w:ascii="Arial" w:hAnsi="Arial" w:cs="Arial"/>
-          <w:b/>
-          <w:sz w:val="24"/>
-          <w:szCs w:val="24"/>
-        </w:rPr>
-        <w:t>Rol en el proyecto:</w:t>
-      </w:r>
-      <w:r>
-        <w:rPr>
-          <w:rFonts w:ascii="Arial" w:hAnsi="Arial" w:cs="Arial"/>
-          <w:sz w:val="24"/>
-          <w:szCs w:val="24"/>
-        </w:rPr>
-        <w:br/>
-      </w:r>
-      <w:r>
-        <w:rPr>
-          <w:rFonts w:ascii="Arial" w:hAnsi="Arial" w:cs="Arial"/>
-          <w:b/>
-          <w:sz w:val="24"/>
-          <w:szCs w:val="24"/>
-        </w:rPr>
-        <w:t>Aporte en el proyecto:</w:t>
-      </w:r>
-    </w:p>
-    <w:p>
-      <w:pPr>
-        <w:pStyle w:val="ListParagraph"/>
-        <w:rPr>
-          <w:rFonts w:ascii="Arial" w:hAnsi="Arial" w:cs="Arial"/>
-          <w:sz w:val="24"/>
-          <w:szCs w:val="24"/>
-        </w:rPr>
-      </w:pPr>
-    </w:p>
-    <w:p>
-      <w:pPr>
-        <w:pStyle w:val="ListParagraph"/>
-        <w:rPr>
-          <w:rFonts w:ascii="Arial" w:hAnsi="Arial" w:cs="Arial"/>
-          <w:b/>
-          <w:sz w:val="24"/>
-          <w:szCs w:val="24"/>
-        </w:rPr>
-      </w:pPr>
-      <w:r>
-        <w:rPr>
-          <w:rFonts w:ascii="Arial" w:hAnsi="Arial" w:cs="Arial"/>
-          <w:b/>
-          <w:sz w:val="24"/>
-          <w:szCs w:val="24"/>
-        </w:rPr>
-        <w:t>4.3.</w:t>
-      </w:r>
-    </w:p>
-    <w:p>
-      <w:pPr>
-        <w:pStyle w:val="ListParagraph"/>
-        <w:rPr>
-          <w:rFonts w:ascii="Arial" w:hAnsi="Arial" w:cs="Arial"/>
-          <w:sz w:val="24"/>
-          <w:szCs w:val="24"/>
-        </w:rPr>
-      </w:pPr>
-      <w:r>
-        <w:rPr>
-          <w:rFonts w:ascii="Arial" w:hAnsi="Arial" w:cs="Arial"/>
-          <w:b/>
-          <w:sz w:val="24"/>
-          <w:szCs w:val="24"/>
-        </w:rPr>
-        <w:t>Nombre:</w:t>
-      </w:r>
-      <w:r>
-        <w:rPr>
-          <w:rFonts w:ascii="Arial" w:hAnsi="Arial" w:cs="Arial"/>
-          <w:sz w:val="24"/>
-          <w:szCs w:val="24"/>
-        </w:rPr>
-        <w:t xml:space="preserve"> Manuel Varela</w:t>
-      </w:r>
-    </w:p>
-    <w:p>
-      <w:pPr>
-        <w:pStyle w:val="ListParagraph"/>
-        <w:rPr>
-          <w:rFonts w:ascii="Arial" w:hAnsi="Arial" w:cs="Arial"/>
-          <w:sz w:val="24"/>
-          <w:szCs w:val="24"/>
-        </w:rPr>
-      </w:pPr>
-      <w:r>
-        <w:rPr>
-          <w:rFonts w:ascii="Arial" w:hAnsi="Arial" w:cs="Arial"/>
-          <w:b/>
-          <w:sz w:val="24"/>
-          <w:szCs w:val="24"/>
-        </w:rPr>
-        <w:t>Progra</w:t>
-      </w:r>
-      <w:r>
-        <w:rPr>
-          <w:rFonts w:ascii="Arial" w:hAnsi="Arial" w:cs="Arial"/>
-          <w:b/>
-          <w:sz w:val="24"/>
-          <w:szCs w:val="24"/>
-        </w:rPr>
-        <w:t>ma Académico:</w:t>
-      </w:r>
-      <w:r>
-        <w:rPr>
-          <w:rFonts w:ascii="Arial" w:hAnsi="Arial" w:cs="Arial"/>
-          <w:sz w:val="24"/>
-          <w:szCs w:val="24"/>
-        </w:rPr>
-        <w:t xml:space="preserve"> Ing. De Sistemas.</w:t>
-      </w:r>
-    </w:p>
-    <w:p>
-      <w:pPr>
-        <w:pStyle w:val="ListParagraph"/>
-        <w:rPr>
-          <w:rFonts w:ascii="Arial" w:hAnsi="Arial" w:cs="Arial"/>
-          <w:sz w:val="24"/>
-          <w:szCs w:val="24"/>
-        </w:rPr>
-      </w:pPr>
-      <w:r>
-        <w:rPr>
-          <w:rFonts w:ascii="Arial" w:hAnsi="Arial" w:cs="Arial"/>
-          <w:b/>
-          <w:sz w:val="24"/>
-          <w:szCs w:val="24"/>
-        </w:rPr>
-        <w:t>Resumen de personalidad, interés:</w:t>
-      </w:r>
-      <w:r>
-        <w:rPr>
-          <w:rFonts w:ascii="Arial" w:hAnsi="Arial" w:cs="Arial"/>
-          <w:sz w:val="24"/>
-          <w:szCs w:val="24"/>
-        </w:rPr>
-        <w:t xml:space="preserve"> Soy una persona alegre, </w:t>
-      </w:r>
-      <w:r>
-        <w:rPr>
-          <w:rFonts w:ascii="Arial" w:hAnsi="Arial" w:cs="Arial"/>
-          <w:sz w:val="24"/>
-          <w:szCs w:val="24"/>
-        </w:rPr>
-        <w:t>tolerante y pasiva la cual le gusta todo lo</w:t>
-      </w:r>
-      <w:r>
-        <w:rPr>
-          <w:rFonts w:ascii="Arial" w:hAnsi="Arial" w:cs="Arial"/>
-          <w:sz w:val="24"/>
-          <w:szCs w:val="24"/>
-        </w:rPr>
-        <w:t xml:space="preserve"> relacionado con lo tecnología, </w:t>
-      </w:r>
-      <w:r>
-        <w:rPr>
-          <w:rFonts w:ascii="Arial" w:hAnsi="Arial" w:cs="Arial"/>
-          <w:sz w:val="24"/>
-          <w:szCs w:val="24"/>
-        </w:rPr>
-        <w:t>me interesa las nuevas tecnologías que puede llegar a</w:t>
-      </w:r>
-      <w:r>
-        <w:rPr>
-          <w:rFonts w:ascii="Arial" w:hAnsi="Arial" w:cs="Arial"/>
-          <w:sz w:val="24"/>
-          <w:szCs w:val="24"/>
-        </w:rPr>
-        <w:t xml:space="preserve"> crear el ser humano</w:t>
-      </w:r>
-      <w:r>
-        <w:rPr>
-          <w:rFonts w:ascii="Arial" w:hAnsi="Arial" w:cs="Arial"/>
-          <w:sz w:val="24"/>
-          <w:szCs w:val="24"/>
-        </w:rPr>
-        <w:t>.</w:t>
-      </w:r>
-    </w:p>
-    <w:p>
-      <w:pPr>
-        <w:pStyle w:val="ListParagraph"/>
-        <w:rPr>
-          <w:rFonts w:ascii="Arial" w:hAnsi="Arial" w:cs="Arial"/>
-          <w:sz w:val="24"/>
-          <w:szCs w:val="24"/>
-        </w:rPr>
-      </w:pPr>
-      <w:r>
-        <w:rPr>
-          <w:rFonts w:ascii="Arial" w:hAnsi="Arial" w:cs="Arial"/>
-          <w:b/>
-          <w:sz w:val="24"/>
-          <w:szCs w:val="24"/>
-        </w:rPr>
-        <w:t>Rol en el proyect</w:t>
-      </w:r>
-      <w:r>
-        <w:rPr>
-          <w:rFonts w:ascii="Arial" w:hAnsi="Arial" w:cs="Arial"/>
-          <w:b/>
-          <w:sz w:val="24"/>
-          <w:szCs w:val="24"/>
-        </w:rPr>
-        <w:t>o:</w:t>
-      </w:r>
-      <w:r>
-        <w:rPr>
-          <w:rFonts w:ascii="Arial" w:hAnsi="Arial" w:cs="Arial"/>
-          <w:sz w:val="24"/>
-          <w:szCs w:val="24"/>
-        </w:rPr>
-        <w:t xml:space="preserve"> Creador del prototipo.</w:t>
-      </w:r>
-    </w:p>
-    <w:p>
-      <w:pPr>
-        <w:pStyle w:val="ListParagraph"/>
-        <w:rPr>
-          <w:rFonts w:ascii="Arial" w:hAnsi="Arial" w:cs="Arial"/>
-          <w:b/>
-          <w:sz w:val="24"/>
-          <w:szCs w:val="24"/>
-        </w:rPr>
-      </w:pPr>
-      <w:r>
-        <w:rPr>
-          <w:rFonts w:ascii="Arial" w:hAnsi="Arial" w:cs="Arial"/>
-          <w:b/>
-          <w:sz w:val="24"/>
-          <w:szCs w:val="24"/>
-        </w:rPr>
-        <w:t>Aporte en el proyecto:</w:t>
-      </w:r>
-      <w:r>
-        <w:rPr>
-          <w:rFonts w:ascii="Arial" w:hAnsi="Arial" w:cs="Arial"/>
-          <w:sz w:val="24"/>
-          <w:szCs w:val="24"/>
-        </w:rPr>
-        <w:t xml:space="preserve"> Dar ideas, busc</w:t>
-      </w:r>
-      <w:r>
-        <w:rPr>
-          <w:rFonts w:ascii="Arial" w:hAnsi="Arial" w:cs="Arial"/>
-          <w:sz w:val="24"/>
-          <w:szCs w:val="24"/>
-        </w:rPr>
-        <w:t>ar problemas, intentar</w:t>
-      </w:r>
-      <w:r>
-        <w:rPr>
-          <w:rFonts w:ascii="Arial" w:hAnsi="Arial" w:cs="Arial"/>
-          <w:sz w:val="24"/>
-          <w:szCs w:val="24"/>
-        </w:rPr>
-        <w:t xml:space="preserve"> dar soluciones previas.</w:t>
-      </w:r>
-      <w:r>
-        <w:rPr>
-          <w:rFonts w:ascii="Arial" w:hAnsi="Arial" w:cs="Arial"/>
-          <w:sz w:val="24"/>
-          <w:szCs w:val="24"/>
-        </w:rPr>
-        <w:br/>
-      </w:r>
-    </w:p>
-    <w:p>
-      <w:pPr>
-        <w:pStyle w:val="ListParagraph"/>
+    </w:p>
+    <w:p>
+      <w:pPr>
+        <w:pStyle w:val="Prrafodelista"/>
+        <w:rPr>
+          <w:rFonts w:ascii="Arial" w:hAnsi="Arial" w:cs="Arial"/>
+          <w:b/>
+          <w:sz w:val="24"/>
+          <w:szCs w:val="24"/>
+        </w:rPr>
+      </w:pPr>
+    </w:p>
+    <w:p>
+      <w:pPr>
+        <w:pStyle w:val="Prrafodelista"/>
+        <w:rPr>
+          <w:rFonts w:ascii="Arial" w:hAnsi="Arial" w:cs="Arial"/>
+          <w:b/>
+          <w:sz w:val="24"/>
+          <w:szCs w:val="24"/>
+        </w:rPr>
+      </w:pPr>
+    </w:p>
+    <w:p>
+      <w:pPr>
+        <w:pStyle w:val="Prrafodelista"/>
+        <w:rPr>
+          <w:rFonts w:ascii="Arial" w:hAnsi="Arial" w:cs="Arial"/>
+          <w:b/>
+          <w:sz w:val="24"/>
+          <w:szCs w:val="24"/>
+        </w:rPr>
+      </w:pPr>
+    </w:p>
+    <w:p>
+      <w:pPr>
+        <w:pStyle w:val="Prrafodelista"/>
+        <w:rPr>
+          <w:rFonts w:ascii="Arial" w:hAnsi="Arial" w:cs="Arial"/>
+          <w:b/>
+          <w:sz w:val="24"/>
+          <w:szCs w:val="24"/>
+        </w:rPr>
+      </w:pPr>
+    </w:p>
+    <w:p>
+      <w:pPr>
+        <w:pStyle w:val="Prrafodelista"/>
         <w:rPr>
           <w:rFonts w:ascii="Arial" w:hAnsi="Arial" w:cs="Arial"/>
           <w:b/>
@@ -2760,10 +3008,9 @@
     </w:p>
     <w:p>
       <w:pPr>
-        <w:pStyle w:val="ListParagraph"/>
-        <w:rPr>
-          <w:rFonts w:ascii="Arial" w:hAnsi="Arial" w:cs="Arial"/>
-          <w:b/>
+        <w:pStyle w:val="Prrafodelista"/>
+        <w:rPr>
+          <w:rFonts w:ascii="Arial" w:hAnsi="Arial" w:cs="Arial"/>
           <w:sz w:val="24"/>
           <w:szCs w:val="24"/>
         </w:rPr>
@@ -2843,6 +3090,14 @@
           <w:sz w:val="24"/>
           <w:szCs w:val="24"/>
         </w:rPr>
+        <w:t>Alegre, extrovertido, social, colaborador, responsable, honesto, respetuoso, con  instinto de superación, y ganas de salir adelante. Amante de la música vallenata, acordeonero, con sueños por cumplir, amante de mi carrera y lleno de curiosidad.</w:t>
+      </w:r>
+      <w:r>
+        <w:rPr>
+          <w:rFonts w:ascii="Arial" w:hAnsi="Arial" w:cs="Arial"/>
+          <w:sz w:val="24"/>
+          <w:szCs w:val="24"/>
+        </w:rPr>
         <w:br/>
       </w:r>
       <w:r>
@@ -2852,436 +3107,402 @@
           <w:sz w:val="24"/>
           <w:szCs w:val="24"/>
         </w:rPr>
+        <w:t>Rol en el proyecto:</w:t>
+      </w:r>
+      <w:r>
+        <w:rPr>
+          <w:rFonts w:ascii="Arial" w:hAnsi="Arial" w:cs="Arial"/>
+          <w:sz w:val="24"/>
+          <w:szCs w:val="24"/>
+        </w:rPr>
+        <w:br/>
+      </w:r>
+      <w:r>
+        <w:rPr>
+          <w:rFonts w:ascii="Arial" w:hAnsi="Arial" w:cs="Arial"/>
+          <w:b/>
+          <w:sz w:val="24"/>
+          <w:szCs w:val="24"/>
+        </w:rPr>
+        <w:t>Aporte en el proyecto:</w:t>
+      </w:r>
+      <w:r>
+        <w:rPr>
+          <w:rFonts w:ascii="Arial" w:hAnsi="Arial" w:cs="Arial"/>
+          <w:sz w:val="24"/>
+          <w:szCs w:val="24"/>
+        </w:rPr>
+        <w:br/>
+      </w:r>
+      <w:r>
+        <w:rPr>
+          <w:rFonts w:ascii="Arial" w:hAnsi="Arial" w:cs="Arial"/>
+          <w:sz w:val="24"/>
+          <w:szCs w:val="24"/>
+        </w:rPr>
+        <w:br/>
+      </w:r>
+      <w:r>
+        <w:rPr>
+          <w:rFonts w:ascii="Arial" w:hAnsi="Arial" w:cs="Arial"/>
+          <w:sz w:val="24"/>
+          <w:szCs w:val="24"/>
+        </w:rPr>
+        <w:br/>
+      </w:r>
+    </w:p>
+    <w:p>
+      <w:pPr>
+        <w:pStyle w:val="Prrafodelista"/>
+        <w:ind w:left="1080"/>
+        <w:rPr>
+          <w:rFonts w:ascii="Arial" w:hAnsi="Arial" w:cs="Arial"/>
+          <w:sz w:val="24"/>
+          <w:szCs w:val="24"/>
+        </w:rPr>
+      </w:pPr>
+      <w:r>
+        <w:rPr>
+          <w:rFonts w:ascii="Arial" w:hAnsi="Arial" w:cs="Arial"/>
+          <w:sz w:val="24"/>
+          <w:szCs w:val="24"/>
+        </w:rPr>
+        <w:br/>
+      </w:r>
+    </w:p>
+    <w:p>
+      <w:pPr>
+        <w:rPr>
+          <w:rFonts w:ascii="Arial" w:hAnsi="Arial" w:cs="Arial"/>
+          <w:sz w:val="24"/>
+          <w:szCs w:val="24"/>
+        </w:rPr>
+      </w:pPr>
+    </w:p>
+    <w:p>
+      <w:pPr>
+        <w:rPr>
+          <w:rFonts w:ascii="Arial" w:hAnsi="Arial" w:cs="Arial"/>
+          <w:sz w:val="24"/>
+          <w:szCs w:val="24"/>
+        </w:rPr>
+      </w:pPr>
+    </w:p>
+    <w:p>
+      <w:pPr>
+        <w:rPr>
+          <w:rFonts w:ascii="Arial" w:hAnsi="Arial" w:cs="Arial"/>
+          <w:sz w:val="24"/>
+          <w:szCs w:val="24"/>
+        </w:rPr>
+      </w:pPr>
+    </w:p>
+    <w:p>
+      <w:pPr>
+        <w:rPr>
+          <w:rFonts w:ascii="Arial" w:hAnsi="Arial" w:cs="Arial"/>
+          <w:sz w:val="24"/>
+          <w:szCs w:val="24"/>
+        </w:rPr>
+      </w:pPr>
+    </w:p>
+    <w:p>
+      <w:pPr>
+        <w:rPr>
+          <w:rFonts w:ascii="Arial" w:hAnsi="Arial" w:cs="Arial"/>
+          <w:sz w:val="24"/>
+          <w:szCs w:val="24"/>
+        </w:rPr>
+      </w:pPr>
+    </w:p>
+    <w:p>
+      <w:pPr>
+        <w:jc w:val="center"/>
+        <w:rPr>
+          <w:rFonts w:ascii="Arial" w:hAnsi="Arial" w:cs="Arial"/>
+          <w:sz w:val="24"/>
+          <w:szCs w:val="24"/>
+        </w:rPr>
+      </w:pPr>
+    </w:p>
+    <w:p>
+      <w:pPr>
+        <w:jc w:val="center"/>
+        <w:rPr>
+          <w:rFonts w:ascii="Arial" w:hAnsi="Arial" w:cs="Arial"/>
+          <w:b/>
+          <w:sz w:val="24"/>
+          <w:szCs w:val="24"/>
+        </w:rPr>
+      </w:pPr>
+      <w:r>
+        <w:rPr>
+          <w:rFonts w:ascii="Arial" w:hAnsi="Arial" w:cs="Arial"/>
+          <w:b/>
+          <w:sz w:val="24"/>
+          <w:szCs w:val="24"/>
+        </w:rPr>
         <w:lastRenderedPageBreak/>
-        <w:t>Rol en el proyecto:</w:t>
-      </w:r>
-      <w:r>
-        <w:rPr>
-          <w:rFonts w:ascii="Arial" w:hAnsi="Arial" w:cs="Arial"/>
+        <w:t>FORMULAR EL PROBLEMA DE DISEÑO: DEFINIR EL PROBLEMA A RESOLVER.</w:t>
+      </w:r>
+      <w:r>
+        <w:rPr>
+          <w:rFonts w:ascii="Arial" w:hAnsi="Arial" w:cs="Arial"/>
+          <w:b/>
           <w:sz w:val="24"/>
           <w:szCs w:val="24"/>
         </w:rPr>
         <w:br/>
       </w:r>
-      <w:r>
-        <w:rPr>
-          <w:rFonts w:ascii="Arial" w:hAnsi="Arial" w:cs="Arial"/>
-          <w:b/>
-          <w:sz w:val="24"/>
-          <w:szCs w:val="24"/>
-        </w:rPr>
-        <w:t>Aporte en el proyecto:</w:t>
-      </w:r>
-      <w:r>
-        <w:rPr>
-          <w:rFonts w:ascii="Arial" w:hAnsi="Arial" w:cs="Arial"/>
-          <w:sz w:val="24"/>
-          <w:szCs w:val="24"/>
-        </w:rPr>
-        <w:br/>
-      </w:r>
-      <w:r>
-        <w:rPr>
-          <w:rFonts w:ascii="Arial" w:hAnsi="Arial" w:cs="Arial"/>
-          <w:sz w:val="24"/>
-          <w:szCs w:val="24"/>
-        </w:rPr>
-        <w:br/>
-      </w:r>
-      <w:r>
-        <w:rPr>
-          <w:rFonts w:ascii="Arial" w:hAnsi="Arial" w:cs="Arial"/>
-          <w:sz w:val="24"/>
-          <w:szCs w:val="24"/>
-        </w:rPr>
-        <w:br/>
-      </w:r>
-    </w:p>
-    <w:p>
-      <w:pPr>
-        <w:pStyle w:val="ListParagraph"/>
-        <w:ind w:left="1080"/>
-        <w:rPr>
-          <w:rFonts w:ascii="Arial" w:hAnsi="Arial" w:cs="Arial"/>
-          <w:sz w:val="24"/>
-          <w:szCs w:val="24"/>
-        </w:rPr>
-      </w:pPr>
-      <w:r>
-        <w:rPr>
-          <w:rFonts w:ascii="Arial" w:hAnsi="Arial" w:cs="Arial"/>
-          <w:sz w:val="24"/>
-          <w:szCs w:val="24"/>
-        </w:rPr>
-        <w:br/>
-      </w:r>
-    </w:p>
-    <w:p>
-      <w:pPr>
-        <w:rPr>
-          <w:rFonts w:ascii="Arial" w:hAnsi="Arial" w:cs="Arial"/>
-          <w:sz w:val="24"/>
-          <w:szCs w:val="24"/>
-        </w:rPr>
-      </w:pPr>
-    </w:p>
-    <w:p>
-      <w:pPr>
-        <w:rPr>
-          <w:rFonts w:ascii="Arial" w:hAnsi="Arial" w:cs="Arial"/>
-          <w:sz w:val="24"/>
-          <w:szCs w:val="24"/>
-        </w:rPr>
-      </w:pPr>
-    </w:p>
-    <w:p>
-      <w:pPr>
-        <w:rPr>
-          <w:rFonts w:ascii="Arial" w:hAnsi="Arial" w:cs="Arial"/>
-          <w:sz w:val="24"/>
-          <w:szCs w:val="24"/>
-        </w:rPr>
-      </w:pPr>
-    </w:p>
-    <w:p>
-      <w:pPr>
-        <w:rPr>
-          <w:rFonts w:ascii="Arial" w:hAnsi="Arial" w:cs="Arial"/>
-          <w:sz w:val="24"/>
-          <w:szCs w:val="24"/>
-        </w:rPr>
-      </w:pPr>
-    </w:p>
-    <w:p>
-      <w:pPr>
-        <w:rPr>
-          <w:rFonts w:ascii="Arial" w:hAnsi="Arial" w:cs="Arial"/>
-          <w:sz w:val="24"/>
-          <w:szCs w:val="24"/>
-        </w:rPr>
-      </w:pPr>
-    </w:p>
-    <w:p>
-      <w:pPr>
-        <w:rPr>
-          <w:rFonts w:ascii="Arial" w:hAnsi="Arial" w:cs="Arial"/>
-          <w:sz w:val="24"/>
-          <w:szCs w:val="24"/>
-        </w:rPr>
-      </w:pPr>
-    </w:p>
-    <w:p>
-      <w:pPr>
-        <w:rPr>
-          <w:rFonts w:ascii="Arial" w:hAnsi="Arial" w:cs="Arial"/>
-          <w:sz w:val="24"/>
-          <w:szCs w:val="24"/>
-        </w:rPr>
-      </w:pPr>
-    </w:p>
-    <w:p>
-      <w:pPr>
-        <w:rPr>
-          <w:rFonts w:ascii="Arial" w:hAnsi="Arial" w:cs="Arial"/>
-          <w:sz w:val="24"/>
-          <w:szCs w:val="24"/>
-        </w:rPr>
-      </w:pPr>
-    </w:p>
-    <w:p>
-      <w:pPr>
-        <w:rPr>
-          <w:rFonts w:ascii="Arial" w:hAnsi="Arial" w:cs="Arial"/>
-          <w:sz w:val="24"/>
-          <w:szCs w:val="24"/>
-        </w:rPr>
-      </w:pPr>
-    </w:p>
-    <w:p>
-      <w:pPr>
-        <w:rPr>
-          <w:rFonts w:ascii="Arial" w:hAnsi="Arial" w:cs="Arial"/>
-          <w:sz w:val="24"/>
-          <w:szCs w:val="24"/>
-        </w:rPr>
-      </w:pPr>
-    </w:p>
-    <w:p>
-      <w:pPr>
-        <w:jc w:val="center"/>
-        <w:rPr>
-          <w:rFonts w:ascii="Arial" w:hAnsi="Arial" w:cs="Arial"/>
-          <w:b/>
-          <w:sz w:val="24"/>
-          <w:szCs w:val="24"/>
-        </w:rPr>
-      </w:pPr>
-      <w:r>
-        <w:rPr>
-          <w:rFonts w:ascii="Arial" w:hAnsi="Arial" w:cs="Arial"/>
-          <w:b/>
-          <w:sz w:val="24"/>
-          <w:szCs w:val="24"/>
-        </w:rPr>
-        <w:t>FORMULAR EL PROBLEMA DE DISEÑO: DEFINIR EL PROBLEMA A RESOLVER.</w:t>
-      </w:r>
-      <w:r>
-        <w:rPr>
-          <w:rFonts w:ascii="Arial" w:hAnsi="Arial" w:cs="Arial"/>
-          <w:b/>
-          <w:sz w:val="24"/>
-          <w:szCs w:val="24"/>
-        </w:rPr>
-        <w:br/>
-      </w:r>
-    </w:p>
-    <w:p>
-      <w:pPr>
-        <w:rPr>
-          <w:rFonts w:ascii="Arial" w:hAnsi="Arial" w:cs="Arial"/>
-          <w:b/>
-          <w:sz w:val="24"/>
-          <w:szCs w:val="24"/>
-        </w:rPr>
-      </w:pPr>
-    </w:p>
-    <w:p>
-      <w:pPr>
-        <w:rPr>
-          <w:rFonts w:ascii="Arial" w:hAnsi="Arial" w:cs="Arial"/>
-          <w:b/>
-          <w:sz w:val="24"/>
-          <w:szCs w:val="24"/>
-        </w:rPr>
-      </w:pPr>
-    </w:p>
-    <w:p>
-      <w:pPr>
-        <w:rPr>
-          <w:rFonts w:ascii="Arial" w:hAnsi="Arial" w:cs="Arial"/>
-          <w:b/>
-          <w:sz w:val="24"/>
-          <w:szCs w:val="24"/>
-        </w:rPr>
-      </w:pPr>
-    </w:p>
-    <w:p>
-      <w:pPr>
-        <w:rPr>
-          <w:rFonts w:ascii="Arial" w:hAnsi="Arial" w:cs="Arial"/>
-          <w:b/>
-          <w:sz w:val="24"/>
-          <w:szCs w:val="24"/>
-        </w:rPr>
-      </w:pPr>
-    </w:p>
-    <w:p>
-      <w:pPr>
-        <w:rPr>
-          <w:rFonts w:ascii="Arial" w:hAnsi="Arial" w:cs="Arial"/>
-          <w:b/>
-          <w:sz w:val="24"/>
-          <w:szCs w:val="24"/>
-        </w:rPr>
-      </w:pPr>
-    </w:p>
-    <w:p>
-      <w:pPr>
-        <w:rPr>
-          <w:rFonts w:ascii="Arial" w:hAnsi="Arial" w:cs="Arial"/>
-          <w:b/>
-          <w:sz w:val="24"/>
-          <w:szCs w:val="24"/>
-        </w:rPr>
-      </w:pPr>
-    </w:p>
-    <w:p>
-      <w:pPr>
-        <w:rPr>
-          <w:rFonts w:ascii="Arial" w:hAnsi="Arial" w:cs="Arial"/>
-          <w:b/>
-          <w:sz w:val="24"/>
-          <w:szCs w:val="24"/>
-        </w:rPr>
-      </w:pPr>
-    </w:p>
-    <w:p>
-      <w:pPr>
-        <w:rPr>
-          <w:rFonts w:ascii="Arial" w:hAnsi="Arial" w:cs="Arial"/>
-          <w:b/>
-          <w:sz w:val="24"/>
-          <w:szCs w:val="24"/>
-        </w:rPr>
-      </w:pPr>
-    </w:p>
-    <w:p>
-      <w:pPr>
-        <w:rPr>
-          <w:rFonts w:ascii="Arial" w:hAnsi="Arial" w:cs="Arial"/>
-          <w:b/>
-          <w:sz w:val="24"/>
-          <w:szCs w:val="24"/>
-        </w:rPr>
-      </w:pPr>
-    </w:p>
-    <w:p>
-      <w:pPr>
-        <w:rPr>
-          <w:rFonts w:ascii="Arial" w:hAnsi="Arial" w:cs="Arial"/>
-          <w:b/>
-          <w:sz w:val="24"/>
-          <w:szCs w:val="24"/>
-        </w:rPr>
-      </w:pPr>
-    </w:p>
-    <w:p>
-      <w:pPr>
-        <w:rPr>
-          <w:rFonts w:ascii="Arial" w:hAnsi="Arial" w:cs="Arial"/>
-          <w:b/>
-          <w:sz w:val="24"/>
-          <w:szCs w:val="24"/>
-        </w:rPr>
-      </w:pPr>
-    </w:p>
-    <w:p>
-      <w:pPr>
-        <w:rPr>
-          <w:rFonts w:ascii="Arial" w:hAnsi="Arial" w:cs="Arial"/>
-          <w:b/>
-          <w:sz w:val="24"/>
-          <w:szCs w:val="24"/>
-        </w:rPr>
-      </w:pPr>
-    </w:p>
-    <w:p>
-      <w:pPr>
-        <w:rPr>
-          <w:rFonts w:ascii="Arial" w:hAnsi="Arial" w:cs="Arial"/>
-          <w:b/>
-          <w:sz w:val="24"/>
-          <w:szCs w:val="24"/>
-        </w:rPr>
-      </w:pPr>
-    </w:p>
-    <w:p>
-      <w:pPr>
-        <w:rPr>
-          <w:rFonts w:ascii="Arial" w:hAnsi="Arial" w:cs="Arial"/>
-          <w:b/>
-          <w:sz w:val="24"/>
-          <w:szCs w:val="24"/>
-        </w:rPr>
-      </w:pPr>
-    </w:p>
-    <w:p>
-      <w:pPr>
-        <w:rPr>
-          <w:rFonts w:ascii="Arial" w:hAnsi="Arial" w:cs="Arial"/>
-          <w:b/>
-          <w:sz w:val="24"/>
-          <w:szCs w:val="24"/>
-        </w:rPr>
-      </w:pPr>
-    </w:p>
-    <w:p>
-      <w:pPr>
-        <w:rPr>
-          <w:rFonts w:ascii="Arial" w:hAnsi="Arial" w:cs="Arial"/>
-          <w:b/>
-          <w:sz w:val="24"/>
-          <w:szCs w:val="24"/>
-        </w:rPr>
-      </w:pPr>
-    </w:p>
-    <w:p>
-      <w:pPr>
-        <w:rPr>
-          <w:rFonts w:ascii="Arial" w:hAnsi="Arial" w:cs="Arial"/>
-          <w:b/>
-          <w:sz w:val="24"/>
-          <w:szCs w:val="24"/>
-        </w:rPr>
-      </w:pPr>
-    </w:p>
-    <w:p>
-      <w:pPr>
-        <w:rPr>
-          <w:rFonts w:ascii="Arial" w:hAnsi="Arial" w:cs="Arial"/>
-          <w:b/>
-          <w:sz w:val="24"/>
-          <w:szCs w:val="24"/>
-        </w:rPr>
-      </w:pPr>
-    </w:p>
-    <w:p>
-      <w:pPr>
-        <w:rPr>
-          <w:rFonts w:ascii="Arial" w:hAnsi="Arial" w:cs="Arial"/>
-          <w:b/>
-          <w:sz w:val="24"/>
-          <w:szCs w:val="24"/>
-        </w:rPr>
-      </w:pPr>
-    </w:p>
-    <w:p>
-      <w:pPr>
-        <w:rPr>
-          <w:rFonts w:ascii="Arial" w:hAnsi="Arial" w:cs="Arial"/>
-          <w:b/>
-          <w:sz w:val="24"/>
-          <w:szCs w:val="24"/>
-        </w:rPr>
-      </w:pPr>
-    </w:p>
-    <w:p>
-      <w:pPr>
-        <w:rPr>
-          <w:rFonts w:ascii="Arial" w:hAnsi="Arial" w:cs="Arial"/>
-          <w:b/>
-          <w:sz w:val="24"/>
-          <w:szCs w:val="24"/>
-        </w:rPr>
-      </w:pPr>
-    </w:p>
-    <w:p>
-      <w:pPr>
-        <w:rPr>
-          <w:rFonts w:ascii="Arial" w:hAnsi="Arial" w:cs="Arial"/>
-          <w:b/>
-          <w:sz w:val="24"/>
-          <w:szCs w:val="24"/>
-        </w:rPr>
-      </w:pPr>
-    </w:p>
-    <w:p>
-      <w:pPr>
-        <w:rPr>
-          <w:rFonts w:ascii="Arial" w:hAnsi="Arial" w:cs="Arial"/>
-          <w:b/>
-          <w:sz w:val="24"/>
-          <w:szCs w:val="24"/>
-        </w:rPr>
-      </w:pPr>
-    </w:p>
-    <w:p>
-      <w:pPr>
-        <w:jc w:val="center"/>
-        <w:rPr>
-          <w:rFonts w:ascii="Arial" w:hAnsi="Arial" w:cs="Arial"/>
-          <w:b/>
-          <w:sz w:val="24"/>
-          <w:szCs w:val="24"/>
-        </w:rPr>
-      </w:pPr>
-      <w:r>
-        <w:rPr>
-          <w:rFonts w:ascii="Arial" w:hAnsi="Arial" w:cs="Arial"/>
-          <w:b/>
-          <w:sz w:val="24"/>
-          <w:szCs w:val="24"/>
-        </w:rPr>
+    </w:p>
+    <w:p>
+      <w:pPr>
+        <w:rPr>
+          <w:rFonts w:ascii="Arial" w:hAnsi="Arial" w:cs="Arial"/>
+          <w:b/>
+          <w:sz w:val="24"/>
+          <w:szCs w:val="24"/>
+        </w:rPr>
+      </w:pPr>
+    </w:p>
+    <w:p>
+      <w:pPr>
+        <w:rPr>
+          <w:rFonts w:ascii="Arial" w:hAnsi="Arial" w:cs="Arial"/>
+          <w:b/>
+          <w:sz w:val="24"/>
+          <w:szCs w:val="24"/>
+        </w:rPr>
+      </w:pPr>
+    </w:p>
+    <w:p>
+      <w:pPr>
+        <w:rPr>
+          <w:rFonts w:ascii="Arial" w:hAnsi="Arial" w:cs="Arial"/>
+          <w:b/>
+          <w:sz w:val="24"/>
+          <w:szCs w:val="24"/>
+        </w:rPr>
+      </w:pPr>
+    </w:p>
+    <w:p>
+      <w:pPr>
+        <w:rPr>
+          <w:rFonts w:ascii="Arial" w:hAnsi="Arial" w:cs="Arial"/>
+          <w:b/>
+          <w:sz w:val="24"/>
+          <w:szCs w:val="24"/>
+        </w:rPr>
+      </w:pPr>
+    </w:p>
+    <w:p>
+      <w:pPr>
+        <w:rPr>
+          <w:rFonts w:ascii="Arial" w:hAnsi="Arial" w:cs="Arial"/>
+          <w:b/>
+          <w:sz w:val="24"/>
+          <w:szCs w:val="24"/>
+        </w:rPr>
+      </w:pPr>
+    </w:p>
+    <w:p>
+      <w:pPr>
+        <w:rPr>
+          <w:rFonts w:ascii="Arial" w:hAnsi="Arial" w:cs="Arial"/>
+          <w:b/>
+          <w:sz w:val="24"/>
+          <w:szCs w:val="24"/>
+        </w:rPr>
+      </w:pPr>
+    </w:p>
+    <w:p>
+      <w:pPr>
+        <w:rPr>
+          <w:rFonts w:ascii="Arial" w:hAnsi="Arial" w:cs="Arial"/>
+          <w:b/>
+          <w:sz w:val="24"/>
+          <w:szCs w:val="24"/>
+        </w:rPr>
+      </w:pPr>
+    </w:p>
+    <w:p>
+      <w:pPr>
+        <w:rPr>
+          <w:rFonts w:ascii="Arial" w:hAnsi="Arial" w:cs="Arial"/>
+          <w:b/>
+          <w:sz w:val="24"/>
+          <w:szCs w:val="24"/>
+        </w:rPr>
+      </w:pPr>
+    </w:p>
+    <w:p>
+      <w:pPr>
+        <w:rPr>
+          <w:rFonts w:ascii="Arial" w:hAnsi="Arial" w:cs="Arial"/>
+          <w:b/>
+          <w:sz w:val="24"/>
+          <w:szCs w:val="24"/>
+        </w:rPr>
+      </w:pPr>
+    </w:p>
+    <w:p>
+      <w:pPr>
+        <w:rPr>
+          <w:rFonts w:ascii="Arial" w:hAnsi="Arial" w:cs="Arial"/>
+          <w:b/>
+          <w:sz w:val="24"/>
+          <w:szCs w:val="24"/>
+        </w:rPr>
+      </w:pPr>
+    </w:p>
+    <w:p>
+      <w:pPr>
+        <w:rPr>
+          <w:rFonts w:ascii="Arial" w:hAnsi="Arial" w:cs="Arial"/>
+          <w:b/>
+          <w:sz w:val="24"/>
+          <w:szCs w:val="24"/>
+        </w:rPr>
+      </w:pPr>
+    </w:p>
+    <w:p>
+      <w:pPr>
+        <w:rPr>
+          <w:rFonts w:ascii="Arial" w:hAnsi="Arial" w:cs="Arial"/>
+          <w:b/>
+          <w:sz w:val="24"/>
+          <w:szCs w:val="24"/>
+        </w:rPr>
+      </w:pPr>
+    </w:p>
+    <w:p>
+      <w:pPr>
+        <w:rPr>
+          <w:rFonts w:ascii="Arial" w:hAnsi="Arial" w:cs="Arial"/>
+          <w:b/>
+          <w:sz w:val="24"/>
+          <w:szCs w:val="24"/>
+        </w:rPr>
+      </w:pPr>
+    </w:p>
+    <w:p>
+      <w:pPr>
+        <w:rPr>
+          <w:rFonts w:ascii="Arial" w:hAnsi="Arial" w:cs="Arial"/>
+          <w:b/>
+          <w:sz w:val="24"/>
+          <w:szCs w:val="24"/>
+        </w:rPr>
+      </w:pPr>
+    </w:p>
+    <w:p>
+      <w:pPr>
+        <w:rPr>
+          <w:rFonts w:ascii="Arial" w:hAnsi="Arial" w:cs="Arial"/>
+          <w:b/>
+          <w:sz w:val="24"/>
+          <w:szCs w:val="24"/>
+        </w:rPr>
+      </w:pPr>
+    </w:p>
+    <w:p>
+      <w:pPr>
+        <w:rPr>
+          <w:rFonts w:ascii="Arial" w:hAnsi="Arial" w:cs="Arial"/>
+          <w:b/>
+          <w:sz w:val="24"/>
+          <w:szCs w:val="24"/>
+        </w:rPr>
+      </w:pPr>
+    </w:p>
+    <w:p>
+      <w:pPr>
+        <w:rPr>
+          <w:rFonts w:ascii="Arial" w:hAnsi="Arial" w:cs="Arial"/>
+          <w:b/>
+          <w:sz w:val="24"/>
+          <w:szCs w:val="24"/>
+        </w:rPr>
+      </w:pPr>
+    </w:p>
+    <w:p>
+      <w:pPr>
+        <w:rPr>
+          <w:rFonts w:ascii="Arial" w:hAnsi="Arial" w:cs="Arial"/>
+          <w:b/>
+          <w:sz w:val="24"/>
+          <w:szCs w:val="24"/>
+        </w:rPr>
+      </w:pPr>
+    </w:p>
+    <w:p>
+      <w:pPr>
+        <w:rPr>
+          <w:rFonts w:ascii="Arial" w:hAnsi="Arial" w:cs="Arial"/>
+          <w:b/>
+          <w:sz w:val="24"/>
+          <w:szCs w:val="24"/>
+        </w:rPr>
+      </w:pPr>
+    </w:p>
+    <w:p>
+      <w:pPr>
+        <w:rPr>
+          <w:rFonts w:ascii="Arial" w:hAnsi="Arial" w:cs="Arial"/>
+          <w:b/>
+          <w:sz w:val="24"/>
+          <w:szCs w:val="24"/>
+        </w:rPr>
+      </w:pPr>
+    </w:p>
+    <w:p>
+      <w:pPr>
+        <w:rPr>
+          <w:rFonts w:ascii="Arial" w:hAnsi="Arial" w:cs="Arial"/>
+          <w:b/>
+          <w:sz w:val="24"/>
+          <w:szCs w:val="24"/>
+        </w:rPr>
+      </w:pPr>
+    </w:p>
+    <w:p>
+      <w:pPr>
+        <w:rPr>
+          <w:rFonts w:ascii="Arial" w:hAnsi="Arial" w:cs="Arial"/>
+          <w:b/>
+          <w:sz w:val="24"/>
+          <w:szCs w:val="24"/>
+        </w:rPr>
+      </w:pPr>
+    </w:p>
+    <w:p>
+      <w:pPr>
+        <w:rPr>
+          <w:rFonts w:ascii="Arial" w:hAnsi="Arial" w:cs="Arial"/>
+          <w:b/>
+          <w:sz w:val="24"/>
+          <w:szCs w:val="24"/>
+        </w:rPr>
+      </w:pPr>
+    </w:p>
+    <w:p>
+      <w:pPr>
+        <w:jc w:val="center"/>
+        <w:rPr>
+          <w:rFonts w:ascii="Arial" w:hAnsi="Arial" w:cs="Arial"/>
+          <w:b/>
+          <w:sz w:val="24"/>
+          <w:szCs w:val="24"/>
+        </w:rPr>
+      </w:pPr>
+      <w:r>
+        <w:rPr>
+          <w:rFonts w:ascii="Arial" w:hAnsi="Arial" w:cs="Arial"/>
+          <w:b/>
+          <w:sz w:val="24"/>
+          <w:szCs w:val="24"/>
+        </w:rPr>
+        <w:lastRenderedPageBreak/>
         <w:t>INVESTIGACIÓN PRELIMINAR Y BUSQUEDA PERTINENTE DE LA INFORMACIÓN</w:t>
       </w:r>
     </w:p>
@@ -3860,6 +4081,12 @@
       </w:pPr>
     </w:p>
     <w:sectPr>
+      <w:headerReference w:type="even" r:id="rId7"/>
+      <w:headerReference w:type="default" r:id="rId8"/>
+      <w:footerReference w:type="even" r:id="rId9"/>
+      <w:footerReference w:type="default" r:id="rId10"/>
+      <w:headerReference w:type="first" r:id="rId11"/>
+      <w:footerReference w:type="first" r:id="rId12"/>
       <w:pgSz w:w="12240" w:h="15840"/>
       <w:pgMar w:top="1417" w:right="1701" w:bottom="1417" w:left="1701" w:header="708" w:footer="708" w:gutter="0"/>
       <w:cols w:space="708"/>
@@ -3869,9 +4096,209 @@
 </w:document>
 </file>
 
+<file path=word/endnotes.xml><?xml version="1.0" encoding="utf-8"?>
+<w:endnotes xmlns:ve="http://schemas.openxmlformats.org/markup-compatibility/2006" xmlns:o="urn:schemas-microsoft-com:office:office" xmlns:r="http://schemas.openxmlformats.org/officeDocument/2006/relationships" xmlns:m="http://schemas.openxmlformats.org/officeDocument/2006/math" xmlns:v="urn:schemas-microsoft-com:vml" xmlns:wp="http://schemas.openxmlformats.org/drawingml/2006/wordprocessingDrawing" xmlns:w10="urn:schemas-microsoft-com:office:word" xmlns:w="http://schemas.openxmlformats.org/wordprocessingml/2006/main" xmlns:wne="http://schemas.microsoft.com/office/word/2006/wordml">
+  <w:endnote w:type="separator" w:id="-1">
+    <w:p>
+      <w:pPr>
+        <w:spacing w:after="0" w:line="240" w:lineRule="auto"/>
+      </w:pPr>
+      <w:r>
+        <w:separator/>
+      </w:r>
+    </w:p>
+  </w:endnote>
+  <w:endnote w:type="continuationSeparator" w:id="0">
+    <w:p>
+      <w:pPr>
+        <w:spacing w:after="0" w:line="240" w:lineRule="auto"/>
+      </w:pPr>
+      <w:r>
+        <w:continuationSeparator/>
+      </w:r>
+    </w:p>
+  </w:endnote>
+</w:endnotes>
+</file>
+
+<file path=word/footer1.xml><?xml version="1.0" encoding="utf-8"?>
+<w:ftr xmlns:ve="http://schemas.openxmlformats.org/markup-compatibility/2006" xmlns:o="urn:schemas-microsoft-com:office:office" xmlns:r="http://schemas.openxmlformats.org/officeDocument/2006/relationships" xmlns:m="http://schemas.openxmlformats.org/officeDocument/2006/math" xmlns:v="urn:schemas-microsoft-com:vml" xmlns:wp="http://schemas.openxmlformats.org/drawingml/2006/wordprocessingDrawing" xmlns:w10="urn:schemas-microsoft-com:office:word" xmlns:w="http://schemas.openxmlformats.org/wordprocessingml/2006/main" xmlns:wne="http://schemas.microsoft.com/office/word/2006/wordml">
+  <w:p>
+    <w:pPr>
+      <w:pStyle w:val="Piedepgina"/>
+    </w:pPr>
+  </w:p>
+</w:ftr>
+</file>
+
+<file path=word/footer2.xml><?xml version="1.0" encoding="utf-8"?>
+<w:ftr xmlns:ve="http://schemas.openxmlformats.org/markup-compatibility/2006" xmlns:o="urn:schemas-microsoft-com:office:office" xmlns:r="http://schemas.openxmlformats.org/officeDocument/2006/relationships" xmlns:m="http://schemas.openxmlformats.org/officeDocument/2006/math" xmlns:v="urn:schemas-microsoft-com:vml" xmlns:wp="http://schemas.openxmlformats.org/drawingml/2006/wordprocessingDrawing" xmlns:w10="urn:schemas-microsoft-com:office:word" xmlns:w="http://schemas.openxmlformats.org/wordprocessingml/2006/main" xmlns:wne="http://schemas.microsoft.com/office/word/2006/wordml">
+  <w:p>
+    <w:pPr>
+      <w:pStyle w:val="Piedepgina"/>
+    </w:pPr>
+  </w:p>
+</w:ftr>
+</file>
+
+<file path=word/footer3.xml><?xml version="1.0" encoding="utf-8"?>
+<w:ftr xmlns:ve="http://schemas.openxmlformats.org/markup-compatibility/2006" xmlns:o="urn:schemas-microsoft-com:office:office" xmlns:r="http://schemas.openxmlformats.org/officeDocument/2006/relationships" xmlns:m="http://schemas.openxmlformats.org/officeDocument/2006/math" xmlns:v="urn:schemas-microsoft-com:vml" xmlns:wp="http://schemas.openxmlformats.org/drawingml/2006/wordprocessingDrawing" xmlns:w10="urn:schemas-microsoft-com:office:word" xmlns:w="http://schemas.openxmlformats.org/wordprocessingml/2006/main" xmlns:wne="http://schemas.microsoft.com/office/word/2006/wordml">
+  <w:p>
+    <w:pPr>
+      <w:pStyle w:val="Piedepgina"/>
+    </w:pPr>
+  </w:p>
+</w:ftr>
+</file>
+
+<file path=word/footnotes.xml><?xml version="1.0" encoding="utf-8"?>
+<w:footnotes xmlns:ve="http://schemas.openxmlformats.org/markup-compatibility/2006" xmlns:o="urn:schemas-microsoft-com:office:office" xmlns:r="http://schemas.openxmlformats.org/officeDocument/2006/relationships" xmlns:m="http://schemas.openxmlformats.org/officeDocument/2006/math" xmlns:v="urn:schemas-microsoft-com:vml" xmlns:wp="http://schemas.openxmlformats.org/drawingml/2006/wordprocessingDrawing" xmlns:w10="urn:schemas-microsoft-com:office:word" xmlns:w="http://schemas.openxmlformats.org/wordprocessingml/2006/main" xmlns:wne="http://schemas.microsoft.com/office/word/2006/wordml">
+  <w:footnote w:type="separator" w:id="-1">
+    <w:p>
+      <w:pPr>
+        <w:spacing w:after="0" w:line="240" w:lineRule="auto"/>
+      </w:pPr>
+      <w:r>
+        <w:separator/>
+      </w:r>
+    </w:p>
+  </w:footnote>
+  <w:footnote w:type="continuationSeparator" w:id="0">
+    <w:p>
+      <w:pPr>
+        <w:spacing w:after="0" w:line="240" w:lineRule="auto"/>
+      </w:pPr>
+      <w:r>
+        <w:continuationSeparator/>
+      </w:r>
+    </w:p>
+  </w:footnote>
+</w:footnotes>
+</file>
+
+<file path=word/header1.xml><?xml version="1.0" encoding="utf-8"?>
+<w:hdr xmlns:ve="http://schemas.openxmlformats.org/markup-compatibility/2006" xmlns:o="urn:schemas-microsoft-com:office:office" xmlns:r="http://schemas.openxmlformats.org/officeDocument/2006/relationships" xmlns:m="http://schemas.openxmlformats.org/officeDocument/2006/math" xmlns:v="urn:schemas-microsoft-com:vml" xmlns:wp="http://schemas.openxmlformats.org/drawingml/2006/wordprocessingDrawing" xmlns:w10="urn:schemas-microsoft-com:office:word" xmlns:w="http://schemas.openxmlformats.org/wordprocessingml/2006/main" xmlns:wne="http://schemas.microsoft.com/office/word/2006/wordml">
+  <w:p>
+    <w:pPr>
+      <w:pStyle w:val="Encabezado"/>
+    </w:pPr>
+    <w:r>
+      <w:rPr>
+        <w:noProof/>
+        <w:lang w:eastAsia="es-CO"/>
+      </w:rPr>
+      <w:pict>
+        <v:shapetype id="_x0000_t75" coordsize="21600,21600" o:spt="75" o:preferrelative="t" path="m@4@5l@4@11@9@11@9@5xe" filled="f" stroked="f">
+          <v:stroke joinstyle="miter"/>
+          <v:formulas>
+            <v:f eqn="if lineDrawn pixelLineWidth 0"/>
+            <v:f eqn="sum @0 1 0"/>
+            <v:f eqn="sum 0 0 @1"/>
+            <v:f eqn="prod @2 1 2"/>
+            <v:f eqn="prod @3 21600 pixelWidth"/>
+            <v:f eqn="prod @3 21600 pixelHeight"/>
+            <v:f eqn="sum @0 0 1"/>
+            <v:f eqn="prod @6 1 2"/>
+            <v:f eqn="prod @7 21600 pixelWidth"/>
+            <v:f eqn="sum @8 21600 0"/>
+            <v:f eqn="prod @7 21600 pixelHeight"/>
+            <v:f eqn="sum @10 21600 0"/>
+          </v:formulas>
+          <v:path o:extrusionok="f" gradientshapeok="t" o:connecttype="rect"/>
+          <o:lock v:ext="edit" aspectratio="t"/>
+        </v:shapetype>
+        <v:shape id="WordPictureWatermark1558154672" o:spid="_x0000_s2050" type="#_x0000_t75" style="position:absolute;margin-left:0;margin-top:0;width:441.75pt;height:441.75pt;z-index:-251657216;mso-position-horizontal:center;mso-position-horizontal-relative:margin;mso-position-vertical:center;mso-position-vertical-relative:margin" o:allowincell="f">
+          <v:imagedata r:id="rId1" o:title="CUC" gain="19661f" blacklevel="22938f"/>
+        </v:shape>
+      </w:pict>
+    </w:r>
+  </w:p>
+</w:hdr>
+</file>
+
+<file path=word/header2.xml><?xml version="1.0" encoding="utf-8"?>
+<w:hdr xmlns:ve="http://schemas.openxmlformats.org/markup-compatibility/2006" xmlns:o="urn:schemas-microsoft-com:office:office" xmlns:r="http://schemas.openxmlformats.org/officeDocument/2006/relationships" xmlns:m="http://schemas.openxmlformats.org/officeDocument/2006/math" xmlns:v="urn:schemas-microsoft-com:vml" xmlns:wp="http://schemas.openxmlformats.org/drawingml/2006/wordprocessingDrawing" xmlns:w10="urn:schemas-microsoft-com:office:word" xmlns:w="http://schemas.openxmlformats.org/wordprocessingml/2006/main" xmlns:wne="http://schemas.microsoft.com/office/word/2006/wordml">
+  <w:p>
+    <w:pPr>
+      <w:pStyle w:val="Encabezado"/>
+    </w:pPr>
+    <w:r>
+      <w:rPr>
+        <w:noProof/>
+        <w:lang w:eastAsia="es-CO"/>
+      </w:rPr>
+      <w:pict>
+        <v:shapetype id="_x0000_t75" coordsize="21600,21600" o:spt="75" o:preferrelative="t" path="m@4@5l@4@11@9@11@9@5xe" filled="f" stroked="f">
+          <v:stroke joinstyle="miter"/>
+          <v:formulas>
+            <v:f eqn="if lineDrawn pixelLineWidth 0"/>
+            <v:f eqn="sum @0 1 0"/>
+            <v:f eqn="sum 0 0 @1"/>
+            <v:f eqn="prod @2 1 2"/>
+            <v:f eqn="prod @3 21600 pixelWidth"/>
+            <v:f eqn="prod @3 21600 pixelHeight"/>
+            <v:f eqn="sum @0 0 1"/>
+            <v:f eqn="prod @6 1 2"/>
+            <v:f eqn="prod @7 21600 pixelWidth"/>
+            <v:f eqn="sum @8 21600 0"/>
+            <v:f eqn="prod @7 21600 pixelHeight"/>
+            <v:f eqn="sum @10 21600 0"/>
+          </v:formulas>
+          <v:path o:extrusionok="f" gradientshapeok="t" o:connecttype="rect"/>
+          <o:lock v:ext="edit" aspectratio="t"/>
+        </v:shapetype>
+        <v:shape id="WordPictureWatermark1558154673" o:spid="_x0000_s2051" type="#_x0000_t75" style="position:absolute;margin-left:0;margin-top:0;width:441.75pt;height:441.75pt;z-index:-251656192;mso-position-horizontal:center;mso-position-horizontal-relative:margin;mso-position-vertical:center;mso-position-vertical-relative:margin" o:allowincell="f">
+          <v:imagedata r:id="rId1" o:title="CUC" gain="19661f" blacklevel="22938f"/>
+        </v:shape>
+      </w:pict>
+    </w:r>
+  </w:p>
+</w:hdr>
+</file>
+
+<file path=word/header3.xml><?xml version="1.0" encoding="utf-8"?>
+<w:hdr xmlns:ve="http://schemas.openxmlformats.org/markup-compatibility/2006" xmlns:o="urn:schemas-microsoft-com:office:office" xmlns:r="http://schemas.openxmlformats.org/officeDocument/2006/relationships" xmlns:m="http://schemas.openxmlformats.org/officeDocument/2006/math" xmlns:v="urn:schemas-microsoft-com:vml" xmlns:wp="http://schemas.openxmlformats.org/drawingml/2006/wordprocessingDrawing" xmlns:w10="urn:schemas-microsoft-com:office:word" xmlns:w="http://schemas.openxmlformats.org/wordprocessingml/2006/main" xmlns:wne="http://schemas.microsoft.com/office/word/2006/wordml">
+  <w:p>
+    <w:pPr>
+      <w:pStyle w:val="Encabezado"/>
+    </w:pPr>
+    <w:r>
+      <w:rPr>
+        <w:noProof/>
+        <w:lang w:eastAsia="es-CO"/>
+      </w:rPr>
+      <w:pict>
+        <v:shapetype id="_x0000_t75" coordsize="21600,21600" o:spt="75" o:preferrelative="t" path="m@4@5l@4@11@9@11@9@5xe" filled="f" stroked="f">
+          <v:stroke joinstyle="miter"/>
+          <v:formulas>
+            <v:f eqn="if lineDrawn pixelLineWidth 0"/>
+            <v:f eqn="sum @0 1 0"/>
+            <v:f eqn="sum 0 0 @1"/>
+            <v:f eqn="prod @2 1 2"/>
+            <v:f eqn="prod @3 21600 pixelWidth"/>
+            <v:f eqn="prod @3 21600 pixelHeight"/>
+            <v:f eqn="sum @0 0 1"/>
+            <v:f eqn="prod @6 1 2"/>
+            <v:f eqn="prod @7 21600 pixelWidth"/>
+            <v:f eqn="sum @8 21600 0"/>
+            <v:f eqn="prod @7 21600 pixelHeight"/>
+            <v:f eqn="sum @10 21600 0"/>
+          </v:formulas>
+          <v:path o:extrusionok="f" gradientshapeok="t" o:connecttype="rect"/>
+          <o:lock v:ext="edit" aspectratio="t"/>
+        </v:shapetype>
+        <v:shape id="WordPictureWatermark1558154671" o:spid="_x0000_s2049" type="#_x0000_t75" style="position:absolute;margin-left:0;margin-top:0;width:441.75pt;height:441.75pt;z-index:-251658240;mso-position-horizontal:center;mso-position-horizontal-relative:margin;mso-position-vertical:center;mso-position-vertical-relative:margin" o:allowincell="f">
+          <v:imagedata r:id="rId1" o:title="CUC" gain="19661f" blacklevel="22938f"/>
+        </v:shape>
+      </w:pict>
+    </w:r>
+  </w:p>
+</w:hdr>
+</file>
+
 <file path=word/numbering.xml><?xml version="1.0" encoding="utf-8"?>
-<w:numbering xmlns:wpc="http://schemas.microsoft.com/office/word/2010/wordprocessingCanvas" xmlns:cx="http://schemas.microsoft.com/office/drawing/2014/chartex" xmlns:cx1="http://schemas.microsoft.com/office/drawing/2015/9/8/chartex" xmlns:cx2="http://schemas.microsoft.com/office/drawing/2015/10/21/chartex" xmlns:mc="http://schemas.openxmlformats.org/markup-compatibility/2006" xmlns:o="urn:schemas-microsoft-com:office:office" xmlns:r="http://schemas.openxmlformats.org/officeDocument/2006/relationships" xmlns:m="http://schemas.openxmlformats.org/officeDocument/2006/math" xmlns:v="urn:schemas-microsoft-com:vml" xmlns:wp14="http://schemas.microsoft.com/office/word/2010/wordprocessingDrawing" xmlns:wp="http://schemas.openxmlformats.org/drawingml/2006/wordprocessingDrawing" xmlns:w10="urn:schemas-microsoft-com:office:word" xmlns:w="http://schemas.openxmlformats.org/wordprocessingml/2006/main" xmlns:w14="http://schemas.microsoft.com/office/word/2010/wordml" xmlns:w15="http://schemas.microsoft.com/office/word/2012/wordml" xmlns:w16se="http://schemas.microsoft.com/office/word/2015/wordml/symex" xmlns:wpg="http://schemas.microsoft.com/office/word/2010/wordprocessingGroup" xmlns:wpi="http://schemas.microsoft.com/office/word/2010/wordprocessingInk" xmlns:wne="http://schemas.microsoft.com/office/word/2006/wordml" xmlns:wps="http://schemas.microsoft.com/office/word/2010/wordprocessingShape" mc:Ignorable="w14 w15 w16se wp14">
-  <w:abstractNum w:abstractNumId="0" w15:restartNumberingAfterBreak="0">
+<w:numbering xmlns:ve="http://schemas.openxmlformats.org/markup-compatibility/2006" xmlns:o="urn:schemas-microsoft-com:office:office" xmlns:r="http://schemas.openxmlformats.org/officeDocument/2006/relationships" xmlns:m="http://schemas.openxmlformats.org/officeDocument/2006/math" xmlns:v="urn:schemas-microsoft-com:vml" xmlns:wp="http://schemas.openxmlformats.org/drawingml/2006/wordprocessingDrawing" xmlns:w10="urn:schemas-microsoft-com:office:word" xmlns:w="http://schemas.openxmlformats.org/wordprocessingml/2006/main" xmlns:wne="http://schemas.microsoft.com/office/word/2006/wordml">
+  <w:abstractNum w:abstractNumId="0">
     <w:nsid w:val="0C17751C"/>
     <w:multiLevelType w:val="multilevel"/>
     <w:tmpl w:val="240A001F"/>
@@ -3957,7 +4384,7 @@
       </w:pPr>
     </w:lvl>
   </w:abstractNum>
-  <w:abstractNum w:abstractNumId="1" w15:restartNumberingAfterBreak="0">
+  <w:abstractNum w:abstractNumId="1">
     <w:nsid w:val="0EC679D8"/>
     <w:multiLevelType w:val="multilevel"/>
     <w:tmpl w:val="240A001F"/>
@@ -4043,7 +4470,7 @@
       </w:pPr>
     </w:lvl>
   </w:abstractNum>
-  <w:abstractNum w:abstractNumId="2" w15:restartNumberingAfterBreak="0">
+  <w:abstractNum w:abstractNumId="2">
     <w:nsid w:val="12556DB7"/>
     <w:multiLevelType w:val="multilevel"/>
     <w:tmpl w:val="240A001F"/>
@@ -4129,7 +4556,7 @@
       </w:pPr>
     </w:lvl>
   </w:abstractNum>
-  <w:abstractNum w:abstractNumId="3" w15:restartNumberingAfterBreak="0">
+  <w:abstractNum w:abstractNumId="3">
     <w:nsid w:val="174F6997"/>
     <w:multiLevelType w:val="hybridMultilevel"/>
     <w:tmpl w:val="2E5A849E"/>
@@ -4215,7 +4642,7 @@
       </w:pPr>
     </w:lvl>
   </w:abstractNum>
-  <w:abstractNum w:abstractNumId="4" w15:restartNumberingAfterBreak="0">
+  <w:abstractNum w:abstractNumId="4">
     <w:nsid w:val="1EB36593"/>
     <w:multiLevelType w:val="hybridMultilevel"/>
     <w:tmpl w:val="D2A214CA"/>
@@ -4304,7 +4731,7 @@
       </w:pPr>
     </w:lvl>
   </w:abstractNum>
-  <w:abstractNum w:abstractNumId="5" w15:restartNumberingAfterBreak="0">
+  <w:abstractNum w:abstractNumId="5">
     <w:nsid w:val="2293095A"/>
     <w:multiLevelType w:val="hybridMultilevel"/>
     <w:tmpl w:val="4B763E60"/>
@@ -4417,7 +4844,7 @@
       </w:rPr>
     </w:lvl>
   </w:abstractNum>
-  <w:abstractNum w:abstractNumId="6" w15:restartNumberingAfterBreak="0">
+  <w:abstractNum w:abstractNumId="6">
     <w:nsid w:val="22D44F19"/>
     <w:multiLevelType w:val="multilevel"/>
     <w:tmpl w:val="01A46A72"/>
@@ -4547,7 +4974,7 @@
       </w:rPr>
     </w:lvl>
   </w:abstractNum>
-  <w:abstractNum w:abstractNumId="7" w15:restartNumberingAfterBreak="0">
+  <w:abstractNum w:abstractNumId="7">
     <w:nsid w:val="30CF23C0"/>
     <w:multiLevelType w:val="multilevel"/>
     <w:tmpl w:val="240A001F"/>
@@ -4633,7 +5060,7 @@
       </w:pPr>
     </w:lvl>
   </w:abstractNum>
-  <w:abstractNum w:abstractNumId="8" w15:restartNumberingAfterBreak="0">
+  <w:abstractNum w:abstractNumId="8">
     <w:nsid w:val="4C3F64EC"/>
     <w:multiLevelType w:val="hybridMultilevel"/>
     <w:tmpl w:val="9404C35A"/>
@@ -4723,7 +5150,7 @@
       </w:pPr>
     </w:lvl>
   </w:abstractNum>
-  <w:abstractNum w:abstractNumId="9" w15:restartNumberingAfterBreak="0">
+  <w:abstractNum w:abstractNumId="9">
     <w:nsid w:val="5AFE0496"/>
     <w:multiLevelType w:val="multilevel"/>
     <w:tmpl w:val="3ED6260C"/>
@@ -4845,7 +5272,7 @@
       </w:rPr>
     </w:lvl>
   </w:abstractNum>
-  <w:abstractNum w:abstractNumId="10" w15:restartNumberingAfterBreak="0">
+  <w:abstractNum w:abstractNumId="10">
     <w:nsid w:val="5D375CFB"/>
     <w:multiLevelType w:val="hybridMultilevel"/>
     <w:tmpl w:val="BFEE8154"/>
@@ -4958,7 +5385,7 @@
       </w:rPr>
     </w:lvl>
   </w:abstractNum>
-  <w:abstractNum w:abstractNumId="11" w15:restartNumberingAfterBreak="0">
+  <w:abstractNum w:abstractNumId="11">
     <w:nsid w:val="6A0B70D5"/>
     <w:multiLevelType w:val="multilevel"/>
     <w:tmpl w:val="240A001F"/>
@@ -5084,7 +5511,7 @@
 </file>
 
 <file path=word/styles.xml><?xml version="1.0" encoding="utf-8"?>
-<w:styles xmlns:mc="http://schemas.openxmlformats.org/markup-compatibility/2006" xmlns:r="http://schemas.openxmlformats.org/officeDocument/2006/relationships" xmlns:w="http://schemas.openxmlformats.org/wordprocessingml/2006/main" xmlns:w14="http://schemas.microsoft.com/office/word/2010/wordml" xmlns:w15="http://schemas.microsoft.com/office/word/2012/wordml" xmlns:w16se="http://schemas.microsoft.com/office/word/2015/wordml/symex" mc:Ignorable="w14 w15 w16se">
+<w:styles xmlns:r="http://schemas.openxmlformats.org/officeDocument/2006/relationships" xmlns:w="http://schemas.openxmlformats.org/wordprocessingml/2006/main">
   <w:docDefaults>
     <w:rPrDefault>
       <w:rPr>
@@ -5100,395 +5527,162 @@
       </w:pPr>
     </w:pPrDefault>
   </w:docDefaults>
-  <w:latentStyles w:defLockedState="0" w:defUIPriority="99" w:defSemiHidden="0" w:defUnhideWhenUsed="0" w:defQFormat="0" w:count="372">
-    <w:lsdException w:name="Normal" w:uiPriority="0" w:qFormat="1"/>
-    <w:lsdException w:name="heading 1" w:uiPriority="9" w:qFormat="1"/>
-    <w:lsdException w:name="heading 2" w:semiHidden="1" w:uiPriority="9" w:unhideWhenUsed="1" w:qFormat="1"/>
-    <w:lsdException w:name="heading 3" w:semiHidden="1" w:uiPriority="9" w:unhideWhenUsed="1" w:qFormat="1"/>
-    <w:lsdException w:name="heading 4" w:semiHidden="1" w:uiPriority="9" w:unhideWhenUsed="1" w:qFormat="1"/>
-    <w:lsdException w:name="heading 5" w:semiHidden="1" w:uiPriority="9" w:unhideWhenUsed="1" w:qFormat="1"/>
-    <w:lsdException w:name="heading 6" w:semiHidden="1" w:uiPriority="9" w:unhideWhenUsed="1" w:qFormat="1"/>
-    <w:lsdException w:name="heading 7" w:semiHidden="1" w:uiPriority="9" w:unhideWhenUsed="1" w:qFormat="1"/>
-    <w:lsdException w:name="heading 8" w:semiHidden="1" w:uiPriority="9" w:unhideWhenUsed="1" w:qFormat="1"/>
-    <w:lsdException w:name="heading 9" w:semiHidden="1" w:uiPriority="9" w:unhideWhenUsed="1" w:qFormat="1"/>
-    <w:lsdException w:name="index 1" w:semiHidden="1" w:unhideWhenUsed="1"/>
-    <w:lsdException w:name="index 2" w:semiHidden="1" w:unhideWhenUsed="1"/>
-    <w:lsdException w:name="index 3" w:semiHidden="1" w:unhideWhenUsed="1"/>
-    <w:lsdException w:name="index 4" w:semiHidden="1" w:unhideWhenUsed="1"/>
-    <w:lsdException w:name="index 5" w:semiHidden="1" w:unhideWhenUsed="1"/>
-    <w:lsdException w:name="index 6" w:semiHidden="1" w:unhideWhenUsed="1"/>
-    <w:lsdException w:name="index 7" w:semiHidden="1" w:unhideWhenUsed="1"/>
-    <w:lsdException w:name="index 8" w:semiHidden="1" w:unhideWhenUsed="1"/>
-    <w:lsdException w:name="index 9" w:semiHidden="1" w:unhideWhenUsed="1"/>
-    <w:lsdException w:name="toc 1" w:semiHidden="1" w:uiPriority="39" w:unhideWhenUsed="1"/>
-    <w:lsdException w:name="toc 2" w:semiHidden="1" w:uiPriority="39" w:unhideWhenUsed="1"/>
-    <w:lsdException w:name="toc 3" w:semiHidden="1" w:uiPriority="39" w:unhideWhenUsed="1"/>
-    <w:lsdException w:name="toc 4" w:semiHidden="1" w:uiPriority="39" w:unhideWhenUsed="1"/>
-    <w:lsdException w:name="toc 5" w:semiHidden="1" w:uiPriority="39" w:unhideWhenUsed="1"/>
-    <w:lsdException w:name="toc 6" w:semiHidden="1" w:uiPriority="39" w:unhideWhenUsed="1"/>
-    <w:lsdException w:name="toc 7" w:semiHidden="1" w:uiPriority="39" w:unhideWhenUsed="1"/>
-    <w:lsdException w:name="toc 8" w:semiHidden="1" w:uiPriority="39" w:unhideWhenUsed="1"/>
-    <w:lsdException w:name="toc 9" w:semiHidden="1" w:uiPriority="39" w:unhideWhenUsed="1"/>
-    <w:lsdException w:name="Normal Indent" w:semiHidden="1" w:unhideWhenUsed="1"/>
-    <w:lsdException w:name="footnote text" w:semiHidden="1" w:unhideWhenUsed="1"/>
-    <w:lsdException w:name="annotation text" w:semiHidden="1" w:unhideWhenUsed="1"/>
-    <w:lsdException w:name="header" w:semiHidden="1" w:unhideWhenUsed="1"/>
-    <w:lsdException w:name="footer" w:semiHidden="1" w:unhideWhenUsed="1"/>
-    <w:lsdException w:name="index heading" w:semiHidden="1" w:unhideWhenUsed="1"/>
-    <w:lsdException w:name="caption" w:semiHidden="1" w:uiPriority="35" w:unhideWhenUsed="1" w:qFormat="1"/>
-    <w:lsdException w:name="table of figures" w:semiHidden="1" w:unhideWhenUsed="1"/>
-    <w:lsdException w:name="envelope address" w:semiHidden="1" w:unhideWhenUsed="1"/>
-    <w:lsdException w:name="envelope return" w:semiHidden="1" w:unhideWhenUsed="1"/>
-    <w:lsdException w:name="footnote reference" w:semiHidden="1" w:unhideWhenUsed="1"/>
-    <w:lsdException w:name="annotation reference" w:semiHidden="1" w:unhideWhenUsed="1"/>
-    <w:lsdException w:name="line number" w:semiHidden="1" w:unhideWhenUsed="1"/>
-    <w:lsdException w:name="page number" w:semiHidden="1" w:unhideWhenUsed="1"/>
-    <w:lsdException w:name="endnote reference" w:semiHidden="1" w:unhideWhenUsed="1"/>
-    <w:lsdException w:name="endnote text" w:semiHidden="1" w:unhideWhenUsed="1"/>
-    <w:lsdException w:name="table of authorities" w:semiHidden="1" w:unhideWhenUsed="1"/>
-    <w:lsdException w:name="macro" w:semiHidden="1" w:unhideWhenUsed="1"/>
-    <w:lsdException w:name="toa heading" w:semiHidden="1" w:unhideWhenUsed="1"/>
-    <w:lsdException w:name="List" w:semiHidden="1" w:unhideWhenUsed="1"/>
-    <w:lsdException w:name="List Bullet" w:semiHidden="1" w:unhideWhenUsed="1"/>
-    <w:lsdException w:name="List Number" w:semiHidden="1" w:unhideWhenUsed="1"/>
-    <w:lsdException w:name="List 2" w:semiHidden="1" w:unhideWhenUsed="1"/>
-    <w:lsdException w:name="List 3" w:semiHidden="1" w:unhideWhenUsed="1"/>
-    <w:lsdException w:name="List 4" w:semiHidden="1" w:unhideWhenUsed="1"/>
-    <w:lsdException w:name="List 5" w:semiHidden="1" w:unhideWhenUsed="1"/>
-    <w:lsdException w:name="List Bullet 2" w:semiHidden="1" w:unhideWhenUsed="1"/>
-    <w:lsdException w:name="List Bullet 3" w:semiHidden="1" w:unhideWhenUsed="1"/>
-    <w:lsdException w:name="List Bullet 4" w:semiHidden="1" w:unhideWhenUsed="1"/>
-    <w:lsdException w:name="List Bullet 5" w:semiHidden="1" w:unhideWhenUsed="1"/>
-    <w:lsdException w:name="List Number 2" w:semiHidden="1" w:unhideWhenUsed="1"/>
-    <w:lsdException w:name="List Number 3" w:semiHidden="1" w:unhideWhenUsed="1"/>
-    <w:lsdException w:name="List Number 4" w:semiHidden="1" w:unhideWhenUsed="1"/>
-    <w:lsdException w:name="List Number 5" w:semiHidden="1" w:unhideWhenUsed="1"/>
-    <w:lsdException w:name="Title" w:uiPriority="10" w:qFormat="1"/>
-    <w:lsdException w:name="Closing" w:semiHidden="1" w:unhideWhenUsed="1"/>
-    <w:lsdException w:name="Signature" w:semiHidden="1" w:unhideWhenUsed="1"/>
-    <w:lsdException w:name="Default Paragraph Font" w:semiHidden="1" w:uiPriority="1" w:unhideWhenUsed="1"/>
-    <w:lsdException w:name="Body Text" w:semiHidden="1" w:unhideWhenUsed="1"/>
-    <w:lsdException w:name="Body Text Indent" w:semiHidden="1" w:unhideWhenUsed="1"/>
-    <w:lsdException w:name="List Continue" w:semiHidden="1" w:unhideWhenUsed="1"/>
-    <w:lsdException w:name="List Continue 2" w:semiHidden="1" w:unhideWhenUsed="1"/>
-    <w:lsdException w:name="List Continue 3" w:semiHidden="1" w:unhideWhenUsed="1"/>
-    <w:lsdException w:name="List Continue 4" w:semiHidden="1" w:unhideWhenUsed="1"/>
-    <w:lsdException w:name="List Continue 5" w:semiHidden="1" w:unhideWhenUsed="1"/>
-    <w:lsdException w:name="Message Header" w:semiHidden="1" w:unhideWhenUsed="1"/>
-    <w:lsdException w:name="Subtitle" w:uiPriority="11" w:qFormat="1"/>
-    <w:lsdException w:name="Salutation" w:semiHidden="1" w:unhideWhenUsed="1"/>
-    <w:lsdException w:name="Date" w:semiHidden="1" w:unhideWhenUsed="1"/>
-    <w:lsdException w:name="Body Text First Indent" w:semiHidden="1" w:unhideWhenUsed="1"/>
-    <w:lsdException w:name="Body Text First Indent 2" w:semiHidden="1" w:unhideWhenUsed="1"/>
-    <w:lsdException w:name="Note Heading" w:semiHidden="1" w:unhideWhenUsed="1"/>
-    <w:lsdException w:name="Body Text 2" w:semiHidden="1" w:unhideWhenUsed="1"/>
-    <w:lsdException w:name="Body Text 3" w:semiHidden="1" w:unhideWhenUsed="1"/>
-    <w:lsdException w:name="Body Text Indent 2" w:semiHidden="1" w:unhideWhenUsed="1"/>
-    <w:lsdException w:name="Body Text Indent 3" w:semiHidden="1" w:unhideWhenUsed="1"/>
-    <w:lsdException w:name="Block Text" w:semiHidden="1" w:unhideWhenUsed="1"/>
-    <w:lsdException w:name="Hyperlink" w:semiHidden="1" w:unhideWhenUsed="1"/>
-    <w:lsdException w:name="FollowedHyperlink" w:semiHidden="1" w:unhideWhenUsed="1"/>
-    <w:lsdException w:name="Strong" w:uiPriority="22" w:qFormat="1"/>
-    <w:lsdException w:name="Emphasis" w:uiPriority="20" w:qFormat="1"/>
-    <w:lsdException w:name="Document Map" w:semiHidden="1" w:unhideWhenUsed="1"/>
-    <w:lsdException w:name="Plain Text" w:semiHidden="1" w:unhideWhenUsed="1"/>
-    <w:lsdException w:name="E-mail Signature" w:semiHidden="1" w:unhideWhenUsed="1"/>
-    <w:lsdException w:name="HTML Top of Form" w:semiHidden="1" w:unhideWhenUsed="1"/>
-    <w:lsdException w:name="HTML Bottom of Form" w:semiHidden="1" w:unhideWhenUsed="1"/>
-    <w:lsdException w:name="Normal (Web)" w:semiHidden="1" w:unhideWhenUsed="1"/>
-    <w:lsdException w:name="HTML Acronym" w:semiHidden="1" w:unhideWhenUsed="1"/>
-    <w:lsdException w:name="HTML Address" w:semiHidden="1" w:unhideWhenUsed="1"/>
-    <w:lsdException w:name="HTML Cite" w:semiHidden="1" w:unhideWhenUsed="1"/>
-    <w:lsdException w:name="HTML Code" w:semiHidden="1" w:unhideWhenUsed="1"/>
-    <w:lsdException w:name="HTML Definition" w:semiHidden="1" w:unhideWhenUsed="1"/>
-    <w:lsdException w:name="HTML Keyboard" w:semiHidden="1" w:unhideWhenUsed="1"/>
-    <w:lsdException w:name="HTML Preformatted" w:semiHidden="1" w:unhideWhenUsed="1"/>
-    <w:lsdException w:name="HTML Sample" w:semiHidden="1" w:unhideWhenUsed="1"/>
-    <w:lsdException w:name="HTML Typewriter" w:semiHidden="1" w:unhideWhenUsed="1"/>
-    <w:lsdException w:name="HTML Variable" w:semiHidden="1" w:unhideWhenUsed="1"/>
-    <w:lsdException w:name="Normal Table" w:semiHidden="1" w:unhideWhenUsed="1"/>
-    <w:lsdException w:name="annotation subject" w:semiHidden="1" w:unhideWhenUsed="1"/>
-    <w:lsdException w:name="No List" w:semiHidden="1" w:unhideWhenUsed="1"/>
-    <w:lsdException w:name="Outline List 1" w:semiHidden="1" w:unhideWhenUsed="1"/>
-    <w:lsdException w:name="Outline List 2" w:semiHidden="1" w:unhideWhenUsed="1"/>
-    <w:lsdException w:name="Outline List 3" w:semiHidden="1" w:unhideWhenUsed="1"/>
-    <w:lsdException w:name="Table Simple 1" w:semiHidden="1" w:unhideWhenUsed="1"/>
-    <w:lsdException w:name="Table Simple 2" w:semiHidden="1" w:unhideWhenUsed="1"/>
-    <w:lsdException w:name="Table Simple 3" w:semiHidden="1" w:unhideWhenUsed="1"/>
-    <w:lsdException w:name="Table Classic 1" w:semiHidden="1" w:unhideWhenUsed="1"/>
-    <w:lsdException w:name="Table Classic 2" w:semiHidden="1" w:unhideWhenUsed="1"/>
-    <w:lsdException w:name="Table Classic 3" w:semiHidden="1" w:unhideWhenUsed="1"/>
-    <w:lsdException w:name="Table Classic 4" w:semiHidden="1" w:unhideWhenUsed="1"/>
-    <w:lsdException w:name="Table Colorful 1" w:semiHidden="1" w:unhideWhenUsed="1"/>
-    <w:lsdException w:name="Table Colorful 2" w:semiHidden="1" w:unhideWhenUsed="1"/>
-    <w:lsdException w:name="Table Colorful 3" w:semiHidden="1" w:unhideWhenUsed="1"/>
-    <w:lsdException w:name="Table Columns 1" w:semiHidden="1" w:unhideWhenUsed="1"/>
-    <w:lsdException w:name="Table Columns 2" w:semiHidden="1" w:unhideWhenUsed="1"/>
-    <w:lsdException w:name="Table Columns 3" w:semiHidden="1" w:unhideWhenUsed="1"/>
-    <w:lsdException w:name="Table Columns 4" w:semiHidden="1" w:unhideWhenUsed="1"/>
-    <w:lsdException w:name="Table Columns 5" w:semiHidden="1" w:unhideWhenUsed="1"/>
-    <w:lsdException w:name="Table Grid 1" w:semiHidden="1" w:unhideWhenUsed="1"/>
-    <w:lsdException w:name="Table Grid 2" w:semiHidden="1" w:unhideWhenUsed="1"/>
-    <w:lsdException w:name="Table Grid 3" w:semiHidden="1" w:unhideWhenUsed="1"/>
-    <w:lsdException w:name="Table Grid 4" w:semiHidden="1" w:unhideWhenUsed="1"/>
-    <w:lsdException w:name="Table Grid 5" w:semiHidden="1" w:unhideWhenUsed="1"/>
-    <w:lsdException w:name="Table Grid 6" w:semiHidden="1" w:unhideWhenUsed="1"/>
-    <w:lsdException w:name="Table Grid 7" w:semiHidden="1" w:unhideWhenUsed="1"/>
-    <w:lsdException w:name="Table Grid 8" w:semiHidden="1" w:unhideWhenUsed="1"/>
-    <w:lsdException w:name="Table List 1" w:semiHidden="1" w:unhideWhenUsed="1"/>
-    <w:lsdException w:name="Table List 2" w:semiHidden="1" w:unhideWhenUsed="1"/>
-    <w:lsdException w:name="Table List 3" w:semiHidden="1" w:unhideWhenUsed="1"/>
-    <w:lsdException w:name="Table List 4" w:semiHidden="1" w:unhideWhenUsed="1"/>
-    <w:lsdException w:name="Table List 5" w:semiHidden="1" w:unhideWhenUsed="1"/>
-    <w:lsdException w:name="Table List 6" w:semiHidden="1" w:unhideWhenUsed="1"/>
-    <w:lsdException w:name="Table List 7" w:semiHidden="1" w:unhideWhenUsed="1"/>
-    <w:lsdException w:name="Table List 8" w:semiHidden="1" w:unhideWhenUsed="1"/>
-    <w:lsdException w:name="Table 3D effects 1" w:semiHidden="1" w:unhideWhenUsed="1"/>
-    <w:lsdException w:name="Table 3D effects 2" w:semiHidden="1" w:unhideWhenUsed="1"/>
-    <w:lsdException w:name="Table 3D effects 3" w:semiHidden="1" w:unhideWhenUsed="1"/>
-    <w:lsdException w:name="Table Contemporary" w:semiHidden="1" w:unhideWhenUsed="1"/>
-    <w:lsdException w:name="Table Elegant" w:semiHidden="1" w:unhideWhenUsed="1"/>
-    <w:lsdException w:name="Table Professional" w:semiHidden="1" w:unhideWhenUsed="1"/>
-    <w:lsdException w:name="Table Subtle 1" w:semiHidden="1" w:unhideWhenUsed="1"/>
-    <w:lsdException w:name="Table Subtle 2" w:semiHidden="1" w:unhideWhenUsed="1"/>
-    <w:lsdException w:name="Table Web 1" w:semiHidden="1" w:unhideWhenUsed="1"/>
-    <w:lsdException w:name="Table Web 2" w:semiHidden="1" w:unhideWhenUsed="1"/>
-    <w:lsdException w:name="Table Web 3" w:semiHidden="1" w:unhideWhenUsed="1"/>
-    <w:lsdException w:name="Balloon Text" w:semiHidden="1" w:unhideWhenUsed="1"/>
-    <w:lsdException w:name="Table Grid" w:uiPriority="59"/>
-    <w:lsdException w:name="Table Theme" w:semiHidden="1" w:unhideWhenUsed="1"/>
-    <w:lsdException w:name="Placeholder Text" w:semiHidden="1"/>
-    <w:lsdException w:name="No Spacing" w:uiPriority="1" w:qFormat="1"/>
-    <w:lsdException w:name="Light Shading" w:uiPriority="60"/>
-    <w:lsdException w:name="Light List" w:uiPriority="61"/>
-    <w:lsdException w:name="Light Grid" w:uiPriority="62"/>
-    <w:lsdException w:name="Medium Shading 1" w:uiPriority="63"/>
-    <w:lsdException w:name="Medium Shading 2" w:uiPriority="64"/>
-    <w:lsdException w:name="Medium List 1" w:uiPriority="65"/>
-    <w:lsdException w:name="Medium List 2" w:uiPriority="66"/>
-    <w:lsdException w:name="Medium Grid 1" w:uiPriority="67"/>
-    <w:lsdException w:name="Medium Grid 2" w:uiPriority="68"/>
-    <w:lsdException w:name="Medium Grid 3" w:uiPriority="69"/>
-    <w:lsdException w:name="Dark List" w:uiPriority="70"/>
-    <w:lsdException w:name="Colorful Shading" w:uiPriority="71"/>
-    <w:lsdException w:name="Colorful List" w:uiPriority="72"/>
-    <w:lsdException w:name="Colorful Grid" w:uiPriority="73"/>
-    <w:lsdException w:name="Light Shading Accent 1" w:uiPriority="60"/>
-    <w:lsdException w:name="Light List Accent 1" w:uiPriority="61"/>
-    <w:lsdException w:name="Light Grid Accent 1" w:uiPriority="62"/>
-    <w:lsdException w:name="Medium Shading 1 Accent 1" w:uiPriority="63"/>
-    <w:lsdException w:name="Medium Shading 2 Accent 1" w:uiPriority="64"/>
-    <w:lsdException w:name="Medium List 1 Accent 1" w:uiPriority="65"/>
-    <w:lsdException w:name="Revision" w:semiHidden="1"/>
-    <w:lsdException w:name="List Paragraph" w:uiPriority="34" w:qFormat="1"/>
-    <w:lsdException w:name="Quote" w:uiPriority="29" w:qFormat="1"/>
-    <w:lsdException w:name="Intense Quote" w:uiPriority="30" w:qFormat="1"/>
-    <w:lsdException w:name="Medium List 2 Accent 1" w:uiPriority="66"/>
-    <w:lsdException w:name="Medium Grid 1 Accent 1" w:uiPriority="67"/>
-    <w:lsdException w:name="Medium Grid 2 Accent 1" w:uiPriority="68"/>
-    <w:lsdException w:name="Medium Grid 3 Accent 1" w:uiPriority="69"/>
-    <w:lsdException w:name="Dark List Accent 1" w:uiPriority="70"/>
-    <w:lsdException w:name="Colorful Shading Accent 1" w:uiPriority="71"/>
-    <w:lsdException w:name="Colorful List Accent 1" w:uiPriority="72"/>
-    <w:lsdException w:name="Colorful Grid Accent 1" w:uiPriority="73"/>
-    <w:lsdException w:name="Light Shading Accent 2" w:uiPriority="60"/>
-    <w:lsdException w:name="Light List Accent 2" w:uiPriority="61"/>
-    <w:lsdException w:name="Light Grid Accent 2" w:uiPriority="62"/>
-    <w:lsdException w:name="Medium Shading 1 Accent 2" w:uiPriority="63"/>
-    <w:lsdException w:name="Medium Shading 2 Accent 2" w:uiPriority="64"/>
-    <w:lsdException w:name="Medium List 1 Accent 2" w:uiPriority="65"/>
-    <w:lsdException w:name="Medium List 2 Accent 2" w:uiPriority="66"/>
-    <w:lsdException w:name="Medium Grid 1 Accent 2" w:uiPriority="67"/>
-    <w:lsdException w:name="Medium Grid 2 Accent 2" w:uiPriority="68"/>
-    <w:lsdException w:name="Medium Grid 3 Accent 2" w:uiPriority="69"/>
-    <w:lsdException w:name="Dark List Accent 2" w:uiPriority="70"/>
-    <w:lsdException w:name="Colorful Shading Accent 2" w:uiPriority="71"/>
-    <w:lsdException w:name="Colorful List Accent 2" w:uiPriority="72"/>
-    <w:lsdException w:name="Colorful Grid Accent 2" w:uiPriority="73"/>
-    <w:lsdException w:name="Light Shading Accent 3" w:uiPriority="60"/>
-    <w:lsdException w:name="Light List Accent 3" w:uiPriority="61"/>
-    <w:lsdException w:name="Light Grid Accent 3" w:uiPriority="62"/>
-    <w:lsdException w:name="Medium Shading 1 Accent 3" w:uiPriority="63"/>
-    <w:lsdException w:name="Medium Shading 2 Accent 3" w:uiPriority="64"/>
-    <w:lsdException w:name="Medium List 1 Accent 3" w:uiPriority="65"/>
-    <w:lsdException w:name="Medium List 2 Accent 3" w:uiPriority="66"/>
-    <w:lsdException w:name="Medium Grid 1 Accent 3" w:uiPriority="67"/>
-    <w:lsdException w:name="Medium Grid 2 Accent 3" w:uiPriority="68"/>
-    <w:lsdException w:name="Medium Grid 3 Accent 3" w:uiPriority="69"/>
-    <w:lsdException w:name="Dark List Accent 3" w:uiPriority="70"/>
-    <w:lsdException w:name="Colorful Shading Accent 3" w:uiPriority="71"/>
-    <w:lsdException w:name="Colorful List Accent 3" w:uiPriority="72"/>
-    <w:lsdException w:name="Colorful Grid Accent 3" w:uiPriority="73"/>
-    <w:lsdException w:name="Light Shading Accent 4" w:uiPriority="60"/>
-    <w:lsdException w:name="Light List Accent 4" w:uiPriority="61"/>
-    <w:lsdException w:name="Light Grid Accent 4" w:uiPriority="62"/>
-    <w:lsdException w:name="Medium Shading 1 Accent 4" w:uiPriority="63"/>
-    <w:lsdException w:name="Medium Shading 2 Accent 4" w:uiPriority="64"/>
-    <w:lsdException w:name="Medium List 1 Accent 4" w:uiPriority="65"/>
-    <w:lsdException w:name="Medium List 2 Accent 4" w:uiPriority="66"/>
-    <w:lsdException w:name="Medium Grid 1 Accent 4" w:uiPriority="67"/>
-    <w:lsdException w:name="Medium Grid 2 Accent 4" w:uiPriority="68"/>
-    <w:lsdException w:name="Medium Grid 3 Accent 4" w:uiPriority="69"/>
-    <w:lsdException w:name="Dark List Accent 4" w:uiPriority="70"/>
-    <w:lsdException w:name="Colorful Shading Accent 4" w:uiPriority="71"/>
-    <w:lsdException w:name="Colorful List Accent 4" w:uiPriority="72"/>
-    <w:lsdException w:name="Colorful Grid Accent 4" w:uiPriority="73"/>
-    <w:lsdException w:name="Light Shading Accent 5" w:uiPriority="60"/>
-    <w:lsdException w:name="Light List Accent 5" w:uiPriority="61"/>
-    <w:lsdException w:name="Light Grid Accent 5" w:uiPriority="62"/>
-    <w:lsdException w:name="Medium Shading 1 Accent 5" w:uiPriority="63"/>
-    <w:lsdException w:name="Medium Shading 2 Accent 5" w:uiPriority="64"/>
-    <w:lsdException w:name="Medium List 1 Accent 5" w:uiPriority="65"/>
-    <w:lsdException w:name="Medium List 2 Accent 5" w:uiPriority="66"/>
-    <w:lsdException w:name="Medium Grid 1 Accent 5" w:uiPriority="67"/>
-    <w:lsdException w:name="Medium Grid 2 Accent 5" w:uiPriority="68"/>
-    <w:lsdException w:name="Medium Grid 3 Accent 5" w:uiPriority="69"/>
-    <w:lsdException w:name="Dark List Accent 5" w:uiPriority="70"/>
-    <w:lsdException w:name="Colorful Shading Accent 5" w:uiPriority="71"/>
-    <w:lsdException w:name="Colorful List Accent 5" w:uiPriority="72"/>
-    <w:lsdException w:name="Colorful Grid Accent 5" w:uiPriority="73"/>
-    <w:lsdException w:name="Light Shading Accent 6" w:uiPriority="60"/>
-    <w:lsdException w:name="Light List Accent 6" w:uiPriority="61"/>
-    <w:lsdException w:name="Light Grid Accent 6" w:uiPriority="62"/>
-    <w:lsdException w:name="Medium Shading 1 Accent 6" w:uiPriority="63"/>
-    <w:lsdException w:name="Medium Shading 2 Accent 6" w:uiPriority="64"/>
-    <w:lsdException w:name="Medium List 1 Accent 6" w:uiPriority="65"/>
-    <w:lsdException w:name="Medium List 2 Accent 6" w:uiPriority="66"/>
-    <w:lsdException w:name="Medium Grid 1 Accent 6" w:uiPriority="67"/>
-    <w:lsdException w:name="Medium Grid 2 Accent 6" w:uiPriority="68"/>
-    <w:lsdException w:name="Medium Grid 3 Accent 6" w:uiPriority="69"/>
-    <w:lsdException w:name="Dark List Accent 6" w:uiPriority="70"/>
-    <w:lsdException w:name="Colorful Shading Accent 6" w:uiPriority="71"/>
-    <w:lsdException w:name="Colorful List Accent 6" w:uiPriority="72"/>
-    <w:lsdException w:name="Colorful Grid Accent 6" w:uiPriority="73"/>
-    <w:lsdException w:name="Subtle Emphasis" w:uiPriority="19" w:qFormat="1"/>
-    <w:lsdException w:name="Intense Emphasis" w:uiPriority="21" w:qFormat="1"/>
-    <w:lsdException w:name="Subtle Reference" w:uiPriority="31" w:qFormat="1"/>
-    <w:lsdException w:name="Intense Reference" w:uiPriority="32" w:qFormat="1"/>
-    <w:lsdException w:name="Book Title" w:uiPriority="33" w:qFormat="1"/>
-    <w:lsdException w:name="Bibliography" w:semiHidden="1" w:uiPriority="37" w:unhideWhenUsed="1"/>
-    <w:lsdException w:name="TOC Heading" w:semiHidden="1" w:uiPriority="39" w:unhideWhenUsed="1" w:qFormat="1"/>
-    <w:lsdException w:name="Plain Table 1" w:uiPriority="41"/>
-    <w:lsdException w:name="Plain Table 2" w:uiPriority="42"/>
-    <w:lsdException w:name="Plain Table 3" w:uiPriority="43"/>
-    <w:lsdException w:name="Plain Table 4" w:uiPriority="44"/>
-    <w:lsdException w:name="Plain Table 5" w:uiPriority="45"/>
-    <w:lsdException w:name="Grid Table Light" w:uiPriority="40"/>
-    <w:lsdException w:name="Grid Table 1 Light" w:uiPriority="46"/>
-    <w:lsdException w:name="Grid Table 2" w:uiPriority="47"/>
-    <w:lsdException w:name="Grid Table 3" w:uiPriority="48"/>
-    <w:lsdException w:name="Grid Table 4" w:uiPriority="49"/>
-    <w:lsdException w:name="Grid Table 5 Dark" w:uiPriority="50"/>
-    <w:lsdException w:name="Grid Table 6 Colorful" w:uiPriority="51"/>
-    <w:lsdException w:name="Grid Table 7 Colorful" w:uiPriority="52"/>
-    <w:lsdException w:name="Grid Table 1 Light Accent 1" w:uiPriority="46"/>
-    <w:lsdException w:name="Grid Table 2 Accent 1" w:uiPriority="47"/>
-    <w:lsdException w:name="Grid Table 3 Accent 1" w:uiPriority="48"/>
-    <w:lsdException w:name="Grid Table 4 Accent 1" w:uiPriority="49"/>
-    <w:lsdException w:name="Grid Table 5 Dark Accent 1" w:uiPriority="50"/>
-    <w:lsdException w:name="Grid Table 6 Colorful Accent 1" w:uiPriority="51"/>
-    <w:lsdException w:name="Grid Table 7 Colorful Accent 1" w:uiPriority="52"/>
-    <w:lsdException w:name="Grid Table 1 Light Accent 2" w:uiPriority="46"/>
-    <w:lsdException w:name="Grid Table 2 Accent 2" w:uiPriority="47"/>
-    <w:lsdException w:name="Grid Table 3 Accent 2" w:uiPriority="48"/>
-    <w:lsdException w:name="Grid Table 4 Accent 2" w:uiPriority="49"/>
-    <w:lsdException w:name="Grid Table 5 Dark Accent 2" w:uiPriority="50"/>
-    <w:lsdException w:name="Grid Table 6 Colorful Accent 2" w:uiPriority="51"/>
-    <w:lsdException w:name="Grid Table 7 Colorful Accent 2" w:uiPriority="52"/>
-    <w:lsdException w:name="Grid Table 1 Light Accent 3" w:uiPriority="46"/>
-    <w:lsdException w:name="Grid Table 2 Accent 3" w:uiPriority="47"/>
-    <w:lsdException w:name="Grid Table 3 Accent 3" w:uiPriority="48"/>
-    <w:lsdException w:name="Grid Table 4 Accent 3" w:uiPriority="49"/>
-    <w:lsdException w:name="Grid Table 5 Dark Accent 3" w:uiPriority="50"/>
-    <w:lsdException w:name="Grid Table 6 Colorful Accent 3" w:uiPriority="51"/>
-    <w:lsdException w:name="Grid Table 7 Colorful Accent 3" w:uiPriority="52"/>
-    <w:lsdException w:name="Grid Table 1 Light Accent 4" w:uiPriority="46"/>
-    <w:lsdException w:name="Grid Table 2 Accent 4" w:uiPriority="47"/>
-    <w:lsdException w:name="Grid Table 3 Accent 4" w:uiPriority="48"/>
-    <w:lsdException w:name="Grid Table 4 Accent 4" w:uiPriority="49"/>
-    <w:lsdException w:name="Grid Table 5 Dark Accent 4" w:uiPriority="50"/>
-    <w:lsdException w:name="Grid Table 6 Colorful Accent 4" w:uiPriority="51"/>
-    <w:lsdException w:name="Grid Table 7 Colorful Accent 4" w:uiPriority="52"/>
-    <w:lsdException w:name="Grid Table 1 Light Accent 5" w:uiPriority="46"/>
-    <w:lsdException w:name="Grid Table 2 Accent 5" w:uiPriority="47"/>
-    <w:lsdException w:name="Grid Table 3 Accent 5" w:uiPriority="48"/>
-    <w:lsdException w:name="Grid Table 4 Accent 5" w:uiPriority="49"/>
-    <w:lsdException w:name="Grid Table 5 Dark Accent 5" w:uiPriority="50"/>
-    <w:lsdException w:name="Grid Table 6 Colorful Accent 5" w:uiPriority="51"/>
-    <w:lsdException w:name="Grid Table 7 Colorful Accent 5" w:uiPriority="52"/>
-    <w:lsdException w:name="Grid Table 1 Light Accent 6" w:uiPriority="46"/>
-    <w:lsdException w:name="Grid Table 2 Accent 6" w:uiPriority="47"/>
-    <w:lsdException w:name="Grid Table 3 Accent 6" w:uiPriority="48"/>
-    <w:lsdException w:name="Grid Table 4 Accent 6" w:uiPriority="49"/>
-    <w:lsdException w:name="Grid Table 5 Dark Accent 6" w:uiPriority="50"/>
-    <w:lsdException w:name="Grid Table 6 Colorful Accent 6" w:uiPriority="51"/>
-    <w:lsdException w:name="Grid Table 7 Colorful Accent 6" w:uiPriority="52"/>
-    <w:lsdException w:name="List Table 1 Light" w:uiPriority="46"/>
-    <w:lsdException w:name="List Table 2" w:uiPriority="47"/>
-    <w:lsdException w:name="List Table 3" w:uiPriority="48"/>
-    <w:lsdException w:name="List Table 4" w:uiPriority="49"/>
-    <w:lsdException w:name="List Table 5 Dark" w:uiPriority="50"/>
-    <w:lsdException w:name="List Table 6 Colorful" w:uiPriority="51"/>
-    <w:lsdException w:name="List Table 7 Colorful" w:uiPriority="52"/>
-    <w:lsdException w:name="List Table 1 Light Accent 1" w:uiPriority="46"/>
-    <w:lsdException w:name="List Table 2 Accent 1" w:uiPriority="47"/>
-    <w:lsdException w:name="List Table 3 Accent 1" w:uiPriority="48"/>
-    <w:lsdException w:name="List Table 4 Accent 1" w:uiPriority="49"/>
-    <w:lsdException w:name="List Table 5 Dark Accent 1" w:uiPriority="50"/>
-    <w:lsdException w:name="List Table 6 Colorful Accent 1" w:uiPriority="51"/>
-    <w:lsdException w:name="List Table 7 Colorful Accent 1" w:uiPriority="52"/>
-    <w:lsdException w:name="List Table 1 Light Accent 2" w:uiPriority="46"/>
-    <w:lsdException w:name="List Table 2 Accent 2" w:uiPriority="47"/>
-    <w:lsdException w:name="List Table 3 Accent 2" w:uiPriority="48"/>
-    <w:lsdException w:name="List Table 4 Accent 2" w:uiPriority="49"/>
-    <w:lsdException w:name="List Table 5 Dark Accent 2" w:uiPriority="50"/>
-    <w:lsdException w:name="List Table 6 Colorful Accent 2" w:uiPriority="51"/>
-    <w:lsdException w:name="List Table 7 Colorful Accent 2" w:uiPriority="52"/>
-    <w:lsdException w:name="List Table 1 Light Accent 3" w:uiPriority="46"/>
-    <w:lsdException w:name="List Table 2 Accent 3" w:uiPriority="47"/>
-    <w:lsdException w:name="List Table 3 Accent 3" w:uiPriority="48"/>
-    <w:lsdException w:name="List Table 4 Accent 3" w:uiPriority="49"/>
-    <w:lsdException w:name="List Table 5 Dark Accent 3" w:uiPriority="50"/>
-    <w:lsdException w:name="List Table 6 Colorful Accent 3" w:uiPriority="51"/>
-    <w:lsdException w:name="List Table 7 Colorful Accent 3" w:uiPriority="52"/>
-    <w:lsdException w:name="List Table 1 Light Accent 4" w:uiPriority="46"/>
-    <w:lsdException w:name="List Table 2 Accent 4" w:uiPriority="47"/>
-    <w:lsdException w:name="List Table 3 Accent 4" w:uiPriority="48"/>
-    <w:lsdException w:name="List Table 4 Accent 4" w:uiPriority="49"/>
-    <w:lsdException w:name="List Table 5 Dark Accent 4" w:uiPriority="50"/>
-    <w:lsdException w:name="List Table 6 Colorful Accent 4" w:uiPriority="51"/>
-    <w:lsdException w:name="List Table 7 Colorful Accent 4" w:uiPriority="52"/>
-    <w:lsdException w:name="List Table 1 Light Accent 5" w:uiPriority="46"/>
-    <w:lsdException w:name="List Table 2 Accent 5" w:uiPriority="47"/>
-    <w:lsdException w:name="List Table 3 Accent 5" w:uiPriority="48"/>
-    <w:lsdException w:name="List Table 4 Accent 5" w:uiPriority="49"/>
-    <w:lsdException w:name="List Table 5 Dark Accent 5" w:uiPriority="50"/>
-    <w:lsdException w:name="List Table 6 Colorful Accent 5" w:uiPriority="51"/>
-    <w:lsdException w:name="List Table 7 Colorful Accent 5" w:uiPriority="52"/>
-    <w:lsdException w:name="List Table 1 Light Accent 6" w:uiPriority="46"/>
-    <w:lsdException w:name="List Table 2 Accent 6" w:uiPriority="47"/>
-    <w:lsdException w:name="List Table 3 Accent 6" w:uiPriority="48"/>
-    <w:lsdException w:name="List Table 4 Accent 6" w:uiPriority="49"/>
-    <w:lsdException w:name="List Table 5 Dark Accent 6" w:uiPriority="50"/>
-    <w:lsdException w:name="List Table 6 Colorful Accent 6" w:uiPriority="51"/>
-    <w:lsdException w:name="List Table 7 Colorful Accent 6" w:uiPriority="52"/>
-    <w:lsdException w:name="Mention" w:semiHidden="1" w:unhideWhenUsed="1"/>
+  <w:latentStyles w:defLockedState="0" w:defUIPriority="99" w:defSemiHidden="1" w:defUnhideWhenUsed="1" w:defQFormat="0" w:count="267">
+    <w:lsdException w:name="Normal" w:semiHidden="0" w:uiPriority="0" w:unhideWhenUsed="0" w:qFormat="1"/>
+    <w:lsdException w:name="heading 1" w:semiHidden="0" w:uiPriority="9" w:unhideWhenUsed="0" w:qFormat="1"/>
+    <w:lsdException w:name="heading 2" w:uiPriority="9" w:qFormat="1"/>
+    <w:lsdException w:name="heading 3" w:uiPriority="9" w:qFormat="1"/>
+    <w:lsdException w:name="heading 4" w:uiPriority="9" w:qFormat="1"/>
+    <w:lsdException w:name="heading 5" w:uiPriority="9" w:qFormat="1"/>
+    <w:lsdException w:name="heading 6" w:uiPriority="9" w:qFormat="1"/>
+    <w:lsdException w:name="heading 7" w:uiPriority="9" w:qFormat="1"/>
+    <w:lsdException w:name="heading 8" w:uiPriority="9" w:qFormat="1"/>
+    <w:lsdException w:name="heading 9" w:uiPriority="9" w:qFormat="1"/>
+    <w:lsdException w:name="toc 1" w:uiPriority="39"/>
+    <w:lsdException w:name="toc 2" w:uiPriority="39"/>
+    <w:lsdException w:name="toc 3" w:uiPriority="39"/>
+    <w:lsdException w:name="toc 4" w:uiPriority="39"/>
+    <w:lsdException w:name="toc 5" w:uiPriority="39"/>
+    <w:lsdException w:name="toc 6" w:uiPriority="39"/>
+    <w:lsdException w:name="toc 7" w:uiPriority="39"/>
+    <w:lsdException w:name="toc 8" w:uiPriority="39"/>
+    <w:lsdException w:name="toc 9" w:uiPriority="39"/>
+    <w:lsdException w:name="caption" w:uiPriority="35" w:qFormat="1"/>
+    <w:lsdException w:name="Title" w:semiHidden="0" w:uiPriority="10" w:unhideWhenUsed="0" w:qFormat="1"/>
+    <w:lsdException w:name="Default Paragraph Font" w:uiPriority="1"/>
+    <w:lsdException w:name="Subtitle" w:semiHidden="0" w:uiPriority="11" w:unhideWhenUsed="0" w:qFormat="1"/>
+    <w:lsdException w:name="Strong" w:semiHidden="0" w:uiPriority="22" w:unhideWhenUsed="0" w:qFormat="1"/>
+    <w:lsdException w:name="Emphasis" w:semiHidden="0" w:uiPriority="20" w:unhideWhenUsed="0" w:qFormat="1"/>
+    <w:lsdException w:name="Table Grid" w:semiHidden="0" w:uiPriority="59" w:unhideWhenUsed="0"/>
+    <w:lsdException w:name="Placeholder Text" w:unhideWhenUsed="0"/>
+    <w:lsdException w:name="No Spacing" w:semiHidden="0" w:uiPriority="1" w:unhideWhenUsed="0" w:qFormat="1"/>
+    <w:lsdException w:name="Light Shading" w:semiHidden="0" w:uiPriority="60" w:unhideWhenUsed="0"/>
+    <w:lsdException w:name="Light List" w:semiHidden="0" w:uiPriority="61" w:unhideWhenUsed="0"/>
+    <w:lsdException w:name="Light Grid" w:semiHidden="0" w:uiPriority="62" w:unhideWhenUsed="0"/>
+    <w:lsdException w:name="Medium Shading 1" w:semiHidden="0" w:uiPriority="63" w:unhideWhenUsed="0"/>
+    <w:lsdException w:name="Medium Shading 2" w:semiHidden="0" w:uiPriority="64" w:unhideWhenUsed="0"/>
+    <w:lsdException w:name="Medium List 1" w:semiHidden="0" w:uiPriority="65" w:unhideWhenUsed="0"/>
+    <w:lsdException w:name="Medium List 2" w:semiHidden="0" w:uiPriority="66" w:unhideWhenUsed="0"/>
+    <w:lsdException w:name="Medium Grid 1" w:semiHidden="0" w:uiPriority="67" w:unhideWhenUsed="0"/>
+    <w:lsdException w:name="Medium Grid 2" w:semiHidden="0" w:uiPriority="68" w:unhideWhenUsed="0"/>
+    <w:lsdException w:name="Medium Grid 3" w:semiHidden="0" w:uiPriority="69" w:unhideWhenUsed="0"/>
+    <w:lsdException w:name="Dark List" w:semiHidden="0" w:uiPriority="70" w:unhideWhenUsed="0"/>
+    <w:lsdException w:name="Colorful Shading" w:semiHidden="0" w:uiPriority="71" w:unhideWhenUsed="0"/>
+    <w:lsdException w:name="Colorful List" w:semiHidden="0" w:uiPriority="72" w:unhideWhenUsed="0"/>
+    <w:lsdException w:name="Colorful Grid" w:semiHidden="0" w:uiPriority="73" w:unhideWhenUsed="0"/>
+    <w:lsdException w:name="Light Shading Accent 1" w:semiHidden="0" w:uiPriority="60" w:unhideWhenUsed="0"/>
+    <w:lsdException w:name="Light List Accent 1" w:semiHidden="0" w:uiPriority="61" w:unhideWhenUsed="0"/>
+    <w:lsdException w:name="Light Grid Accent 1" w:semiHidden="0" w:uiPriority="62" w:unhideWhenUsed="0"/>
+    <w:lsdException w:name="Medium Shading 1 Accent 1" w:semiHidden="0" w:uiPriority="63" w:unhideWhenUsed="0"/>
+    <w:lsdException w:name="Medium Shading 2 Accent 1" w:semiHidden="0" w:uiPriority="64" w:unhideWhenUsed="0"/>
+    <w:lsdException w:name="Medium List 1 Accent 1" w:semiHidden="0" w:uiPriority="65" w:unhideWhenUsed="0"/>
+    <w:lsdException w:name="Revision" w:unhideWhenUsed="0"/>
+    <w:lsdException w:name="List Paragraph" w:semiHidden="0" w:uiPriority="34" w:unhideWhenUsed="0" w:qFormat="1"/>
+    <w:lsdException w:name="Quote" w:semiHidden="0" w:uiPriority="29" w:unhideWhenUsed="0" w:qFormat="1"/>
+    <w:lsdException w:name="Intense Quote" w:semiHidden="0" w:uiPriority="30" w:unhideWhenUsed="0" w:qFormat="1"/>
+    <w:lsdException w:name="Medium List 2 Accent 1" w:semiHidden="0" w:uiPriority="66" w:unhideWhenUsed="0"/>
+    <w:lsdException w:name="Medium Grid 1 Accent 1" w:semiHidden="0" w:uiPriority="67" w:unhideWhenUsed="0"/>
+    <w:lsdException w:name="Medium Grid 2 Accent 1" w:semiHidden="0" w:uiPriority="68" w:unhideWhenUsed="0"/>
+    <w:lsdException w:name="Medium Grid 3 Accent 1" w:semiHidden="0" w:uiPriority="69" w:unhideWhenUsed="0"/>
+    <w:lsdException w:name="Dark List Accent 1" w:semiHidden="0" w:uiPriority="70" w:unhideWhenUsed="0"/>
+    <w:lsdException w:name="Colorful Shading Accent 1" w:semiHidden="0" w:uiPriority="71" w:unhideWhenUsed="0"/>
+    <w:lsdException w:name="Colorful List Accent 1" w:semiHidden="0" w:uiPriority="72" w:unhideWhenUsed="0"/>
+    <w:lsdException w:name="Colorful Grid Accent 1" w:semiHidden="0" w:uiPriority="73" w:unhideWhenUsed="0"/>
+    <w:lsdException w:name="Light Shading Accent 2" w:semiHidden="0" w:uiPriority="60" w:unhideWhenUsed="0"/>
+    <w:lsdException w:name="Light List Accent 2" w:semiHidden="0" w:uiPriority="61" w:unhideWhenUsed="0"/>
+    <w:lsdException w:name="Light Grid Accent 2" w:semiHidden="0" w:uiPriority="62" w:unhideWhenUsed="0"/>
+    <w:lsdException w:name="Medium Shading 1 Accent 2" w:semiHidden="0" w:uiPriority="63" w:unhideWhenUsed="0"/>
+    <w:lsdException w:name="Medium Shading 2 Accent 2" w:semiHidden="0" w:uiPriority="64" w:unhideWhenUsed="0"/>
+    <w:lsdException w:name="Medium List 1 Accent 2" w:semiHidden="0" w:uiPriority="65" w:unhideWhenUsed="0"/>
+    <w:lsdException w:name="Medium List 2 Accent 2" w:semiHidden="0" w:uiPriority="66" w:unhideWhenUsed="0"/>
+    <w:lsdException w:name="Medium Grid 1 Accent 2" w:semiHidden="0" w:uiPriority="67" w:unhideWhenUsed="0"/>
+    <w:lsdException w:name="Medium Grid 2 Accent 2" w:semiHidden="0" w:uiPriority="68" w:unhideWhenUsed="0"/>
+    <w:lsdException w:name="Medium Grid 3 Accent 2" w:semiHidden="0" w:uiPriority="69" w:unhideWhenUsed="0"/>
+    <w:lsdException w:name="Dark List Accent 2" w:semiHidden="0" w:uiPriority="70" w:unhideWhenUsed="0"/>
+    <w:lsdException w:name="Colorful Shading Accent 2" w:semiHidden="0" w:uiPriority="71" w:unhideWhenUsed="0"/>
+    <w:lsdException w:name="Colorful List Accent 2" w:semiHidden="0" w:uiPriority="72" w:unhideWhenUsed="0"/>
+    <w:lsdException w:name="Colorful Grid Accent 2" w:semiHidden="0" w:uiPriority="73" w:unhideWhenUsed="0"/>
+    <w:lsdException w:name="Light Shading Accent 3" w:semiHidden="0" w:uiPriority="60" w:unhideWhenUsed="0"/>
+    <w:lsdException w:name="Light List Accent 3" w:semiHidden="0" w:uiPriority="61" w:unhideWhenUsed="0"/>
+    <w:lsdException w:name="Light Grid Accent 3" w:semiHidden="0" w:uiPriority="62" w:unhideWhenUsed="0"/>
+    <w:lsdException w:name="Medium Shading 1 Accent 3" w:semiHidden="0" w:uiPriority="63" w:unhideWhenUsed="0"/>
+    <w:lsdException w:name="Medium Shading 2 Accent 3" w:semiHidden="0" w:uiPriority="64" w:unhideWhenUsed="0"/>
+    <w:lsdException w:name="Medium List 1 Accent 3" w:semiHidden="0" w:uiPriority="65" w:unhideWhenUsed="0"/>
+    <w:lsdException w:name="Medium List 2 Accent 3" w:semiHidden="0" w:uiPriority="66" w:unhideWhenUsed="0"/>
+    <w:lsdException w:name="Medium Grid 1 Accent 3" w:semiHidden="0" w:uiPriority="67" w:unhideWhenUsed="0"/>
+    <w:lsdException w:name="Medium Grid 2 Accent 3" w:semiHidden="0" w:uiPriority="68" w:unhideWhenUsed="0"/>
+    <w:lsdException w:name="Medium Grid 3 Accent 3" w:semiHidden="0" w:uiPriority="69" w:unhideWhenUsed="0"/>
+    <w:lsdException w:name="Dark List Accent 3" w:semiHidden="0" w:uiPriority="70" w:unhideWhenUsed="0"/>
+    <w:lsdException w:name="Colorful Shading Accent 3" w:semiHidden="0" w:uiPriority="71" w:unhideWhenUsed="0"/>
+    <w:lsdException w:name="Colorful List Accent 3" w:semiHidden="0" w:uiPriority="72" w:unhideWhenUsed="0"/>
+    <w:lsdException w:name="Colorful Grid Accent 3" w:semiHidden="0" w:uiPriority="73" w:unhideWhenUsed="0"/>
+    <w:lsdException w:name="Light Shading Accent 4" w:semiHidden="0" w:uiPriority="60" w:unhideWhenUsed="0"/>
+    <w:lsdException w:name="Light List Accent 4" w:semiHidden="0" w:uiPriority="61" w:unhideWhenUsed="0"/>
+    <w:lsdException w:name="Light Grid Accent 4" w:semiHidden="0" w:uiPriority="62" w:unhideWhenUsed="0"/>
+    <w:lsdException w:name="Medium Shading 1 Accent 4" w:semiHidden="0" w:uiPriority="63" w:unhideWhenUsed="0"/>
+    <w:lsdException w:name="Medium Shading 2 Accent 4" w:semiHidden="0" w:uiPriority="64" w:unhideWhenUsed="0"/>
+    <w:lsdException w:name="Medium List 1 Accent 4" w:semiHidden="0" w:uiPriority="65" w:unhideWhenUsed="0"/>
+    <w:lsdException w:name="Medium List 2 Accent 4" w:semiHidden="0" w:uiPriority="66" w:unhideWhenUsed="0"/>
+    <w:lsdException w:name="Medium Grid 1 Accent 4" w:semiHidden="0" w:uiPriority="67" w:unhideWhenUsed="0"/>
+    <w:lsdException w:name="Medium Grid 2 Accent 4" w:semiHidden="0" w:uiPriority="68" w:unhideWhenUsed="0"/>
+    <w:lsdException w:name="Medium Grid 3 Accent 4" w:semiHidden="0" w:uiPriority="69" w:unhideWhenUsed="0"/>
+    <w:lsdException w:name="Dark List Accent 4" w:semiHidden="0" w:uiPriority="70" w:unhideWhenUsed="0"/>
+    <w:lsdException w:name="Colorful Shading Accent 4" w:semiHidden="0" w:uiPriority="71" w:unhideWhenUsed="0"/>
+    <w:lsdException w:name="Colorful List Accent 4" w:semiHidden="0" w:uiPriority="72" w:unhideWhenUsed="0"/>
+    <w:lsdException w:name="Colorful Grid Accent 4" w:semiHidden="0" w:uiPriority="73" w:unhideWhenUsed="0"/>
+    <w:lsdException w:name="Light Shading Accent 5" w:semiHidden="0" w:uiPriority="60" w:unhideWhenUsed="0"/>
+    <w:lsdException w:name="Light List Accent 5" w:semiHidden="0" w:uiPriority="61" w:unhideWhenUsed="0"/>
+    <w:lsdException w:name="Light Grid Accent 5" w:semiHidden="0" w:uiPriority="62" w:unhideWhenUsed="0"/>
+    <w:lsdException w:name="Medium Shading 1 Accent 5" w:semiHidden="0" w:uiPriority="63" w:unhideWhenUsed="0"/>
+    <w:lsdException w:name="Medium Shading 2 Accent 5" w:semiHidden="0" w:uiPriority="64" w:unhideWhenUsed="0"/>
+    <w:lsdException w:name="Medium List 1 Accent 5" w:semiHidden="0" w:uiPriority="65" w:unhideWhenUsed="0"/>
+    <w:lsdException w:name="Medium List 2 Accent 5" w:semiHidden="0" w:uiPriority="66" w:unhideWhenUsed="0"/>
+    <w:lsdException w:name="Medium Grid 1 Accent 5" w:semiHidden="0" w:uiPriority="67" w:unhideWhenUsed="0"/>
+    <w:lsdException w:name="Medium Grid 2 Accent 5" w:semiHidden="0" w:uiPriority="68" w:unhideWhenUsed="0"/>
+    <w:lsdException w:name="Medium Grid 3 Accent 5" w:semiHidden="0" w:uiPriority="69" w:unhideWhenUsed="0"/>
+    <w:lsdException w:name="Dark List Accent 5" w:semiHidden="0" w:uiPriority="70" w:unhideWhenUsed="0"/>
+    <w:lsdException w:name="Colorful Shading Accent 5" w:semiHidden="0" w:uiPriority="71" w:unhideWhenUsed="0"/>
+    <w:lsdException w:name="Colorful List Accent 5" w:semiHidden="0" w:uiPriority="72" w:unhideWhenUsed="0"/>
+    <w:lsdException w:name="Colorful Grid Accent 5" w:semiHidden="0" w:uiPriority="73" w:unhideWhenUsed="0"/>
+    <w:lsdException w:name="Light Shading Accent 6" w:semiHidden="0" w:uiPriority="60" w:unhideWhenUsed="0"/>
+    <w:lsdException w:name="Light List Accent 6" w:semiHidden="0" w:uiPriority="61" w:unhideWhenUsed="0"/>
+    <w:lsdException w:name="Light Grid Accent 6" w:semiHidden="0" w:uiPriority="62" w:unhideWhenUsed="0"/>
+    <w:lsdException w:name="Medium Shading 1 Accent 6" w:semiHidden="0" w:uiPriority="63" w:unhideWhenUsed="0"/>
+    <w:lsdException w:name="Medium Shading 2 Accent 6" w:semiHidden="0" w:uiPriority="64" w:unhideWhenUsed="0"/>
+    <w:lsdException w:name="Medium List 1 Accent 6" w:semiHidden="0" w:uiPriority="65" w:unhideWhenUsed="0"/>
+    <w:lsdException w:name="Medium List 2 Accent 6" w:semiHidden="0" w:uiPriority="66" w:unhideWhenUsed="0"/>
+    <w:lsdException w:name="Medium Grid 1 Accent 6" w:semiHidden="0" w:uiPriority="67" w:unhideWhenUsed="0"/>
+    <w:lsdException w:name="Medium Grid 2 Accent 6" w:semiHidden="0" w:uiPriority="68" w:unhideWhenUsed="0"/>
+    <w:lsdException w:name="Medium Grid 3 Accent 6" w:semiHidden="0" w:uiPriority="69" w:unhideWhenUsed="0"/>
+    <w:lsdException w:name="Dark List Accent 6" w:semiHidden="0" w:uiPriority="70" w:unhideWhenUsed="0"/>
+    <w:lsdException w:name="Colorful Shading Accent 6" w:semiHidden="0" w:uiPriority="71" w:unhideWhenUsed="0"/>
+    <w:lsdException w:name="Colorful List Accent 6" w:semiHidden="0" w:uiPriority="72" w:unhideWhenUsed="0"/>
+    <w:lsdException w:name="Colorful Grid Accent 6" w:semiHidden="0" w:uiPriority="73" w:unhideWhenUsed="0"/>
+    <w:lsdException w:name="Subtle Emphasis" w:semiHidden="0" w:uiPriority="19" w:unhideWhenUsed="0" w:qFormat="1"/>
+    <w:lsdException w:name="Intense Emphasis" w:semiHidden="0" w:uiPriority="21" w:unhideWhenUsed="0" w:qFormat="1"/>
+    <w:lsdException w:name="Subtle Reference" w:semiHidden="0" w:uiPriority="31" w:unhideWhenUsed="0" w:qFormat="1"/>
+    <w:lsdException w:name="Intense Reference" w:semiHidden="0" w:uiPriority="32" w:unhideWhenUsed="0" w:qFormat="1"/>
+    <w:lsdException w:name="Book Title" w:semiHidden="0" w:uiPriority="33" w:unhideWhenUsed="0" w:qFormat="1"/>
+    <w:lsdException w:name="Bibliography" w:uiPriority="37"/>
+    <w:lsdException w:name="TOC Heading" w:uiPriority="39" w:qFormat="1"/>
   </w:latentStyles>
   <w:style w:type="paragraph" w:default="1" w:styleId="Normal">
     <w:name w:val="Normal"/>
     <w:qFormat/>
+    <w:rsid w:val="004F0B83"/>
   </w:style>
-  <w:style w:type="character" w:default="1" w:styleId="DefaultParagraphFont">
+  <w:style w:type="character" w:default="1" w:styleId="Fuentedeprrafopredeter">
     <w:name w:val="Default Paragraph Font"/>
     <w:uiPriority w:val="1"/>
     <w:semiHidden/>
     <w:unhideWhenUsed/>
   </w:style>
-  <w:style w:type="table" w:default="1" w:styleId="TableNormal">
+  <w:style w:type="table" w:default="1" w:styleId="Tablanormal">
     <w:name w:val="Normal Table"/>
     <w:uiPriority w:val="99"/>
     <w:semiHidden/>
     <w:unhideWhenUsed/>
+    <w:qFormat/>
     <w:tblPr>
       <w:tblInd w:w="0" w:type="dxa"/>
       <w:tblCellMar>
@@ -5499,13 +5693,13 @@
       </w:tblCellMar>
     </w:tblPr>
   </w:style>
-  <w:style w:type="numbering" w:default="1" w:styleId="NoList">
+  <w:style w:type="numbering" w:default="1" w:styleId="Sinlista">
     <w:name w:val="No List"/>
     <w:uiPriority w:val="99"/>
     <w:semiHidden/>
     <w:unhideWhenUsed/>
   </w:style>
-  <w:style w:type="paragraph" w:styleId="ListParagraph">
+  <w:style w:type="paragraph" w:styleId="Prrafodelista">
     <w:name w:val="List Paragraph"/>
     <w:basedOn w:val="Normal"/>
     <w:uiPriority w:val="34"/>
@@ -5516,10 +5710,10 @@
       <w:contextualSpacing/>
     </w:pPr>
   </w:style>
-  <w:style w:type="paragraph" w:styleId="BalloonText">
+  <w:style w:type="paragraph" w:styleId="Textodeglobo">
     <w:name w:val="Balloon Text"/>
     <w:basedOn w:val="Normal"/>
-    <w:link w:val="BalloonTextChar"/>
+    <w:link w:val="TextodegloboCar"/>
     <w:uiPriority w:val="99"/>
     <w:semiHidden/>
     <w:unhideWhenUsed/>
@@ -5533,10 +5727,10 @@
       <w:szCs w:val="16"/>
     </w:rPr>
   </w:style>
-  <w:style w:type="character" w:customStyle="1" w:styleId="BalloonTextChar">
-    <w:name w:val="Balloon Text Char"/>
-    <w:basedOn w:val="DefaultParagraphFont"/>
-    <w:link w:val="BalloonText"/>
+  <w:style w:type="character" w:customStyle="1" w:styleId="TextodegloboCar">
+    <w:name w:val="Texto de globo Car"/>
+    <w:basedOn w:val="Fuentedeprrafopredeter"/>
+    <w:link w:val="Textodeglobo"/>
     <w:uiPriority w:val="99"/>
     <w:semiHidden/>
     <w:rsid w:val="00FD46A9"/>
@@ -5545,6 +5739,54 @@
       <w:sz w:val="16"/>
       <w:szCs w:val="16"/>
     </w:rPr>
+  </w:style>
+  <w:style w:type="paragraph" w:styleId="Encabezado">
+    <w:name w:val="header"/>
+    <w:basedOn w:val="Normal"/>
+    <w:link w:val="EncabezadoCar"/>
+    <w:uiPriority w:val="99"/>
+    <w:semiHidden/>
+    <w:unhideWhenUsed/>
+    <w:rsid w:val="00DE4431"/>
+    <w:pPr>
+      <w:tabs>
+        <w:tab w:val="center" w:pos="4419"/>
+        <w:tab w:val="right" w:pos="8838"/>
+      </w:tabs>
+      <w:spacing w:after="0" w:line="240" w:lineRule="auto"/>
+    </w:pPr>
+  </w:style>
+  <w:style w:type="character" w:customStyle="1" w:styleId="EncabezadoCar">
+    <w:name w:val="Encabezado Car"/>
+    <w:basedOn w:val="Fuentedeprrafopredeter"/>
+    <w:link w:val="Encabezado"/>
+    <w:uiPriority w:val="99"/>
+    <w:semiHidden/>
+    <w:rsid w:val="00DE4431"/>
+  </w:style>
+  <w:style w:type="paragraph" w:styleId="Piedepgina">
+    <w:name w:val="footer"/>
+    <w:basedOn w:val="Normal"/>
+    <w:link w:val="PiedepginaCar"/>
+    <w:uiPriority w:val="99"/>
+    <w:semiHidden/>
+    <w:unhideWhenUsed/>
+    <w:rsid w:val="00DE4431"/>
+    <w:pPr>
+      <w:tabs>
+        <w:tab w:val="center" w:pos="4419"/>
+        <w:tab w:val="right" w:pos="8838"/>
+      </w:tabs>
+      <w:spacing w:after="0" w:line="240" w:lineRule="auto"/>
+    </w:pPr>
+  </w:style>
+  <w:style w:type="character" w:customStyle="1" w:styleId="PiedepginaCar">
+    <w:name w:val="Pie de página Car"/>
+    <w:basedOn w:val="Fuentedeprrafopredeter"/>
+    <w:link w:val="Piedepgina"/>
+    <w:uiPriority w:val="99"/>
+    <w:semiHidden/>
+    <w:rsid w:val="00DE4431"/>
   </w:style>
 </w:styles>
 </file>

</xml_diff>

<commit_message>
Agregue las fotos 5.c
</commit_message>
<xml_diff>
--- a/Trabajo_De_Diseño.docx
+++ b/Trabajo_De_Diseño.docx
@@ -1,6 +1,6 @@
 
 <file path=word/document.xml><?xml version="1.0" encoding="utf-8"?>
-<w:document xmlns:ve="http://schemas.openxmlformats.org/markup-compatibility/2006" xmlns:o="urn:schemas-microsoft-com:office:office" xmlns:r="http://schemas.openxmlformats.org/officeDocument/2006/relationships" xmlns:m="http://schemas.openxmlformats.org/officeDocument/2006/math" xmlns:v="urn:schemas-microsoft-com:vml" xmlns:wp="http://schemas.openxmlformats.org/drawingml/2006/wordprocessingDrawing" xmlns:w10="urn:schemas-microsoft-com:office:word" xmlns:w="http://schemas.openxmlformats.org/wordprocessingml/2006/main" xmlns:wne="http://schemas.microsoft.com/office/word/2006/wordml">
+<w:document xmlns:wpc="http://schemas.microsoft.com/office/word/2010/wordprocessingCanvas" xmlns:mc="http://schemas.openxmlformats.org/markup-compatibility/2006" xmlns:o="urn:schemas-microsoft-com:office:office" xmlns:r="http://schemas.openxmlformats.org/officeDocument/2006/relationships" xmlns:m="http://schemas.openxmlformats.org/officeDocument/2006/math" xmlns:v="urn:schemas-microsoft-com:vml" xmlns:wp14="http://schemas.microsoft.com/office/word/2010/wordprocessingDrawing" xmlns:wp="http://schemas.openxmlformats.org/drawingml/2006/wordprocessingDrawing" xmlns:w10="urn:schemas-microsoft-com:office:word" xmlns:w="http://schemas.openxmlformats.org/wordprocessingml/2006/main" xmlns:w14="http://schemas.microsoft.com/office/word/2010/wordml" xmlns:wpg="http://schemas.microsoft.com/office/word/2010/wordprocessingGroup" xmlns:wpi="http://schemas.microsoft.com/office/word/2010/wordprocessingInk" xmlns:wne="http://schemas.microsoft.com/office/word/2006/wordml" xmlns:wps="http://schemas.microsoft.com/office/word/2010/wordprocessingShape" mc:Ignorable="w14 wp14">
   <w:body>
     <w:p>
       <w:pPr>
@@ -10,7 +10,6 @@
           <w:b/>
           <w:sz w:val="24"/>
           <w:szCs w:val="24"/>
-          <w:lang w:val="en-US"/>
         </w:rPr>
       </w:pPr>
       <w:r>
@@ -19,7 +18,6 @@
           <w:b/>
           <w:sz w:val="24"/>
           <w:szCs w:val="24"/>
-          <w:lang w:val="en-US"/>
         </w:rPr>
         <w:t>“</w:t>
       </w:r>
@@ -38,31 +36,8 @@
           <w:b/>
           <w:sz w:val="24"/>
           <w:szCs w:val="24"/>
-          <w:lang w:val="en-US"/>
-        </w:rPr>
-        <w:t xml:space="preserve"> Del </w:t>
-      </w:r>
-      <w:proofErr w:type="spellStart"/>
-      <w:r>
-        <w:rPr>
-          <w:rFonts w:ascii="Times New Roman" w:hAnsi="Times New Roman" w:cs="Times New Roman"/>
-          <w:b/>
-          <w:sz w:val="24"/>
-          <w:szCs w:val="24"/>
-          <w:lang w:val="en-US"/>
-        </w:rPr>
-        <w:t>Trabajo</w:t>
-      </w:r>
-      <w:proofErr w:type="spellEnd"/>
-      <w:r>
-        <w:rPr>
-          <w:rFonts w:ascii="Times New Roman" w:hAnsi="Times New Roman" w:cs="Times New Roman"/>
-          <w:b/>
-          <w:sz w:val="24"/>
-          <w:szCs w:val="24"/>
-          <w:lang w:val="en-US"/>
-        </w:rPr>
-        <w:t>”</w:t>
+        </w:rPr>
+        <w:t xml:space="preserve"> Del Trabajo”</w:t>
       </w:r>
     </w:p>
     <w:p>
@@ -3032,184 +3007,1375 @@
         </w:rPr>
         <w:t xml:space="preserve"> Martin Zuleta</w:t>
       </w:r>
+      <w:r>
+        <w:rPr>
+          <w:rFonts w:ascii="Arial" w:hAnsi="Arial" w:cs="Arial"/>
+          <w:sz w:val="24"/>
+          <w:szCs w:val="24"/>
+        </w:rPr>
+        <w:br/>
+      </w:r>
+      <w:r>
+        <w:rPr>
+          <w:rFonts w:ascii="Arial" w:hAnsi="Arial" w:cs="Arial"/>
+          <w:b/>
+          <w:sz w:val="24"/>
+          <w:szCs w:val="24"/>
+        </w:rPr>
+        <w:t>Programa Académico:</w:t>
+      </w:r>
+      <w:r>
+        <w:rPr>
+          <w:rFonts w:ascii="Arial" w:hAnsi="Arial" w:cs="Arial"/>
+          <w:sz w:val="24"/>
+          <w:szCs w:val="24"/>
+        </w:rPr>
+        <w:t xml:space="preserve"> Ing. De sistemas.</w:t>
+      </w:r>
+      <w:r>
+        <w:rPr>
+          <w:rFonts w:ascii="Arial" w:hAnsi="Arial" w:cs="Arial"/>
+          <w:sz w:val="24"/>
+          <w:szCs w:val="24"/>
+        </w:rPr>
+        <w:br/>
+      </w:r>
+      <w:r>
+        <w:rPr>
+          <w:rFonts w:ascii="Arial" w:hAnsi="Arial" w:cs="Arial"/>
+          <w:b/>
+          <w:sz w:val="24"/>
+          <w:szCs w:val="24"/>
+        </w:rPr>
+        <w:t>Resumen de personalidad, interés:</w:t>
+      </w:r>
+      <w:r>
+        <w:rPr>
+          <w:rFonts w:ascii="Arial" w:hAnsi="Arial" w:cs="Arial"/>
+          <w:sz w:val="24"/>
+          <w:szCs w:val="24"/>
+        </w:rPr>
+        <w:t xml:space="preserve"> </w:t>
+      </w:r>
+      <w:r>
+        <w:rPr>
+          <w:rFonts w:ascii="Arial" w:hAnsi="Arial" w:cs="Arial"/>
+          <w:sz w:val="24"/>
+          <w:szCs w:val="24"/>
+        </w:rPr>
+        <w:t>Alegre, extrovertido, social, colaborador, responsable, honesto, respetuoso, con  instinto de superación, y ganas de salir adelante. Amante de la música vallenata, acordeonero, con sueños por cumplir, amante de mi carrera y lleno de curiosidad.</w:t>
+      </w:r>
+      <w:r>
+        <w:rPr>
+          <w:rFonts w:ascii="Arial" w:hAnsi="Arial" w:cs="Arial"/>
+          <w:sz w:val="24"/>
+          <w:szCs w:val="24"/>
+        </w:rPr>
+        <w:br/>
+      </w:r>
+      <w:r>
+        <w:rPr>
+          <w:rFonts w:ascii="Arial" w:hAnsi="Arial" w:cs="Arial"/>
+          <w:b/>
+          <w:sz w:val="24"/>
+          <w:szCs w:val="24"/>
+        </w:rPr>
+        <w:t>Rol en el proyecto:</w:t>
+      </w:r>
+      <w:r>
+        <w:rPr>
+          <w:rFonts w:ascii="Arial" w:hAnsi="Arial" w:cs="Arial"/>
+          <w:sz w:val="24"/>
+          <w:szCs w:val="24"/>
+        </w:rPr>
+        <w:br/>
+      </w:r>
+      <w:r>
+        <w:rPr>
+          <w:rFonts w:ascii="Arial" w:hAnsi="Arial" w:cs="Arial"/>
+          <w:b/>
+          <w:sz w:val="24"/>
+          <w:szCs w:val="24"/>
+        </w:rPr>
+        <w:t>Aporte en el proyecto:</w:t>
+      </w:r>
+      <w:r>
+        <w:rPr>
+          <w:rFonts w:ascii="Arial" w:hAnsi="Arial" w:cs="Arial"/>
+          <w:sz w:val="24"/>
+          <w:szCs w:val="24"/>
+        </w:rPr>
+        <w:br/>
+      </w:r>
+      <w:r>
+        <w:rPr>
+          <w:rFonts w:ascii="Arial" w:hAnsi="Arial" w:cs="Arial"/>
+          <w:sz w:val="24"/>
+          <w:szCs w:val="24"/>
+        </w:rPr>
+        <w:br/>
+      </w:r>
+      <w:r>
+        <w:rPr>
+          <w:rFonts w:ascii="Arial" w:hAnsi="Arial" w:cs="Arial"/>
+          <w:sz w:val="24"/>
+          <w:szCs w:val="24"/>
+        </w:rPr>
+        <w:br/>
+      </w:r>
+    </w:p>
+    <w:p>
+      <w:pPr>
+        <w:pStyle w:val="Prrafodelista"/>
+        <w:ind w:left="1080"/>
+        <w:rPr>
+          <w:rFonts w:ascii="Arial" w:hAnsi="Arial" w:cs="Arial"/>
+          <w:sz w:val="24"/>
+          <w:szCs w:val="24"/>
+        </w:rPr>
+      </w:pPr>
+      <w:r>
+        <w:rPr>
+          <w:rFonts w:ascii="Arial" w:hAnsi="Arial" w:cs="Arial"/>
+          <w:sz w:val="24"/>
+          <w:szCs w:val="24"/>
+        </w:rPr>
+        <w:br/>
+      </w:r>
+    </w:p>
+    <w:p>
+      <w:pPr>
+        <w:rPr>
+          <w:rFonts w:ascii="Arial" w:hAnsi="Arial" w:cs="Arial"/>
+          <w:sz w:val="24"/>
+          <w:szCs w:val="24"/>
+        </w:rPr>
+      </w:pPr>
+    </w:p>
+    <w:p>
+      <w:pPr>
+        <w:rPr>
+          <w:rFonts w:ascii="Arial" w:hAnsi="Arial" w:cs="Arial"/>
+          <w:sz w:val="24"/>
+          <w:szCs w:val="24"/>
+        </w:rPr>
+      </w:pPr>
+    </w:p>
+    <w:p>
+      <w:pPr>
+        <w:rPr>
+          <w:rFonts w:ascii="Arial" w:hAnsi="Arial" w:cs="Arial"/>
+          <w:sz w:val="24"/>
+          <w:szCs w:val="24"/>
+        </w:rPr>
+      </w:pPr>
+    </w:p>
+    <w:p>
+      <w:pPr>
+        <w:rPr>
+          <w:rFonts w:ascii="Arial" w:hAnsi="Arial" w:cs="Arial"/>
+          <w:sz w:val="24"/>
+          <w:szCs w:val="24"/>
+        </w:rPr>
+      </w:pPr>
+    </w:p>
+    <w:p>
+      <w:pPr>
+        <w:rPr>
+          <w:rFonts w:ascii="Arial" w:hAnsi="Arial" w:cs="Arial"/>
+          <w:sz w:val="24"/>
+          <w:szCs w:val="24"/>
+        </w:rPr>
+      </w:pPr>
+    </w:p>
+    <w:p>
+      <w:pPr>
+        <w:jc w:val="center"/>
+        <w:rPr>
+          <w:rFonts w:ascii="Arial" w:hAnsi="Arial" w:cs="Arial"/>
+          <w:sz w:val="24"/>
+          <w:szCs w:val="24"/>
+        </w:rPr>
+      </w:pPr>
+    </w:p>
+    <w:p>
+      <w:pPr>
+        <w:jc w:val="center"/>
+        <w:rPr>
+          <w:rFonts w:ascii="Arial" w:hAnsi="Arial" w:cs="Arial"/>
+          <w:b/>
+          <w:sz w:val="24"/>
+          <w:szCs w:val="24"/>
+        </w:rPr>
+      </w:pPr>
+      <w:r>
+        <w:rPr>
+          <w:rFonts w:ascii="Arial" w:hAnsi="Arial" w:cs="Arial"/>
+          <w:b/>
+          <w:sz w:val="24"/>
+          <w:szCs w:val="24"/>
+        </w:rPr>
+        <w:lastRenderedPageBreak/>
+        <w:t>FORMULAR EL PROBLEMA DE DISEÑO: DEFINIR EL PROBLEMA A RESOLVER.</w:t>
+      </w:r>
+      <w:r>
+        <w:rPr>
+          <w:rFonts w:ascii="Arial" w:hAnsi="Arial" w:cs="Arial"/>
+          <w:b/>
+          <w:sz w:val="24"/>
+          <w:szCs w:val="24"/>
+        </w:rPr>
+        <w:br/>
+      </w:r>
+    </w:p>
+    <w:p>
+      <w:pPr>
+        <w:rPr>
+          <w:rFonts w:ascii="Arial" w:hAnsi="Arial" w:cs="Arial"/>
+          <w:b/>
+          <w:sz w:val="24"/>
+          <w:szCs w:val="24"/>
+        </w:rPr>
+      </w:pPr>
+    </w:p>
+    <w:p>
+      <w:pPr>
+        <w:rPr>
+          <w:rFonts w:ascii="Arial" w:hAnsi="Arial" w:cs="Arial"/>
+          <w:b/>
+          <w:sz w:val="24"/>
+          <w:szCs w:val="24"/>
+        </w:rPr>
+      </w:pPr>
+    </w:p>
+    <w:p>
+      <w:pPr>
+        <w:rPr>
+          <w:rFonts w:ascii="Arial" w:hAnsi="Arial" w:cs="Arial"/>
+          <w:b/>
+          <w:sz w:val="24"/>
+          <w:szCs w:val="24"/>
+        </w:rPr>
+      </w:pPr>
+    </w:p>
+    <w:p>
+      <w:pPr>
+        <w:rPr>
+          <w:rFonts w:ascii="Arial" w:hAnsi="Arial" w:cs="Arial"/>
+          <w:b/>
+          <w:sz w:val="24"/>
+          <w:szCs w:val="24"/>
+        </w:rPr>
+      </w:pPr>
+    </w:p>
+    <w:p>
+      <w:pPr>
+        <w:rPr>
+          <w:rFonts w:ascii="Arial" w:hAnsi="Arial" w:cs="Arial"/>
+          <w:b/>
+          <w:sz w:val="24"/>
+          <w:szCs w:val="24"/>
+        </w:rPr>
+      </w:pPr>
+    </w:p>
+    <w:p>
+      <w:pPr>
+        <w:rPr>
+          <w:rFonts w:ascii="Arial" w:hAnsi="Arial" w:cs="Arial"/>
+          <w:b/>
+          <w:sz w:val="24"/>
+          <w:szCs w:val="24"/>
+        </w:rPr>
+      </w:pPr>
+    </w:p>
+    <w:p>
+      <w:pPr>
+        <w:rPr>
+          <w:rFonts w:ascii="Arial" w:hAnsi="Arial" w:cs="Arial"/>
+          <w:b/>
+          <w:sz w:val="24"/>
+          <w:szCs w:val="24"/>
+        </w:rPr>
+      </w:pPr>
+    </w:p>
+    <w:p>
+      <w:pPr>
+        <w:rPr>
+          <w:rFonts w:ascii="Arial" w:hAnsi="Arial" w:cs="Arial"/>
+          <w:b/>
+          <w:sz w:val="24"/>
+          <w:szCs w:val="24"/>
+        </w:rPr>
+      </w:pPr>
+    </w:p>
+    <w:p>
+      <w:pPr>
+        <w:rPr>
+          <w:rFonts w:ascii="Arial" w:hAnsi="Arial" w:cs="Arial"/>
+          <w:b/>
+          <w:sz w:val="24"/>
+          <w:szCs w:val="24"/>
+        </w:rPr>
+      </w:pPr>
+    </w:p>
+    <w:p>
+      <w:pPr>
+        <w:rPr>
+          <w:rFonts w:ascii="Arial" w:hAnsi="Arial" w:cs="Arial"/>
+          <w:b/>
+          <w:sz w:val="24"/>
+          <w:szCs w:val="24"/>
+        </w:rPr>
+      </w:pPr>
+    </w:p>
+    <w:p>
+      <w:pPr>
+        <w:rPr>
+          <w:rFonts w:ascii="Arial" w:hAnsi="Arial" w:cs="Arial"/>
+          <w:b/>
+          <w:sz w:val="24"/>
+          <w:szCs w:val="24"/>
+        </w:rPr>
+      </w:pPr>
+    </w:p>
+    <w:p>
+      <w:pPr>
+        <w:rPr>
+          <w:rFonts w:ascii="Arial" w:hAnsi="Arial" w:cs="Arial"/>
+          <w:b/>
+          <w:sz w:val="24"/>
+          <w:szCs w:val="24"/>
+        </w:rPr>
+      </w:pPr>
+    </w:p>
+    <w:p>
+      <w:pPr>
+        <w:rPr>
+          <w:rFonts w:ascii="Arial" w:hAnsi="Arial" w:cs="Arial"/>
+          <w:b/>
+          <w:sz w:val="24"/>
+          <w:szCs w:val="24"/>
+        </w:rPr>
+      </w:pPr>
+    </w:p>
+    <w:p>
+      <w:pPr>
+        <w:rPr>
+          <w:rFonts w:ascii="Arial" w:hAnsi="Arial" w:cs="Arial"/>
+          <w:b/>
+          <w:sz w:val="24"/>
+          <w:szCs w:val="24"/>
+        </w:rPr>
+      </w:pPr>
+    </w:p>
+    <w:p>
+      <w:pPr>
+        <w:rPr>
+          <w:rFonts w:ascii="Arial" w:hAnsi="Arial" w:cs="Arial"/>
+          <w:b/>
+          <w:sz w:val="24"/>
+          <w:szCs w:val="24"/>
+        </w:rPr>
+      </w:pPr>
+    </w:p>
+    <w:p>
+      <w:pPr>
+        <w:rPr>
+          <w:rFonts w:ascii="Arial" w:hAnsi="Arial" w:cs="Arial"/>
+          <w:b/>
+          <w:sz w:val="24"/>
+          <w:szCs w:val="24"/>
+        </w:rPr>
+      </w:pPr>
+    </w:p>
+    <w:p>
+      <w:pPr>
+        <w:rPr>
+          <w:rFonts w:ascii="Arial" w:hAnsi="Arial" w:cs="Arial"/>
+          <w:b/>
+          <w:sz w:val="24"/>
+          <w:szCs w:val="24"/>
+        </w:rPr>
+      </w:pPr>
+    </w:p>
+    <w:p>
+      <w:pPr>
+        <w:rPr>
+          <w:rFonts w:ascii="Arial" w:hAnsi="Arial" w:cs="Arial"/>
+          <w:b/>
+          <w:sz w:val="24"/>
+          <w:szCs w:val="24"/>
+        </w:rPr>
+      </w:pPr>
+    </w:p>
+    <w:p>
+      <w:pPr>
+        <w:rPr>
+          <w:rFonts w:ascii="Arial" w:hAnsi="Arial" w:cs="Arial"/>
+          <w:b/>
+          <w:sz w:val="24"/>
+          <w:szCs w:val="24"/>
+        </w:rPr>
+      </w:pPr>
+    </w:p>
+    <w:p>
+      <w:pPr>
+        <w:rPr>
+          <w:rFonts w:ascii="Arial" w:hAnsi="Arial" w:cs="Arial"/>
+          <w:b/>
+          <w:sz w:val="24"/>
+          <w:szCs w:val="24"/>
+        </w:rPr>
+      </w:pPr>
+    </w:p>
+    <w:p>
+      <w:pPr>
+        <w:rPr>
+          <w:rFonts w:ascii="Arial" w:hAnsi="Arial" w:cs="Arial"/>
+          <w:b/>
+          <w:sz w:val="24"/>
+          <w:szCs w:val="24"/>
+        </w:rPr>
+      </w:pPr>
+    </w:p>
+    <w:p>
+      <w:pPr>
+        <w:rPr>
+          <w:rFonts w:ascii="Arial" w:hAnsi="Arial" w:cs="Arial"/>
+          <w:b/>
+          <w:sz w:val="24"/>
+          <w:szCs w:val="24"/>
+        </w:rPr>
+      </w:pPr>
+    </w:p>
+    <w:p>
+      <w:pPr>
+        <w:rPr>
+          <w:rFonts w:ascii="Arial" w:hAnsi="Arial" w:cs="Arial"/>
+          <w:b/>
+          <w:sz w:val="24"/>
+          <w:szCs w:val="24"/>
+        </w:rPr>
+      </w:pPr>
+    </w:p>
+    <w:p>
+      <w:pPr>
+        <w:jc w:val="center"/>
+        <w:rPr>
+          <w:rFonts w:ascii="Arial" w:hAnsi="Arial" w:cs="Arial"/>
+          <w:b/>
+          <w:sz w:val="24"/>
+          <w:szCs w:val="24"/>
+        </w:rPr>
+      </w:pPr>
+      <w:r>
+        <w:rPr>
+          <w:rFonts w:ascii="Arial" w:hAnsi="Arial" w:cs="Arial"/>
+          <w:b/>
+          <w:sz w:val="24"/>
+          <w:szCs w:val="24"/>
+        </w:rPr>
+        <w:lastRenderedPageBreak/>
+        <w:t>INVESTIGACIÓN PRELIMINAR Y BUSQUEDA PERTINENTE DE LA INFORMACIÓN</w:t>
+      </w:r>
+    </w:p>
+    <w:p>
+      <w:pPr>
+        <w:rPr>
+          <w:rFonts w:ascii="Arial" w:hAnsi="Arial" w:cs="Arial"/>
+          <w:b/>
+          <w:sz w:val="24"/>
+          <w:szCs w:val="24"/>
+        </w:rPr>
+      </w:pPr>
+      <w:r>
+        <w:rPr>
+          <w:rFonts w:ascii="Arial" w:hAnsi="Arial" w:cs="Arial"/>
+          <w:b/>
+          <w:sz w:val="24"/>
+          <w:szCs w:val="24"/>
+        </w:rPr>
+        <w:br/>
+      </w:r>
+      <w:r>
+        <w:rPr>
+          <w:rFonts w:ascii="Arial" w:hAnsi="Arial" w:cs="Arial"/>
+          <w:b/>
+          <w:sz w:val="24"/>
+          <w:szCs w:val="24"/>
+        </w:rPr>
+        <w:br/>
+      </w:r>
+      <w:r>
+        <w:rPr>
+          <w:rFonts w:ascii="Arial" w:hAnsi="Arial" w:cs="Arial"/>
+          <w:b/>
+          <w:sz w:val="24"/>
+          <w:szCs w:val="24"/>
+        </w:rPr>
+        <w:br/>
+      </w:r>
+      <w:r>
+        <w:rPr>
+          <w:rFonts w:ascii="Arial" w:hAnsi="Arial" w:cs="Arial"/>
+          <w:b/>
+          <w:sz w:val="24"/>
+          <w:szCs w:val="24"/>
+        </w:rPr>
+        <w:br/>
+      </w:r>
+      <w:r>
+        <w:rPr>
+          <w:rFonts w:ascii="Arial" w:hAnsi="Arial" w:cs="Arial"/>
+          <w:b/>
+          <w:sz w:val="24"/>
+          <w:szCs w:val="24"/>
+        </w:rPr>
+        <w:br/>
+      </w:r>
+      <w:r>
+        <w:rPr>
+          <w:rFonts w:ascii="Arial" w:hAnsi="Arial" w:cs="Arial"/>
+          <w:b/>
+          <w:sz w:val="24"/>
+          <w:szCs w:val="24"/>
+        </w:rPr>
+        <w:br/>
+      </w:r>
+      <w:r>
+        <w:rPr>
+          <w:rFonts w:ascii="Arial" w:hAnsi="Arial" w:cs="Arial"/>
+          <w:b/>
+          <w:sz w:val="24"/>
+          <w:szCs w:val="24"/>
+        </w:rPr>
+        <w:br/>
+      </w:r>
+      <w:r>
+        <w:rPr>
+          <w:rFonts w:ascii="Arial" w:hAnsi="Arial" w:cs="Arial"/>
+          <w:b/>
+          <w:sz w:val="24"/>
+          <w:szCs w:val="24"/>
+        </w:rPr>
+        <w:br/>
+      </w:r>
+      <w:r>
+        <w:rPr>
+          <w:rFonts w:ascii="Arial" w:hAnsi="Arial" w:cs="Arial"/>
+          <w:b/>
+          <w:sz w:val="24"/>
+          <w:szCs w:val="24"/>
+        </w:rPr>
+        <w:br/>
+      </w:r>
+      <w:r>
+        <w:rPr>
+          <w:rFonts w:ascii="Arial" w:hAnsi="Arial" w:cs="Arial"/>
+          <w:b/>
+          <w:sz w:val="24"/>
+          <w:szCs w:val="24"/>
+        </w:rPr>
+        <w:br/>
+      </w:r>
+      <w:r>
+        <w:rPr>
+          <w:rFonts w:ascii="Arial" w:hAnsi="Arial" w:cs="Arial"/>
+          <w:b/>
+          <w:sz w:val="24"/>
+          <w:szCs w:val="24"/>
+        </w:rPr>
+        <w:br/>
+      </w:r>
+      <w:r>
+        <w:rPr>
+          <w:rFonts w:ascii="Arial" w:hAnsi="Arial" w:cs="Arial"/>
+          <w:b/>
+          <w:sz w:val="24"/>
+          <w:szCs w:val="24"/>
+        </w:rPr>
+        <w:br/>
+      </w:r>
+      <w:r>
+        <w:rPr>
+          <w:rFonts w:ascii="Arial" w:hAnsi="Arial" w:cs="Arial"/>
+          <w:b/>
+          <w:sz w:val="24"/>
+          <w:szCs w:val="24"/>
+        </w:rPr>
+        <w:br/>
+      </w:r>
+      <w:r>
+        <w:rPr>
+          <w:rFonts w:ascii="Arial" w:hAnsi="Arial" w:cs="Arial"/>
+          <w:b/>
+          <w:sz w:val="24"/>
+          <w:szCs w:val="24"/>
+        </w:rPr>
+        <w:br/>
+      </w:r>
+      <w:r>
+        <w:rPr>
+          <w:rFonts w:ascii="Arial" w:hAnsi="Arial" w:cs="Arial"/>
+          <w:b/>
+          <w:sz w:val="24"/>
+          <w:szCs w:val="24"/>
+        </w:rPr>
+        <w:br/>
+      </w:r>
+      <w:r>
+        <w:rPr>
+          <w:rFonts w:ascii="Arial" w:hAnsi="Arial" w:cs="Arial"/>
+          <w:b/>
+          <w:sz w:val="24"/>
+          <w:szCs w:val="24"/>
+        </w:rPr>
+        <w:br/>
+      </w:r>
+      <w:r>
+        <w:rPr>
+          <w:rFonts w:ascii="Arial" w:hAnsi="Arial" w:cs="Arial"/>
+          <w:b/>
+          <w:sz w:val="24"/>
+          <w:szCs w:val="24"/>
+        </w:rPr>
+        <w:br/>
+      </w:r>
+      <w:r>
+        <w:rPr>
+          <w:rFonts w:ascii="Arial" w:hAnsi="Arial" w:cs="Arial"/>
+          <w:b/>
+          <w:sz w:val="24"/>
+          <w:szCs w:val="24"/>
+        </w:rPr>
+        <w:br/>
+      </w:r>
+      <w:r>
+        <w:rPr>
+          <w:rFonts w:ascii="Arial" w:hAnsi="Arial" w:cs="Arial"/>
+          <w:b/>
+          <w:sz w:val="24"/>
+          <w:szCs w:val="24"/>
+        </w:rPr>
+        <w:br/>
+      </w:r>
+      <w:r>
+        <w:rPr>
+          <w:rFonts w:ascii="Arial" w:hAnsi="Arial" w:cs="Arial"/>
+          <w:b/>
+          <w:sz w:val="24"/>
+          <w:szCs w:val="24"/>
+        </w:rPr>
+        <w:br/>
+      </w:r>
+      <w:r>
+        <w:rPr>
+          <w:rFonts w:ascii="Arial" w:hAnsi="Arial" w:cs="Arial"/>
+          <w:b/>
+          <w:sz w:val="24"/>
+          <w:szCs w:val="24"/>
+        </w:rPr>
+        <w:br/>
+      </w:r>
+      <w:r>
+        <w:rPr>
+          <w:rFonts w:ascii="Arial" w:hAnsi="Arial" w:cs="Arial"/>
+          <w:b/>
+          <w:sz w:val="24"/>
+          <w:szCs w:val="24"/>
+        </w:rPr>
+        <w:br/>
+      </w:r>
+      <w:r>
+        <w:rPr>
+          <w:rFonts w:ascii="Arial" w:hAnsi="Arial" w:cs="Arial"/>
+          <w:b/>
+          <w:sz w:val="24"/>
+          <w:szCs w:val="24"/>
+        </w:rPr>
+        <w:br/>
+      </w:r>
+      <w:r>
+        <w:rPr>
+          <w:rFonts w:ascii="Arial" w:hAnsi="Arial" w:cs="Arial"/>
+          <w:b/>
+          <w:sz w:val="24"/>
+          <w:szCs w:val="24"/>
+        </w:rPr>
+        <w:br/>
+      </w:r>
+      <w:r>
+        <w:rPr>
+          <w:rFonts w:ascii="Arial" w:hAnsi="Arial" w:cs="Arial"/>
+          <w:b/>
+          <w:sz w:val="24"/>
+          <w:szCs w:val="24"/>
+        </w:rPr>
+        <w:br/>
+      </w:r>
+      <w:r>
+        <w:rPr>
+          <w:rFonts w:ascii="Arial" w:hAnsi="Arial" w:cs="Arial"/>
+          <w:b/>
+          <w:sz w:val="24"/>
+          <w:szCs w:val="24"/>
+        </w:rPr>
+        <w:br/>
+      </w:r>
+      <w:r>
+        <w:rPr>
+          <w:rFonts w:ascii="Arial" w:hAnsi="Arial" w:cs="Arial"/>
+          <w:b/>
+          <w:sz w:val="24"/>
+          <w:szCs w:val="24"/>
+        </w:rPr>
+        <w:br/>
+      </w:r>
+      <w:r>
+        <w:rPr>
+          <w:rFonts w:ascii="Arial" w:hAnsi="Arial" w:cs="Arial"/>
+          <w:b/>
+          <w:sz w:val="24"/>
+          <w:szCs w:val="24"/>
+        </w:rPr>
+        <w:br/>
+      </w:r>
+      <w:r>
+        <w:rPr>
+          <w:rFonts w:ascii="Arial" w:hAnsi="Arial" w:cs="Arial"/>
+          <w:b/>
+          <w:sz w:val="24"/>
+          <w:szCs w:val="24"/>
+        </w:rPr>
+        <w:br/>
+      </w:r>
+      <w:r>
+        <w:rPr>
+          <w:rFonts w:ascii="Arial" w:hAnsi="Arial" w:cs="Arial"/>
+          <w:b/>
+          <w:sz w:val="24"/>
+          <w:szCs w:val="24"/>
+        </w:rPr>
+        <w:br/>
+      </w:r>
+      <w:r>
+        <w:rPr>
+          <w:rFonts w:ascii="Arial" w:hAnsi="Arial" w:cs="Arial"/>
+          <w:b/>
+          <w:sz w:val="24"/>
+          <w:szCs w:val="24"/>
+        </w:rPr>
+        <w:br/>
+      </w:r>
+      <w:r>
+        <w:rPr>
+          <w:rFonts w:ascii="Arial" w:hAnsi="Arial" w:cs="Arial"/>
+          <w:b/>
+          <w:sz w:val="24"/>
+          <w:szCs w:val="24"/>
+        </w:rPr>
+        <w:br/>
+      </w:r>
+      <w:r>
+        <w:rPr>
+          <w:rFonts w:ascii="Arial" w:hAnsi="Arial" w:cs="Arial"/>
+          <w:b/>
+          <w:sz w:val="24"/>
+          <w:szCs w:val="24"/>
+        </w:rPr>
+        <w:br/>
+      </w:r>
+      <w:r>
+        <w:rPr>
+          <w:rFonts w:ascii="Arial" w:hAnsi="Arial" w:cs="Arial"/>
+          <w:b/>
+          <w:sz w:val="24"/>
+          <w:szCs w:val="24"/>
+        </w:rPr>
+        <w:br/>
+      </w:r>
+      <w:r>
+        <w:rPr>
+          <w:rFonts w:ascii="Arial" w:hAnsi="Arial" w:cs="Arial"/>
+          <w:b/>
+          <w:sz w:val="24"/>
+          <w:szCs w:val="24"/>
+        </w:rPr>
+        <w:br/>
+      </w:r>
       <w:bookmarkStart w:id="0" w:name="_GoBack"/>
       <w:bookmarkEnd w:id="0"/>
-      <w:r>
-        <w:rPr>
-          <w:rFonts w:ascii="Arial" w:hAnsi="Arial" w:cs="Arial"/>
-          <w:sz w:val="24"/>
-          <w:szCs w:val="24"/>
-        </w:rPr>
-        <w:br/>
-      </w:r>
-      <w:r>
-        <w:rPr>
-          <w:rFonts w:ascii="Arial" w:hAnsi="Arial" w:cs="Arial"/>
-          <w:b/>
-          <w:sz w:val="24"/>
-          <w:szCs w:val="24"/>
-        </w:rPr>
-        <w:t>Programa Académico:</w:t>
-      </w:r>
-      <w:r>
-        <w:rPr>
-          <w:rFonts w:ascii="Arial" w:hAnsi="Arial" w:cs="Arial"/>
-          <w:sz w:val="24"/>
-          <w:szCs w:val="24"/>
-        </w:rPr>
-        <w:t xml:space="preserve"> Ing. De sistemas.</w:t>
-      </w:r>
-      <w:r>
-        <w:rPr>
-          <w:rFonts w:ascii="Arial" w:hAnsi="Arial" w:cs="Arial"/>
-          <w:sz w:val="24"/>
-          <w:szCs w:val="24"/>
-        </w:rPr>
-        <w:br/>
-      </w:r>
-      <w:r>
-        <w:rPr>
-          <w:rFonts w:ascii="Arial" w:hAnsi="Arial" w:cs="Arial"/>
-          <w:b/>
-          <w:sz w:val="24"/>
-          <w:szCs w:val="24"/>
-        </w:rPr>
-        <w:t>Resumen de personalidad, interés:</w:t>
-      </w:r>
-      <w:r>
-        <w:rPr>
-          <w:rFonts w:ascii="Arial" w:hAnsi="Arial" w:cs="Arial"/>
-          <w:sz w:val="24"/>
-          <w:szCs w:val="24"/>
-        </w:rPr>
-        <w:t xml:space="preserve"> </w:t>
-      </w:r>
-      <w:r>
-        <w:rPr>
-          <w:rFonts w:ascii="Arial" w:hAnsi="Arial" w:cs="Arial"/>
-          <w:sz w:val="24"/>
-          <w:szCs w:val="24"/>
-        </w:rPr>
-        <w:t>Alegre, extrovertido, social, colaborador, responsable, honesto, respetuoso, con  instinto de superación, y ganas de salir adelante. Amante de la música vallenata, acordeonero, con sueños por cumplir, amante de mi carrera y lleno de curiosidad.</w:t>
-      </w:r>
-      <w:r>
-        <w:rPr>
-          <w:rFonts w:ascii="Arial" w:hAnsi="Arial" w:cs="Arial"/>
-          <w:sz w:val="24"/>
-          <w:szCs w:val="24"/>
-        </w:rPr>
-        <w:br/>
-      </w:r>
-      <w:r>
-        <w:rPr>
-          <w:rFonts w:ascii="Arial" w:hAnsi="Arial" w:cs="Arial"/>
-          <w:b/>
-          <w:sz w:val="24"/>
-          <w:szCs w:val="24"/>
-        </w:rPr>
-        <w:t>Rol en el proyecto:</w:t>
-      </w:r>
-      <w:r>
-        <w:rPr>
-          <w:rFonts w:ascii="Arial" w:hAnsi="Arial" w:cs="Arial"/>
-          <w:sz w:val="24"/>
-          <w:szCs w:val="24"/>
-        </w:rPr>
-        <w:br/>
-      </w:r>
-      <w:r>
-        <w:rPr>
-          <w:rFonts w:ascii="Arial" w:hAnsi="Arial" w:cs="Arial"/>
-          <w:b/>
-          <w:sz w:val="24"/>
-          <w:szCs w:val="24"/>
-        </w:rPr>
-        <w:t>Aporte en el proyecto:</w:t>
-      </w:r>
-      <w:r>
-        <w:rPr>
-          <w:rFonts w:ascii="Arial" w:hAnsi="Arial" w:cs="Arial"/>
-          <w:sz w:val="24"/>
-          <w:szCs w:val="24"/>
-        </w:rPr>
-        <w:br/>
-      </w:r>
-      <w:r>
-        <w:rPr>
-          <w:rFonts w:ascii="Arial" w:hAnsi="Arial" w:cs="Arial"/>
-          <w:sz w:val="24"/>
-          <w:szCs w:val="24"/>
-        </w:rPr>
-        <w:br/>
-      </w:r>
-      <w:r>
-        <w:rPr>
-          <w:rFonts w:ascii="Arial" w:hAnsi="Arial" w:cs="Arial"/>
-          <w:sz w:val="24"/>
-          <w:szCs w:val="24"/>
-        </w:rPr>
-        <w:br/>
+    </w:p>
+    <w:p>
+      <w:pPr>
+        <w:rPr>
+          <w:rFonts w:ascii="Arial" w:hAnsi="Arial" w:cs="Arial"/>
+          <w:b/>
+          <w:sz w:val="24"/>
+          <w:szCs w:val="24"/>
+        </w:rPr>
+      </w:pPr>
+    </w:p>
+    <w:p>
+      <w:pPr>
+        <w:rPr>
+          <w:rFonts w:ascii="Arial" w:hAnsi="Arial" w:cs="Arial"/>
+          <w:sz w:val="24"/>
+        </w:rPr>
+      </w:pPr>
+      <w:r>
+        <w:rPr>
+          <w:rFonts w:ascii="Arial" w:hAnsi="Arial" w:cs="Arial"/>
+          <w:b/>
+          <w:sz w:val="24"/>
+          <w:szCs w:val="24"/>
+        </w:rPr>
+        <w:lastRenderedPageBreak/>
+        <w:t xml:space="preserve">C) </w:t>
+      </w:r>
+      <w:r>
+        <w:rPr>
+          <w:rFonts w:ascii="Arial" w:hAnsi="Arial" w:cs="Arial"/>
+          <w:sz w:val="24"/>
+        </w:rPr>
+        <w:t>Evidencias del problema (Vídeos, Fotografías, Entrevistas, etc.)</w:t>
       </w:r>
     </w:p>
     <w:p>
       <w:pPr>
         <w:pStyle w:val="Prrafodelista"/>
-        <w:ind w:left="1080"/>
-        <w:rPr>
-          <w:rFonts w:ascii="Arial" w:hAnsi="Arial" w:cs="Arial"/>
-          <w:sz w:val="24"/>
-          <w:szCs w:val="24"/>
-        </w:rPr>
-      </w:pPr>
-      <w:r>
-        <w:rPr>
-          <w:rFonts w:ascii="Arial" w:hAnsi="Arial" w:cs="Arial"/>
-          <w:sz w:val="24"/>
-          <w:szCs w:val="24"/>
-        </w:rPr>
-        <w:br/>
-      </w:r>
-    </w:p>
-    <w:p>
-      <w:pPr>
-        <w:rPr>
-          <w:rFonts w:ascii="Arial" w:hAnsi="Arial" w:cs="Arial"/>
-          <w:sz w:val="24"/>
-          <w:szCs w:val="24"/>
-        </w:rPr>
-      </w:pPr>
-    </w:p>
-    <w:p>
-      <w:pPr>
-        <w:rPr>
-          <w:rFonts w:ascii="Arial" w:hAnsi="Arial" w:cs="Arial"/>
-          <w:sz w:val="24"/>
-          <w:szCs w:val="24"/>
-        </w:rPr>
-      </w:pPr>
-    </w:p>
-    <w:p>
-      <w:pPr>
-        <w:rPr>
-          <w:rFonts w:ascii="Arial" w:hAnsi="Arial" w:cs="Arial"/>
-          <w:sz w:val="24"/>
-          <w:szCs w:val="24"/>
-        </w:rPr>
-      </w:pPr>
-    </w:p>
-    <w:p>
-      <w:pPr>
-        <w:rPr>
-          <w:rFonts w:ascii="Arial" w:hAnsi="Arial" w:cs="Arial"/>
-          <w:sz w:val="24"/>
-          <w:szCs w:val="24"/>
-        </w:rPr>
-      </w:pPr>
-    </w:p>
-    <w:p>
-      <w:pPr>
-        <w:rPr>
-          <w:rFonts w:ascii="Arial" w:hAnsi="Arial" w:cs="Arial"/>
+        <w:numPr>
+          <w:ilvl w:val="0"/>
+          <w:numId w:val="13"/>
+        </w:numPr>
+        <w:rPr>
+          <w:rFonts w:ascii="Arial" w:hAnsi="Arial" w:cs="Arial"/>
+          <w:b/>
+          <w:sz w:val="28"/>
+          <w:szCs w:val="24"/>
+        </w:rPr>
+      </w:pPr>
+      <w:r>
+        <w:rPr>
+          <w:noProof/>
+          <w:lang w:eastAsia="es-CO"/>
+        </w:rPr>
+        <w:drawing>
+          <wp:inline distT="0" distB="0" distL="0" distR="0" wp14:anchorId="1EAE6A60" wp14:editId="2433AA57">
+            <wp:extent cx="2171700" cy="1628775"/>
+            <wp:effectExtent l="0" t="0" r="0" b="0"/>
+            <wp:docPr id="5" name="Imagen 5" descr="C:\Users\user\AppData\Local\Microsoft\Windows\Temporary Internet Files\Content.Word\IMG_2603.jpg"/>
+            <wp:cNvGraphicFramePr>
+              <a:graphicFrameLocks xmlns:a="http://schemas.openxmlformats.org/drawingml/2006/main" noChangeAspect="1"/>
+            </wp:cNvGraphicFramePr>
+            <a:graphic xmlns:a="http://schemas.openxmlformats.org/drawingml/2006/main">
+              <a:graphicData uri="http://schemas.openxmlformats.org/drawingml/2006/picture">
+                <pic:pic xmlns:pic="http://schemas.openxmlformats.org/drawingml/2006/picture">
+                  <pic:nvPicPr>
+                    <pic:cNvPr id="0" name="Picture 21" descr="C:\Users\user\AppData\Local\Microsoft\Windows\Temporary Internet Files\Content.Word\IMG_2603.jpg"/>
+                    <pic:cNvPicPr>
+                      <a:picLocks noChangeAspect="1" noChangeArrowheads="1"/>
+                    </pic:cNvPicPr>
+                  </pic:nvPicPr>
+                  <pic:blipFill>
+                    <a:blip r:embed="rId8" cstate="print">
+                      <a:extLst>
+                        <a:ext uri="{28A0092B-C50C-407E-A947-70E740481C1C}">
+                          <a14:useLocalDpi xmlns:a14="http://schemas.microsoft.com/office/drawing/2010/main" val="0"/>
+                        </a:ext>
+                      </a:extLst>
+                    </a:blip>
+                    <a:srcRect/>
+                    <a:stretch>
+                      <a:fillRect/>
+                    </a:stretch>
+                  </pic:blipFill>
+                  <pic:spPr bwMode="auto">
+                    <a:xfrm>
+                      <a:off x="0" y="0"/>
+                      <a:ext cx="2172437" cy="1629328"/>
+                    </a:xfrm>
+                    <a:prstGeom prst="rect">
+                      <a:avLst/>
+                    </a:prstGeom>
+                    <a:noFill/>
+                    <a:ln>
+                      <a:noFill/>
+                    </a:ln>
+                  </pic:spPr>
+                </pic:pic>
+              </a:graphicData>
+            </a:graphic>
+          </wp:inline>
+        </w:drawing>
+      </w:r>
+      <w:r>
+        <w:rPr>
+          <w:rFonts w:ascii="Arial" w:hAnsi="Arial" w:cs="Arial"/>
+          <w:b/>
+          <w:sz w:val="28"/>
+          <w:szCs w:val="24"/>
+        </w:rPr>
+        <w:br/>
+      </w:r>
+      <w:r>
+        <w:rPr>
+          <w:rFonts w:ascii="Arial" w:hAnsi="Arial" w:cs="Arial"/>
+          <w:b/>
+          <w:sz w:val="28"/>
+          <w:szCs w:val="24"/>
+        </w:rPr>
+        <w:br/>
+      </w:r>
+    </w:p>
+    <w:p>
+      <w:pPr>
+        <w:pStyle w:val="Prrafodelista"/>
+        <w:numPr>
+          <w:ilvl w:val="0"/>
+          <w:numId w:val="13"/>
+        </w:numPr>
+        <w:rPr>
+          <w:rFonts w:ascii="Arial" w:hAnsi="Arial" w:cs="Arial"/>
+          <w:b/>
+          <w:sz w:val="28"/>
+          <w:szCs w:val="24"/>
+        </w:rPr>
+      </w:pPr>
+      <w:r>
+        <w:rPr>
+          <w:noProof/>
+          <w:lang w:eastAsia="es-CO"/>
+        </w:rPr>
+        <w:drawing>
+          <wp:inline distT="0" distB="0" distL="0" distR="0">
+            <wp:extent cx="2219325" cy="1664494"/>
+            <wp:effectExtent l="0" t="0" r="0" b="0"/>
+            <wp:docPr id="6" name="Imagen 6" descr="C:\Users\user\AppData\Local\Microsoft\Windows\Temporary Internet Files\Content.Word\IMG_2604.jpg"/>
+            <wp:cNvGraphicFramePr>
+              <a:graphicFrameLocks xmlns:a="http://schemas.openxmlformats.org/drawingml/2006/main" noChangeAspect="1"/>
+            </wp:cNvGraphicFramePr>
+            <a:graphic xmlns:a="http://schemas.openxmlformats.org/drawingml/2006/main">
+              <a:graphicData uri="http://schemas.openxmlformats.org/drawingml/2006/picture">
+                <pic:pic xmlns:pic="http://schemas.openxmlformats.org/drawingml/2006/picture">
+                  <pic:nvPicPr>
+                    <pic:cNvPr id="0" name="Picture 23" descr="C:\Users\user\AppData\Local\Microsoft\Windows\Temporary Internet Files\Content.Word\IMG_2604.jpg"/>
+                    <pic:cNvPicPr>
+                      <a:picLocks noChangeAspect="1" noChangeArrowheads="1"/>
+                    </pic:cNvPicPr>
+                  </pic:nvPicPr>
+                  <pic:blipFill>
+                    <a:blip r:embed="rId9" cstate="print">
+                      <a:extLst>
+                        <a:ext uri="{28A0092B-C50C-407E-A947-70E740481C1C}">
+                          <a14:useLocalDpi xmlns:a14="http://schemas.microsoft.com/office/drawing/2010/main" val="0"/>
+                        </a:ext>
+                      </a:extLst>
+                    </a:blip>
+                    <a:srcRect/>
+                    <a:stretch>
+                      <a:fillRect/>
+                    </a:stretch>
+                  </pic:blipFill>
+                  <pic:spPr bwMode="auto">
+                    <a:xfrm>
+                      <a:off x="0" y="0"/>
+                      <a:ext cx="2220078" cy="1665059"/>
+                    </a:xfrm>
+                    <a:prstGeom prst="rect">
+                      <a:avLst/>
+                    </a:prstGeom>
+                    <a:noFill/>
+                    <a:ln>
+                      <a:noFill/>
+                    </a:ln>
+                  </pic:spPr>
+                </pic:pic>
+              </a:graphicData>
+            </a:graphic>
+          </wp:inline>
+        </w:drawing>
+      </w:r>
+      <w:r>
+        <w:rPr>
+          <w:rFonts w:ascii="Arial" w:hAnsi="Arial" w:cs="Arial"/>
+          <w:b/>
+          <w:sz w:val="28"/>
+          <w:szCs w:val="24"/>
+        </w:rPr>
+        <w:br/>
+      </w:r>
+      <w:r>
+        <w:rPr>
+          <w:rFonts w:ascii="Arial" w:hAnsi="Arial" w:cs="Arial"/>
+          <w:b/>
+          <w:sz w:val="28"/>
+          <w:szCs w:val="24"/>
+        </w:rPr>
+        <w:br/>
+      </w:r>
+    </w:p>
+    <w:p>
+      <w:pPr>
+        <w:pStyle w:val="Prrafodelista"/>
+        <w:numPr>
+          <w:ilvl w:val="0"/>
+          <w:numId w:val="13"/>
+        </w:numPr>
+        <w:rPr>
+          <w:rFonts w:ascii="Arial" w:hAnsi="Arial" w:cs="Arial"/>
+          <w:b/>
+          <w:sz w:val="28"/>
+          <w:szCs w:val="24"/>
+        </w:rPr>
+      </w:pPr>
+      <w:r>
+        <w:rPr>
+          <w:noProof/>
+          <w:lang w:eastAsia="es-CO"/>
+        </w:rPr>
+        <w:drawing>
+          <wp:inline distT="0" distB="0" distL="0" distR="0">
+            <wp:extent cx="2171700" cy="1628775"/>
+            <wp:effectExtent l="0" t="0" r="0" b="0"/>
+            <wp:docPr id="7" name="Imagen 7" descr="C:\Users\user\AppData\Local\Microsoft\Windows\Temporary Internet Files\Content.Word\IMG_2605.jpg"/>
+            <wp:cNvGraphicFramePr>
+              <a:graphicFrameLocks xmlns:a="http://schemas.openxmlformats.org/drawingml/2006/main" noChangeAspect="1"/>
+            </wp:cNvGraphicFramePr>
+            <a:graphic xmlns:a="http://schemas.openxmlformats.org/drawingml/2006/main">
+              <a:graphicData uri="http://schemas.openxmlformats.org/drawingml/2006/picture">
+                <pic:pic xmlns:pic="http://schemas.openxmlformats.org/drawingml/2006/picture">
+                  <pic:nvPicPr>
+                    <pic:cNvPr id="0" name="Picture 25" descr="C:\Users\user\AppData\Local\Microsoft\Windows\Temporary Internet Files\Content.Word\IMG_2605.jpg"/>
+                    <pic:cNvPicPr>
+                      <a:picLocks noChangeAspect="1" noChangeArrowheads="1"/>
+                    </pic:cNvPicPr>
+                  </pic:nvPicPr>
+                  <pic:blipFill>
+                    <a:blip r:embed="rId10" cstate="print">
+                      <a:extLst>
+                        <a:ext uri="{28A0092B-C50C-407E-A947-70E740481C1C}">
+                          <a14:useLocalDpi xmlns:a14="http://schemas.microsoft.com/office/drawing/2010/main" val="0"/>
+                        </a:ext>
+                      </a:extLst>
+                    </a:blip>
+                    <a:srcRect/>
+                    <a:stretch>
+                      <a:fillRect/>
+                    </a:stretch>
+                  </pic:blipFill>
+                  <pic:spPr bwMode="auto">
+                    <a:xfrm>
+                      <a:off x="0" y="0"/>
+                      <a:ext cx="2175941" cy="1631956"/>
+                    </a:xfrm>
+                    <a:prstGeom prst="rect">
+                      <a:avLst/>
+                    </a:prstGeom>
+                    <a:noFill/>
+                    <a:ln>
+                      <a:noFill/>
+                    </a:ln>
+                  </pic:spPr>
+                </pic:pic>
+              </a:graphicData>
+            </a:graphic>
+          </wp:inline>
+        </w:drawing>
+      </w:r>
+      <w:r>
+        <w:rPr>
+          <w:rFonts w:ascii="Arial" w:hAnsi="Arial" w:cs="Arial"/>
+          <w:b/>
+          <w:sz w:val="28"/>
+          <w:szCs w:val="24"/>
+        </w:rPr>
+        <w:br/>
+      </w:r>
+      <w:r>
+        <w:rPr>
+          <w:rFonts w:ascii="Arial" w:hAnsi="Arial" w:cs="Arial"/>
+          <w:b/>
+          <w:sz w:val="28"/>
+          <w:szCs w:val="24"/>
+        </w:rPr>
+        <w:br/>
+      </w:r>
+    </w:p>
+    <w:p>
+      <w:pPr>
+        <w:pStyle w:val="Prrafodelista"/>
+        <w:numPr>
+          <w:ilvl w:val="0"/>
+          <w:numId w:val="13"/>
+        </w:numPr>
+        <w:rPr>
+          <w:rFonts w:ascii="Arial" w:hAnsi="Arial" w:cs="Arial"/>
+          <w:b/>
+          <w:sz w:val="28"/>
+          <w:szCs w:val="24"/>
+        </w:rPr>
+      </w:pPr>
+      <w:r>
+        <w:rPr>
+          <w:noProof/>
+          <w:lang w:eastAsia="es-CO"/>
+        </w:rPr>
+        <w:drawing>
+          <wp:inline distT="0" distB="0" distL="0" distR="0">
+            <wp:extent cx="1895475" cy="1421606"/>
+            <wp:effectExtent l="0" t="0" r="0" b="0"/>
+            <wp:docPr id="8" name="Imagen 8" descr="C:\Users\user\AppData\Local\Microsoft\Windows\Temporary Internet Files\Content.Word\IMG_2606.jpg"/>
+            <wp:cNvGraphicFramePr>
+              <a:graphicFrameLocks xmlns:a="http://schemas.openxmlformats.org/drawingml/2006/main" noChangeAspect="1"/>
+            </wp:cNvGraphicFramePr>
+            <a:graphic xmlns:a="http://schemas.openxmlformats.org/drawingml/2006/main">
+              <a:graphicData uri="http://schemas.openxmlformats.org/drawingml/2006/picture">
+                <pic:pic xmlns:pic="http://schemas.openxmlformats.org/drawingml/2006/picture">
+                  <pic:nvPicPr>
+                    <pic:cNvPr id="0" name="Picture 27" descr="C:\Users\user\AppData\Local\Microsoft\Windows\Temporary Internet Files\Content.Word\IMG_2606.jpg"/>
+                    <pic:cNvPicPr>
+                      <a:picLocks noChangeAspect="1" noChangeArrowheads="1"/>
+                    </pic:cNvPicPr>
+                  </pic:nvPicPr>
+                  <pic:blipFill>
+                    <a:blip r:embed="rId11" cstate="print">
+                      <a:extLst>
+                        <a:ext uri="{28A0092B-C50C-407E-A947-70E740481C1C}">
+                          <a14:useLocalDpi xmlns:a14="http://schemas.microsoft.com/office/drawing/2010/main" val="0"/>
+                        </a:ext>
+                      </a:extLst>
+                    </a:blip>
+                    <a:srcRect/>
+                    <a:stretch>
+                      <a:fillRect/>
+                    </a:stretch>
+                  </pic:blipFill>
+                  <pic:spPr bwMode="auto">
+                    <a:xfrm>
+                      <a:off x="0" y="0"/>
+                      <a:ext cx="1896119" cy="1422089"/>
+                    </a:xfrm>
+                    <a:prstGeom prst="rect">
+                      <a:avLst/>
+                    </a:prstGeom>
+                    <a:noFill/>
+                    <a:ln>
+                      <a:noFill/>
+                    </a:ln>
+                  </pic:spPr>
+                </pic:pic>
+              </a:graphicData>
+            </a:graphic>
+          </wp:inline>
+        </w:drawing>
+      </w:r>
+    </w:p>
+    <w:p>
+      <w:pPr>
+        <w:rPr>
+          <w:rFonts w:ascii="Arial" w:hAnsi="Arial" w:cs="Arial"/>
+          <w:b/>
+          <w:sz w:val="24"/>
+          <w:szCs w:val="24"/>
+        </w:rPr>
+      </w:pPr>
+    </w:p>
+    <w:p>
+      <w:pPr>
+        <w:rPr>
+          <w:rFonts w:ascii="Arial" w:hAnsi="Arial" w:cs="Arial"/>
+          <w:b/>
+          <w:sz w:val="24"/>
+          <w:szCs w:val="24"/>
+        </w:rPr>
+      </w:pPr>
+    </w:p>
+    <w:p>
+      <w:pPr>
+        <w:rPr>
+          <w:rFonts w:ascii="Arial" w:hAnsi="Arial" w:cs="Arial"/>
+          <w:b/>
+          <w:sz w:val="24"/>
+          <w:szCs w:val="24"/>
+        </w:rPr>
+      </w:pPr>
+    </w:p>
+    <w:p>
+      <w:pPr>
+        <w:rPr>
+          <w:rFonts w:ascii="Arial" w:hAnsi="Arial" w:cs="Arial"/>
+          <w:b/>
+          <w:sz w:val="24"/>
+          <w:szCs w:val="24"/>
+        </w:rPr>
+      </w:pPr>
+    </w:p>
+    <w:p>
+      <w:pPr>
+        <w:rPr>
+          <w:rFonts w:ascii="Arial" w:hAnsi="Arial" w:cs="Arial"/>
+          <w:b/>
+          <w:sz w:val="24"/>
+          <w:szCs w:val="24"/>
+        </w:rPr>
+      </w:pPr>
+    </w:p>
+    <w:p>
+      <w:pPr>
+        <w:rPr>
+          <w:rFonts w:ascii="Arial" w:hAnsi="Arial" w:cs="Arial"/>
+          <w:b/>
+          <w:sz w:val="24"/>
+          <w:szCs w:val="24"/>
+        </w:rPr>
+      </w:pPr>
+    </w:p>
+    <w:p>
+      <w:pPr>
+        <w:rPr>
+          <w:rFonts w:ascii="Arial" w:hAnsi="Arial" w:cs="Arial"/>
+          <w:b/>
+          <w:sz w:val="24"/>
+          <w:szCs w:val="24"/>
+        </w:rPr>
+      </w:pPr>
+    </w:p>
+    <w:p>
+      <w:pPr>
+        <w:rPr>
+          <w:rFonts w:ascii="Arial" w:hAnsi="Arial" w:cs="Arial"/>
+          <w:b/>
+          <w:sz w:val="24"/>
+          <w:szCs w:val="24"/>
+        </w:rPr>
+      </w:pPr>
+    </w:p>
+    <w:p>
+      <w:pPr>
+        <w:rPr>
+          <w:rFonts w:ascii="Arial" w:hAnsi="Arial" w:cs="Arial"/>
+          <w:b/>
+          <w:sz w:val="24"/>
+          <w:szCs w:val="24"/>
+        </w:rPr>
+      </w:pPr>
+    </w:p>
+    <w:p>
+      <w:pPr>
+        <w:rPr>
+          <w:rFonts w:ascii="Arial" w:hAnsi="Arial" w:cs="Arial"/>
+          <w:b/>
+          <w:sz w:val="24"/>
+          <w:szCs w:val="24"/>
+        </w:rPr>
+      </w:pPr>
+    </w:p>
+    <w:p>
+      <w:pPr>
+        <w:rPr>
+          <w:rFonts w:ascii="Arial" w:hAnsi="Arial" w:cs="Arial"/>
+          <w:b/>
+          <w:sz w:val="24"/>
+          <w:szCs w:val="24"/>
+        </w:rPr>
+      </w:pPr>
+    </w:p>
+    <w:p>
+      <w:pPr>
+        <w:rPr>
+          <w:rFonts w:ascii="Arial" w:hAnsi="Arial" w:cs="Arial"/>
+          <w:b/>
+          <w:sz w:val="24"/>
+          <w:szCs w:val="24"/>
+        </w:rPr>
+      </w:pPr>
+    </w:p>
+    <w:p>
+      <w:pPr>
+        <w:rPr>
+          <w:rFonts w:ascii="Arial" w:hAnsi="Arial" w:cs="Arial"/>
+          <w:b/>
+          <w:sz w:val="24"/>
+          <w:szCs w:val="24"/>
+        </w:rPr>
+      </w:pPr>
+    </w:p>
+    <w:p>
+      <w:pPr>
+        <w:rPr>
+          <w:rFonts w:ascii="Arial" w:hAnsi="Arial" w:cs="Arial"/>
+          <w:b/>
+          <w:sz w:val="24"/>
+          <w:szCs w:val="24"/>
+        </w:rPr>
+      </w:pPr>
+    </w:p>
+    <w:p>
+      <w:pPr>
+        <w:rPr>
+          <w:rFonts w:ascii="Arial" w:hAnsi="Arial" w:cs="Arial"/>
+          <w:b/>
+          <w:sz w:val="24"/>
+          <w:szCs w:val="24"/>
+        </w:rPr>
+      </w:pPr>
+    </w:p>
+    <w:p>
+      <w:pPr>
+        <w:rPr>
+          <w:rFonts w:ascii="Arial" w:hAnsi="Arial" w:cs="Arial"/>
+          <w:b/>
+          <w:sz w:val="24"/>
+          <w:szCs w:val="24"/>
+        </w:rPr>
+      </w:pPr>
+    </w:p>
+    <w:p>
+      <w:pPr>
+        <w:rPr>
+          <w:rFonts w:ascii="Arial" w:hAnsi="Arial" w:cs="Arial"/>
+          <w:b/>
+          <w:sz w:val="24"/>
+          <w:szCs w:val="24"/>
+        </w:rPr>
+      </w:pPr>
+    </w:p>
+    <w:p>
+      <w:pPr>
+        <w:rPr>
+          <w:rFonts w:ascii="Arial" w:hAnsi="Arial" w:cs="Arial"/>
+          <w:b/>
+          <w:sz w:val="24"/>
+          <w:szCs w:val="24"/>
+        </w:rPr>
+      </w:pPr>
+    </w:p>
+    <w:p>
+      <w:pPr>
+        <w:rPr>
+          <w:rFonts w:ascii="Arial" w:hAnsi="Arial" w:cs="Arial"/>
+          <w:b/>
+          <w:sz w:val="24"/>
+          <w:szCs w:val="24"/>
+        </w:rPr>
+      </w:pPr>
+    </w:p>
+    <w:p>
+      <w:pPr>
+        <w:rPr>
+          <w:rFonts w:ascii="Arial" w:hAnsi="Arial" w:cs="Arial"/>
+          <w:b/>
+          <w:sz w:val="24"/>
+          <w:szCs w:val="24"/>
+        </w:rPr>
+      </w:pPr>
+    </w:p>
+    <w:p>
+      <w:pPr>
+        <w:rPr>
+          <w:rFonts w:ascii="Arial" w:hAnsi="Arial" w:cs="Arial"/>
+          <w:b/>
           <w:sz w:val="24"/>
           <w:szCs w:val="24"/>
         </w:rPr>
@@ -3220,10 +4386,20 @@
         <w:jc w:val="center"/>
         <w:rPr>
           <w:rFonts w:ascii="Arial" w:hAnsi="Arial" w:cs="Arial"/>
-          <w:sz w:val="24"/>
-          <w:szCs w:val="24"/>
-        </w:rPr>
-      </w:pPr>
+          <w:b/>
+          <w:sz w:val="24"/>
+          <w:szCs w:val="24"/>
+        </w:rPr>
+      </w:pPr>
+      <w:r>
+        <w:rPr>
+          <w:rFonts w:ascii="Arial" w:hAnsi="Arial" w:cs="Arial"/>
+          <w:b/>
+          <w:sz w:val="24"/>
+          <w:szCs w:val="24"/>
+        </w:rPr>
+        <w:t xml:space="preserve">BIOGRAFIA </w:t>
+      </w:r>
     </w:p>
     <w:p>
       <w:pPr>
@@ -3235,255 +4411,6 @@
           <w:szCs w:val="24"/>
         </w:rPr>
       </w:pPr>
-      <w:r>
-        <w:rPr>
-          <w:rFonts w:ascii="Arial" w:hAnsi="Arial" w:cs="Arial"/>
-          <w:b/>
-          <w:sz w:val="24"/>
-          <w:szCs w:val="24"/>
-        </w:rPr>
-        <w:lastRenderedPageBreak/>
-        <w:t>FORMULAR EL PROBLEMA DE DISEÑO: DEFINIR EL PROBLEMA A RESOLVER.</w:t>
-      </w:r>
-      <w:r>
-        <w:rPr>
-          <w:rFonts w:ascii="Arial" w:hAnsi="Arial" w:cs="Arial"/>
-          <w:b/>
-          <w:sz w:val="24"/>
-          <w:szCs w:val="24"/>
-        </w:rPr>
-        <w:br/>
-      </w:r>
-    </w:p>
-    <w:p>
-      <w:pPr>
-        <w:rPr>
-          <w:rFonts w:ascii="Arial" w:hAnsi="Arial" w:cs="Arial"/>
-          <w:b/>
-          <w:sz w:val="24"/>
-          <w:szCs w:val="24"/>
-        </w:rPr>
-      </w:pPr>
-    </w:p>
-    <w:p>
-      <w:pPr>
-        <w:rPr>
-          <w:rFonts w:ascii="Arial" w:hAnsi="Arial" w:cs="Arial"/>
-          <w:b/>
-          <w:sz w:val="24"/>
-          <w:szCs w:val="24"/>
-        </w:rPr>
-      </w:pPr>
-    </w:p>
-    <w:p>
-      <w:pPr>
-        <w:rPr>
-          <w:rFonts w:ascii="Arial" w:hAnsi="Arial" w:cs="Arial"/>
-          <w:b/>
-          <w:sz w:val="24"/>
-          <w:szCs w:val="24"/>
-        </w:rPr>
-      </w:pPr>
-    </w:p>
-    <w:p>
-      <w:pPr>
-        <w:rPr>
-          <w:rFonts w:ascii="Arial" w:hAnsi="Arial" w:cs="Arial"/>
-          <w:b/>
-          <w:sz w:val="24"/>
-          <w:szCs w:val="24"/>
-        </w:rPr>
-      </w:pPr>
-    </w:p>
-    <w:p>
-      <w:pPr>
-        <w:rPr>
-          <w:rFonts w:ascii="Arial" w:hAnsi="Arial" w:cs="Arial"/>
-          <w:b/>
-          <w:sz w:val="24"/>
-          <w:szCs w:val="24"/>
-        </w:rPr>
-      </w:pPr>
-    </w:p>
-    <w:p>
-      <w:pPr>
-        <w:rPr>
-          <w:rFonts w:ascii="Arial" w:hAnsi="Arial" w:cs="Arial"/>
-          <w:b/>
-          <w:sz w:val="24"/>
-          <w:szCs w:val="24"/>
-        </w:rPr>
-      </w:pPr>
-    </w:p>
-    <w:p>
-      <w:pPr>
-        <w:rPr>
-          <w:rFonts w:ascii="Arial" w:hAnsi="Arial" w:cs="Arial"/>
-          <w:b/>
-          <w:sz w:val="24"/>
-          <w:szCs w:val="24"/>
-        </w:rPr>
-      </w:pPr>
-    </w:p>
-    <w:p>
-      <w:pPr>
-        <w:rPr>
-          <w:rFonts w:ascii="Arial" w:hAnsi="Arial" w:cs="Arial"/>
-          <w:b/>
-          <w:sz w:val="24"/>
-          <w:szCs w:val="24"/>
-        </w:rPr>
-      </w:pPr>
-    </w:p>
-    <w:p>
-      <w:pPr>
-        <w:rPr>
-          <w:rFonts w:ascii="Arial" w:hAnsi="Arial" w:cs="Arial"/>
-          <w:b/>
-          <w:sz w:val="24"/>
-          <w:szCs w:val="24"/>
-        </w:rPr>
-      </w:pPr>
-    </w:p>
-    <w:p>
-      <w:pPr>
-        <w:rPr>
-          <w:rFonts w:ascii="Arial" w:hAnsi="Arial" w:cs="Arial"/>
-          <w:b/>
-          <w:sz w:val="24"/>
-          <w:szCs w:val="24"/>
-        </w:rPr>
-      </w:pPr>
-    </w:p>
-    <w:p>
-      <w:pPr>
-        <w:rPr>
-          <w:rFonts w:ascii="Arial" w:hAnsi="Arial" w:cs="Arial"/>
-          <w:b/>
-          <w:sz w:val="24"/>
-          <w:szCs w:val="24"/>
-        </w:rPr>
-      </w:pPr>
-    </w:p>
-    <w:p>
-      <w:pPr>
-        <w:rPr>
-          <w:rFonts w:ascii="Arial" w:hAnsi="Arial" w:cs="Arial"/>
-          <w:b/>
-          <w:sz w:val="24"/>
-          <w:szCs w:val="24"/>
-        </w:rPr>
-      </w:pPr>
-    </w:p>
-    <w:p>
-      <w:pPr>
-        <w:rPr>
-          <w:rFonts w:ascii="Arial" w:hAnsi="Arial" w:cs="Arial"/>
-          <w:b/>
-          <w:sz w:val="24"/>
-          <w:szCs w:val="24"/>
-        </w:rPr>
-      </w:pPr>
-    </w:p>
-    <w:p>
-      <w:pPr>
-        <w:rPr>
-          <w:rFonts w:ascii="Arial" w:hAnsi="Arial" w:cs="Arial"/>
-          <w:b/>
-          <w:sz w:val="24"/>
-          <w:szCs w:val="24"/>
-        </w:rPr>
-      </w:pPr>
-    </w:p>
-    <w:p>
-      <w:pPr>
-        <w:rPr>
-          <w:rFonts w:ascii="Arial" w:hAnsi="Arial" w:cs="Arial"/>
-          <w:b/>
-          <w:sz w:val="24"/>
-          <w:szCs w:val="24"/>
-        </w:rPr>
-      </w:pPr>
-    </w:p>
-    <w:p>
-      <w:pPr>
-        <w:rPr>
-          <w:rFonts w:ascii="Arial" w:hAnsi="Arial" w:cs="Arial"/>
-          <w:b/>
-          <w:sz w:val="24"/>
-          <w:szCs w:val="24"/>
-        </w:rPr>
-      </w:pPr>
-    </w:p>
-    <w:p>
-      <w:pPr>
-        <w:rPr>
-          <w:rFonts w:ascii="Arial" w:hAnsi="Arial" w:cs="Arial"/>
-          <w:b/>
-          <w:sz w:val="24"/>
-          <w:szCs w:val="24"/>
-        </w:rPr>
-      </w:pPr>
-    </w:p>
-    <w:p>
-      <w:pPr>
-        <w:rPr>
-          <w:rFonts w:ascii="Arial" w:hAnsi="Arial" w:cs="Arial"/>
-          <w:b/>
-          <w:sz w:val="24"/>
-          <w:szCs w:val="24"/>
-        </w:rPr>
-      </w:pPr>
-    </w:p>
-    <w:p>
-      <w:pPr>
-        <w:rPr>
-          <w:rFonts w:ascii="Arial" w:hAnsi="Arial" w:cs="Arial"/>
-          <w:b/>
-          <w:sz w:val="24"/>
-          <w:szCs w:val="24"/>
-        </w:rPr>
-      </w:pPr>
-    </w:p>
-    <w:p>
-      <w:pPr>
-        <w:rPr>
-          <w:rFonts w:ascii="Arial" w:hAnsi="Arial" w:cs="Arial"/>
-          <w:b/>
-          <w:sz w:val="24"/>
-          <w:szCs w:val="24"/>
-        </w:rPr>
-      </w:pPr>
-    </w:p>
-    <w:p>
-      <w:pPr>
-        <w:rPr>
-          <w:rFonts w:ascii="Arial" w:hAnsi="Arial" w:cs="Arial"/>
-          <w:b/>
-          <w:sz w:val="24"/>
-          <w:szCs w:val="24"/>
-        </w:rPr>
-      </w:pPr>
-    </w:p>
-    <w:p>
-      <w:pPr>
-        <w:rPr>
-          <w:rFonts w:ascii="Arial" w:hAnsi="Arial" w:cs="Arial"/>
-          <w:b/>
-          <w:sz w:val="24"/>
-          <w:szCs w:val="24"/>
-        </w:rPr>
-      </w:pPr>
-    </w:p>
-    <w:p>
-      <w:pPr>
-        <w:rPr>
-          <w:rFonts w:ascii="Arial" w:hAnsi="Arial" w:cs="Arial"/>
-          <w:b/>
-          <w:sz w:val="24"/>
-          <w:szCs w:val="24"/>
-        </w:rPr>
-      </w:pPr>
     </w:p>
     <w:p>
       <w:pPr>
@@ -3495,256 +4422,6 @@
           <w:szCs w:val="24"/>
         </w:rPr>
       </w:pPr>
-      <w:r>
-        <w:rPr>
-          <w:rFonts w:ascii="Arial" w:hAnsi="Arial" w:cs="Arial"/>
-          <w:b/>
-          <w:sz w:val="24"/>
-          <w:szCs w:val="24"/>
-        </w:rPr>
-        <w:lastRenderedPageBreak/>
-        <w:t>INVESTIGACIÓN PRELIMINAR Y BUSQUEDA PERTINENTE DE LA INFORMACIÓN</w:t>
-      </w:r>
-    </w:p>
-    <w:p>
-      <w:pPr>
-        <w:rPr>
-          <w:rFonts w:ascii="Arial" w:hAnsi="Arial" w:cs="Arial"/>
-          <w:b/>
-          <w:sz w:val="24"/>
-          <w:szCs w:val="24"/>
-        </w:rPr>
-      </w:pPr>
-    </w:p>
-    <w:p>
-      <w:pPr>
-        <w:rPr>
-          <w:rFonts w:ascii="Arial" w:hAnsi="Arial" w:cs="Arial"/>
-          <w:b/>
-          <w:sz w:val="24"/>
-          <w:szCs w:val="24"/>
-        </w:rPr>
-      </w:pPr>
-    </w:p>
-    <w:p>
-      <w:pPr>
-        <w:rPr>
-          <w:rFonts w:ascii="Arial" w:hAnsi="Arial" w:cs="Arial"/>
-          <w:b/>
-          <w:sz w:val="24"/>
-          <w:szCs w:val="24"/>
-        </w:rPr>
-      </w:pPr>
-    </w:p>
-    <w:p>
-      <w:pPr>
-        <w:rPr>
-          <w:rFonts w:ascii="Arial" w:hAnsi="Arial" w:cs="Arial"/>
-          <w:b/>
-          <w:sz w:val="24"/>
-          <w:szCs w:val="24"/>
-        </w:rPr>
-      </w:pPr>
-    </w:p>
-    <w:p>
-      <w:pPr>
-        <w:rPr>
-          <w:rFonts w:ascii="Arial" w:hAnsi="Arial" w:cs="Arial"/>
-          <w:b/>
-          <w:sz w:val="24"/>
-          <w:szCs w:val="24"/>
-        </w:rPr>
-      </w:pPr>
-    </w:p>
-    <w:p>
-      <w:pPr>
-        <w:rPr>
-          <w:rFonts w:ascii="Arial" w:hAnsi="Arial" w:cs="Arial"/>
-          <w:b/>
-          <w:sz w:val="24"/>
-          <w:szCs w:val="24"/>
-        </w:rPr>
-      </w:pPr>
-    </w:p>
-    <w:p>
-      <w:pPr>
-        <w:rPr>
-          <w:rFonts w:ascii="Arial" w:hAnsi="Arial" w:cs="Arial"/>
-          <w:b/>
-          <w:sz w:val="24"/>
-          <w:szCs w:val="24"/>
-        </w:rPr>
-      </w:pPr>
-    </w:p>
-    <w:p>
-      <w:pPr>
-        <w:rPr>
-          <w:rFonts w:ascii="Arial" w:hAnsi="Arial" w:cs="Arial"/>
-          <w:b/>
-          <w:sz w:val="24"/>
-          <w:szCs w:val="24"/>
-        </w:rPr>
-      </w:pPr>
-    </w:p>
-    <w:p>
-      <w:pPr>
-        <w:rPr>
-          <w:rFonts w:ascii="Arial" w:hAnsi="Arial" w:cs="Arial"/>
-          <w:b/>
-          <w:sz w:val="24"/>
-          <w:szCs w:val="24"/>
-        </w:rPr>
-      </w:pPr>
-    </w:p>
-    <w:p>
-      <w:pPr>
-        <w:rPr>
-          <w:rFonts w:ascii="Arial" w:hAnsi="Arial" w:cs="Arial"/>
-          <w:b/>
-          <w:sz w:val="24"/>
-          <w:szCs w:val="24"/>
-        </w:rPr>
-      </w:pPr>
-    </w:p>
-    <w:p>
-      <w:pPr>
-        <w:rPr>
-          <w:rFonts w:ascii="Arial" w:hAnsi="Arial" w:cs="Arial"/>
-          <w:b/>
-          <w:sz w:val="24"/>
-          <w:szCs w:val="24"/>
-        </w:rPr>
-      </w:pPr>
-    </w:p>
-    <w:p>
-      <w:pPr>
-        <w:rPr>
-          <w:rFonts w:ascii="Arial" w:hAnsi="Arial" w:cs="Arial"/>
-          <w:b/>
-          <w:sz w:val="24"/>
-          <w:szCs w:val="24"/>
-        </w:rPr>
-      </w:pPr>
-    </w:p>
-    <w:p>
-      <w:pPr>
-        <w:rPr>
-          <w:rFonts w:ascii="Arial" w:hAnsi="Arial" w:cs="Arial"/>
-          <w:b/>
-          <w:sz w:val="24"/>
-          <w:szCs w:val="24"/>
-        </w:rPr>
-      </w:pPr>
-    </w:p>
-    <w:p>
-      <w:pPr>
-        <w:rPr>
-          <w:rFonts w:ascii="Arial" w:hAnsi="Arial" w:cs="Arial"/>
-          <w:b/>
-          <w:sz w:val="24"/>
-          <w:szCs w:val="24"/>
-        </w:rPr>
-      </w:pPr>
-    </w:p>
-    <w:p>
-      <w:pPr>
-        <w:rPr>
-          <w:rFonts w:ascii="Arial" w:hAnsi="Arial" w:cs="Arial"/>
-          <w:b/>
-          <w:sz w:val="24"/>
-          <w:szCs w:val="24"/>
-        </w:rPr>
-      </w:pPr>
-    </w:p>
-    <w:p>
-      <w:pPr>
-        <w:rPr>
-          <w:rFonts w:ascii="Arial" w:hAnsi="Arial" w:cs="Arial"/>
-          <w:b/>
-          <w:sz w:val="24"/>
-          <w:szCs w:val="24"/>
-        </w:rPr>
-      </w:pPr>
-    </w:p>
-    <w:p>
-      <w:pPr>
-        <w:rPr>
-          <w:rFonts w:ascii="Arial" w:hAnsi="Arial" w:cs="Arial"/>
-          <w:b/>
-          <w:sz w:val="24"/>
-          <w:szCs w:val="24"/>
-        </w:rPr>
-      </w:pPr>
-    </w:p>
-    <w:p>
-      <w:pPr>
-        <w:rPr>
-          <w:rFonts w:ascii="Arial" w:hAnsi="Arial" w:cs="Arial"/>
-          <w:b/>
-          <w:sz w:val="24"/>
-          <w:szCs w:val="24"/>
-        </w:rPr>
-      </w:pPr>
-    </w:p>
-    <w:p>
-      <w:pPr>
-        <w:rPr>
-          <w:rFonts w:ascii="Arial" w:hAnsi="Arial" w:cs="Arial"/>
-          <w:b/>
-          <w:sz w:val="24"/>
-          <w:szCs w:val="24"/>
-        </w:rPr>
-      </w:pPr>
-    </w:p>
-    <w:p>
-      <w:pPr>
-        <w:rPr>
-          <w:rFonts w:ascii="Arial" w:hAnsi="Arial" w:cs="Arial"/>
-          <w:b/>
-          <w:sz w:val="24"/>
-          <w:szCs w:val="24"/>
-        </w:rPr>
-      </w:pPr>
-    </w:p>
-    <w:p>
-      <w:pPr>
-        <w:rPr>
-          <w:rFonts w:ascii="Arial" w:hAnsi="Arial" w:cs="Arial"/>
-          <w:b/>
-          <w:sz w:val="24"/>
-          <w:szCs w:val="24"/>
-        </w:rPr>
-      </w:pPr>
-    </w:p>
-    <w:p>
-      <w:pPr>
-        <w:rPr>
-          <w:rFonts w:ascii="Arial" w:hAnsi="Arial" w:cs="Arial"/>
-          <w:b/>
-          <w:sz w:val="24"/>
-          <w:szCs w:val="24"/>
-        </w:rPr>
-      </w:pPr>
-    </w:p>
-    <w:p>
-      <w:pPr>
-        <w:rPr>
-          <w:rFonts w:ascii="Arial" w:hAnsi="Arial" w:cs="Arial"/>
-          <w:b/>
-          <w:sz w:val="24"/>
-          <w:szCs w:val="24"/>
-        </w:rPr>
-      </w:pPr>
-    </w:p>
-    <w:p>
-      <w:pPr>
-        <w:rPr>
-          <w:rFonts w:ascii="Arial" w:hAnsi="Arial" w:cs="Arial"/>
-          <w:b/>
-          <w:sz w:val="24"/>
-          <w:szCs w:val="24"/>
-        </w:rPr>
-      </w:pPr>
     </w:p>
     <w:p>
       <w:pPr>
@@ -3756,15 +4433,6 @@
           <w:szCs w:val="24"/>
         </w:rPr>
       </w:pPr>
-      <w:r>
-        <w:rPr>
-          <w:rFonts w:ascii="Arial" w:hAnsi="Arial" w:cs="Arial"/>
-          <w:b/>
-          <w:sz w:val="24"/>
-          <w:szCs w:val="24"/>
-        </w:rPr>
-        <w:t xml:space="preserve">BIOGRAFIA </w:t>
-      </w:r>
     </w:p>
     <w:p>
       <w:pPr>
@@ -3988,6 +4656,16 @@
     </w:p>
     <w:p>
       <w:pPr>
+        <w:rPr>
+          <w:rFonts w:ascii="Arial" w:hAnsi="Arial" w:cs="Arial"/>
+          <w:b/>
+          <w:sz w:val="24"/>
+          <w:szCs w:val="24"/>
+        </w:rPr>
+      </w:pPr>
+    </w:p>
+    <w:p>
+      <w:pPr>
         <w:jc w:val="center"/>
         <w:rPr>
           <w:rFonts w:ascii="Arial" w:hAnsi="Arial" w:cs="Arial"/>
@@ -3996,6 +4674,225 @@
           <w:szCs w:val="24"/>
         </w:rPr>
       </w:pPr>
+      <w:r>
+        <w:rPr>
+          <w:rFonts w:ascii="Arial" w:hAnsi="Arial" w:cs="Arial"/>
+          <w:b/>
+          <w:sz w:val="24"/>
+          <w:szCs w:val="24"/>
+        </w:rPr>
+        <w:t>ANEXOS</w:t>
+      </w:r>
+    </w:p>
+    <w:p>
+      <w:pPr>
+        <w:ind w:left="360"/>
+        <w:rPr>
+          <w:rFonts w:ascii="Arial" w:hAnsi="Arial" w:cs="Arial"/>
+          <w:sz w:val="24"/>
+          <w:szCs w:val="24"/>
+        </w:rPr>
+      </w:pPr>
+    </w:p>
+    <w:p>
+      <w:pPr>
+        <w:ind w:left="360"/>
+        <w:rPr>
+          <w:rFonts w:ascii="Arial" w:hAnsi="Arial" w:cs="Arial"/>
+          <w:b/>
+          <w:sz w:val="24"/>
+          <w:szCs w:val="24"/>
+        </w:rPr>
+      </w:pPr>
+    </w:p>
+    <w:p>
+      <w:pPr>
+        <w:rPr>
+          <w:rFonts w:ascii="Arial" w:hAnsi="Arial" w:cs="Arial"/>
+          <w:sz w:val="24"/>
+          <w:szCs w:val="24"/>
+        </w:rPr>
+      </w:pPr>
+    </w:p>
+    <w:p>
+      <w:pPr>
+        <w:rPr>
+          <w:rFonts w:ascii="Arial" w:hAnsi="Arial" w:cs="Arial"/>
+          <w:sz w:val="24"/>
+          <w:szCs w:val="24"/>
+        </w:rPr>
+      </w:pPr>
+    </w:p>
+    <w:p>
+      <w:pPr>
+        <w:rPr>
+          <w:rFonts w:ascii="Arial" w:hAnsi="Arial" w:cs="Arial"/>
+          <w:sz w:val="24"/>
+          <w:szCs w:val="24"/>
+        </w:rPr>
+      </w:pPr>
+    </w:p>
+    <w:p>
+      <w:pPr>
+        <w:rPr>
+          <w:rFonts w:ascii="Arial" w:hAnsi="Arial" w:cs="Arial"/>
+          <w:sz w:val="24"/>
+          <w:szCs w:val="24"/>
+        </w:rPr>
+      </w:pPr>
+    </w:p>
+    <w:p>
+      <w:pPr>
+        <w:rPr>
+          <w:rFonts w:ascii="Arial" w:hAnsi="Arial" w:cs="Arial"/>
+          <w:sz w:val="24"/>
+          <w:szCs w:val="24"/>
+        </w:rPr>
+      </w:pPr>
+    </w:p>
+    <w:p>
+      <w:pPr>
+        <w:rPr>
+          <w:rFonts w:ascii="Arial" w:hAnsi="Arial" w:cs="Arial"/>
+          <w:sz w:val="24"/>
+          <w:szCs w:val="24"/>
+        </w:rPr>
+      </w:pPr>
+    </w:p>
+    <w:p>
+      <w:pPr>
+        <w:rPr>
+          <w:rFonts w:ascii="Arial" w:hAnsi="Arial" w:cs="Arial"/>
+          <w:sz w:val="24"/>
+          <w:szCs w:val="24"/>
+        </w:rPr>
+      </w:pPr>
+    </w:p>
+    <w:p>
+      <w:pPr>
+        <w:rPr>
+          <w:rFonts w:ascii="Arial" w:hAnsi="Arial" w:cs="Arial"/>
+          <w:sz w:val="24"/>
+          <w:szCs w:val="24"/>
+        </w:rPr>
+      </w:pPr>
+    </w:p>
+    <w:p>
+      <w:pPr>
+        <w:rPr>
+          <w:rFonts w:ascii="Arial" w:hAnsi="Arial" w:cs="Arial"/>
+          <w:sz w:val="24"/>
+          <w:szCs w:val="24"/>
+        </w:rPr>
+      </w:pPr>
+    </w:p>
+    <w:p>
+      <w:pPr>
+        <w:rPr>
+          <w:rFonts w:ascii="Arial" w:hAnsi="Arial" w:cs="Arial"/>
+          <w:sz w:val="24"/>
+          <w:szCs w:val="24"/>
+        </w:rPr>
+      </w:pPr>
+    </w:p>
+    <w:p>
+      <w:pPr>
+        <w:rPr>
+          <w:rFonts w:ascii="Arial" w:hAnsi="Arial" w:cs="Arial"/>
+          <w:sz w:val="24"/>
+          <w:szCs w:val="24"/>
+        </w:rPr>
+      </w:pPr>
+    </w:p>
+    <w:p>
+      <w:pPr>
+        <w:rPr>
+          <w:rFonts w:ascii="Arial" w:hAnsi="Arial" w:cs="Arial"/>
+          <w:sz w:val="24"/>
+          <w:szCs w:val="24"/>
+        </w:rPr>
+      </w:pPr>
+    </w:p>
+    <w:p>
+      <w:pPr>
+        <w:rPr>
+          <w:rFonts w:ascii="Arial" w:hAnsi="Arial" w:cs="Arial"/>
+          <w:sz w:val="24"/>
+          <w:szCs w:val="24"/>
+        </w:rPr>
+      </w:pPr>
+    </w:p>
+    <w:p>
+      <w:pPr>
+        <w:rPr>
+          <w:rFonts w:ascii="Arial" w:hAnsi="Arial" w:cs="Arial"/>
+          <w:sz w:val="24"/>
+          <w:szCs w:val="24"/>
+        </w:rPr>
+      </w:pPr>
+    </w:p>
+    <w:p>
+      <w:pPr>
+        <w:rPr>
+          <w:rFonts w:ascii="Arial" w:hAnsi="Arial" w:cs="Arial"/>
+          <w:sz w:val="24"/>
+          <w:szCs w:val="24"/>
+        </w:rPr>
+      </w:pPr>
+    </w:p>
+    <w:p>
+      <w:pPr>
+        <w:rPr>
+          <w:rFonts w:ascii="Arial" w:hAnsi="Arial" w:cs="Arial"/>
+          <w:sz w:val="24"/>
+          <w:szCs w:val="24"/>
+        </w:rPr>
+      </w:pPr>
+    </w:p>
+    <w:p>
+      <w:pPr>
+        <w:rPr>
+          <w:rFonts w:ascii="Arial" w:hAnsi="Arial" w:cs="Arial"/>
+          <w:sz w:val="24"/>
+          <w:szCs w:val="24"/>
+        </w:rPr>
+      </w:pPr>
+    </w:p>
+    <w:p>
+      <w:pPr>
+        <w:rPr>
+          <w:rFonts w:ascii="Arial" w:hAnsi="Arial" w:cs="Arial"/>
+          <w:sz w:val="24"/>
+          <w:szCs w:val="24"/>
+        </w:rPr>
+      </w:pPr>
+    </w:p>
+    <w:p>
+      <w:pPr>
+        <w:rPr>
+          <w:rFonts w:ascii="Arial" w:hAnsi="Arial" w:cs="Arial"/>
+          <w:sz w:val="24"/>
+          <w:szCs w:val="24"/>
+        </w:rPr>
+      </w:pPr>
+    </w:p>
+    <w:p>
+      <w:pPr>
+        <w:rPr>
+          <w:rFonts w:ascii="Arial" w:hAnsi="Arial" w:cs="Arial"/>
+          <w:sz w:val="24"/>
+          <w:szCs w:val="24"/>
+        </w:rPr>
+      </w:pPr>
+    </w:p>
+    <w:p>
+      <w:pPr>
+        <w:rPr>
+          <w:rFonts w:ascii="Arial" w:hAnsi="Arial" w:cs="Arial"/>
+          <w:sz w:val="24"/>
+          <w:szCs w:val="24"/>
+        </w:rPr>
+      </w:pPr>
     </w:p>
     <w:p>
       <w:pPr>
@@ -4008,85 +4905,13 @@
         </w:rPr>
       </w:pPr>
     </w:p>
-    <w:p>
-      <w:pPr>
-        <w:jc w:val="center"/>
-        <w:rPr>
-          <w:rFonts w:ascii="Arial" w:hAnsi="Arial" w:cs="Arial"/>
-          <w:b/>
-          <w:sz w:val="24"/>
-          <w:szCs w:val="24"/>
-        </w:rPr>
-      </w:pPr>
-    </w:p>
-    <w:p>
-      <w:pPr>
-        <w:jc w:val="center"/>
-        <w:rPr>
-          <w:rFonts w:ascii="Arial" w:hAnsi="Arial" w:cs="Arial"/>
-          <w:b/>
-          <w:sz w:val="24"/>
-          <w:szCs w:val="24"/>
-        </w:rPr>
-      </w:pPr>
-    </w:p>
-    <w:p>
-      <w:pPr>
-        <w:jc w:val="center"/>
-        <w:rPr>
-          <w:rFonts w:ascii="Arial" w:hAnsi="Arial" w:cs="Arial"/>
-          <w:b/>
-          <w:sz w:val="24"/>
-          <w:szCs w:val="24"/>
-        </w:rPr>
-      </w:pPr>
-      <w:r>
-        <w:rPr>
-          <w:rFonts w:ascii="Arial" w:hAnsi="Arial" w:cs="Arial"/>
-          <w:b/>
-          <w:sz w:val="24"/>
-          <w:szCs w:val="24"/>
-        </w:rPr>
-        <w:t>ANEXOS</w:t>
-      </w:r>
-    </w:p>
-    <w:p>
-      <w:pPr>
-        <w:ind w:left="360"/>
-        <w:rPr>
-          <w:rFonts w:ascii="Arial" w:hAnsi="Arial" w:cs="Arial"/>
-          <w:sz w:val="24"/>
-          <w:szCs w:val="24"/>
-        </w:rPr>
-      </w:pPr>
-    </w:p>
-    <w:p>
-      <w:pPr>
-        <w:ind w:left="360"/>
-        <w:rPr>
-          <w:rFonts w:ascii="Arial" w:hAnsi="Arial" w:cs="Arial"/>
-          <w:b/>
-          <w:sz w:val="24"/>
-          <w:szCs w:val="24"/>
-        </w:rPr>
-      </w:pPr>
-    </w:p>
-    <w:p>
-      <w:pPr>
-        <w:rPr>
-          <w:rFonts w:ascii="Arial" w:hAnsi="Arial" w:cs="Arial"/>
-          <w:sz w:val="24"/>
-          <w:szCs w:val="24"/>
-        </w:rPr>
-      </w:pPr>
-    </w:p>
     <w:sectPr>
-      <w:headerReference w:type="even" r:id="rId7"/>
-      <w:headerReference w:type="default" r:id="rId8"/>
-      <w:footerReference w:type="even" r:id="rId9"/>
-      <w:footerReference w:type="default" r:id="rId10"/>
-      <w:headerReference w:type="first" r:id="rId11"/>
-      <w:footerReference w:type="first" r:id="rId12"/>
+      <w:headerReference w:type="even" r:id="rId12"/>
+      <w:headerReference w:type="default" r:id="rId13"/>
+      <w:footerReference w:type="even" r:id="rId14"/>
+      <w:footerReference w:type="default" r:id="rId15"/>
+      <w:headerReference w:type="first" r:id="rId16"/>
+      <w:footerReference w:type="first" r:id="rId17"/>
       <w:pgSz w:w="12240" w:h="15840"/>
       <w:pgMar w:top="1417" w:right="1701" w:bottom="1417" w:left="1701" w:header="708" w:footer="708" w:gutter="0"/>
       <w:cols w:space="708"/>
@@ -4097,7 +4922,7 @@
 </file>
 
 <file path=word/endnotes.xml><?xml version="1.0" encoding="utf-8"?>
-<w:endnotes xmlns:ve="http://schemas.openxmlformats.org/markup-compatibility/2006" xmlns:o="urn:schemas-microsoft-com:office:office" xmlns:r="http://schemas.openxmlformats.org/officeDocument/2006/relationships" xmlns:m="http://schemas.openxmlformats.org/officeDocument/2006/math" xmlns:v="urn:schemas-microsoft-com:vml" xmlns:wp="http://schemas.openxmlformats.org/drawingml/2006/wordprocessingDrawing" xmlns:w10="urn:schemas-microsoft-com:office:word" xmlns:w="http://schemas.openxmlformats.org/wordprocessingml/2006/main" xmlns:wne="http://schemas.microsoft.com/office/word/2006/wordml">
+<w:endnotes xmlns:wpc="http://schemas.microsoft.com/office/word/2010/wordprocessingCanvas" xmlns:mc="http://schemas.openxmlformats.org/markup-compatibility/2006" xmlns:o="urn:schemas-microsoft-com:office:office" xmlns:r="http://schemas.openxmlformats.org/officeDocument/2006/relationships" xmlns:m="http://schemas.openxmlformats.org/officeDocument/2006/math" xmlns:v="urn:schemas-microsoft-com:vml" xmlns:wp14="http://schemas.microsoft.com/office/word/2010/wordprocessingDrawing" xmlns:wp="http://schemas.openxmlformats.org/drawingml/2006/wordprocessingDrawing" xmlns:w10="urn:schemas-microsoft-com:office:word" xmlns:w="http://schemas.openxmlformats.org/wordprocessingml/2006/main" xmlns:w14="http://schemas.microsoft.com/office/word/2010/wordml" xmlns:wpg="http://schemas.microsoft.com/office/word/2010/wordprocessingGroup" xmlns:wpi="http://schemas.microsoft.com/office/word/2010/wordprocessingInk" xmlns:wne="http://schemas.microsoft.com/office/word/2006/wordml" xmlns:wps="http://schemas.microsoft.com/office/word/2010/wordprocessingShape" mc:Ignorable="w14 wp14">
   <w:endnote w:type="separator" w:id="-1">
     <w:p>
       <w:pPr>
@@ -4122,7 +4947,7 @@
 </file>
 
 <file path=word/footer1.xml><?xml version="1.0" encoding="utf-8"?>
-<w:ftr xmlns:ve="http://schemas.openxmlformats.org/markup-compatibility/2006" xmlns:o="urn:schemas-microsoft-com:office:office" xmlns:r="http://schemas.openxmlformats.org/officeDocument/2006/relationships" xmlns:m="http://schemas.openxmlformats.org/officeDocument/2006/math" xmlns:v="urn:schemas-microsoft-com:vml" xmlns:wp="http://schemas.openxmlformats.org/drawingml/2006/wordprocessingDrawing" xmlns:w10="urn:schemas-microsoft-com:office:word" xmlns:w="http://schemas.openxmlformats.org/wordprocessingml/2006/main" xmlns:wne="http://schemas.microsoft.com/office/word/2006/wordml">
+<w:ftr xmlns:wpc="http://schemas.microsoft.com/office/word/2010/wordprocessingCanvas" xmlns:mc="http://schemas.openxmlformats.org/markup-compatibility/2006" xmlns:o="urn:schemas-microsoft-com:office:office" xmlns:r="http://schemas.openxmlformats.org/officeDocument/2006/relationships" xmlns:m="http://schemas.openxmlformats.org/officeDocument/2006/math" xmlns:v="urn:schemas-microsoft-com:vml" xmlns:wp14="http://schemas.microsoft.com/office/word/2010/wordprocessingDrawing" xmlns:wp="http://schemas.openxmlformats.org/drawingml/2006/wordprocessingDrawing" xmlns:w10="urn:schemas-microsoft-com:office:word" xmlns:w="http://schemas.openxmlformats.org/wordprocessingml/2006/main" xmlns:w14="http://schemas.microsoft.com/office/word/2010/wordml" xmlns:wpg="http://schemas.microsoft.com/office/word/2010/wordprocessingGroup" xmlns:wpi="http://schemas.microsoft.com/office/word/2010/wordprocessingInk" xmlns:wne="http://schemas.microsoft.com/office/word/2006/wordml" xmlns:wps="http://schemas.microsoft.com/office/word/2010/wordprocessingShape" mc:Ignorable="w14 wp14">
   <w:p>
     <w:pPr>
       <w:pStyle w:val="Piedepgina"/>
@@ -4132,7 +4957,7 @@
 </file>
 
 <file path=word/footer2.xml><?xml version="1.0" encoding="utf-8"?>
-<w:ftr xmlns:ve="http://schemas.openxmlformats.org/markup-compatibility/2006" xmlns:o="urn:schemas-microsoft-com:office:office" xmlns:r="http://schemas.openxmlformats.org/officeDocument/2006/relationships" xmlns:m="http://schemas.openxmlformats.org/officeDocument/2006/math" xmlns:v="urn:schemas-microsoft-com:vml" xmlns:wp="http://schemas.openxmlformats.org/drawingml/2006/wordprocessingDrawing" xmlns:w10="urn:schemas-microsoft-com:office:word" xmlns:w="http://schemas.openxmlformats.org/wordprocessingml/2006/main" xmlns:wne="http://schemas.microsoft.com/office/word/2006/wordml">
+<w:ftr xmlns:wpc="http://schemas.microsoft.com/office/word/2010/wordprocessingCanvas" xmlns:mc="http://schemas.openxmlformats.org/markup-compatibility/2006" xmlns:o="urn:schemas-microsoft-com:office:office" xmlns:r="http://schemas.openxmlformats.org/officeDocument/2006/relationships" xmlns:m="http://schemas.openxmlformats.org/officeDocument/2006/math" xmlns:v="urn:schemas-microsoft-com:vml" xmlns:wp14="http://schemas.microsoft.com/office/word/2010/wordprocessingDrawing" xmlns:wp="http://schemas.openxmlformats.org/drawingml/2006/wordprocessingDrawing" xmlns:w10="urn:schemas-microsoft-com:office:word" xmlns:w="http://schemas.openxmlformats.org/wordprocessingml/2006/main" xmlns:w14="http://schemas.microsoft.com/office/word/2010/wordml" xmlns:wpg="http://schemas.microsoft.com/office/word/2010/wordprocessingGroup" xmlns:wpi="http://schemas.microsoft.com/office/word/2010/wordprocessingInk" xmlns:wne="http://schemas.microsoft.com/office/word/2006/wordml" xmlns:wps="http://schemas.microsoft.com/office/word/2010/wordprocessingShape" mc:Ignorable="w14 wp14">
   <w:p>
     <w:pPr>
       <w:pStyle w:val="Piedepgina"/>
@@ -4142,7 +4967,7 @@
 </file>
 
 <file path=word/footer3.xml><?xml version="1.0" encoding="utf-8"?>
-<w:ftr xmlns:ve="http://schemas.openxmlformats.org/markup-compatibility/2006" xmlns:o="urn:schemas-microsoft-com:office:office" xmlns:r="http://schemas.openxmlformats.org/officeDocument/2006/relationships" xmlns:m="http://schemas.openxmlformats.org/officeDocument/2006/math" xmlns:v="urn:schemas-microsoft-com:vml" xmlns:wp="http://schemas.openxmlformats.org/drawingml/2006/wordprocessingDrawing" xmlns:w10="urn:schemas-microsoft-com:office:word" xmlns:w="http://schemas.openxmlformats.org/wordprocessingml/2006/main" xmlns:wne="http://schemas.microsoft.com/office/word/2006/wordml">
+<w:ftr xmlns:wpc="http://schemas.microsoft.com/office/word/2010/wordprocessingCanvas" xmlns:mc="http://schemas.openxmlformats.org/markup-compatibility/2006" xmlns:o="urn:schemas-microsoft-com:office:office" xmlns:r="http://schemas.openxmlformats.org/officeDocument/2006/relationships" xmlns:m="http://schemas.openxmlformats.org/officeDocument/2006/math" xmlns:v="urn:schemas-microsoft-com:vml" xmlns:wp14="http://schemas.microsoft.com/office/word/2010/wordprocessingDrawing" xmlns:wp="http://schemas.openxmlformats.org/drawingml/2006/wordprocessingDrawing" xmlns:w10="urn:schemas-microsoft-com:office:word" xmlns:w="http://schemas.openxmlformats.org/wordprocessingml/2006/main" xmlns:w14="http://schemas.microsoft.com/office/word/2010/wordml" xmlns:wpg="http://schemas.microsoft.com/office/word/2010/wordprocessingGroup" xmlns:wpi="http://schemas.microsoft.com/office/word/2010/wordprocessingInk" xmlns:wne="http://schemas.microsoft.com/office/word/2006/wordml" xmlns:wps="http://schemas.microsoft.com/office/word/2010/wordprocessingShape" mc:Ignorable="w14 wp14">
   <w:p>
     <w:pPr>
       <w:pStyle w:val="Piedepgina"/>
@@ -4152,7 +4977,7 @@
 </file>
 
 <file path=word/footnotes.xml><?xml version="1.0" encoding="utf-8"?>
-<w:footnotes xmlns:ve="http://schemas.openxmlformats.org/markup-compatibility/2006" xmlns:o="urn:schemas-microsoft-com:office:office" xmlns:r="http://schemas.openxmlformats.org/officeDocument/2006/relationships" xmlns:m="http://schemas.openxmlformats.org/officeDocument/2006/math" xmlns:v="urn:schemas-microsoft-com:vml" xmlns:wp="http://schemas.openxmlformats.org/drawingml/2006/wordprocessingDrawing" xmlns:w10="urn:schemas-microsoft-com:office:word" xmlns:w="http://schemas.openxmlformats.org/wordprocessingml/2006/main" xmlns:wne="http://schemas.microsoft.com/office/word/2006/wordml">
+<w:footnotes xmlns:wpc="http://schemas.microsoft.com/office/word/2010/wordprocessingCanvas" xmlns:mc="http://schemas.openxmlformats.org/markup-compatibility/2006" xmlns:o="urn:schemas-microsoft-com:office:office" xmlns:r="http://schemas.openxmlformats.org/officeDocument/2006/relationships" xmlns:m="http://schemas.openxmlformats.org/officeDocument/2006/math" xmlns:v="urn:schemas-microsoft-com:vml" xmlns:wp14="http://schemas.microsoft.com/office/word/2010/wordprocessingDrawing" xmlns:wp="http://schemas.openxmlformats.org/drawingml/2006/wordprocessingDrawing" xmlns:w10="urn:schemas-microsoft-com:office:word" xmlns:w="http://schemas.openxmlformats.org/wordprocessingml/2006/main" xmlns:w14="http://schemas.microsoft.com/office/word/2010/wordml" xmlns:wpg="http://schemas.microsoft.com/office/word/2010/wordprocessingGroup" xmlns:wpi="http://schemas.microsoft.com/office/word/2010/wordprocessingInk" xmlns:wne="http://schemas.microsoft.com/office/word/2006/wordml" xmlns:wps="http://schemas.microsoft.com/office/word/2010/wordprocessingShape" mc:Ignorable="w14 wp14">
   <w:footnote w:type="separator" w:id="-1">
     <w:p>
       <w:pPr>
@@ -4177,7 +5002,7 @@
 </file>
 
 <file path=word/header1.xml><?xml version="1.0" encoding="utf-8"?>
-<w:hdr xmlns:ve="http://schemas.openxmlformats.org/markup-compatibility/2006" xmlns:o="urn:schemas-microsoft-com:office:office" xmlns:r="http://schemas.openxmlformats.org/officeDocument/2006/relationships" xmlns:m="http://schemas.openxmlformats.org/officeDocument/2006/math" xmlns:v="urn:schemas-microsoft-com:vml" xmlns:wp="http://schemas.openxmlformats.org/drawingml/2006/wordprocessingDrawing" xmlns:w10="urn:schemas-microsoft-com:office:word" xmlns:w="http://schemas.openxmlformats.org/wordprocessingml/2006/main" xmlns:wne="http://schemas.microsoft.com/office/word/2006/wordml">
+<w:hdr xmlns:wpc="http://schemas.microsoft.com/office/word/2010/wordprocessingCanvas" xmlns:mc="http://schemas.openxmlformats.org/markup-compatibility/2006" xmlns:o="urn:schemas-microsoft-com:office:office" xmlns:r="http://schemas.openxmlformats.org/officeDocument/2006/relationships" xmlns:m="http://schemas.openxmlformats.org/officeDocument/2006/math" xmlns:v="urn:schemas-microsoft-com:vml" xmlns:wp14="http://schemas.microsoft.com/office/word/2010/wordprocessingDrawing" xmlns:wp="http://schemas.openxmlformats.org/drawingml/2006/wordprocessingDrawing" xmlns:w10="urn:schemas-microsoft-com:office:word" xmlns:w="http://schemas.openxmlformats.org/wordprocessingml/2006/main" xmlns:w14="http://schemas.microsoft.com/office/word/2010/wordml" xmlns:wpg="http://schemas.microsoft.com/office/word/2010/wordprocessingGroup" xmlns:wpi="http://schemas.microsoft.com/office/word/2010/wordprocessingInk" xmlns:wne="http://schemas.microsoft.com/office/word/2006/wordml" xmlns:wps="http://schemas.microsoft.com/office/word/2010/wordprocessingShape" mc:Ignorable="w14 wp14">
   <w:p>
     <w:pPr>
       <w:pStyle w:val="Encabezado"/>
@@ -4209,6 +5034,7 @@
         </v:shapetype>
         <v:shape id="WordPictureWatermark1558154672" o:spid="_x0000_s2050" type="#_x0000_t75" style="position:absolute;margin-left:0;margin-top:0;width:441.75pt;height:441.75pt;z-index:-251657216;mso-position-horizontal:center;mso-position-horizontal-relative:margin;mso-position-vertical:center;mso-position-vertical-relative:margin" o:allowincell="f">
           <v:imagedata r:id="rId1" o:title="CUC" gain="19661f" blacklevel="22938f"/>
+          <w10:wrap anchorx="margin" anchory="margin"/>
         </v:shape>
       </w:pict>
     </w:r>
@@ -4217,7 +5043,7 @@
 </file>
 
 <file path=word/header2.xml><?xml version="1.0" encoding="utf-8"?>
-<w:hdr xmlns:ve="http://schemas.openxmlformats.org/markup-compatibility/2006" xmlns:o="urn:schemas-microsoft-com:office:office" xmlns:r="http://schemas.openxmlformats.org/officeDocument/2006/relationships" xmlns:m="http://schemas.openxmlformats.org/officeDocument/2006/math" xmlns:v="urn:schemas-microsoft-com:vml" xmlns:wp="http://schemas.openxmlformats.org/drawingml/2006/wordprocessingDrawing" xmlns:w10="urn:schemas-microsoft-com:office:word" xmlns:w="http://schemas.openxmlformats.org/wordprocessingml/2006/main" xmlns:wne="http://schemas.microsoft.com/office/word/2006/wordml">
+<w:hdr xmlns:wpc="http://schemas.microsoft.com/office/word/2010/wordprocessingCanvas" xmlns:mc="http://schemas.openxmlformats.org/markup-compatibility/2006" xmlns:o="urn:schemas-microsoft-com:office:office" xmlns:r="http://schemas.openxmlformats.org/officeDocument/2006/relationships" xmlns:m="http://schemas.openxmlformats.org/officeDocument/2006/math" xmlns:v="urn:schemas-microsoft-com:vml" xmlns:wp14="http://schemas.microsoft.com/office/word/2010/wordprocessingDrawing" xmlns:wp="http://schemas.openxmlformats.org/drawingml/2006/wordprocessingDrawing" xmlns:w10="urn:schemas-microsoft-com:office:word" xmlns:w="http://schemas.openxmlformats.org/wordprocessingml/2006/main" xmlns:w14="http://schemas.microsoft.com/office/word/2010/wordml" xmlns:wpg="http://schemas.microsoft.com/office/word/2010/wordprocessingGroup" xmlns:wpi="http://schemas.microsoft.com/office/word/2010/wordprocessingInk" xmlns:wne="http://schemas.microsoft.com/office/word/2006/wordml" xmlns:wps="http://schemas.microsoft.com/office/word/2010/wordprocessingShape" mc:Ignorable="w14 wp14">
   <w:p>
     <w:pPr>
       <w:pStyle w:val="Encabezado"/>
@@ -4249,6 +5075,7 @@
         </v:shapetype>
         <v:shape id="WordPictureWatermark1558154673" o:spid="_x0000_s2051" type="#_x0000_t75" style="position:absolute;margin-left:0;margin-top:0;width:441.75pt;height:441.75pt;z-index:-251656192;mso-position-horizontal:center;mso-position-horizontal-relative:margin;mso-position-vertical:center;mso-position-vertical-relative:margin" o:allowincell="f">
           <v:imagedata r:id="rId1" o:title="CUC" gain="19661f" blacklevel="22938f"/>
+          <w10:wrap anchorx="margin" anchory="margin"/>
         </v:shape>
       </w:pict>
     </w:r>
@@ -4257,7 +5084,7 @@
 </file>
 
 <file path=word/header3.xml><?xml version="1.0" encoding="utf-8"?>
-<w:hdr xmlns:ve="http://schemas.openxmlformats.org/markup-compatibility/2006" xmlns:o="urn:schemas-microsoft-com:office:office" xmlns:r="http://schemas.openxmlformats.org/officeDocument/2006/relationships" xmlns:m="http://schemas.openxmlformats.org/officeDocument/2006/math" xmlns:v="urn:schemas-microsoft-com:vml" xmlns:wp="http://schemas.openxmlformats.org/drawingml/2006/wordprocessingDrawing" xmlns:w10="urn:schemas-microsoft-com:office:word" xmlns:w="http://schemas.openxmlformats.org/wordprocessingml/2006/main" xmlns:wne="http://schemas.microsoft.com/office/word/2006/wordml">
+<w:hdr xmlns:wpc="http://schemas.microsoft.com/office/word/2010/wordprocessingCanvas" xmlns:mc="http://schemas.openxmlformats.org/markup-compatibility/2006" xmlns:o="urn:schemas-microsoft-com:office:office" xmlns:r="http://schemas.openxmlformats.org/officeDocument/2006/relationships" xmlns:m="http://schemas.openxmlformats.org/officeDocument/2006/math" xmlns:v="urn:schemas-microsoft-com:vml" xmlns:wp14="http://schemas.microsoft.com/office/word/2010/wordprocessingDrawing" xmlns:wp="http://schemas.openxmlformats.org/drawingml/2006/wordprocessingDrawing" xmlns:w10="urn:schemas-microsoft-com:office:word" xmlns:w="http://schemas.openxmlformats.org/wordprocessingml/2006/main" xmlns:w14="http://schemas.microsoft.com/office/word/2010/wordml" xmlns:wpg="http://schemas.microsoft.com/office/word/2010/wordprocessingGroup" xmlns:wpi="http://schemas.microsoft.com/office/word/2010/wordprocessingInk" xmlns:wne="http://schemas.microsoft.com/office/word/2006/wordml" xmlns:wps="http://schemas.microsoft.com/office/word/2010/wordprocessingShape" mc:Ignorable="w14 wp14">
   <w:p>
     <w:pPr>
       <w:pStyle w:val="Encabezado"/>
@@ -4289,6 +5116,7 @@
         </v:shapetype>
         <v:shape id="WordPictureWatermark1558154671" o:spid="_x0000_s2049" type="#_x0000_t75" style="position:absolute;margin-left:0;margin-top:0;width:441.75pt;height:441.75pt;z-index:-251658240;mso-position-horizontal:center;mso-position-horizontal-relative:margin;mso-position-vertical:center;mso-position-vertical-relative:margin" o:allowincell="f">
           <v:imagedata r:id="rId1" o:title="CUC" gain="19661f" blacklevel="22938f"/>
+          <w10:wrap anchorx="margin" anchory="margin"/>
         </v:shape>
       </w:pict>
     </w:r>
@@ -4297,7 +5125,7 @@
 </file>
 
 <file path=word/numbering.xml><?xml version="1.0" encoding="utf-8"?>
-<w:numbering xmlns:ve="http://schemas.openxmlformats.org/markup-compatibility/2006" xmlns:o="urn:schemas-microsoft-com:office:office" xmlns:r="http://schemas.openxmlformats.org/officeDocument/2006/relationships" xmlns:m="http://schemas.openxmlformats.org/officeDocument/2006/math" xmlns:v="urn:schemas-microsoft-com:vml" xmlns:wp="http://schemas.openxmlformats.org/drawingml/2006/wordprocessingDrawing" xmlns:w10="urn:schemas-microsoft-com:office:word" xmlns:w="http://schemas.openxmlformats.org/wordprocessingml/2006/main" xmlns:wne="http://schemas.microsoft.com/office/word/2006/wordml">
+<w:numbering xmlns:wpc="http://schemas.microsoft.com/office/word/2010/wordprocessingCanvas" xmlns:mc="http://schemas.openxmlformats.org/markup-compatibility/2006" xmlns:o="urn:schemas-microsoft-com:office:office" xmlns:r="http://schemas.openxmlformats.org/officeDocument/2006/relationships" xmlns:m="http://schemas.openxmlformats.org/officeDocument/2006/math" xmlns:v="urn:schemas-microsoft-com:vml" xmlns:wp14="http://schemas.microsoft.com/office/word/2010/wordprocessingDrawing" xmlns:wp="http://schemas.openxmlformats.org/drawingml/2006/wordprocessingDrawing" xmlns:w10="urn:schemas-microsoft-com:office:word" xmlns:w="http://schemas.openxmlformats.org/wordprocessingml/2006/main" xmlns:w14="http://schemas.microsoft.com/office/word/2010/wordml" xmlns:wpg="http://schemas.microsoft.com/office/word/2010/wordprocessingGroup" xmlns:wpi="http://schemas.microsoft.com/office/word/2010/wordprocessingInk" xmlns:wne="http://schemas.microsoft.com/office/word/2006/wordml" xmlns:wps="http://schemas.microsoft.com/office/word/2010/wordprocessingShape" mc:Ignorable="w14 wp14">
   <w:abstractNum w:abstractNumId="0">
     <w:nsid w:val="0C17751C"/>
     <w:multiLevelType w:val="multilevel"/>
@@ -5061,6 +5889,92 @@
     </w:lvl>
   </w:abstractNum>
   <w:abstractNum w:abstractNumId="8">
+    <w:nsid w:val="46241363"/>
+    <w:multiLevelType w:val="hybridMultilevel"/>
+    <w:tmpl w:val="E3864ACE"/>
+    <w:lvl w:ilvl="0" w:tplc="240A000F">
+      <w:start w:val="1"/>
+      <w:numFmt w:val="decimal"/>
+      <w:lvlText w:val="%1."/>
+      <w:lvlJc w:val="left"/>
+      <w:pPr>
+        <w:ind w:left="720" w:hanging="360"/>
+      </w:pPr>
+    </w:lvl>
+    <w:lvl w:ilvl="1" w:tplc="240A0019" w:tentative="1">
+      <w:start w:val="1"/>
+      <w:numFmt w:val="lowerLetter"/>
+      <w:lvlText w:val="%2."/>
+      <w:lvlJc w:val="left"/>
+      <w:pPr>
+        <w:ind w:left="1440" w:hanging="360"/>
+      </w:pPr>
+    </w:lvl>
+    <w:lvl w:ilvl="2" w:tplc="240A001B" w:tentative="1">
+      <w:start w:val="1"/>
+      <w:numFmt w:val="lowerRoman"/>
+      <w:lvlText w:val="%3."/>
+      <w:lvlJc w:val="right"/>
+      <w:pPr>
+        <w:ind w:left="2160" w:hanging="180"/>
+      </w:pPr>
+    </w:lvl>
+    <w:lvl w:ilvl="3" w:tplc="240A000F" w:tentative="1">
+      <w:start w:val="1"/>
+      <w:numFmt w:val="decimal"/>
+      <w:lvlText w:val="%4."/>
+      <w:lvlJc w:val="left"/>
+      <w:pPr>
+        <w:ind w:left="2880" w:hanging="360"/>
+      </w:pPr>
+    </w:lvl>
+    <w:lvl w:ilvl="4" w:tplc="240A0019" w:tentative="1">
+      <w:start w:val="1"/>
+      <w:numFmt w:val="lowerLetter"/>
+      <w:lvlText w:val="%5."/>
+      <w:lvlJc w:val="left"/>
+      <w:pPr>
+        <w:ind w:left="3600" w:hanging="360"/>
+      </w:pPr>
+    </w:lvl>
+    <w:lvl w:ilvl="5" w:tplc="240A001B" w:tentative="1">
+      <w:start w:val="1"/>
+      <w:numFmt w:val="lowerRoman"/>
+      <w:lvlText w:val="%6."/>
+      <w:lvlJc w:val="right"/>
+      <w:pPr>
+        <w:ind w:left="4320" w:hanging="180"/>
+      </w:pPr>
+    </w:lvl>
+    <w:lvl w:ilvl="6" w:tplc="240A000F" w:tentative="1">
+      <w:start w:val="1"/>
+      <w:numFmt w:val="decimal"/>
+      <w:lvlText w:val="%7."/>
+      <w:lvlJc w:val="left"/>
+      <w:pPr>
+        <w:ind w:left="5040" w:hanging="360"/>
+      </w:pPr>
+    </w:lvl>
+    <w:lvl w:ilvl="7" w:tplc="240A0019" w:tentative="1">
+      <w:start w:val="1"/>
+      <w:numFmt w:val="lowerLetter"/>
+      <w:lvlText w:val="%8."/>
+      <w:lvlJc w:val="left"/>
+      <w:pPr>
+        <w:ind w:left="5760" w:hanging="360"/>
+      </w:pPr>
+    </w:lvl>
+    <w:lvl w:ilvl="8" w:tplc="240A001B" w:tentative="1">
+      <w:start w:val="1"/>
+      <w:numFmt w:val="lowerRoman"/>
+      <w:lvlText w:val="%9."/>
+      <w:lvlJc w:val="right"/>
+      <w:pPr>
+        <w:ind w:left="6480" w:hanging="180"/>
+      </w:pPr>
+    </w:lvl>
+  </w:abstractNum>
+  <w:abstractNum w:abstractNumId="9">
     <w:nsid w:val="4C3F64EC"/>
     <w:multiLevelType w:val="hybridMultilevel"/>
     <w:tmpl w:val="9404C35A"/>
@@ -5150,7 +6064,7 @@
       </w:pPr>
     </w:lvl>
   </w:abstractNum>
-  <w:abstractNum w:abstractNumId="9">
+  <w:abstractNum w:abstractNumId="10">
     <w:nsid w:val="5AFE0496"/>
     <w:multiLevelType w:val="multilevel"/>
     <w:tmpl w:val="3ED6260C"/>
@@ -5272,7 +6186,7 @@
       </w:rPr>
     </w:lvl>
   </w:abstractNum>
-  <w:abstractNum w:abstractNumId="10">
+  <w:abstractNum w:abstractNumId="11">
     <w:nsid w:val="5D375CFB"/>
     <w:multiLevelType w:val="hybridMultilevel"/>
     <w:tmpl w:val="BFEE8154"/>
@@ -5385,7 +6299,7 @@
       </w:rPr>
     </w:lvl>
   </w:abstractNum>
-  <w:abstractNum w:abstractNumId="11">
+  <w:abstractNum w:abstractNumId="12">
     <w:nsid w:val="6A0B70D5"/>
     <w:multiLevelType w:val="multilevel"/>
     <w:tmpl w:val="240A001F"/>
@@ -5478,13 +6392,13 @@
     <w:abstractNumId w:val="5"/>
   </w:num>
   <w:num w:numId="3">
-    <w:abstractNumId w:val="10"/>
+    <w:abstractNumId w:val="11"/>
   </w:num>
   <w:num w:numId="4">
     <w:abstractNumId w:val="2"/>
   </w:num>
   <w:num w:numId="5">
-    <w:abstractNumId w:val="11"/>
+    <w:abstractNumId w:val="12"/>
   </w:num>
   <w:num w:numId="6">
     <w:abstractNumId w:val="1"/>
@@ -5496,7 +6410,7 @@
     <w:abstractNumId w:val="6"/>
   </w:num>
   <w:num w:numId="9">
-    <w:abstractNumId w:val="8"/>
+    <w:abstractNumId w:val="9"/>
   </w:num>
   <w:num w:numId="10">
     <w:abstractNumId w:val="0"/>
@@ -5505,13 +6419,16 @@
     <w:abstractNumId w:val="7"/>
   </w:num>
   <w:num w:numId="12">
-    <w:abstractNumId w:val="9"/>
+    <w:abstractNumId w:val="10"/>
+  </w:num>
+  <w:num w:numId="13">
+    <w:abstractNumId w:val="8"/>
   </w:num>
 </w:numbering>
 </file>
 
 <file path=word/styles.xml><?xml version="1.0" encoding="utf-8"?>
-<w:styles xmlns:r="http://schemas.openxmlformats.org/officeDocument/2006/relationships" xmlns:w="http://schemas.openxmlformats.org/wordprocessingml/2006/main">
+<w:styles xmlns:mc="http://schemas.openxmlformats.org/markup-compatibility/2006" xmlns:r="http://schemas.openxmlformats.org/officeDocument/2006/relationships" xmlns:w="http://schemas.openxmlformats.org/wordprocessingml/2006/main" xmlns:w14="http://schemas.microsoft.com/office/word/2010/wordml" mc:Ignorable="w14">
   <w:docDefaults>
     <w:rPrDefault>
       <w:rPr>
@@ -5682,7 +6599,6 @@
     <w:uiPriority w:val="99"/>
     <w:semiHidden/>
     <w:unhideWhenUsed/>
-    <w:qFormat/>
     <w:tblPr>
       <w:tblInd w:w="0" w:type="dxa"/>
       <w:tblCellMar>
@@ -5787,6 +6703,196 @@
     <w:uiPriority w:val="99"/>
     <w:semiHidden/>
     <w:rsid w:val="00DE4431"/>
+  </w:style>
+</w:styles>
+</file>
+
+<file path=word/stylesWithEffects.xml><?xml version="1.0" encoding="utf-8"?>
+<w:styles xmlns:wpc="http://schemas.microsoft.com/office/word/2010/wordprocessingCanvas" xmlns:mc="http://schemas.openxmlformats.org/markup-compatibility/2006" xmlns:o="urn:schemas-microsoft-com:office:office" xmlns:r="http://schemas.openxmlformats.org/officeDocument/2006/relationships" xmlns:m="http://schemas.openxmlformats.org/officeDocument/2006/math" xmlns:v="urn:schemas-microsoft-com:vml" xmlns:wp14="http://schemas.microsoft.com/office/word/2010/wordprocessingDrawing" xmlns:wp="http://schemas.openxmlformats.org/drawingml/2006/wordprocessingDrawing" xmlns:w10="urn:schemas-microsoft-com:office:word" xmlns:w="http://schemas.openxmlformats.org/wordprocessingml/2006/main" xmlns:w14="http://schemas.microsoft.com/office/word/2010/wordml" xmlns:wpg="http://schemas.microsoft.com/office/word/2010/wordprocessingGroup" xmlns:wpi="http://schemas.microsoft.com/office/word/2010/wordprocessingInk" xmlns:wne="http://schemas.microsoft.com/office/word/2006/wordml" xmlns:wps="http://schemas.microsoft.com/office/word/2010/wordprocessingShape" mc:Ignorable="w14 wp14">
+  <w:docDefaults>
+    <w:rPrDefault>
+      <w:rPr>
+        <w:rFonts w:asciiTheme="minorHAnsi" w:eastAsiaTheme="minorEastAsia" w:hAnsiTheme="minorHAnsi" w:cstheme="minorBidi"/>
+        <w:sz w:val="22"/>
+        <w:szCs w:val="22"/>
+        <w:lang w:val="es-CO" w:eastAsia="es-CO" w:bidi="ar-SA"/>
+      </w:rPr>
+    </w:rPrDefault>
+    <w:pPrDefault>
+      <w:pPr>
+        <w:spacing w:after="200" w:line="276" w:lineRule="auto"/>
+      </w:pPr>
+    </w:pPrDefault>
+  </w:docDefaults>
+  <w:latentStyles w:defLockedState="0" w:defUIPriority="99" w:defSemiHidden="1" w:defUnhideWhenUsed="1" w:defQFormat="0" w:count="267">
+    <w:lsdException w:name="Normal" w:semiHidden="0" w:uiPriority="0" w:unhideWhenUsed="0" w:qFormat="1"/>
+    <w:lsdException w:name="heading 1" w:semiHidden="0" w:uiPriority="9" w:unhideWhenUsed="0" w:qFormat="1"/>
+    <w:lsdException w:name="heading 2" w:uiPriority="9" w:qFormat="1"/>
+    <w:lsdException w:name="heading 3" w:uiPriority="9" w:qFormat="1"/>
+    <w:lsdException w:name="heading 4" w:uiPriority="9" w:qFormat="1"/>
+    <w:lsdException w:name="heading 5" w:uiPriority="9" w:qFormat="1"/>
+    <w:lsdException w:name="heading 6" w:uiPriority="9" w:qFormat="1"/>
+    <w:lsdException w:name="heading 7" w:uiPriority="9" w:qFormat="1"/>
+    <w:lsdException w:name="heading 8" w:uiPriority="9" w:qFormat="1"/>
+    <w:lsdException w:name="heading 9" w:uiPriority="9" w:qFormat="1"/>
+    <w:lsdException w:name="toc 1" w:uiPriority="39"/>
+    <w:lsdException w:name="toc 2" w:uiPriority="39"/>
+    <w:lsdException w:name="toc 3" w:uiPriority="39"/>
+    <w:lsdException w:name="toc 4" w:uiPriority="39"/>
+    <w:lsdException w:name="toc 5" w:uiPriority="39"/>
+    <w:lsdException w:name="toc 6" w:uiPriority="39"/>
+    <w:lsdException w:name="toc 7" w:uiPriority="39"/>
+    <w:lsdException w:name="toc 8" w:uiPriority="39"/>
+    <w:lsdException w:name="toc 9" w:uiPriority="39"/>
+    <w:lsdException w:name="caption" w:uiPriority="35" w:qFormat="1"/>
+    <w:lsdException w:name="Title" w:semiHidden="0" w:uiPriority="10" w:unhideWhenUsed="0" w:qFormat="1"/>
+    <w:lsdException w:name="Default Paragraph Font" w:uiPriority="1"/>
+    <w:lsdException w:name="Subtitle" w:semiHidden="0" w:uiPriority="11" w:unhideWhenUsed="0" w:qFormat="1"/>
+    <w:lsdException w:name="Strong" w:semiHidden="0" w:uiPriority="22" w:unhideWhenUsed="0" w:qFormat="1"/>
+    <w:lsdException w:name="Emphasis" w:semiHidden="0" w:uiPriority="20" w:unhideWhenUsed="0" w:qFormat="1"/>
+    <w:lsdException w:name="Table Grid" w:semiHidden="0" w:uiPriority="59" w:unhideWhenUsed="0"/>
+    <w:lsdException w:name="Placeholder Text" w:unhideWhenUsed="0"/>
+    <w:lsdException w:name="No Spacing" w:semiHidden="0" w:uiPriority="1" w:unhideWhenUsed="0" w:qFormat="1"/>
+    <w:lsdException w:name="Light Shading" w:semiHidden="0" w:uiPriority="60" w:unhideWhenUsed="0"/>
+    <w:lsdException w:name="Light List" w:semiHidden="0" w:uiPriority="61" w:unhideWhenUsed="0"/>
+    <w:lsdException w:name="Light Grid" w:semiHidden="0" w:uiPriority="62" w:unhideWhenUsed="0"/>
+    <w:lsdException w:name="Medium Shading 1" w:semiHidden="0" w:uiPriority="63" w:unhideWhenUsed="0"/>
+    <w:lsdException w:name="Medium Shading 2" w:semiHidden="0" w:uiPriority="64" w:unhideWhenUsed="0"/>
+    <w:lsdException w:name="Medium List 1" w:semiHidden="0" w:uiPriority="65" w:unhideWhenUsed="0"/>
+    <w:lsdException w:name="Medium List 2" w:semiHidden="0" w:uiPriority="66" w:unhideWhenUsed="0"/>
+    <w:lsdException w:name="Medium Grid 1" w:semiHidden="0" w:uiPriority="67" w:unhideWhenUsed="0"/>
+    <w:lsdException w:name="Medium Grid 2" w:semiHidden="0" w:uiPriority="68" w:unhideWhenUsed="0"/>
+    <w:lsdException w:name="Medium Grid 3" w:semiHidden="0" w:uiPriority="69" w:unhideWhenUsed="0"/>
+    <w:lsdException w:name="Dark List" w:semiHidden="0" w:uiPriority="70" w:unhideWhenUsed="0"/>
+    <w:lsdException w:name="Colorful Shading" w:semiHidden="0" w:uiPriority="71" w:unhideWhenUsed="0"/>
+    <w:lsdException w:name="Colorful List" w:semiHidden="0" w:uiPriority="72" w:unhideWhenUsed="0"/>
+    <w:lsdException w:name="Colorful Grid" w:semiHidden="0" w:uiPriority="73" w:unhideWhenUsed="0"/>
+    <w:lsdException w:name="Light Shading Accent 1" w:semiHidden="0" w:uiPriority="60" w:unhideWhenUsed="0"/>
+    <w:lsdException w:name="Light List Accent 1" w:semiHidden="0" w:uiPriority="61" w:unhideWhenUsed="0"/>
+    <w:lsdException w:name="Light Grid Accent 1" w:semiHidden="0" w:uiPriority="62" w:unhideWhenUsed="0"/>
+    <w:lsdException w:name="Medium Shading 1 Accent 1" w:semiHidden="0" w:uiPriority="63" w:unhideWhenUsed="0"/>
+    <w:lsdException w:name="Medium Shading 2 Accent 1" w:semiHidden="0" w:uiPriority="64" w:unhideWhenUsed="0"/>
+    <w:lsdException w:name="Medium List 1 Accent 1" w:semiHidden="0" w:uiPriority="65" w:unhideWhenUsed="0"/>
+    <w:lsdException w:name="Revision" w:unhideWhenUsed="0"/>
+    <w:lsdException w:name="List Paragraph" w:semiHidden="0" w:uiPriority="34" w:unhideWhenUsed="0" w:qFormat="1"/>
+    <w:lsdException w:name="Quote" w:semiHidden="0" w:uiPriority="29" w:unhideWhenUsed="0" w:qFormat="1"/>
+    <w:lsdException w:name="Intense Quote" w:semiHidden="0" w:uiPriority="30" w:unhideWhenUsed="0" w:qFormat="1"/>
+    <w:lsdException w:name="Medium List 2 Accent 1" w:semiHidden="0" w:uiPriority="66" w:unhideWhenUsed="0"/>
+    <w:lsdException w:name="Medium Grid 1 Accent 1" w:semiHidden="0" w:uiPriority="67" w:unhideWhenUsed="0"/>
+    <w:lsdException w:name="Medium Grid 2 Accent 1" w:semiHidden="0" w:uiPriority="68" w:unhideWhenUsed="0"/>
+    <w:lsdException w:name="Medium Grid 3 Accent 1" w:semiHidden="0" w:uiPriority="69" w:unhideWhenUsed="0"/>
+    <w:lsdException w:name="Dark List Accent 1" w:semiHidden="0" w:uiPriority="70" w:unhideWhenUsed="0"/>
+    <w:lsdException w:name="Colorful Shading Accent 1" w:semiHidden="0" w:uiPriority="71" w:unhideWhenUsed="0"/>
+    <w:lsdException w:name="Colorful List Accent 1" w:semiHidden="0" w:uiPriority="72" w:unhideWhenUsed="0"/>
+    <w:lsdException w:name="Colorful Grid Accent 1" w:semiHidden="0" w:uiPriority="73" w:unhideWhenUsed="0"/>
+    <w:lsdException w:name="Light Shading Accent 2" w:semiHidden="0" w:uiPriority="60" w:unhideWhenUsed="0"/>
+    <w:lsdException w:name="Light List Accent 2" w:semiHidden="0" w:uiPriority="61" w:unhideWhenUsed="0"/>
+    <w:lsdException w:name="Light Grid Accent 2" w:semiHidden="0" w:uiPriority="62" w:unhideWhenUsed="0"/>
+    <w:lsdException w:name="Medium Shading 1 Accent 2" w:semiHidden="0" w:uiPriority="63" w:unhideWhenUsed="0"/>
+    <w:lsdException w:name="Medium Shading 2 Accent 2" w:semiHidden="0" w:uiPriority="64" w:unhideWhenUsed="0"/>
+    <w:lsdException w:name="Medium List 1 Accent 2" w:semiHidden="0" w:uiPriority="65" w:unhideWhenUsed="0"/>
+    <w:lsdException w:name="Medium List 2 Accent 2" w:semiHidden="0" w:uiPriority="66" w:unhideWhenUsed="0"/>
+    <w:lsdException w:name="Medium Grid 1 Accent 2" w:semiHidden="0" w:uiPriority="67" w:unhideWhenUsed="0"/>
+    <w:lsdException w:name="Medium Grid 2 Accent 2" w:semiHidden="0" w:uiPriority="68" w:unhideWhenUsed="0"/>
+    <w:lsdException w:name="Medium Grid 3 Accent 2" w:semiHidden="0" w:uiPriority="69" w:unhideWhenUsed="0"/>
+    <w:lsdException w:name="Dark List Accent 2" w:semiHidden="0" w:uiPriority="70" w:unhideWhenUsed="0"/>
+    <w:lsdException w:name="Colorful Shading Accent 2" w:semiHidden="0" w:uiPriority="71" w:unhideWhenUsed="0"/>
+    <w:lsdException w:name="Colorful List Accent 2" w:semiHidden="0" w:uiPriority="72" w:unhideWhenUsed="0"/>
+    <w:lsdException w:name="Colorful Grid Accent 2" w:semiHidden="0" w:uiPriority="73" w:unhideWhenUsed="0"/>
+    <w:lsdException w:name="Light Shading Accent 3" w:semiHidden="0" w:uiPriority="60" w:unhideWhenUsed="0"/>
+    <w:lsdException w:name="Light List Accent 3" w:semiHidden="0" w:uiPriority="61" w:unhideWhenUsed="0"/>
+    <w:lsdException w:name="Light Grid Accent 3" w:semiHidden="0" w:uiPriority="62" w:unhideWhenUsed="0"/>
+    <w:lsdException w:name="Medium Shading 1 Accent 3" w:semiHidden="0" w:uiPriority="63" w:unhideWhenUsed="0"/>
+    <w:lsdException w:name="Medium Shading 2 Accent 3" w:semiHidden="0" w:uiPriority="64" w:unhideWhenUsed="0"/>
+    <w:lsdException w:name="Medium List 1 Accent 3" w:semiHidden="0" w:uiPriority="65" w:unhideWhenUsed="0"/>
+    <w:lsdException w:name="Medium List 2 Accent 3" w:semiHidden="0" w:uiPriority="66" w:unhideWhenUsed="0"/>
+    <w:lsdException w:name="Medium Grid 1 Accent 3" w:semiHidden="0" w:uiPriority="67" w:unhideWhenUsed="0"/>
+    <w:lsdException w:name="Medium Grid 2 Accent 3" w:semiHidden="0" w:uiPriority="68" w:unhideWhenUsed="0"/>
+    <w:lsdException w:name="Medium Grid 3 Accent 3" w:semiHidden="0" w:uiPriority="69" w:unhideWhenUsed="0"/>
+    <w:lsdException w:name="Dark List Accent 3" w:semiHidden="0" w:uiPriority="70" w:unhideWhenUsed="0"/>
+    <w:lsdException w:name="Colorful Shading Accent 3" w:semiHidden="0" w:uiPriority="71" w:unhideWhenUsed="0"/>
+    <w:lsdException w:name="Colorful List Accent 3" w:semiHidden="0" w:uiPriority="72" w:unhideWhenUsed="0"/>
+    <w:lsdException w:name="Colorful Grid Accent 3" w:semiHidden="0" w:uiPriority="73" w:unhideWhenUsed="0"/>
+    <w:lsdException w:name="Light Shading Accent 4" w:semiHidden="0" w:uiPriority="60" w:unhideWhenUsed="0"/>
+    <w:lsdException w:name="Light List Accent 4" w:semiHidden="0" w:uiPriority="61" w:unhideWhenUsed="0"/>
+    <w:lsdException w:name="Light Grid Accent 4" w:semiHidden="0" w:uiPriority="62" w:unhideWhenUsed="0"/>
+    <w:lsdException w:name="Medium Shading 1 Accent 4" w:semiHidden="0" w:uiPriority="63" w:unhideWhenUsed="0"/>
+    <w:lsdException w:name="Medium Shading 2 Accent 4" w:semiHidden="0" w:uiPriority="64" w:unhideWhenUsed="0"/>
+    <w:lsdException w:name="Medium List 1 Accent 4" w:semiHidden="0" w:uiPriority="65" w:unhideWhenUsed="0"/>
+    <w:lsdException w:name="Medium List 2 Accent 4" w:semiHidden="0" w:uiPriority="66" w:unhideWhenUsed="0"/>
+    <w:lsdException w:name="Medium Grid 1 Accent 4" w:semiHidden="0" w:uiPriority="67" w:unhideWhenUsed="0"/>
+    <w:lsdException w:name="Medium Grid 2 Accent 4" w:semiHidden="0" w:uiPriority="68" w:unhideWhenUsed="0"/>
+    <w:lsdException w:name="Medium Grid 3 Accent 4" w:semiHidden="0" w:uiPriority="69" w:unhideWhenUsed="0"/>
+    <w:lsdException w:name="Dark List Accent 4" w:semiHidden="0" w:uiPriority="70" w:unhideWhenUsed="0"/>
+    <w:lsdException w:name="Colorful Shading Accent 4" w:semiHidden="0" w:uiPriority="71" w:unhideWhenUsed="0"/>
+    <w:lsdException w:name="Colorful List Accent 4" w:semiHidden="0" w:uiPriority="72" w:unhideWhenUsed="0"/>
+    <w:lsdException w:name="Colorful Grid Accent 4" w:semiHidden="0" w:uiPriority="73" w:unhideWhenUsed="0"/>
+    <w:lsdException w:name="Light Shading Accent 5" w:semiHidden="0" w:uiPriority="60" w:unhideWhenUsed="0"/>
+    <w:lsdException w:name="Light List Accent 5" w:semiHidden="0" w:uiPriority="61" w:unhideWhenUsed="0"/>
+    <w:lsdException w:name="Light Grid Accent 5" w:semiHidden="0" w:uiPriority="62" w:unhideWhenUsed="0"/>
+    <w:lsdException w:name="Medium Shading 1 Accent 5" w:semiHidden="0" w:uiPriority="63" w:unhideWhenUsed="0"/>
+    <w:lsdException w:name="Medium Shading 2 Accent 5" w:semiHidden="0" w:uiPriority="64" w:unhideWhenUsed="0"/>
+    <w:lsdException w:name="Medium List 1 Accent 5" w:semiHidden="0" w:uiPriority="65" w:unhideWhenUsed="0"/>
+    <w:lsdException w:name="Medium List 2 Accent 5" w:semiHidden="0" w:uiPriority="66" w:unhideWhenUsed="0"/>
+    <w:lsdException w:name="Medium Grid 1 Accent 5" w:semiHidden="0" w:uiPriority="67" w:unhideWhenUsed="0"/>
+    <w:lsdException w:name="Medium Grid 2 Accent 5" w:semiHidden="0" w:uiPriority="68" w:unhideWhenUsed="0"/>
+    <w:lsdException w:name="Medium Grid 3 Accent 5" w:semiHidden="0" w:uiPriority="69" w:unhideWhenUsed="0"/>
+    <w:lsdException w:name="Dark List Accent 5" w:semiHidden="0" w:uiPriority="70" w:unhideWhenUsed="0"/>
+    <w:lsdException w:name="Colorful Shading Accent 5" w:semiHidden="0" w:uiPriority="71" w:unhideWhenUsed="0"/>
+    <w:lsdException w:name="Colorful List Accent 5" w:semiHidden="0" w:uiPriority="72" w:unhideWhenUsed="0"/>
+    <w:lsdException w:name="Colorful Grid Accent 5" w:semiHidden="0" w:uiPriority="73" w:unhideWhenUsed="0"/>
+    <w:lsdException w:name="Light Shading Accent 6" w:semiHidden="0" w:uiPriority="60" w:unhideWhenUsed="0"/>
+    <w:lsdException w:name="Light List Accent 6" w:semiHidden="0" w:uiPriority="61" w:unhideWhenUsed="0"/>
+    <w:lsdException w:name="Light Grid Accent 6" w:semiHidden="0" w:uiPriority="62" w:unhideWhenUsed="0"/>
+    <w:lsdException w:name="Medium Shading 1 Accent 6" w:semiHidden="0" w:uiPriority="63" w:unhideWhenUsed="0"/>
+    <w:lsdException w:name="Medium Shading 2 Accent 6" w:semiHidden="0" w:uiPriority="64" w:unhideWhenUsed="0"/>
+    <w:lsdException w:name="Medium List 1 Accent 6" w:semiHidden="0" w:uiPriority="65" w:unhideWhenUsed="0"/>
+    <w:lsdException w:name="Medium List 2 Accent 6" w:semiHidden="0" w:uiPriority="66" w:unhideWhenUsed="0"/>
+    <w:lsdException w:name="Medium Grid 1 Accent 6" w:semiHidden="0" w:uiPriority="67" w:unhideWhenUsed="0"/>
+    <w:lsdException w:name="Medium Grid 2 Accent 6" w:semiHidden="0" w:uiPriority="68" w:unhideWhenUsed="0"/>
+    <w:lsdException w:name="Medium Grid 3 Accent 6" w:semiHidden="0" w:uiPriority="69" w:unhideWhenUsed="0"/>
+    <w:lsdException w:name="Dark List Accent 6" w:semiHidden="0" w:uiPriority="70" w:unhideWhenUsed="0"/>
+    <w:lsdException w:name="Colorful Shading Accent 6" w:semiHidden="0" w:uiPriority="71" w:unhideWhenUsed="0"/>
+    <w:lsdException w:name="Colorful List Accent 6" w:semiHidden="0" w:uiPriority="72" w:unhideWhenUsed="0"/>
+    <w:lsdException w:name="Colorful Grid Accent 6" w:semiHidden="0" w:uiPriority="73" w:unhideWhenUsed="0"/>
+    <w:lsdException w:name="Subtle Emphasis" w:semiHidden="0" w:uiPriority="19" w:unhideWhenUsed="0" w:qFormat="1"/>
+    <w:lsdException w:name="Intense Emphasis" w:semiHidden="0" w:uiPriority="21" w:unhideWhenUsed="0" w:qFormat="1"/>
+    <w:lsdException w:name="Subtle Reference" w:semiHidden="0" w:uiPriority="31" w:unhideWhenUsed="0" w:qFormat="1"/>
+    <w:lsdException w:name="Intense Reference" w:semiHidden="0" w:uiPriority="32" w:unhideWhenUsed="0" w:qFormat="1"/>
+    <w:lsdException w:name="Book Title" w:semiHidden="0" w:uiPriority="33" w:unhideWhenUsed="0" w:qFormat="1"/>
+    <w:lsdException w:name="Bibliography" w:uiPriority="37"/>
+    <w:lsdException w:name="TOC Heading" w:uiPriority="39" w:qFormat="1"/>
+  </w:latentStyles>
+  <w:style w:type="paragraph" w:default="1" w:styleId="Normal">
+    <w:name w:val="Normal"/>
+    <w:qFormat/>
+  </w:style>
+  <w:style w:type="character" w:default="1" w:styleId="Fuentedeprrafopredeter">
+    <w:name w:val="Default Paragraph Font"/>
+    <w:uiPriority w:val="1"/>
+    <w:semiHidden/>
+    <w:unhideWhenUsed/>
+  </w:style>
+  <w:style w:type="table" w:default="1" w:styleId="Tablanormal">
+    <w:name w:val="Normal Table"/>
+    <w:uiPriority w:val="99"/>
+    <w:semiHidden/>
+    <w:unhideWhenUsed/>
+    <w:tblPr>
+      <w:tblInd w:w="0" w:type="dxa"/>
+      <w:tblCellMar>
+        <w:top w:w="0" w:type="dxa"/>
+        <w:left w:w="108" w:type="dxa"/>
+        <w:bottom w:w="0" w:type="dxa"/>
+        <w:right w:w="108" w:type="dxa"/>
+      </w:tblCellMar>
+    </w:tblPr>
+  </w:style>
+  <w:style w:type="numbering" w:default="1" w:styleId="Sinlista">
+    <w:name w:val="No List"/>
+    <w:uiPriority w:val="99"/>
+    <w:semiHidden/>
+    <w:unhideWhenUsed/>
   </w:style>
 </w:styles>
 </file>

</xml_diff>

<commit_message>
trabajo parcialmente terminado, faltan la investigacion preliminar y los anexos
</commit_message>
<xml_diff>
--- a/Trabajo_De_Diseño.docx
+++ b/Trabajo_De_Diseño.docx
@@ -1,6 +1,6 @@
 
 <file path=word/document.xml><?xml version="1.0" encoding="utf-8"?>
-<w:document xmlns:ve="http://schemas.openxmlformats.org/markup-compatibility/2006" xmlns:o="urn:schemas-microsoft-com:office:office" xmlns:r="http://schemas.openxmlformats.org/officeDocument/2006/relationships" xmlns:m="http://schemas.openxmlformats.org/officeDocument/2006/math" xmlns:v="urn:schemas-microsoft-com:vml" xmlns:wp="http://schemas.openxmlformats.org/drawingml/2006/wordprocessingDrawing" xmlns:w10="urn:schemas-microsoft-com:office:word" xmlns:w="http://schemas.openxmlformats.org/wordprocessingml/2006/main" xmlns:wne="http://schemas.microsoft.com/office/word/2006/wordml">
+<w:document xmlns:wpc="http://schemas.microsoft.com/office/word/2010/wordprocessingCanvas" xmlns:mc="http://schemas.openxmlformats.org/markup-compatibility/2006" xmlns:o="urn:schemas-microsoft-com:office:office" xmlns:r="http://schemas.openxmlformats.org/officeDocument/2006/relationships" xmlns:m="http://schemas.openxmlformats.org/officeDocument/2006/math" xmlns:v="urn:schemas-microsoft-com:vml" xmlns:wp14="http://schemas.microsoft.com/office/word/2010/wordprocessingDrawing" xmlns:wp="http://schemas.openxmlformats.org/drawingml/2006/wordprocessingDrawing" xmlns:w10="urn:schemas-microsoft-com:office:word" xmlns:w="http://schemas.openxmlformats.org/wordprocessingml/2006/main" xmlns:w14="http://schemas.microsoft.com/office/word/2010/wordml" xmlns:wpg="http://schemas.microsoft.com/office/word/2010/wordprocessingGroup" xmlns:wpi="http://schemas.microsoft.com/office/word/2010/wordprocessingInk" xmlns:wne="http://schemas.microsoft.com/office/word/2006/wordml" xmlns:wps="http://schemas.microsoft.com/office/word/2010/wordprocessingShape" mc:Ignorable="w14 wp14">
   <w:body>
     <w:p>
       <w:pPr>
@@ -1161,25 +1161,7 @@
           <w:sz w:val="24"/>
           <w:szCs w:val="24"/>
         </w:rPr>
-        <w:t xml:space="preserve">gios, universidades, </w:t>
-      </w:r>
-      <w:proofErr w:type="spellStart"/>
-      <w:r>
-        <w:rPr>
-          <w:rFonts w:ascii="Arial" w:hAnsi="Arial" w:cs="Arial"/>
-          <w:sz w:val="24"/>
-          <w:szCs w:val="24"/>
-        </w:rPr>
-        <w:t>etc</w:t>
-      </w:r>
-      <w:proofErr w:type="spellEnd"/>
-      <w:r>
-        <w:rPr>
-          <w:rFonts w:ascii="Arial" w:hAnsi="Arial" w:cs="Arial"/>
-          <w:sz w:val="24"/>
-          <w:szCs w:val="24"/>
-        </w:rPr>
-        <w:t>… puesto que</w:t>
+        <w:t>gios, universidades, etc… puesto que</w:t>
       </w:r>
       <w:r>
         <w:rPr>
@@ -1551,6 +1533,40 @@
         </w:rPr>
         <w:t>que cumpla con los requisitos del problema.</w:t>
       </w:r>
+    </w:p>
+    <w:p>
+      <w:pPr>
+        <w:pStyle w:val="Prrafodelista"/>
+        <w:rPr>
+          <w:rFonts w:ascii="Arial" w:hAnsi="Arial" w:cs="Arial"/>
+          <w:b/>
+          <w:sz w:val="24"/>
+          <w:szCs w:val="24"/>
+        </w:rPr>
+      </w:pPr>
+    </w:p>
+    <w:p>
+      <w:pPr>
+        <w:pStyle w:val="Prrafodelista"/>
+        <w:numPr>
+          <w:ilvl w:val="0"/>
+          <w:numId w:val="2"/>
+        </w:numPr>
+        <w:rPr>
+          <w:rFonts w:ascii="Arial" w:hAnsi="Arial" w:cs="Arial"/>
+          <w:b/>
+          <w:sz w:val="24"/>
+          <w:szCs w:val="24"/>
+        </w:rPr>
+      </w:pPr>
+      <w:r>
+        <w:rPr>
+          <w:rFonts w:ascii="Arial" w:hAnsi="Arial" w:cs="Arial"/>
+          <w:sz w:val="24"/>
+          <w:szCs w:val="24"/>
+        </w:rPr>
+        <w:t>Diseñar un producto que cumpla con lo requerido por el público.</w:t>
+      </w:r>
       <w:r>
         <w:rPr>
           <w:rFonts w:ascii="Arial" w:hAnsi="Arial" w:cs="Arial"/>
@@ -1752,7 +1768,6 @@
           <w:sz w:val="24"/>
           <w:szCs w:val="24"/>
         </w:rPr>
-        <w:lastRenderedPageBreak/>
         <w:t>JUSTIFICACIÓN</w:t>
       </w:r>
       <w:r>
@@ -1768,9 +1783,9 @@
     <w:p>
       <w:pPr>
         <w:ind w:left="360"/>
-        <w:rPr>
-          <w:rFonts w:ascii="Arial" w:hAnsi="Arial" w:cs="Arial"/>
-          <w:b/>
+        <w:jc w:val="center"/>
+        <w:rPr>
+          <w:rFonts w:ascii="Arial" w:hAnsi="Arial" w:cs="Arial"/>
           <w:sz w:val="24"/>
           <w:szCs w:val="24"/>
         </w:rPr>
@@ -1787,7 +1802,14 @@
       <w:r>
         <w:rPr>
           <w:rFonts w:ascii="Arial" w:hAnsi="Arial" w:cs="Arial"/>
-          <w:b/>
+          <w:sz w:val="24"/>
+          <w:szCs w:val="24"/>
+        </w:rPr>
+        <w:t>La siguiente investigación la hemos realizado para darle solución a un problema que todos tenemos, el cual es el desorden del cableado que hay en nuestras casas, oficinas, etc. Este problema que la mayoría de personas o califican como menor, causa a veces accidentes, los cuales con el prototipo que iremos desarrollando en el transcurso buscamos eliminar la mayoría de esos accidentes ocasionados por los cables.</w:t>
+      </w:r>
+      <w:r>
+        <w:rPr>
+          <w:rFonts w:ascii="Arial" w:hAnsi="Arial" w:cs="Arial"/>
           <w:sz w:val="24"/>
           <w:szCs w:val="24"/>
         </w:rPr>
@@ -1796,7 +1818,6 @@
       <w:r>
         <w:rPr>
           <w:rFonts w:ascii="Arial" w:hAnsi="Arial" w:cs="Arial"/>
-          <w:b/>
           <w:sz w:val="24"/>
           <w:szCs w:val="24"/>
         </w:rPr>
@@ -1805,7 +1826,6 @@
       <w:r>
         <w:rPr>
           <w:rFonts w:ascii="Arial" w:hAnsi="Arial" w:cs="Arial"/>
-          <w:b/>
           <w:sz w:val="24"/>
           <w:szCs w:val="24"/>
         </w:rPr>
@@ -1814,7 +1834,6 @@
       <w:r>
         <w:rPr>
           <w:rFonts w:ascii="Arial" w:hAnsi="Arial" w:cs="Arial"/>
-          <w:b/>
           <w:sz w:val="24"/>
           <w:szCs w:val="24"/>
         </w:rPr>
@@ -1823,7 +1842,6 @@
       <w:r>
         <w:rPr>
           <w:rFonts w:ascii="Arial" w:hAnsi="Arial" w:cs="Arial"/>
-          <w:b/>
           <w:sz w:val="24"/>
           <w:szCs w:val="24"/>
         </w:rPr>
@@ -1832,7 +1850,6 @@
       <w:r>
         <w:rPr>
           <w:rFonts w:ascii="Arial" w:hAnsi="Arial" w:cs="Arial"/>
-          <w:b/>
           <w:sz w:val="24"/>
           <w:szCs w:val="24"/>
         </w:rPr>
@@ -1841,73 +1858,18 @@
       <w:r>
         <w:rPr>
           <w:rFonts w:ascii="Arial" w:hAnsi="Arial" w:cs="Arial"/>
-          <w:b/>
           <w:sz w:val="24"/>
           <w:szCs w:val="24"/>
         </w:rPr>
         <w:br/>
       </w:r>
-      <w:r>
-        <w:rPr>
-          <w:rFonts w:ascii="Arial" w:hAnsi="Arial" w:cs="Arial"/>
-          <w:b/>
-          <w:sz w:val="24"/>
-          <w:szCs w:val="24"/>
-        </w:rPr>
-        <w:br/>
-      </w:r>
-      <w:r>
-        <w:rPr>
-          <w:rFonts w:ascii="Arial" w:hAnsi="Arial" w:cs="Arial"/>
-          <w:b/>
-          <w:sz w:val="24"/>
-          <w:szCs w:val="24"/>
-        </w:rPr>
-        <w:br/>
-      </w:r>
-      <w:r>
-        <w:rPr>
-          <w:rFonts w:ascii="Arial" w:hAnsi="Arial" w:cs="Arial"/>
-          <w:b/>
-          <w:sz w:val="24"/>
-          <w:szCs w:val="24"/>
-        </w:rPr>
-        <w:br/>
-      </w:r>
-      <w:r>
-        <w:rPr>
-          <w:rFonts w:ascii="Arial" w:hAnsi="Arial" w:cs="Arial"/>
-          <w:b/>
-          <w:sz w:val="24"/>
-          <w:szCs w:val="24"/>
-        </w:rPr>
-        <w:br/>
-      </w:r>
-      <w:r>
-        <w:rPr>
-          <w:rFonts w:ascii="Arial" w:hAnsi="Arial" w:cs="Arial"/>
-          <w:b/>
-          <w:sz w:val="24"/>
-          <w:szCs w:val="24"/>
-        </w:rPr>
-        <w:br/>
-      </w:r>
-      <w:r>
-        <w:rPr>
-          <w:rFonts w:ascii="Arial" w:hAnsi="Arial" w:cs="Arial"/>
-          <w:b/>
-          <w:sz w:val="24"/>
-          <w:szCs w:val="24"/>
-        </w:rPr>
-        <w:br/>
-      </w:r>
     </w:p>
     <w:p>
       <w:pPr>
         <w:ind w:left="360"/>
-        <w:rPr>
-          <w:rFonts w:ascii="Arial" w:hAnsi="Arial" w:cs="Arial"/>
-          <w:b/>
+        <w:jc w:val="center"/>
+        <w:rPr>
+          <w:rFonts w:ascii="Arial" w:hAnsi="Arial" w:cs="Arial"/>
           <w:sz w:val="24"/>
           <w:szCs w:val="24"/>
         </w:rPr>
@@ -2272,16 +2234,14 @@
         </w:rPr>
         <w:t xml:space="preserve">Amo la música, el baile, leer, hacer amigos, hablar y reír. Me </w:t>
       </w:r>
-      <w:proofErr w:type="gramStart"/>
-      <w:r>
-        <w:rPr>
-          <w:rFonts w:ascii="Arial" w:hAnsi="Arial" w:cs="Arial"/>
-          <w:sz w:val="24"/>
-          <w:szCs w:val="24"/>
-        </w:rPr>
-        <w:t>interesa</w:t>
-      </w:r>
-      <w:proofErr w:type="gramEnd"/>
+      <w:r>
+        <w:rPr>
+          <w:rFonts w:ascii="Arial" w:hAnsi="Arial" w:cs="Arial"/>
+          <w:sz w:val="24"/>
+          <w:szCs w:val="24"/>
+        </w:rPr>
+        <w:t>interesan</w:t>
+      </w:r>
       <w:r>
         <w:rPr>
           <w:rFonts w:ascii="Arial" w:hAnsi="Arial" w:cs="Arial"/>
@@ -2322,6 +2282,14 @@
           <w:sz w:val="24"/>
           <w:szCs w:val="24"/>
         </w:rPr>
+        <w:t>líder de proyecto</w:t>
+      </w:r>
+      <w:r>
+        <w:rPr>
+          <w:rFonts w:ascii="Arial" w:hAnsi="Arial" w:cs="Arial"/>
+          <w:sz w:val="24"/>
+          <w:szCs w:val="24"/>
+        </w:rPr>
         <w:br/>
       </w:r>
       <w:r>
@@ -2333,6 +2301,40 @@
         </w:rPr>
         <w:t>Aporte en el proyecto:</w:t>
       </w:r>
+      <w:r>
+        <w:rPr>
+          <w:rFonts w:ascii="Arial" w:hAnsi="Arial" w:cs="Arial"/>
+          <w:b/>
+          <w:sz w:val="24"/>
+          <w:szCs w:val="24"/>
+        </w:rPr>
+        <w:t xml:space="preserve"> </w:t>
+      </w:r>
+      <w:r>
+        <w:rPr>
+          <w:rFonts w:ascii="Arial" w:hAnsi="Arial" w:cs="Arial"/>
+          <w:sz w:val="24"/>
+          <w:szCs w:val="24"/>
+        </w:rPr>
+        <w:t xml:space="preserve">introducción, </w:t>
+      </w:r>
+      <w:r>
+        <w:rPr>
+          <w:rFonts w:ascii="Arial" w:hAnsi="Arial" w:cs="Arial"/>
+          <w:sz w:val="24"/>
+          <w:szCs w:val="24"/>
+        </w:rPr>
+        <w:t>presentación</w:t>
+      </w:r>
+      <w:r>
+        <w:rPr>
+          <w:rFonts w:ascii="Arial" w:hAnsi="Arial" w:cs="Arial"/>
+          <w:b/>
+          <w:sz w:val="24"/>
+          <w:szCs w:val="24"/>
+        </w:rPr>
+        <w:t xml:space="preserve"> </w:t>
+      </w:r>
     </w:p>
     <w:p>
       <w:pPr>
@@ -2458,6 +2460,14 @@
           <w:sz w:val="24"/>
           <w:szCs w:val="24"/>
         </w:rPr>
+        <w:t>Soy una persona que rige su vida sobre estas tres virtudes (puntualidad, respeto y orden). Me gusta mucho leer, dibujar, me gustan los retos, trato de nunca limitarme, dispuesto a brindarle la mano a cualquier persona.</w:t>
+      </w:r>
+      <w:r>
+        <w:rPr>
+          <w:rFonts w:ascii="Arial" w:hAnsi="Arial" w:cs="Arial"/>
+          <w:sz w:val="24"/>
+          <w:szCs w:val="24"/>
+        </w:rPr>
         <w:br/>
       </w:r>
       <w:r>
@@ -2472,6 +2482,23 @@
       <w:r>
         <w:rPr>
           <w:rFonts w:ascii="Arial" w:hAnsi="Arial" w:cs="Arial"/>
+          <w:b/>
+          <w:sz w:val="24"/>
+          <w:szCs w:val="24"/>
+        </w:rPr>
+        <w:t xml:space="preserve"> </w:t>
+      </w:r>
+      <w:r>
+        <w:rPr>
+          <w:rFonts w:ascii="Arial" w:hAnsi="Arial" w:cs="Arial"/>
+          <w:sz w:val="24"/>
+          <w:szCs w:val="24"/>
+        </w:rPr>
+        <w:t>redactante del proyecto</w:t>
+      </w:r>
+      <w:r>
+        <w:rPr>
+          <w:rFonts w:ascii="Arial" w:hAnsi="Arial" w:cs="Arial"/>
           <w:sz w:val="24"/>
           <w:szCs w:val="24"/>
         </w:rPr>
@@ -2486,12 +2513,47 @@
         </w:rPr>
         <w:t>Aporte en el proyecto:</w:t>
       </w:r>
+      <w:r>
+        <w:rPr>
+          <w:rFonts w:ascii="Arial" w:hAnsi="Arial" w:cs="Arial"/>
+          <w:b/>
+          <w:sz w:val="24"/>
+          <w:szCs w:val="24"/>
+        </w:rPr>
+        <w:t xml:space="preserve"> </w:t>
+      </w:r>
+      <w:r>
+        <w:rPr>
+          <w:rFonts w:ascii="Arial" w:hAnsi="Arial" w:cs="Arial"/>
+          <w:sz w:val="24"/>
+          <w:szCs w:val="24"/>
+        </w:rPr>
+        <w:t>formulación de problema</w:t>
+      </w:r>
+      <w:r>
+        <w:rPr>
+          <w:rFonts w:ascii="Arial" w:hAnsi="Arial" w:cs="Arial"/>
+          <w:sz w:val="24"/>
+          <w:szCs w:val="24"/>
+        </w:rPr>
+        <w:t>, objetivos</w:t>
+      </w:r>
+      <w:r>
+        <w:rPr>
+          <w:rFonts w:ascii="Arial" w:hAnsi="Arial" w:cs="Arial"/>
+          <w:b/>
+          <w:sz w:val="24"/>
+          <w:szCs w:val="24"/>
+        </w:rPr>
+        <w:t xml:space="preserve"> </w:t>
+      </w:r>
     </w:p>
     <w:p>
       <w:pPr>
         <w:pStyle w:val="Prrafodelista"/>
         <w:rPr>
           <w:rFonts w:ascii="Arial" w:hAnsi="Arial" w:cs="Arial"/>
+          <w:b/>
           <w:sz w:val="24"/>
           <w:szCs w:val="24"/>
         </w:rPr>
@@ -2518,50 +2580,181 @@
           <w:szCs w:val="24"/>
         </w:rPr>
       </w:pPr>
+      <w:r>
+        <w:rPr>
+          <w:rFonts w:ascii="Arial" w:hAnsi="Arial" w:cs="Arial"/>
+          <w:b/>
+          <w:sz w:val="24"/>
+          <w:szCs w:val="24"/>
+        </w:rPr>
+        <w:t>4.3.</w:t>
+      </w:r>
     </w:p>
     <w:p>
       <w:pPr>
         <w:pStyle w:val="Prrafodelista"/>
         <w:rPr>
           <w:rFonts w:ascii="Arial" w:hAnsi="Arial" w:cs="Arial"/>
-          <w:b/>
-          <w:sz w:val="24"/>
-          <w:szCs w:val="24"/>
-        </w:rPr>
-      </w:pPr>
+          <w:sz w:val="24"/>
+          <w:szCs w:val="24"/>
+        </w:rPr>
+      </w:pPr>
+      <w:r>
+        <w:rPr>
+          <w:rFonts w:ascii="Arial" w:hAnsi="Arial" w:cs="Arial"/>
+          <w:b/>
+          <w:sz w:val="24"/>
+          <w:szCs w:val="24"/>
+        </w:rPr>
+        <w:t>Nombre:</w:t>
+      </w:r>
+      <w:r>
+        <w:rPr>
+          <w:rFonts w:ascii="Arial" w:hAnsi="Arial" w:cs="Arial"/>
+          <w:sz w:val="24"/>
+          <w:szCs w:val="24"/>
+        </w:rPr>
+        <w:t xml:space="preserve"> Manuel Varela</w:t>
+      </w:r>
     </w:p>
     <w:p>
       <w:pPr>
         <w:pStyle w:val="Prrafodelista"/>
         <w:rPr>
           <w:rFonts w:ascii="Arial" w:hAnsi="Arial" w:cs="Arial"/>
-          <w:b/>
-          <w:sz w:val="24"/>
-          <w:szCs w:val="24"/>
-        </w:rPr>
-      </w:pPr>
+          <w:sz w:val="24"/>
+          <w:szCs w:val="24"/>
+        </w:rPr>
+      </w:pPr>
+      <w:r>
+        <w:rPr>
+          <w:rFonts w:ascii="Arial" w:hAnsi="Arial" w:cs="Arial"/>
+          <w:b/>
+          <w:sz w:val="24"/>
+          <w:szCs w:val="24"/>
+        </w:rPr>
+        <w:t>Progra</w:t>
+      </w:r>
+      <w:r>
+        <w:rPr>
+          <w:rFonts w:ascii="Arial" w:hAnsi="Arial" w:cs="Arial"/>
+          <w:b/>
+          <w:sz w:val="24"/>
+          <w:szCs w:val="24"/>
+        </w:rPr>
+        <w:t>ma Académico:</w:t>
+      </w:r>
+      <w:r>
+        <w:rPr>
+          <w:rFonts w:ascii="Arial" w:hAnsi="Arial" w:cs="Arial"/>
+          <w:sz w:val="24"/>
+          <w:szCs w:val="24"/>
+        </w:rPr>
+        <w:t xml:space="preserve"> Ing. De Sistemas.</w:t>
+      </w:r>
     </w:p>
     <w:p>
       <w:pPr>
         <w:pStyle w:val="Prrafodelista"/>
         <w:rPr>
           <w:rFonts w:ascii="Arial" w:hAnsi="Arial" w:cs="Arial"/>
-          <w:b/>
-          <w:sz w:val="24"/>
-          <w:szCs w:val="24"/>
-        </w:rPr>
-      </w:pPr>
+          <w:sz w:val="24"/>
+          <w:szCs w:val="24"/>
+        </w:rPr>
+      </w:pPr>
+      <w:r>
+        <w:rPr>
+          <w:rFonts w:ascii="Arial" w:hAnsi="Arial" w:cs="Arial"/>
+          <w:b/>
+          <w:sz w:val="24"/>
+          <w:szCs w:val="24"/>
+        </w:rPr>
+        <w:t>Resumen de personalidad, interés:</w:t>
+      </w:r>
+      <w:r>
+        <w:rPr>
+          <w:rFonts w:ascii="Arial" w:hAnsi="Arial" w:cs="Arial"/>
+          <w:sz w:val="24"/>
+          <w:szCs w:val="24"/>
+        </w:rPr>
+        <w:t xml:space="preserve"> Soy una persona alegre, </w:t>
+      </w:r>
+      <w:r>
+        <w:rPr>
+          <w:rFonts w:ascii="Arial" w:hAnsi="Arial" w:cs="Arial"/>
+          <w:sz w:val="24"/>
+          <w:szCs w:val="24"/>
+        </w:rPr>
+        <w:t>tolerante y pasiva la cual le gusta todo lo</w:t>
+      </w:r>
+      <w:r>
+        <w:rPr>
+          <w:rFonts w:ascii="Arial" w:hAnsi="Arial" w:cs="Arial"/>
+          <w:sz w:val="24"/>
+          <w:szCs w:val="24"/>
+        </w:rPr>
+        <w:t xml:space="preserve"> relacionado con lo tecnología, </w:t>
+      </w:r>
+      <w:r>
+        <w:rPr>
+          <w:rFonts w:ascii="Arial" w:hAnsi="Arial" w:cs="Arial"/>
+          <w:sz w:val="24"/>
+          <w:szCs w:val="24"/>
+        </w:rPr>
+        <w:t>me interesa las nuevas tecnologías que puede llegar a</w:t>
+      </w:r>
+      <w:r>
+        <w:rPr>
+          <w:rFonts w:ascii="Arial" w:hAnsi="Arial" w:cs="Arial"/>
+          <w:sz w:val="24"/>
+          <w:szCs w:val="24"/>
+        </w:rPr>
+        <w:t xml:space="preserve"> crear el ser humano</w:t>
+      </w:r>
+      <w:r>
+        <w:rPr>
+          <w:rFonts w:ascii="Arial" w:hAnsi="Arial" w:cs="Arial"/>
+          <w:sz w:val="24"/>
+          <w:szCs w:val="24"/>
+        </w:rPr>
+        <w:t>.</w:t>
+      </w:r>
     </w:p>
     <w:p>
       <w:pPr>
         <w:pStyle w:val="Prrafodelista"/>
         <w:rPr>
           <w:rFonts w:ascii="Arial" w:hAnsi="Arial" w:cs="Arial"/>
-          <w:b/>
-          <w:sz w:val="24"/>
-          <w:szCs w:val="24"/>
-        </w:rPr>
-      </w:pPr>
+          <w:sz w:val="24"/>
+          <w:szCs w:val="24"/>
+        </w:rPr>
+      </w:pPr>
+      <w:r>
+        <w:rPr>
+          <w:rFonts w:ascii="Arial" w:hAnsi="Arial" w:cs="Arial"/>
+          <w:b/>
+          <w:sz w:val="24"/>
+          <w:szCs w:val="24"/>
+        </w:rPr>
+        <w:t>Rol en el proyect</w:t>
+      </w:r>
+      <w:r>
+        <w:rPr>
+          <w:rFonts w:ascii="Arial" w:hAnsi="Arial" w:cs="Arial"/>
+          <w:b/>
+          <w:sz w:val="24"/>
+          <w:szCs w:val="24"/>
+        </w:rPr>
+        <w:t>o:</w:t>
+      </w:r>
+      <w:r>
+        <w:rPr>
+          <w:rFonts w:ascii="Arial" w:hAnsi="Arial" w:cs="Arial"/>
+          <w:sz w:val="24"/>
+          <w:szCs w:val="24"/>
+        </w:rPr>
+        <w:t xml:space="preserve"> Creador del prototipo.</w:t>
+      </w:r>
     </w:p>
     <w:p>
       <w:pPr>
@@ -2573,6 +2766,56 @@
           <w:szCs w:val="24"/>
         </w:rPr>
       </w:pPr>
+      <w:r>
+        <w:rPr>
+          <w:rFonts w:ascii="Arial" w:hAnsi="Arial" w:cs="Arial"/>
+          <w:b/>
+          <w:sz w:val="24"/>
+          <w:szCs w:val="24"/>
+        </w:rPr>
+        <w:lastRenderedPageBreak/>
+        <w:t>Aporte en el proyecto:</w:t>
+      </w:r>
+      <w:r>
+        <w:rPr>
+          <w:rFonts w:ascii="Arial" w:hAnsi="Arial" w:cs="Arial"/>
+          <w:sz w:val="24"/>
+          <w:szCs w:val="24"/>
+        </w:rPr>
+        <w:t xml:space="preserve"> Dar ideas, busc</w:t>
+      </w:r>
+      <w:r>
+        <w:rPr>
+          <w:rFonts w:ascii="Arial" w:hAnsi="Arial" w:cs="Arial"/>
+          <w:sz w:val="24"/>
+          <w:szCs w:val="24"/>
+        </w:rPr>
+        <w:t>ar problemas, intentar</w:t>
+      </w:r>
+      <w:r>
+        <w:rPr>
+          <w:rFonts w:ascii="Arial" w:hAnsi="Arial" w:cs="Arial"/>
+          <w:sz w:val="24"/>
+          <w:szCs w:val="24"/>
+        </w:rPr>
+        <w:t xml:space="preserve"> da</w:t>
+      </w:r>
+      <w:r>
+        <w:rPr>
+          <w:rFonts w:ascii="Arial" w:hAnsi="Arial" w:cs="Arial"/>
+          <w:sz w:val="24"/>
+          <w:szCs w:val="24"/>
+        </w:rPr>
+        <w:t>r soluciones previas, fotógrafo.</w:t>
+      </w:r>
+      <w:r>
+        <w:rPr>
+          <w:rFonts w:ascii="Arial" w:hAnsi="Arial" w:cs="Arial"/>
+          <w:sz w:val="24"/>
+          <w:szCs w:val="24"/>
+        </w:rPr>
+        <w:br/>
+      </w:r>
     </w:p>
     <w:p>
       <w:pPr>
@@ -2587,26 +2830,6 @@
     </w:p>
     <w:p>
       <w:pPr>
-        <w:rPr>
-          <w:rFonts w:ascii="Arial" w:hAnsi="Arial" w:cs="Arial"/>
-          <w:b/>
-          <w:sz w:val="24"/>
-          <w:szCs w:val="24"/>
-        </w:rPr>
-      </w:pPr>
-    </w:p>
-    <w:p>
-      <w:pPr>
-        <w:rPr>
-          <w:rFonts w:ascii="Arial" w:hAnsi="Arial" w:cs="Arial"/>
-          <w:b/>
-          <w:sz w:val="24"/>
-          <w:szCs w:val="24"/>
-        </w:rPr>
-      </w:pPr>
-    </w:p>
-    <w:p>
-      <w:pPr>
         <w:pStyle w:val="Prrafodelista"/>
         <w:rPr>
           <w:rFonts w:ascii="Arial" w:hAnsi="Arial" w:cs="Arial"/>
@@ -2615,22 +2838,54 @@
           <w:szCs w:val="24"/>
         </w:rPr>
       </w:pPr>
-      <w:r>
-        <w:rPr>
-          <w:rFonts w:ascii="Arial" w:hAnsi="Arial" w:cs="Arial"/>
-          <w:b/>
-          <w:sz w:val="24"/>
-          <w:szCs w:val="24"/>
-        </w:rPr>
-        <w:lastRenderedPageBreak/>
-        <w:t>4.3.</w:t>
-      </w:r>
     </w:p>
     <w:p>
       <w:pPr>
         <w:pStyle w:val="Prrafodelista"/>
         <w:rPr>
           <w:rFonts w:ascii="Arial" w:hAnsi="Arial" w:cs="Arial"/>
+          <w:b/>
+          <w:sz w:val="24"/>
+          <w:szCs w:val="24"/>
+        </w:rPr>
+      </w:pPr>
+    </w:p>
+    <w:p>
+      <w:pPr>
+        <w:pStyle w:val="Prrafodelista"/>
+        <w:rPr>
+          <w:rFonts w:ascii="Arial" w:hAnsi="Arial" w:cs="Arial"/>
+          <w:b/>
+          <w:sz w:val="24"/>
+          <w:szCs w:val="24"/>
+        </w:rPr>
+      </w:pPr>
+    </w:p>
+    <w:p>
+      <w:pPr>
+        <w:pStyle w:val="Prrafodelista"/>
+        <w:rPr>
+          <w:rFonts w:ascii="Arial" w:hAnsi="Arial" w:cs="Arial"/>
+          <w:b/>
+          <w:sz w:val="24"/>
+          <w:szCs w:val="24"/>
+        </w:rPr>
+      </w:pPr>
+      <w:r>
+        <w:rPr>
+          <w:rFonts w:ascii="Arial" w:hAnsi="Arial" w:cs="Arial"/>
+          <w:b/>
+          <w:sz w:val="24"/>
+          <w:szCs w:val="24"/>
+        </w:rPr>
+        <w:t>4.4.</w:t>
+      </w:r>
+    </w:p>
+    <w:p>
+      <w:pPr>
+        <w:pStyle w:val="Prrafodelista"/>
+        <w:rPr>
+          <w:rFonts w:ascii="Arial" w:hAnsi="Arial" w:cs="Arial"/>
           <w:sz w:val="24"/>
           <w:szCs w:val="24"/>
         </w:rPr>
@@ -2650,54 +2905,41 @@
           <w:sz w:val="24"/>
           <w:szCs w:val="24"/>
         </w:rPr>
-        <w:t xml:space="preserve"> Manuel Varela</w:t>
-      </w:r>
-    </w:p>
-    <w:p>
-      <w:pPr>
-        <w:pStyle w:val="Prrafodelista"/>
-        <w:rPr>
-          <w:rFonts w:ascii="Arial" w:hAnsi="Arial" w:cs="Arial"/>
-          <w:sz w:val="24"/>
-          <w:szCs w:val="24"/>
-        </w:rPr>
-      </w:pPr>
-      <w:r>
-        <w:rPr>
-          <w:rFonts w:ascii="Arial" w:hAnsi="Arial" w:cs="Arial"/>
-          <w:b/>
-          <w:sz w:val="24"/>
-          <w:szCs w:val="24"/>
-        </w:rPr>
-        <w:t>Progra</w:t>
-      </w:r>
-      <w:r>
-        <w:rPr>
-          <w:rFonts w:ascii="Arial" w:hAnsi="Arial" w:cs="Arial"/>
-          <w:b/>
-          <w:sz w:val="24"/>
-          <w:szCs w:val="24"/>
-        </w:rPr>
-        <w:t>ma Académico:</w:t>
-      </w:r>
-      <w:r>
-        <w:rPr>
-          <w:rFonts w:ascii="Arial" w:hAnsi="Arial" w:cs="Arial"/>
-          <w:sz w:val="24"/>
-          <w:szCs w:val="24"/>
-        </w:rPr>
-        <w:t xml:space="preserve"> Ing. De Sistemas.</w:t>
-      </w:r>
-    </w:p>
-    <w:p>
-      <w:pPr>
-        <w:pStyle w:val="Prrafodelista"/>
-        <w:rPr>
-          <w:rFonts w:ascii="Arial" w:hAnsi="Arial" w:cs="Arial"/>
-          <w:sz w:val="24"/>
-          <w:szCs w:val="24"/>
-        </w:rPr>
-      </w:pPr>
+        <w:t xml:space="preserve"> Martin Zuleta</w:t>
+      </w:r>
+      <w:r>
+        <w:rPr>
+          <w:rFonts w:ascii="Arial" w:hAnsi="Arial" w:cs="Arial"/>
+          <w:sz w:val="24"/>
+          <w:szCs w:val="24"/>
+        </w:rPr>
+        <w:br/>
+      </w:r>
+      <w:r>
+        <w:rPr>
+          <w:rFonts w:ascii="Arial" w:hAnsi="Arial" w:cs="Arial"/>
+          <w:b/>
+          <w:sz w:val="24"/>
+          <w:szCs w:val="24"/>
+        </w:rPr>
+        <w:t>Programa Académico:</w:t>
+      </w:r>
+      <w:r>
+        <w:rPr>
+          <w:rFonts w:ascii="Arial" w:hAnsi="Arial" w:cs="Arial"/>
+          <w:sz w:val="24"/>
+          <w:szCs w:val="24"/>
+        </w:rPr>
+        <w:t xml:space="preserve"> Ing. De sistemas.</w:t>
+      </w:r>
+      <w:r>
+        <w:rPr>
+          <w:rFonts w:ascii="Arial" w:hAnsi="Arial" w:cs="Arial"/>
+          <w:sz w:val="24"/>
+          <w:szCs w:val="24"/>
+        </w:rPr>
+        <w:br/>
+      </w:r>
       <w:r>
         <w:rPr>
           <w:rFonts w:ascii="Arial" w:hAnsi="Arial" w:cs="Arial"/>
@@ -2713,95 +2955,58 @@
           <w:sz w:val="24"/>
           <w:szCs w:val="24"/>
         </w:rPr>
-        <w:t xml:space="preserve"> Soy una persona alegre, </w:t>
-      </w:r>
-      <w:r>
-        <w:rPr>
-          <w:rFonts w:ascii="Arial" w:hAnsi="Arial" w:cs="Arial"/>
-          <w:sz w:val="24"/>
-          <w:szCs w:val="24"/>
-        </w:rPr>
-        <w:t>tolerante y pasiva la cual le gusta todo lo</w:t>
-      </w:r>
-      <w:r>
-        <w:rPr>
-          <w:rFonts w:ascii="Arial" w:hAnsi="Arial" w:cs="Arial"/>
-          <w:sz w:val="24"/>
-          <w:szCs w:val="24"/>
-        </w:rPr>
-        <w:t xml:space="preserve"> relacionado con lo tecnología, </w:t>
-      </w:r>
-      <w:r>
-        <w:rPr>
-          <w:rFonts w:ascii="Arial" w:hAnsi="Arial" w:cs="Arial"/>
-          <w:sz w:val="24"/>
-          <w:szCs w:val="24"/>
-        </w:rPr>
-        <w:t>me interesa las nuevas tecnologías que puede llegar a</w:t>
-      </w:r>
-      <w:r>
-        <w:rPr>
-          <w:rFonts w:ascii="Arial" w:hAnsi="Arial" w:cs="Arial"/>
-          <w:sz w:val="24"/>
-          <w:szCs w:val="24"/>
-        </w:rPr>
-        <w:t xml:space="preserve"> crear el ser humano</w:t>
-      </w:r>
-      <w:r>
-        <w:rPr>
-          <w:rFonts w:ascii="Arial" w:hAnsi="Arial" w:cs="Arial"/>
-          <w:sz w:val="24"/>
-          <w:szCs w:val="24"/>
-        </w:rPr>
-        <w:t>.</w:t>
-      </w:r>
-    </w:p>
-    <w:p>
-      <w:pPr>
-        <w:pStyle w:val="Prrafodelista"/>
-        <w:rPr>
-          <w:rFonts w:ascii="Arial" w:hAnsi="Arial" w:cs="Arial"/>
-          <w:sz w:val="24"/>
-          <w:szCs w:val="24"/>
-        </w:rPr>
-      </w:pPr>
-      <w:r>
-        <w:rPr>
-          <w:rFonts w:ascii="Arial" w:hAnsi="Arial" w:cs="Arial"/>
-          <w:b/>
-          <w:sz w:val="24"/>
-          <w:szCs w:val="24"/>
-        </w:rPr>
-        <w:t>Rol en el proyect</w:t>
-      </w:r>
-      <w:r>
-        <w:rPr>
-          <w:rFonts w:ascii="Arial" w:hAnsi="Arial" w:cs="Arial"/>
-          <w:b/>
-          <w:sz w:val="24"/>
-          <w:szCs w:val="24"/>
-        </w:rPr>
-        <w:t>o:</w:t>
-      </w:r>
-      <w:r>
-        <w:rPr>
-          <w:rFonts w:ascii="Arial" w:hAnsi="Arial" w:cs="Arial"/>
-          <w:sz w:val="24"/>
-          <w:szCs w:val="24"/>
-        </w:rPr>
-        <w:t xml:space="preserve"> Creador del prototipo.</w:t>
-      </w:r>
-    </w:p>
-    <w:p>
-      <w:pPr>
-        <w:pStyle w:val="Prrafodelista"/>
-        <w:rPr>
-          <w:rFonts w:ascii="Arial" w:hAnsi="Arial" w:cs="Arial"/>
-          <w:b/>
-          <w:sz w:val="24"/>
-          <w:szCs w:val="24"/>
-        </w:rPr>
-      </w:pPr>
+        <w:t xml:space="preserve"> </w:t>
+      </w:r>
+      <w:r>
+        <w:rPr>
+          <w:rFonts w:ascii="Arial" w:hAnsi="Arial" w:cs="Arial"/>
+          <w:sz w:val="24"/>
+          <w:szCs w:val="24"/>
+        </w:rPr>
+        <w:t>Alegre, extrovertido, social, colaborador, responsable, honesto, respetuoso, con  instinto de superación, y ganas de salir adelante. Amante de la música vallenata, acordeonero, con sueños por cumplir, amante de mi carrera y lleno de curiosidad.</w:t>
+      </w:r>
+      <w:r>
+        <w:rPr>
+          <w:rFonts w:ascii="Arial" w:hAnsi="Arial" w:cs="Arial"/>
+          <w:sz w:val="24"/>
+          <w:szCs w:val="24"/>
+        </w:rPr>
+        <w:br/>
+      </w:r>
+      <w:r>
+        <w:rPr>
+          <w:rFonts w:ascii="Arial" w:hAnsi="Arial" w:cs="Arial"/>
+          <w:b/>
+          <w:sz w:val="24"/>
+          <w:szCs w:val="24"/>
+        </w:rPr>
+        <w:t>Rol en el proyecto:</w:t>
+      </w:r>
+      <w:r>
+        <w:rPr>
+          <w:rFonts w:ascii="Arial" w:hAnsi="Arial" w:cs="Arial"/>
+          <w:b/>
+          <w:sz w:val="24"/>
+          <w:szCs w:val="24"/>
+        </w:rPr>
+        <w:t xml:space="preserve"> </w:t>
+      </w:r>
+      <w:r>
+        <w:rPr>
+          <w:rFonts w:ascii="Arial" w:hAnsi="Arial" w:cs="Arial"/>
+          <w:sz w:val="24"/>
+          <w:szCs w:val="24"/>
+        </w:rPr>
+        <w:t>monitor del proyecto</w:t>
+      </w:r>
+      <w:r>
+        <w:rPr>
+          <w:rFonts w:ascii="Arial" w:hAnsi="Arial" w:cs="Arial"/>
+          <w:sz w:val="24"/>
+          <w:szCs w:val="24"/>
+        </w:rPr>
+        <w:br/>
+      </w:r>
       <w:r>
         <w:rPr>
           <w:rFonts w:ascii="Arial" w:hAnsi="Arial" w:cs="Arial"/>
@@ -2817,214 +3022,7 @@
           <w:sz w:val="24"/>
           <w:szCs w:val="24"/>
         </w:rPr>
-        <w:t xml:space="preserve"> Dar ideas, busc</w:t>
-      </w:r>
-      <w:r>
-        <w:rPr>
-          <w:rFonts w:ascii="Arial" w:hAnsi="Arial" w:cs="Arial"/>
-          <w:sz w:val="24"/>
-          <w:szCs w:val="24"/>
-        </w:rPr>
-        <w:t>ar problemas, intentar</w:t>
-      </w:r>
-      <w:r>
-        <w:rPr>
-          <w:rFonts w:ascii="Arial" w:hAnsi="Arial" w:cs="Arial"/>
-          <w:sz w:val="24"/>
-          <w:szCs w:val="24"/>
-        </w:rPr>
-        <w:t xml:space="preserve"> dar soluciones previas.</w:t>
-      </w:r>
-      <w:r>
-        <w:rPr>
-          <w:rFonts w:ascii="Arial" w:hAnsi="Arial" w:cs="Arial"/>
-          <w:sz w:val="24"/>
-          <w:szCs w:val="24"/>
-        </w:rPr>
-        <w:br/>
-      </w:r>
-    </w:p>
-    <w:p>
-      <w:pPr>
-        <w:pStyle w:val="Prrafodelista"/>
-        <w:rPr>
-          <w:rFonts w:ascii="Arial" w:hAnsi="Arial" w:cs="Arial"/>
-          <w:b/>
-          <w:sz w:val="24"/>
-          <w:szCs w:val="24"/>
-        </w:rPr>
-      </w:pPr>
-    </w:p>
-    <w:p>
-      <w:pPr>
-        <w:pStyle w:val="Prrafodelista"/>
-        <w:rPr>
-          <w:rFonts w:ascii="Arial" w:hAnsi="Arial" w:cs="Arial"/>
-          <w:b/>
-          <w:sz w:val="24"/>
-          <w:szCs w:val="24"/>
-        </w:rPr>
-      </w:pPr>
-    </w:p>
-    <w:p>
-      <w:pPr>
-        <w:pStyle w:val="Prrafodelista"/>
-        <w:rPr>
-          <w:rFonts w:ascii="Arial" w:hAnsi="Arial" w:cs="Arial"/>
-          <w:b/>
-          <w:sz w:val="24"/>
-          <w:szCs w:val="24"/>
-        </w:rPr>
-      </w:pPr>
-    </w:p>
-    <w:p>
-      <w:pPr>
-        <w:pStyle w:val="Prrafodelista"/>
-        <w:rPr>
-          <w:rFonts w:ascii="Arial" w:hAnsi="Arial" w:cs="Arial"/>
-          <w:b/>
-          <w:sz w:val="24"/>
-          <w:szCs w:val="24"/>
-        </w:rPr>
-      </w:pPr>
-    </w:p>
-    <w:p>
-      <w:pPr>
-        <w:pStyle w:val="Prrafodelista"/>
-        <w:rPr>
-          <w:rFonts w:ascii="Arial" w:hAnsi="Arial" w:cs="Arial"/>
-          <w:b/>
-          <w:sz w:val="24"/>
-          <w:szCs w:val="24"/>
-        </w:rPr>
-      </w:pPr>
-      <w:r>
-        <w:rPr>
-          <w:rFonts w:ascii="Arial" w:hAnsi="Arial" w:cs="Arial"/>
-          <w:b/>
-          <w:sz w:val="24"/>
-          <w:szCs w:val="24"/>
-        </w:rPr>
-        <w:t>4.4.</w:t>
-      </w:r>
-    </w:p>
-    <w:p>
-      <w:pPr>
-        <w:pStyle w:val="Prrafodelista"/>
-        <w:rPr>
-          <w:rFonts w:ascii="Arial" w:hAnsi="Arial" w:cs="Arial"/>
-          <w:sz w:val="24"/>
-          <w:szCs w:val="24"/>
-        </w:rPr>
-      </w:pPr>
-      <w:r>
-        <w:rPr>
-          <w:rFonts w:ascii="Arial" w:hAnsi="Arial" w:cs="Arial"/>
-          <w:b/>
-          <w:sz w:val="24"/>
-          <w:szCs w:val="24"/>
-        </w:rPr>
-        <w:t>Nombre:</w:t>
-      </w:r>
-      <w:r>
-        <w:rPr>
-          <w:rFonts w:ascii="Arial" w:hAnsi="Arial" w:cs="Arial"/>
-          <w:sz w:val="24"/>
-          <w:szCs w:val="24"/>
-        </w:rPr>
-        <w:t xml:space="preserve"> Martin Zuleta</w:t>
-      </w:r>
-      <w:r>
-        <w:rPr>
-          <w:rFonts w:ascii="Arial" w:hAnsi="Arial" w:cs="Arial"/>
-          <w:sz w:val="24"/>
-          <w:szCs w:val="24"/>
-        </w:rPr>
-        <w:br/>
-      </w:r>
-      <w:r>
-        <w:rPr>
-          <w:rFonts w:ascii="Arial" w:hAnsi="Arial" w:cs="Arial"/>
-          <w:b/>
-          <w:sz w:val="24"/>
-          <w:szCs w:val="24"/>
-        </w:rPr>
-        <w:t>Programa Académico:</w:t>
-      </w:r>
-      <w:r>
-        <w:rPr>
-          <w:rFonts w:ascii="Arial" w:hAnsi="Arial" w:cs="Arial"/>
-          <w:sz w:val="24"/>
-          <w:szCs w:val="24"/>
-        </w:rPr>
-        <w:t xml:space="preserve"> Ing. De sistemas.</w:t>
-      </w:r>
-      <w:r>
-        <w:rPr>
-          <w:rFonts w:ascii="Arial" w:hAnsi="Arial" w:cs="Arial"/>
-          <w:sz w:val="24"/>
-          <w:szCs w:val="24"/>
-        </w:rPr>
-        <w:br/>
-      </w:r>
-      <w:r>
-        <w:rPr>
-          <w:rFonts w:ascii="Arial" w:hAnsi="Arial" w:cs="Arial"/>
-          <w:b/>
-          <w:sz w:val="24"/>
-          <w:szCs w:val="24"/>
-        </w:rPr>
-        <w:t>Resumen de personalidad, interés:</w:t>
-      </w:r>
-      <w:r>
-        <w:rPr>
-          <w:rFonts w:ascii="Arial" w:hAnsi="Arial" w:cs="Arial"/>
-          <w:sz w:val="24"/>
-          <w:szCs w:val="24"/>
-        </w:rPr>
-        <w:t xml:space="preserve"> </w:t>
-      </w:r>
-      <w:r>
-        <w:rPr>
-          <w:rFonts w:ascii="Arial" w:hAnsi="Arial" w:cs="Arial"/>
-          <w:sz w:val="24"/>
-          <w:szCs w:val="24"/>
-        </w:rPr>
-        <w:t>Alegre, extrovertido, social, colaborador, responsable, honesto, respetuoso, con  instinto de superación, y ganas de salir adelante. Amante de la música vallenata, acordeonero, con sueños por cumplir, amante de mi carrera y lleno de curiosidad.</w:t>
-      </w:r>
-      <w:r>
-        <w:rPr>
-          <w:rFonts w:ascii="Arial" w:hAnsi="Arial" w:cs="Arial"/>
-          <w:sz w:val="24"/>
-          <w:szCs w:val="24"/>
-        </w:rPr>
-        <w:br/>
-      </w:r>
-      <w:r>
-        <w:rPr>
-          <w:rFonts w:ascii="Arial" w:hAnsi="Arial" w:cs="Arial"/>
-          <w:b/>
-          <w:sz w:val="24"/>
-          <w:szCs w:val="24"/>
-        </w:rPr>
-        <w:t>Rol en el proyecto:</w:t>
-      </w:r>
-      <w:r>
-        <w:rPr>
-          <w:rFonts w:ascii="Arial" w:hAnsi="Arial" w:cs="Arial"/>
-          <w:sz w:val="24"/>
-          <w:szCs w:val="24"/>
-        </w:rPr>
-        <w:br/>
-      </w:r>
-      <w:r>
-        <w:rPr>
-          <w:rFonts w:ascii="Arial" w:hAnsi="Arial" w:cs="Arial"/>
-          <w:b/>
-          <w:sz w:val="24"/>
-          <w:szCs w:val="24"/>
-        </w:rPr>
-        <w:t>Aporte en el proyecto:</w:t>
+        <w:t xml:space="preserve"> objetivos, marco del proyecto, formular el problema de diseño</w:t>
       </w:r>
       <w:r>
         <w:rPr>
@@ -3117,6 +3115,42 @@
     </w:p>
     <w:p>
       <w:pPr>
+        <w:rPr>
+          <w:rFonts w:ascii="Arial" w:hAnsi="Arial" w:cs="Arial"/>
+          <w:sz w:val="24"/>
+          <w:szCs w:val="24"/>
+        </w:rPr>
+      </w:pPr>
+    </w:p>
+    <w:p>
+      <w:pPr>
+        <w:rPr>
+          <w:rFonts w:ascii="Arial" w:hAnsi="Arial" w:cs="Arial"/>
+          <w:sz w:val="24"/>
+          <w:szCs w:val="24"/>
+        </w:rPr>
+      </w:pPr>
+    </w:p>
+    <w:p>
+      <w:pPr>
+        <w:rPr>
+          <w:rFonts w:ascii="Arial" w:hAnsi="Arial" w:cs="Arial"/>
+          <w:sz w:val="24"/>
+          <w:szCs w:val="24"/>
+        </w:rPr>
+      </w:pPr>
+    </w:p>
+    <w:p>
+      <w:pPr>
+        <w:rPr>
+          <w:rFonts w:ascii="Arial" w:hAnsi="Arial" w:cs="Arial"/>
+          <w:sz w:val="24"/>
+          <w:szCs w:val="24"/>
+        </w:rPr>
+      </w:pPr>
+    </w:p>
+    <w:p>
+      <w:pPr>
         <w:jc w:val="center"/>
         <w:rPr>
           <w:rFonts w:ascii="Arial" w:hAnsi="Arial" w:cs="Arial"/>
@@ -3164,6 +3198,287 @@
           <w:szCs w:val="24"/>
         </w:rPr>
       </w:pPr>
+    </w:p>
+    <w:p>
+      <w:pPr>
+        <w:rPr>
+          <w:rFonts w:ascii="Arial" w:hAnsi="Arial" w:cs="Arial"/>
+          <w:b/>
+          <w:sz w:val="24"/>
+          <w:szCs w:val="24"/>
+        </w:rPr>
+      </w:pPr>
+      <w:r>
+        <w:rPr>
+          <w:rFonts w:ascii="Arial" w:hAnsi="Arial" w:cs="Arial"/>
+          <w:b/>
+          <w:sz w:val="24"/>
+          <w:szCs w:val="24"/>
+        </w:rPr>
+        <w:t>A)</w:t>
+      </w:r>
+    </w:p>
+    <w:p>
+      <w:pPr>
+        <w:jc w:val="both"/>
+        <w:rPr>
+          <w:rFonts w:ascii="Arial" w:hAnsi="Arial" w:cs="Arial"/>
+          <w:sz w:val="24"/>
+          <w:szCs w:val="24"/>
+        </w:rPr>
+      </w:pPr>
+      <w:r>
+        <w:rPr>
+          <w:rFonts w:ascii="Arial" w:hAnsi="Arial" w:cs="Arial"/>
+          <w:sz w:val="24"/>
+          <w:szCs w:val="24"/>
+        </w:rPr>
+        <w:t xml:space="preserve">Este prototipo busca hacerle la vida más cómoda a las personas, remplazando </w:t>
+      </w:r>
+      <w:proofErr w:type="spellStart"/>
+      <w:r>
+        <w:rPr>
+          <w:rFonts w:ascii="Arial" w:hAnsi="Arial" w:cs="Arial"/>
+          <w:sz w:val="24"/>
+          <w:szCs w:val="24"/>
+        </w:rPr>
+        <w:t>o</w:t>
+      </w:r>
+      <w:proofErr w:type="spellEnd"/>
+      <w:r>
+        <w:rPr>
+          <w:rFonts w:ascii="Arial" w:hAnsi="Arial" w:cs="Arial"/>
+          <w:sz w:val="24"/>
+          <w:szCs w:val="24"/>
+        </w:rPr>
+        <w:t xml:space="preserve"> optimizando esas técnicas de organización de nuestros cables, ya que muchos de ellos están en mala posición, provocando accidentes, daños a aparatos adyacentes a ellos o por el congloméramelo de los mismo se pueden dañar, lo cual hace que su vida útil se acorte, implicando una pérdida de dinero para la persona(s).  </w:t>
+      </w:r>
+    </w:p>
+    <w:p>
+      <w:pPr>
+        <w:jc w:val="both"/>
+        <w:rPr>
+          <w:rFonts w:ascii="Arial" w:hAnsi="Arial" w:cs="Arial"/>
+          <w:sz w:val="24"/>
+          <w:szCs w:val="24"/>
+        </w:rPr>
+      </w:pPr>
+    </w:p>
+    <w:p>
+      <w:pPr>
+        <w:jc w:val="both"/>
+        <w:rPr>
+          <w:rFonts w:ascii="Arial" w:hAnsi="Arial" w:cs="Arial"/>
+          <w:sz w:val="24"/>
+          <w:szCs w:val="24"/>
+        </w:rPr>
+      </w:pPr>
+      <w:r>
+        <w:rPr>
+          <w:rFonts w:ascii="Arial" w:hAnsi="Arial" w:cs="Arial"/>
+          <w:sz w:val="24"/>
+          <w:szCs w:val="24"/>
+        </w:rPr>
+        <w:t xml:space="preserve">Este prototipo es necesario para todos aquellos que posean aparatos electrónicos con abundantes cables (computador), al igual para grandes oficinas y empresas, especialmente compañías dedica  al manejo de datos, las cuales usan servidores demasiado grandes, lo que implica una can cantidad de cables. </w:t>
+      </w:r>
+    </w:p>
+    <w:p>
+      <w:pPr>
+        <w:jc w:val="both"/>
+        <w:rPr>
+          <w:rFonts w:ascii="Arial" w:hAnsi="Arial" w:cs="Arial"/>
+          <w:sz w:val="24"/>
+          <w:szCs w:val="24"/>
+        </w:rPr>
+      </w:pPr>
+    </w:p>
+    <w:p>
+      <w:pPr>
+        <w:jc w:val="both"/>
+        <w:rPr>
+          <w:rFonts w:ascii="Arial" w:hAnsi="Arial" w:cs="Arial"/>
+          <w:sz w:val="24"/>
+          <w:szCs w:val="24"/>
+        </w:rPr>
+      </w:pPr>
+      <w:r>
+        <w:rPr>
+          <w:rFonts w:ascii="Arial" w:hAnsi="Arial" w:cs="Arial"/>
+          <w:sz w:val="24"/>
+          <w:szCs w:val="24"/>
+        </w:rPr>
+        <w:t>Veremos a continuación noticias que respalden el uso inmediato de un ordenador de cables.</w:t>
+      </w:r>
+    </w:p>
+    <w:p>
+      <w:pPr>
+        <w:jc w:val="both"/>
+        <w:rPr>
+          <w:rFonts w:ascii="Arial" w:hAnsi="Arial" w:cs="Arial"/>
+          <w:sz w:val="24"/>
+          <w:szCs w:val="24"/>
+        </w:rPr>
+      </w:pPr>
+    </w:p>
+    <w:p>
+      <w:pPr>
+        <w:jc w:val="both"/>
+        <w:rPr>
+          <w:rFonts w:ascii="Arial" w:hAnsi="Arial" w:cs="Arial"/>
+          <w:sz w:val="24"/>
+          <w:szCs w:val="24"/>
+        </w:rPr>
+      </w:pPr>
+      <w:r>
+        <w:rPr>
+          <w:rFonts w:ascii="Arial" w:hAnsi="Arial" w:cs="Arial"/>
+          <w:sz w:val="24"/>
+          <w:szCs w:val="24"/>
+        </w:rPr>
+        <w:t>“</w:t>
+      </w:r>
+      <w:r>
+        <w:rPr>
+          <w:rStyle w:val="Textoennegrita"/>
+          <w:rFonts w:ascii="Arial" w:hAnsi="Arial" w:cs="Arial"/>
+          <w:color w:val="000000"/>
+          <w:sz w:val="24"/>
+          <w:szCs w:val="24"/>
+          <w:shd w:val="clear" w:color="auto" w:fill="FFFFFF"/>
+        </w:rPr>
+        <w:t>CIUDAD DE MÉXICO.-</w:t>
+      </w:r>
+      <w:r>
+        <w:rPr>
+          <w:rStyle w:val="apple-converted-space"/>
+          <w:rFonts w:ascii="Arial" w:hAnsi="Arial" w:cs="Arial"/>
+          <w:color w:val="000000"/>
+          <w:sz w:val="24"/>
+          <w:szCs w:val="24"/>
+          <w:shd w:val="clear" w:color="auto" w:fill="FFFFFF"/>
+        </w:rPr>
+        <w:t> </w:t>
+      </w:r>
+      <w:r>
+        <w:rPr>
+          <w:rFonts w:ascii="Arial" w:hAnsi="Arial" w:cs="Arial"/>
+          <w:color w:val="000000"/>
+          <w:sz w:val="24"/>
+          <w:szCs w:val="24"/>
+          <w:shd w:val="clear" w:color="auto" w:fill="FFFFFF"/>
+        </w:rPr>
+        <w:t>Una de las situaciones más traumáticas en un departamento habitado es la llegada de los pintores. Más allá de que parecería que para ellos la unidad monetaria de la Argentina mutó del peso al  ciempesos, el polvillo que todo lo inunda y una fecha de entrega de la obra que casi nunca coincide con lo previsto, volver a poner la casa en orden implica reconstruir, en mi caso, la caótica maraña de cables que están detrás de mi equipo de audio, home theater y televisión.</w:t>
+      </w:r>
+      <w:r>
+        <w:rPr>
+          <w:rFonts w:ascii="Arial" w:hAnsi="Arial" w:cs="Arial"/>
+          <w:color w:val="000000"/>
+          <w:sz w:val="24"/>
+          <w:szCs w:val="24"/>
+        </w:rPr>
+        <w:br/>
+      </w:r>
+      <w:r>
+        <w:rPr>
+          <w:rFonts w:ascii="Arial" w:hAnsi="Arial" w:cs="Arial"/>
+          <w:color w:val="000000"/>
+          <w:sz w:val="24"/>
+          <w:szCs w:val="24"/>
+        </w:rPr>
+        <w:br/>
+      </w:r>
+      <w:r>
+        <w:rPr>
+          <w:rFonts w:ascii="Arial" w:hAnsi="Arial" w:cs="Arial"/>
+          <w:color w:val="000000"/>
+          <w:sz w:val="24"/>
+          <w:szCs w:val="24"/>
+          <w:shd w:val="clear" w:color="auto" w:fill="FFFFFF"/>
+        </w:rPr>
+        <w:t>Allí tomo conciencia de la falta de la estandarización de los conectores, sobre todo cuanto hablamos de señal de video. Pueden convivir las conexiones de video compuesto, S-Video, video componente, HDMI y DVI, según la fuente de origen o entradas de la pantalla.”</w:t>
+      </w:r>
+      <w:r>
+        <w:rPr>
+          <w:rFonts w:ascii="Arial" w:hAnsi="Arial" w:cs="Arial"/>
+          <w:color w:val="000000"/>
+          <w:sz w:val="24"/>
+          <w:szCs w:val="24"/>
+          <w:shd w:val="clear" w:color="auto" w:fill="FFFFFF"/>
+        </w:rPr>
+        <w:t>[1]</w:t>
+      </w:r>
+      <w:r>
+        <w:rPr>
+          <w:rFonts w:ascii="Arial" w:hAnsi="Arial" w:cs="Arial"/>
+          <w:sz w:val="24"/>
+          <w:szCs w:val="24"/>
+        </w:rPr>
+        <w:t xml:space="preserve"> </w:t>
+      </w:r>
+    </w:p>
+    <w:p>
+      <w:pPr>
+        <w:jc w:val="both"/>
+        <w:rPr>
+          <w:rFonts w:ascii="Arial" w:hAnsi="Arial" w:cs="Arial"/>
+          <w:sz w:val="24"/>
+          <w:szCs w:val="24"/>
+        </w:rPr>
+      </w:pPr>
+    </w:p>
+    <w:p>
+      <w:pPr>
+        <w:jc w:val="both"/>
+        <w:rPr>
+          <w:rFonts w:ascii="Arial" w:hAnsi="Arial" w:cs="Arial"/>
+          <w:sz w:val="24"/>
+          <w:szCs w:val="24"/>
+        </w:rPr>
+      </w:pPr>
+      <w:r>
+        <w:rPr>
+          <w:rFonts w:ascii="Arial" w:hAnsi="Arial" w:cs="Arial"/>
+          <w:sz w:val="24"/>
+          <w:szCs w:val="24"/>
+        </w:rPr>
+        <w:t>“</w:t>
+      </w:r>
+      <w:r>
+        <w:rPr>
+          <w:rFonts w:ascii="Arial" w:hAnsi="Arial" w:cs="Arial"/>
+          <w:b/>
+          <w:sz w:val="24"/>
+          <w:szCs w:val="24"/>
+        </w:rPr>
+        <w:t>CÓMO EVITAR ACCIDENTES ELÉCTRICOS EN CASA</w:t>
+      </w:r>
+    </w:p>
+    <w:p>
+      <w:pPr>
+        <w:jc w:val="both"/>
+        <w:rPr>
+          <w:rFonts w:ascii="Arial" w:hAnsi="Arial" w:cs="Arial"/>
+          <w:sz w:val="24"/>
+          <w:szCs w:val="24"/>
+        </w:rPr>
+      </w:pPr>
+      <w:r>
+        <w:rPr>
+          <w:rFonts w:ascii="Arial" w:hAnsi="Arial" w:cs="Arial"/>
+          <w:sz w:val="24"/>
+          <w:szCs w:val="24"/>
+        </w:rPr>
+        <w:lastRenderedPageBreak/>
+        <w:t>La mayoría de los accidentes eléctricos en el hogar, y alrededor del 70 por ciento de los incendios, son causados por  instalaciones eléctricas inadecuadas, lo cual puede prevenirse con la utilización de buenos materiales.</w:t>
+      </w:r>
+      <w:r>
+        <w:rPr>
+          <w:rFonts w:ascii="Arial" w:hAnsi="Arial" w:cs="Arial"/>
+          <w:sz w:val="24"/>
+          <w:szCs w:val="24"/>
+        </w:rPr>
+        <w:t>”[2]</w:t>
+      </w:r>
     </w:p>
     <w:p>
       <w:pPr>
@@ -3219,7 +3534,7 @@
                     </pic:cNvPicPr>
                   </pic:nvPicPr>
                   <pic:blipFill>
-                    <a:blip r:embed="rId7" cstate="print"/>
+                    <a:blip r:embed="rId8" cstate="print"/>
                     <a:srcRect/>
                     <a:stretch>
                       <a:fillRect/>
@@ -3401,67 +3716,17 @@
       <w:pPr>
         <w:rPr>
           <w:rFonts w:ascii="Arial" w:hAnsi="Arial" w:cs="Arial"/>
-          <w:b/>
-          <w:sz w:val="24"/>
-          <w:szCs w:val="24"/>
-        </w:rPr>
-      </w:pPr>
-    </w:p>
-    <w:p>
-      <w:pPr>
-        <w:rPr>
-          <w:rFonts w:ascii="Arial" w:hAnsi="Arial" w:cs="Arial"/>
-          <w:b/>
-          <w:sz w:val="24"/>
-          <w:szCs w:val="24"/>
-        </w:rPr>
-      </w:pPr>
-    </w:p>
-    <w:p>
-      <w:pPr>
-        <w:rPr>
-          <w:rFonts w:ascii="Arial" w:hAnsi="Arial" w:cs="Arial"/>
-          <w:b/>
-          <w:sz w:val="24"/>
-          <w:szCs w:val="24"/>
-        </w:rPr>
-      </w:pPr>
-    </w:p>
-    <w:p>
-      <w:pPr>
-        <w:rPr>
-          <w:rFonts w:ascii="Arial" w:hAnsi="Arial" w:cs="Arial"/>
-          <w:b/>
-          <w:sz w:val="24"/>
-          <w:szCs w:val="24"/>
-        </w:rPr>
-      </w:pPr>
-      <w:r>
-        <w:rPr>
-          <w:rFonts w:ascii="Arial" w:hAnsi="Arial" w:cs="Arial"/>
-          <w:b/>
-          <w:sz w:val="24"/>
-          <w:szCs w:val="24"/>
-        </w:rPr>
-        <w:br w:type="page"/>
-      </w:r>
-    </w:p>
-    <w:p>
-      <w:pPr>
-        <w:rPr>
-          <w:rFonts w:ascii="Arial" w:hAnsi="Arial" w:cs="Arial"/>
-          <w:sz w:val="24"/>
-          <w:szCs w:val="24"/>
-        </w:rPr>
-      </w:pPr>
-      <w:r>
-        <w:rPr>
-          <w:rFonts w:ascii="Arial" w:hAnsi="Arial" w:cs="Arial"/>
-          <w:b/>
-          <w:sz w:val="24"/>
-          <w:szCs w:val="24"/>
-        </w:rPr>
-        <w:lastRenderedPageBreak/>
+          <w:sz w:val="24"/>
+          <w:szCs w:val="24"/>
+        </w:rPr>
+      </w:pPr>
+      <w:r>
+        <w:rPr>
+          <w:rFonts w:ascii="Arial" w:hAnsi="Arial" w:cs="Arial"/>
+          <w:b/>
+          <w:sz w:val="24"/>
+          <w:szCs w:val="24"/>
+        </w:rPr>
         <w:t xml:space="preserve">C) </w:t>
       </w:r>
       <w:r>
@@ -3495,6 +3760,7 @@
           <w:szCs w:val="24"/>
           <w:lang w:eastAsia="es-CO"/>
         </w:rPr>
+        <w:lastRenderedPageBreak/>
         <w:drawing>
           <wp:inline distT="0" distB="0" distL="0" distR="0">
             <wp:extent cx="2171700" cy="1628775"/>
@@ -3513,10 +3779,10 @@
                     </pic:cNvPicPr>
                   </pic:nvPicPr>
                   <pic:blipFill>
-                    <a:blip r:embed="rId8" cstate="print">
+                    <a:blip r:embed="rId9" cstate="print">
                       <a:extLst>
                         <a:ext uri="{28A0092B-C50C-407E-A947-70E740481C1C}">
-                          <a14:useLocalDpi xmlns:a14="http://schemas.microsoft.com/office/drawing/2010/main" xmlns:wps="http://schemas.microsoft.com/office/word/2010/wordprocessingShape" xmlns:wpi="http://schemas.microsoft.com/office/word/2010/wordprocessingInk" xmlns:wpg="http://schemas.microsoft.com/office/word/2010/wordprocessingGroup" xmlns:w16se="http://schemas.microsoft.com/office/word/2015/wordml/symex" xmlns:w15="http://schemas.microsoft.com/office/word/2012/wordml" xmlns:w14="http://schemas.microsoft.com/office/word/2010/wordml" xmlns:w="http://schemas.openxmlformats.org/wordprocessingml/2006/main" xmlns:w10="urn:schemas-microsoft-com:office:word" xmlns:wp14="http://schemas.microsoft.com/office/word/2010/wordprocessingDrawing" xmlns:v="urn:schemas-microsoft-com:vml" xmlns:o="urn:schemas-microsoft-com:office:office" xmlns:mc="http://schemas.openxmlformats.org/markup-compatibility/2006" xmlns:cx2="http://schemas.microsoft.com/office/drawing/2015/10/21/chartex" xmlns:cx1="http://schemas.microsoft.com/office/drawing/2015/9/8/chartex" xmlns:cx="http://schemas.microsoft.com/office/drawing/2014/chartex" xmlns:wpc="http://schemas.microsoft.com/office/word/2010/wordprocessingCanvas" xmlns="" val="0"/>
+                          <a14:useLocalDpi xmlns:a14="http://schemas.microsoft.com/office/drawing/2010/main" val="0"/>
                         </a:ext>
                       </a:extLst>
                     </a:blip>
@@ -3603,10 +3869,10 @@
                     </pic:cNvPicPr>
                   </pic:nvPicPr>
                   <pic:blipFill>
-                    <a:blip r:embed="rId9" cstate="print">
+                    <a:blip r:embed="rId10" cstate="print">
                       <a:extLst>
                         <a:ext uri="{28A0092B-C50C-407E-A947-70E740481C1C}">
-                          <a14:useLocalDpi xmlns:a14="http://schemas.microsoft.com/office/drawing/2010/main" xmlns:wps="http://schemas.microsoft.com/office/word/2010/wordprocessingShape" xmlns:wpi="http://schemas.microsoft.com/office/word/2010/wordprocessingInk" xmlns:wpg="http://schemas.microsoft.com/office/word/2010/wordprocessingGroup" xmlns:w16se="http://schemas.microsoft.com/office/word/2015/wordml/symex" xmlns:w15="http://schemas.microsoft.com/office/word/2012/wordml" xmlns:w14="http://schemas.microsoft.com/office/word/2010/wordml" xmlns:w="http://schemas.openxmlformats.org/wordprocessingml/2006/main" xmlns:w10="urn:schemas-microsoft-com:office:word" xmlns:wp14="http://schemas.microsoft.com/office/word/2010/wordprocessingDrawing" xmlns:v="urn:schemas-microsoft-com:vml" xmlns:o="urn:schemas-microsoft-com:office:office" xmlns:mc="http://schemas.openxmlformats.org/markup-compatibility/2006" xmlns:cx2="http://schemas.microsoft.com/office/drawing/2015/10/21/chartex" xmlns:cx1="http://schemas.microsoft.com/office/drawing/2015/9/8/chartex" xmlns:cx="http://schemas.microsoft.com/office/drawing/2014/chartex" xmlns:wpc="http://schemas.microsoft.com/office/word/2010/wordprocessingCanvas" xmlns="" val="0"/>
+                          <a14:useLocalDpi xmlns:a14="http://schemas.microsoft.com/office/drawing/2010/main" val="0"/>
                         </a:ext>
                       </a:extLst>
                     </a:blip>
@@ -3693,10 +3959,10 @@
                     </pic:cNvPicPr>
                   </pic:nvPicPr>
                   <pic:blipFill>
-                    <a:blip r:embed="rId10" cstate="print">
+                    <a:blip r:embed="rId11" cstate="print">
                       <a:extLst>
                         <a:ext uri="{28A0092B-C50C-407E-A947-70E740481C1C}">
-                          <a14:useLocalDpi xmlns:a14="http://schemas.microsoft.com/office/drawing/2010/main" xmlns:wps="http://schemas.microsoft.com/office/word/2010/wordprocessingShape" xmlns:wpi="http://schemas.microsoft.com/office/word/2010/wordprocessingInk" xmlns:wpg="http://schemas.microsoft.com/office/word/2010/wordprocessingGroup" xmlns:w16se="http://schemas.microsoft.com/office/word/2015/wordml/symex" xmlns:w15="http://schemas.microsoft.com/office/word/2012/wordml" xmlns:w14="http://schemas.microsoft.com/office/word/2010/wordml" xmlns:w="http://schemas.openxmlformats.org/wordprocessingml/2006/main" xmlns:w10="urn:schemas-microsoft-com:office:word" xmlns:wp14="http://schemas.microsoft.com/office/word/2010/wordprocessingDrawing" xmlns:v="urn:schemas-microsoft-com:vml" xmlns:o="urn:schemas-microsoft-com:office:office" xmlns:mc="http://schemas.openxmlformats.org/markup-compatibility/2006" xmlns:cx2="http://schemas.microsoft.com/office/drawing/2015/10/21/chartex" xmlns:cx1="http://schemas.microsoft.com/office/drawing/2015/9/8/chartex" xmlns:cx="http://schemas.microsoft.com/office/drawing/2014/chartex" xmlns:wpc="http://schemas.microsoft.com/office/word/2010/wordprocessingCanvas" xmlns="" val="0"/>
+                          <a14:useLocalDpi xmlns:a14="http://schemas.microsoft.com/office/drawing/2010/main" val="0"/>
                         </a:ext>
                       </a:extLst>
                     </a:blip>
@@ -3783,10 +4049,10 @@
                     </pic:cNvPicPr>
                   </pic:nvPicPr>
                   <pic:blipFill>
-                    <a:blip r:embed="rId11" cstate="print">
+                    <a:blip r:embed="rId12" cstate="print">
                       <a:extLst>
                         <a:ext uri="{28A0092B-C50C-407E-A947-70E740481C1C}">
-                          <a14:useLocalDpi xmlns:a14="http://schemas.microsoft.com/office/drawing/2010/main" xmlns:wps="http://schemas.microsoft.com/office/word/2010/wordprocessingShape" xmlns:wpi="http://schemas.microsoft.com/office/word/2010/wordprocessingInk" xmlns:wpg="http://schemas.microsoft.com/office/word/2010/wordprocessingGroup" xmlns:w16se="http://schemas.microsoft.com/office/word/2015/wordml/symex" xmlns:w15="http://schemas.microsoft.com/office/word/2012/wordml" xmlns:w14="http://schemas.microsoft.com/office/word/2010/wordml" xmlns:w="http://schemas.openxmlformats.org/wordprocessingml/2006/main" xmlns:w10="urn:schemas-microsoft-com:office:word" xmlns:wp14="http://schemas.microsoft.com/office/word/2010/wordprocessingDrawing" xmlns:v="urn:schemas-microsoft-com:vml" xmlns:o="urn:schemas-microsoft-com:office:office" xmlns:mc="http://schemas.openxmlformats.org/markup-compatibility/2006" xmlns:cx2="http://schemas.microsoft.com/office/drawing/2015/10/21/chartex" xmlns:cx1="http://schemas.microsoft.com/office/drawing/2015/9/8/chartex" xmlns:cx="http://schemas.microsoft.com/office/drawing/2014/chartex" xmlns:wpc="http://schemas.microsoft.com/office/word/2010/wordprocessingCanvas" xmlns="" val="0"/>
+                          <a14:useLocalDpi xmlns:a14="http://schemas.microsoft.com/office/drawing/2010/main" val="0"/>
                         </a:ext>
                       </a:extLst>
                     </a:blip>
@@ -3817,24 +4083,116 @@
     </w:p>
     <w:p>
       <w:pPr>
-        <w:jc w:val="center"/>
-        <w:rPr>
-          <w:rFonts w:ascii="Arial" w:hAnsi="Arial" w:cs="Arial"/>
-          <w:b/>
-          <w:sz w:val="24"/>
-          <w:szCs w:val="24"/>
-        </w:rPr>
-      </w:pPr>
-      <w:r>
-        <w:rPr>
-          <w:rFonts w:ascii="Arial" w:hAnsi="Arial" w:cs="Arial"/>
-          <w:b/>
-          <w:sz w:val="24"/>
-          <w:szCs w:val="24"/>
+        <w:rPr>
+          <w:rFonts w:ascii="Arial" w:hAnsi="Arial" w:cs="Arial"/>
+          <w:b/>
+          <w:sz w:val="24"/>
+          <w:szCs w:val="24"/>
+        </w:rPr>
+      </w:pPr>
+    </w:p>
+    <w:p>
+      <w:pPr>
+        <w:pStyle w:val="Prrafodelista"/>
+        <w:numPr>
+          <w:ilvl w:val="0"/>
+          <w:numId w:val="13"/>
+        </w:numPr>
+        <w:rPr>
+          <w:rFonts w:ascii="Arial" w:hAnsi="Arial" w:cs="Arial"/>
+          <w:b/>
+          <w:sz w:val="24"/>
+          <w:szCs w:val="24"/>
+        </w:rPr>
+      </w:pPr>
+      <w:r>
+        <w:rPr>
+          <w:noProof/>
+          <w:lang w:eastAsia="es-CO"/>
         </w:rPr>
         <w:lastRenderedPageBreak/>
-        <w:t>INVESTIGACIÓN PRELIMINAR Y BUSQUEDA PERTINENTE DE LA INFORMACIÓN</w:t>
-      </w:r>
+        <w:drawing>
+          <wp:inline distT="0" distB="0" distL="0" distR="0" wp14:anchorId="56DF8BB3" wp14:editId="5A8745A1">
+            <wp:extent cx="2209800" cy="1654364"/>
+            <wp:effectExtent l="0" t="0" r="0" b="0"/>
+            <wp:docPr id="1" name="Imagen 1" descr="http://img.informador.com.mx/biblioteca/imagen/370x277/182/181366.jpg"/>
+            <wp:cNvGraphicFramePr>
+              <a:graphicFrameLocks xmlns:a="http://schemas.openxmlformats.org/drawingml/2006/main" noChangeAspect="1"/>
+            </wp:cNvGraphicFramePr>
+            <a:graphic xmlns:a="http://schemas.openxmlformats.org/drawingml/2006/main">
+              <a:graphicData uri="http://schemas.openxmlformats.org/drawingml/2006/picture">
+                <pic:pic xmlns:pic="http://schemas.openxmlformats.org/drawingml/2006/picture">
+                  <pic:nvPicPr>
+                    <pic:cNvPr id="0" name="Picture 2" descr="http://img.informador.com.mx/biblioteca/imagen/370x277/182/181366.jpg"/>
+                    <pic:cNvPicPr>
+                      <a:picLocks noChangeAspect="1" noChangeArrowheads="1"/>
+                    </pic:cNvPicPr>
+                  </pic:nvPicPr>
+                  <pic:blipFill>
+                    <a:blip r:embed="rId13">
+                      <a:extLst>
+                        <a:ext uri="{28A0092B-C50C-407E-A947-70E740481C1C}">
+                          <a14:useLocalDpi xmlns:a14="http://schemas.microsoft.com/office/drawing/2010/main" val="0"/>
+                        </a:ext>
+                      </a:extLst>
+                    </a:blip>
+                    <a:srcRect/>
+                    <a:stretch>
+                      <a:fillRect/>
+                    </a:stretch>
+                  </pic:blipFill>
+                  <pic:spPr bwMode="auto">
+                    <a:xfrm>
+                      <a:off x="0" y="0"/>
+                      <a:ext cx="2209800" cy="1654364"/>
+                    </a:xfrm>
+                    <a:prstGeom prst="rect">
+                      <a:avLst/>
+                    </a:prstGeom>
+                    <a:noFill/>
+                    <a:ln>
+                      <a:noFill/>
+                    </a:ln>
+                  </pic:spPr>
+                </pic:pic>
+              </a:graphicData>
+            </a:graphic>
+          </wp:inline>
+        </w:drawing>
+      </w:r>
+    </w:p>
+    <w:p>
+      <w:pPr>
+        <w:pStyle w:val="Prrafodelista"/>
+        <w:rPr>
+          <w:rFonts w:ascii="Arial" w:hAnsi="Arial" w:cs="Arial"/>
+          <w:b/>
+          <w:sz w:val="24"/>
+          <w:szCs w:val="24"/>
+        </w:rPr>
+      </w:pPr>
+    </w:p>
+    <w:p>
+      <w:pPr>
+        <w:pStyle w:val="Prrafodelista"/>
+        <w:rPr>
+          <w:rFonts w:ascii="Arial" w:hAnsi="Arial" w:cs="Arial"/>
+          <w:b/>
+          <w:sz w:val="24"/>
+          <w:szCs w:val="24"/>
+        </w:rPr>
+      </w:pPr>
+    </w:p>
+    <w:p>
+      <w:pPr>
+        <w:pStyle w:val="Prrafodelista"/>
+        <w:rPr>
+          <w:rFonts w:ascii="Arial" w:hAnsi="Arial" w:cs="Arial"/>
+          <w:b/>
+          <w:sz w:val="24"/>
+          <w:szCs w:val="24"/>
+        </w:rPr>
+      </w:pPr>
     </w:p>
     <w:p>
       <w:pPr>
@@ -3881,824 +4239,122 @@
         </w:rPr>
         <w:br/>
       </w:r>
-      <w:r>
-        <w:rPr>
-          <w:rFonts w:ascii="Arial" w:hAnsi="Arial" w:cs="Arial"/>
-          <w:b/>
-          <w:sz w:val="24"/>
-          <w:szCs w:val="24"/>
-        </w:rPr>
-        <w:br/>
-      </w:r>
-      <w:r>
-        <w:rPr>
-          <w:rFonts w:ascii="Arial" w:hAnsi="Arial" w:cs="Arial"/>
-          <w:b/>
-          <w:sz w:val="24"/>
-          <w:szCs w:val="24"/>
-        </w:rPr>
-        <w:br/>
-      </w:r>
-      <w:r>
-        <w:rPr>
-          <w:rFonts w:ascii="Arial" w:hAnsi="Arial" w:cs="Arial"/>
-          <w:b/>
-          <w:sz w:val="24"/>
-          <w:szCs w:val="24"/>
-        </w:rPr>
-        <w:br/>
-      </w:r>
-      <w:r>
-        <w:rPr>
-          <w:rFonts w:ascii="Arial" w:hAnsi="Arial" w:cs="Arial"/>
-          <w:b/>
-          <w:sz w:val="24"/>
-          <w:szCs w:val="24"/>
-        </w:rPr>
-        <w:br/>
-      </w:r>
-      <w:r>
-        <w:rPr>
-          <w:rFonts w:ascii="Arial" w:hAnsi="Arial" w:cs="Arial"/>
-          <w:b/>
-          <w:sz w:val="24"/>
-          <w:szCs w:val="24"/>
-        </w:rPr>
-        <w:br/>
-      </w:r>
-      <w:r>
-        <w:rPr>
-          <w:rFonts w:ascii="Arial" w:hAnsi="Arial" w:cs="Arial"/>
-          <w:b/>
-          <w:sz w:val="24"/>
-          <w:szCs w:val="24"/>
-        </w:rPr>
-        <w:br/>
-      </w:r>
-      <w:r>
-        <w:rPr>
-          <w:rFonts w:ascii="Arial" w:hAnsi="Arial" w:cs="Arial"/>
-          <w:b/>
-          <w:sz w:val="24"/>
-          <w:szCs w:val="24"/>
-        </w:rPr>
-        <w:br/>
-      </w:r>
-      <w:r>
-        <w:rPr>
-          <w:rFonts w:ascii="Arial" w:hAnsi="Arial" w:cs="Arial"/>
-          <w:b/>
-          <w:sz w:val="24"/>
-          <w:szCs w:val="24"/>
-        </w:rPr>
-        <w:br/>
-      </w:r>
-      <w:r>
-        <w:rPr>
-          <w:rFonts w:ascii="Arial" w:hAnsi="Arial" w:cs="Arial"/>
-          <w:b/>
-          <w:sz w:val="24"/>
-          <w:szCs w:val="24"/>
-        </w:rPr>
-        <w:br/>
-      </w:r>
-      <w:r>
-        <w:rPr>
-          <w:rFonts w:ascii="Arial" w:hAnsi="Arial" w:cs="Arial"/>
-          <w:b/>
-          <w:sz w:val="24"/>
-          <w:szCs w:val="24"/>
-        </w:rPr>
-        <w:br/>
-      </w:r>
-      <w:r>
-        <w:rPr>
-          <w:rFonts w:ascii="Arial" w:hAnsi="Arial" w:cs="Arial"/>
-          <w:b/>
-          <w:sz w:val="24"/>
-          <w:szCs w:val="24"/>
-        </w:rPr>
-        <w:br/>
-      </w:r>
-      <w:r>
-        <w:rPr>
-          <w:rFonts w:ascii="Arial" w:hAnsi="Arial" w:cs="Arial"/>
-          <w:b/>
-          <w:sz w:val="24"/>
-          <w:szCs w:val="24"/>
-        </w:rPr>
-        <w:br/>
-      </w:r>
-      <w:r>
-        <w:rPr>
-          <w:rFonts w:ascii="Arial" w:hAnsi="Arial" w:cs="Arial"/>
-          <w:b/>
-          <w:sz w:val="24"/>
-          <w:szCs w:val="24"/>
-        </w:rPr>
-        <w:br/>
-      </w:r>
-      <w:r>
-        <w:rPr>
-          <w:rFonts w:ascii="Arial" w:hAnsi="Arial" w:cs="Arial"/>
-          <w:b/>
-          <w:sz w:val="24"/>
-          <w:szCs w:val="24"/>
-        </w:rPr>
-        <w:br/>
-      </w:r>
-      <w:r>
-        <w:rPr>
-          <w:rFonts w:ascii="Arial" w:hAnsi="Arial" w:cs="Arial"/>
-          <w:b/>
-          <w:sz w:val="24"/>
-          <w:szCs w:val="24"/>
-        </w:rPr>
-        <w:br/>
-      </w:r>
-      <w:r>
-        <w:rPr>
-          <w:rFonts w:ascii="Arial" w:hAnsi="Arial" w:cs="Arial"/>
-          <w:b/>
-          <w:sz w:val="24"/>
-          <w:szCs w:val="24"/>
-        </w:rPr>
-        <w:br/>
-      </w:r>
-      <w:r>
-        <w:rPr>
-          <w:rFonts w:ascii="Arial" w:hAnsi="Arial" w:cs="Arial"/>
-          <w:b/>
-          <w:sz w:val="24"/>
-          <w:szCs w:val="24"/>
-        </w:rPr>
-        <w:br/>
-      </w:r>
-      <w:r>
-        <w:rPr>
-          <w:rFonts w:ascii="Arial" w:hAnsi="Arial" w:cs="Arial"/>
-          <w:b/>
-          <w:sz w:val="24"/>
-          <w:szCs w:val="24"/>
-        </w:rPr>
-        <w:br/>
-      </w:r>
-      <w:r>
-        <w:rPr>
-          <w:rFonts w:ascii="Arial" w:hAnsi="Arial" w:cs="Arial"/>
-          <w:b/>
-          <w:sz w:val="24"/>
-          <w:szCs w:val="24"/>
-        </w:rPr>
-        <w:br/>
-      </w:r>
-      <w:r>
-        <w:rPr>
-          <w:rFonts w:ascii="Arial" w:hAnsi="Arial" w:cs="Arial"/>
-          <w:b/>
-          <w:sz w:val="24"/>
-          <w:szCs w:val="24"/>
-        </w:rPr>
-        <w:br/>
-      </w:r>
-      <w:r>
-        <w:rPr>
-          <w:rFonts w:ascii="Arial" w:hAnsi="Arial" w:cs="Arial"/>
-          <w:b/>
-          <w:sz w:val="24"/>
-          <w:szCs w:val="24"/>
-        </w:rPr>
-        <w:br/>
-      </w:r>
-      <w:r>
-        <w:rPr>
-          <w:rFonts w:ascii="Arial" w:hAnsi="Arial" w:cs="Arial"/>
-          <w:b/>
-          <w:sz w:val="24"/>
-          <w:szCs w:val="24"/>
-        </w:rPr>
-        <w:br/>
-      </w:r>
-      <w:r>
-        <w:rPr>
-          <w:rFonts w:ascii="Arial" w:hAnsi="Arial" w:cs="Arial"/>
-          <w:b/>
-          <w:sz w:val="24"/>
-          <w:szCs w:val="24"/>
-        </w:rPr>
-        <w:br/>
-      </w:r>
-      <w:r>
-        <w:rPr>
-          <w:rFonts w:ascii="Arial" w:hAnsi="Arial" w:cs="Arial"/>
-          <w:b/>
-          <w:sz w:val="24"/>
-          <w:szCs w:val="24"/>
-        </w:rPr>
-        <w:br/>
-      </w:r>
-      <w:r>
-        <w:rPr>
-          <w:rFonts w:ascii="Arial" w:hAnsi="Arial" w:cs="Arial"/>
-          <w:b/>
-          <w:sz w:val="24"/>
-          <w:szCs w:val="24"/>
-        </w:rPr>
-        <w:br/>
-      </w:r>
-      <w:r>
-        <w:rPr>
-          <w:rFonts w:ascii="Arial" w:hAnsi="Arial" w:cs="Arial"/>
-          <w:b/>
-          <w:sz w:val="24"/>
-          <w:szCs w:val="24"/>
-        </w:rPr>
-        <w:br/>
-      </w:r>
-      <w:r>
-        <w:rPr>
-          <w:rFonts w:ascii="Arial" w:hAnsi="Arial" w:cs="Arial"/>
-          <w:b/>
-          <w:sz w:val="24"/>
-          <w:szCs w:val="24"/>
-        </w:rPr>
-        <w:br/>
-      </w:r>
-      <w:r>
-        <w:rPr>
-          <w:rFonts w:ascii="Arial" w:hAnsi="Arial" w:cs="Arial"/>
-          <w:b/>
-          <w:sz w:val="24"/>
-          <w:szCs w:val="24"/>
-        </w:rPr>
-        <w:br/>
-      </w:r>
-      <w:r>
-        <w:rPr>
-          <w:rFonts w:ascii="Arial" w:hAnsi="Arial" w:cs="Arial"/>
-          <w:b/>
-          <w:sz w:val="24"/>
-          <w:szCs w:val="24"/>
-        </w:rPr>
-        <w:br/>
-      </w:r>
-      <w:r>
-        <w:rPr>
-          <w:rFonts w:ascii="Arial" w:hAnsi="Arial" w:cs="Arial"/>
-          <w:b/>
-          <w:sz w:val="24"/>
-          <w:szCs w:val="24"/>
-        </w:rPr>
-        <w:br/>
-      </w:r>
-      <w:r>
-        <w:rPr>
-          <w:rFonts w:ascii="Arial" w:hAnsi="Arial" w:cs="Arial"/>
-          <w:b/>
-          <w:sz w:val="24"/>
-          <w:szCs w:val="24"/>
-        </w:rPr>
-        <w:br/>
-      </w:r>
-    </w:p>
-    <w:p>
-      <w:pPr>
-        <w:rPr>
-          <w:rFonts w:ascii="Arial" w:hAnsi="Arial" w:cs="Arial"/>
-          <w:b/>
-          <w:sz w:val="24"/>
-          <w:szCs w:val="24"/>
-        </w:rPr>
-      </w:pPr>
-    </w:p>
-    <w:p>
-      <w:pPr>
-        <w:rPr>
-          <w:rFonts w:ascii="Arial" w:hAnsi="Arial" w:cs="Arial"/>
-          <w:b/>
-          <w:sz w:val="24"/>
-          <w:szCs w:val="24"/>
-        </w:rPr>
-      </w:pPr>
-    </w:p>
-    <w:p>
-      <w:pPr>
-        <w:rPr>
-          <w:rFonts w:ascii="Arial" w:hAnsi="Arial" w:cs="Arial"/>
-          <w:b/>
-          <w:sz w:val="24"/>
-          <w:szCs w:val="24"/>
-        </w:rPr>
-      </w:pPr>
-    </w:p>
-    <w:p>
-      <w:pPr>
-        <w:rPr>
-          <w:rFonts w:ascii="Arial" w:hAnsi="Arial" w:cs="Arial"/>
-          <w:b/>
-          <w:sz w:val="24"/>
-          <w:szCs w:val="24"/>
-        </w:rPr>
-      </w:pPr>
-    </w:p>
-    <w:p>
-      <w:pPr>
-        <w:rPr>
-          <w:rFonts w:ascii="Arial" w:hAnsi="Arial" w:cs="Arial"/>
-          <w:b/>
-          <w:sz w:val="24"/>
-          <w:szCs w:val="24"/>
-        </w:rPr>
-      </w:pPr>
-    </w:p>
-    <w:p>
-      <w:pPr>
-        <w:rPr>
-          <w:rFonts w:ascii="Arial" w:hAnsi="Arial" w:cs="Arial"/>
-          <w:b/>
-          <w:sz w:val="24"/>
-          <w:szCs w:val="24"/>
-        </w:rPr>
-      </w:pPr>
-    </w:p>
-    <w:p>
-      <w:pPr>
-        <w:rPr>
-          <w:rFonts w:ascii="Arial" w:hAnsi="Arial" w:cs="Arial"/>
-          <w:b/>
-          <w:sz w:val="24"/>
-          <w:szCs w:val="24"/>
-        </w:rPr>
-      </w:pPr>
-    </w:p>
-    <w:p>
-      <w:pPr>
-        <w:rPr>
-          <w:rFonts w:ascii="Arial" w:hAnsi="Arial" w:cs="Arial"/>
-          <w:b/>
-          <w:sz w:val="24"/>
-          <w:szCs w:val="24"/>
-        </w:rPr>
-      </w:pPr>
-    </w:p>
-    <w:p>
-      <w:pPr>
-        <w:rPr>
-          <w:rFonts w:ascii="Arial" w:hAnsi="Arial" w:cs="Arial"/>
-          <w:b/>
-          <w:sz w:val="24"/>
-          <w:szCs w:val="24"/>
-        </w:rPr>
-      </w:pPr>
-    </w:p>
-    <w:p>
-      <w:pPr>
-        <w:rPr>
-          <w:rFonts w:ascii="Arial" w:hAnsi="Arial" w:cs="Arial"/>
-          <w:b/>
-          <w:sz w:val="24"/>
-          <w:szCs w:val="24"/>
-        </w:rPr>
-      </w:pPr>
-    </w:p>
-    <w:p>
-      <w:pPr>
-        <w:rPr>
-          <w:rFonts w:ascii="Arial" w:hAnsi="Arial" w:cs="Arial"/>
-          <w:b/>
-          <w:sz w:val="24"/>
-          <w:szCs w:val="24"/>
-        </w:rPr>
-      </w:pPr>
-    </w:p>
-    <w:p>
-      <w:pPr>
-        <w:rPr>
-          <w:rFonts w:ascii="Arial" w:hAnsi="Arial" w:cs="Arial"/>
-          <w:b/>
-          <w:sz w:val="24"/>
-          <w:szCs w:val="24"/>
-        </w:rPr>
-      </w:pPr>
-    </w:p>
-    <w:p>
-      <w:pPr>
-        <w:rPr>
-          <w:rFonts w:ascii="Arial" w:hAnsi="Arial" w:cs="Arial"/>
-          <w:b/>
-          <w:sz w:val="24"/>
-          <w:szCs w:val="24"/>
-        </w:rPr>
-      </w:pPr>
-    </w:p>
-    <w:p>
-      <w:pPr>
-        <w:rPr>
-          <w:rFonts w:ascii="Arial" w:hAnsi="Arial" w:cs="Arial"/>
-          <w:b/>
-          <w:sz w:val="24"/>
-          <w:szCs w:val="24"/>
-        </w:rPr>
-      </w:pPr>
-    </w:p>
-    <w:p>
-      <w:pPr>
-        <w:rPr>
-          <w:rFonts w:ascii="Arial" w:hAnsi="Arial" w:cs="Arial"/>
-          <w:b/>
-          <w:sz w:val="24"/>
-          <w:szCs w:val="24"/>
-        </w:rPr>
-      </w:pPr>
-    </w:p>
-    <w:p>
-      <w:pPr>
-        <w:rPr>
-          <w:rFonts w:ascii="Arial" w:hAnsi="Arial" w:cs="Arial"/>
-          <w:b/>
-          <w:sz w:val="24"/>
-          <w:szCs w:val="24"/>
-        </w:rPr>
-      </w:pPr>
-    </w:p>
-    <w:p>
-      <w:pPr>
-        <w:rPr>
-          <w:rFonts w:ascii="Arial" w:hAnsi="Arial" w:cs="Arial"/>
-          <w:b/>
-          <w:sz w:val="24"/>
-          <w:szCs w:val="24"/>
-        </w:rPr>
-      </w:pPr>
-    </w:p>
-    <w:p>
-      <w:pPr>
-        <w:rPr>
-          <w:rFonts w:ascii="Arial" w:hAnsi="Arial" w:cs="Arial"/>
-          <w:b/>
-          <w:sz w:val="24"/>
-          <w:szCs w:val="24"/>
-        </w:rPr>
-      </w:pPr>
-    </w:p>
-    <w:p>
-      <w:pPr>
-        <w:rPr>
-          <w:rFonts w:ascii="Arial" w:hAnsi="Arial" w:cs="Arial"/>
-          <w:b/>
-          <w:sz w:val="24"/>
-          <w:szCs w:val="24"/>
-        </w:rPr>
-      </w:pPr>
-    </w:p>
-    <w:p>
-      <w:pPr>
-        <w:rPr>
-          <w:rFonts w:ascii="Arial" w:hAnsi="Arial" w:cs="Arial"/>
-          <w:b/>
-          <w:sz w:val="24"/>
-          <w:szCs w:val="24"/>
-        </w:rPr>
-      </w:pPr>
-    </w:p>
-    <w:p>
-      <w:pPr>
-        <w:rPr>
-          <w:rFonts w:ascii="Arial" w:hAnsi="Arial" w:cs="Arial"/>
-          <w:b/>
-          <w:sz w:val="24"/>
-          <w:szCs w:val="24"/>
-        </w:rPr>
-      </w:pPr>
-    </w:p>
-    <w:p>
-      <w:pPr>
-        <w:rPr>
-          <w:rFonts w:ascii="Arial" w:hAnsi="Arial" w:cs="Arial"/>
-          <w:b/>
-          <w:sz w:val="24"/>
-          <w:szCs w:val="24"/>
-        </w:rPr>
-      </w:pPr>
-    </w:p>
-    <w:p>
-      <w:pPr>
-        <w:jc w:val="center"/>
-        <w:rPr>
-          <w:rFonts w:ascii="Arial" w:hAnsi="Arial" w:cs="Arial"/>
-          <w:b/>
-          <w:sz w:val="24"/>
-          <w:szCs w:val="24"/>
-        </w:rPr>
-      </w:pPr>
-      <w:r>
-        <w:rPr>
-          <w:rFonts w:ascii="Arial" w:hAnsi="Arial" w:cs="Arial"/>
-          <w:b/>
-          <w:sz w:val="24"/>
-          <w:szCs w:val="24"/>
-        </w:rPr>
-        <w:t xml:space="preserve">BIOGRAFIA </w:t>
-      </w:r>
-    </w:p>
-    <w:p>
-      <w:pPr>
-        <w:jc w:val="center"/>
-        <w:rPr>
-          <w:rFonts w:ascii="Arial" w:hAnsi="Arial" w:cs="Arial"/>
-          <w:b/>
-          <w:sz w:val="24"/>
-          <w:szCs w:val="24"/>
-        </w:rPr>
-      </w:pPr>
-    </w:p>
-    <w:p>
-      <w:pPr>
-        <w:jc w:val="center"/>
-        <w:rPr>
-          <w:rFonts w:ascii="Arial" w:hAnsi="Arial" w:cs="Arial"/>
-          <w:b/>
-          <w:sz w:val="24"/>
-          <w:szCs w:val="24"/>
-        </w:rPr>
-      </w:pPr>
-    </w:p>
-    <w:p>
-      <w:pPr>
-        <w:jc w:val="center"/>
-        <w:rPr>
-          <w:rFonts w:ascii="Arial" w:hAnsi="Arial" w:cs="Arial"/>
-          <w:b/>
-          <w:sz w:val="24"/>
-          <w:szCs w:val="24"/>
-        </w:rPr>
-      </w:pPr>
-    </w:p>
-    <w:p>
-      <w:pPr>
-        <w:jc w:val="center"/>
-        <w:rPr>
-          <w:rFonts w:ascii="Arial" w:hAnsi="Arial" w:cs="Arial"/>
-          <w:b/>
-          <w:sz w:val="24"/>
-          <w:szCs w:val="24"/>
-        </w:rPr>
-      </w:pPr>
-    </w:p>
-    <w:p>
-      <w:pPr>
-        <w:jc w:val="center"/>
-        <w:rPr>
-          <w:rFonts w:ascii="Arial" w:hAnsi="Arial" w:cs="Arial"/>
-          <w:b/>
-          <w:sz w:val="24"/>
-          <w:szCs w:val="24"/>
-        </w:rPr>
-      </w:pPr>
-    </w:p>
-    <w:p>
-      <w:pPr>
-        <w:jc w:val="center"/>
-        <w:rPr>
-          <w:rFonts w:ascii="Arial" w:hAnsi="Arial" w:cs="Arial"/>
-          <w:b/>
-          <w:sz w:val="24"/>
-          <w:szCs w:val="24"/>
-        </w:rPr>
-      </w:pPr>
-    </w:p>
-    <w:p>
-      <w:pPr>
-        <w:jc w:val="center"/>
-        <w:rPr>
-          <w:rFonts w:ascii="Arial" w:hAnsi="Arial" w:cs="Arial"/>
-          <w:b/>
-          <w:sz w:val="24"/>
-          <w:szCs w:val="24"/>
-        </w:rPr>
-      </w:pPr>
-    </w:p>
-    <w:p>
-      <w:pPr>
-        <w:jc w:val="center"/>
-        <w:rPr>
-          <w:rFonts w:ascii="Arial" w:hAnsi="Arial" w:cs="Arial"/>
-          <w:b/>
-          <w:sz w:val="24"/>
-          <w:szCs w:val="24"/>
-        </w:rPr>
-      </w:pPr>
-    </w:p>
-    <w:p>
-      <w:pPr>
-        <w:jc w:val="center"/>
-        <w:rPr>
-          <w:rFonts w:ascii="Arial" w:hAnsi="Arial" w:cs="Arial"/>
-          <w:b/>
-          <w:sz w:val="24"/>
-          <w:szCs w:val="24"/>
-        </w:rPr>
-      </w:pPr>
-    </w:p>
-    <w:p>
-      <w:pPr>
-        <w:jc w:val="center"/>
-        <w:rPr>
-          <w:rFonts w:ascii="Arial" w:hAnsi="Arial" w:cs="Arial"/>
-          <w:b/>
-          <w:sz w:val="24"/>
-          <w:szCs w:val="24"/>
-        </w:rPr>
-      </w:pPr>
-    </w:p>
-    <w:p>
-      <w:pPr>
-        <w:jc w:val="center"/>
-        <w:rPr>
-          <w:rFonts w:ascii="Arial" w:hAnsi="Arial" w:cs="Arial"/>
-          <w:b/>
-          <w:sz w:val="24"/>
-          <w:szCs w:val="24"/>
-        </w:rPr>
-      </w:pPr>
-    </w:p>
-    <w:p>
-      <w:pPr>
-        <w:jc w:val="center"/>
-        <w:rPr>
-          <w:rFonts w:ascii="Arial" w:hAnsi="Arial" w:cs="Arial"/>
-          <w:b/>
-          <w:sz w:val="24"/>
-          <w:szCs w:val="24"/>
-        </w:rPr>
-      </w:pPr>
-    </w:p>
-    <w:p>
-      <w:pPr>
-        <w:jc w:val="center"/>
-        <w:rPr>
-          <w:rFonts w:ascii="Arial" w:hAnsi="Arial" w:cs="Arial"/>
-          <w:b/>
-          <w:sz w:val="24"/>
-          <w:szCs w:val="24"/>
-        </w:rPr>
-      </w:pPr>
-    </w:p>
-    <w:p>
-      <w:pPr>
-        <w:jc w:val="center"/>
-        <w:rPr>
-          <w:rFonts w:ascii="Arial" w:hAnsi="Arial" w:cs="Arial"/>
-          <w:b/>
-          <w:sz w:val="24"/>
-          <w:szCs w:val="24"/>
-        </w:rPr>
-      </w:pPr>
-    </w:p>
-    <w:p>
-      <w:pPr>
-        <w:jc w:val="center"/>
-        <w:rPr>
-          <w:rFonts w:ascii="Arial" w:hAnsi="Arial" w:cs="Arial"/>
-          <w:b/>
-          <w:sz w:val="24"/>
-          <w:szCs w:val="24"/>
-        </w:rPr>
-      </w:pPr>
-    </w:p>
-    <w:p>
-      <w:pPr>
-        <w:jc w:val="center"/>
-        <w:rPr>
-          <w:rFonts w:ascii="Arial" w:hAnsi="Arial" w:cs="Arial"/>
-          <w:b/>
-          <w:sz w:val="24"/>
-          <w:szCs w:val="24"/>
-        </w:rPr>
-      </w:pPr>
-    </w:p>
-    <w:p>
-      <w:pPr>
-        <w:jc w:val="center"/>
-        <w:rPr>
-          <w:rFonts w:ascii="Arial" w:hAnsi="Arial" w:cs="Arial"/>
-          <w:b/>
-          <w:sz w:val="24"/>
-          <w:szCs w:val="24"/>
-        </w:rPr>
-      </w:pPr>
-    </w:p>
-    <w:p>
-      <w:pPr>
-        <w:jc w:val="center"/>
-        <w:rPr>
-          <w:rFonts w:ascii="Arial" w:hAnsi="Arial" w:cs="Arial"/>
-          <w:b/>
-          <w:sz w:val="24"/>
-          <w:szCs w:val="24"/>
-        </w:rPr>
-      </w:pPr>
-    </w:p>
-    <w:p>
-      <w:pPr>
-        <w:jc w:val="center"/>
-        <w:rPr>
-          <w:rFonts w:ascii="Arial" w:hAnsi="Arial" w:cs="Arial"/>
-          <w:b/>
-          <w:sz w:val="24"/>
-          <w:szCs w:val="24"/>
-        </w:rPr>
-      </w:pPr>
-    </w:p>
-    <w:p>
-      <w:pPr>
-        <w:jc w:val="center"/>
-        <w:rPr>
-          <w:rFonts w:ascii="Arial" w:hAnsi="Arial" w:cs="Arial"/>
-          <w:b/>
-          <w:sz w:val="24"/>
-          <w:szCs w:val="24"/>
-        </w:rPr>
-      </w:pPr>
-    </w:p>
-    <w:p>
-      <w:pPr>
-        <w:jc w:val="center"/>
-        <w:rPr>
-          <w:rFonts w:ascii="Arial" w:hAnsi="Arial" w:cs="Arial"/>
-          <w:b/>
-          <w:sz w:val="24"/>
-          <w:szCs w:val="24"/>
-        </w:rPr>
-      </w:pPr>
-    </w:p>
-    <w:p>
-      <w:pPr>
-        <w:jc w:val="center"/>
-        <w:rPr>
-          <w:rFonts w:ascii="Arial" w:hAnsi="Arial" w:cs="Arial"/>
-          <w:b/>
-          <w:sz w:val="24"/>
-          <w:szCs w:val="24"/>
-        </w:rPr>
-      </w:pPr>
-    </w:p>
-    <w:p>
-      <w:pPr>
-        <w:jc w:val="center"/>
-        <w:rPr>
-          <w:rFonts w:ascii="Arial" w:hAnsi="Arial" w:cs="Arial"/>
-          <w:b/>
-          <w:sz w:val="24"/>
-          <w:szCs w:val="24"/>
-        </w:rPr>
-      </w:pPr>
-    </w:p>
-    <w:p>
-      <w:pPr>
-        <w:rPr>
-          <w:rFonts w:ascii="Arial" w:hAnsi="Arial" w:cs="Arial"/>
-          <w:b/>
-          <w:sz w:val="24"/>
-          <w:szCs w:val="24"/>
-        </w:rPr>
-      </w:pPr>
-    </w:p>
-    <w:p>
-      <w:pPr>
-        <w:jc w:val="center"/>
-        <w:rPr>
-          <w:rFonts w:ascii="Arial" w:hAnsi="Arial" w:cs="Arial"/>
-          <w:b/>
-          <w:sz w:val="24"/>
-          <w:szCs w:val="24"/>
-        </w:rPr>
-      </w:pPr>
-      <w:proofErr w:type="spellStart"/>
-      <w:r>
-        <w:rPr>
-          <w:rFonts w:ascii="Arial" w:hAnsi="Arial" w:cs="Arial"/>
-          <w:b/>
-          <w:sz w:val="24"/>
-          <w:szCs w:val="24"/>
-        </w:rPr>
-        <w:t>ANEXOs</w:t>
-      </w:r>
-      <w:proofErr w:type="spellEnd"/>
-    </w:p>
-    <w:p>
-      <w:pPr>
-        <w:rPr>
-          <w:rFonts w:ascii="Arial" w:hAnsi="Arial" w:cs="Arial"/>
-          <w:sz w:val="24"/>
-          <w:szCs w:val="24"/>
-        </w:rPr>
-      </w:pPr>
-    </w:p>
-    <w:p>
-      <w:pPr>
-        <w:rPr>
-          <w:rFonts w:ascii="Arial" w:hAnsi="Arial" w:cs="Arial"/>
+    </w:p>
+    <w:p>
+      <w:pPr>
+        <w:rPr>
+          <w:rFonts w:ascii="Arial" w:hAnsi="Arial" w:cs="Arial"/>
+          <w:b/>
+          <w:sz w:val="24"/>
+          <w:szCs w:val="24"/>
+        </w:rPr>
+      </w:pPr>
+    </w:p>
+    <w:p>
+      <w:pPr>
+        <w:rPr>
+          <w:rFonts w:ascii="Arial" w:hAnsi="Arial" w:cs="Arial"/>
+          <w:b/>
+          <w:sz w:val="24"/>
+          <w:szCs w:val="24"/>
+        </w:rPr>
+      </w:pPr>
+    </w:p>
+    <w:p>
+      <w:pPr>
+        <w:rPr>
+          <w:rFonts w:ascii="Arial" w:hAnsi="Arial" w:cs="Arial"/>
+          <w:b/>
+          <w:sz w:val="24"/>
+          <w:szCs w:val="24"/>
+        </w:rPr>
+      </w:pPr>
+    </w:p>
+    <w:p>
+      <w:pPr>
+        <w:rPr>
+          <w:rFonts w:ascii="Arial" w:hAnsi="Arial" w:cs="Arial"/>
+          <w:b/>
+          <w:sz w:val="24"/>
+          <w:szCs w:val="24"/>
+        </w:rPr>
+      </w:pPr>
+    </w:p>
+    <w:p>
+      <w:pPr>
+        <w:rPr>
+          <w:rFonts w:ascii="Arial" w:hAnsi="Arial" w:cs="Arial"/>
+          <w:b/>
+          <w:sz w:val="24"/>
+          <w:szCs w:val="24"/>
+        </w:rPr>
+      </w:pPr>
+    </w:p>
+    <w:p>
+      <w:pPr>
+        <w:rPr>
+          <w:rFonts w:ascii="Arial" w:hAnsi="Arial" w:cs="Arial"/>
+          <w:b/>
+          <w:sz w:val="24"/>
+          <w:szCs w:val="24"/>
+        </w:rPr>
+      </w:pPr>
+    </w:p>
+    <w:p>
+      <w:pPr>
+        <w:rPr>
+          <w:rFonts w:ascii="Arial" w:hAnsi="Arial" w:cs="Arial"/>
+          <w:b/>
+          <w:sz w:val="24"/>
+          <w:szCs w:val="24"/>
+        </w:rPr>
+      </w:pPr>
+    </w:p>
+    <w:p>
+      <w:pPr>
+        <w:rPr>
+          <w:rFonts w:ascii="Arial" w:hAnsi="Arial" w:cs="Arial"/>
+          <w:b/>
+          <w:sz w:val="24"/>
+          <w:szCs w:val="24"/>
+        </w:rPr>
+      </w:pPr>
+    </w:p>
+    <w:p>
+      <w:pPr>
+        <w:rPr>
+          <w:rFonts w:ascii="Arial" w:hAnsi="Arial" w:cs="Arial"/>
+          <w:b/>
+          <w:sz w:val="24"/>
+          <w:szCs w:val="24"/>
+        </w:rPr>
+      </w:pPr>
+    </w:p>
+    <w:p>
+      <w:pPr>
+        <w:rPr>
+          <w:rFonts w:ascii="Arial" w:hAnsi="Arial" w:cs="Arial"/>
+          <w:b/>
+          <w:sz w:val="24"/>
+          <w:szCs w:val="24"/>
+        </w:rPr>
+      </w:pPr>
+    </w:p>
+    <w:p>
+      <w:pPr>
+        <w:rPr>
+          <w:rFonts w:ascii="Arial" w:hAnsi="Arial" w:cs="Arial"/>
+          <w:b/>
+          <w:sz w:val="24"/>
+          <w:szCs w:val="24"/>
+        </w:rPr>
+      </w:pPr>
+    </w:p>
+    <w:p>
+      <w:pPr>
+        <w:rPr>
+          <w:rFonts w:ascii="Arial" w:hAnsi="Arial" w:cs="Arial"/>
+          <w:b/>
           <w:sz w:val="24"/>
           <w:szCs w:val="24"/>
         </w:rPr>
@@ -4716,13 +4372,182 @@
       <w:bookmarkStart w:id="0" w:name="_GoBack"/>
       <w:bookmarkEnd w:id="0"/>
     </w:p>
+    <w:p>
+      <w:pPr>
+        <w:rPr>
+          <w:rFonts w:ascii="Arial" w:hAnsi="Arial" w:cs="Arial"/>
+          <w:b/>
+          <w:sz w:val="24"/>
+          <w:szCs w:val="24"/>
+        </w:rPr>
+      </w:pPr>
+    </w:p>
+    <w:p>
+      <w:pPr>
+        <w:jc w:val="center"/>
+        <w:rPr>
+          <w:rFonts w:ascii="Arial" w:hAnsi="Arial" w:cs="Arial"/>
+          <w:b/>
+          <w:sz w:val="24"/>
+          <w:szCs w:val="24"/>
+        </w:rPr>
+      </w:pPr>
+      <w:r>
+        <w:rPr>
+          <w:rFonts w:ascii="Arial" w:hAnsi="Arial" w:cs="Arial"/>
+          <w:b/>
+          <w:sz w:val="24"/>
+          <w:szCs w:val="24"/>
+        </w:rPr>
+        <w:lastRenderedPageBreak/>
+        <w:t>BLI</w:t>
+      </w:r>
+      <w:r>
+        <w:rPr>
+          <w:rFonts w:ascii="Arial" w:hAnsi="Arial" w:cs="Arial"/>
+          <w:b/>
+          <w:sz w:val="24"/>
+          <w:szCs w:val="24"/>
+        </w:rPr>
+        <w:t xml:space="preserve">OGRAFIA </w:t>
+      </w:r>
+    </w:p>
+    <w:p>
+      <w:pPr>
+        <w:jc w:val="center"/>
+        <w:rPr>
+          <w:rFonts w:ascii="Arial" w:hAnsi="Arial" w:cs="Arial"/>
+          <w:b/>
+          <w:sz w:val="24"/>
+          <w:szCs w:val="24"/>
+        </w:rPr>
+      </w:pPr>
+    </w:p>
+    <w:p>
+      <w:pPr>
+        <w:jc w:val="both"/>
+        <w:rPr>
+          <w:rFonts w:ascii="Arial" w:hAnsi="Arial" w:cs="Arial"/>
+          <w:color w:val="000000" w:themeColor="text1"/>
+          <w:sz w:val="24"/>
+          <w:szCs w:val="24"/>
+        </w:rPr>
+      </w:pPr>
+    </w:p>
+    <w:p>
+      <w:pPr>
+        <w:jc w:val="both"/>
+        <w:rPr>
+          <w:rFonts w:ascii="Arial" w:hAnsi="Arial" w:cs="Arial"/>
+          <w:color w:val="000000" w:themeColor="text1"/>
+          <w:sz w:val="24"/>
+          <w:szCs w:val="24"/>
+        </w:rPr>
+      </w:pPr>
+      <w:hyperlink r:id="rId14" w:history="1">
+        <w:r>
+          <w:rPr>
+            <w:rStyle w:val="Hipervnculo"/>
+            <w:rFonts w:ascii="Arial" w:hAnsi="Arial" w:cs="Arial"/>
+            <w:color w:val="000000" w:themeColor="text1"/>
+            <w:sz w:val="24"/>
+            <w:szCs w:val="24"/>
+            <w:u w:val="none"/>
+          </w:rPr>
+          <w:t>http://www.informador.com.mx/tecnologia/2009/92526/6/que-no-sea-problema-los-cables-enredados.htm</w:t>
+        </w:r>
+      </w:hyperlink>
+      <w:r>
+        <w:rPr>
+          <w:rFonts w:ascii="Arial" w:hAnsi="Arial" w:cs="Arial"/>
+          <w:color w:val="000000" w:themeColor="text1"/>
+          <w:sz w:val="24"/>
+          <w:szCs w:val="24"/>
+        </w:rPr>
+        <w:t>[1]</w:t>
+      </w:r>
+      <w:r>
+        <w:rPr>
+          <w:rFonts w:ascii="Arial" w:hAnsi="Arial" w:cs="Arial"/>
+          <w:color w:val="000000" w:themeColor="text1"/>
+          <w:sz w:val="24"/>
+          <w:szCs w:val="24"/>
+        </w:rPr>
+        <w:t>.</w:t>
+      </w:r>
+    </w:p>
+    <w:p>
+      <w:pPr>
+        <w:jc w:val="both"/>
+        <w:rPr>
+          <w:rFonts w:ascii="Arial" w:hAnsi="Arial" w:cs="Arial"/>
+          <w:color w:val="000000" w:themeColor="text1"/>
+          <w:sz w:val="24"/>
+          <w:szCs w:val="24"/>
+        </w:rPr>
+      </w:pPr>
+    </w:p>
+    <w:p>
+      <w:pPr>
+        <w:jc w:val="both"/>
+        <w:rPr>
+          <w:rFonts w:ascii="Arial" w:hAnsi="Arial" w:cs="Arial"/>
+          <w:b/>
+          <w:sz w:val="24"/>
+          <w:szCs w:val="24"/>
+        </w:rPr>
+      </w:pPr>
+      <w:r>
+        <w:rPr>
+          <w:rFonts w:ascii="Arial" w:hAnsi="Arial" w:cs="Arial"/>
+          <w:color w:val="000000" w:themeColor="text1"/>
+          <w:sz w:val="24"/>
+          <w:szCs w:val="24"/>
+        </w:rPr>
+        <w:t>http://www.prensalibre.com/vida/salud-y-familia/como-evitar-accidentes-electricos-en-</w:t>
+      </w:r>
+      <w:r>
+        <w:rPr>
+          <w:rFonts w:ascii="Arial" w:hAnsi="Arial" w:cs="Arial"/>
+          <w:color w:val="000000" w:themeColor="text1"/>
+          <w:sz w:val="24"/>
+          <w:szCs w:val="24"/>
+        </w:rPr>
+        <w:t>casa [</w:t>
+      </w:r>
+      <w:r>
+        <w:rPr>
+          <w:rFonts w:ascii="Arial" w:hAnsi="Arial" w:cs="Arial"/>
+          <w:color w:val="000000" w:themeColor="text1"/>
+          <w:sz w:val="24"/>
+          <w:szCs w:val="24"/>
+        </w:rPr>
+        <w:t>2</w:t>
+      </w:r>
+      <w:r>
+        <w:rPr>
+          <w:rFonts w:ascii="Arial" w:hAnsi="Arial" w:cs="Arial"/>
+          <w:sz w:val="24"/>
+          <w:szCs w:val="24"/>
+        </w:rPr>
+        <w:t>]</w:t>
+      </w:r>
+      <w:r>
+        <w:rPr>
+          <w:rFonts w:ascii="Arial" w:hAnsi="Arial" w:cs="Arial"/>
+          <w:sz w:val="24"/>
+          <w:szCs w:val="24"/>
+        </w:rPr>
+        <w:t>.</w:t>
+      </w:r>
+    </w:p>
     <w:sectPr>
-      <w:headerReference w:type="even" r:id="rId12"/>
-      <w:headerReference w:type="default" r:id="rId13"/>
-      <w:footerReference w:type="even" r:id="rId14"/>
-      <w:footerReference w:type="default" r:id="rId15"/>
-      <w:headerReference w:type="first" r:id="rId16"/>
-      <w:footerReference w:type="first" r:id="rId17"/>
+      <w:headerReference w:type="even" r:id="rId15"/>
+      <w:headerReference w:type="default" r:id="rId16"/>
+      <w:footerReference w:type="even" r:id="rId17"/>
+      <w:footerReference w:type="default" r:id="rId18"/>
+      <w:headerReference w:type="first" r:id="rId19"/>
+      <w:footerReference w:type="first" r:id="rId20"/>
       <w:pgSz w:w="12240" w:h="15840"/>
       <w:pgMar w:top="1417" w:right="1701" w:bottom="1417" w:left="1701" w:header="708" w:footer="708" w:gutter="0"/>
       <w:cols w:space="708"/>
@@ -4733,7 +4558,7 @@
 </file>
 
 <file path=word/endnotes.xml><?xml version="1.0" encoding="utf-8"?>
-<w:endnotes xmlns:ve="http://schemas.openxmlformats.org/markup-compatibility/2006" xmlns:o="urn:schemas-microsoft-com:office:office" xmlns:r="http://schemas.openxmlformats.org/officeDocument/2006/relationships" xmlns:m="http://schemas.openxmlformats.org/officeDocument/2006/math" xmlns:v="urn:schemas-microsoft-com:vml" xmlns:wp="http://schemas.openxmlformats.org/drawingml/2006/wordprocessingDrawing" xmlns:w10="urn:schemas-microsoft-com:office:word" xmlns:w="http://schemas.openxmlformats.org/wordprocessingml/2006/main" xmlns:wne="http://schemas.microsoft.com/office/word/2006/wordml">
+<w:endnotes xmlns:wpc="http://schemas.microsoft.com/office/word/2010/wordprocessingCanvas" xmlns:mc="http://schemas.openxmlformats.org/markup-compatibility/2006" xmlns:o="urn:schemas-microsoft-com:office:office" xmlns:r="http://schemas.openxmlformats.org/officeDocument/2006/relationships" xmlns:m="http://schemas.openxmlformats.org/officeDocument/2006/math" xmlns:v="urn:schemas-microsoft-com:vml" xmlns:wp14="http://schemas.microsoft.com/office/word/2010/wordprocessingDrawing" xmlns:wp="http://schemas.openxmlformats.org/drawingml/2006/wordprocessingDrawing" xmlns:w10="urn:schemas-microsoft-com:office:word" xmlns:w="http://schemas.openxmlformats.org/wordprocessingml/2006/main" xmlns:w14="http://schemas.microsoft.com/office/word/2010/wordml" xmlns:wpg="http://schemas.microsoft.com/office/word/2010/wordprocessingGroup" xmlns:wpi="http://schemas.microsoft.com/office/word/2010/wordprocessingInk" xmlns:wne="http://schemas.microsoft.com/office/word/2006/wordml" xmlns:wps="http://schemas.microsoft.com/office/word/2010/wordprocessingShape" mc:Ignorable="w14 wp14">
   <w:endnote w:type="separator" w:id="-1">
     <w:p>
       <w:pPr>
@@ -4758,7 +4583,7 @@
 </file>
 
 <file path=word/footer1.xml><?xml version="1.0" encoding="utf-8"?>
-<w:ftr xmlns:ve="http://schemas.openxmlformats.org/markup-compatibility/2006" xmlns:o="urn:schemas-microsoft-com:office:office" xmlns:r="http://schemas.openxmlformats.org/officeDocument/2006/relationships" xmlns:m="http://schemas.openxmlformats.org/officeDocument/2006/math" xmlns:v="urn:schemas-microsoft-com:vml" xmlns:wp="http://schemas.openxmlformats.org/drawingml/2006/wordprocessingDrawing" xmlns:w10="urn:schemas-microsoft-com:office:word" xmlns:w="http://schemas.openxmlformats.org/wordprocessingml/2006/main" xmlns:wne="http://schemas.microsoft.com/office/word/2006/wordml">
+<w:ftr xmlns:wpc="http://schemas.microsoft.com/office/word/2010/wordprocessingCanvas" xmlns:mc="http://schemas.openxmlformats.org/markup-compatibility/2006" xmlns:o="urn:schemas-microsoft-com:office:office" xmlns:r="http://schemas.openxmlformats.org/officeDocument/2006/relationships" xmlns:m="http://schemas.openxmlformats.org/officeDocument/2006/math" xmlns:v="urn:schemas-microsoft-com:vml" xmlns:wp14="http://schemas.microsoft.com/office/word/2010/wordprocessingDrawing" xmlns:wp="http://schemas.openxmlformats.org/drawingml/2006/wordprocessingDrawing" xmlns:w10="urn:schemas-microsoft-com:office:word" xmlns:w="http://schemas.openxmlformats.org/wordprocessingml/2006/main" xmlns:w14="http://schemas.microsoft.com/office/word/2010/wordml" xmlns:wpg="http://schemas.microsoft.com/office/word/2010/wordprocessingGroup" xmlns:wpi="http://schemas.microsoft.com/office/word/2010/wordprocessingInk" xmlns:wne="http://schemas.microsoft.com/office/word/2006/wordml" xmlns:wps="http://schemas.microsoft.com/office/word/2010/wordprocessingShape" mc:Ignorable="w14 wp14">
   <w:p>
     <w:pPr>
       <w:pStyle w:val="Piedepgina"/>
@@ -4768,7 +4593,7 @@
 </file>
 
 <file path=word/footer2.xml><?xml version="1.0" encoding="utf-8"?>
-<w:ftr xmlns:ve="http://schemas.openxmlformats.org/markup-compatibility/2006" xmlns:o="urn:schemas-microsoft-com:office:office" xmlns:r="http://schemas.openxmlformats.org/officeDocument/2006/relationships" xmlns:m="http://schemas.openxmlformats.org/officeDocument/2006/math" xmlns:v="urn:schemas-microsoft-com:vml" xmlns:wp="http://schemas.openxmlformats.org/drawingml/2006/wordprocessingDrawing" xmlns:w10="urn:schemas-microsoft-com:office:word" xmlns:w="http://schemas.openxmlformats.org/wordprocessingml/2006/main" xmlns:wne="http://schemas.microsoft.com/office/word/2006/wordml">
+<w:ftr xmlns:wpc="http://schemas.microsoft.com/office/word/2010/wordprocessingCanvas" xmlns:mc="http://schemas.openxmlformats.org/markup-compatibility/2006" xmlns:o="urn:schemas-microsoft-com:office:office" xmlns:r="http://schemas.openxmlformats.org/officeDocument/2006/relationships" xmlns:m="http://schemas.openxmlformats.org/officeDocument/2006/math" xmlns:v="urn:schemas-microsoft-com:vml" xmlns:wp14="http://schemas.microsoft.com/office/word/2010/wordprocessingDrawing" xmlns:wp="http://schemas.openxmlformats.org/drawingml/2006/wordprocessingDrawing" xmlns:w10="urn:schemas-microsoft-com:office:word" xmlns:w="http://schemas.openxmlformats.org/wordprocessingml/2006/main" xmlns:w14="http://schemas.microsoft.com/office/word/2010/wordml" xmlns:wpg="http://schemas.microsoft.com/office/word/2010/wordprocessingGroup" xmlns:wpi="http://schemas.microsoft.com/office/word/2010/wordprocessingInk" xmlns:wne="http://schemas.microsoft.com/office/word/2006/wordml" xmlns:wps="http://schemas.microsoft.com/office/word/2010/wordprocessingShape" mc:Ignorable="w14 wp14">
   <w:p>
     <w:pPr>
       <w:pStyle w:val="Piedepgina"/>
@@ -4778,7 +4603,7 @@
 </file>
 
 <file path=word/footer3.xml><?xml version="1.0" encoding="utf-8"?>
-<w:ftr xmlns:ve="http://schemas.openxmlformats.org/markup-compatibility/2006" xmlns:o="urn:schemas-microsoft-com:office:office" xmlns:r="http://schemas.openxmlformats.org/officeDocument/2006/relationships" xmlns:m="http://schemas.openxmlformats.org/officeDocument/2006/math" xmlns:v="urn:schemas-microsoft-com:vml" xmlns:wp="http://schemas.openxmlformats.org/drawingml/2006/wordprocessingDrawing" xmlns:w10="urn:schemas-microsoft-com:office:word" xmlns:w="http://schemas.openxmlformats.org/wordprocessingml/2006/main" xmlns:wne="http://schemas.microsoft.com/office/word/2006/wordml">
+<w:ftr xmlns:wpc="http://schemas.microsoft.com/office/word/2010/wordprocessingCanvas" xmlns:mc="http://schemas.openxmlformats.org/markup-compatibility/2006" xmlns:o="urn:schemas-microsoft-com:office:office" xmlns:r="http://schemas.openxmlformats.org/officeDocument/2006/relationships" xmlns:m="http://schemas.openxmlformats.org/officeDocument/2006/math" xmlns:v="urn:schemas-microsoft-com:vml" xmlns:wp14="http://schemas.microsoft.com/office/word/2010/wordprocessingDrawing" xmlns:wp="http://schemas.openxmlformats.org/drawingml/2006/wordprocessingDrawing" xmlns:w10="urn:schemas-microsoft-com:office:word" xmlns:w="http://schemas.openxmlformats.org/wordprocessingml/2006/main" xmlns:w14="http://schemas.microsoft.com/office/word/2010/wordml" xmlns:wpg="http://schemas.microsoft.com/office/word/2010/wordprocessingGroup" xmlns:wpi="http://schemas.microsoft.com/office/word/2010/wordprocessingInk" xmlns:wne="http://schemas.microsoft.com/office/word/2006/wordml" xmlns:wps="http://schemas.microsoft.com/office/word/2010/wordprocessingShape" mc:Ignorable="w14 wp14">
   <w:p>
     <w:pPr>
       <w:pStyle w:val="Piedepgina"/>
@@ -4788,7 +4613,7 @@
 </file>
 
 <file path=word/footnotes.xml><?xml version="1.0" encoding="utf-8"?>
-<w:footnotes xmlns:ve="http://schemas.openxmlformats.org/markup-compatibility/2006" xmlns:o="urn:schemas-microsoft-com:office:office" xmlns:r="http://schemas.openxmlformats.org/officeDocument/2006/relationships" xmlns:m="http://schemas.openxmlformats.org/officeDocument/2006/math" xmlns:v="urn:schemas-microsoft-com:vml" xmlns:wp="http://schemas.openxmlformats.org/drawingml/2006/wordprocessingDrawing" xmlns:w10="urn:schemas-microsoft-com:office:word" xmlns:w="http://schemas.openxmlformats.org/wordprocessingml/2006/main" xmlns:wne="http://schemas.microsoft.com/office/word/2006/wordml">
+<w:footnotes xmlns:wpc="http://schemas.microsoft.com/office/word/2010/wordprocessingCanvas" xmlns:mc="http://schemas.openxmlformats.org/markup-compatibility/2006" xmlns:o="urn:schemas-microsoft-com:office:office" xmlns:r="http://schemas.openxmlformats.org/officeDocument/2006/relationships" xmlns:m="http://schemas.openxmlformats.org/officeDocument/2006/math" xmlns:v="urn:schemas-microsoft-com:vml" xmlns:wp14="http://schemas.microsoft.com/office/word/2010/wordprocessingDrawing" xmlns:wp="http://schemas.openxmlformats.org/drawingml/2006/wordprocessingDrawing" xmlns:w10="urn:schemas-microsoft-com:office:word" xmlns:w="http://schemas.openxmlformats.org/wordprocessingml/2006/main" xmlns:w14="http://schemas.microsoft.com/office/word/2010/wordml" xmlns:wpg="http://schemas.microsoft.com/office/word/2010/wordprocessingGroup" xmlns:wpi="http://schemas.microsoft.com/office/word/2010/wordprocessingInk" xmlns:wne="http://schemas.microsoft.com/office/word/2006/wordml" xmlns:wps="http://schemas.microsoft.com/office/word/2010/wordprocessingShape" mc:Ignorable="w14 wp14">
   <w:footnote w:type="separator" w:id="-1">
     <w:p>
       <w:pPr>
@@ -4813,7 +4638,7 @@
 </file>
 
 <file path=word/header1.xml><?xml version="1.0" encoding="utf-8"?>
-<w:hdr xmlns:ve="http://schemas.openxmlformats.org/markup-compatibility/2006" xmlns:o="urn:schemas-microsoft-com:office:office" xmlns:r="http://schemas.openxmlformats.org/officeDocument/2006/relationships" xmlns:m="http://schemas.openxmlformats.org/officeDocument/2006/math" xmlns:v="urn:schemas-microsoft-com:vml" xmlns:wp="http://schemas.openxmlformats.org/drawingml/2006/wordprocessingDrawing" xmlns:w10="urn:schemas-microsoft-com:office:word" xmlns:w="http://schemas.openxmlformats.org/wordprocessingml/2006/main" xmlns:wne="http://schemas.microsoft.com/office/word/2006/wordml">
+<w:hdr xmlns:wpc="http://schemas.microsoft.com/office/word/2010/wordprocessingCanvas" xmlns:mc="http://schemas.openxmlformats.org/markup-compatibility/2006" xmlns:o="urn:schemas-microsoft-com:office:office" xmlns:r="http://schemas.openxmlformats.org/officeDocument/2006/relationships" xmlns:m="http://schemas.openxmlformats.org/officeDocument/2006/math" xmlns:v="urn:schemas-microsoft-com:vml" xmlns:wp14="http://schemas.microsoft.com/office/word/2010/wordprocessingDrawing" xmlns:wp="http://schemas.openxmlformats.org/drawingml/2006/wordprocessingDrawing" xmlns:w10="urn:schemas-microsoft-com:office:word" xmlns:w="http://schemas.openxmlformats.org/wordprocessingml/2006/main" xmlns:w14="http://schemas.microsoft.com/office/word/2010/wordml" xmlns:wpg="http://schemas.microsoft.com/office/word/2010/wordprocessingGroup" xmlns:wpi="http://schemas.microsoft.com/office/word/2010/wordprocessingInk" xmlns:wne="http://schemas.microsoft.com/office/word/2006/wordml" xmlns:wps="http://schemas.microsoft.com/office/word/2010/wordprocessingShape" mc:Ignorable="w14 wp14">
   <w:p>
     <w:pPr>
       <w:pStyle w:val="Encabezado"/>
@@ -4854,7 +4679,7 @@
 </file>
 
 <file path=word/header2.xml><?xml version="1.0" encoding="utf-8"?>
-<w:hdr xmlns:ve="http://schemas.openxmlformats.org/markup-compatibility/2006" xmlns:o="urn:schemas-microsoft-com:office:office" xmlns:r="http://schemas.openxmlformats.org/officeDocument/2006/relationships" xmlns:m="http://schemas.openxmlformats.org/officeDocument/2006/math" xmlns:v="urn:schemas-microsoft-com:vml" xmlns:wp="http://schemas.openxmlformats.org/drawingml/2006/wordprocessingDrawing" xmlns:w10="urn:schemas-microsoft-com:office:word" xmlns:w="http://schemas.openxmlformats.org/wordprocessingml/2006/main" xmlns:wne="http://schemas.microsoft.com/office/word/2006/wordml">
+<w:hdr xmlns:wpc="http://schemas.microsoft.com/office/word/2010/wordprocessingCanvas" xmlns:mc="http://schemas.openxmlformats.org/markup-compatibility/2006" xmlns:o="urn:schemas-microsoft-com:office:office" xmlns:r="http://schemas.openxmlformats.org/officeDocument/2006/relationships" xmlns:m="http://schemas.openxmlformats.org/officeDocument/2006/math" xmlns:v="urn:schemas-microsoft-com:vml" xmlns:wp14="http://schemas.microsoft.com/office/word/2010/wordprocessingDrawing" xmlns:wp="http://schemas.openxmlformats.org/drawingml/2006/wordprocessingDrawing" xmlns:w10="urn:schemas-microsoft-com:office:word" xmlns:w="http://schemas.openxmlformats.org/wordprocessingml/2006/main" xmlns:w14="http://schemas.microsoft.com/office/word/2010/wordml" xmlns:wpg="http://schemas.microsoft.com/office/word/2010/wordprocessingGroup" xmlns:wpi="http://schemas.microsoft.com/office/word/2010/wordprocessingInk" xmlns:wne="http://schemas.microsoft.com/office/word/2006/wordml" xmlns:wps="http://schemas.microsoft.com/office/word/2010/wordprocessingShape" mc:Ignorable="w14 wp14">
   <w:p>
     <w:pPr>
       <w:pStyle w:val="Encabezado"/>
@@ -4895,7 +4720,7 @@
 </file>
 
 <file path=word/header3.xml><?xml version="1.0" encoding="utf-8"?>
-<w:hdr xmlns:ve="http://schemas.openxmlformats.org/markup-compatibility/2006" xmlns:o="urn:schemas-microsoft-com:office:office" xmlns:r="http://schemas.openxmlformats.org/officeDocument/2006/relationships" xmlns:m="http://schemas.openxmlformats.org/officeDocument/2006/math" xmlns:v="urn:schemas-microsoft-com:vml" xmlns:wp="http://schemas.openxmlformats.org/drawingml/2006/wordprocessingDrawing" xmlns:w10="urn:schemas-microsoft-com:office:word" xmlns:w="http://schemas.openxmlformats.org/wordprocessingml/2006/main" xmlns:wne="http://schemas.microsoft.com/office/word/2006/wordml">
+<w:hdr xmlns:wpc="http://schemas.microsoft.com/office/word/2010/wordprocessingCanvas" xmlns:mc="http://schemas.openxmlformats.org/markup-compatibility/2006" xmlns:o="urn:schemas-microsoft-com:office:office" xmlns:r="http://schemas.openxmlformats.org/officeDocument/2006/relationships" xmlns:m="http://schemas.openxmlformats.org/officeDocument/2006/math" xmlns:v="urn:schemas-microsoft-com:vml" xmlns:wp14="http://schemas.microsoft.com/office/word/2010/wordprocessingDrawing" xmlns:wp="http://schemas.openxmlformats.org/drawingml/2006/wordprocessingDrawing" xmlns:w10="urn:schemas-microsoft-com:office:word" xmlns:w="http://schemas.openxmlformats.org/wordprocessingml/2006/main" xmlns:w14="http://schemas.microsoft.com/office/word/2010/wordml" xmlns:wpg="http://schemas.microsoft.com/office/word/2010/wordprocessingGroup" xmlns:wpi="http://schemas.microsoft.com/office/word/2010/wordprocessingInk" xmlns:wne="http://schemas.microsoft.com/office/word/2006/wordml" xmlns:wps="http://schemas.microsoft.com/office/word/2010/wordprocessingShape" mc:Ignorable="w14 wp14">
   <w:p>
     <w:pPr>
       <w:pStyle w:val="Encabezado"/>
@@ -4936,7 +4761,7 @@
 </file>
 
 <file path=word/numbering.xml><?xml version="1.0" encoding="utf-8"?>
-<w:numbering xmlns:ve="http://schemas.openxmlformats.org/markup-compatibility/2006" xmlns:o="urn:schemas-microsoft-com:office:office" xmlns:r="http://schemas.openxmlformats.org/officeDocument/2006/relationships" xmlns:m="http://schemas.openxmlformats.org/officeDocument/2006/math" xmlns:v="urn:schemas-microsoft-com:vml" xmlns:wp="http://schemas.openxmlformats.org/drawingml/2006/wordprocessingDrawing" xmlns:w10="urn:schemas-microsoft-com:office:word" xmlns:w="http://schemas.openxmlformats.org/wordprocessingml/2006/main" xmlns:wne="http://schemas.microsoft.com/office/word/2006/wordml">
+<w:numbering xmlns:wpc="http://schemas.microsoft.com/office/word/2010/wordprocessingCanvas" xmlns:mc="http://schemas.openxmlformats.org/markup-compatibility/2006" xmlns:o="urn:schemas-microsoft-com:office:office" xmlns:r="http://schemas.openxmlformats.org/officeDocument/2006/relationships" xmlns:m="http://schemas.openxmlformats.org/officeDocument/2006/math" xmlns:v="urn:schemas-microsoft-com:vml" xmlns:wp14="http://schemas.microsoft.com/office/word/2010/wordprocessingDrawing" xmlns:wp="http://schemas.openxmlformats.org/drawingml/2006/wordprocessingDrawing" xmlns:w10="urn:schemas-microsoft-com:office:word" xmlns:w="http://schemas.openxmlformats.org/wordprocessingml/2006/main" xmlns:w14="http://schemas.microsoft.com/office/word/2010/wordml" xmlns:wpg="http://schemas.microsoft.com/office/word/2010/wordprocessingGroup" xmlns:wpi="http://schemas.microsoft.com/office/word/2010/wordprocessingInk" xmlns:wne="http://schemas.microsoft.com/office/word/2006/wordml" xmlns:wps="http://schemas.microsoft.com/office/word/2010/wordprocessingShape" mc:Ignorable="w14 wp14">
   <w:abstractNum w:abstractNumId="0">
     <w:nsid w:val="0C17751C"/>
     <w:multiLevelType w:val="multilevel"/>
@@ -5373,7 +5198,7 @@
   <w:abstractNum w:abstractNumId="5">
     <w:nsid w:val="2293095A"/>
     <w:multiLevelType w:val="hybridMultilevel"/>
-    <w:tmpl w:val="4B763E60"/>
+    <w:tmpl w:val="C696206A"/>
     <w:lvl w:ilvl="0" w:tplc="240A0001">
       <w:start w:val="1"/>
       <w:numFmt w:val="bullet"/>
@@ -5786,6 +5611,95 @@
     </w:lvl>
   </w:abstractNum>
   <w:abstractNum w:abstractNumId="9">
+    <w:nsid w:val="49B02619"/>
+    <w:multiLevelType w:val="hybridMultilevel"/>
+    <w:tmpl w:val="D6762BBC"/>
+    <w:lvl w:ilvl="0" w:tplc="7C9E54B4">
+      <w:start w:val="1"/>
+      <w:numFmt w:val="upperLetter"/>
+      <w:lvlText w:val="%1)"/>
+      <w:lvlJc w:val="left"/>
+      <w:pPr>
+        <w:ind w:left="360" w:hanging="360"/>
+      </w:pPr>
+      <w:rPr>
+        <w:rFonts w:hint="default"/>
+      </w:rPr>
+    </w:lvl>
+    <w:lvl w:ilvl="1" w:tplc="240A0019" w:tentative="1">
+      <w:start w:val="1"/>
+      <w:numFmt w:val="lowerLetter"/>
+      <w:lvlText w:val="%2."/>
+      <w:lvlJc w:val="left"/>
+      <w:pPr>
+        <w:ind w:left="1080" w:hanging="360"/>
+      </w:pPr>
+    </w:lvl>
+    <w:lvl w:ilvl="2" w:tplc="240A001B" w:tentative="1">
+      <w:start w:val="1"/>
+      <w:numFmt w:val="lowerRoman"/>
+      <w:lvlText w:val="%3."/>
+      <w:lvlJc w:val="right"/>
+      <w:pPr>
+        <w:ind w:left="1800" w:hanging="180"/>
+      </w:pPr>
+    </w:lvl>
+    <w:lvl w:ilvl="3" w:tplc="240A000F" w:tentative="1">
+      <w:start w:val="1"/>
+      <w:numFmt w:val="decimal"/>
+      <w:lvlText w:val="%4."/>
+      <w:lvlJc w:val="left"/>
+      <w:pPr>
+        <w:ind w:left="2520" w:hanging="360"/>
+      </w:pPr>
+    </w:lvl>
+    <w:lvl w:ilvl="4" w:tplc="240A0019" w:tentative="1">
+      <w:start w:val="1"/>
+      <w:numFmt w:val="lowerLetter"/>
+      <w:lvlText w:val="%5."/>
+      <w:lvlJc w:val="left"/>
+      <w:pPr>
+        <w:ind w:left="3240" w:hanging="360"/>
+      </w:pPr>
+    </w:lvl>
+    <w:lvl w:ilvl="5" w:tplc="240A001B" w:tentative="1">
+      <w:start w:val="1"/>
+      <w:numFmt w:val="lowerRoman"/>
+      <w:lvlText w:val="%6."/>
+      <w:lvlJc w:val="right"/>
+      <w:pPr>
+        <w:ind w:left="3960" w:hanging="180"/>
+      </w:pPr>
+    </w:lvl>
+    <w:lvl w:ilvl="6" w:tplc="240A000F" w:tentative="1">
+      <w:start w:val="1"/>
+      <w:numFmt w:val="decimal"/>
+      <w:lvlText w:val="%7."/>
+      <w:lvlJc w:val="left"/>
+      <w:pPr>
+        <w:ind w:left="4680" w:hanging="360"/>
+      </w:pPr>
+    </w:lvl>
+    <w:lvl w:ilvl="7" w:tplc="240A0019" w:tentative="1">
+      <w:start w:val="1"/>
+      <w:numFmt w:val="lowerLetter"/>
+      <w:lvlText w:val="%8."/>
+      <w:lvlJc w:val="left"/>
+      <w:pPr>
+        <w:ind w:left="5400" w:hanging="360"/>
+      </w:pPr>
+    </w:lvl>
+    <w:lvl w:ilvl="8" w:tplc="240A001B" w:tentative="1">
+      <w:start w:val="1"/>
+      <w:numFmt w:val="lowerRoman"/>
+      <w:lvlText w:val="%9."/>
+      <w:lvlJc w:val="right"/>
+      <w:pPr>
+        <w:ind w:left="6120" w:hanging="180"/>
+      </w:pPr>
+    </w:lvl>
+  </w:abstractNum>
+  <w:abstractNum w:abstractNumId="10">
     <w:nsid w:val="4C3F64EC"/>
     <w:multiLevelType w:val="hybridMultilevel"/>
     <w:tmpl w:val="9404C35A"/>
@@ -5875,7 +5789,7 @@
       </w:pPr>
     </w:lvl>
   </w:abstractNum>
-  <w:abstractNum w:abstractNumId="10">
+  <w:abstractNum w:abstractNumId="11">
     <w:nsid w:val="5AFE0496"/>
     <w:multiLevelType w:val="multilevel"/>
     <w:tmpl w:val="3ED6260C"/>
@@ -5997,7 +5911,7 @@
       </w:rPr>
     </w:lvl>
   </w:abstractNum>
-  <w:abstractNum w:abstractNumId="11">
+  <w:abstractNum w:abstractNumId="12">
     <w:nsid w:val="5D375CFB"/>
     <w:multiLevelType w:val="hybridMultilevel"/>
     <w:tmpl w:val="BFEE8154"/>
@@ -6110,7 +6024,7 @@
       </w:rPr>
     </w:lvl>
   </w:abstractNum>
-  <w:abstractNum w:abstractNumId="12">
+  <w:abstractNum w:abstractNumId="13">
     <w:nsid w:val="6A0B70D5"/>
     <w:multiLevelType w:val="multilevel"/>
     <w:tmpl w:val="240A001F"/>
@@ -6203,13 +6117,13 @@
     <w:abstractNumId w:val="5"/>
   </w:num>
   <w:num w:numId="3">
-    <w:abstractNumId w:val="11"/>
+    <w:abstractNumId w:val="12"/>
   </w:num>
   <w:num w:numId="4">
     <w:abstractNumId w:val="2"/>
   </w:num>
   <w:num w:numId="5">
-    <w:abstractNumId w:val="12"/>
+    <w:abstractNumId w:val="13"/>
   </w:num>
   <w:num w:numId="6">
     <w:abstractNumId w:val="1"/>
@@ -6221,7 +6135,7 @@
     <w:abstractNumId w:val="6"/>
   </w:num>
   <w:num w:numId="9">
-    <w:abstractNumId w:val="9"/>
+    <w:abstractNumId w:val="10"/>
   </w:num>
   <w:num w:numId="10">
     <w:abstractNumId w:val="0"/>
@@ -6230,16 +6144,19 @@
     <w:abstractNumId w:val="7"/>
   </w:num>
   <w:num w:numId="12">
-    <w:abstractNumId w:val="10"/>
+    <w:abstractNumId w:val="11"/>
   </w:num>
   <w:num w:numId="13">
     <w:abstractNumId w:val="8"/>
+  </w:num>
+  <w:num w:numId="14">
+    <w:abstractNumId w:val="9"/>
   </w:num>
 </w:numbering>
 </file>
 
 <file path=word/styles.xml><?xml version="1.0" encoding="utf-8"?>
-<w:styles xmlns:r="http://schemas.openxmlformats.org/officeDocument/2006/relationships" xmlns:w="http://schemas.openxmlformats.org/wordprocessingml/2006/main">
+<w:styles xmlns:mc="http://schemas.openxmlformats.org/markup-compatibility/2006" xmlns:r="http://schemas.openxmlformats.org/officeDocument/2006/relationships" xmlns:w="http://schemas.openxmlformats.org/wordprocessingml/2006/main" xmlns:w14="http://schemas.microsoft.com/office/word/2010/wordml" mc:Ignorable="w14">
   <w:docDefaults>
     <w:rPrDefault>
       <w:rPr>
@@ -6410,7 +6327,6 @@
     <w:uiPriority w:val="99"/>
     <w:semiHidden/>
     <w:unhideWhenUsed/>
-    <w:qFormat/>
     <w:tblPr>
       <w:tblInd w:w="0" w:type="dxa"/>
       <w:tblCellMar>
@@ -6515,6 +6431,223 @@
     <w:uiPriority w:val="99"/>
     <w:semiHidden/>
     <w:rsid w:val="00DE4431"/>
+  </w:style>
+  <w:style w:type="character" w:styleId="Textoennegrita">
+    <w:name w:val="Strong"/>
+    <w:basedOn w:val="Fuentedeprrafopredeter"/>
+    <w:uiPriority w:val="22"/>
+    <w:qFormat/>
+    <w:rsid w:val="005C645F"/>
+    <w:rPr>
+      <w:b/>
+      <w:bCs/>
+    </w:rPr>
+  </w:style>
+  <w:style w:type="character" w:customStyle="1" w:styleId="apple-converted-space">
+    <w:name w:val="apple-converted-space"/>
+    <w:basedOn w:val="Fuentedeprrafopredeter"/>
+    <w:rsid w:val="005C645F"/>
+  </w:style>
+  <w:style w:type="character" w:styleId="Hipervnculo">
+    <w:name w:val="Hyperlink"/>
+    <w:basedOn w:val="Fuentedeprrafopredeter"/>
+    <w:uiPriority w:val="99"/>
+    <w:unhideWhenUsed/>
+    <w:rsid w:val="00667F83"/>
+    <w:rPr>
+      <w:color w:val="0000FF" w:themeColor="hyperlink"/>
+      <w:u w:val="single"/>
+    </w:rPr>
+  </w:style>
+</w:styles>
+</file>
+
+<file path=word/stylesWithEffects.xml><?xml version="1.0" encoding="utf-8"?>
+<w:styles xmlns:wpc="http://schemas.microsoft.com/office/word/2010/wordprocessingCanvas" xmlns:mc="http://schemas.openxmlformats.org/markup-compatibility/2006" xmlns:o="urn:schemas-microsoft-com:office:office" xmlns:r="http://schemas.openxmlformats.org/officeDocument/2006/relationships" xmlns:m="http://schemas.openxmlformats.org/officeDocument/2006/math" xmlns:v="urn:schemas-microsoft-com:vml" xmlns:wp14="http://schemas.microsoft.com/office/word/2010/wordprocessingDrawing" xmlns:wp="http://schemas.openxmlformats.org/drawingml/2006/wordprocessingDrawing" xmlns:w10="urn:schemas-microsoft-com:office:word" xmlns:w="http://schemas.openxmlformats.org/wordprocessingml/2006/main" xmlns:w14="http://schemas.microsoft.com/office/word/2010/wordml" xmlns:wpg="http://schemas.microsoft.com/office/word/2010/wordprocessingGroup" xmlns:wpi="http://schemas.microsoft.com/office/word/2010/wordprocessingInk" xmlns:wne="http://schemas.microsoft.com/office/word/2006/wordml" xmlns:wps="http://schemas.microsoft.com/office/word/2010/wordprocessingShape" mc:Ignorable="w14 wp14">
+  <w:docDefaults>
+    <w:rPrDefault>
+      <w:rPr>
+        <w:rFonts w:asciiTheme="minorHAnsi" w:eastAsiaTheme="minorEastAsia" w:hAnsiTheme="minorHAnsi" w:cstheme="minorBidi"/>
+        <w:sz w:val="22"/>
+        <w:szCs w:val="22"/>
+        <w:lang w:val="es-CO" w:eastAsia="es-CO" w:bidi="ar-SA"/>
+      </w:rPr>
+    </w:rPrDefault>
+    <w:pPrDefault>
+      <w:pPr>
+        <w:spacing w:after="200" w:line="276" w:lineRule="auto"/>
+      </w:pPr>
+    </w:pPrDefault>
+  </w:docDefaults>
+  <w:latentStyles w:defLockedState="0" w:defUIPriority="99" w:defSemiHidden="1" w:defUnhideWhenUsed="1" w:defQFormat="0" w:count="267">
+    <w:lsdException w:name="Normal" w:semiHidden="0" w:uiPriority="0" w:unhideWhenUsed="0" w:qFormat="1"/>
+    <w:lsdException w:name="heading 1" w:semiHidden="0" w:uiPriority="9" w:unhideWhenUsed="0" w:qFormat="1"/>
+    <w:lsdException w:name="heading 2" w:uiPriority="9" w:qFormat="1"/>
+    <w:lsdException w:name="heading 3" w:uiPriority="9" w:qFormat="1"/>
+    <w:lsdException w:name="heading 4" w:uiPriority="9" w:qFormat="1"/>
+    <w:lsdException w:name="heading 5" w:uiPriority="9" w:qFormat="1"/>
+    <w:lsdException w:name="heading 6" w:uiPriority="9" w:qFormat="1"/>
+    <w:lsdException w:name="heading 7" w:uiPriority="9" w:qFormat="1"/>
+    <w:lsdException w:name="heading 8" w:uiPriority="9" w:qFormat="1"/>
+    <w:lsdException w:name="heading 9" w:uiPriority="9" w:qFormat="1"/>
+    <w:lsdException w:name="toc 1" w:uiPriority="39"/>
+    <w:lsdException w:name="toc 2" w:uiPriority="39"/>
+    <w:lsdException w:name="toc 3" w:uiPriority="39"/>
+    <w:lsdException w:name="toc 4" w:uiPriority="39"/>
+    <w:lsdException w:name="toc 5" w:uiPriority="39"/>
+    <w:lsdException w:name="toc 6" w:uiPriority="39"/>
+    <w:lsdException w:name="toc 7" w:uiPriority="39"/>
+    <w:lsdException w:name="toc 8" w:uiPriority="39"/>
+    <w:lsdException w:name="toc 9" w:uiPriority="39"/>
+    <w:lsdException w:name="caption" w:uiPriority="35" w:qFormat="1"/>
+    <w:lsdException w:name="Title" w:semiHidden="0" w:uiPriority="10" w:unhideWhenUsed="0" w:qFormat="1"/>
+    <w:lsdException w:name="Default Paragraph Font" w:uiPriority="1"/>
+    <w:lsdException w:name="Subtitle" w:semiHidden="0" w:uiPriority="11" w:unhideWhenUsed="0" w:qFormat="1"/>
+    <w:lsdException w:name="Strong" w:semiHidden="0" w:uiPriority="22" w:unhideWhenUsed="0" w:qFormat="1"/>
+    <w:lsdException w:name="Emphasis" w:semiHidden="0" w:uiPriority="20" w:unhideWhenUsed="0" w:qFormat="1"/>
+    <w:lsdException w:name="Table Grid" w:semiHidden="0" w:uiPriority="59" w:unhideWhenUsed="0"/>
+    <w:lsdException w:name="Placeholder Text" w:unhideWhenUsed="0"/>
+    <w:lsdException w:name="No Spacing" w:semiHidden="0" w:uiPriority="1" w:unhideWhenUsed="0" w:qFormat="1"/>
+    <w:lsdException w:name="Light Shading" w:semiHidden="0" w:uiPriority="60" w:unhideWhenUsed="0"/>
+    <w:lsdException w:name="Light List" w:semiHidden="0" w:uiPriority="61" w:unhideWhenUsed="0"/>
+    <w:lsdException w:name="Light Grid" w:semiHidden="0" w:uiPriority="62" w:unhideWhenUsed="0"/>
+    <w:lsdException w:name="Medium Shading 1" w:semiHidden="0" w:uiPriority="63" w:unhideWhenUsed="0"/>
+    <w:lsdException w:name="Medium Shading 2" w:semiHidden="0" w:uiPriority="64" w:unhideWhenUsed="0"/>
+    <w:lsdException w:name="Medium List 1" w:semiHidden="0" w:uiPriority="65" w:unhideWhenUsed="0"/>
+    <w:lsdException w:name="Medium List 2" w:semiHidden="0" w:uiPriority="66" w:unhideWhenUsed="0"/>
+    <w:lsdException w:name="Medium Grid 1" w:semiHidden="0" w:uiPriority="67" w:unhideWhenUsed="0"/>
+    <w:lsdException w:name="Medium Grid 2" w:semiHidden="0" w:uiPriority="68" w:unhideWhenUsed="0"/>
+    <w:lsdException w:name="Medium Grid 3" w:semiHidden="0" w:uiPriority="69" w:unhideWhenUsed="0"/>
+    <w:lsdException w:name="Dark List" w:semiHidden="0" w:uiPriority="70" w:unhideWhenUsed="0"/>
+    <w:lsdException w:name="Colorful Shading" w:semiHidden="0" w:uiPriority="71" w:unhideWhenUsed="0"/>
+    <w:lsdException w:name="Colorful List" w:semiHidden="0" w:uiPriority="72" w:unhideWhenUsed="0"/>
+    <w:lsdException w:name="Colorful Grid" w:semiHidden="0" w:uiPriority="73" w:unhideWhenUsed="0"/>
+    <w:lsdException w:name="Light Shading Accent 1" w:semiHidden="0" w:uiPriority="60" w:unhideWhenUsed="0"/>
+    <w:lsdException w:name="Light List Accent 1" w:semiHidden="0" w:uiPriority="61" w:unhideWhenUsed="0"/>
+    <w:lsdException w:name="Light Grid Accent 1" w:semiHidden="0" w:uiPriority="62" w:unhideWhenUsed="0"/>
+    <w:lsdException w:name="Medium Shading 1 Accent 1" w:semiHidden="0" w:uiPriority="63" w:unhideWhenUsed="0"/>
+    <w:lsdException w:name="Medium Shading 2 Accent 1" w:semiHidden="0" w:uiPriority="64" w:unhideWhenUsed="0"/>
+    <w:lsdException w:name="Medium List 1 Accent 1" w:semiHidden="0" w:uiPriority="65" w:unhideWhenUsed="0"/>
+    <w:lsdException w:name="Revision" w:unhideWhenUsed="0"/>
+    <w:lsdException w:name="List Paragraph" w:semiHidden="0" w:uiPriority="34" w:unhideWhenUsed="0" w:qFormat="1"/>
+    <w:lsdException w:name="Quote" w:semiHidden="0" w:uiPriority="29" w:unhideWhenUsed="0" w:qFormat="1"/>
+    <w:lsdException w:name="Intense Quote" w:semiHidden="0" w:uiPriority="30" w:unhideWhenUsed="0" w:qFormat="1"/>
+    <w:lsdException w:name="Medium List 2 Accent 1" w:semiHidden="0" w:uiPriority="66" w:unhideWhenUsed="0"/>
+    <w:lsdException w:name="Medium Grid 1 Accent 1" w:semiHidden="0" w:uiPriority="67" w:unhideWhenUsed="0"/>
+    <w:lsdException w:name="Medium Grid 2 Accent 1" w:semiHidden="0" w:uiPriority="68" w:unhideWhenUsed="0"/>
+    <w:lsdException w:name="Medium Grid 3 Accent 1" w:semiHidden="0" w:uiPriority="69" w:unhideWhenUsed="0"/>
+    <w:lsdException w:name="Dark List Accent 1" w:semiHidden="0" w:uiPriority="70" w:unhideWhenUsed="0"/>
+    <w:lsdException w:name="Colorful Shading Accent 1" w:semiHidden="0" w:uiPriority="71" w:unhideWhenUsed="0"/>
+    <w:lsdException w:name="Colorful List Accent 1" w:semiHidden="0" w:uiPriority="72" w:unhideWhenUsed="0"/>
+    <w:lsdException w:name="Colorful Grid Accent 1" w:semiHidden="0" w:uiPriority="73" w:unhideWhenUsed="0"/>
+    <w:lsdException w:name="Light Shading Accent 2" w:semiHidden="0" w:uiPriority="60" w:unhideWhenUsed="0"/>
+    <w:lsdException w:name="Light List Accent 2" w:semiHidden="0" w:uiPriority="61" w:unhideWhenUsed="0"/>
+    <w:lsdException w:name="Light Grid Accent 2" w:semiHidden="0" w:uiPriority="62" w:unhideWhenUsed="0"/>
+    <w:lsdException w:name="Medium Shading 1 Accent 2" w:semiHidden="0" w:uiPriority="63" w:unhideWhenUsed="0"/>
+    <w:lsdException w:name="Medium Shading 2 Accent 2" w:semiHidden="0" w:uiPriority="64" w:unhideWhenUsed="0"/>
+    <w:lsdException w:name="Medium List 1 Accent 2" w:semiHidden="0" w:uiPriority="65" w:unhideWhenUsed="0"/>
+    <w:lsdException w:name="Medium List 2 Accent 2" w:semiHidden="0" w:uiPriority="66" w:unhideWhenUsed="0"/>
+    <w:lsdException w:name="Medium Grid 1 Accent 2" w:semiHidden="0" w:uiPriority="67" w:unhideWhenUsed="0"/>
+    <w:lsdException w:name="Medium Grid 2 Accent 2" w:semiHidden="0" w:uiPriority="68" w:unhideWhenUsed="0"/>
+    <w:lsdException w:name="Medium Grid 3 Accent 2" w:semiHidden="0" w:uiPriority="69" w:unhideWhenUsed="0"/>
+    <w:lsdException w:name="Dark List Accent 2" w:semiHidden="0" w:uiPriority="70" w:unhideWhenUsed="0"/>
+    <w:lsdException w:name="Colorful Shading Accent 2" w:semiHidden="0" w:uiPriority="71" w:unhideWhenUsed="0"/>
+    <w:lsdException w:name="Colorful List Accent 2" w:semiHidden="0" w:uiPriority="72" w:unhideWhenUsed="0"/>
+    <w:lsdException w:name="Colorful Grid Accent 2" w:semiHidden="0" w:uiPriority="73" w:unhideWhenUsed="0"/>
+    <w:lsdException w:name="Light Shading Accent 3" w:semiHidden="0" w:uiPriority="60" w:unhideWhenUsed="0"/>
+    <w:lsdException w:name="Light List Accent 3" w:semiHidden="0" w:uiPriority="61" w:unhideWhenUsed="0"/>
+    <w:lsdException w:name="Light Grid Accent 3" w:semiHidden="0" w:uiPriority="62" w:unhideWhenUsed="0"/>
+    <w:lsdException w:name="Medium Shading 1 Accent 3" w:semiHidden="0" w:uiPriority="63" w:unhideWhenUsed="0"/>
+    <w:lsdException w:name="Medium Shading 2 Accent 3" w:semiHidden="0" w:uiPriority="64" w:unhideWhenUsed="0"/>
+    <w:lsdException w:name="Medium List 1 Accent 3" w:semiHidden="0" w:uiPriority="65" w:unhideWhenUsed="0"/>
+    <w:lsdException w:name="Medium List 2 Accent 3" w:semiHidden="0" w:uiPriority="66" w:unhideWhenUsed="0"/>
+    <w:lsdException w:name="Medium Grid 1 Accent 3" w:semiHidden="0" w:uiPriority="67" w:unhideWhenUsed="0"/>
+    <w:lsdException w:name="Medium Grid 2 Accent 3" w:semiHidden="0" w:uiPriority="68" w:unhideWhenUsed="0"/>
+    <w:lsdException w:name="Medium Grid 3 Accent 3" w:semiHidden="0" w:uiPriority="69" w:unhideWhenUsed="0"/>
+    <w:lsdException w:name="Dark List Accent 3" w:semiHidden="0" w:uiPriority="70" w:unhideWhenUsed="0"/>
+    <w:lsdException w:name="Colorful Shading Accent 3" w:semiHidden="0" w:uiPriority="71" w:unhideWhenUsed="0"/>
+    <w:lsdException w:name="Colorful List Accent 3" w:semiHidden="0" w:uiPriority="72" w:unhideWhenUsed="0"/>
+    <w:lsdException w:name="Colorful Grid Accent 3" w:semiHidden="0" w:uiPriority="73" w:unhideWhenUsed="0"/>
+    <w:lsdException w:name="Light Shading Accent 4" w:semiHidden="0" w:uiPriority="60" w:unhideWhenUsed="0"/>
+    <w:lsdException w:name="Light List Accent 4" w:semiHidden="0" w:uiPriority="61" w:unhideWhenUsed="0"/>
+    <w:lsdException w:name="Light Grid Accent 4" w:semiHidden="0" w:uiPriority="62" w:unhideWhenUsed="0"/>
+    <w:lsdException w:name="Medium Shading 1 Accent 4" w:semiHidden="0" w:uiPriority="63" w:unhideWhenUsed="0"/>
+    <w:lsdException w:name="Medium Shading 2 Accent 4" w:semiHidden="0" w:uiPriority="64" w:unhideWhenUsed="0"/>
+    <w:lsdException w:name="Medium List 1 Accent 4" w:semiHidden="0" w:uiPriority="65" w:unhideWhenUsed="0"/>
+    <w:lsdException w:name="Medium List 2 Accent 4" w:semiHidden="0" w:uiPriority="66" w:unhideWhenUsed="0"/>
+    <w:lsdException w:name="Medium Grid 1 Accent 4" w:semiHidden="0" w:uiPriority="67" w:unhideWhenUsed="0"/>
+    <w:lsdException w:name="Medium Grid 2 Accent 4" w:semiHidden="0" w:uiPriority="68" w:unhideWhenUsed="0"/>
+    <w:lsdException w:name="Medium Grid 3 Accent 4" w:semiHidden="0" w:uiPriority="69" w:unhideWhenUsed="0"/>
+    <w:lsdException w:name="Dark List Accent 4" w:semiHidden="0" w:uiPriority="70" w:unhideWhenUsed="0"/>
+    <w:lsdException w:name="Colorful Shading Accent 4" w:semiHidden="0" w:uiPriority="71" w:unhideWhenUsed="0"/>
+    <w:lsdException w:name="Colorful List Accent 4" w:semiHidden="0" w:uiPriority="72" w:unhideWhenUsed="0"/>
+    <w:lsdException w:name="Colorful Grid Accent 4" w:semiHidden="0" w:uiPriority="73" w:unhideWhenUsed="0"/>
+    <w:lsdException w:name="Light Shading Accent 5" w:semiHidden="0" w:uiPriority="60" w:unhideWhenUsed="0"/>
+    <w:lsdException w:name="Light List Accent 5" w:semiHidden="0" w:uiPriority="61" w:unhideWhenUsed="0"/>
+    <w:lsdException w:name="Light Grid Accent 5" w:semiHidden="0" w:uiPriority="62" w:unhideWhenUsed="0"/>
+    <w:lsdException w:name="Medium Shading 1 Accent 5" w:semiHidden="0" w:uiPriority="63" w:unhideWhenUsed="0"/>
+    <w:lsdException w:name="Medium Shading 2 Accent 5" w:semiHidden="0" w:uiPriority="64" w:unhideWhenUsed="0"/>
+    <w:lsdException w:name="Medium List 1 Accent 5" w:semiHidden="0" w:uiPriority="65" w:unhideWhenUsed="0"/>
+    <w:lsdException w:name="Medium List 2 Accent 5" w:semiHidden="0" w:uiPriority="66" w:unhideWhenUsed="0"/>
+    <w:lsdException w:name="Medium Grid 1 Accent 5" w:semiHidden="0" w:uiPriority="67" w:unhideWhenUsed="0"/>
+    <w:lsdException w:name="Medium Grid 2 Accent 5" w:semiHidden="0" w:uiPriority="68" w:unhideWhenUsed="0"/>
+    <w:lsdException w:name="Medium Grid 3 Accent 5" w:semiHidden="0" w:uiPriority="69" w:unhideWhenUsed="0"/>
+    <w:lsdException w:name="Dark List Accent 5" w:semiHidden="0" w:uiPriority="70" w:unhideWhenUsed="0"/>
+    <w:lsdException w:name="Colorful Shading Accent 5" w:semiHidden="0" w:uiPriority="71" w:unhideWhenUsed="0"/>
+    <w:lsdException w:name="Colorful List Accent 5" w:semiHidden="0" w:uiPriority="72" w:unhideWhenUsed="0"/>
+    <w:lsdException w:name="Colorful Grid Accent 5" w:semiHidden="0" w:uiPriority="73" w:unhideWhenUsed="0"/>
+    <w:lsdException w:name="Light Shading Accent 6" w:semiHidden="0" w:uiPriority="60" w:unhideWhenUsed="0"/>
+    <w:lsdException w:name="Light List Accent 6" w:semiHidden="0" w:uiPriority="61" w:unhideWhenUsed="0"/>
+    <w:lsdException w:name="Light Grid Accent 6" w:semiHidden="0" w:uiPriority="62" w:unhideWhenUsed="0"/>
+    <w:lsdException w:name="Medium Shading 1 Accent 6" w:semiHidden="0" w:uiPriority="63" w:unhideWhenUsed="0"/>
+    <w:lsdException w:name="Medium Shading 2 Accent 6" w:semiHidden="0" w:uiPriority="64" w:unhideWhenUsed="0"/>
+    <w:lsdException w:name="Medium List 1 Accent 6" w:semiHidden="0" w:uiPriority="65" w:unhideWhenUsed="0"/>
+    <w:lsdException w:name="Medium List 2 Accent 6" w:semiHidden="0" w:uiPriority="66" w:unhideWhenUsed="0"/>
+    <w:lsdException w:name="Medium Grid 1 Accent 6" w:semiHidden="0" w:uiPriority="67" w:unhideWhenUsed="0"/>
+    <w:lsdException w:name="Medium Grid 2 Accent 6" w:semiHidden="0" w:uiPriority="68" w:unhideWhenUsed="0"/>
+    <w:lsdException w:name="Medium Grid 3 Accent 6" w:semiHidden="0" w:uiPriority="69" w:unhideWhenUsed="0"/>
+    <w:lsdException w:name="Dark List Accent 6" w:semiHidden="0" w:uiPriority="70" w:unhideWhenUsed="0"/>
+    <w:lsdException w:name="Colorful Shading Accent 6" w:semiHidden="0" w:uiPriority="71" w:unhideWhenUsed="0"/>
+    <w:lsdException w:name="Colorful List Accent 6" w:semiHidden="0" w:uiPriority="72" w:unhideWhenUsed="0"/>
+    <w:lsdException w:name="Colorful Grid Accent 6" w:semiHidden="0" w:uiPriority="73" w:unhideWhenUsed="0"/>
+    <w:lsdException w:name="Subtle Emphasis" w:semiHidden="0" w:uiPriority="19" w:unhideWhenUsed="0" w:qFormat="1"/>
+    <w:lsdException w:name="Intense Emphasis" w:semiHidden="0" w:uiPriority="21" w:unhideWhenUsed="0" w:qFormat="1"/>
+    <w:lsdException w:name="Subtle Reference" w:semiHidden="0" w:uiPriority="31" w:unhideWhenUsed="0" w:qFormat="1"/>
+    <w:lsdException w:name="Intense Reference" w:semiHidden="0" w:uiPriority="32" w:unhideWhenUsed="0" w:qFormat="1"/>
+    <w:lsdException w:name="Book Title" w:semiHidden="0" w:uiPriority="33" w:unhideWhenUsed="0" w:qFormat="1"/>
+    <w:lsdException w:name="Bibliography" w:uiPriority="37"/>
+    <w:lsdException w:name="TOC Heading" w:uiPriority="39" w:qFormat="1"/>
+  </w:latentStyles>
+  <w:style w:type="paragraph" w:default="1" w:styleId="Normal">
+    <w:name w:val="Normal"/>
+    <w:qFormat/>
+  </w:style>
+  <w:style w:type="character" w:default="1" w:styleId="Fuentedeprrafopredeter">
+    <w:name w:val="Default Paragraph Font"/>
+    <w:uiPriority w:val="1"/>
+    <w:semiHidden/>
+    <w:unhideWhenUsed/>
+  </w:style>
+  <w:style w:type="table" w:default="1" w:styleId="Tablanormal">
+    <w:name w:val="Normal Table"/>
+    <w:uiPriority w:val="99"/>
+    <w:semiHidden/>
+    <w:unhideWhenUsed/>
+    <w:tblPr>
+      <w:tblInd w:w="0" w:type="dxa"/>
+      <w:tblCellMar>
+        <w:top w:w="0" w:type="dxa"/>
+        <w:left w:w="108" w:type="dxa"/>
+        <w:bottom w:w="0" w:type="dxa"/>
+        <w:right w:w="108" w:type="dxa"/>
+      </w:tblCellMar>
+    </w:tblPr>
+  </w:style>
+  <w:style w:type="numbering" w:default="1" w:styleId="Sinlista">
+    <w:name w:val="No List"/>
+    <w:uiPriority w:val="99"/>
+    <w:semiHidden/>
+    <w:unhideWhenUsed/>
   </w:style>
 </w:styles>
 </file>

</xml_diff>

<commit_message>
Corregi justificacion y agregue entrevista
</commit_message>
<xml_diff>
--- a/Trabajo_De_Diseño.docx
+++ b/Trabajo_De_Diseño.docx
@@ -1,6 +1,6 @@
 
 <file path=word/document.xml><?xml version="1.0" encoding="utf-8"?>
-<w:document xmlns:wpc="http://schemas.microsoft.com/office/word/2010/wordprocessingCanvas" xmlns:mc="http://schemas.openxmlformats.org/markup-compatibility/2006" xmlns:o="urn:schemas-microsoft-com:office:office" xmlns:r="http://schemas.openxmlformats.org/officeDocument/2006/relationships" xmlns:m="http://schemas.openxmlformats.org/officeDocument/2006/math" xmlns:v="urn:schemas-microsoft-com:vml" xmlns:wp14="http://schemas.microsoft.com/office/word/2010/wordprocessingDrawing" xmlns:wp="http://schemas.openxmlformats.org/drawingml/2006/wordprocessingDrawing" xmlns:w10="urn:schemas-microsoft-com:office:word" xmlns:w="http://schemas.openxmlformats.org/wordprocessingml/2006/main" xmlns:w14="http://schemas.microsoft.com/office/word/2010/wordml" xmlns:wpg="http://schemas.microsoft.com/office/word/2010/wordprocessingGroup" xmlns:wpi="http://schemas.microsoft.com/office/word/2010/wordprocessingInk" xmlns:wne="http://schemas.microsoft.com/office/word/2006/wordml" xmlns:wps="http://schemas.microsoft.com/office/word/2010/wordprocessingShape" mc:Ignorable="w14 wp14">
+<w:document xmlns:ve="http://schemas.openxmlformats.org/markup-compatibility/2006" xmlns:o="urn:schemas-microsoft-com:office:office" xmlns:r="http://schemas.openxmlformats.org/officeDocument/2006/relationships" xmlns:m="http://schemas.openxmlformats.org/officeDocument/2006/math" xmlns:v="urn:schemas-microsoft-com:vml" xmlns:wp="http://schemas.openxmlformats.org/drawingml/2006/wordprocessingDrawing" xmlns:w10="urn:schemas-microsoft-com:office:word" xmlns:w="http://schemas.openxmlformats.org/wordprocessingml/2006/main" xmlns:wne="http://schemas.microsoft.com/office/word/2006/wordml">
   <w:body>
     <w:p>
       <w:pPr>
@@ -19,7 +19,16 @@
           <w:sz w:val="24"/>
           <w:szCs w:val="24"/>
         </w:rPr>
-        <w:t>“Nombre Del Trabajo”</w:t>
+        <w:t>“Incomodidad en el área de trabajo por exceso de cables</w:t>
+      </w:r>
+      <w:r>
+        <w:rPr>
+          <w:rFonts w:ascii="Arial" w:hAnsi="Arial" w:cs="Arial"/>
+          <w:b/>
+          <w:sz w:val="24"/>
+          <w:szCs w:val="24"/>
+        </w:rPr>
+        <w:t>”</w:t>
       </w:r>
     </w:p>
     <w:p>
@@ -86,7 +95,15 @@
           <w:sz w:val="24"/>
           <w:szCs w:val="24"/>
         </w:rPr>
-        <w:t>Primer Informe)</w:t>
+        <w:t>Segundo</w:t>
+      </w:r>
+      <w:r>
+        <w:rPr>
+          <w:rFonts w:ascii="Arial" w:hAnsi="Arial" w:cs="Arial"/>
+          <w:sz w:val="24"/>
+          <w:szCs w:val="24"/>
+        </w:rPr>
+        <w:t xml:space="preserve"> Informe)</w:t>
       </w:r>
     </w:p>
     <w:p>
@@ -1805,7 +1822,23 @@
           <w:sz w:val="24"/>
           <w:szCs w:val="24"/>
         </w:rPr>
-        <w:t>La siguiente investigación la hemos realizado para darle solución a un problema que todos tenemos, el cual es el desorden del cableado que hay en nuestras casas, oficinas, etc. Este problema que la mayoría de personas o califican como menor, causa a veces accidentes, los cuales con el prototipo que iremos desarrollando en el transcurso buscamos eliminar la mayoría de esos accidentes ocasionados por los cables.</w:t>
+        <w:t xml:space="preserve">La </w:t>
+      </w:r>
+      <w:r>
+        <w:rPr>
+          <w:rFonts w:ascii="Arial" w:hAnsi="Arial" w:cs="Arial"/>
+          <w:sz w:val="24"/>
+          <w:szCs w:val="24"/>
+        </w:rPr>
+        <w:t xml:space="preserve">siguiente investigación se hará </w:t>
+      </w:r>
+      <w:r>
+        <w:rPr>
+          <w:rFonts w:ascii="Arial" w:hAnsi="Arial" w:cs="Arial"/>
+          <w:sz w:val="24"/>
+          <w:szCs w:val="24"/>
+        </w:rPr>
+        <w:t>para darle solución a un problema que todos tenemos, el cual es el desorden del cableado que hay en nuestras casas, oficinas, etc. Este problema que la mayoría de personas o califican como menor, causa a veces accidentes, los cuales con el prototipo que iremos desarrollando en el transcurso buscamos eliminar la mayoría de esos accidentes ocasionados por los cables.</w:t>
       </w:r>
       <w:r>
         <w:rPr>
@@ -3191,6 +3224,7 @@
     </w:p>
     <w:p>
       <w:pPr>
+        <w:jc w:val="center"/>
         <w:rPr>
           <w:rFonts w:ascii="Arial" w:hAnsi="Arial" w:cs="Arial"/>
           <w:b/>
@@ -3233,25 +3267,7 @@
           <w:sz w:val="24"/>
           <w:szCs w:val="24"/>
         </w:rPr>
-        <w:t xml:space="preserve">Este prototipo busca hacerle la vida más cómoda a las personas, remplazando </w:t>
-      </w:r>
-      <w:proofErr w:type="spellStart"/>
-      <w:r>
-        <w:rPr>
-          <w:rFonts w:ascii="Arial" w:hAnsi="Arial" w:cs="Arial"/>
-          <w:sz w:val="24"/>
-          <w:szCs w:val="24"/>
-        </w:rPr>
-        <w:t>o</w:t>
-      </w:r>
-      <w:proofErr w:type="spellEnd"/>
-      <w:r>
-        <w:rPr>
-          <w:rFonts w:ascii="Arial" w:hAnsi="Arial" w:cs="Arial"/>
-          <w:sz w:val="24"/>
-          <w:szCs w:val="24"/>
-        </w:rPr>
-        <w:t xml:space="preserve"> optimizando esas técnicas de organización de nuestros cables, ya que muchos de ellos están en mala posición, provocando accidentes, daños a aparatos adyacentes a ellos o por el congloméramelo de los mismo se pueden dañar, lo cual hace que su vida útil se acorte, implicando una pérdida de dinero para la persona(s).  </w:t>
+        <w:t xml:space="preserve">Este prototipo busca hacerle la vida más cómoda a las personas, remplazando o optimizando esas técnicas de organización de nuestros cables, ya que muchos de ellos están en mala posición, provocando accidentes, daños a aparatos adyacentes a ellos o por el congloméramelo de los mismo se pueden dañar, lo cual hace que su vida útil se acorte, implicando una pérdida de dinero para la persona(s).  </w:t>
       </w:r>
     </w:p>
     <w:p>
@@ -3435,12 +3451,23 @@
           <w:szCs w:val="24"/>
         </w:rPr>
       </w:pPr>
-      <w:r>
-        <w:rPr>
-          <w:rFonts w:ascii="Arial" w:hAnsi="Arial" w:cs="Arial"/>
-          <w:sz w:val="24"/>
-          <w:szCs w:val="24"/>
-        </w:rPr>
+    </w:p>
+    <w:p>
+      <w:pPr>
+        <w:jc w:val="both"/>
+        <w:rPr>
+          <w:rFonts w:ascii="Arial" w:hAnsi="Arial" w:cs="Arial"/>
+          <w:sz w:val="24"/>
+          <w:szCs w:val="24"/>
+        </w:rPr>
+      </w:pPr>
+      <w:r>
+        <w:rPr>
+          <w:rFonts w:ascii="Arial" w:hAnsi="Arial" w:cs="Arial"/>
+          <w:sz w:val="24"/>
+          <w:szCs w:val="24"/>
+        </w:rPr>
+        <w:lastRenderedPageBreak/>
         <w:t>“</w:t>
       </w:r>
       <w:r>
@@ -3468,7 +3495,6 @@
           <w:sz w:val="24"/>
           <w:szCs w:val="24"/>
         </w:rPr>
-        <w:lastRenderedPageBreak/>
         <w:t>La mayoría de los accidentes eléctricos en el hogar, y alrededor del 70 por ciento de los incendios, son causados por  instalaciones eléctricas inadecuadas, lo cual puede prevenirse con la utilización de buenos materiales.</w:t>
       </w:r>
       <w:r>
@@ -3512,15 +3538,15 @@
           <wp:anchor distT="0" distB="0" distL="114300" distR="114300" simplePos="0" relativeHeight="251658240" behindDoc="0" locked="0" layoutInCell="1" allowOverlap="1">
             <wp:simplePos x="0" y="0"/>
             <wp:positionH relativeFrom="column">
-              <wp:posOffset>256540</wp:posOffset>
+              <wp:posOffset>131445</wp:posOffset>
             </wp:positionH>
             <wp:positionV relativeFrom="paragraph">
-              <wp:posOffset>193040</wp:posOffset>
+              <wp:posOffset>306070</wp:posOffset>
             </wp:positionV>
-            <wp:extent cx="5609590" cy="4227195"/>
+            <wp:extent cx="5606415" cy="4184015"/>
             <wp:effectExtent l="19050" t="0" r="0" b="0"/>
             <wp:wrapNone/>
-            <wp:docPr id="2" name="Imagen 2"/>
+            <wp:docPr id="5" name="Imagen 1"/>
             <wp:cNvGraphicFramePr>
               <a:graphicFrameLocks xmlns:a="http://schemas.openxmlformats.org/drawingml/2006/main" noChangeAspect="1"/>
             </wp:cNvGraphicFramePr>
@@ -3528,13 +3554,13 @@
               <a:graphicData uri="http://schemas.openxmlformats.org/drawingml/2006/picture">
                 <pic:pic xmlns:pic="http://schemas.openxmlformats.org/drawingml/2006/picture">
                   <pic:nvPicPr>
-                    <pic:cNvPr id="0" name="Picture 2"/>
+                    <pic:cNvPr id="0" name="Picture 1"/>
                     <pic:cNvPicPr>
                       <a:picLocks noChangeAspect="1" noChangeArrowheads="1"/>
                     </pic:cNvPicPr>
                   </pic:nvPicPr>
                   <pic:blipFill>
-                    <a:blip r:embed="rId8" cstate="print"/>
+                    <a:blip r:embed="rId7" cstate="print"/>
                     <a:srcRect/>
                     <a:stretch>
                       <a:fillRect/>
@@ -3543,7 +3569,7 @@
                   <pic:spPr bwMode="auto">
                     <a:xfrm>
                       <a:off x="0" y="0"/>
-                      <a:ext cx="5609590" cy="4227195"/>
+                      <a:ext cx="5606415" cy="4184015"/>
                     </a:xfrm>
                     <a:prstGeom prst="rect">
                       <a:avLst/>
@@ -3716,17 +3742,78 @@
       <w:pPr>
         <w:rPr>
           <w:rFonts w:ascii="Arial" w:hAnsi="Arial" w:cs="Arial"/>
-          <w:sz w:val="24"/>
-          <w:szCs w:val="24"/>
-        </w:rPr>
-      </w:pPr>
-      <w:r>
-        <w:rPr>
-          <w:rFonts w:ascii="Arial" w:hAnsi="Arial" w:cs="Arial"/>
-          <w:b/>
-          <w:sz w:val="24"/>
-          <w:szCs w:val="24"/>
-        </w:rPr>
+          <w:b/>
+          <w:sz w:val="24"/>
+          <w:szCs w:val="24"/>
+        </w:rPr>
+      </w:pPr>
+    </w:p>
+    <w:p>
+      <w:pPr>
+        <w:rPr>
+          <w:rFonts w:ascii="Arial" w:hAnsi="Arial" w:cs="Arial"/>
+          <w:b/>
+          <w:sz w:val="24"/>
+          <w:szCs w:val="24"/>
+        </w:rPr>
+      </w:pPr>
+    </w:p>
+    <w:p>
+      <w:pPr>
+        <w:rPr>
+          <w:rFonts w:ascii="Arial" w:hAnsi="Arial" w:cs="Arial"/>
+          <w:b/>
+          <w:sz w:val="24"/>
+          <w:szCs w:val="24"/>
+        </w:rPr>
+      </w:pPr>
+    </w:p>
+    <w:p>
+      <w:pPr>
+        <w:rPr>
+          <w:rFonts w:ascii="Arial" w:hAnsi="Arial" w:cs="Arial"/>
+          <w:b/>
+          <w:sz w:val="24"/>
+          <w:szCs w:val="24"/>
+        </w:rPr>
+      </w:pPr>
+    </w:p>
+    <w:p>
+      <w:pPr>
+        <w:rPr>
+          <w:rFonts w:ascii="Arial" w:hAnsi="Arial" w:cs="Arial"/>
+          <w:b/>
+          <w:sz w:val="24"/>
+          <w:szCs w:val="24"/>
+        </w:rPr>
+      </w:pPr>
+    </w:p>
+    <w:p>
+      <w:pPr>
+        <w:rPr>
+          <w:rFonts w:ascii="Arial" w:hAnsi="Arial" w:cs="Arial"/>
+          <w:b/>
+          <w:sz w:val="24"/>
+          <w:szCs w:val="24"/>
+        </w:rPr>
+      </w:pPr>
+    </w:p>
+    <w:p>
+      <w:pPr>
+        <w:rPr>
+          <w:rFonts w:ascii="Arial" w:hAnsi="Arial" w:cs="Arial"/>
+          <w:sz w:val="24"/>
+          <w:szCs w:val="24"/>
+        </w:rPr>
+      </w:pPr>
+      <w:r>
+        <w:rPr>
+          <w:rFonts w:ascii="Arial" w:hAnsi="Arial" w:cs="Arial"/>
+          <w:b/>
+          <w:sz w:val="24"/>
+          <w:szCs w:val="24"/>
+        </w:rPr>
+        <w:lastRenderedPageBreak/>
         <w:t xml:space="preserve">C) </w:t>
       </w:r>
       <w:r>
@@ -3737,6 +3824,15 @@
         </w:rPr>
         <w:t>Evidencias del problema (Vídeos, Fotografías, Entrevistas, etc.)</w:t>
       </w:r>
+    </w:p>
+    <w:p>
+      <w:pPr>
+        <w:rPr>
+          <w:rFonts w:ascii="Arial" w:hAnsi="Arial" w:cs="Arial"/>
+          <w:sz w:val="24"/>
+          <w:szCs w:val="24"/>
+        </w:rPr>
+      </w:pPr>
     </w:p>
     <w:p>
       <w:pPr>
@@ -3755,16 +3851,326 @@
       <w:r>
         <w:rPr>
           <w:rFonts w:ascii="Arial" w:hAnsi="Arial" w:cs="Arial"/>
+          <w:b/>
           <w:noProof/>
           <w:sz w:val="24"/>
           <w:szCs w:val="24"/>
           <w:lang w:eastAsia="es-CO"/>
         </w:rPr>
-        <w:lastRenderedPageBreak/>
         <w:drawing>
-          <wp:inline distT="0" distB="0" distL="0" distR="0">
-            <wp:extent cx="2171700" cy="1628775"/>
-            <wp:effectExtent l="0" t="0" r="0" b="0"/>
+          <wp:anchor distT="0" distB="0" distL="114300" distR="114300" simplePos="0" relativeHeight="251660288" behindDoc="0" locked="0" layoutInCell="1" allowOverlap="1">
+            <wp:simplePos x="0" y="0"/>
+            <wp:positionH relativeFrom="column">
+              <wp:posOffset>3819028</wp:posOffset>
+            </wp:positionH>
+            <wp:positionV relativeFrom="paragraph">
+              <wp:posOffset>112754</wp:posOffset>
+            </wp:positionV>
+            <wp:extent cx="1760054" cy="1321904"/>
+            <wp:effectExtent l="19050" t="0" r="0" b="0"/>
+            <wp:wrapNone/>
+            <wp:docPr id="4" name="Imagen 6" descr="C:\Users\user\AppData\Local\Microsoft\Windows\Temporary Internet Files\Content.Word\IMG_2604.jpg"/>
+            <wp:cNvGraphicFramePr>
+              <a:graphicFrameLocks xmlns:a="http://schemas.openxmlformats.org/drawingml/2006/main" noChangeAspect="1"/>
+            </wp:cNvGraphicFramePr>
+            <a:graphic xmlns:a="http://schemas.openxmlformats.org/drawingml/2006/main">
+              <a:graphicData uri="http://schemas.openxmlformats.org/drawingml/2006/picture">
+                <pic:pic xmlns:pic="http://schemas.openxmlformats.org/drawingml/2006/picture">
+                  <pic:nvPicPr>
+                    <pic:cNvPr id="0" name="Picture 23" descr="C:\Users\user\AppData\Local\Microsoft\Windows\Temporary Internet Files\Content.Word\IMG_2604.jpg"/>
+                    <pic:cNvPicPr>
+                      <a:picLocks noChangeAspect="1" noChangeArrowheads="1"/>
+                    </pic:cNvPicPr>
+                  </pic:nvPicPr>
+                  <pic:blipFill>
+                    <a:blip r:embed="rId8" cstate="print">
+                      <a:extLst>
+                        <a:ext uri="{28A0092B-C50C-407E-A947-70E740481C1C}">
+                          <a14:useLocalDpi xmlns="" xmlns:wpc="http://schemas.microsoft.com/office/word/2010/wordprocessingCanvas" xmlns:mc="http://schemas.openxmlformats.org/markup-compatibility/2006" xmlns:o="urn:schemas-microsoft-com:office:office" xmlns:v="urn:schemas-microsoft-com:vml" xmlns:wp14="http://schemas.microsoft.com/office/word/2010/wordprocessingDrawing" xmlns:w10="urn:schemas-microsoft-com:office:word" xmlns:w="http://schemas.openxmlformats.org/wordprocessingml/2006/main" xmlns:w14="http://schemas.microsoft.com/office/word/2010/wordml" xmlns:wpg="http://schemas.microsoft.com/office/word/2010/wordprocessingGroup" xmlns:wpi="http://schemas.microsoft.com/office/word/2010/wordprocessingInk" xmlns:wps="http://schemas.microsoft.com/office/word/2010/wordprocessingShape" xmlns:a14="http://schemas.microsoft.com/office/drawing/2010/main" val="0"/>
+                        </a:ext>
+                      </a:extLst>
+                    </a:blip>
+                    <a:srcRect/>
+                    <a:stretch>
+                      <a:fillRect/>
+                    </a:stretch>
+                  </pic:blipFill>
+                  <pic:spPr bwMode="auto">
+                    <a:xfrm>
+                      <a:off x="0" y="0"/>
+                      <a:ext cx="1760054" cy="1321904"/>
+                    </a:xfrm>
+                    <a:prstGeom prst="rect">
+                      <a:avLst/>
+                    </a:prstGeom>
+                    <a:noFill/>
+                    <a:ln>
+                      <a:noFill/>
+                    </a:ln>
+                  </pic:spPr>
+                </pic:pic>
+              </a:graphicData>
+            </a:graphic>
+          </wp:anchor>
+        </w:drawing>
+      </w:r>
+      <w:r>
+        <w:rPr>
+          <w:rFonts w:ascii="Arial" w:hAnsi="Arial" w:cs="Arial"/>
+          <w:b/>
+          <w:noProof/>
+          <w:sz w:val="24"/>
+          <w:szCs w:val="24"/>
+          <w:lang w:eastAsia="es-CO"/>
+        </w:rPr>
+        <w:drawing>
+          <wp:anchor distT="0" distB="0" distL="114300" distR="114300" simplePos="0" relativeHeight="251661312" behindDoc="1" locked="0" layoutInCell="1" allowOverlap="1">
+            <wp:simplePos x="0" y="0"/>
+            <wp:positionH relativeFrom="column">
+              <wp:posOffset>618628</wp:posOffset>
+            </wp:positionH>
+            <wp:positionV relativeFrom="paragraph">
+              <wp:posOffset>112754</wp:posOffset>
+            </wp:positionV>
+            <wp:extent cx="1760054" cy="1321905"/>
+            <wp:effectExtent l="19050" t="0" r="0" b="0"/>
+            <wp:wrapNone/>
+            <wp:docPr id="9" name="Imagen 7" descr="C:\Users\user\AppData\Local\Microsoft\Windows\Temporary Internet Files\Content.Word\IMG_2605.jpg"/>
+            <wp:cNvGraphicFramePr>
+              <a:graphicFrameLocks xmlns:a="http://schemas.openxmlformats.org/drawingml/2006/main" noChangeAspect="1"/>
+            </wp:cNvGraphicFramePr>
+            <a:graphic xmlns:a="http://schemas.openxmlformats.org/drawingml/2006/main">
+              <a:graphicData uri="http://schemas.openxmlformats.org/drawingml/2006/picture">
+                <pic:pic xmlns:pic="http://schemas.openxmlformats.org/drawingml/2006/picture">
+                  <pic:nvPicPr>
+                    <pic:cNvPr id="0" name="Picture 25" descr="C:\Users\user\AppData\Local\Microsoft\Windows\Temporary Internet Files\Content.Word\IMG_2605.jpg"/>
+                    <pic:cNvPicPr>
+                      <a:picLocks noChangeAspect="1" noChangeArrowheads="1"/>
+                    </pic:cNvPicPr>
+                  </pic:nvPicPr>
+                  <pic:blipFill>
+                    <a:blip r:embed="rId9" cstate="print">
+                      <a:extLst>
+                        <a:ext uri="{28A0092B-C50C-407E-A947-70E740481C1C}">
+                          <a14:useLocalDpi xmlns="" xmlns:wpc="http://schemas.microsoft.com/office/word/2010/wordprocessingCanvas" xmlns:mc="http://schemas.openxmlformats.org/markup-compatibility/2006" xmlns:o="urn:schemas-microsoft-com:office:office" xmlns:v="urn:schemas-microsoft-com:vml" xmlns:wp14="http://schemas.microsoft.com/office/word/2010/wordprocessingDrawing" xmlns:w10="urn:schemas-microsoft-com:office:word" xmlns:w="http://schemas.openxmlformats.org/wordprocessingml/2006/main" xmlns:w14="http://schemas.microsoft.com/office/word/2010/wordml" xmlns:wpg="http://schemas.microsoft.com/office/word/2010/wordprocessingGroup" xmlns:wpi="http://schemas.microsoft.com/office/word/2010/wordprocessingInk" xmlns:wps="http://schemas.microsoft.com/office/word/2010/wordprocessingShape" xmlns:a14="http://schemas.microsoft.com/office/drawing/2010/main" val="0"/>
+                        </a:ext>
+                      </a:extLst>
+                    </a:blip>
+                    <a:srcRect/>
+                    <a:stretch>
+                      <a:fillRect/>
+                    </a:stretch>
+                  </pic:blipFill>
+                  <pic:spPr bwMode="auto">
+                    <a:xfrm>
+                      <a:off x="0" y="0"/>
+                      <a:ext cx="1760054" cy="1321905"/>
+                    </a:xfrm>
+                    <a:prstGeom prst="rect">
+                      <a:avLst/>
+                    </a:prstGeom>
+                    <a:noFill/>
+                    <a:ln>
+                      <a:noFill/>
+                    </a:ln>
+                  </pic:spPr>
+                </pic:pic>
+              </a:graphicData>
+            </a:graphic>
+          </wp:anchor>
+        </w:drawing>
+      </w:r>
+      <w:r>
+        <w:rPr>
+          <w:rFonts w:ascii="Arial" w:hAnsi="Arial" w:cs="Arial"/>
+          <w:b/>
+          <w:sz w:val="24"/>
+          <w:szCs w:val="24"/>
+        </w:rPr>
+        <w:t xml:space="preserve">                                                                         2.</w:t>
+      </w:r>
+      <w:r>
+        <w:rPr>
+          <w:rFonts w:ascii="Arial" w:hAnsi="Arial" w:cs="Arial"/>
+          <w:b/>
+          <w:sz w:val="24"/>
+          <w:szCs w:val="24"/>
+        </w:rPr>
+        <w:br/>
+      </w:r>
+    </w:p>
+    <w:p>
+      <w:pPr>
+        <w:pStyle w:val="Prrafodelista"/>
+        <w:rPr>
+          <w:rFonts w:ascii="Arial" w:hAnsi="Arial" w:cs="Arial"/>
+          <w:b/>
+          <w:sz w:val="24"/>
+          <w:szCs w:val="24"/>
+        </w:rPr>
+      </w:pPr>
+    </w:p>
+    <w:p>
+      <w:pPr>
+        <w:pStyle w:val="Prrafodelista"/>
+        <w:rPr>
+          <w:rFonts w:ascii="Arial" w:hAnsi="Arial" w:cs="Arial"/>
+          <w:b/>
+          <w:sz w:val="24"/>
+          <w:szCs w:val="24"/>
+        </w:rPr>
+      </w:pPr>
+    </w:p>
+    <w:p>
+      <w:pPr>
+        <w:pStyle w:val="Prrafodelista"/>
+        <w:rPr>
+          <w:rFonts w:ascii="Arial" w:hAnsi="Arial" w:cs="Arial"/>
+          <w:b/>
+          <w:sz w:val="24"/>
+          <w:szCs w:val="24"/>
+        </w:rPr>
+      </w:pPr>
+    </w:p>
+    <w:p>
+      <w:pPr>
+        <w:pStyle w:val="Prrafodelista"/>
+        <w:rPr>
+          <w:rFonts w:ascii="Arial" w:hAnsi="Arial" w:cs="Arial"/>
+          <w:b/>
+          <w:sz w:val="24"/>
+          <w:szCs w:val="24"/>
+        </w:rPr>
+      </w:pPr>
+    </w:p>
+    <w:p>
+      <w:pPr>
+        <w:pStyle w:val="Prrafodelista"/>
+        <w:rPr>
+          <w:rFonts w:ascii="Arial" w:hAnsi="Arial" w:cs="Arial"/>
+          <w:b/>
+          <w:sz w:val="24"/>
+          <w:szCs w:val="24"/>
+        </w:rPr>
+      </w:pPr>
+      <w:r>
+        <w:rPr>
+          <w:rFonts w:ascii="Arial" w:hAnsi="Arial" w:cs="Arial"/>
+          <w:b/>
+          <w:sz w:val="24"/>
+          <w:szCs w:val="24"/>
+        </w:rPr>
+        <w:br/>
+      </w:r>
+    </w:p>
+    <w:p>
+      <w:pPr>
+        <w:pStyle w:val="Prrafodelista"/>
+        <w:rPr>
+          <w:rFonts w:ascii="Arial" w:hAnsi="Arial" w:cs="Arial"/>
+          <w:b/>
+          <w:sz w:val="24"/>
+          <w:szCs w:val="24"/>
+        </w:rPr>
+      </w:pPr>
+    </w:p>
+    <w:p>
+      <w:pPr>
+        <w:ind w:left="360"/>
+        <w:rPr>
+          <w:rFonts w:ascii="Arial" w:hAnsi="Arial" w:cs="Arial"/>
+          <w:b/>
+          <w:sz w:val="24"/>
+          <w:szCs w:val="24"/>
+        </w:rPr>
+      </w:pPr>
+      <w:r>
+        <w:rPr>
+          <w:rFonts w:ascii="Arial" w:hAnsi="Arial" w:cs="Arial"/>
+          <w:b/>
+          <w:noProof/>
+          <w:sz w:val="24"/>
+          <w:szCs w:val="24"/>
+          <w:lang w:eastAsia="es-CO"/>
+        </w:rPr>
+        <w:drawing>
+          <wp:anchor distT="0" distB="0" distL="114300" distR="114300" simplePos="0" relativeHeight="251662336" behindDoc="0" locked="0" layoutInCell="1" allowOverlap="1">
+            <wp:simplePos x="0" y="0"/>
+            <wp:positionH relativeFrom="column">
+              <wp:posOffset>3819028</wp:posOffset>
+            </wp:positionH>
+            <wp:positionV relativeFrom="paragraph">
+              <wp:posOffset>50690</wp:posOffset>
+            </wp:positionV>
+            <wp:extent cx="1779932" cy="1321904"/>
+            <wp:effectExtent l="19050" t="0" r="0" b="0"/>
+            <wp:wrapNone/>
+            <wp:docPr id="10" name="Imagen 8" descr="C:\Users\user\AppData\Local\Microsoft\Windows\Temporary Internet Files\Content.Word\IMG_2606.jpg"/>
+            <wp:cNvGraphicFramePr>
+              <a:graphicFrameLocks xmlns:a="http://schemas.openxmlformats.org/drawingml/2006/main" noChangeAspect="1"/>
+            </wp:cNvGraphicFramePr>
+            <a:graphic xmlns:a="http://schemas.openxmlformats.org/drawingml/2006/main">
+              <a:graphicData uri="http://schemas.openxmlformats.org/drawingml/2006/picture">
+                <pic:pic xmlns:pic="http://schemas.openxmlformats.org/drawingml/2006/picture">
+                  <pic:nvPicPr>
+                    <pic:cNvPr id="0" name="Picture 27" descr="C:\Users\user\AppData\Local\Microsoft\Windows\Temporary Internet Files\Content.Word\IMG_2606.jpg"/>
+                    <pic:cNvPicPr>
+                      <a:picLocks noChangeAspect="1" noChangeArrowheads="1"/>
+                    </pic:cNvPicPr>
+                  </pic:nvPicPr>
+                  <pic:blipFill>
+                    <a:blip r:embed="rId10" cstate="print">
+                      <a:extLst>
+                        <a:ext uri="{28A0092B-C50C-407E-A947-70E740481C1C}">
+                          <a14:useLocalDpi xmlns="" xmlns:wpc="http://schemas.microsoft.com/office/word/2010/wordprocessingCanvas" xmlns:mc="http://schemas.openxmlformats.org/markup-compatibility/2006" xmlns:o="urn:schemas-microsoft-com:office:office" xmlns:v="urn:schemas-microsoft-com:vml" xmlns:wp14="http://schemas.microsoft.com/office/word/2010/wordprocessingDrawing" xmlns:w10="urn:schemas-microsoft-com:office:word" xmlns:w="http://schemas.openxmlformats.org/wordprocessingml/2006/main" xmlns:w14="http://schemas.microsoft.com/office/word/2010/wordml" xmlns:wpg="http://schemas.microsoft.com/office/word/2010/wordprocessingGroup" xmlns:wpi="http://schemas.microsoft.com/office/word/2010/wordprocessingInk" xmlns:wps="http://schemas.microsoft.com/office/word/2010/wordprocessingShape" xmlns:a14="http://schemas.microsoft.com/office/drawing/2010/main" val="0"/>
+                        </a:ext>
+                      </a:extLst>
+                    </a:blip>
+                    <a:srcRect/>
+                    <a:stretch>
+                      <a:fillRect/>
+                    </a:stretch>
+                  </pic:blipFill>
+                  <pic:spPr bwMode="auto">
+                    <a:xfrm>
+                      <a:off x="0" y="0"/>
+                      <a:ext cx="1779932" cy="1321904"/>
+                    </a:xfrm>
+                    <a:prstGeom prst="rect">
+                      <a:avLst/>
+                    </a:prstGeom>
+                    <a:noFill/>
+                    <a:ln>
+                      <a:noFill/>
+                    </a:ln>
+                  </pic:spPr>
+                </pic:pic>
+              </a:graphicData>
+            </a:graphic>
+          </wp:anchor>
+        </w:drawing>
+      </w:r>
+      <w:r>
+        <w:rPr>
+          <w:rFonts w:ascii="Arial" w:hAnsi="Arial" w:cs="Arial"/>
+          <w:b/>
+          <w:noProof/>
+          <w:sz w:val="24"/>
+          <w:szCs w:val="24"/>
+          <w:lang w:eastAsia="es-CO"/>
+        </w:rPr>
+        <w:drawing>
+          <wp:anchor distT="0" distB="0" distL="114300" distR="114300" simplePos="0" relativeHeight="251659264" behindDoc="0" locked="0" layoutInCell="1" allowOverlap="1">
+            <wp:simplePos x="0" y="0"/>
+            <wp:positionH relativeFrom="column">
+              <wp:posOffset>603148</wp:posOffset>
+            </wp:positionH>
+            <wp:positionV relativeFrom="paragraph">
+              <wp:posOffset>50689</wp:posOffset>
+            </wp:positionV>
+            <wp:extent cx="1779932" cy="1321904"/>
+            <wp:effectExtent l="19050" t="0" r="0" b="0"/>
+            <wp:wrapNone/>
             <wp:docPr id="3" name="Imagen 5" descr="C:\Users\user\AppData\Local\Microsoft\Windows\Temporary Internet Files\Content.Word\IMG_2603.jpg"/>
             <wp:cNvGraphicFramePr>
               <a:graphicFrameLocks xmlns:a="http://schemas.openxmlformats.org/drawingml/2006/main" noChangeAspect="1"/>
@@ -3779,10 +4185,10 @@
                     </pic:cNvPicPr>
                   </pic:nvPicPr>
                   <pic:blipFill>
-                    <a:blip r:embed="rId9" cstate="print">
+                    <a:blip r:embed="rId11" cstate="print">
                       <a:extLst>
                         <a:ext uri="{28A0092B-C50C-407E-A947-70E740481C1C}">
-                          <a14:useLocalDpi xmlns:a14="http://schemas.microsoft.com/office/drawing/2010/main" val="0"/>
+                          <a14:useLocalDpi xmlns="" xmlns:wpc="http://schemas.microsoft.com/office/word/2010/wordprocessingCanvas" xmlns:mc="http://schemas.openxmlformats.org/markup-compatibility/2006" xmlns:o="urn:schemas-microsoft-com:office:office" xmlns:v="urn:schemas-microsoft-com:vml" xmlns:wp14="http://schemas.microsoft.com/office/word/2010/wordprocessingDrawing" xmlns:w10="urn:schemas-microsoft-com:office:word" xmlns:w="http://schemas.openxmlformats.org/wordprocessingml/2006/main" xmlns:w14="http://schemas.microsoft.com/office/word/2010/wordml" xmlns:wpg="http://schemas.microsoft.com/office/word/2010/wordprocessingGroup" xmlns:wpi="http://schemas.microsoft.com/office/word/2010/wordprocessingInk" xmlns:wps="http://schemas.microsoft.com/office/word/2010/wordprocessingShape" xmlns:a14="http://schemas.microsoft.com/office/drawing/2010/main" val="0"/>
                         </a:ext>
                       </a:extLst>
                     </a:blip>
@@ -3794,7 +4200,7 @@
                   <pic:spPr bwMode="auto">
                     <a:xfrm>
                       <a:off x="0" y="0"/>
-                      <a:ext cx="2172437" cy="1629328"/>
+                      <a:ext cx="1779932" cy="1321904"/>
                     </a:xfrm>
                     <a:prstGeom prst="rect">
                       <a:avLst/>
@@ -3807,7 +4213,7 @@
                 </pic:pic>
               </a:graphicData>
             </a:graphic>
-          </wp:inline>
+          </wp:anchor>
         </w:drawing>
       </w:r>
       <w:r>
@@ -3817,24 +4223,101 @@
           <w:sz w:val="24"/>
           <w:szCs w:val="24"/>
         </w:rPr>
+        <w:t>3.                                                                            4.</w:t>
+      </w:r>
+      <w:r>
+        <w:rPr>
+          <w:rFonts w:ascii="Arial" w:hAnsi="Arial" w:cs="Arial"/>
+          <w:b/>
+          <w:sz w:val="24"/>
+          <w:szCs w:val="24"/>
+        </w:rPr>
         <w:br/>
       </w:r>
-      <w:r>
-        <w:rPr>
-          <w:rFonts w:ascii="Arial" w:hAnsi="Arial" w:cs="Arial"/>
-          <w:b/>
-          <w:sz w:val="24"/>
-          <w:szCs w:val="24"/>
-        </w:rPr>
-        <w:br/>
-      </w:r>
+    </w:p>
+    <w:p>
+      <w:pPr>
+        <w:pStyle w:val="Prrafodelista"/>
+        <w:rPr>
+          <w:rFonts w:ascii="Arial" w:hAnsi="Arial" w:cs="Arial"/>
+          <w:b/>
+          <w:sz w:val="24"/>
+          <w:szCs w:val="24"/>
+        </w:rPr>
+      </w:pPr>
+    </w:p>
+    <w:p>
+      <w:pPr>
+        <w:pStyle w:val="Prrafodelista"/>
+        <w:rPr>
+          <w:rFonts w:ascii="Arial" w:hAnsi="Arial" w:cs="Arial"/>
+          <w:b/>
+          <w:sz w:val="24"/>
+          <w:szCs w:val="24"/>
+        </w:rPr>
+      </w:pPr>
+    </w:p>
+    <w:p>
+      <w:pPr>
+        <w:pStyle w:val="Prrafodelista"/>
+        <w:rPr>
+          <w:rFonts w:ascii="Arial" w:hAnsi="Arial" w:cs="Arial"/>
+          <w:b/>
+          <w:sz w:val="24"/>
+          <w:szCs w:val="24"/>
+        </w:rPr>
+      </w:pPr>
+    </w:p>
+    <w:p>
+      <w:pPr>
+        <w:pStyle w:val="Prrafodelista"/>
+        <w:rPr>
+          <w:rFonts w:ascii="Arial" w:hAnsi="Arial" w:cs="Arial"/>
+          <w:b/>
+          <w:sz w:val="24"/>
+          <w:szCs w:val="24"/>
+        </w:rPr>
+      </w:pPr>
+    </w:p>
+    <w:p>
+      <w:pPr>
+        <w:pStyle w:val="Prrafodelista"/>
+        <w:rPr>
+          <w:rFonts w:ascii="Arial" w:hAnsi="Arial" w:cs="Arial"/>
+          <w:b/>
+          <w:sz w:val="24"/>
+          <w:szCs w:val="24"/>
+        </w:rPr>
+      </w:pPr>
+    </w:p>
+    <w:p>
+      <w:pPr>
+        <w:pStyle w:val="Prrafodelista"/>
+        <w:rPr>
+          <w:rFonts w:ascii="Arial" w:hAnsi="Arial" w:cs="Arial"/>
+          <w:b/>
+          <w:sz w:val="24"/>
+          <w:szCs w:val="24"/>
+        </w:rPr>
+      </w:pPr>
+    </w:p>
+    <w:p>
+      <w:pPr>
+        <w:pStyle w:val="Prrafodelista"/>
+        <w:rPr>
+          <w:rFonts w:ascii="Arial" w:hAnsi="Arial" w:cs="Arial"/>
+          <w:b/>
+          <w:sz w:val="24"/>
+          <w:szCs w:val="24"/>
+        </w:rPr>
+      </w:pPr>
     </w:p>
     <w:p>
       <w:pPr>
         <w:pStyle w:val="Prrafodelista"/>
         <w:numPr>
           <w:ilvl w:val="0"/>
-          <w:numId w:val="13"/>
+          <w:numId w:val="8"/>
         </w:numPr>
         <w:rPr>
           <w:rFonts w:ascii="Arial" w:hAnsi="Arial" w:cs="Arial"/>
@@ -3846,275 +4329,24 @@
       <w:r>
         <w:rPr>
           <w:rFonts w:ascii="Arial" w:hAnsi="Arial" w:cs="Arial"/>
+          <w:b/>
           <w:noProof/>
           <w:sz w:val="24"/>
           <w:szCs w:val="24"/>
           <w:lang w:eastAsia="es-CO"/>
         </w:rPr>
         <w:drawing>
-          <wp:inline distT="0" distB="0" distL="0" distR="0">
-            <wp:extent cx="2219325" cy="1664494"/>
-            <wp:effectExtent l="0" t="0" r="0" b="0"/>
-            <wp:docPr id="4" name="Imagen 6" descr="C:\Users\user\AppData\Local\Microsoft\Windows\Temporary Internet Files\Content.Word\IMG_2604.jpg"/>
-            <wp:cNvGraphicFramePr>
-              <a:graphicFrameLocks xmlns:a="http://schemas.openxmlformats.org/drawingml/2006/main" noChangeAspect="1"/>
-            </wp:cNvGraphicFramePr>
-            <a:graphic xmlns:a="http://schemas.openxmlformats.org/drawingml/2006/main">
-              <a:graphicData uri="http://schemas.openxmlformats.org/drawingml/2006/picture">
-                <pic:pic xmlns:pic="http://schemas.openxmlformats.org/drawingml/2006/picture">
-                  <pic:nvPicPr>
-                    <pic:cNvPr id="0" name="Picture 23" descr="C:\Users\user\AppData\Local\Microsoft\Windows\Temporary Internet Files\Content.Word\IMG_2604.jpg"/>
-                    <pic:cNvPicPr>
-                      <a:picLocks noChangeAspect="1" noChangeArrowheads="1"/>
-                    </pic:cNvPicPr>
-                  </pic:nvPicPr>
-                  <pic:blipFill>
-                    <a:blip r:embed="rId10" cstate="print">
-                      <a:extLst>
-                        <a:ext uri="{28A0092B-C50C-407E-A947-70E740481C1C}">
-                          <a14:useLocalDpi xmlns:a14="http://schemas.microsoft.com/office/drawing/2010/main" val="0"/>
-                        </a:ext>
-                      </a:extLst>
-                    </a:blip>
-                    <a:srcRect/>
-                    <a:stretch>
-                      <a:fillRect/>
-                    </a:stretch>
-                  </pic:blipFill>
-                  <pic:spPr bwMode="auto">
-                    <a:xfrm>
-                      <a:off x="0" y="0"/>
-                      <a:ext cx="2220078" cy="1665059"/>
-                    </a:xfrm>
-                    <a:prstGeom prst="rect">
-                      <a:avLst/>
-                    </a:prstGeom>
-                    <a:noFill/>
-                    <a:ln>
-                      <a:noFill/>
-                    </a:ln>
-                  </pic:spPr>
-                </pic:pic>
-              </a:graphicData>
-            </a:graphic>
-          </wp:inline>
-        </w:drawing>
-      </w:r>
-      <w:r>
-        <w:rPr>
-          <w:rFonts w:ascii="Arial" w:hAnsi="Arial" w:cs="Arial"/>
-          <w:b/>
-          <w:sz w:val="24"/>
-          <w:szCs w:val="24"/>
-        </w:rPr>
-        <w:br/>
-      </w:r>
-      <w:r>
-        <w:rPr>
-          <w:rFonts w:ascii="Arial" w:hAnsi="Arial" w:cs="Arial"/>
-          <w:b/>
-          <w:sz w:val="24"/>
-          <w:szCs w:val="24"/>
-        </w:rPr>
-        <w:br/>
-      </w:r>
-    </w:p>
-    <w:p>
-      <w:pPr>
-        <w:pStyle w:val="Prrafodelista"/>
-        <w:numPr>
-          <w:ilvl w:val="0"/>
-          <w:numId w:val="13"/>
-        </w:numPr>
-        <w:rPr>
-          <w:rFonts w:ascii="Arial" w:hAnsi="Arial" w:cs="Arial"/>
-          <w:b/>
-          <w:sz w:val="24"/>
-          <w:szCs w:val="24"/>
-        </w:rPr>
-      </w:pPr>
-      <w:r>
-        <w:rPr>
-          <w:rFonts w:ascii="Arial" w:hAnsi="Arial" w:cs="Arial"/>
-          <w:noProof/>
-          <w:sz w:val="24"/>
-          <w:szCs w:val="24"/>
-          <w:lang w:eastAsia="es-CO"/>
-        </w:rPr>
-        <w:drawing>
-          <wp:inline distT="0" distB="0" distL="0" distR="0">
-            <wp:extent cx="2171700" cy="1628775"/>
-            <wp:effectExtent l="0" t="0" r="0" b="0"/>
-            <wp:docPr id="9" name="Imagen 7" descr="C:\Users\user\AppData\Local\Microsoft\Windows\Temporary Internet Files\Content.Word\IMG_2605.jpg"/>
-            <wp:cNvGraphicFramePr>
-              <a:graphicFrameLocks xmlns:a="http://schemas.openxmlformats.org/drawingml/2006/main" noChangeAspect="1"/>
-            </wp:cNvGraphicFramePr>
-            <a:graphic xmlns:a="http://schemas.openxmlformats.org/drawingml/2006/main">
-              <a:graphicData uri="http://schemas.openxmlformats.org/drawingml/2006/picture">
-                <pic:pic xmlns:pic="http://schemas.openxmlformats.org/drawingml/2006/picture">
-                  <pic:nvPicPr>
-                    <pic:cNvPr id="0" name="Picture 25" descr="C:\Users\user\AppData\Local\Microsoft\Windows\Temporary Internet Files\Content.Word\IMG_2605.jpg"/>
-                    <pic:cNvPicPr>
-                      <a:picLocks noChangeAspect="1" noChangeArrowheads="1"/>
-                    </pic:cNvPicPr>
-                  </pic:nvPicPr>
-                  <pic:blipFill>
-                    <a:blip r:embed="rId11" cstate="print">
-                      <a:extLst>
-                        <a:ext uri="{28A0092B-C50C-407E-A947-70E740481C1C}">
-                          <a14:useLocalDpi xmlns:a14="http://schemas.microsoft.com/office/drawing/2010/main" val="0"/>
-                        </a:ext>
-                      </a:extLst>
-                    </a:blip>
-                    <a:srcRect/>
-                    <a:stretch>
-                      <a:fillRect/>
-                    </a:stretch>
-                  </pic:blipFill>
-                  <pic:spPr bwMode="auto">
-                    <a:xfrm>
-                      <a:off x="0" y="0"/>
-                      <a:ext cx="2175941" cy="1631956"/>
-                    </a:xfrm>
-                    <a:prstGeom prst="rect">
-                      <a:avLst/>
-                    </a:prstGeom>
-                    <a:noFill/>
-                    <a:ln>
-                      <a:noFill/>
-                    </a:ln>
-                  </pic:spPr>
-                </pic:pic>
-              </a:graphicData>
-            </a:graphic>
-          </wp:inline>
-        </w:drawing>
-      </w:r>
-      <w:r>
-        <w:rPr>
-          <w:rFonts w:ascii="Arial" w:hAnsi="Arial" w:cs="Arial"/>
-          <w:b/>
-          <w:sz w:val="24"/>
-          <w:szCs w:val="24"/>
-        </w:rPr>
-        <w:br/>
-      </w:r>
-      <w:r>
-        <w:rPr>
-          <w:rFonts w:ascii="Arial" w:hAnsi="Arial" w:cs="Arial"/>
-          <w:b/>
-          <w:sz w:val="24"/>
-          <w:szCs w:val="24"/>
-        </w:rPr>
-        <w:br/>
-      </w:r>
-    </w:p>
-    <w:p>
-      <w:pPr>
-        <w:pStyle w:val="Prrafodelista"/>
-        <w:numPr>
-          <w:ilvl w:val="0"/>
-          <w:numId w:val="13"/>
-        </w:numPr>
-        <w:rPr>
-          <w:rFonts w:ascii="Arial" w:hAnsi="Arial" w:cs="Arial"/>
-          <w:b/>
-          <w:sz w:val="24"/>
-          <w:szCs w:val="24"/>
-        </w:rPr>
-      </w:pPr>
-      <w:r>
-        <w:rPr>
-          <w:rFonts w:ascii="Arial" w:hAnsi="Arial" w:cs="Arial"/>
-          <w:noProof/>
-          <w:sz w:val="24"/>
-          <w:szCs w:val="24"/>
-          <w:lang w:eastAsia="es-CO"/>
-        </w:rPr>
-        <w:drawing>
-          <wp:inline distT="0" distB="0" distL="0" distR="0">
-            <wp:extent cx="1895475" cy="1421606"/>
-            <wp:effectExtent l="0" t="0" r="0" b="0"/>
-            <wp:docPr id="10" name="Imagen 8" descr="C:\Users\user\AppData\Local\Microsoft\Windows\Temporary Internet Files\Content.Word\IMG_2606.jpg"/>
-            <wp:cNvGraphicFramePr>
-              <a:graphicFrameLocks xmlns:a="http://schemas.openxmlformats.org/drawingml/2006/main" noChangeAspect="1"/>
-            </wp:cNvGraphicFramePr>
-            <a:graphic xmlns:a="http://schemas.openxmlformats.org/drawingml/2006/main">
-              <a:graphicData uri="http://schemas.openxmlformats.org/drawingml/2006/picture">
-                <pic:pic xmlns:pic="http://schemas.openxmlformats.org/drawingml/2006/picture">
-                  <pic:nvPicPr>
-                    <pic:cNvPr id="0" name="Picture 27" descr="C:\Users\user\AppData\Local\Microsoft\Windows\Temporary Internet Files\Content.Word\IMG_2606.jpg"/>
-                    <pic:cNvPicPr>
-                      <a:picLocks noChangeAspect="1" noChangeArrowheads="1"/>
-                    </pic:cNvPicPr>
-                  </pic:nvPicPr>
-                  <pic:blipFill>
-                    <a:blip r:embed="rId12" cstate="print">
-                      <a:extLst>
-                        <a:ext uri="{28A0092B-C50C-407E-A947-70E740481C1C}">
-                          <a14:useLocalDpi xmlns:a14="http://schemas.microsoft.com/office/drawing/2010/main" val="0"/>
-                        </a:ext>
-                      </a:extLst>
-                    </a:blip>
-                    <a:srcRect/>
-                    <a:stretch>
-                      <a:fillRect/>
-                    </a:stretch>
-                  </pic:blipFill>
-                  <pic:spPr bwMode="auto">
-                    <a:xfrm>
-                      <a:off x="0" y="0"/>
-                      <a:ext cx="1896119" cy="1422089"/>
-                    </a:xfrm>
-                    <a:prstGeom prst="rect">
-                      <a:avLst/>
-                    </a:prstGeom>
-                    <a:noFill/>
-                    <a:ln>
-                      <a:noFill/>
-                    </a:ln>
-                  </pic:spPr>
-                </pic:pic>
-              </a:graphicData>
-            </a:graphic>
-          </wp:inline>
-        </w:drawing>
-      </w:r>
-    </w:p>
-    <w:p>
-      <w:pPr>
-        <w:rPr>
-          <w:rFonts w:ascii="Arial" w:hAnsi="Arial" w:cs="Arial"/>
-          <w:b/>
-          <w:sz w:val="24"/>
-          <w:szCs w:val="24"/>
-        </w:rPr>
-      </w:pPr>
-    </w:p>
-    <w:p>
-      <w:pPr>
-        <w:pStyle w:val="Prrafodelista"/>
-        <w:numPr>
-          <w:ilvl w:val="0"/>
-          <w:numId w:val="13"/>
-        </w:numPr>
-        <w:rPr>
-          <w:rFonts w:ascii="Arial" w:hAnsi="Arial" w:cs="Arial"/>
-          <w:b/>
-          <w:sz w:val="24"/>
-          <w:szCs w:val="24"/>
-        </w:rPr>
-      </w:pPr>
-      <w:r>
-        <w:rPr>
-          <w:noProof/>
-          <w:lang w:eastAsia="es-CO"/>
-        </w:rPr>
-        <w:lastRenderedPageBreak/>
-        <w:drawing>
-          <wp:inline distT="0" distB="0" distL="0" distR="0" wp14:anchorId="56DF8BB3" wp14:editId="5A8745A1">
-            <wp:extent cx="2209800" cy="1654364"/>
-            <wp:effectExtent l="0" t="0" r="0" b="0"/>
+          <wp:anchor distT="0" distB="0" distL="114300" distR="114300" simplePos="0" relativeHeight="251663360" behindDoc="0" locked="0" layoutInCell="1" allowOverlap="1">
+            <wp:simplePos x="0" y="0"/>
+            <wp:positionH relativeFrom="column">
+              <wp:posOffset>539115</wp:posOffset>
+            </wp:positionH>
+            <wp:positionV relativeFrom="paragraph">
+              <wp:posOffset>167005</wp:posOffset>
+            </wp:positionV>
+            <wp:extent cx="2037715" cy="1520190"/>
+            <wp:effectExtent l="19050" t="0" r="635" b="0"/>
+            <wp:wrapNone/>
             <wp:docPr id="1" name="Imagen 1" descr="http://img.informador.com.mx/biblioteca/imagen/370x277/182/181366.jpg"/>
             <wp:cNvGraphicFramePr>
               <a:graphicFrameLocks xmlns:a="http://schemas.openxmlformats.org/drawingml/2006/main" noChangeAspect="1"/>
@@ -4129,10 +4361,10 @@
                     </pic:cNvPicPr>
                   </pic:nvPicPr>
                   <pic:blipFill>
-                    <a:blip r:embed="rId13">
+                    <a:blip r:embed="rId12" cstate="print">
                       <a:extLst>
                         <a:ext uri="{28A0092B-C50C-407E-A947-70E740481C1C}">
-                          <a14:useLocalDpi xmlns:a14="http://schemas.microsoft.com/office/drawing/2010/main" val="0"/>
+                          <a14:useLocalDpi xmlns="" xmlns:wpc="http://schemas.microsoft.com/office/word/2010/wordprocessingCanvas" xmlns:mc="http://schemas.openxmlformats.org/markup-compatibility/2006" xmlns:o="urn:schemas-microsoft-com:office:office" xmlns:v="urn:schemas-microsoft-com:vml" xmlns:wp14="http://schemas.microsoft.com/office/word/2010/wordprocessingDrawing" xmlns:w10="urn:schemas-microsoft-com:office:word" xmlns:w="http://schemas.openxmlformats.org/wordprocessingml/2006/main" xmlns:w14="http://schemas.microsoft.com/office/word/2010/wordml" xmlns:wpg="http://schemas.microsoft.com/office/word/2010/wordprocessingGroup" xmlns:wpi="http://schemas.microsoft.com/office/word/2010/wordprocessingInk" xmlns:wps="http://schemas.microsoft.com/office/word/2010/wordprocessingShape" xmlns:a14="http://schemas.microsoft.com/office/drawing/2010/main" val="0"/>
                         </a:ext>
                       </a:extLst>
                     </a:blip>
@@ -4144,7 +4376,7 @@
                   <pic:spPr bwMode="auto">
                     <a:xfrm>
                       <a:off x="0" y="0"/>
-                      <a:ext cx="2209800" cy="1654364"/>
+                      <a:ext cx="2037715" cy="1520190"/>
                     </a:xfrm>
                     <a:prstGeom prst="rect">
                       <a:avLst/>
@@ -4157,7 +4389,7 @@
                 </pic:pic>
               </a:graphicData>
             </a:graphic>
-          </wp:inline>
+          </wp:anchor>
         </w:drawing>
       </w:r>
     </w:p>
@@ -4182,27 +4414,6 @@
           <w:szCs w:val="24"/>
         </w:rPr>
       </w:pPr>
-    </w:p>
-    <w:p>
-      <w:pPr>
-        <w:pStyle w:val="Prrafodelista"/>
-        <w:rPr>
-          <w:rFonts w:ascii="Arial" w:hAnsi="Arial" w:cs="Arial"/>
-          <w:b/>
-          <w:sz w:val="24"/>
-          <w:szCs w:val="24"/>
-        </w:rPr>
-      </w:pPr>
-    </w:p>
-    <w:p>
-      <w:pPr>
-        <w:rPr>
-          <w:rFonts w:ascii="Arial" w:hAnsi="Arial" w:cs="Arial"/>
-          <w:b/>
-          <w:sz w:val="24"/>
-          <w:szCs w:val="24"/>
-        </w:rPr>
-      </w:pPr>
       <w:r>
         <w:rPr>
           <w:rFonts w:ascii="Arial" w:hAnsi="Arial" w:cs="Arial"/>
@@ -4212,6 +4423,16 @@
         </w:rPr>
         <w:br/>
       </w:r>
+    </w:p>
+    <w:p>
+      <w:pPr>
+        <w:rPr>
+          <w:rFonts w:ascii="Arial" w:hAnsi="Arial" w:cs="Arial"/>
+          <w:b/>
+          <w:sz w:val="24"/>
+          <w:szCs w:val="24"/>
+        </w:rPr>
+      </w:pPr>
       <w:r>
         <w:rPr>
           <w:rFonts w:ascii="Arial" w:hAnsi="Arial" w:cs="Arial"/>
@@ -4230,128 +4451,52 @@
         </w:rPr>
         <w:br/>
       </w:r>
-      <w:r>
-        <w:rPr>
-          <w:rFonts w:ascii="Arial" w:hAnsi="Arial" w:cs="Arial"/>
-          <w:b/>
-          <w:sz w:val="24"/>
-          <w:szCs w:val="24"/>
-        </w:rPr>
-        <w:br/>
-      </w:r>
-    </w:p>
-    <w:p>
-      <w:pPr>
-        <w:rPr>
-          <w:rFonts w:ascii="Arial" w:hAnsi="Arial" w:cs="Arial"/>
-          <w:b/>
-          <w:sz w:val="24"/>
-          <w:szCs w:val="24"/>
-        </w:rPr>
-      </w:pPr>
-    </w:p>
-    <w:p>
-      <w:pPr>
-        <w:rPr>
-          <w:rFonts w:ascii="Arial" w:hAnsi="Arial" w:cs="Arial"/>
-          <w:b/>
-          <w:sz w:val="24"/>
-          <w:szCs w:val="24"/>
-        </w:rPr>
-      </w:pPr>
-    </w:p>
-    <w:p>
-      <w:pPr>
-        <w:rPr>
-          <w:rFonts w:ascii="Arial" w:hAnsi="Arial" w:cs="Arial"/>
-          <w:b/>
-          <w:sz w:val="24"/>
-          <w:szCs w:val="24"/>
-        </w:rPr>
-      </w:pPr>
-    </w:p>
-    <w:p>
-      <w:pPr>
-        <w:rPr>
-          <w:rFonts w:ascii="Arial" w:hAnsi="Arial" w:cs="Arial"/>
-          <w:b/>
-          <w:sz w:val="24"/>
-          <w:szCs w:val="24"/>
-        </w:rPr>
-      </w:pPr>
-    </w:p>
-    <w:p>
-      <w:pPr>
-        <w:rPr>
-          <w:rFonts w:ascii="Arial" w:hAnsi="Arial" w:cs="Arial"/>
-          <w:b/>
-          <w:sz w:val="24"/>
-          <w:szCs w:val="24"/>
-        </w:rPr>
-      </w:pPr>
-    </w:p>
-    <w:p>
-      <w:pPr>
-        <w:rPr>
-          <w:rFonts w:ascii="Arial" w:hAnsi="Arial" w:cs="Arial"/>
-          <w:b/>
-          <w:sz w:val="24"/>
-          <w:szCs w:val="24"/>
-        </w:rPr>
-      </w:pPr>
-    </w:p>
-    <w:p>
-      <w:pPr>
-        <w:rPr>
-          <w:rFonts w:ascii="Arial" w:hAnsi="Arial" w:cs="Arial"/>
-          <w:b/>
-          <w:sz w:val="24"/>
-          <w:szCs w:val="24"/>
-        </w:rPr>
-      </w:pPr>
-    </w:p>
-    <w:p>
-      <w:pPr>
-        <w:rPr>
-          <w:rFonts w:ascii="Arial" w:hAnsi="Arial" w:cs="Arial"/>
-          <w:b/>
-          <w:sz w:val="24"/>
-          <w:szCs w:val="24"/>
-        </w:rPr>
-      </w:pPr>
-    </w:p>
-    <w:p>
-      <w:pPr>
-        <w:rPr>
-          <w:rFonts w:ascii="Arial" w:hAnsi="Arial" w:cs="Arial"/>
-          <w:b/>
-          <w:sz w:val="24"/>
-          <w:szCs w:val="24"/>
-        </w:rPr>
-      </w:pPr>
-    </w:p>
-    <w:p>
-      <w:pPr>
-        <w:rPr>
-          <w:rFonts w:ascii="Arial" w:hAnsi="Arial" w:cs="Arial"/>
-          <w:b/>
-          <w:sz w:val="24"/>
-          <w:szCs w:val="24"/>
-        </w:rPr>
-      </w:pPr>
-    </w:p>
-    <w:p>
-      <w:pPr>
-        <w:rPr>
-          <w:rFonts w:ascii="Arial" w:hAnsi="Arial" w:cs="Arial"/>
-          <w:b/>
-          <w:sz w:val="24"/>
-          <w:szCs w:val="24"/>
-        </w:rPr>
-      </w:pPr>
-    </w:p>
-    <w:p>
-      <w:pPr>
+    </w:p>
+    <w:p>
+      <w:pPr>
+        <w:ind w:left="360"/>
+        <w:rPr>
+          <w:rFonts w:ascii="Arial" w:hAnsi="Arial" w:cs="Arial"/>
+          <w:b/>
+          <w:sz w:val="24"/>
+          <w:szCs w:val="24"/>
+        </w:rPr>
+      </w:pPr>
+    </w:p>
+    <w:p>
+      <w:pPr>
+        <w:rPr>
+          <w:rFonts w:ascii="Arial" w:hAnsi="Arial" w:cs="Arial"/>
+          <w:b/>
+          <w:sz w:val="24"/>
+          <w:szCs w:val="24"/>
+        </w:rPr>
+      </w:pPr>
+    </w:p>
+    <w:p>
+      <w:pPr>
+        <w:rPr>
+          <w:rFonts w:ascii="Arial" w:hAnsi="Arial" w:cs="Arial"/>
+          <w:b/>
+          <w:sz w:val="24"/>
+          <w:szCs w:val="24"/>
+        </w:rPr>
+      </w:pPr>
+    </w:p>
+    <w:p>
+      <w:pPr>
+        <w:pStyle w:val="Prrafodelista"/>
+        <w:rPr>
+          <w:rFonts w:ascii="Arial" w:hAnsi="Arial" w:cs="Arial"/>
+          <w:b/>
+          <w:sz w:val="24"/>
+          <w:szCs w:val="24"/>
+        </w:rPr>
+      </w:pPr>
+    </w:p>
+    <w:p>
+      <w:pPr>
+        <w:pStyle w:val="Prrafodelista"/>
         <w:rPr>
           <w:rFonts w:ascii="Arial" w:hAnsi="Arial" w:cs="Arial"/>
           <w:b/>
@@ -4400,6 +4545,283 @@
           <w:szCs w:val="24"/>
         </w:rPr>
         <w:lastRenderedPageBreak/>
+        <w:t>Investigación preliminar</w:t>
+      </w:r>
+    </w:p>
+    <w:p>
+      <w:pPr>
+        <w:jc w:val="center"/>
+        <w:rPr>
+          <w:rFonts w:ascii="Arial" w:hAnsi="Arial" w:cs="Arial"/>
+          <w:b/>
+          <w:sz w:val="24"/>
+          <w:szCs w:val="24"/>
+        </w:rPr>
+      </w:pPr>
+    </w:p>
+    <w:p>
+      <w:pPr>
+        <w:rPr>
+          <w:rFonts w:ascii="Arial" w:hAnsi="Arial" w:cs="Arial"/>
+          <w:sz w:val="24"/>
+          <w:szCs w:val="24"/>
+        </w:rPr>
+      </w:pPr>
+      <w:r>
+        <w:rPr>
+          <w:rFonts w:ascii="Arial" w:hAnsi="Arial" w:cs="Arial"/>
+          <w:b/>
+          <w:sz w:val="24"/>
+          <w:szCs w:val="24"/>
+        </w:rPr>
+        <w:t xml:space="preserve">c) </w:t>
+      </w:r>
+      <w:r>
+        <w:rPr>
+          <w:rFonts w:ascii="Arial" w:hAnsi="Arial" w:cs="Arial"/>
+          <w:sz w:val="24"/>
+          <w:szCs w:val="24"/>
+        </w:rPr>
+        <w:t>Se realizo una entrevista a un monitor de sala de la Universidad de la Costa acerca de este problema. Las preguntas que se le realizaron con sus respectivas respuestas son:</w:t>
+      </w:r>
+    </w:p>
+    <w:p>
+      <w:pPr>
+        <w:rPr>
+          <w:rFonts w:ascii="Arial" w:hAnsi="Arial" w:cs="Arial"/>
+          <w:sz w:val="24"/>
+          <w:szCs w:val="24"/>
+        </w:rPr>
+      </w:pPr>
+      <w:r>
+        <w:rPr>
+          <w:rFonts w:ascii="Arial" w:hAnsi="Arial" w:cs="Arial"/>
+          <w:sz w:val="24"/>
+          <w:szCs w:val="24"/>
+        </w:rPr>
+        <w:t>1) ¿Qué tan molesto es tener tanto cable en un ordenador?</w:t>
+      </w:r>
+    </w:p>
+    <w:p>
+      <w:pPr>
+        <w:rPr>
+          <w:rFonts w:ascii="Arial" w:hAnsi="Arial" w:cs="Arial"/>
+          <w:sz w:val="24"/>
+          <w:szCs w:val="24"/>
+        </w:rPr>
+      </w:pPr>
+      <w:r>
+        <w:rPr>
+          <w:rFonts w:ascii="Arial" w:hAnsi="Arial" w:cs="Arial"/>
+          <w:sz w:val="24"/>
+          <w:szCs w:val="24"/>
+        </w:rPr>
+        <w:t>R/ Es incomodo, puesto que a veces necesito tomar algunas soluciones con respecto a problemas que me presenta el ordenador, por ejemplo: Falla de la red interna o posible caída del internet. Entonces necesito revisar si alguno de los cables que realizan esa operación está fallando, aunque tenga conocimiento de que cable debo usar hay muchos y su desorganización me hace más difícil mi labor.</w:t>
+      </w:r>
+    </w:p>
+    <w:p>
+      <w:pPr>
+        <w:rPr>
+          <w:rFonts w:ascii="Arial" w:hAnsi="Arial" w:cs="Arial"/>
+          <w:sz w:val="24"/>
+          <w:szCs w:val="24"/>
+        </w:rPr>
+      </w:pPr>
+      <w:r>
+        <w:rPr>
+          <w:rFonts w:ascii="Arial" w:hAnsi="Arial" w:cs="Arial"/>
+          <w:sz w:val="24"/>
+          <w:szCs w:val="24"/>
+        </w:rPr>
+        <w:t xml:space="preserve">2) </w:t>
+      </w:r>
+      <w:r>
+        <w:rPr>
+          <w:rFonts w:ascii="Arial" w:hAnsi="Arial" w:cs="Arial"/>
+          <w:sz w:val="24"/>
+          <w:szCs w:val="24"/>
+        </w:rPr>
+        <w:t xml:space="preserve">¿Alguna vez ha tenido algún tipo de accidente por este problema? </w:t>
+      </w:r>
+    </w:p>
+    <w:p>
+      <w:pPr>
+        <w:rPr>
+          <w:rFonts w:ascii="Arial" w:hAnsi="Arial" w:cs="Arial"/>
+          <w:sz w:val="24"/>
+          <w:szCs w:val="24"/>
+        </w:rPr>
+      </w:pPr>
+      <w:r>
+        <w:rPr>
+          <w:rFonts w:ascii="Arial" w:hAnsi="Arial" w:cs="Arial"/>
+          <w:sz w:val="24"/>
+          <w:szCs w:val="24"/>
+        </w:rPr>
+        <w:t xml:space="preserve">R/ En mi caso personal, aun no. Pero tengo compañeros de trabajo los cuales si han tenido problemas por la mala organización de los cables, le han pasado corriente, le han sacado heridas y eso es una desventaja para la Universidad porque le tocaría indemnizar al trabajador y eso les devengaría </w:t>
+      </w:r>
+      <w:r>
+        <w:rPr>
+          <w:rFonts w:ascii="Arial" w:hAnsi="Arial" w:cs="Arial"/>
+          <w:sz w:val="24"/>
+          <w:szCs w:val="24"/>
+        </w:rPr>
+        <w:t>más</w:t>
+      </w:r>
+      <w:r>
+        <w:rPr>
+          <w:rFonts w:ascii="Arial" w:hAnsi="Arial" w:cs="Arial"/>
+          <w:sz w:val="24"/>
+          <w:szCs w:val="24"/>
+        </w:rPr>
+        <w:t xml:space="preserve"> gastos.</w:t>
+      </w:r>
+    </w:p>
+    <w:p>
+      <w:pPr>
+        <w:rPr>
+          <w:rFonts w:ascii="Arial" w:hAnsi="Arial" w:cs="Arial"/>
+          <w:sz w:val="24"/>
+          <w:szCs w:val="24"/>
+        </w:rPr>
+      </w:pPr>
+      <w:r>
+        <w:rPr>
+          <w:rFonts w:ascii="Arial" w:hAnsi="Arial" w:cs="Arial"/>
+          <w:sz w:val="24"/>
+          <w:szCs w:val="24"/>
+        </w:rPr>
+        <w:t>3) ¿Le gustaría que los cables estuvieran divididos o separados en algún orden especial?</w:t>
+      </w:r>
+    </w:p>
+    <w:p>
+      <w:pPr>
+        <w:rPr>
+          <w:rFonts w:ascii="Arial" w:hAnsi="Arial" w:cs="Arial"/>
+          <w:sz w:val="24"/>
+          <w:szCs w:val="24"/>
+        </w:rPr>
+      </w:pPr>
+      <w:r>
+        <w:rPr>
+          <w:rFonts w:ascii="Arial" w:hAnsi="Arial" w:cs="Arial"/>
+          <w:sz w:val="24"/>
+          <w:szCs w:val="24"/>
+        </w:rPr>
+        <w:t>R/ Si, Porque me ahorraría la molestia de tener que apartar un montón de cables para usar el que necesito. Iría directo a él y tendría mejor conocimiento de alguno que no conozco y podría conectarlos en el orden necesario.</w:t>
+      </w:r>
+    </w:p>
+    <w:p>
+      <w:pPr>
+        <w:rPr>
+          <w:rFonts w:ascii="Arial" w:hAnsi="Arial" w:cs="Arial"/>
+          <w:sz w:val="24"/>
+          <w:szCs w:val="24"/>
+        </w:rPr>
+      </w:pPr>
+      <w:r>
+        <w:rPr>
+          <w:rFonts w:ascii="Arial" w:hAnsi="Arial" w:cs="Arial"/>
+          <w:sz w:val="24"/>
+          <w:szCs w:val="24"/>
+        </w:rPr>
+        <w:t>4) ¿</w:t>
+      </w:r>
+      <w:r>
+        <w:rPr>
+          <w:rFonts w:ascii="Arial" w:hAnsi="Arial" w:cs="Arial"/>
+          <w:sz w:val="24"/>
+          <w:szCs w:val="24"/>
+        </w:rPr>
+        <w:t>Ha visto algún tipo de solución para este problema?</w:t>
+      </w:r>
+    </w:p>
+    <w:p>
+      <w:pPr>
+        <w:rPr>
+          <w:rFonts w:ascii="Arial" w:hAnsi="Arial" w:cs="Arial"/>
+          <w:sz w:val="24"/>
+          <w:szCs w:val="24"/>
+        </w:rPr>
+      </w:pPr>
+      <w:r>
+        <w:rPr>
+          <w:rFonts w:ascii="Arial" w:hAnsi="Arial" w:cs="Arial"/>
+          <w:sz w:val="24"/>
+          <w:szCs w:val="24"/>
+        </w:rPr>
+        <w:t>R/ La verdad nunca he visto nada con respecto a eso, pero me imagino que debe haber algún tipo de solución. Solo faltaría ver si cubre las necesidades que tengo yo u otra persona que tenga los mismos problemas o diferentes.</w:t>
+      </w:r>
+    </w:p>
+    <w:p>
+      <w:pPr>
+        <w:pStyle w:val="Prrafodelista"/>
+        <w:rPr>
+          <w:rFonts w:ascii="Arial" w:hAnsi="Arial" w:cs="Arial"/>
+          <w:sz w:val="24"/>
+          <w:szCs w:val="24"/>
+        </w:rPr>
+      </w:pPr>
+    </w:p>
+    <w:p>
+      <w:pPr>
+        <w:pStyle w:val="Prrafodelista"/>
+        <w:rPr>
+          <w:rFonts w:ascii="Arial" w:hAnsi="Arial" w:cs="Arial"/>
+          <w:sz w:val="24"/>
+          <w:szCs w:val="24"/>
+        </w:rPr>
+      </w:pPr>
+    </w:p>
+    <w:p>
+      <w:pPr>
+        <w:jc w:val="center"/>
+        <w:rPr>
+          <w:rFonts w:ascii="Arial" w:hAnsi="Arial" w:cs="Arial"/>
+          <w:b/>
+          <w:sz w:val="24"/>
+          <w:szCs w:val="24"/>
+        </w:rPr>
+      </w:pPr>
+    </w:p>
+    <w:p>
+      <w:pPr>
+        <w:rPr>
+          <w:rFonts w:ascii="Arial" w:hAnsi="Arial" w:cs="Arial"/>
+          <w:b/>
+          <w:sz w:val="24"/>
+          <w:szCs w:val="24"/>
+        </w:rPr>
+      </w:pPr>
+    </w:p>
+    <w:p>
+      <w:pPr>
+        <w:rPr>
+          <w:rFonts w:ascii="Arial" w:hAnsi="Arial" w:cs="Arial"/>
+          <w:b/>
+          <w:sz w:val="24"/>
+          <w:szCs w:val="24"/>
+        </w:rPr>
+      </w:pPr>
+    </w:p>
+    <w:p>
+      <w:pPr>
+        <w:jc w:val="center"/>
+        <w:rPr>
+          <w:rFonts w:ascii="Arial" w:hAnsi="Arial" w:cs="Arial"/>
+          <w:b/>
+          <w:sz w:val="24"/>
+          <w:szCs w:val="24"/>
+        </w:rPr>
+      </w:pPr>
+      <w:r>
+        <w:rPr>
+          <w:rFonts w:ascii="Arial" w:hAnsi="Arial" w:cs="Arial"/>
+          <w:b/>
+          <w:sz w:val="24"/>
+          <w:szCs w:val="24"/>
+        </w:rPr>
+        <w:lastRenderedPageBreak/>
         <w:t>BLI</w:t>
       </w:r>
       <w:r>
@@ -4444,7 +4866,7 @@
           <w:szCs w:val="24"/>
         </w:rPr>
       </w:pPr>
-      <w:hyperlink r:id="rId14" w:history="1">
+      <w:hyperlink r:id="rId13" w:history="1">
         <w:r>
           <w:rPr>
             <w:rStyle w:val="Hipervnculo"/>
@@ -4542,12 +4964,12 @@
       </w:r>
     </w:p>
     <w:sectPr>
-      <w:headerReference w:type="even" r:id="rId15"/>
-      <w:headerReference w:type="default" r:id="rId16"/>
-      <w:footerReference w:type="even" r:id="rId17"/>
-      <w:footerReference w:type="default" r:id="rId18"/>
-      <w:headerReference w:type="first" r:id="rId19"/>
-      <w:footerReference w:type="first" r:id="rId20"/>
+      <w:headerReference w:type="even" r:id="rId14"/>
+      <w:headerReference w:type="default" r:id="rId15"/>
+      <w:footerReference w:type="even" r:id="rId16"/>
+      <w:footerReference w:type="default" r:id="rId17"/>
+      <w:headerReference w:type="first" r:id="rId18"/>
+      <w:footerReference w:type="first" r:id="rId19"/>
       <w:pgSz w:w="12240" w:h="15840"/>
       <w:pgMar w:top="1417" w:right="1701" w:bottom="1417" w:left="1701" w:header="708" w:footer="708" w:gutter="0"/>
       <w:cols w:space="708"/>
@@ -4558,7 +4980,7 @@
 </file>
 
 <file path=word/endnotes.xml><?xml version="1.0" encoding="utf-8"?>
-<w:endnotes xmlns:wpc="http://schemas.microsoft.com/office/word/2010/wordprocessingCanvas" xmlns:mc="http://schemas.openxmlformats.org/markup-compatibility/2006" xmlns:o="urn:schemas-microsoft-com:office:office" xmlns:r="http://schemas.openxmlformats.org/officeDocument/2006/relationships" xmlns:m="http://schemas.openxmlformats.org/officeDocument/2006/math" xmlns:v="urn:schemas-microsoft-com:vml" xmlns:wp14="http://schemas.microsoft.com/office/word/2010/wordprocessingDrawing" xmlns:wp="http://schemas.openxmlformats.org/drawingml/2006/wordprocessingDrawing" xmlns:w10="urn:schemas-microsoft-com:office:word" xmlns:w="http://schemas.openxmlformats.org/wordprocessingml/2006/main" xmlns:w14="http://schemas.microsoft.com/office/word/2010/wordml" xmlns:wpg="http://schemas.microsoft.com/office/word/2010/wordprocessingGroup" xmlns:wpi="http://schemas.microsoft.com/office/word/2010/wordprocessingInk" xmlns:wne="http://schemas.microsoft.com/office/word/2006/wordml" xmlns:wps="http://schemas.microsoft.com/office/word/2010/wordprocessingShape" mc:Ignorable="w14 wp14">
+<w:endnotes xmlns:ve="http://schemas.openxmlformats.org/markup-compatibility/2006" xmlns:o="urn:schemas-microsoft-com:office:office" xmlns:r="http://schemas.openxmlformats.org/officeDocument/2006/relationships" xmlns:m="http://schemas.openxmlformats.org/officeDocument/2006/math" xmlns:v="urn:schemas-microsoft-com:vml" xmlns:wp="http://schemas.openxmlformats.org/drawingml/2006/wordprocessingDrawing" xmlns:w10="urn:schemas-microsoft-com:office:word" xmlns:w="http://schemas.openxmlformats.org/wordprocessingml/2006/main" xmlns:wne="http://schemas.microsoft.com/office/word/2006/wordml">
   <w:endnote w:type="separator" w:id="-1">
     <w:p>
       <w:pPr>
@@ -4583,7 +5005,7 @@
 </file>
 
 <file path=word/footer1.xml><?xml version="1.0" encoding="utf-8"?>
-<w:ftr xmlns:wpc="http://schemas.microsoft.com/office/word/2010/wordprocessingCanvas" xmlns:mc="http://schemas.openxmlformats.org/markup-compatibility/2006" xmlns:o="urn:schemas-microsoft-com:office:office" xmlns:r="http://schemas.openxmlformats.org/officeDocument/2006/relationships" xmlns:m="http://schemas.openxmlformats.org/officeDocument/2006/math" xmlns:v="urn:schemas-microsoft-com:vml" xmlns:wp14="http://schemas.microsoft.com/office/word/2010/wordprocessingDrawing" xmlns:wp="http://schemas.openxmlformats.org/drawingml/2006/wordprocessingDrawing" xmlns:w10="urn:schemas-microsoft-com:office:word" xmlns:w="http://schemas.openxmlformats.org/wordprocessingml/2006/main" xmlns:w14="http://schemas.microsoft.com/office/word/2010/wordml" xmlns:wpg="http://schemas.microsoft.com/office/word/2010/wordprocessingGroup" xmlns:wpi="http://schemas.microsoft.com/office/word/2010/wordprocessingInk" xmlns:wne="http://schemas.microsoft.com/office/word/2006/wordml" xmlns:wps="http://schemas.microsoft.com/office/word/2010/wordprocessingShape" mc:Ignorable="w14 wp14">
+<w:ftr xmlns:ve="http://schemas.openxmlformats.org/markup-compatibility/2006" xmlns:o="urn:schemas-microsoft-com:office:office" xmlns:r="http://schemas.openxmlformats.org/officeDocument/2006/relationships" xmlns:m="http://schemas.openxmlformats.org/officeDocument/2006/math" xmlns:v="urn:schemas-microsoft-com:vml" xmlns:wp="http://schemas.openxmlformats.org/drawingml/2006/wordprocessingDrawing" xmlns:w10="urn:schemas-microsoft-com:office:word" xmlns:w="http://schemas.openxmlformats.org/wordprocessingml/2006/main" xmlns:wne="http://schemas.microsoft.com/office/word/2006/wordml">
   <w:p>
     <w:pPr>
       <w:pStyle w:val="Piedepgina"/>
@@ -4593,7 +5015,7 @@
 </file>
 
 <file path=word/footer2.xml><?xml version="1.0" encoding="utf-8"?>
-<w:ftr xmlns:wpc="http://schemas.microsoft.com/office/word/2010/wordprocessingCanvas" xmlns:mc="http://schemas.openxmlformats.org/markup-compatibility/2006" xmlns:o="urn:schemas-microsoft-com:office:office" xmlns:r="http://schemas.openxmlformats.org/officeDocument/2006/relationships" xmlns:m="http://schemas.openxmlformats.org/officeDocument/2006/math" xmlns:v="urn:schemas-microsoft-com:vml" xmlns:wp14="http://schemas.microsoft.com/office/word/2010/wordprocessingDrawing" xmlns:wp="http://schemas.openxmlformats.org/drawingml/2006/wordprocessingDrawing" xmlns:w10="urn:schemas-microsoft-com:office:word" xmlns:w="http://schemas.openxmlformats.org/wordprocessingml/2006/main" xmlns:w14="http://schemas.microsoft.com/office/word/2010/wordml" xmlns:wpg="http://schemas.microsoft.com/office/word/2010/wordprocessingGroup" xmlns:wpi="http://schemas.microsoft.com/office/word/2010/wordprocessingInk" xmlns:wne="http://schemas.microsoft.com/office/word/2006/wordml" xmlns:wps="http://schemas.microsoft.com/office/word/2010/wordprocessingShape" mc:Ignorable="w14 wp14">
+<w:ftr xmlns:ve="http://schemas.openxmlformats.org/markup-compatibility/2006" xmlns:o="urn:schemas-microsoft-com:office:office" xmlns:r="http://schemas.openxmlformats.org/officeDocument/2006/relationships" xmlns:m="http://schemas.openxmlformats.org/officeDocument/2006/math" xmlns:v="urn:schemas-microsoft-com:vml" xmlns:wp="http://schemas.openxmlformats.org/drawingml/2006/wordprocessingDrawing" xmlns:w10="urn:schemas-microsoft-com:office:word" xmlns:w="http://schemas.openxmlformats.org/wordprocessingml/2006/main" xmlns:wne="http://schemas.microsoft.com/office/word/2006/wordml">
   <w:p>
     <w:pPr>
       <w:pStyle w:val="Piedepgina"/>
@@ -4603,7 +5025,7 @@
 </file>
 
 <file path=word/footer3.xml><?xml version="1.0" encoding="utf-8"?>
-<w:ftr xmlns:wpc="http://schemas.microsoft.com/office/word/2010/wordprocessingCanvas" xmlns:mc="http://schemas.openxmlformats.org/markup-compatibility/2006" xmlns:o="urn:schemas-microsoft-com:office:office" xmlns:r="http://schemas.openxmlformats.org/officeDocument/2006/relationships" xmlns:m="http://schemas.openxmlformats.org/officeDocument/2006/math" xmlns:v="urn:schemas-microsoft-com:vml" xmlns:wp14="http://schemas.microsoft.com/office/word/2010/wordprocessingDrawing" xmlns:wp="http://schemas.openxmlformats.org/drawingml/2006/wordprocessingDrawing" xmlns:w10="urn:schemas-microsoft-com:office:word" xmlns:w="http://schemas.openxmlformats.org/wordprocessingml/2006/main" xmlns:w14="http://schemas.microsoft.com/office/word/2010/wordml" xmlns:wpg="http://schemas.microsoft.com/office/word/2010/wordprocessingGroup" xmlns:wpi="http://schemas.microsoft.com/office/word/2010/wordprocessingInk" xmlns:wne="http://schemas.microsoft.com/office/word/2006/wordml" xmlns:wps="http://schemas.microsoft.com/office/word/2010/wordprocessingShape" mc:Ignorable="w14 wp14">
+<w:ftr xmlns:ve="http://schemas.openxmlformats.org/markup-compatibility/2006" xmlns:o="urn:schemas-microsoft-com:office:office" xmlns:r="http://schemas.openxmlformats.org/officeDocument/2006/relationships" xmlns:m="http://schemas.openxmlformats.org/officeDocument/2006/math" xmlns:v="urn:schemas-microsoft-com:vml" xmlns:wp="http://schemas.openxmlformats.org/drawingml/2006/wordprocessingDrawing" xmlns:w10="urn:schemas-microsoft-com:office:word" xmlns:w="http://schemas.openxmlformats.org/wordprocessingml/2006/main" xmlns:wne="http://schemas.microsoft.com/office/word/2006/wordml">
   <w:p>
     <w:pPr>
       <w:pStyle w:val="Piedepgina"/>
@@ -4613,7 +5035,7 @@
 </file>
 
 <file path=word/footnotes.xml><?xml version="1.0" encoding="utf-8"?>
-<w:footnotes xmlns:wpc="http://schemas.microsoft.com/office/word/2010/wordprocessingCanvas" xmlns:mc="http://schemas.openxmlformats.org/markup-compatibility/2006" xmlns:o="urn:schemas-microsoft-com:office:office" xmlns:r="http://schemas.openxmlformats.org/officeDocument/2006/relationships" xmlns:m="http://schemas.openxmlformats.org/officeDocument/2006/math" xmlns:v="urn:schemas-microsoft-com:vml" xmlns:wp14="http://schemas.microsoft.com/office/word/2010/wordprocessingDrawing" xmlns:wp="http://schemas.openxmlformats.org/drawingml/2006/wordprocessingDrawing" xmlns:w10="urn:schemas-microsoft-com:office:word" xmlns:w="http://schemas.openxmlformats.org/wordprocessingml/2006/main" xmlns:w14="http://schemas.microsoft.com/office/word/2010/wordml" xmlns:wpg="http://schemas.microsoft.com/office/word/2010/wordprocessingGroup" xmlns:wpi="http://schemas.microsoft.com/office/word/2010/wordprocessingInk" xmlns:wne="http://schemas.microsoft.com/office/word/2006/wordml" xmlns:wps="http://schemas.microsoft.com/office/word/2010/wordprocessingShape" mc:Ignorable="w14 wp14">
+<w:footnotes xmlns:ve="http://schemas.openxmlformats.org/markup-compatibility/2006" xmlns:o="urn:schemas-microsoft-com:office:office" xmlns:r="http://schemas.openxmlformats.org/officeDocument/2006/relationships" xmlns:m="http://schemas.openxmlformats.org/officeDocument/2006/math" xmlns:v="urn:schemas-microsoft-com:vml" xmlns:wp="http://schemas.openxmlformats.org/drawingml/2006/wordprocessingDrawing" xmlns:w10="urn:schemas-microsoft-com:office:word" xmlns:w="http://schemas.openxmlformats.org/wordprocessingml/2006/main" xmlns:wne="http://schemas.microsoft.com/office/word/2006/wordml">
   <w:footnote w:type="separator" w:id="-1">
     <w:p>
       <w:pPr>
@@ -4638,7 +5060,7 @@
 </file>
 
 <file path=word/header1.xml><?xml version="1.0" encoding="utf-8"?>
-<w:hdr xmlns:wpc="http://schemas.microsoft.com/office/word/2010/wordprocessingCanvas" xmlns:mc="http://schemas.openxmlformats.org/markup-compatibility/2006" xmlns:o="urn:schemas-microsoft-com:office:office" xmlns:r="http://schemas.openxmlformats.org/officeDocument/2006/relationships" xmlns:m="http://schemas.openxmlformats.org/officeDocument/2006/math" xmlns:v="urn:schemas-microsoft-com:vml" xmlns:wp14="http://schemas.microsoft.com/office/word/2010/wordprocessingDrawing" xmlns:wp="http://schemas.openxmlformats.org/drawingml/2006/wordprocessingDrawing" xmlns:w10="urn:schemas-microsoft-com:office:word" xmlns:w="http://schemas.openxmlformats.org/wordprocessingml/2006/main" xmlns:w14="http://schemas.microsoft.com/office/word/2010/wordml" xmlns:wpg="http://schemas.microsoft.com/office/word/2010/wordprocessingGroup" xmlns:wpi="http://schemas.microsoft.com/office/word/2010/wordprocessingInk" xmlns:wne="http://schemas.microsoft.com/office/word/2006/wordml" xmlns:wps="http://schemas.microsoft.com/office/word/2010/wordprocessingShape" mc:Ignorable="w14 wp14">
+<w:hdr xmlns:ve="http://schemas.openxmlformats.org/markup-compatibility/2006" xmlns:o="urn:schemas-microsoft-com:office:office" xmlns:r="http://schemas.openxmlformats.org/officeDocument/2006/relationships" xmlns:m="http://schemas.openxmlformats.org/officeDocument/2006/math" xmlns:v="urn:schemas-microsoft-com:vml" xmlns:wp="http://schemas.openxmlformats.org/drawingml/2006/wordprocessingDrawing" xmlns:w10="urn:schemas-microsoft-com:office:word" xmlns:w="http://schemas.openxmlformats.org/wordprocessingml/2006/main" xmlns:wne="http://schemas.microsoft.com/office/word/2006/wordml">
   <w:p>
     <w:pPr>
       <w:pStyle w:val="Encabezado"/>
@@ -4679,7 +5101,7 @@
 </file>
 
 <file path=word/header2.xml><?xml version="1.0" encoding="utf-8"?>
-<w:hdr xmlns:wpc="http://schemas.microsoft.com/office/word/2010/wordprocessingCanvas" xmlns:mc="http://schemas.openxmlformats.org/markup-compatibility/2006" xmlns:o="urn:schemas-microsoft-com:office:office" xmlns:r="http://schemas.openxmlformats.org/officeDocument/2006/relationships" xmlns:m="http://schemas.openxmlformats.org/officeDocument/2006/math" xmlns:v="urn:schemas-microsoft-com:vml" xmlns:wp14="http://schemas.microsoft.com/office/word/2010/wordprocessingDrawing" xmlns:wp="http://schemas.openxmlformats.org/drawingml/2006/wordprocessingDrawing" xmlns:w10="urn:schemas-microsoft-com:office:word" xmlns:w="http://schemas.openxmlformats.org/wordprocessingml/2006/main" xmlns:w14="http://schemas.microsoft.com/office/word/2010/wordml" xmlns:wpg="http://schemas.microsoft.com/office/word/2010/wordprocessingGroup" xmlns:wpi="http://schemas.microsoft.com/office/word/2010/wordprocessingInk" xmlns:wne="http://schemas.microsoft.com/office/word/2006/wordml" xmlns:wps="http://schemas.microsoft.com/office/word/2010/wordprocessingShape" mc:Ignorable="w14 wp14">
+<w:hdr xmlns:ve="http://schemas.openxmlformats.org/markup-compatibility/2006" xmlns:o="urn:schemas-microsoft-com:office:office" xmlns:r="http://schemas.openxmlformats.org/officeDocument/2006/relationships" xmlns:m="http://schemas.openxmlformats.org/officeDocument/2006/math" xmlns:v="urn:schemas-microsoft-com:vml" xmlns:wp="http://schemas.openxmlformats.org/drawingml/2006/wordprocessingDrawing" xmlns:w10="urn:schemas-microsoft-com:office:word" xmlns:w="http://schemas.openxmlformats.org/wordprocessingml/2006/main" xmlns:wne="http://schemas.microsoft.com/office/word/2006/wordml">
   <w:p>
     <w:pPr>
       <w:pStyle w:val="Encabezado"/>
@@ -4720,7 +5142,7 @@
 </file>
 
 <file path=word/header3.xml><?xml version="1.0" encoding="utf-8"?>
-<w:hdr xmlns:wpc="http://schemas.microsoft.com/office/word/2010/wordprocessingCanvas" xmlns:mc="http://schemas.openxmlformats.org/markup-compatibility/2006" xmlns:o="urn:schemas-microsoft-com:office:office" xmlns:r="http://schemas.openxmlformats.org/officeDocument/2006/relationships" xmlns:m="http://schemas.openxmlformats.org/officeDocument/2006/math" xmlns:v="urn:schemas-microsoft-com:vml" xmlns:wp14="http://schemas.microsoft.com/office/word/2010/wordprocessingDrawing" xmlns:wp="http://schemas.openxmlformats.org/drawingml/2006/wordprocessingDrawing" xmlns:w10="urn:schemas-microsoft-com:office:word" xmlns:w="http://schemas.openxmlformats.org/wordprocessingml/2006/main" xmlns:w14="http://schemas.microsoft.com/office/word/2010/wordml" xmlns:wpg="http://schemas.microsoft.com/office/word/2010/wordprocessingGroup" xmlns:wpi="http://schemas.microsoft.com/office/word/2010/wordprocessingInk" xmlns:wne="http://schemas.microsoft.com/office/word/2006/wordml" xmlns:wps="http://schemas.microsoft.com/office/word/2010/wordprocessingShape" mc:Ignorable="w14 wp14">
+<w:hdr xmlns:ve="http://schemas.openxmlformats.org/markup-compatibility/2006" xmlns:o="urn:schemas-microsoft-com:office:office" xmlns:r="http://schemas.openxmlformats.org/officeDocument/2006/relationships" xmlns:m="http://schemas.openxmlformats.org/officeDocument/2006/math" xmlns:v="urn:schemas-microsoft-com:vml" xmlns:wp="http://schemas.openxmlformats.org/drawingml/2006/wordprocessingDrawing" xmlns:w10="urn:schemas-microsoft-com:office:word" xmlns:w="http://schemas.openxmlformats.org/wordprocessingml/2006/main" xmlns:wne="http://schemas.microsoft.com/office/word/2006/wordml">
   <w:p>
     <w:pPr>
       <w:pStyle w:val="Encabezado"/>
@@ -4761,7 +5183,7 @@
 </file>
 
 <file path=word/numbering.xml><?xml version="1.0" encoding="utf-8"?>
-<w:numbering xmlns:wpc="http://schemas.microsoft.com/office/word/2010/wordprocessingCanvas" xmlns:mc="http://schemas.openxmlformats.org/markup-compatibility/2006" xmlns:o="urn:schemas-microsoft-com:office:office" xmlns:r="http://schemas.openxmlformats.org/officeDocument/2006/relationships" xmlns:m="http://schemas.openxmlformats.org/officeDocument/2006/math" xmlns:v="urn:schemas-microsoft-com:vml" xmlns:wp14="http://schemas.microsoft.com/office/word/2010/wordprocessingDrawing" xmlns:wp="http://schemas.openxmlformats.org/drawingml/2006/wordprocessingDrawing" xmlns:w10="urn:schemas-microsoft-com:office:word" xmlns:w="http://schemas.openxmlformats.org/wordprocessingml/2006/main" xmlns:w14="http://schemas.microsoft.com/office/word/2010/wordml" xmlns:wpg="http://schemas.microsoft.com/office/word/2010/wordprocessingGroup" xmlns:wpi="http://schemas.microsoft.com/office/word/2010/wordprocessingInk" xmlns:wne="http://schemas.microsoft.com/office/word/2006/wordml" xmlns:wps="http://schemas.microsoft.com/office/word/2010/wordprocessingShape" mc:Ignorable="w14 wp14">
+<w:numbering xmlns:ve="http://schemas.openxmlformats.org/markup-compatibility/2006" xmlns:o="urn:schemas-microsoft-com:office:office" xmlns:r="http://schemas.openxmlformats.org/officeDocument/2006/relationships" xmlns:m="http://schemas.openxmlformats.org/officeDocument/2006/math" xmlns:v="urn:schemas-microsoft-com:vml" xmlns:wp="http://schemas.openxmlformats.org/drawingml/2006/wordprocessingDrawing" xmlns:w10="urn:schemas-microsoft-com:office:word" xmlns:w="http://schemas.openxmlformats.org/wordprocessingml/2006/main" xmlns:wne="http://schemas.microsoft.com/office/word/2006/wordml">
   <w:abstractNum w:abstractNumId="0">
     <w:nsid w:val="0C17751C"/>
     <w:multiLevelType w:val="multilevel"/>
@@ -6025,6 +6447,95 @@
     </w:lvl>
   </w:abstractNum>
   <w:abstractNum w:abstractNumId="13">
+    <w:nsid w:val="5FE76C79"/>
+    <w:multiLevelType w:val="hybridMultilevel"/>
+    <w:tmpl w:val="1932E152"/>
+    <w:lvl w:ilvl="0" w:tplc="A68CF106">
+      <w:start w:val="2"/>
+      <w:numFmt w:val="decimal"/>
+      <w:lvlText w:val="%1"/>
+      <w:lvlJc w:val="left"/>
+      <w:pPr>
+        <w:ind w:left="720" w:hanging="360"/>
+      </w:pPr>
+      <w:rPr>
+        <w:rFonts w:hint="default"/>
+      </w:rPr>
+    </w:lvl>
+    <w:lvl w:ilvl="1" w:tplc="240A0019" w:tentative="1">
+      <w:start w:val="1"/>
+      <w:numFmt w:val="lowerLetter"/>
+      <w:lvlText w:val="%2."/>
+      <w:lvlJc w:val="left"/>
+      <w:pPr>
+        <w:ind w:left="1440" w:hanging="360"/>
+      </w:pPr>
+    </w:lvl>
+    <w:lvl w:ilvl="2" w:tplc="240A001B" w:tentative="1">
+      <w:start w:val="1"/>
+      <w:numFmt w:val="lowerRoman"/>
+      <w:lvlText w:val="%3."/>
+      <w:lvlJc w:val="right"/>
+      <w:pPr>
+        <w:ind w:left="2160" w:hanging="180"/>
+      </w:pPr>
+    </w:lvl>
+    <w:lvl w:ilvl="3" w:tplc="240A000F" w:tentative="1">
+      <w:start w:val="1"/>
+      <w:numFmt w:val="decimal"/>
+      <w:lvlText w:val="%4."/>
+      <w:lvlJc w:val="left"/>
+      <w:pPr>
+        <w:ind w:left="2880" w:hanging="360"/>
+      </w:pPr>
+    </w:lvl>
+    <w:lvl w:ilvl="4" w:tplc="240A0019" w:tentative="1">
+      <w:start w:val="1"/>
+      <w:numFmt w:val="lowerLetter"/>
+      <w:lvlText w:val="%5."/>
+      <w:lvlJc w:val="left"/>
+      <w:pPr>
+        <w:ind w:left="3600" w:hanging="360"/>
+      </w:pPr>
+    </w:lvl>
+    <w:lvl w:ilvl="5" w:tplc="240A001B" w:tentative="1">
+      <w:start w:val="1"/>
+      <w:numFmt w:val="lowerRoman"/>
+      <w:lvlText w:val="%6."/>
+      <w:lvlJc w:val="right"/>
+      <w:pPr>
+        <w:ind w:left="4320" w:hanging="180"/>
+      </w:pPr>
+    </w:lvl>
+    <w:lvl w:ilvl="6" w:tplc="240A000F" w:tentative="1">
+      <w:start w:val="1"/>
+      <w:numFmt w:val="decimal"/>
+      <w:lvlText w:val="%7."/>
+      <w:lvlJc w:val="left"/>
+      <w:pPr>
+        <w:ind w:left="5040" w:hanging="360"/>
+      </w:pPr>
+    </w:lvl>
+    <w:lvl w:ilvl="7" w:tplc="240A0019" w:tentative="1">
+      <w:start w:val="1"/>
+      <w:numFmt w:val="lowerLetter"/>
+      <w:lvlText w:val="%8."/>
+      <w:lvlJc w:val="left"/>
+      <w:pPr>
+        <w:ind w:left="5760" w:hanging="360"/>
+      </w:pPr>
+    </w:lvl>
+    <w:lvl w:ilvl="8" w:tplc="240A001B" w:tentative="1">
+      <w:start w:val="1"/>
+      <w:numFmt w:val="lowerRoman"/>
+      <w:lvlText w:val="%9."/>
+      <w:lvlJc w:val="right"/>
+      <w:pPr>
+        <w:ind w:left="6480" w:hanging="180"/>
+      </w:pPr>
+    </w:lvl>
+  </w:abstractNum>
+  <w:abstractNum w:abstractNumId="14">
     <w:nsid w:val="6A0B70D5"/>
     <w:multiLevelType w:val="multilevel"/>
     <w:tmpl w:val="240A001F"/>
@@ -6123,7 +6634,7 @@
     <w:abstractNumId w:val="2"/>
   </w:num>
   <w:num w:numId="5">
-    <w:abstractNumId w:val="13"/>
+    <w:abstractNumId w:val="14"/>
   </w:num>
   <w:num w:numId="6">
     <w:abstractNumId w:val="1"/>
@@ -6152,11 +6663,14 @@
   <w:num w:numId="14">
     <w:abstractNumId w:val="9"/>
   </w:num>
+  <w:num w:numId="15">
+    <w:abstractNumId w:val="13"/>
+  </w:num>
 </w:numbering>
 </file>
 
 <file path=word/styles.xml><?xml version="1.0" encoding="utf-8"?>
-<w:styles xmlns:mc="http://schemas.openxmlformats.org/markup-compatibility/2006" xmlns:r="http://schemas.openxmlformats.org/officeDocument/2006/relationships" xmlns:w="http://schemas.openxmlformats.org/wordprocessingml/2006/main" xmlns:w14="http://schemas.microsoft.com/office/word/2010/wordml" mc:Ignorable="w14">
+<w:styles xmlns:r="http://schemas.openxmlformats.org/officeDocument/2006/relationships" xmlns:w="http://schemas.openxmlformats.org/wordprocessingml/2006/main">
   <w:docDefaults>
     <w:rPrDefault>
       <w:rPr>
@@ -6327,6 +6841,7 @@
     <w:uiPriority w:val="99"/>
     <w:semiHidden/>
     <w:unhideWhenUsed/>
+    <w:qFormat/>
     <w:tblPr>
       <w:tblInd w:w="0" w:type="dxa"/>
       <w:tblCellMar>

</xml_diff>

<commit_message>
Agregue punto C de la preliminar
</commit_message>
<xml_diff>
--- a/Trabajo_De_Diseño.docx
+++ b/Trabajo_De_Diseño.docx
@@ -3886,7 +3886,7 @@
                     <a:blip r:embed="rId8" cstate="print">
                       <a:extLst>
                         <a:ext uri="{28A0092B-C50C-407E-A947-70E740481C1C}">
-                          <a14:useLocalDpi xmlns="" xmlns:wpc="http://schemas.microsoft.com/office/word/2010/wordprocessingCanvas" xmlns:mc="http://schemas.openxmlformats.org/markup-compatibility/2006" xmlns:o="urn:schemas-microsoft-com:office:office" xmlns:v="urn:schemas-microsoft-com:vml" xmlns:wp14="http://schemas.microsoft.com/office/word/2010/wordprocessingDrawing" xmlns:w10="urn:schemas-microsoft-com:office:word" xmlns:w="http://schemas.openxmlformats.org/wordprocessingml/2006/main" xmlns:w14="http://schemas.microsoft.com/office/word/2010/wordml" xmlns:wpg="http://schemas.microsoft.com/office/word/2010/wordprocessingGroup" xmlns:wpi="http://schemas.microsoft.com/office/word/2010/wordprocessingInk" xmlns:wps="http://schemas.microsoft.com/office/word/2010/wordprocessingShape" xmlns:a14="http://schemas.microsoft.com/office/drawing/2010/main" val="0"/>
+                          <a14:useLocalDpi xmlns:a14="http://schemas.microsoft.com/office/drawing/2010/main" xmlns:wps="http://schemas.microsoft.com/office/word/2010/wordprocessingShape" xmlns:wpi="http://schemas.microsoft.com/office/word/2010/wordprocessingInk" xmlns:wpg="http://schemas.microsoft.com/office/word/2010/wordprocessingGroup" xmlns:w14="http://schemas.microsoft.com/office/word/2010/wordml" xmlns:w="http://schemas.openxmlformats.org/wordprocessingml/2006/main" xmlns:w10="urn:schemas-microsoft-com:office:word" xmlns:wp14="http://schemas.microsoft.com/office/word/2010/wordprocessingDrawing" xmlns:v="urn:schemas-microsoft-com:vml" xmlns:o="urn:schemas-microsoft-com:office:office" xmlns:mc="http://schemas.openxmlformats.org/markup-compatibility/2006" xmlns:wpc="http://schemas.microsoft.com/office/word/2010/wordprocessingCanvas" xmlns="" val="0"/>
                         </a:ext>
                       </a:extLst>
                     </a:blip>
@@ -3952,7 +3952,7 @@
                     <a:blip r:embed="rId9" cstate="print">
                       <a:extLst>
                         <a:ext uri="{28A0092B-C50C-407E-A947-70E740481C1C}">
-                          <a14:useLocalDpi xmlns="" xmlns:wpc="http://schemas.microsoft.com/office/word/2010/wordprocessingCanvas" xmlns:mc="http://schemas.openxmlformats.org/markup-compatibility/2006" xmlns:o="urn:schemas-microsoft-com:office:office" xmlns:v="urn:schemas-microsoft-com:vml" xmlns:wp14="http://schemas.microsoft.com/office/word/2010/wordprocessingDrawing" xmlns:w10="urn:schemas-microsoft-com:office:word" xmlns:w="http://schemas.openxmlformats.org/wordprocessingml/2006/main" xmlns:w14="http://schemas.microsoft.com/office/word/2010/wordml" xmlns:wpg="http://schemas.microsoft.com/office/word/2010/wordprocessingGroup" xmlns:wpi="http://schemas.microsoft.com/office/word/2010/wordprocessingInk" xmlns:wps="http://schemas.microsoft.com/office/word/2010/wordprocessingShape" xmlns:a14="http://schemas.microsoft.com/office/drawing/2010/main" val="0"/>
+                          <a14:useLocalDpi xmlns:a14="http://schemas.microsoft.com/office/drawing/2010/main" xmlns:wps="http://schemas.microsoft.com/office/word/2010/wordprocessingShape" xmlns:wpi="http://schemas.microsoft.com/office/word/2010/wordprocessingInk" xmlns:wpg="http://schemas.microsoft.com/office/word/2010/wordprocessingGroup" xmlns:w14="http://schemas.microsoft.com/office/word/2010/wordml" xmlns:w="http://schemas.openxmlformats.org/wordprocessingml/2006/main" xmlns:w10="urn:schemas-microsoft-com:office:word" xmlns:wp14="http://schemas.microsoft.com/office/word/2010/wordprocessingDrawing" xmlns:v="urn:schemas-microsoft-com:vml" xmlns:o="urn:schemas-microsoft-com:office:office" xmlns:mc="http://schemas.openxmlformats.org/markup-compatibility/2006" xmlns:wpc="http://schemas.microsoft.com/office/word/2010/wordprocessingCanvas" xmlns="" val="0"/>
                         </a:ext>
                       </a:extLst>
                     </a:blip>
@@ -4122,7 +4122,7 @@
                     <a:blip r:embed="rId10" cstate="print">
                       <a:extLst>
                         <a:ext uri="{28A0092B-C50C-407E-A947-70E740481C1C}">
-                          <a14:useLocalDpi xmlns="" xmlns:wpc="http://schemas.microsoft.com/office/word/2010/wordprocessingCanvas" xmlns:mc="http://schemas.openxmlformats.org/markup-compatibility/2006" xmlns:o="urn:schemas-microsoft-com:office:office" xmlns:v="urn:schemas-microsoft-com:vml" xmlns:wp14="http://schemas.microsoft.com/office/word/2010/wordprocessingDrawing" xmlns:w10="urn:schemas-microsoft-com:office:word" xmlns:w="http://schemas.openxmlformats.org/wordprocessingml/2006/main" xmlns:w14="http://schemas.microsoft.com/office/word/2010/wordml" xmlns:wpg="http://schemas.microsoft.com/office/word/2010/wordprocessingGroup" xmlns:wpi="http://schemas.microsoft.com/office/word/2010/wordprocessingInk" xmlns:wps="http://schemas.microsoft.com/office/word/2010/wordprocessingShape" xmlns:a14="http://schemas.microsoft.com/office/drawing/2010/main" val="0"/>
+                          <a14:useLocalDpi xmlns:a14="http://schemas.microsoft.com/office/drawing/2010/main" xmlns:wps="http://schemas.microsoft.com/office/word/2010/wordprocessingShape" xmlns:wpi="http://schemas.microsoft.com/office/word/2010/wordprocessingInk" xmlns:wpg="http://schemas.microsoft.com/office/word/2010/wordprocessingGroup" xmlns:w14="http://schemas.microsoft.com/office/word/2010/wordml" xmlns:w="http://schemas.openxmlformats.org/wordprocessingml/2006/main" xmlns:w10="urn:schemas-microsoft-com:office:word" xmlns:wp14="http://schemas.microsoft.com/office/word/2010/wordprocessingDrawing" xmlns:v="urn:schemas-microsoft-com:vml" xmlns:o="urn:schemas-microsoft-com:office:office" xmlns:mc="http://schemas.openxmlformats.org/markup-compatibility/2006" xmlns:wpc="http://schemas.microsoft.com/office/word/2010/wordprocessingCanvas" xmlns="" val="0"/>
                         </a:ext>
                       </a:extLst>
                     </a:blip>
@@ -4188,7 +4188,7 @@
                     <a:blip r:embed="rId11" cstate="print">
                       <a:extLst>
                         <a:ext uri="{28A0092B-C50C-407E-A947-70E740481C1C}">
-                          <a14:useLocalDpi xmlns="" xmlns:wpc="http://schemas.microsoft.com/office/word/2010/wordprocessingCanvas" xmlns:mc="http://schemas.openxmlformats.org/markup-compatibility/2006" xmlns:o="urn:schemas-microsoft-com:office:office" xmlns:v="urn:schemas-microsoft-com:vml" xmlns:wp14="http://schemas.microsoft.com/office/word/2010/wordprocessingDrawing" xmlns:w10="urn:schemas-microsoft-com:office:word" xmlns:w="http://schemas.openxmlformats.org/wordprocessingml/2006/main" xmlns:w14="http://schemas.microsoft.com/office/word/2010/wordml" xmlns:wpg="http://schemas.microsoft.com/office/word/2010/wordprocessingGroup" xmlns:wpi="http://schemas.microsoft.com/office/word/2010/wordprocessingInk" xmlns:wps="http://schemas.microsoft.com/office/word/2010/wordprocessingShape" xmlns:a14="http://schemas.microsoft.com/office/drawing/2010/main" val="0"/>
+                          <a14:useLocalDpi xmlns:a14="http://schemas.microsoft.com/office/drawing/2010/main" xmlns:wps="http://schemas.microsoft.com/office/word/2010/wordprocessingShape" xmlns:wpi="http://schemas.microsoft.com/office/word/2010/wordprocessingInk" xmlns:wpg="http://schemas.microsoft.com/office/word/2010/wordprocessingGroup" xmlns:w14="http://schemas.microsoft.com/office/word/2010/wordml" xmlns:w="http://schemas.openxmlformats.org/wordprocessingml/2006/main" xmlns:w10="urn:schemas-microsoft-com:office:word" xmlns:wp14="http://schemas.microsoft.com/office/word/2010/wordprocessingDrawing" xmlns:v="urn:schemas-microsoft-com:vml" xmlns:o="urn:schemas-microsoft-com:office:office" xmlns:mc="http://schemas.openxmlformats.org/markup-compatibility/2006" xmlns:wpc="http://schemas.microsoft.com/office/word/2010/wordprocessingCanvas" xmlns="" val="0"/>
                         </a:ext>
                       </a:extLst>
                     </a:blip>
@@ -4364,7 +4364,7 @@
                     <a:blip r:embed="rId12" cstate="print">
                       <a:extLst>
                         <a:ext uri="{28A0092B-C50C-407E-A947-70E740481C1C}">
-                          <a14:useLocalDpi xmlns="" xmlns:wpc="http://schemas.microsoft.com/office/word/2010/wordprocessingCanvas" xmlns:mc="http://schemas.openxmlformats.org/markup-compatibility/2006" xmlns:o="urn:schemas-microsoft-com:office:office" xmlns:v="urn:schemas-microsoft-com:vml" xmlns:wp14="http://schemas.microsoft.com/office/word/2010/wordprocessingDrawing" xmlns:w10="urn:schemas-microsoft-com:office:word" xmlns:w="http://schemas.openxmlformats.org/wordprocessingml/2006/main" xmlns:w14="http://schemas.microsoft.com/office/word/2010/wordml" xmlns:wpg="http://schemas.microsoft.com/office/word/2010/wordprocessingGroup" xmlns:wpi="http://schemas.microsoft.com/office/word/2010/wordprocessingInk" xmlns:wps="http://schemas.microsoft.com/office/word/2010/wordprocessingShape" xmlns:a14="http://schemas.microsoft.com/office/drawing/2010/main" val="0"/>
+                          <a14:useLocalDpi xmlns:a14="http://schemas.microsoft.com/office/drawing/2010/main" xmlns:wps="http://schemas.microsoft.com/office/word/2010/wordprocessingShape" xmlns:wpi="http://schemas.microsoft.com/office/word/2010/wordprocessingInk" xmlns:wpg="http://schemas.microsoft.com/office/word/2010/wordprocessingGroup" xmlns:w14="http://schemas.microsoft.com/office/word/2010/wordml" xmlns:w="http://schemas.openxmlformats.org/wordprocessingml/2006/main" xmlns:w10="urn:schemas-microsoft-com:office:word" xmlns:wp14="http://schemas.microsoft.com/office/word/2010/wordprocessingDrawing" xmlns:v="urn:schemas-microsoft-com:vml" xmlns:o="urn:schemas-microsoft-com:office:office" xmlns:mc="http://schemas.openxmlformats.org/markup-compatibility/2006" xmlns:wpc="http://schemas.microsoft.com/office/word/2010/wordprocessingCanvas" xmlns="" val="0"/>
                         </a:ext>
                       </a:extLst>
                     </a:blip>
@@ -4560,21 +4560,303 @@
       </w:pPr>
     </w:p>
     <w:p>
-      <w:pPr>
-        <w:rPr>
-          <w:rFonts w:ascii="Arial" w:hAnsi="Arial" w:cs="Arial"/>
-          <w:sz w:val="24"/>
-          <w:szCs w:val="24"/>
-        </w:rPr>
-      </w:pPr>
-      <w:r>
-        <w:rPr>
-          <w:rFonts w:ascii="Arial" w:hAnsi="Arial" w:cs="Arial"/>
-          <w:b/>
-          <w:sz w:val="24"/>
-          <w:szCs w:val="24"/>
-        </w:rPr>
-        <w:t xml:space="preserve">c) </w:t>
+      <w:r>
+        <w:rPr>
+          <w:rFonts w:ascii="Arial" w:hAnsi="Arial" w:cs="Arial"/>
+          <w:b/>
+          <w:sz w:val="24"/>
+          <w:szCs w:val="24"/>
+        </w:rPr>
+        <w:t>C)</w:t>
+      </w:r>
+      <w:r>
+        <w:t xml:space="preserve"> </w:t>
+      </w:r>
+      <w:r>
+        <w:t xml:space="preserve">     Estas son algunas de las soluciones que se implementa actualmente en el mercado: </w:t>
+      </w:r>
+    </w:p>
+    <w:p>
+      <w:r>
+        <w:rPr>
+          <w:noProof/>
+          <w:lang w:eastAsia="es-CO"/>
+        </w:rPr>
+        <w:drawing>
+          <wp:anchor distT="0" distB="0" distL="114300" distR="114300" simplePos="0" relativeHeight="251665408" behindDoc="0" locked="0" layoutInCell="1" allowOverlap="1">
+            <wp:simplePos x="0" y="0"/>
+            <wp:positionH relativeFrom="column">
+              <wp:posOffset>3266366</wp:posOffset>
+            </wp:positionH>
+            <wp:positionV relativeFrom="paragraph">
+              <wp:posOffset>129792</wp:posOffset>
+            </wp:positionV>
+            <wp:extent cx="1809750" cy="1807822"/>
+            <wp:effectExtent l="19050" t="0" r="0" b="0"/>
+            <wp:wrapNone/>
+            <wp:docPr id="7" name="Imagen 7" descr="Resultado de imagen para organizador de cables"/>
+            <wp:cNvGraphicFramePr>
+              <a:graphicFrameLocks xmlns:a="http://schemas.openxmlformats.org/drawingml/2006/main" noChangeAspect="1"/>
+            </wp:cNvGraphicFramePr>
+            <a:graphic xmlns:a="http://schemas.openxmlformats.org/drawingml/2006/main">
+              <a:graphicData uri="http://schemas.openxmlformats.org/drawingml/2006/picture">
+                <pic:pic xmlns:pic="http://schemas.openxmlformats.org/drawingml/2006/picture">
+                  <pic:nvPicPr>
+                    <pic:cNvPr id="0" name="Picture 7" descr="Resultado de imagen para organizador de cables"/>
+                    <pic:cNvPicPr>
+                      <a:picLocks noChangeAspect="1" noChangeArrowheads="1"/>
+                    </pic:cNvPicPr>
+                  </pic:nvPicPr>
+                  <pic:blipFill>
+                    <a:blip r:embed="rId13" cstate="print"/>
+                    <a:srcRect/>
+                    <a:stretch>
+                      <a:fillRect/>
+                    </a:stretch>
+                  </pic:blipFill>
+                  <pic:spPr bwMode="auto">
+                    <a:xfrm>
+                      <a:off x="0" y="0"/>
+                      <a:ext cx="1813447" cy="1811515"/>
+                    </a:xfrm>
+                    <a:prstGeom prst="rect">
+                      <a:avLst/>
+                    </a:prstGeom>
+                    <a:noFill/>
+                    <a:ln w="9525">
+                      <a:noFill/>
+                      <a:miter lim="800000"/>
+                      <a:headEnd/>
+                      <a:tailEnd/>
+                    </a:ln>
+                  </pic:spPr>
+                </pic:pic>
+              </a:graphicData>
+            </a:graphic>
+          </wp:anchor>
+        </w:drawing>
+      </w:r>
+      <w:r>
+        <w:rPr>
+          <w:noProof/>
+          <w:lang w:eastAsia="es-CO"/>
+        </w:rPr>
+        <w:drawing>
+          <wp:anchor distT="0" distB="0" distL="114300" distR="114300" simplePos="0" relativeHeight="251664384" behindDoc="0" locked="0" layoutInCell="1" allowOverlap="1">
+            <wp:simplePos x="0" y="0"/>
+            <wp:positionH relativeFrom="column">
+              <wp:posOffset>246719</wp:posOffset>
+            </wp:positionH>
+            <wp:positionV relativeFrom="paragraph">
+              <wp:posOffset>129791</wp:posOffset>
+            </wp:positionV>
+            <wp:extent cx="2047949" cy="1148316"/>
+            <wp:effectExtent l="19050" t="0" r="9451" b="0"/>
+            <wp:wrapNone/>
+            <wp:docPr id="6" name="Imagen 4" descr="Resultado de imagen para organizador de cables"/>
+            <wp:cNvGraphicFramePr>
+              <a:graphicFrameLocks xmlns:a="http://schemas.openxmlformats.org/drawingml/2006/main" noChangeAspect="1"/>
+            </wp:cNvGraphicFramePr>
+            <a:graphic xmlns:a="http://schemas.openxmlformats.org/drawingml/2006/main">
+              <a:graphicData uri="http://schemas.openxmlformats.org/drawingml/2006/picture">
+                <pic:pic xmlns:pic="http://schemas.openxmlformats.org/drawingml/2006/picture">
+                  <pic:nvPicPr>
+                    <pic:cNvPr id="0" name="Picture 4" descr="Resultado de imagen para organizador de cables"/>
+                    <pic:cNvPicPr>
+                      <a:picLocks noChangeAspect="1" noChangeArrowheads="1"/>
+                    </pic:cNvPicPr>
+                  </pic:nvPicPr>
+                  <pic:blipFill>
+                    <a:blip r:embed="rId14" cstate="print"/>
+                    <a:srcRect/>
+                    <a:stretch>
+                      <a:fillRect/>
+                    </a:stretch>
+                  </pic:blipFill>
+                  <pic:spPr bwMode="auto">
+                    <a:xfrm>
+                      <a:off x="0" y="0"/>
+                      <a:ext cx="2047949" cy="1148316"/>
+                    </a:xfrm>
+                    <a:prstGeom prst="rect">
+                      <a:avLst/>
+                    </a:prstGeom>
+                    <a:noFill/>
+                    <a:ln w="9525">
+                      <a:noFill/>
+                      <a:miter lim="800000"/>
+                      <a:headEnd/>
+                      <a:tailEnd/>
+                    </a:ln>
+                  </pic:spPr>
+                </pic:pic>
+              </a:graphicData>
+            </a:graphic>
+          </wp:anchor>
+        </w:drawing>
+      </w:r>
+    </w:p>
+    <w:p/>
+    <w:p/>
+    <w:p/>
+    <w:p>
+      <w:pPr>
+        <w:rPr>
+          <w:rFonts w:ascii="Arial" w:hAnsi="Arial" w:cs="Arial"/>
+          <w:b/>
+          <w:sz w:val="24"/>
+          <w:szCs w:val="24"/>
+        </w:rPr>
+      </w:pPr>
+      <w:r>
+        <w:rPr>
+          <w:rFonts w:ascii="Arial" w:hAnsi="Arial" w:cs="Arial"/>
+          <w:b/>
+          <w:noProof/>
+          <w:sz w:val="24"/>
+          <w:szCs w:val="24"/>
+          <w:lang w:eastAsia="es-CO"/>
+        </w:rPr>
+        <w:drawing>
+          <wp:anchor distT="0" distB="0" distL="114300" distR="114300" simplePos="0" relativeHeight="251666432" behindDoc="0" locked="0" layoutInCell="1" allowOverlap="1">
+            <wp:simplePos x="0" y="0"/>
+            <wp:positionH relativeFrom="column">
+              <wp:posOffset>331470</wp:posOffset>
+            </wp:positionH>
+            <wp:positionV relativeFrom="paragraph">
+              <wp:posOffset>219075</wp:posOffset>
+            </wp:positionV>
+            <wp:extent cx="2139315" cy="1658620"/>
+            <wp:effectExtent l="19050" t="0" r="0" b="0"/>
+            <wp:wrapNone/>
+            <wp:docPr id="8" name="Imagen 10" descr="Resultado de imagen para organizador de cables"/>
+            <wp:cNvGraphicFramePr>
+              <a:graphicFrameLocks xmlns:a="http://schemas.openxmlformats.org/drawingml/2006/main" noChangeAspect="1"/>
+            </wp:cNvGraphicFramePr>
+            <a:graphic xmlns:a="http://schemas.openxmlformats.org/drawingml/2006/main">
+              <a:graphicData uri="http://schemas.openxmlformats.org/drawingml/2006/picture">
+                <pic:pic xmlns:pic="http://schemas.openxmlformats.org/drawingml/2006/picture">
+                  <pic:nvPicPr>
+                    <pic:cNvPr id="0" name="Picture 10" descr="Resultado de imagen para organizador de cables"/>
+                    <pic:cNvPicPr>
+                      <a:picLocks noChangeAspect="1" noChangeArrowheads="1"/>
+                    </pic:cNvPicPr>
+                  </pic:nvPicPr>
+                  <pic:blipFill>
+                    <a:blip r:embed="rId15" cstate="print"/>
+                    <a:srcRect/>
+                    <a:stretch>
+                      <a:fillRect/>
+                    </a:stretch>
+                  </pic:blipFill>
+                  <pic:spPr bwMode="auto">
+                    <a:xfrm>
+                      <a:off x="0" y="0"/>
+                      <a:ext cx="2139315" cy="1658620"/>
+                    </a:xfrm>
+                    <a:prstGeom prst="rect">
+                      <a:avLst/>
+                    </a:prstGeom>
+                    <a:noFill/>
+                    <a:ln w="9525">
+                      <a:noFill/>
+                      <a:miter lim="800000"/>
+                      <a:headEnd/>
+                      <a:tailEnd/>
+                    </a:ln>
+                  </pic:spPr>
+                </pic:pic>
+              </a:graphicData>
+            </a:graphic>
+          </wp:anchor>
+        </w:drawing>
+      </w:r>
+    </w:p>
+    <w:p>
+      <w:pPr>
+        <w:rPr>
+          <w:rFonts w:ascii="Arial" w:hAnsi="Arial" w:cs="Arial"/>
+          <w:b/>
+          <w:sz w:val="24"/>
+          <w:szCs w:val="24"/>
+        </w:rPr>
+      </w:pPr>
+    </w:p>
+    <w:p>
+      <w:pPr>
+        <w:rPr>
+          <w:rFonts w:ascii="Arial" w:hAnsi="Arial" w:cs="Arial"/>
+          <w:b/>
+          <w:sz w:val="24"/>
+          <w:szCs w:val="24"/>
+        </w:rPr>
+      </w:pPr>
+    </w:p>
+    <w:p>
+      <w:pPr>
+        <w:rPr>
+          <w:rFonts w:ascii="Arial" w:hAnsi="Arial" w:cs="Arial"/>
+          <w:b/>
+          <w:sz w:val="24"/>
+          <w:szCs w:val="24"/>
+        </w:rPr>
+      </w:pPr>
+    </w:p>
+    <w:p>
+      <w:pPr>
+        <w:rPr>
+          <w:rFonts w:ascii="Arial" w:hAnsi="Arial" w:cs="Arial"/>
+          <w:b/>
+          <w:sz w:val="24"/>
+          <w:szCs w:val="24"/>
+        </w:rPr>
+      </w:pPr>
+    </w:p>
+    <w:p>
+      <w:pPr>
+        <w:rPr>
+          <w:rFonts w:ascii="Arial" w:hAnsi="Arial" w:cs="Arial"/>
+          <w:b/>
+          <w:sz w:val="24"/>
+          <w:szCs w:val="24"/>
+        </w:rPr>
+      </w:pPr>
+    </w:p>
+    <w:p>
+      <w:pPr>
+        <w:rPr>
+          <w:rFonts w:ascii="Arial" w:hAnsi="Arial" w:cs="Arial"/>
+          <w:b/>
+          <w:sz w:val="24"/>
+          <w:szCs w:val="24"/>
+        </w:rPr>
+      </w:pPr>
+    </w:p>
+    <w:p>
+      <w:pPr>
+        <w:rPr>
+          <w:rFonts w:ascii="Arial" w:hAnsi="Arial" w:cs="Arial"/>
+          <w:sz w:val="24"/>
+          <w:szCs w:val="24"/>
+        </w:rPr>
+      </w:pPr>
+      <w:r>
+        <w:rPr>
+          <w:rFonts w:ascii="Arial" w:hAnsi="Arial" w:cs="Arial"/>
+          <w:b/>
+          <w:sz w:val="24"/>
+          <w:szCs w:val="24"/>
+        </w:rPr>
+        <w:t>E</w:t>
+      </w:r>
+      <w:r>
+        <w:rPr>
+          <w:rFonts w:ascii="Arial" w:hAnsi="Arial" w:cs="Arial"/>
+          <w:b/>
+          <w:sz w:val="24"/>
+          <w:szCs w:val="24"/>
+        </w:rPr>
+        <w:t xml:space="preserve">) </w:t>
       </w:r>
       <w:r>
         <w:rPr>
@@ -4691,6 +4973,7 @@
           <w:sz w:val="24"/>
           <w:szCs w:val="24"/>
         </w:rPr>
+        <w:lastRenderedPageBreak/>
         <w:t>3) ¿Le gustaría que los cables estuvieran divididos o separados en algún orden especial?</w:t>
       </w:r>
     </w:p>
@@ -4821,7 +5104,6 @@
           <w:sz w:val="24"/>
           <w:szCs w:val="24"/>
         </w:rPr>
-        <w:lastRenderedPageBreak/>
         <w:t>BLI</w:t>
       </w:r>
       <w:r>
@@ -4866,7 +5148,7 @@
           <w:szCs w:val="24"/>
         </w:rPr>
       </w:pPr>
-      <w:hyperlink r:id="rId13" w:history="1">
+      <w:hyperlink r:id="rId16" w:history="1">
         <w:r>
           <w:rPr>
             <w:rStyle w:val="Hipervnculo"/>
@@ -4964,12 +5246,12 @@
       </w:r>
     </w:p>
     <w:sectPr>
-      <w:headerReference w:type="even" r:id="rId14"/>
-      <w:headerReference w:type="default" r:id="rId15"/>
-      <w:footerReference w:type="even" r:id="rId16"/>
-      <w:footerReference w:type="default" r:id="rId17"/>
-      <w:headerReference w:type="first" r:id="rId18"/>
-      <w:footerReference w:type="first" r:id="rId19"/>
+      <w:headerReference w:type="even" r:id="rId17"/>
+      <w:headerReference w:type="default" r:id="rId18"/>
+      <w:footerReference w:type="even" r:id="rId19"/>
+      <w:footerReference w:type="default" r:id="rId20"/>
+      <w:headerReference w:type="first" r:id="rId21"/>
+      <w:footerReference w:type="first" r:id="rId22"/>
       <w:pgSz w:w="12240" w:h="15840"/>
       <w:pgMar w:top="1417" w:right="1701" w:bottom="1417" w:left="1701" w:header="708" w:footer="708" w:gutter="0"/>
       <w:cols w:space="708"/>

</xml_diff>

<commit_message>
Agrege objetivos, corregi introduccion, agregue descripcion a las evidencias. Hacen el resto partida de vagos
</commit_message>
<xml_diff>
--- a/Trabajo_De_Diseño.docx
+++ b/Trabajo_De_Diseño.docx
@@ -1,6 +1,6 @@
 
 <file path=word/document.xml><?xml version="1.0" encoding="utf-8"?>
-<w:document xmlns:wpc="http://schemas.microsoft.com/office/word/2010/wordprocessingCanvas" xmlns:cx="http://schemas.microsoft.com/office/drawing/2014/chartex" xmlns:cx1="http://schemas.microsoft.com/office/drawing/2015/9/8/chartex" xmlns:cx2="http://schemas.microsoft.com/office/drawing/2015/10/21/chartex" xmlns:cx3="http://schemas.microsoft.com/office/drawing/2016/5/9/chartex" xmlns:cx4="http://schemas.microsoft.com/office/drawing/2016/5/10/chartex" xmlns:cx5="http://schemas.microsoft.com/office/drawing/2016/5/11/chartex" xmlns:mc="http://schemas.openxmlformats.org/markup-compatibility/2006" xmlns:o="urn:schemas-microsoft-com:office:office" xmlns:r="http://schemas.openxmlformats.org/officeDocument/2006/relationships" xmlns:m="http://schemas.openxmlformats.org/officeDocument/2006/math" xmlns:v="urn:schemas-microsoft-com:vml" xmlns:wp14="http://schemas.microsoft.com/office/word/2010/wordprocessingDrawing" xmlns:wp="http://schemas.openxmlformats.org/drawingml/2006/wordprocessingDrawing" xmlns:w10="urn:schemas-microsoft-com:office:word" xmlns:w="http://schemas.openxmlformats.org/wordprocessingml/2006/main" xmlns:w14="http://schemas.microsoft.com/office/word/2010/wordml" xmlns:w15="http://schemas.microsoft.com/office/word/2012/wordml" xmlns:w16se="http://schemas.microsoft.com/office/word/2015/wordml/symex" xmlns:wpg="http://schemas.microsoft.com/office/word/2010/wordprocessingGroup" xmlns:wpi="http://schemas.microsoft.com/office/word/2010/wordprocessingInk" xmlns:wne="http://schemas.microsoft.com/office/word/2006/wordml" xmlns:wps="http://schemas.microsoft.com/office/word/2010/wordprocessingShape" mc:Ignorable="w14 w15 w16se wp14">
+<w:document xmlns:ve="http://schemas.openxmlformats.org/markup-compatibility/2006" xmlns:o="urn:schemas-microsoft-com:office:office" xmlns:r="http://schemas.openxmlformats.org/officeDocument/2006/relationships" xmlns:m="http://schemas.openxmlformats.org/officeDocument/2006/math" xmlns:v="urn:schemas-microsoft-com:vml" xmlns:wp="http://schemas.openxmlformats.org/drawingml/2006/wordprocessingDrawing" xmlns:w10="urn:schemas-microsoft-com:office:word" xmlns:w="http://schemas.openxmlformats.org/wordprocessingml/2006/main" xmlns:wne="http://schemas.microsoft.com/office/word/2006/wordml">
   <w:body>
     <w:p>
       <w:pPr>
@@ -1124,15 +1124,71 @@
           <w:sz w:val="24"/>
           <w:szCs w:val="24"/>
         </w:rPr>
-        <w:t xml:space="preserve">En el presente informe daremos a conocer una problemática que se presenta desde hace algunos años. </w:t>
-      </w:r>
-      <w:r>
-        <w:rPr>
-          <w:rFonts w:ascii="Arial" w:hAnsi="Arial" w:cs="Arial"/>
-          <w:sz w:val="24"/>
-          <w:szCs w:val="24"/>
-        </w:rPr>
-        <w:t>Escogimos la problemática de incomodidad en el trabajo por el exceso de cables. El trabajo será realizado con el propósito de encontrar una solución pertinente.</w:t>
+        <w:t>En el presente informe se dará</w:t>
+      </w:r>
+      <w:r>
+        <w:rPr>
+          <w:rFonts w:ascii="Arial" w:hAnsi="Arial" w:cs="Arial"/>
+          <w:sz w:val="24"/>
+          <w:szCs w:val="24"/>
+        </w:rPr>
+        <w:t xml:space="preserve"> a conocer las posibles soluciones</w:t>
+      </w:r>
+      <w:r>
+        <w:rPr>
+          <w:rFonts w:ascii="Arial" w:hAnsi="Arial" w:cs="Arial"/>
+          <w:sz w:val="24"/>
+          <w:szCs w:val="24"/>
+        </w:rPr>
+        <w:t xml:space="preserve"> que se </w:t>
+      </w:r>
+      <w:r>
+        <w:rPr>
+          <w:rFonts w:ascii="Arial" w:hAnsi="Arial" w:cs="Arial"/>
+          <w:sz w:val="24"/>
+          <w:szCs w:val="24"/>
+        </w:rPr>
+        <w:t>presenta en la problemática denominada como:</w:t>
+      </w:r>
+      <w:r>
+        <w:rPr>
+          <w:rFonts w:ascii="Arial" w:hAnsi="Arial" w:cs="Arial"/>
+          <w:sz w:val="24"/>
+          <w:szCs w:val="24"/>
+        </w:rPr>
+        <w:t xml:space="preserve"> </w:t>
+      </w:r>
+      <w:r>
+        <w:rPr>
+          <w:rFonts w:ascii="Arial" w:hAnsi="Arial" w:cs="Arial"/>
+          <w:sz w:val="24"/>
+          <w:szCs w:val="24"/>
+        </w:rPr>
+        <w:t>“</w:t>
+      </w:r>
+      <w:r>
+        <w:rPr>
+          <w:rFonts w:ascii="Arial" w:hAnsi="Arial" w:cs="Arial"/>
+          <w:sz w:val="24"/>
+          <w:szCs w:val="24"/>
+        </w:rPr>
+        <w:t>incomodidad en el trabajo por el exceso de cables</w:t>
+      </w:r>
+      <w:r>
+        <w:rPr>
+          <w:rFonts w:ascii="Arial" w:hAnsi="Arial" w:cs="Arial"/>
+          <w:sz w:val="24"/>
+          <w:szCs w:val="24"/>
+        </w:rPr>
+        <w:t>”</w:t>
+      </w:r>
+      <w:r>
+        <w:rPr>
+          <w:rFonts w:ascii="Arial" w:hAnsi="Arial" w:cs="Arial"/>
+          <w:sz w:val="24"/>
+          <w:szCs w:val="24"/>
+        </w:rPr>
+        <w:t>. El trabajo será realizado con el propósito de encontrar una solución pertinente.</w:t>
       </w:r>
     </w:p>
     <w:p>
@@ -1471,6 +1527,56 @@
           <w:sz w:val="24"/>
           <w:szCs w:val="24"/>
         </w:rPr>
+        <w:t>Utilizar herramientas necesarias para el desarrollo del prototipo.</w:t>
+      </w:r>
+    </w:p>
+    <w:p>
+      <w:pPr>
+        <w:pStyle w:val="Prrafodelista"/>
+        <w:numPr>
+          <w:ilvl w:val="0"/>
+          <w:numId w:val="2"/>
+        </w:numPr>
+        <w:rPr>
+          <w:rFonts w:ascii="Arial" w:hAnsi="Arial" w:cs="Arial"/>
+          <w:b/>
+          <w:sz w:val="24"/>
+          <w:szCs w:val="24"/>
+        </w:rPr>
+      </w:pPr>
+      <w:r>
+        <w:rPr>
+          <w:rFonts w:ascii="Arial" w:hAnsi="Arial" w:cs="Arial"/>
+          <w:sz w:val="24"/>
+          <w:szCs w:val="24"/>
+        </w:rPr>
+        <w:t>Diseñar tres prototipos para solucionar el problema y elegir una.</w:t>
+      </w:r>
+    </w:p>
+    <w:p>
+      <w:pPr>
+        <w:pStyle w:val="Prrafodelista"/>
+        <w:rPr>
+          <w:rFonts w:ascii="Arial" w:hAnsi="Arial" w:cs="Arial"/>
+          <w:b/>
+          <w:sz w:val="24"/>
+          <w:szCs w:val="24"/>
+        </w:rPr>
+      </w:pPr>
+      <w:r>
+        <w:rPr>
+          <w:rFonts w:ascii="Arial" w:hAnsi="Arial" w:cs="Arial"/>
+          <w:sz w:val="24"/>
+          <w:szCs w:val="24"/>
+        </w:rPr>
+        <w:t xml:space="preserve"> </w:t>
+      </w:r>
+      <w:r>
+        <w:rPr>
+          <w:rFonts w:ascii="Arial" w:hAnsi="Arial" w:cs="Arial"/>
+          <w:sz w:val="24"/>
+          <w:szCs w:val="24"/>
+        </w:rPr>
         <w:br/>
       </w:r>
       <w:r>
@@ -1690,7 +1796,6 @@
           <w:sz w:val="24"/>
           <w:szCs w:val="24"/>
         </w:rPr>
-        <w:lastRenderedPageBreak/>
         <w:t>JUSTIFICACIÓN</w:t>
       </w:r>
       <w:r>
@@ -2597,6 +2702,7 @@
           <w:sz w:val="24"/>
           <w:szCs w:val="24"/>
         </w:rPr>
+        <w:lastRenderedPageBreak/>
         <w:t>Resumen de personalidad, interés:</w:t>
       </w:r>
       <w:r>
@@ -3118,7 +3224,6 @@
           <w:sz w:val="24"/>
           <w:szCs w:val="24"/>
         </w:rPr>
-        <w:lastRenderedPageBreak/>
         <w:t>FORMULAR EL PROBLEMA DE DISEÑO: DEFINIR EL PROBLEMA A RESOLVER.</w:t>
       </w:r>
       <w:r>
@@ -3427,12 +3532,12 @@
           <wp:anchor distT="0" distB="0" distL="114300" distR="114300" simplePos="0" relativeHeight="251649024" behindDoc="0" locked="0" layoutInCell="1" allowOverlap="1">
             <wp:simplePos x="0" y="0"/>
             <wp:positionH relativeFrom="column">
-              <wp:posOffset>131445</wp:posOffset>
+              <wp:posOffset>386715</wp:posOffset>
             </wp:positionH>
             <wp:positionV relativeFrom="paragraph">
-              <wp:posOffset>306070</wp:posOffset>
+              <wp:posOffset>41910</wp:posOffset>
             </wp:positionV>
-            <wp:extent cx="5606415" cy="4184015"/>
+            <wp:extent cx="4933950" cy="3686175"/>
             <wp:effectExtent l="19050" t="0" r="0" b="0"/>
             <wp:wrapNone/>
             <wp:docPr id="5" name="Imagen 1"/>
@@ -3458,7 +3563,7 @@
                   <pic:spPr bwMode="auto">
                     <a:xfrm>
                       <a:off x="0" y="0"/>
-                      <a:ext cx="5606415" cy="4184015"/>
+                      <a:ext cx="4933950" cy="3686175"/>
                     </a:xfrm>
                     <a:prstGeom prst="rect">
                       <a:avLst/>
@@ -3581,6 +3686,16 @@
       <w:pPr>
         <w:rPr>
           <w:rFonts w:ascii="Arial" w:hAnsi="Arial" w:cs="Arial"/>
+          <w:b/>
+          <w:sz w:val="24"/>
+          <w:szCs w:val="24"/>
+        </w:rPr>
+      </w:pPr>
+    </w:p>
+    <w:p>
+      <w:pPr>
+        <w:rPr>
+          <w:rFonts w:ascii="Arial" w:hAnsi="Arial" w:cs="Arial"/>
           <w:sz w:val="24"/>
           <w:szCs w:val="24"/>
         </w:rPr>
@@ -3605,6 +3720,7 @@
     </w:p>
     <w:p>
       <w:pPr>
+        <w:jc w:val="center"/>
         <w:rPr>
           <w:rFonts w:ascii="Arial" w:hAnsi="Arial" w:cs="Arial"/>
           <w:sz w:val="24"/>
@@ -3619,79 +3735,35 @@
           <w:ilvl w:val="0"/>
           <w:numId w:val="13"/>
         </w:numPr>
-        <w:rPr>
-          <w:rFonts w:ascii="Arial" w:hAnsi="Arial" w:cs="Arial"/>
-          <w:b/>
-          <w:sz w:val="24"/>
-          <w:szCs w:val="24"/>
-        </w:rPr>
-      </w:pPr>
-      <w:r>
-        <w:rPr>
-          <w:rFonts w:ascii="Arial" w:hAnsi="Arial" w:cs="Arial"/>
-          <w:b/>
-          <w:noProof/>
-          <w:sz w:val="24"/>
-          <w:szCs w:val="24"/>
-          <w:lang w:eastAsia="es-CO"/>
-        </w:rPr>
-        <w:drawing>
-          <wp:anchor distT="0" distB="0" distL="114300" distR="114300" simplePos="0" relativeHeight="251653120" behindDoc="0" locked="0" layoutInCell="1" allowOverlap="1">
-            <wp:simplePos x="0" y="0"/>
-            <wp:positionH relativeFrom="column">
-              <wp:posOffset>3819028</wp:posOffset>
-            </wp:positionH>
-            <wp:positionV relativeFrom="paragraph">
-              <wp:posOffset>112754</wp:posOffset>
-            </wp:positionV>
-            <wp:extent cx="1760054" cy="1321904"/>
-            <wp:effectExtent l="19050" t="0" r="0" b="0"/>
-            <wp:wrapNone/>
-            <wp:docPr id="4" name="Imagen 6" descr="C:\Users\user\AppData\Local\Microsoft\Windows\Temporary Internet Files\Content.Word\IMG_2604.jpg"/>
-            <wp:cNvGraphicFramePr>
-              <a:graphicFrameLocks xmlns:a="http://schemas.openxmlformats.org/drawingml/2006/main" noChangeAspect="1"/>
-            </wp:cNvGraphicFramePr>
-            <a:graphic xmlns:a="http://schemas.openxmlformats.org/drawingml/2006/main">
-              <a:graphicData uri="http://schemas.openxmlformats.org/drawingml/2006/picture">
-                <pic:pic xmlns:pic="http://schemas.openxmlformats.org/drawingml/2006/picture">
-                  <pic:nvPicPr>
-                    <pic:cNvPr id="0" name="Picture 23" descr="C:\Users\user\AppData\Local\Microsoft\Windows\Temporary Internet Files\Content.Word\IMG_2604.jpg"/>
-                    <pic:cNvPicPr>
-                      <a:picLocks noChangeAspect="1" noChangeArrowheads="1"/>
-                    </pic:cNvPicPr>
-                  </pic:nvPicPr>
-                  <pic:blipFill>
-                    <a:blip r:embed="rId8" cstate="print">
-                      <a:extLst>
-                        <a:ext uri="{28A0092B-C50C-407E-A947-70E740481C1C}">
-                          <a14:useLocalDpi xmlns:a14="http://schemas.microsoft.com/office/drawing/2010/main" val="0"/>
-                        </a:ext>
-                      </a:extLst>
-                    </a:blip>
-                    <a:srcRect/>
-                    <a:stretch>
-                      <a:fillRect/>
-                    </a:stretch>
-                  </pic:blipFill>
-                  <pic:spPr bwMode="auto">
-                    <a:xfrm>
-                      <a:off x="0" y="0"/>
-                      <a:ext cx="1760054" cy="1321904"/>
-                    </a:xfrm>
-                    <a:prstGeom prst="rect">
-                      <a:avLst/>
-                    </a:prstGeom>
-                    <a:noFill/>
-                    <a:ln>
-                      <a:noFill/>
-                    </a:ln>
-                  </pic:spPr>
-                </pic:pic>
-              </a:graphicData>
-            </a:graphic>
-          </wp:anchor>
-        </w:drawing>
-      </w:r>
+        <w:jc w:val="center"/>
+        <w:rPr>
+          <w:rFonts w:ascii="Arial" w:hAnsi="Arial" w:cs="Arial"/>
+          <w:b/>
+          <w:sz w:val="24"/>
+          <w:szCs w:val="24"/>
+        </w:rPr>
+      </w:pPr>
+      <w:r>
+        <w:rPr>
+          <w:rFonts w:ascii="Arial" w:hAnsi="Arial" w:cs="Arial"/>
+          <w:b/>
+          <w:sz w:val="24"/>
+          <w:szCs w:val="24"/>
+        </w:rPr>
+        <w:t>Falta de información de</w:t>
+      </w:r>
+    </w:p>
+    <w:p>
+      <w:pPr>
+        <w:pStyle w:val="Prrafodelista"/>
+        <w:jc w:val="center"/>
+        <w:rPr>
+          <w:rFonts w:ascii="Arial" w:hAnsi="Arial" w:cs="Arial"/>
+          <w:b/>
+          <w:sz w:val="24"/>
+          <w:szCs w:val="24"/>
+        </w:rPr>
+      </w:pPr>
       <w:r>
         <w:rPr>
           <w:rFonts w:ascii="Arial" w:hAnsi="Arial" w:cs="Arial"/>
@@ -3705,13 +3777,13 @@
           <wp:anchor distT="0" distB="0" distL="114300" distR="114300" simplePos="0" relativeHeight="251655168" behindDoc="1" locked="0" layoutInCell="1" allowOverlap="1">
             <wp:simplePos x="0" y="0"/>
             <wp:positionH relativeFrom="column">
-              <wp:posOffset>618628</wp:posOffset>
+              <wp:posOffset>2076252</wp:posOffset>
             </wp:positionH>
             <wp:positionV relativeFrom="paragraph">
-              <wp:posOffset>112754</wp:posOffset>
+              <wp:posOffset>291203</wp:posOffset>
             </wp:positionV>
-            <wp:extent cx="1760054" cy="1321905"/>
-            <wp:effectExtent l="19050" t="0" r="0" b="0"/>
+            <wp:extent cx="1768694" cy="1324303"/>
+            <wp:effectExtent l="19050" t="0" r="2956" b="0"/>
             <wp:wrapNone/>
             <wp:docPr id="9" name="Imagen 7" descr="C:\Users\user\AppData\Local\Microsoft\Windows\Temporary Internet Files\Content.Word\IMG_2605.jpg"/>
             <wp:cNvGraphicFramePr>
@@ -3727,10 +3799,10 @@
                     </pic:cNvPicPr>
                   </pic:nvPicPr>
                   <pic:blipFill>
-                    <a:blip r:embed="rId9" cstate="print">
+                    <a:blip r:embed="rId8" cstate="print">
                       <a:extLst>
                         <a:ext uri="{28A0092B-C50C-407E-A947-70E740481C1C}">
-                          <a14:useLocalDpi xmlns:a14="http://schemas.microsoft.com/office/drawing/2010/main" val="0"/>
+                          <a14:useLocalDpi xmlns:a14="http://schemas.microsoft.com/office/drawing/2010/main" xmlns:wps="http://schemas.microsoft.com/office/word/2010/wordprocessingShape" xmlns:wpi="http://schemas.microsoft.com/office/word/2010/wordprocessingInk" xmlns:wpg="http://schemas.microsoft.com/office/word/2010/wordprocessingGroup" xmlns:w16se="http://schemas.microsoft.com/office/word/2015/wordml/symex" xmlns:w15="http://schemas.microsoft.com/office/word/2012/wordml" xmlns:w14="http://schemas.microsoft.com/office/word/2010/wordml" xmlns:w="http://schemas.openxmlformats.org/wordprocessingml/2006/main" xmlns:w10="urn:schemas-microsoft-com:office:word" xmlns:wp14="http://schemas.microsoft.com/office/word/2010/wordprocessingDrawing" xmlns:v="urn:schemas-microsoft-com:vml" xmlns:o="urn:schemas-microsoft-com:office:office" xmlns:mc="http://schemas.openxmlformats.org/markup-compatibility/2006" xmlns:cx5="http://schemas.microsoft.com/office/drawing/2016/5/11/chartex" xmlns:cx4="http://schemas.microsoft.com/office/drawing/2016/5/10/chartex" xmlns:cx3="http://schemas.microsoft.com/office/drawing/2016/5/9/chartex" xmlns:cx2="http://schemas.microsoft.com/office/drawing/2015/10/21/chartex" xmlns:cx1="http://schemas.microsoft.com/office/drawing/2015/9/8/chartex" xmlns:cx="http://schemas.microsoft.com/office/drawing/2014/chartex" xmlns:wpc="http://schemas.microsoft.com/office/word/2010/wordprocessingCanvas" xmlns="" val="0"/>
                         </a:ext>
                       </a:extLst>
                     </a:blip>
@@ -3742,7 +3814,7 @@
                   <pic:spPr bwMode="auto">
                     <a:xfrm>
                       <a:off x="0" y="0"/>
-                      <a:ext cx="1760054" cy="1321905"/>
+                      <a:ext cx="1768694" cy="1324303"/>
                     </a:xfrm>
                     <a:prstGeom prst="rect">
                       <a:avLst/>
@@ -3765,7 +3837,7 @@
           <w:sz w:val="24"/>
           <w:szCs w:val="24"/>
         </w:rPr>
-        <w:t xml:space="preserve">                                                                         2.</w:t>
+        <w:t xml:space="preserve">Cada cable      </w:t>
       </w:r>
       <w:r>
         <w:rPr>
@@ -3780,39 +3852,43 @@
     <w:p>
       <w:pPr>
         <w:pStyle w:val="Prrafodelista"/>
-        <w:rPr>
-          <w:rFonts w:ascii="Arial" w:hAnsi="Arial" w:cs="Arial"/>
-          <w:b/>
-          <w:sz w:val="24"/>
-          <w:szCs w:val="24"/>
-        </w:rPr>
-      </w:pPr>
-    </w:p>
-    <w:p>
-      <w:pPr>
-        <w:pStyle w:val="Prrafodelista"/>
-        <w:rPr>
-          <w:rFonts w:ascii="Arial" w:hAnsi="Arial" w:cs="Arial"/>
-          <w:b/>
-          <w:sz w:val="24"/>
-          <w:szCs w:val="24"/>
-        </w:rPr>
-      </w:pPr>
-    </w:p>
-    <w:p>
-      <w:pPr>
-        <w:pStyle w:val="Prrafodelista"/>
-        <w:rPr>
-          <w:rFonts w:ascii="Arial" w:hAnsi="Arial" w:cs="Arial"/>
-          <w:b/>
-          <w:sz w:val="24"/>
-          <w:szCs w:val="24"/>
-        </w:rPr>
-      </w:pPr>
-    </w:p>
-    <w:p>
-      <w:pPr>
-        <w:pStyle w:val="Prrafodelista"/>
+        <w:jc w:val="center"/>
+        <w:rPr>
+          <w:rFonts w:ascii="Arial" w:hAnsi="Arial" w:cs="Arial"/>
+          <w:b/>
+          <w:sz w:val="24"/>
+          <w:szCs w:val="24"/>
+        </w:rPr>
+      </w:pPr>
+    </w:p>
+    <w:p>
+      <w:pPr>
+        <w:pStyle w:val="Prrafodelista"/>
+        <w:jc w:val="center"/>
+        <w:rPr>
+          <w:rFonts w:ascii="Arial" w:hAnsi="Arial" w:cs="Arial"/>
+          <w:b/>
+          <w:sz w:val="24"/>
+          <w:szCs w:val="24"/>
+        </w:rPr>
+      </w:pPr>
+    </w:p>
+    <w:p>
+      <w:pPr>
+        <w:pStyle w:val="Prrafodelista"/>
+        <w:jc w:val="center"/>
+        <w:rPr>
+          <w:rFonts w:ascii="Arial" w:hAnsi="Arial" w:cs="Arial"/>
+          <w:b/>
+          <w:sz w:val="24"/>
+          <w:szCs w:val="24"/>
+        </w:rPr>
+      </w:pPr>
+    </w:p>
+    <w:p>
+      <w:pPr>
+        <w:pStyle w:val="Prrafodelista"/>
+        <w:jc w:val="center"/>
         <w:rPr>
           <w:rFonts w:ascii="Arial" w:hAnsi="Arial" w:cs="Arial"/>
           <w:b/>
@@ -3844,17 +3920,333 @@
     <w:p>
       <w:pPr>
         <w:pStyle w:val="Prrafodelista"/>
-        <w:rPr>
-          <w:rFonts w:ascii="Arial" w:hAnsi="Arial" w:cs="Arial"/>
-          <w:b/>
-          <w:sz w:val="24"/>
-          <w:szCs w:val="24"/>
-        </w:rPr>
-      </w:pPr>
-    </w:p>
-    <w:p>
-      <w:pPr>
-        <w:ind w:left="360"/>
+        <w:jc w:val="center"/>
+        <w:rPr>
+          <w:rFonts w:ascii="Arial" w:hAnsi="Arial" w:cs="Arial"/>
+          <w:b/>
+          <w:sz w:val="24"/>
+          <w:szCs w:val="24"/>
+        </w:rPr>
+      </w:pPr>
+    </w:p>
+    <w:p>
+      <w:pPr>
+        <w:pStyle w:val="Prrafodelista"/>
+        <w:numPr>
+          <w:ilvl w:val="0"/>
+          <w:numId w:val="13"/>
+        </w:numPr>
+        <w:jc w:val="center"/>
+        <w:rPr>
+          <w:rFonts w:ascii="Arial" w:hAnsi="Arial" w:cs="Arial"/>
+          <w:b/>
+          <w:sz w:val="24"/>
+          <w:szCs w:val="24"/>
+        </w:rPr>
+      </w:pPr>
+      <w:r>
+        <w:rPr>
+          <w:rFonts w:ascii="Arial" w:hAnsi="Arial" w:cs="Arial"/>
+          <w:b/>
+          <w:sz w:val="24"/>
+          <w:szCs w:val="24"/>
+        </w:rPr>
+        <w:t>No hay libre extensión</w:t>
+      </w:r>
+    </w:p>
+    <w:p>
+      <w:pPr>
+        <w:pStyle w:val="Prrafodelista"/>
+        <w:jc w:val="center"/>
+        <w:rPr>
+          <w:rFonts w:ascii="Arial" w:hAnsi="Arial" w:cs="Arial"/>
+          <w:b/>
+          <w:sz w:val="24"/>
+          <w:szCs w:val="24"/>
+        </w:rPr>
+      </w:pPr>
+      <w:proofErr w:type="gramStart"/>
+      <w:r>
+        <w:rPr>
+          <w:rFonts w:ascii="Arial" w:hAnsi="Arial" w:cs="Arial"/>
+          <w:b/>
+          <w:sz w:val="24"/>
+          <w:szCs w:val="24"/>
+        </w:rPr>
+        <w:t>de</w:t>
+      </w:r>
+      <w:proofErr w:type="gramEnd"/>
+      <w:r>
+        <w:rPr>
+          <w:rFonts w:ascii="Arial" w:hAnsi="Arial" w:cs="Arial"/>
+          <w:b/>
+          <w:sz w:val="24"/>
+          <w:szCs w:val="24"/>
+        </w:rPr>
+        <w:t xml:space="preserve"> cables,</w:t>
+      </w:r>
+      <w:r>
+        <w:rPr>
+          <w:rFonts w:ascii="Arial" w:hAnsi="Arial" w:cs="Arial"/>
+          <w:b/>
+          <w:sz w:val="24"/>
+          <w:szCs w:val="24"/>
+        </w:rPr>
+        <w:t xml:space="preserve"> </w:t>
+      </w:r>
+      <w:r>
+        <w:rPr>
+          <w:rFonts w:ascii="Arial" w:hAnsi="Arial" w:cs="Arial"/>
+          <w:b/>
+          <w:sz w:val="24"/>
+          <w:szCs w:val="24"/>
+        </w:rPr>
+        <w:t>prolongando su</w:t>
+      </w:r>
+    </w:p>
+    <w:p>
+      <w:pPr>
+        <w:pStyle w:val="Prrafodelista"/>
+        <w:jc w:val="center"/>
+        <w:rPr>
+          <w:rFonts w:ascii="Arial" w:hAnsi="Arial" w:cs="Arial"/>
+          <w:b/>
+          <w:sz w:val="24"/>
+          <w:szCs w:val="24"/>
+        </w:rPr>
+      </w:pPr>
+      <w:proofErr w:type="gramStart"/>
+      <w:r>
+        <w:rPr>
+          <w:rFonts w:ascii="Arial" w:hAnsi="Arial" w:cs="Arial"/>
+          <w:b/>
+          <w:sz w:val="24"/>
+          <w:szCs w:val="24"/>
+        </w:rPr>
+        <w:t>deterioro</w:t>
+      </w:r>
+      <w:proofErr w:type="gramEnd"/>
+    </w:p>
+    <w:p>
+      <w:pPr>
+        <w:pStyle w:val="Prrafodelista"/>
+        <w:jc w:val="center"/>
+        <w:rPr>
+          <w:rFonts w:ascii="Arial" w:hAnsi="Arial" w:cs="Arial"/>
+          <w:b/>
+          <w:sz w:val="24"/>
+          <w:szCs w:val="24"/>
+        </w:rPr>
+      </w:pPr>
+      <w:r>
+        <w:rPr>
+          <w:rFonts w:ascii="Arial" w:hAnsi="Arial" w:cs="Arial"/>
+          <w:b/>
+          <w:noProof/>
+          <w:sz w:val="24"/>
+          <w:szCs w:val="24"/>
+          <w:lang w:eastAsia="es-CO"/>
+        </w:rPr>
+        <w:drawing>
+          <wp:anchor distT="0" distB="0" distL="114300" distR="114300" simplePos="0" relativeHeight="251651072" behindDoc="0" locked="0" layoutInCell="1" allowOverlap="1">
+            <wp:simplePos x="0" y="0"/>
+            <wp:positionH relativeFrom="column">
+              <wp:posOffset>2076253</wp:posOffset>
+            </wp:positionH>
+            <wp:positionV relativeFrom="paragraph">
+              <wp:posOffset>142722</wp:posOffset>
+            </wp:positionV>
+            <wp:extent cx="1784460" cy="1324303"/>
+            <wp:effectExtent l="19050" t="0" r="6240" b="0"/>
+            <wp:wrapNone/>
+            <wp:docPr id="3" name="Imagen 5" descr="C:\Users\user\AppData\Local\Microsoft\Windows\Temporary Internet Files\Content.Word\IMG_2603.jpg"/>
+            <wp:cNvGraphicFramePr>
+              <a:graphicFrameLocks xmlns:a="http://schemas.openxmlformats.org/drawingml/2006/main" noChangeAspect="1"/>
+            </wp:cNvGraphicFramePr>
+            <a:graphic xmlns:a="http://schemas.openxmlformats.org/drawingml/2006/main">
+              <a:graphicData uri="http://schemas.openxmlformats.org/drawingml/2006/picture">
+                <pic:pic xmlns:pic="http://schemas.openxmlformats.org/drawingml/2006/picture">
+                  <pic:nvPicPr>
+                    <pic:cNvPr id="0" name="Picture 21" descr="C:\Users\user\AppData\Local\Microsoft\Windows\Temporary Internet Files\Content.Word\IMG_2603.jpg"/>
+                    <pic:cNvPicPr>
+                      <a:picLocks noChangeAspect="1" noChangeArrowheads="1"/>
+                    </pic:cNvPicPr>
+                  </pic:nvPicPr>
+                  <pic:blipFill>
+                    <a:blip r:embed="rId9" cstate="print">
+                      <a:extLst>
+                        <a:ext uri="{28A0092B-C50C-407E-A947-70E740481C1C}">
+                          <a14:useLocalDpi xmlns:a14="http://schemas.microsoft.com/office/drawing/2010/main" xmlns:wps="http://schemas.microsoft.com/office/word/2010/wordprocessingShape" xmlns:wpi="http://schemas.microsoft.com/office/word/2010/wordprocessingInk" xmlns:wpg="http://schemas.microsoft.com/office/word/2010/wordprocessingGroup" xmlns:w16se="http://schemas.microsoft.com/office/word/2015/wordml/symex" xmlns:w15="http://schemas.microsoft.com/office/word/2012/wordml" xmlns:w14="http://schemas.microsoft.com/office/word/2010/wordml" xmlns:w="http://schemas.openxmlformats.org/wordprocessingml/2006/main" xmlns:w10="urn:schemas-microsoft-com:office:word" xmlns:wp14="http://schemas.microsoft.com/office/word/2010/wordprocessingDrawing" xmlns:v="urn:schemas-microsoft-com:vml" xmlns:o="urn:schemas-microsoft-com:office:office" xmlns:mc="http://schemas.openxmlformats.org/markup-compatibility/2006" xmlns:cx5="http://schemas.microsoft.com/office/drawing/2016/5/11/chartex" xmlns:cx4="http://schemas.microsoft.com/office/drawing/2016/5/10/chartex" xmlns:cx3="http://schemas.microsoft.com/office/drawing/2016/5/9/chartex" xmlns:cx2="http://schemas.microsoft.com/office/drawing/2015/10/21/chartex" xmlns:cx1="http://schemas.microsoft.com/office/drawing/2015/9/8/chartex" xmlns:cx="http://schemas.microsoft.com/office/drawing/2014/chartex" xmlns:wpc="http://schemas.microsoft.com/office/word/2010/wordprocessingCanvas" xmlns="" val="0"/>
+                        </a:ext>
+                      </a:extLst>
+                    </a:blip>
+                    <a:srcRect/>
+                    <a:stretch>
+                      <a:fillRect/>
+                    </a:stretch>
+                  </pic:blipFill>
+                  <pic:spPr bwMode="auto">
+                    <a:xfrm>
+                      <a:off x="0" y="0"/>
+                      <a:ext cx="1784460" cy="1324303"/>
+                    </a:xfrm>
+                    <a:prstGeom prst="rect">
+                      <a:avLst/>
+                    </a:prstGeom>
+                    <a:noFill/>
+                    <a:ln>
+                      <a:noFill/>
+                    </a:ln>
+                  </pic:spPr>
+                </pic:pic>
+              </a:graphicData>
+            </a:graphic>
+          </wp:anchor>
+        </w:drawing>
+      </w:r>
+      <w:r>
+        <w:rPr>
+          <w:rFonts w:ascii="Arial" w:hAnsi="Arial" w:cs="Arial"/>
+          <w:b/>
+          <w:sz w:val="24"/>
+          <w:szCs w:val="24"/>
+        </w:rPr>
+        <w:br/>
+      </w:r>
+    </w:p>
+    <w:p>
+      <w:pPr>
+        <w:pStyle w:val="Prrafodelista"/>
+        <w:jc w:val="center"/>
+        <w:rPr>
+          <w:rFonts w:ascii="Arial" w:hAnsi="Arial" w:cs="Arial"/>
+          <w:b/>
+          <w:sz w:val="24"/>
+          <w:szCs w:val="24"/>
+        </w:rPr>
+      </w:pPr>
+    </w:p>
+    <w:p>
+      <w:pPr>
+        <w:pStyle w:val="Prrafodelista"/>
+        <w:jc w:val="center"/>
+        <w:rPr>
+          <w:rFonts w:ascii="Arial" w:hAnsi="Arial" w:cs="Arial"/>
+          <w:b/>
+          <w:sz w:val="24"/>
+          <w:szCs w:val="24"/>
+        </w:rPr>
+      </w:pPr>
+    </w:p>
+    <w:p>
+      <w:pPr>
+        <w:pStyle w:val="Prrafodelista"/>
+        <w:jc w:val="center"/>
+        <w:rPr>
+          <w:rFonts w:ascii="Arial" w:hAnsi="Arial" w:cs="Arial"/>
+          <w:b/>
+          <w:sz w:val="24"/>
+          <w:szCs w:val="24"/>
+        </w:rPr>
+      </w:pPr>
+    </w:p>
+    <w:p>
+      <w:pPr>
+        <w:pStyle w:val="Prrafodelista"/>
+        <w:jc w:val="center"/>
+        <w:rPr>
+          <w:rFonts w:ascii="Arial" w:hAnsi="Arial" w:cs="Arial"/>
+          <w:b/>
+          <w:sz w:val="24"/>
+          <w:szCs w:val="24"/>
+        </w:rPr>
+      </w:pPr>
+    </w:p>
+    <w:p>
+      <w:pPr>
+        <w:pStyle w:val="Prrafodelista"/>
+        <w:jc w:val="center"/>
+        <w:rPr>
+          <w:rFonts w:ascii="Arial" w:hAnsi="Arial" w:cs="Arial"/>
+          <w:b/>
+          <w:sz w:val="24"/>
+          <w:szCs w:val="24"/>
+        </w:rPr>
+      </w:pPr>
+    </w:p>
+    <w:p>
+      <w:pPr>
+        <w:pStyle w:val="Prrafodelista"/>
+        <w:jc w:val="center"/>
+        <w:rPr>
+          <w:rFonts w:ascii="Arial" w:hAnsi="Arial" w:cs="Arial"/>
+          <w:b/>
+          <w:sz w:val="24"/>
+          <w:szCs w:val="24"/>
+        </w:rPr>
+      </w:pPr>
+    </w:p>
+    <w:p>
+      <w:pPr>
+        <w:pStyle w:val="Prrafodelista"/>
+        <w:numPr>
+          <w:ilvl w:val="0"/>
+          <w:numId w:val="13"/>
+        </w:numPr>
+        <w:jc w:val="center"/>
+        <w:rPr>
+          <w:rFonts w:ascii="Arial" w:hAnsi="Arial" w:cs="Arial"/>
+          <w:b/>
+          <w:sz w:val="24"/>
+          <w:szCs w:val="24"/>
+        </w:rPr>
+      </w:pPr>
+      <w:r>
+        <w:rPr>
+          <w:rFonts w:ascii="Arial" w:hAnsi="Arial" w:cs="Arial"/>
+          <w:b/>
+          <w:sz w:val="24"/>
+          <w:szCs w:val="24"/>
+        </w:rPr>
+        <w:t>Daño por mal aseguramiento</w:t>
+      </w:r>
+    </w:p>
+    <w:p>
+      <w:pPr>
+        <w:pStyle w:val="Prrafodelista"/>
+        <w:jc w:val="center"/>
+        <w:rPr>
+          <w:rFonts w:ascii="Arial" w:hAnsi="Arial" w:cs="Arial"/>
+          <w:b/>
+          <w:sz w:val="24"/>
+          <w:szCs w:val="24"/>
+        </w:rPr>
+      </w:pPr>
+      <w:proofErr w:type="gramStart"/>
+      <w:r>
+        <w:rPr>
+          <w:rFonts w:ascii="Arial" w:hAnsi="Arial" w:cs="Arial"/>
+          <w:b/>
+          <w:sz w:val="24"/>
+          <w:szCs w:val="24"/>
+        </w:rPr>
+        <w:t>del</w:t>
+      </w:r>
+      <w:proofErr w:type="gramEnd"/>
+      <w:r>
+        <w:rPr>
+          <w:rFonts w:ascii="Arial" w:hAnsi="Arial" w:cs="Arial"/>
+          <w:b/>
+          <w:sz w:val="24"/>
+          <w:szCs w:val="24"/>
+        </w:rPr>
+        <w:t xml:space="preserve"> cableado</w:t>
+      </w:r>
+    </w:p>
+    <w:p>
+      <w:pPr>
+        <w:pStyle w:val="Prrafodelista"/>
+        <w:jc w:val="center"/>
         <w:rPr>
           <w:rFonts w:ascii="Arial" w:hAnsi="Arial" w:cs="Arial"/>
           <w:b/>
@@ -3875,13 +4267,13 @@
           <wp:anchor distT="0" distB="0" distL="114300" distR="114300" simplePos="0" relativeHeight="251657216" behindDoc="0" locked="0" layoutInCell="1" allowOverlap="1">
             <wp:simplePos x="0" y="0"/>
             <wp:positionH relativeFrom="column">
-              <wp:posOffset>3819028</wp:posOffset>
+              <wp:posOffset>2070314</wp:posOffset>
             </wp:positionH>
             <wp:positionV relativeFrom="paragraph">
-              <wp:posOffset>50690</wp:posOffset>
+              <wp:posOffset>3963</wp:posOffset>
             </wp:positionV>
-            <wp:extent cx="1779932" cy="1321904"/>
-            <wp:effectExtent l="19050" t="0" r="0" b="0"/>
+            <wp:extent cx="1784459" cy="1324304"/>
+            <wp:effectExtent l="19050" t="0" r="6241" b="0"/>
             <wp:wrapNone/>
             <wp:docPr id="10" name="Imagen 8" descr="C:\Users\user\AppData\Local\Microsoft\Windows\Temporary Internet Files\Content.Word\IMG_2606.jpg"/>
             <wp:cNvGraphicFramePr>
@@ -3900,7 +4292,7 @@
                     <a:blip r:embed="rId10" cstate="print">
                       <a:extLst>
                         <a:ext uri="{28A0092B-C50C-407E-A947-70E740481C1C}">
-                          <a14:useLocalDpi xmlns:a14="http://schemas.microsoft.com/office/drawing/2010/main" val="0"/>
+                          <a14:useLocalDpi xmlns:a14="http://schemas.microsoft.com/office/drawing/2010/main" xmlns:wps="http://schemas.microsoft.com/office/word/2010/wordprocessingShape" xmlns:wpi="http://schemas.microsoft.com/office/word/2010/wordprocessingInk" xmlns:wpg="http://schemas.microsoft.com/office/word/2010/wordprocessingGroup" xmlns:w16se="http://schemas.microsoft.com/office/word/2015/wordml/symex" xmlns:w15="http://schemas.microsoft.com/office/word/2012/wordml" xmlns:w14="http://schemas.microsoft.com/office/word/2010/wordml" xmlns:w="http://schemas.openxmlformats.org/wordprocessingml/2006/main" xmlns:w10="urn:schemas-microsoft-com:office:word" xmlns:wp14="http://schemas.microsoft.com/office/word/2010/wordprocessingDrawing" xmlns:v="urn:schemas-microsoft-com:vml" xmlns:o="urn:schemas-microsoft-com:office:office" xmlns:mc="http://schemas.openxmlformats.org/markup-compatibility/2006" xmlns:cx5="http://schemas.microsoft.com/office/drawing/2016/5/11/chartex" xmlns:cx4="http://schemas.microsoft.com/office/drawing/2016/5/10/chartex" xmlns:cx3="http://schemas.microsoft.com/office/drawing/2016/5/9/chartex" xmlns:cx2="http://schemas.microsoft.com/office/drawing/2015/10/21/chartex" xmlns:cx1="http://schemas.microsoft.com/office/drawing/2015/9/8/chartex" xmlns:cx="http://schemas.microsoft.com/office/drawing/2014/chartex" xmlns:wpc="http://schemas.microsoft.com/office/word/2010/wordprocessingCanvas" xmlns="" val="0"/>
                         </a:ext>
                       </a:extLst>
                     </a:blip>
@@ -3912,7 +4304,7 @@
                   <pic:spPr bwMode="auto">
                     <a:xfrm>
                       <a:off x="0" y="0"/>
-                      <a:ext cx="1779932" cy="1321904"/>
+                      <a:ext cx="1784459" cy="1324304"/>
                     </a:xfrm>
                     <a:prstGeom prst="rect">
                       <a:avLst/>
@@ -3928,160 +4320,71 @@
           </wp:anchor>
         </w:drawing>
       </w:r>
-      <w:r>
-        <w:rPr>
-          <w:rFonts w:ascii="Arial" w:hAnsi="Arial" w:cs="Arial"/>
-          <w:b/>
-          <w:noProof/>
-          <w:sz w:val="24"/>
-          <w:szCs w:val="24"/>
-          <w:lang w:eastAsia="es-CO"/>
-        </w:rPr>
-        <w:drawing>
-          <wp:anchor distT="0" distB="0" distL="114300" distR="114300" simplePos="0" relativeHeight="251651072" behindDoc="0" locked="0" layoutInCell="1" allowOverlap="1">
-            <wp:simplePos x="0" y="0"/>
-            <wp:positionH relativeFrom="column">
-              <wp:posOffset>603148</wp:posOffset>
-            </wp:positionH>
-            <wp:positionV relativeFrom="paragraph">
-              <wp:posOffset>50689</wp:posOffset>
-            </wp:positionV>
-            <wp:extent cx="1779932" cy="1321904"/>
-            <wp:effectExtent l="19050" t="0" r="0" b="0"/>
-            <wp:wrapNone/>
-            <wp:docPr id="3" name="Imagen 5" descr="C:\Users\user\AppData\Local\Microsoft\Windows\Temporary Internet Files\Content.Word\IMG_2603.jpg"/>
-            <wp:cNvGraphicFramePr>
-              <a:graphicFrameLocks xmlns:a="http://schemas.openxmlformats.org/drawingml/2006/main" noChangeAspect="1"/>
-            </wp:cNvGraphicFramePr>
-            <a:graphic xmlns:a="http://schemas.openxmlformats.org/drawingml/2006/main">
-              <a:graphicData uri="http://schemas.openxmlformats.org/drawingml/2006/picture">
-                <pic:pic xmlns:pic="http://schemas.openxmlformats.org/drawingml/2006/picture">
-                  <pic:nvPicPr>
-                    <pic:cNvPr id="0" name="Picture 21" descr="C:\Users\user\AppData\Local\Microsoft\Windows\Temporary Internet Files\Content.Word\IMG_2603.jpg"/>
-                    <pic:cNvPicPr>
-                      <a:picLocks noChangeAspect="1" noChangeArrowheads="1"/>
-                    </pic:cNvPicPr>
-                  </pic:nvPicPr>
-                  <pic:blipFill>
-                    <a:blip r:embed="rId11" cstate="print">
-                      <a:extLst>
-                        <a:ext uri="{28A0092B-C50C-407E-A947-70E740481C1C}">
-                          <a14:useLocalDpi xmlns:a14="http://schemas.microsoft.com/office/drawing/2010/main" val="0"/>
-                        </a:ext>
-                      </a:extLst>
-                    </a:blip>
-                    <a:srcRect/>
-                    <a:stretch>
-                      <a:fillRect/>
-                    </a:stretch>
-                  </pic:blipFill>
-                  <pic:spPr bwMode="auto">
-                    <a:xfrm>
-                      <a:off x="0" y="0"/>
-                      <a:ext cx="1779932" cy="1321904"/>
-                    </a:xfrm>
-                    <a:prstGeom prst="rect">
-                      <a:avLst/>
-                    </a:prstGeom>
-                    <a:noFill/>
-                    <a:ln>
-                      <a:noFill/>
-                    </a:ln>
-                  </pic:spPr>
-                </pic:pic>
-              </a:graphicData>
-            </a:graphic>
-          </wp:anchor>
-        </w:drawing>
-      </w:r>
-      <w:r>
-        <w:rPr>
-          <w:rFonts w:ascii="Arial" w:hAnsi="Arial" w:cs="Arial"/>
-          <w:b/>
-          <w:sz w:val="24"/>
-          <w:szCs w:val="24"/>
-        </w:rPr>
-        <w:t>3.                                                                            4.</w:t>
-      </w:r>
-      <w:r>
-        <w:rPr>
-          <w:rFonts w:ascii="Arial" w:hAnsi="Arial" w:cs="Arial"/>
-          <w:b/>
-          <w:sz w:val="24"/>
-          <w:szCs w:val="24"/>
-        </w:rPr>
-        <w:br/>
-      </w:r>
-    </w:p>
-    <w:p>
-      <w:pPr>
-        <w:pStyle w:val="Prrafodelista"/>
-        <w:rPr>
-          <w:rFonts w:ascii="Arial" w:hAnsi="Arial" w:cs="Arial"/>
-          <w:b/>
-          <w:sz w:val="24"/>
-          <w:szCs w:val="24"/>
-        </w:rPr>
-      </w:pPr>
-    </w:p>
-    <w:p>
-      <w:pPr>
-        <w:pStyle w:val="Prrafodelista"/>
-        <w:rPr>
-          <w:rFonts w:ascii="Arial" w:hAnsi="Arial" w:cs="Arial"/>
-          <w:b/>
-          <w:sz w:val="24"/>
-          <w:szCs w:val="24"/>
-        </w:rPr>
-      </w:pPr>
-    </w:p>
-    <w:p>
-      <w:pPr>
-        <w:pStyle w:val="Prrafodelista"/>
-        <w:rPr>
-          <w:rFonts w:ascii="Arial" w:hAnsi="Arial" w:cs="Arial"/>
-          <w:b/>
-          <w:sz w:val="24"/>
-          <w:szCs w:val="24"/>
-        </w:rPr>
-      </w:pPr>
-    </w:p>
-    <w:p>
-      <w:pPr>
-        <w:pStyle w:val="Prrafodelista"/>
-        <w:rPr>
-          <w:rFonts w:ascii="Arial" w:hAnsi="Arial" w:cs="Arial"/>
-          <w:b/>
-          <w:sz w:val="24"/>
-          <w:szCs w:val="24"/>
-        </w:rPr>
-      </w:pPr>
-    </w:p>
-    <w:p>
-      <w:pPr>
-        <w:pStyle w:val="Prrafodelista"/>
-        <w:rPr>
-          <w:rFonts w:ascii="Arial" w:hAnsi="Arial" w:cs="Arial"/>
-          <w:b/>
-          <w:sz w:val="24"/>
-          <w:szCs w:val="24"/>
-        </w:rPr>
-      </w:pPr>
-    </w:p>
-    <w:p>
-      <w:pPr>
-        <w:pStyle w:val="Prrafodelista"/>
-        <w:rPr>
-          <w:rFonts w:ascii="Arial" w:hAnsi="Arial" w:cs="Arial"/>
-          <w:b/>
-          <w:sz w:val="24"/>
-          <w:szCs w:val="24"/>
-        </w:rPr>
-      </w:pPr>
-    </w:p>
-    <w:p>
-      <w:pPr>
-        <w:pStyle w:val="Prrafodelista"/>
+    </w:p>
+    <w:p>
+      <w:pPr>
+        <w:pStyle w:val="Prrafodelista"/>
+        <w:jc w:val="center"/>
+        <w:rPr>
+          <w:rFonts w:ascii="Arial" w:hAnsi="Arial" w:cs="Arial"/>
+          <w:b/>
+          <w:sz w:val="24"/>
+          <w:szCs w:val="24"/>
+        </w:rPr>
+      </w:pPr>
+    </w:p>
+    <w:p>
+      <w:pPr>
+        <w:pStyle w:val="Prrafodelista"/>
+        <w:jc w:val="center"/>
+        <w:rPr>
+          <w:rFonts w:ascii="Arial" w:hAnsi="Arial" w:cs="Arial"/>
+          <w:b/>
+          <w:sz w:val="24"/>
+          <w:szCs w:val="24"/>
+        </w:rPr>
+      </w:pPr>
+    </w:p>
+    <w:p>
+      <w:pPr>
+        <w:pStyle w:val="Prrafodelista"/>
+        <w:jc w:val="center"/>
+        <w:rPr>
+          <w:rFonts w:ascii="Arial" w:hAnsi="Arial" w:cs="Arial"/>
+          <w:b/>
+          <w:sz w:val="24"/>
+          <w:szCs w:val="24"/>
+        </w:rPr>
+      </w:pPr>
+    </w:p>
+    <w:p>
+      <w:pPr>
+        <w:pStyle w:val="Prrafodelista"/>
+        <w:jc w:val="center"/>
+        <w:rPr>
+          <w:rFonts w:ascii="Arial" w:hAnsi="Arial" w:cs="Arial"/>
+          <w:b/>
+          <w:sz w:val="24"/>
+          <w:szCs w:val="24"/>
+        </w:rPr>
+      </w:pPr>
+    </w:p>
+    <w:p>
+      <w:pPr>
+        <w:pStyle w:val="Prrafodelista"/>
+        <w:jc w:val="center"/>
+        <w:rPr>
+          <w:rFonts w:ascii="Arial" w:hAnsi="Arial" w:cs="Arial"/>
+          <w:b/>
+          <w:sz w:val="24"/>
+          <w:szCs w:val="24"/>
+        </w:rPr>
+      </w:pPr>
+    </w:p>
+    <w:p>
+      <w:pPr>
+        <w:pStyle w:val="Prrafodelista"/>
+        <w:jc w:val="center"/>
         <w:rPr>
           <w:rFonts w:ascii="Arial" w:hAnsi="Arial" w:cs="Arial"/>
           <w:b/>
@@ -4095,8 +4398,30 @@
         <w:pStyle w:val="Prrafodelista"/>
         <w:numPr>
           <w:ilvl w:val="0"/>
-          <w:numId w:val="8"/>
+          <w:numId w:val="13"/>
         </w:numPr>
+        <w:jc w:val="center"/>
+        <w:rPr>
+          <w:rFonts w:ascii="Arial" w:hAnsi="Arial" w:cs="Arial"/>
+          <w:b/>
+          <w:sz w:val="24"/>
+          <w:szCs w:val="24"/>
+        </w:rPr>
+      </w:pPr>
+      <w:r>
+        <w:rPr>
+          <w:rFonts w:ascii="Arial" w:hAnsi="Arial" w:cs="Arial"/>
+          <w:b/>
+          <w:sz w:val="24"/>
+          <w:szCs w:val="24"/>
+        </w:rPr>
+        <w:t>Ordenador con cables en evidente</w:t>
+      </w:r>
+    </w:p>
+    <w:p>
+      <w:pPr>
+        <w:pStyle w:val="Prrafodelista"/>
+        <w:jc w:val="center"/>
         <w:rPr>
           <w:rFonts w:ascii="Arial" w:hAnsi="Arial" w:cs="Arial"/>
           <w:b/>
@@ -4117,13 +4442,13 @@
           <wp:anchor distT="0" distB="0" distL="114300" distR="114300" simplePos="0" relativeHeight="251659264" behindDoc="0" locked="0" layoutInCell="1" allowOverlap="1">
             <wp:simplePos x="0" y="0"/>
             <wp:positionH relativeFrom="column">
-              <wp:posOffset>539115</wp:posOffset>
+              <wp:posOffset>1981200</wp:posOffset>
             </wp:positionH>
             <wp:positionV relativeFrom="paragraph">
-              <wp:posOffset>167005</wp:posOffset>
+              <wp:posOffset>299085</wp:posOffset>
             </wp:positionV>
-            <wp:extent cx="2037715" cy="1520190"/>
-            <wp:effectExtent l="19050" t="0" r="635" b="0"/>
+            <wp:extent cx="2045335" cy="1529080"/>
+            <wp:effectExtent l="19050" t="0" r="0" b="0"/>
             <wp:wrapNone/>
             <wp:docPr id="1" name="Imagen 1" descr="http://img.informador.com.mx/biblioteca/imagen/370x277/182/181366.jpg"/>
             <wp:cNvGraphicFramePr>
@@ -4139,10 +4464,10 @@
                     </pic:cNvPicPr>
                   </pic:nvPicPr>
                   <pic:blipFill>
-                    <a:blip r:embed="rId12" cstate="print">
+                    <a:blip r:embed="rId11" cstate="print">
                       <a:extLst>
                         <a:ext uri="{28A0092B-C50C-407E-A947-70E740481C1C}">
-                          <a14:useLocalDpi xmlns:a14="http://schemas.microsoft.com/office/drawing/2010/main" val="0"/>
+                          <a14:useLocalDpi xmlns:a14="http://schemas.microsoft.com/office/drawing/2010/main" xmlns:wps="http://schemas.microsoft.com/office/word/2010/wordprocessingShape" xmlns:wpi="http://schemas.microsoft.com/office/word/2010/wordprocessingInk" xmlns:wpg="http://schemas.microsoft.com/office/word/2010/wordprocessingGroup" xmlns:w16se="http://schemas.microsoft.com/office/word/2015/wordml/symex" xmlns:w15="http://schemas.microsoft.com/office/word/2012/wordml" xmlns:w14="http://schemas.microsoft.com/office/word/2010/wordml" xmlns:w="http://schemas.openxmlformats.org/wordprocessingml/2006/main" xmlns:w10="urn:schemas-microsoft-com:office:word" xmlns:wp14="http://schemas.microsoft.com/office/word/2010/wordprocessingDrawing" xmlns:v="urn:schemas-microsoft-com:vml" xmlns:o="urn:schemas-microsoft-com:office:office" xmlns:mc="http://schemas.openxmlformats.org/markup-compatibility/2006" xmlns:cx5="http://schemas.microsoft.com/office/drawing/2016/5/11/chartex" xmlns:cx4="http://schemas.microsoft.com/office/drawing/2016/5/10/chartex" xmlns:cx3="http://schemas.microsoft.com/office/drawing/2016/5/9/chartex" xmlns:cx2="http://schemas.microsoft.com/office/drawing/2015/10/21/chartex" xmlns:cx1="http://schemas.microsoft.com/office/drawing/2015/9/8/chartex" xmlns:cx="http://schemas.microsoft.com/office/drawing/2014/chartex" xmlns:wpc="http://schemas.microsoft.com/office/word/2010/wordprocessingCanvas" xmlns="" val="0"/>
                         </a:ext>
                       </a:extLst>
                     </a:blip>
@@ -4154,7 +4479,7 @@
                   <pic:spPr bwMode="auto">
                     <a:xfrm>
                       <a:off x="0" y="0"/>
-                      <a:ext cx="2037715" cy="1520190"/>
+                      <a:ext cx="2045335" cy="1529080"/>
                     </a:xfrm>
                     <a:prstGeom prst="rect">
                       <a:avLst/>
@@ -4170,164 +4495,39 @@
           </wp:anchor>
         </w:drawing>
       </w:r>
-    </w:p>
-    <w:p>
-      <w:pPr>
-        <w:pStyle w:val="Prrafodelista"/>
-        <w:rPr>
-          <w:rFonts w:ascii="Arial" w:hAnsi="Arial" w:cs="Arial"/>
-          <w:b/>
-          <w:sz w:val="24"/>
-          <w:szCs w:val="24"/>
-        </w:rPr>
-      </w:pPr>
-    </w:p>
-    <w:p>
-      <w:pPr>
-        <w:pStyle w:val="Prrafodelista"/>
-        <w:rPr>
-          <w:rFonts w:ascii="Arial" w:hAnsi="Arial" w:cs="Arial"/>
-          <w:b/>
-          <w:sz w:val="24"/>
-          <w:szCs w:val="24"/>
-        </w:rPr>
-      </w:pPr>
-      <w:r>
-        <w:rPr>
-          <w:rFonts w:ascii="Arial" w:hAnsi="Arial" w:cs="Arial"/>
-          <w:b/>
-          <w:sz w:val="24"/>
-          <w:szCs w:val="24"/>
-        </w:rPr>
-        <w:br/>
-      </w:r>
-    </w:p>
-    <w:p>
-      <w:pPr>
-        <w:rPr>
-          <w:rFonts w:ascii="Arial" w:hAnsi="Arial" w:cs="Arial"/>
-          <w:b/>
-          <w:sz w:val="24"/>
-          <w:szCs w:val="24"/>
-        </w:rPr>
-      </w:pPr>
-      <w:r>
-        <w:rPr>
-          <w:rFonts w:ascii="Arial" w:hAnsi="Arial" w:cs="Arial"/>
-          <w:b/>
-          <w:sz w:val="24"/>
-          <w:szCs w:val="24"/>
-        </w:rPr>
-        <w:br/>
-      </w:r>
-      <w:r>
-        <w:rPr>
-          <w:rFonts w:ascii="Arial" w:hAnsi="Arial" w:cs="Arial"/>
-          <w:b/>
-          <w:sz w:val="24"/>
-          <w:szCs w:val="24"/>
-        </w:rPr>
-        <w:br/>
-      </w:r>
-    </w:p>
-    <w:p>
-      <w:pPr>
-        <w:ind w:left="360"/>
-        <w:rPr>
-          <w:rFonts w:ascii="Arial" w:hAnsi="Arial" w:cs="Arial"/>
-          <w:b/>
-          <w:sz w:val="24"/>
-          <w:szCs w:val="24"/>
-        </w:rPr>
-      </w:pPr>
-    </w:p>
-    <w:p>
-      <w:pPr>
-        <w:rPr>
-          <w:rFonts w:ascii="Arial" w:hAnsi="Arial" w:cs="Arial"/>
-          <w:b/>
-          <w:sz w:val="24"/>
-          <w:szCs w:val="24"/>
-        </w:rPr>
-      </w:pPr>
-    </w:p>
-    <w:p>
-      <w:pPr>
-        <w:rPr>
-          <w:rFonts w:ascii="Arial" w:hAnsi="Arial" w:cs="Arial"/>
-          <w:b/>
-          <w:sz w:val="24"/>
-          <w:szCs w:val="24"/>
-        </w:rPr>
-      </w:pPr>
-    </w:p>
-    <w:p>
-      <w:pPr>
-        <w:pStyle w:val="Prrafodelista"/>
-        <w:rPr>
-          <w:rFonts w:ascii="Arial" w:hAnsi="Arial" w:cs="Arial"/>
-          <w:b/>
-          <w:sz w:val="24"/>
-          <w:szCs w:val="24"/>
-        </w:rPr>
-      </w:pPr>
-    </w:p>
-    <w:p>
-      <w:pPr>
-        <w:pStyle w:val="Prrafodelista"/>
-        <w:rPr>
-          <w:rFonts w:ascii="Arial" w:hAnsi="Arial" w:cs="Arial"/>
-          <w:b/>
-          <w:sz w:val="24"/>
-          <w:szCs w:val="24"/>
-        </w:rPr>
-      </w:pPr>
-    </w:p>
-    <w:p>
-      <w:pPr>
-        <w:rPr>
-          <w:rFonts w:ascii="Arial" w:hAnsi="Arial" w:cs="Arial"/>
-          <w:b/>
-          <w:sz w:val="24"/>
-          <w:szCs w:val="24"/>
-        </w:rPr>
-      </w:pPr>
-    </w:p>
-    <w:p>
-      <w:pPr>
-        <w:rPr>
-          <w:rFonts w:ascii="Arial" w:hAnsi="Arial" w:cs="Arial"/>
-          <w:b/>
-          <w:sz w:val="24"/>
-          <w:szCs w:val="24"/>
-        </w:rPr>
-      </w:pPr>
-    </w:p>
-    <w:p>
-      <w:pPr>
-        <w:jc w:val="center"/>
-        <w:rPr>
-          <w:rFonts w:ascii="Arial" w:hAnsi="Arial" w:cs="Arial"/>
-          <w:b/>
-          <w:sz w:val="24"/>
-          <w:szCs w:val="24"/>
-        </w:rPr>
-      </w:pPr>
-    </w:p>
-    <w:p>
-      <w:pPr>
-        <w:jc w:val="center"/>
-        <w:rPr>
-          <w:rFonts w:ascii="Arial" w:hAnsi="Arial" w:cs="Arial"/>
-          <w:b/>
-          <w:sz w:val="24"/>
-          <w:szCs w:val="24"/>
-        </w:rPr>
-      </w:pPr>
-    </w:p>
-    <w:p>
-      <w:pPr>
-        <w:jc w:val="center"/>
+      <w:r>
+        <w:rPr>
+          <w:rFonts w:ascii="Arial" w:hAnsi="Arial" w:cs="Arial"/>
+          <w:b/>
+          <w:sz w:val="24"/>
+          <w:szCs w:val="24"/>
+        </w:rPr>
+        <w:t xml:space="preserve">Desorganización </w:t>
+      </w:r>
+    </w:p>
+    <w:p>
+      <w:pPr>
+        <w:rPr>
+          <w:rFonts w:ascii="Arial" w:hAnsi="Arial" w:cs="Arial"/>
+          <w:b/>
+          <w:sz w:val="24"/>
+          <w:szCs w:val="24"/>
+        </w:rPr>
+      </w:pPr>
+    </w:p>
+    <w:p>
+      <w:pPr>
+        <w:pStyle w:val="Prrafodelista"/>
+        <w:rPr>
+          <w:rFonts w:ascii="Arial" w:hAnsi="Arial" w:cs="Arial"/>
+          <w:b/>
+          <w:sz w:val="24"/>
+          <w:szCs w:val="24"/>
+        </w:rPr>
+      </w:pPr>
+    </w:p>
+    <w:p>
+      <w:pPr>
         <w:rPr>
           <w:rFonts w:ascii="Arial" w:hAnsi="Arial" w:cs="Arial"/>
           <w:b/>
@@ -4435,7 +4635,7 @@
                     </pic:cNvPicPr>
                   </pic:nvPicPr>
                   <pic:blipFill>
-                    <a:blip r:embed="rId13" cstate="print"/>
+                    <a:blip r:embed="rId12" cstate="print"/>
                     <a:srcRect/>
                     <a:stretch>
                       <a:fillRect/>
@@ -4497,7 +4697,7 @@
                     </pic:cNvPicPr>
                   </pic:nvPicPr>
                   <pic:blipFill>
-                    <a:blip r:embed="rId14" cstate="print"/>
+                    <a:blip r:embed="rId13" cstate="print"/>
                     <a:srcRect/>
                     <a:stretch>
                       <a:fillRect/>
@@ -4597,7 +4797,7 @@
                     </pic:cNvPicPr>
                   </pic:nvPicPr>
                   <pic:blipFill>
-                    <a:blip r:embed="rId15" cstate="print"/>
+                    <a:blip r:embed="rId14" cstate="print"/>
                     <a:srcRect/>
                     <a:stretch>
                       <a:fillRect/>
@@ -4773,6 +4973,7 @@
           <w:sz w:val="24"/>
           <w:szCs w:val="24"/>
         </w:rPr>
+        <w:lastRenderedPageBreak/>
         <w:t xml:space="preserve">2) ¿Alguna vez ha tenido algún tipo de accidente por este problema? </w:t>
       </w:r>
     </w:p>
@@ -4790,7 +4991,6 @@
           <w:sz w:val="24"/>
           <w:szCs w:val="24"/>
         </w:rPr>
-        <w:lastRenderedPageBreak/>
         <w:t xml:space="preserve">R/ En mi caso personal, aun no. Pero tengo compañeros de trabajo los </w:t>
       </w:r>
       <w:r>
@@ -5149,7 +5349,7 @@
           <w:szCs w:val="24"/>
         </w:rPr>
       </w:pPr>
-      <w:hyperlink r:id="rId16" w:history="1">
+      <w:hyperlink r:id="rId15" w:history="1">
         <w:r>
           <w:rPr>
             <w:rStyle w:val="Hipervnculo"/>
@@ -5236,12 +5436,12 @@
       </w:r>
     </w:p>
     <w:sectPr>
-      <w:headerReference w:type="even" r:id="rId17"/>
-      <w:headerReference w:type="default" r:id="rId18"/>
-      <w:footerReference w:type="even" r:id="rId19"/>
-      <w:footerReference w:type="default" r:id="rId20"/>
-      <w:headerReference w:type="first" r:id="rId21"/>
-      <w:footerReference w:type="first" r:id="rId22"/>
+      <w:headerReference w:type="even" r:id="rId16"/>
+      <w:headerReference w:type="default" r:id="rId17"/>
+      <w:footerReference w:type="even" r:id="rId18"/>
+      <w:footerReference w:type="default" r:id="rId19"/>
+      <w:headerReference w:type="first" r:id="rId20"/>
+      <w:footerReference w:type="first" r:id="rId21"/>
       <w:pgSz w:w="12240" w:h="15840"/>
       <w:pgMar w:top="1417" w:right="1701" w:bottom="1417" w:left="1701" w:header="708" w:footer="708" w:gutter="0"/>
       <w:cols w:space="708"/>
@@ -5252,7 +5452,7 @@
 </file>
 
 <file path=word/endnotes.xml><?xml version="1.0" encoding="utf-8"?>
-<w:endnotes xmlns:wpc="http://schemas.microsoft.com/office/word/2010/wordprocessingCanvas" xmlns:cx="http://schemas.microsoft.com/office/drawing/2014/chartex" xmlns:cx1="http://schemas.microsoft.com/office/drawing/2015/9/8/chartex" xmlns:cx2="http://schemas.microsoft.com/office/drawing/2015/10/21/chartex" xmlns:cx3="http://schemas.microsoft.com/office/drawing/2016/5/9/chartex" xmlns:cx4="http://schemas.microsoft.com/office/drawing/2016/5/10/chartex" xmlns:cx5="http://schemas.microsoft.com/office/drawing/2016/5/11/chartex" xmlns:mc="http://schemas.openxmlformats.org/markup-compatibility/2006" xmlns:o="urn:schemas-microsoft-com:office:office" xmlns:r="http://schemas.openxmlformats.org/officeDocument/2006/relationships" xmlns:m="http://schemas.openxmlformats.org/officeDocument/2006/math" xmlns:v="urn:schemas-microsoft-com:vml" xmlns:wp14="http://schemas.microsoft.com/office/word/2010/wordprocessingDrawing" xmlns:wp="http://schemas.openxmlformats.org/drawingml/2006/wordprocessingDrawing" xmlns:w10="urn:schemas-microsoft-com:office:word" xmlns:w="http://schemas.openxmlformats.org/wordprocessingml/2006/main" xmlns:w14="http://schemas.microsoft.com/office/word/2010/wordml" xmlns:w15="http://schemas.microsoft.com/office/word/2012/wordml" xmlns:w16se="http://schemas.microsoft.com/office/word/2015/wordml/symex" xmlns:wpg="http://schemas.microsoft.com/office/word/2010/wordprocessingGroup" xmlns:wpi="http://schemas.microsoft.com/office/word/2010/wordprocessingInk" xmlns:wne="http://schemas.microsoft.com/office/word/2006/wordml" xmlns:wps="http://schemas.microsoft.com/office/word/2010/wordprocessingShape" mc:Ignorable="w14 w15 w16se wp14">
+<w:endnotes xmlns:ve="http://schemas.openxmlformats.org/markup-compatibility/2006" xmlns:o="urn:schemas-microsoft-com:office:office" xmlns:r="http://schemas.openxmlformats.org/officeDocument/2006/relationships" xmlns:m="http://schemas.openxmlformats.org/officeDocument/2006/math" xmlns:v="urn:schemas-microsoft-com:vml" xmlns:wp="http://schemas.openxmlformats.org/drawingml/2006/wordprocessingDrawing" xmlns:w10="urn:schemas-microsoft-com:office:word" xmlns:w="http://schemas.openxmlformats.org/wordprocessingml/2006/main" xmlns:wne="http://schemas.microsoft.com/office/word/2006/wordml">
   <w:endnote w:type="separator" w:id="-1">
     <w:p>
       <w:pPr>
@@ -5277,7 +5477,7 @@
 </file>
 
 <file path=word/footer1.xml><?xml version="1.0" encoding="utf-8"?>
-<w:ftr xmlns:wpc="http://schemas.microsoft.com/office/word/2010/wordprocessingCanvas" xmlns:cx="http://schemas.microsoft.com/office/drawing/2014/chartex" xmlns:cx1="http://schemas.microsoft.com/office/drawing/2015/9/8/chartex" xmlns:cx2="http://schemas.microsoft.com/office/drawing/2015/10/21/chartex" xmlns:cx3="http://schemas.microsoft.com/office/drawing/2016/5/9/chartex" xmlns:cx4="http://schemas.microsoft.com/office/drawing/2016/5/10/chartex" xmlns:cx5="http://schemas.microsoft.com/office/drawing/2016/5/11/chartex" xmlns:mc="http://schemas.openxmlformats.org/markup-compatibility/2006" xmlns:o="urn:schemas-microsoft-com:office:office" xmlns:r="http://schemas.openxmlformats.org/officeDocument/2006/relationships" xmlns:m="http://schemas.openxmlformats.org/officeDocument/2006/math" xmlns:v="urn:schemas-microsoft-com:vml" xmlns:wp14="http://schemas.microsoft.com/office/word/2010/wordprocessingDrawing" xmlns:wp="http://schemas.openxmlformats.org/drawingml/2006/wordprocessingDrawing" xmlns:w10="urn:schemas-microsoft-com:office:word" xmlns:w="http://schemas.openxmlformats.org/wordprocessingml/2006/main" xmlns:w14="http://schemas.microsoft.com/office/word/2010/wordml" xmlns:w15="http://schemas.microsoft.com/office/word/2012/wordml" xmlns:w16se="http://schemas.microsoft.com/office/word/2015/wordml/symex" xmlns:wpg="http://schemas.microsoft.com/office/word/2010/wordprocessingGroup" xmlns:wpi="http://schemas.microsoft.com/office/word/2010/wordprocessingInk" xmlns:wne="http://schemas.microsoft.com/office/word/2006/wordml" xmlns:wps="http://schemas.microsoft.com/office/word/2010/wordprocessingShape" mc:Ignorable="w14 w15 w16se wp14">
+<w:ftr xmlns:ve="http://schemas.openxmlformats.org/markup-compatibility/2006" xmlns:o="urn:schemas-microsoft-com:office:office" xmlns:r="http://schemas.openxmlformats.org/officeDocument/2006/relationships" xmlns:m="http://schemas.openxmlformats.org/officeDocument/2006/math" xmlns:v="urn:schemas-microsoft-com:vml" xmlns:wp="http://schemas.openxmlformats.org/drawingml/2006/wordprocessingDrawing" xmlns:w10="urn:schemas-microsoft-com:office:word" xmlns:w="http://schemas.openxmlformats.org/wordprocessingml/2006/main" xmlns:wne="http://schemas.microsoft.com/office/word/2006/wordml">
   <w:p>
     <w:pPr>
       <w:pStyle w:val="Piedepgina"/>
@@ -5287,7 +5487,7 @@
 </file>
 
 <file path=word/footer2.xml><?xml version="1.0" encoding="utf-8"?>
-<w:ftr xmlns:wpc="http://schemas.microsoft.com/office/word/2010/wordprocessingCanvas" xmlns:cx="http://schemas.microsoft.com/office/drawing/2014/chartex" xmlns:cx1="http://schemas.microsoft.com/office/drawing/2015/9/8/chartex" xmlns:cx2="http://schemas.microsoft.com/office/drawing/2015/10/21/chartex" xmlns:cx3="http://schemas.microsoft.com/office/drawing/2016/5/9/chartex" xmlns:cx4="http://schemas.microsoft.com/office/drawing/2016/5/10/chartex" xmlns:cx5="http://schemas.microsoft.com/office/drawing/2016/5/11/chartex" xmlns:mc="http://schemas.openxmlformats.org/markup-compatibility/2006" xmlns:o="urn:schemas-microsoft-com:office:office" xmlns:r="http://schemas.openxmlformats.org/officeDocument/2006/relationships" xmlns:m="http://schemas.openxmlformats.org/officeDocument/2006/math" xmlns:v="urn:schemas-microsoft-com:vml" xmlns:wp14="http://schemas.microsoft.com/office/word/2010/wordprocessingDrawing" xmlns:wp="http://schemas.openxmlformats.org/drawingml/2006/wordprocessingDrawing" xmlns:w10="urn:schemas-microsoft-com:office:word" xmlns:w="http://schemas.openxmlformats.org/wordprocessingml/2006/main" xmlns:w14="http://schemas.microsoft.com/office/word/2010/wordml" xmlns:w15="http://schemas.microsoft.com/office/word/2012/wordml" xmlns:w16se="http://schemas.microsoft.com/office/word/2015/wordml/symex" xmlns:wpg="http://schemas.microsoft.com/office/word/2010/wordprocessingGroup" xmlns:wpi="http://schemas.microsoft.com/office/word/2010/wordprocessingInk" xmlns:wne="http://schemas.microsoft.com/office/word/2006/wordml" xmlns:wps="http://schemas.microsoft.com/office/word/2010/wordprocessingShape" mc:Ignorable="w14 w15 w16se wp14">
+<w:ftr xmlns:ve="http://schemas.openxmlformats.org/markup-compatibility/2006" xmlns:o="urn:schemas-microsoft-com:office:office" xmlns:r="http://schemas.openxmlformats.org/officeDocument/2006/relationships" xmlns:m="http://schemas.openxmlformats.org/officeDocument/2006/math" xmlns:v="urn:schemas-microsoft-com:vml" xmlns:wp="http://schemas.openxmlformats.org/drawingml/2006/wordprocessingDrawing" xmlns:w10="urn:schemas-microsoft-com:office:word" xmlns:w="http://schemas.openxmlformats.org/wordprocessingml/2006/main" xmlns:wne="http://schemas.microsoft.com/office/word/2006/wordml">
   <w:p>
     <w:pPr>
       <w:pStyle w:val="Piedepgina"/>
@@ -5297,7 +5497,7 @@
 </file>
 
 <file path=word/footer3.xml><?xml version="1.0" encoding="utf-8"?>
-<w:ftr xmlns:wpc="http://schemas.microsoft.com/office/word/2010/wordprocessingCanvas" xmlns:cx="http://schemas.microsoft.com/office/drawing/2014/chartex" xmlns:cx1="http://schemas.microsoft.com/office/drawing/2015/9/8/chartex" xmlns:cx2="http://schemas.microsoft.com/office/drawing/2015/10/21/chartex" xmlns:cx3="http://schemas.microsoft.com/office/drawing/2016/5/9/chartex" xmlns:cx4="http://schemas.microsoft.com/office/drawing/2016/5/10/chartex" xmlns:cx5="http://schemas.microsoft.com/office/drawing/2016/5/11/chartex" xmlns:mc="http://schemas.openxmlformats.org/markup-compatibility/2006" xmlns:o="urn:schemas-microsoft-com:office:office" xmlns:r="http://schemas.openxmlformats.org/officeDocument/2006/relationships" xmlns:m="http://schemas.openxmlformats.org/officeDocument/2006/math" xmlns:v="urn:schemas-microsoft-com:vml" xmlns:wp14="http://schemas.microsoft.com/office/word/2010/wordprocessingDrawing" xmlns:wp="http://schemas.openxmlformats.org/drawingml/2006/wordprocessingDrawing" xmlns:w10="urn:schemas-microsoft-com:office:word" xmlns:w="http://schemas.openxmlformats.org/wordprocessingml/2006/main" xmlns:w14="http://schemas.microsoft.com/office/word/2010/wordml" xmlns:w15="http://schemas.microsoft.com/office/word/2012/wordml" xmlns:w16se="http://schemas.microsoft.com/office/word/2015/wordml/symex" xmlns:wpg="http://schemas.microsoft.com/office/word/2010/wordprocessingGroup" xmlns:wpi="http://schemas.microsoft.com/office/word/2010/wordprocessingInk" xmlns:wne="http://schemas.microsoft.com/office/word/2006/wordml" xmlns:wps="http://schemas.microsoft.com/office/word/2010/wordprocessingShape" mc:Ignorable="w14 w15 w16se wp14">
+<w:ftr xmlns:ve="http://schemas.openxmlformats.org/markup-compatibility/2006" xmlns:o="urn:schemas-microsoft-com:office:office" xmlns:r="http://schemas.openxmlformats.org/officeDocument/2006/relationships" xmlns:m="http://schemas.openxmlformats.org/officeDocument/2006/math" xmlns:v="urn:schemas-microsoft-com:vml" xmlns:wp="http://schemas.openxmlformats.org/drawingml/2006/wordprocessingDrawing" xmlns:w10="urn:schemas-microsoft-com:office:word" xmlns:w="http://schemas.openxmlformats.org/wordprocessingml/2006/main" xmlns:wne="http://schemas.microsoft.com/office/word/2006/wordml">
   <w:p>
     <w:pPr>
       <w:pStyle w:val="Piedepgina"/>
@@ -5307,7 +5507,7 @@
 </file>
 
 <file path=word/footnotes.xml><?xml version="1.0" encoding="utf-8"?>
-<w:footnotes xmlns:wpc="http://schemas.microsoft.com/office/word/2010/wordprocessingCanvas" xmlns:cx="http://schemas.microsoft.com/office/drawing/2014/chartex" xmlns:cx1="http://schemas.microsoft.com/office/drawing/2015/9/8/chartex" xmlns:cx2="http://schemas.microsoft.com/office/drawing/2015/10/21/chartex" xmlns:cx3="http://schemas.microsoft.com/office/drawing/2016/5/9/chartex" xmlns:cx4="http://schemas.microsoft.com/office/drawing/2016/5/10/chartex" xmlns:cx5="http://schemas.microsoft.com/office/drawing/2016/5/11/chartex" xmlns:mc="http://schemas.openxmlformats.org/markup-compatibility/2006" xmlns:o="urn:schemas-microsoft-com:office:office" xmlns:r="http://schemas.openxmlformats.org/officeDocument/2006/relationships" xmlns:m="http://schemas.openxmlformats.org/officeDocument/2006/math" xmlns:v="urn:schemas-microsoft-com:vml" xmlns:wp14="http://schemas.microsoft.com/office/word/2010/wordprocessingDrawing" xmlns:wp="http://schemas.openxmlformats.org/drawingml/2006/wordprocessingDrawing" xmlns:w10="urn:schemas-microsoft-com:office:word" xmlns:w="http://schemas.openxmlformats.org/wordprocessingml/2006/main" xmlns:w14="http://schemas.microsoft.com/office/word/2010/wordml" xmlns:w15="http://schemas.microsoft.com/office/word/2012/wordml" xmlns:w16se="http://schemas.microsoft.com/office/word/2015/wordml/symex" xmlns:wpg="http://schemas.microsoft.com/office/word/2010/wordprocessingGroup" xmlns:wpi="http://schemas.microsoft.com/office/word/2010/wordprocessingInk" xmlns:wne="http://schemas.microsoft.com/office/word/2006/wordml" xmlns:wps="http://schemas.microsoft.com/office/word/2010/wordprocessingShape" mc:Ignorable="w14 w15 w16se wp14">
+<w:footnotes xmlns:ve="http://schemas.openxmlformats.org/markup-compatibility/2006" xmlns:o="urn:schemas-microsoft-com:office:office" xmlns:r="http://schemas.openxmlformats.org/officeDocument/2006/relationships" xmlns:m="http://schemas.openxmlformats.org/officeDocument/2006/math" xmlns:v="urn:schemas-microsoft-com:vml" xmlns:wp="http://schemas.openxmlformats.org/drawingml/2006/wordprocessingDrawing" xmlns:w10="urn:schemas-microsoft-com:office:word" xmlns:w="http://schemas.openxmlformats.org/wordprocessingml/2006/main" xmlns:wne="http://schemas.microsoft.com/office/word/2006/wordml">
   <w:footnote w:type="separator" w:id="-1">
     <w:p>
       <w:pPr>
@@ -5332,7 +5532,7 @@
 </file>
 
 <file path=word/header1.xml><?xml version="1.0" encoding="utf-8"?>
-<w:hdr xmlns:wpc="http://schemas.microsoft.com/office/word/2010/wordprocessingCanvas" xmlns:cx="http://schemas.microsoft.com/office/drawing/2014/chartex" xmlns:cx1="http://schemas.microsoft.com/office/drawing/2015/9/8/chartex" xmlns:cx2="http://schemas.microsoft.com/office/drawing/2015/10/21/chartex" xmlns:cx3="http://schemas.microsoft.com/office/drawing/2016/5/9/chartex" xmlns:cx4="http://schemas.microsoft.com/office/drawing/2016/5/10/chartex" xmlns:cx5="http://schemas.microsoft.com/office/drawing/2016/5/11/chartex" xmlns:mc="http://schemas.openxmlformats.org/markup-compatibility/2006" xmlns:o="urn:schemas-microsoft-com:office:office" xmlns:r="http://schemas.openxmlformats.org/officeDocument/2006/relationships" xmlns:m="http://schemas.openxmlformats.org/officeDocument/2006/math" xmlns:v="urn:schemas-microsoft-com:vml" xmlns:wp14="http://schemas.microsoft.com/office/word/2010/wordprocessingDrawing" xmlns:wp="http://schemas.openxmlformats.org/drawingml/2006/wordprocessingDrawing" xmlns:w10="urn:schemas-microsoft-com:office:word" xmlns:w="http://schemas.openxmlformats.org/wordprocessingml/2006/main" xmlns:w14="http://schemas.microsoft.com/office/word/2010/wordml" xmlns:w15="http://schemas.microsoft.com/office/word/2012/wordml" xmlns:w16se="http://schemas.microsoft.com/office/word/2015/wordml/symex" xmlns:wpg="http://schemas.microsoft.com/office/word/2010/wordprocessingGroup" xmlns:wpi="http://schemas.microsoft.com/office/word/2010/wordprocessingInk" xmlns:wne="http://schemas.microsoft.com/office/word/2006/wordml" xmlns:wps="http://schemas.microsoft.com/office/word/2010/wordprocessingShape" mc:Ignorable="w14 w15 w16se wp14">
+<w:hdr xmlns:ve="http://schemas.openxmlformats.org/markup-compatibility/2006" xmlns:o="urn:schemas-microsoft-com:office:office" xmlns:r="http://schemas.openxmlformats.org/officeDocument/2006/relationships" xmlns:m="http://schemas.openxmlformats.org/officeDocument/2006/math" xmlns:v="urn:schemas-microsoft-com:vml" xmlns:wp="http://schemas.openxmlformats.org/drawingml/2006/wordprocessingDrawing" xmlns:w10="urn:schemas-microsoft-com:office:word" xmlns:w="http://schemas.openxmlformats.org/wordprocessingml/2006/main" xmlns:wne="http://schemas.microsoft.com/office/word/2006/wordml">
   <w:p>
     <w:pPr>
       <w:pStyle w:val="Encabezado"/>
@@ -5373,7 +5573,7 @@
 </file>
 
 <file path=word/header2.xml><?xml version="1.0" encoding="utf-8"?>
-<w:hdr xmlns:wpc="http://schemas.microsoft.com/office/word/2010/wordprocessingCanvas" xmlns:cx="http://schemas.microsoft.com/office/drawing/2014/chartex" xmlns:cx1="http://schemas.microsoft.com/office/drawing/2015/9/8/chartex" xmlns:cx2="http://schemas.microsoft.com/office/drawing/2015/10/21/chartex" xmlns:cx3="http://schemas.microsoft.com/office/drawing/2016/5/9/chartex" xmlns:cx4="http://schemas.microsoft.com/office/drawing/2016/5/10/chartex" xmlns:cx5="http://schemas.microsoft.com/office/drawing/2016/5/11/chartex" xmlns:mc="http://schemas.openxmlformats.org/markup-compatibility/2006" xmlns:o="urn:schemas-microsoft-com:office:office" xmlns:r="http://schemas.openxmlformats.org/officeDocument/2006/relationships" xmlns:m="http://schemas.openxmlformats.org/officeDocument/2006/math" xmlns:v="urn:schemas-microsoft-com:vml" xmlns:wp14="http://schemas.microsoft.com/office/word/2010/wordprocessingDrawing" xmlns:wp="http://schemas.openxmlformats.org/drawingml/2006/wordprocessingDrawing" xmlns:w10="urn:schemas-microsoft-com:office:word" xmlns:w="http://schemas.openxmlformats.org/wordprocessingml/2006/main" xmlns:w14="http://schemas.microsoft.com/office/word/2010/wordml" xmlns:w15="http://schemas.microsoft.com/office/word/2012/wordml" xmlns:w16se="http://schemas.microsoft.com/office/word/2015/wordml/symex" xmlns:wpg="http://schemas.microsoft.com/office/word/2010/wordprocessingGroup" xmlns:wpi="http://schemas.microsoft.com/office/word/2010/wordprocessingInk" xmlns:wne="http://schemas.microsoft.com/office/word/2006/wordml" xmlns:wps="http://schemas.microsoft.com/office/word/2010/wordprocessingShape" mc:Ignorable="w14 w15 w16se wp14">
+<w:hdr xmlns:ve="http://schemas.openxmlformats.org/markup-compatibility/2006" xmlns:o="urn:schemas-microsoft-com:office:office" xmlns:r="http://schemas.openxmlformats.org/officeDocument/2006/relationships" xmlns:m="http://schemas.openxmlformats.org/officeDocument/2006/math" xmlns:v="urn:schemas-microsoft-com:vml" xmlns:wp="http://schemas.openxmlformats.org/drawingml/2006/wordprocessingDrawing" xmlns:w10="urn:schemas-microsoft-com:office:word" xmlns:w="http://schemas.openxmlformats.org/wordprocessingml/2006/main" xmlns:wne="http://schemas.microsoft.com/office/word/2006/wordml">
   <w:p>
     <w:pPr>
       <w:pStyle w:val="Encabezado"/>
@@ -5414,7 +5614,7 @@
 </file>
 
 <file path=word/header3.xml><?xml version="1.0" encoding="utf-8"?>
-<w:hdr xmlns:wpc="http://schemas.microsoft.com/office/word/2010/wordprocessingCanvas" xmlns:cx="http://schemas.microsoft.com/office/drawing/2014/chartex" xmlns:cx1="http://schemas.microsoft.com/office/drawing/2015/9/8/chartex" xmlns:cx2="http://schemas.microsoft.com/office/drawing/2015/10/21/chartex" xmlns:cx3="http://schemas.microsoft.com/office/drawing/2016/5/9/chartex" xmlns:cx4="http://schemas.microsoft.com/office/drawing/2016/5/10/chartex" xmlns:cx5="http://schemas.microsoft.com/office/drawing/2016/5/11/chartex" xmlns:mc="http://schemas.openxmlformats.org/markup-compatibility/2006" xmlns:o="urn:schemas-microsoft-com:office:office" xmlns:r="http://schemas.openxmlformats.org/officeDocument/2006/relationships" xmlns:m="http://schemas.openxmlformats.org/officeDocument/2006/math" xmlns:v="urn:schemas-microsoft-com:vml" xmlns:wp14="http://schemas.microsoft.com/office/word/2010/wordprocessingDrawing" xmlns:wp="http://schemas.openxmlformats.org/drawingml/2006/wordprocessingDrawing" xmlns:w10="urn:schemas-microsoft-com:office:word" xmlns:w="http://schemas.openxmlformats.org/wordprocessingml/2006/main" xmlns:w14="http://schemas.microsoft.com/office/word/2010/wordml" xmlns:w15="http://schemas.microsoft.com/office/word/2012/wordml" xmlns:w16se="http://schemas.microsoft.com/office/word/2015/wordml/symex" xmlns:wpg="http://schemas.microsoft.com/office/word/2010/wordprocessingGroup" xmlns:wpi="http://schemas.microsoft.com/office/word/2010/wordprocessingInk" xmlns:wne="http://schemas.microsoft.com/office/word/2006/wordml" xmlns:wps="http://schemas.microsoft.com/office/word/2010/wordprocessingShape" mc:Ignorable="w14 w15 w16se wp14">
+<w:hdr xmlns:ve="http://schemas.openxmlformats.org/markup-compatibility/2006" xmlns:o="urn:schemas-microsoft-com:office:office" xmlns:r="http://schemas.openxmlformats.org/officeDocument/2006/relationships" xmlns:m="http://schemas.openxmlformats.org/officeDocument/2006/math" xmlns:v="urn:schemas-microsoft-com:vml" xmlns:wp="http://schemas.openxmlformats.org/drawingml/2006/wordprocessingDrawing" xmlns:w10="urn:schemas-microsoft-com:office:word" xmlns:w="http://schemas.openxmlformats.org/wordprocessingml/2006/main" xmlns:wne="http://schemas.microsoft.com/office/word/2006/wordml">
   <w:p>
     <w:pPr>
       <w:pStyle w:val="Encabezado"/>
@@ -5455,8 +5655,8 @@
 </file>
 
 <file path=word/numbering.xml><?xml version="1.0" encoding="utf-8"?>
-<w:numbering xmlns:wpc="http://schemas.microsoft.com/office/word/2010/wordprocessingCanvas" xmlns:cx="http://schemas.microsoft.com/office/drawing/2014/chartex" xmlns:cx1="http://schemas.microsoft.com/office/drawing/2015/9/8/chartex" xmlns:cx2="http://schemas.microsoft.com/office/drawing/2015/10/21/chartex" xmlns:cx3="http://schemas.microsoft.com/office/drawing/2016/5/9/chartex" xmlns:cx4="http://schemas.microsoft.com/office/drawing/2016/5/10/chartex" xmlns:cx5="http://schemas.microsoft.com/office/drawing/2016/5/11/chartex" xmlns:mc="http://schemas.openxmlformats.org/markup-compatibility/2006" xmlns:o="urn:schemas-microsoft-com:office:office" xmlns:r="http://schemas.openxmlformats.org/officeDocument/2006/relationships" xmlns:m="http://schemas.openxmlformats.org/officeDocument/2006/math" xmlns:v="urn:schemas-microsoft-com:vml" xmlns:wp14="http://schemas.microsoft.com/office/word/2010/wordprocessingDrawing" xmlns:wp="http://schemas.openxmlformats.org/drawingml/2006/wordprocessingDrawing" xmlns:w10="urn:schemas-microsoft-com:office:word" xmlns:w="http://schemas.openxmlformats.org/wordprocessingml/2006/main" xmlns:w14="http://schemas.microsoft.com/office/word/2010/wordml" xmlns:w15="http://schemas.microsoft.com/office/word/2012/wordml" xmlns:w16se="http://schemas.microsoft.com/office/word/2015/wordml/symex" xmlns:wpg="http://schemas.microsoft.com/office/word/2010/wordprocessingGroup" xmlns:wpi="http://schemas.microsoft.com/office/word/2010/wordprocessingInk" xmlns:wne="http://schemas.microsoft.com/office/word/2006/wordml" xmlns:wps="http://schemas.microsoft.com/office/word/2010/wordprocessingShape" mc:Ignorable="w14 w15 w16se wp14">
-  <w:abstractNum w:abstractNumId="0" w15:restartNumberingAfterBreak="0">
+<w:numbering xmlns:ve="http://schemas.openxmlformats.org/markup-compatibility/2006" xmlns:o="urn:schemas-microsoft-com:office:office" xmlns:r="http://schemas.openxmlformats.org/officeDocument/2006/relationships" xmlns:m="http://schemas.openxmlformats.org/officeDocument/2006/math" xmlns:v="urn:schemas-microsoft-com:vml" xmlns:wp="http://schemas.openxmlformats.org/drawingml/2006/wordprocessingDrawing" xmlns:w10="urn:schemas-microsoft-com:office:word" xmlns:w="http://schemas.openxmlformats.org/wordprocessingml/2006/main" xmlns:wne="http://schemas.microsoft.com/office/word/2006/wordml">
+  <w:abstractNum w:abstractNumId="0">
     <w:nsid w:val="03C41709"/>
     <w:multiLevelType w:val="hybridMultilevel"/>
     <w:tmpl w:val="67AEF310"/>
@@ -5545,7 +5745,7 @@
       </w:pPr>
     </w:lvl>
   </w:abstractNum>
-  <w:abstractNum w:abstractNumId="1" w15:restartNumberingAfterBreak="0">
+  <w:abstractNum w:abstractNumId="1">
     <w:nsid w:val="0C17751C"/>
     <w:multiLevelType w:val="multilevel"/>
     <w:tmpl w:val="240A001F"/>
@@ -5631,7 +5831,7 @@
       </w:pPr>
     </w:lvl>
   </w:abstractNum>
-  <w:abstractNum w:abstractNumId="2" w15:restartNumberingAfterBreak="0">
+  <w:abstractNum w:abstractNumId="2">
     <w:nsid w:val="0EC679D8"/>
     <w:multiLevelType w:val="multilevel"/>
     <w:tmpl w:val="240A001F"/>
@@ -5717,7 +5917,7 @@
       </w:pPr>
     </w:lvl>
   </w:abstractNum>
-  <w:abstractNum w:abstractNumId="3" w15:restartNumberingAfterBreak="0">
+  <w:abstractNum w:abstractNumId="3">
     <w:nsid w:val="12556DB7"/>
     <w:multiLevelType w:val="multilevel"/>
     <w:tmpl w:val="240A001F"/>
@@ -5803,7 +6003,7 @@
       </w:pPr>
     </w:lvl>
   </w:abstractNum>
-  <w:abstractNum w:abstractNumId="4" w15:restartNumberingAfterBreak="0">
+  <w:abstractNum w:abstractNumId="4">
     <w:nsid w:val="174F6997"/>
     <w:multiLevelType w:val="hybridMultilevel"/>
     <w:tmpl w:val="2E5A849E"/>
@@ -5889,7 +6089,7 @@
       </w:pPr>
     </w:lvl>
   </w:abstractNum>
-  <w:abstractNum w:abstractNumId="5" w15:restartNumberingAfterBreak="0">
+  <w:abstractNum w:abstractNumId="5">
     <w:nsid w:val="1EB36593"/>
     <w:multiLevelType w:val="hybridMultilevel"/>
     <w:tmpl w:val="D2A214CA"/>
@@ -5978,7 +6178,7 @@
       </w:pPr>
     </w:lvl>
   </w:abstractNum>
-  <w:abstractNum w:abstractNumId="6" w15:restartNumberingAfterBreak="0">
+  <w:abstractNum w:abstractNumId="6">
     <w:nsid w:val="2293095A"/>
     <w:multiLevelType w:val="hybridMultilevel"/>
     <w:tmpl w:val="C696206A"/>
@@ -6091,7 +6291,7 @@
       </w:rPr>
     </w:lvl>
   </w:abstractNum>
-  <w:abstractNum w:abstractNumId="7" w15:restartNumberingAfterBreak="0">
+  <w:abstractNum w:abstractNumId="7">
     <w:nsid w:val="22D44F19"/>
     <w:multiLevelType w:val="multilevel"/>
     <w:tmpl w:val="01A46A72"/>
@@ -6221,7 +6421,96 @@
       </w:rPr>
     </w:lvl>
   </w:abstractNum>
-  <w:abstractNum w:abstractNumId="8" w15:restartNumberingAfterBreak="0">
+  <w:abstractNum w:abstractNumId="8">
+    <w:nsid w:val="26F717C3"/>
+    <w:multiLevelType w:val="hybridMultilevel"/>
+    <w:tmpl w:val="9F34FA4E"/>
+    <w:lvl w:ilvl="0" w:tplc="240A000F">
+      <w:start w:val="3"/>
+      <w:numFmt w:val="decimal"/>
+      <w:lvlText w:val="%1."/>
+      <w:lvlJc w:val="left"/>
+      <w:pPr>
+        <w:ind w:left="720" w:hanging="360"/>
+      </w:pPr>
+      <w:rPr>
+        <w:rFonts w:hint="default"/>
+      </w:rPr>
+    </w:lvl>
+    <w:lvl w:ilvl="1" w:tplc="240A0019" w:tentative="1">
+      <w:start w:val="1"/>
+      <w:numFmt w:val="lowerLetter"/>
+      <w:lvlText w:val="%2."/>
+      <w:lvlJc w:val="left"/>
+      <w:pPr>
+        <w:ind w:left="1440" w:hanging="360"/>
+      </w:pPr>
+    </w:lvl>
+    <w:lvl w:ilvl="2" w:tplc="240A001B" w:tentative="1">
+      <w:start w:val="1"/>
+      <w:numFmt w:val="lowerRoman"/>
+      <w:lvlText w:val="%3."/>
+      <w:lvlJc w:val="right"/>
+      <w:pPr>
+        <w:ind w:left="2160" w:hanging="180"/>
+      </w:pPr>
+    </w:lvl>
+    <w:lvl w:ilvl="3" w:tplc="240A000F" w:tentative="1">
+      <w:start w:val="1"/>
+      <w:numFmt w:val="decimal"/>
+      <w:lvlText w:val="%4."/>
+      <w:lvlJc w:val="left"/>
+      <w:pPr>
+        <w:ind w:left="2880" w:hanging="360"/>
+      </w:pPr>
+    </w:lvl>
+    <w:lvl w:ilvl="4" w:tplc="240A0019" w:tentative="1">
+      <w:start w:val="1"/>
+      <w:numFmt w:val="lowerLetter"/>
+      <w:lvlText w:val="%5."/>
+      <w:lvlJc w:val="left"/>
+      <w:pPr>
+        <w:ind w:left="3600" w:hanging="360"/>
+      </w:pPr>
+    </w:lvl>
+    <w:lvl w:ilvl="5" w:tplc="240A001B" w:tentative="1">
+      <w:start w:val="1"/>
+      <w:numFmt w:val="lowerRoman"/>
+      <w:lvlText w:val="%6."/>
+      <w:lvlJc w:val="right"/>
+      <w:pPr>
+        <w:ind w:left="4320" w:hanging="180"/>
+      </w:pPr>
+    </w:lvl>
+    <w:lvl w:ilvl="6" w:tplc="240A000F" w:tentative="1">
+      <w:start w:val="1"/>
+      <w:numFmt w:val="decimal"/>
+      <w:lvlText w:val="%7."/>
+      <w:lvlJc w:val="left"/>
+      <w:pPr>
+        <w:ind w:left="5040" w:hanging="360"/>
+      </w:pPr>
+    </w:lvl>
+    <w:lvl w:ilvl="7" w:tplc="240A0019" w:tentative="1">
+      <w:start w:val="1"/>
+      <w:numFmt w:val="lowerLetter"/>
+      <w:lvlText w:val="%8."/>
+      <w:lvlJc w:val="left"/>
+      <w:pPr>
+        <w:ind w:left="5760" w:hanging="360"/>
+      </w:pPr>
+    </w:lvl>
+    <w:lvl w:ilvl="8" w:tplc="240A001B" w:tentative="1">
+      <w:start w:val="1"/>
+      <w:numFmt w:val="lowerRoman"/>
+      <w:lvlText w:val="%9."/>
+      <w:lvlJc w:val="right"/>
+      <w:pPr>
+        <w:ind w:left="6480" w:hanging="180"/>
+      </w:pPr>
+    </w:lvl>
+  </w:abstractNum>
+  <w:abstractNum w:abstractNumId="9">
     <w:nsid w:val="30CF23C0"/>
     <w:multiLevelType w:val="multilevel"/>
     <w:tmpl w:val="240A001F"/>
@@ -6307,7 +6596,7 @@
       </w:pPr>
     </w:lvl>
   </w:abstractNum>
-  <w:abstractNum w:abstractNumId="9" w15:restartNumberingAfterBreak="0">
+  <w:abstractNum w:abstractNumId="10">
     <w:nsid w:val="46241363"/>
     <w:multiLevelType w:val="hybridMultilevel"/>
     <w:tmpl w:val="E3864ACE"/>
@@ -6393,7 +6682,7 @@
       </w:pPr>
     </w:lvl>
   </w:abstractNum>
-  <w:abstractNum w:abstractNumId="10" w15:restartNumberingAfterBreak="0">
+  <w:abstractNum w:abstractNumId="11">
     <w:nsid w:val="49B02619"/>
     <w:multiLevelType w:val="hybridMultilevel"/>
     <w:tmpl w:val="D6762BBC"/>
@@ -6482,7 +6771,7 @@
       </w:pPr>
     </w:lvl>
   </w:abstractNum>
-  <w:abstractNum w:abstractNumId="11" w15:restartNumberingAfterBreak="0">
+  <w:abstractNum w:abstractNumId="12">
     <w:nsid w:val="4C3F64EC"/>
     <w:multiLevelType w:val="hybridMultilevel"/>
     <w:tmpl w:val="9404C35A"/>
@@ -6572,7 +6861,7 @@
       </w:pPr>
     </w:lvl>
   </w:abstractNum>
-  <w:abstractNum w:abstractNumId="12" w15:restartNumberingAfterBreak="0">
+  <w:abstractNum w:abstractNumId="13">
     <w:nsid w:val="5AFE0496"/>
     <w:multiLevelType w:val="multilevel"/>
     <w:tmpl w:val="3ED6260C"/>
@@ -6694,7 +6983,7 @@
       </w:rPr>
     </w:lvl>
   </w:abstractNum>
-  <w:abstractNum w:abstractNumId="13" w15:restartNumberingAfterBreak="0">
+  <w:abstractNum w:abstractNumId="14">
     <w:nsid w:val="5D375CFB"/>
     <w:multiLevelType w:val="hybridMultilevel"/>
     <w:tmpl w:val="BFEE8154"/>
@@ -6807,7 +7096,7 @@
       </w:rPr>
     </w:lvl>
   </w:abstractNum>
-  <w:abstractNum w:abstractNumId="14" w15:restartNumberingAfterBreak="0">
+  <w:abstractNum w:abstractNumId="15">
     <w:nsid w:val="5FE76C79"/>
     <w:multiLevelType w:val="hybridMultilevel"/>
     <w:tmpl w:val="1932E152"/>
@@ -6896,7 +7185,7 @@
       </w:pPr>
     </w:lvl>
   </w:abstractNum>
-  <w:abstractNum w:abstractNumId="15" w15:restartNumberingAfterBreak="0">
+  <w:abstractNum w:abstractNumId="16">
     <w:nsid w:val="6A0B70D5"/>
     <w:multiLevelType w:val="multilevel"/>
     <w:tmpl w:val="240A001F"/>
@@ -6989,13 +7278,13 @@
     <w:abstractNumId w:val="6"/>
   </w:num>
   <w:num w:numId="3">
-    <w:abstractNumId w:val="13"/>
+    <w:abstractNumId w:val="14"/>
   </w:num>
   <w:num w:numId="4">
     <w:abstractNumId w:val="3"/>
   </w:num>
   <w:num w:numId="5">
-    <w:abstractNumId w:val="15"/>
+    <w:abstractNumId w:val="16"/>
   </w:num>
   <w:num w:numId="6">
     <w:abstractNumId w:val="2"/>
@@ -7007,34 +7296,37 @@
     <w:abstractNumId w:val="7"/>
   </w:num>
   <w:num w:numId="9">
-    <w:abstractNumId w:val="11"/>
+    <w:abstractNumId w:val="12"/>
   </w:num>
   <w:num w:numId="10">
     <w:abstractNumId w:val="1"/>
   </w:num>
   <w:num w:numId="11">
-    <w:abstractNumId w:val="8"/>
+    <w:abstractNumId w:val="9"/>
   </w:num>
   <w:num w:numId="12">
-    <w:abstractNumId w:val="12"/>
+    <w:abstractNumId w:val="13"/>
   </w:num>
   <w:num w:numId="13">
-    <w:abstractNumId w:val="9"/>
+    <w:abstractNumId w:val="10"/>
   </w:num>
   <w:num w:numId="14">
-    <w:abstractNumId w:val="10"/>
+    <w:abstractNumId w:val="11"/>
   </w:num>
   <w:num w:numId="15">
-    <w:abstractNumId w:val="14"/>
+    <w:abstractNumId w:val="15"/>
   </w:num>
   <w:num w:numId="16">
     <w:abstractNumId w:val="0"/>
+  </w:num>
+  <w:num w:numId="17">
+    <w:abstractNumId w:val="8"/>
   </w:num>
 </w:numbering>
 </file>
 
 <file path=word/styles.xml><?xml version="1.0" encoding="utf-8"?>
-<w:styles xmlns:mc="http://schemas.openxmlformats.org/markup-compatibility/2006" xmlns:r="http://schemas.openxmlformats.org/officeDocument/2006/relationships" xmlns:w="http://schemas.openxmlformats.org/wordprocessingml/2006/main" xmlns:w14="http://schemas.microsoft.com/office/word/2010/wordml" xmlns:w15="http://schemas.microsoft.com/office/word/2012/wordml" xmlns:w16se="http://schemas.microsoft.com/office/word/2015/wordml/symex" mc:Ignorable="w14 w15 w16se">
+<w:styles xmlns:r="http://schemas.openxmlformats.org/officeDocument/2006/relationships" xmlns:w="http://schemas.openxmlformats.org/wordprocessingml/2006/main">
   <w:docDefaults>
     <w:rPrDefault>
       <w:rPr>
@@ -7050,380 +7342,144 @@
       </w:pPr>
     </w:pPrDefault>
   </w:docDefaults>
-  <w:latentStyles w:defLockedState="0" w:defUIPriority="99" w:defSemiHidden="0" w:defUnhideWhenUsed="0" w:defQFormat="0" w:count="373">
-    <w:lsdException w:name="Normal" w:uiPriority="0" w:qFormat="1"/>
-    <w:lsdException w:name="heading 1" w:uiPriority="9" w:qFormat="1"/>
-    <w:lsdException w:name="heading 2" w:semiHidden="1" w:uiPriority="9" w:unhideWhenUsed="1" w:qFormat="1"/>
-    <w:lsdException w:name="heading 3" w:semiHidden="1" w:uiPriority="9" w:unhideWhenUsed="1" w:qFormat="1"/>
-    <w:lsdException w:name="heading 4" w:semiHidden="1" w:uiPriority="9" w:unhideWhenUsed="1" w:qFormat="1"/>
-    <w:lsdException w:name="heading 5" w:semiHidden="1" w:uiPriority="9" w:unhideWhenUsed="1" w:qFormat="1"/>
-    <w:lsdException w:name="heading 6" w:semiHidden="1" w:uiPriority="9" w:unhideWhenUsed="1" w:qFormat="1"/>
-    <w:lsdException w:name="heading 7" w:semiHidden="1" w:uiPriority="9" w:unhideWhenUsed="1" w:qFormat="1"/>
-    <w:lsdException w:name="heading 8" w:semiHidden="1" w:uiPriority="9" w:unhideWhenUsed="1" w:qFormat="1"/>
-    <w:lsdException w:name="heading 9" w:semiHidden="1" w:uiPriority="9" w:unhideWhenUsed="1" w:qFormat="1"/>
-    <w:lsdException w:name="index 1" w:semiHidden="1" w:unhideWhenUsed="1"/>
-    <w:lsdException w:name="index 2" w:semiHidden="1" w:unhideWhenUsed="1"/>
-    <w:lsdException w:name="index 3" w:semiHidden="1" w:unhideWhenUsed="1"/>
-    <w:lsdException w:name="index 4" w:semiHidden="1" w:unhideWhenUsed="1"/>
-    <w:lsdException w:name="index 5" w:semiHidden="1" w:unhideWhenUsed="1"/>
-    <w:lsdException w:name="index 6" w:semiHidden="1" w:unhideWhenUsed="1"/>
-    <w:lsdException w:name="index 7" w:semiHidden="1" w:unhideWhenUsed="1"/>
-    <w:lsdException w:name="index 8" w:semiHidden="1" w:unhideWhenUsed="1"/>
-    <w:lsdException w:name="index 9" w:semiHidden="1" w:unhideWhenUsed="1"/>
-    <w:lsdException w:name="toc 1" w:semiHidden="1" w:uiPriority="39" w:unhideWhenUsed="1"/>
-    <w:lsdException w:name="toc 2" w:semiHidden="1" w:uiPriority="39" w:unhideWhenUsed="1"/>
-    <w:lsdException w:name="toc 3" w:semiHidden="1" w:uiPriority="39" w:unhideWhenUsed="1"/>
-    <w:lsdException w:name="toc 4" w:semiHidden="1" w:uiPriority="39" w:unhideWhenUsed="1"/>
-    <w:lsdException w:name="toc 5" w:semiHidden="1" w:uiPriority="39" w:unhideWhenUsed="1"/>
-    <w:lsdException w:name="toc 6" w:semiHidden="1" w:uiPriority="39" w:unhideWhenUsed="1"/>
-    <w:lsdException w:name="toc 7" w:semiHidden="1" w:uiPriority="39" w:unhideWhenUsed="1"/>
-    <w:lsdException w:name="toc 8" w:semiHidden="1" w:uiPriority="39" w:unhideWhenUsed="1"/>
-    <w:lsdException w:name="toc 9" w:semiHidden="1" w:uiPriority="39" w:unhideWhenUsed="1"/>
-    <w:lsdException w:name="Normal Indent" w:semiHidden="1" w:unhideWhenUsed="1"/>
-    <w:lsdException w:name="footnote text" w:semiHidden="1" w:unhideWhenUsed="1"/>
-    <w:lsdException w:name="annotation text" w:semiHidden="1" w:unhideWhenUsed="1"/>
-    <w:lsdException w:name="header" w:semiHidden="1" w:unhideWhenUsed="1"/>
-    <w:lsdException w:name="footer" w:semiHidden="1" w:unhideWhenUsed="1"/>
-    <w:lsdException w:name="index heading" w:semiHidden="1" w:unhideWhenUsed="1"/>
-    <w:lsdException w:name="caption" w:semiHidden="1" w:uiPriority="35" w:unhideWhenUsed="1" w:qFormat="1"/>
-    <w:lsdException w:name="table of figures" w:semiHidden="1" w:unhideWhenUsed="1"/>
-    <w:lsdException w:name="envelope address" w:semiHidden="1" w:unhideWhenUsed="1"/>
-    <w:lsdException w:name="envelope return" w:semiHidden="1" w:unhideWhenUsed="1"/>
-    <w:lsdException w:name="footnote reference" w:semiHidden="1" w:unhideWhenUsed="1"/>
-    <w:lsdException w:name="annotation reference" w:semiHidden="1" w:unhideWhenUsed="1"/>
-    <w:lsdException w:name="line number" w:semiHidden="1" w:unhideWhenUsed="1"/>
-    <w:lsdException w:name="page number" w:semiHidden="1" w:unhideWhenUsed="1"/>
-    <w:lsdException w:name="endnote reference" w:semiHidden="1" w:unhideWhenUsed="1"/>
-    <w:lsdException w:name="endnote text" w:semiHidden="1" w:unhideWhenUsed="1"/>
-    <w:lsdException w:name="table of authorities" w:semiHidden="1" w:unhideWhenUsed="1"/>
-    <w:lsdException w:name="macro" w:semiHidden="1" w:unhideWhenUsed="1"/>
-    <w:lsdException w:name="toa heading" w:semiHidden="1" w:unhideWhenUsed="1"/>
-    <w:lsdException w:name="List" w:semiHidden="1" w:unhideWhenUsed="1"/>
-    <w:lsdException w:name="List Bullet" w:semiHidden="1" w:unhideWhenUsed="1"/>
-    <w:lsdException w:name="List Number" w:semiHidden="1" w:unhideWhenUsed="1"/>
-    <w:lsdException w:name="List 2" w:semiHidden="1" w:unhideWhenUsed="1"/>
-    <w:lsdException w:name="List 3" w:semiHidden="1" w:unhideWhenUsed="1"/>
-    <w:lsdException w:name="List 4" w:semiHidden="1" w:unhideWhenUsed="1"/>
-    <w:lsdException w:name="List 5" w:semiHidden="1" w:unhideWhenUsed="1"/>
-    <w:lsdException w:name="List Bullet 2" w:semiHidden="1" w:unhideWhenUsed="1"/>
-    <w:lsdException w:name="List Bullet 3" w:semiHidden="1" w:unhideWhenUsed="1"/>
-    <w:lsdException w:name="List Bullet 4" w:semiHidden="1" w:unhideWhenUsed="1"/>
-    <w:lsdException w:name="List Bullet 5" w:semiHidden="1" w:unhideWhenUsed="1"/>
-    <w:lsdException w:name="List Number 2" w:semiHidden="1" w:unhideWhenUsed="1"/>
-    <w:lsdException w:name="List Number 3" w:semiHidden="1" w:unhideWhenUsed="1"/>
-    <w:lsdException w:name="List Number 4" w:semiHidden="1" w:unhideWhenUsed="1"/>
-    <w:lsdException w:name="List Number 5" w:semiHidden="1" w:unhideWhenUsed="1"/>
-    <w:lsdException w:name="Title" w:uiPriority="10" w:qFormat="1"/>
-    <w:lsdException w:name="Closing" w:semiHidden="1" w:unhideWhenUsed="1"/>
-    <w:lsdException w:name="Signature" w:semiHidden="1" w:unhideWhenUsed="1"/>
-    <w:lsdException w:name="Default Paragraph Font" w:semiHidden="1" w:uiPriority="1" w:unhideWhenUsed="1"/>
-    <w:lsdException w:name="Body Text" w:semiHidden="1" w:unhideWhenUsed="1"/>
-    <w:lsdException w:name="Body Text Indent" w:semiHidden="1" w:unhideWhenUsed="1"/>
-    <w:lsdException w:name="List Continue" w:semiHidden="1" w:unhideWhenUsed="1"/>
-    <w:lsdException w:name="List Continue 2" w:semiHidden="1" w:unhideWhenUsed="1"/>
-    <w:lsdException w:name="List Continue 3" w:semiHidden="1" w:unhideWhenUsed="1"/>
-    <w:lsdException w:name="List Continue 4" w:semiHidden="1" w:unhideWhenUsed="1"/>
-    <w:lsdException w:name="List Continue 5" w:semiHidden="1" w:unhideWhenUsed="1"/>
-    <w:lsdException w:name="Message Header" w:semiHidden="1" w:unhideWhenUsed="1"/>
-    <w:lsdException w:name="Subtitle" w:uiPriority="11" w:qFormat="1"/>
-    <w:lsdException w:name="Salutation" w:semiHidden="1" w:unhideWhenUsed="1"/>
-    <w:lsdException w:name="Date" w:semiHidden="1" w:unhideWhenUsed="1"/>
-    <w:lsdException w:name="Body Text First Indent" w:semiHidden="1" w:unhideWhenUsed="1"/>
-    <w:lsdException w:name="Body Text First Indent 2" w:semiHidden="1" w:unhideWhenUsed="1"/>
-    <w:lsdException w:name="Note Heading" w:semiHidden="1" w:unhideWhenUsed="1"/>
-    <w:lsdException w:name="Body Text 2" w:semiHidden="1" w:unhideWhenUsed="1"/>
-    <w:lsdException w:name="Body Text 3" w:semiHidden="1" w:unhideWhenUsed="1"/>
-    <w:lsdException w:name="Body Text Indent 2" w:semiHidden="1" w:unhideWhenUsed="1"/>
-    <w:lsdException w:name="Body Text Indent 3" w:semiHidden="1" w:unhideWhenUsed="1"/>
-    <w:lsdException w:name="Block Text" w:semiHidden="1" w:unhideWhenUsed="1"/>
-    <w:lsdException w:name="Hyperlink" w:semiHidden="1" w:unhideWhenUsed="1"/>
-    <w:lsdException w:name="FollowedHyperlink" w:semiHidden="1" w:unhideWhenUsed="1"/>
-    <w:lsdException w:name="Strong" w:uiPriority="22" w:qFormat="1"/>
-    <w:lsdException w:name="Emphasis" w:uiPriority="20" w:qFormat="1"/>
-    <w:lsdException w:name="Document Map" w:semiHidden="1" w:unhideWhenUsed="1"/>
-    <w:lsdException w:name="Plain Text" w:semiHidden="1" w:unhideWhenUsed="1"/>
-    <w:lsdException w:name="E-mail Signature" w:semiHidden="1" w:unhideWhenUsed="1"/>
-    <w:lsdException w:name="HTML Top of Form" w:semiHidden="1" w:unhideWhenUsed="1"/>
-    <w:lsdException w:name="HTML Bottom of Form" w:semiHidden="1" w:unhideWhenUsed="1"/>
-    <w:lsdException w:name="Normal (Web)" w:semiHidden="1" w:unhideWhenUsed="1"/>
-    <w:lsdException w:name="HTML Acronym" w:semiHidden="1" w:unhideWhenUsed="1"/>
-    <w:lsdException w:name="HTML Address" w:semiHidden="1" w:unhideWhenUsed="1"/>
-    <w:lsdException w:name="HTML Cite" w:semiHidden="1" w:unhideWhenUsed="1"/>
-    <w:lsdException w:name="HTML Code" w:semiHidden="1" w:unhideWhenUsed="1"/>
-    <w:lsdException w:name="HTML Definition" w:semiHidden="1" w:unhideWhenUsed="1"/>
-    <w:lsdException w:name="HTML Keyboard" w:semiHidden="1" w:unhideWhenUsed="1"/>
-    <w:lsdException w:name="HTML Preformatted" w:semiHidden="1" w:unhideWhenUsed="1"/>
-    <w:lsdException w:name="HTML Sample" w:semiHidden="1" w:unhideWhenUsed="1"/>
-    <w:lsdException w:name="HTML Typewriter" w:semiHidden="1" w:unhideWhenUsed="1"/>
-    <w:lsdException w:name="HTML Variable" w:semiHidden="1" w:unhideWhenUsed="1"/>
-    <w:lsdException w:name="Normal Table" w:semiHidden="1" w:unhideWhenUsed="1"/>
-    <w:lsdException w:name="annotation subject" w:semiHidden="1" w:unhideWhenUsed="1"/>
-    <w:lsdException w:name="No List" w:semiHidden="1" w:unhideWhenUsed="1"/>
-    <w:lsdException w:name="Outline List 1" w:semiHidden="1" w:unhideWhenUsed="1"/>
-    <w:lsdException w:name="Outline List 2" w:semiHidden="1" w:unhideWhenUsed="1"/>
-    <w:lsdException w:name="Outline List 3" w:semiHidden="1" w:unhideWhenUsed="1"/>
-    <w:lsdException w:name="Table Simple 1" w:semiHidden="1" w:unhideWhenUsed="1"/>
-    <w:lsdException w:name="Table Simple 2" w:semiHidden="1" w:unhideWhenUsed="1"/>
-    <w:lsdException w:name="Table Simple 3" w:semiHidden="1" w:unhideWhenUsed="1"/>
-    <w:lsdException w:name="Table Classic 1" w:semiHidden="1" w:unhideWhenUsed="1"/>
-    <w:lsdException w:name="Table Classic 2" w:semiHidden="1" w:unhideWhenUsed="1"/>
-    <w:lsdException w:name="Table Classic 3" w:semiHidden="1" w:unhideWhenUsed="1"/>
-    <w:lsdException w:name="Table Classic 4" w:semiHidden="1" w:unhideWhenUsed="1"/>
-    <w:lsdException w:name="Table Colorful 1" w:semiHidden="1" w:unhideWhenUsed="1"/>
-    <w:lsdException w:name="Table Colorful 2" w:semiHidden="1" w:unhideWhenUsed="1"/>
-    <w:lsdException w:name="Table Colorful 3" w:semiHidden="1" w:unhideWhenUsed="1"/>
-    <w:lsdException w:name="Table Columns 1" w:semiHidden="1" w:unhideWhenUsed="1"/>
-    <w:lsdException w:name="Table Columns 2" w:semiHidden="1" w:unhideWhenUsed="1"/>
-    <w:lsdException w:name="Table Columns 3" w:semiHidden="1" w:unhideWhenUsed="1"/>
-    <w:lsdException w:name="Table Columns 4" w:semiHidden="1" w:unhideWhenUsed="1"/>
-    <w:lsdException w:name="Table Columns 5" w:semiHidden="1" w:unhideWhenUsed="1"/>
-    <w:lsdException w:name="Table Grid 1" w:semiHidden="1" w:unhideWhenUsed="1"/>
-    <w:lsdException w:name="Table Grid 2" w:semiHidden="1" w:unhideWhenUsed="1"/>
-    <w:lsdException w:name="Table Grid 3" w:semiHidden="1" w:unhideWhenUsed="1"/>
-    <w:lsdException w:name="Table Grid 4" w:semiHidden="1" w:unhideWhenUsed="1"/>
-    <w:lsdException w:name="Table Grid 5" w:semiHidden="1" w:unhideWhenUsed="1"/>
-    <w:lsdException w:name="Table Grid 6" w:semiHidden="1" w:unhideWhenUsed="1"/>
-    <w:lsdException w:name="Table Grid 7" w:semiHidden="1" w:unhideWhenUsed="1"/>
-    <w:lsdException w:name="Table Grid 8" w:semiHidden="1" w:unhideWhenUsed="1"/>
-    <w:lsdException w:name="Table List 1" w:semiHidden="1" w:unhideWhenUsed="1"/>
-    <w:lsdException w:name="Table List 2" w:semiHidden="1" w:unhideWhenUsed="1"/>
-    <w:lsdException w:name="Table List 3" w:semiHidden="1" w:unhideWhenUsed="1"/>
-    <w:lsdException w:name="Table List 4" w:semiHidden="1" w:unhideWhenUsed="1"/>
-    <w:lsdException w:name="Table List 5" w:semiHidden="1" w:unhideWhenUsed="1"/>
-    <w:lsdException w:name="Table List 6" w:semiHidden="1" w:unhideWhenUsed="1"/>
-    <w:lsdException w:name="Table List 7" w:semiHidden="1" w:unhideWhenUsed="1"/>
-    <w:lsdException w:name="Table List 8" w:semiHidden="1" w:unhideWhenUsed="1"/>
-    <w:lsdException w:name="Table 3D effects 1" w:semiHidden="1" w:unhideWhenUsed="1"/>
-    <w:lsdException w:name="Table 3D effects 2" w:semiHidden="1" w:unhideWhenUsed="1"/>
-    <w:lsdException w:name="Table 3D effects 3" w:semiHidden="1" w:unhideWhenUsed="1"/>
-    <w:lsdException w:name="Table Contemporary" w:semiHidden="1" w:unhideWhenUsed="1"/>
-    <w:lsdException w:name="Table Elegant" w:semiHidden="1" w:unhideWhenUsed="1"/>
-    <w:lsdException w:name="Table Professional" w:semiHidden="1" w:unhideWhenUsed="1"/>
-    <w:lsdException w:name="Table Subtle 1" w:semiHidden="1" w:unhideWhenUsed="1"/>
-    <w:lsdException w:name="Table Subtle 2" w:semiHidden="1" w:unhideWhenUsed="1"/>
-    <w:lsdException w:name="Table Web 1" w:semiHidden="1" w:unhideWhenUsed="1"/>
-    <w:lsdException w:name="Table Web 2" w:semiHidden="1" w:unhideWhenUsed="1"/>
-    <w:lsdException w:name="Table Web 3" w:semiHidden="1" w:unhideWhenUsed="1"/>
-    <w:lsdException w:name="Balloon Text" w:semiHidden="1" w:unhideWhenUsed="1"/>
-    <w:lsdException w:name="Table Grid" w:semiHidden="1" w:uiPriority="59" w:unhideWhenUsed="1"/>
-    <w:lsdException w:name="Table Theme" w:semiHidden="1" w:unhideWhenUsed="1"/>
-    <w:lsdException w:name="Placeholder Text" w:semiHidden="1"/>
-    <w:lsdException w:name="No Spacing" w:uiPriority="1" w:qFormat="1"/>
-    <w:lsdException w:name="Light Shading" w:uiPriority="60"/>
-    <w:lsdException w:name="Light List" w:uiPriority="61"/>
-    <w:lsdException w:name="Light Grid" w:uiPriority="62"/>
-    <w:lsdException w:name="Medium Shading 1" w:uiPriority="63"/>
-    <w:lsdException w:name="Medium Shading 2" w:uiPriority="64"/>
-    <w:lsdException w:name="Medium List 1" w:uiPriority="65"/>
-    <w:lsdException w:name="Medium List 2" w:uiPriority="66"/>
-    <w:lsdException w:name="Medium Grid 1" w:uiPriority="67"/>
-    <w:lsdException w:name="Medium Grid 2" w:uiPriority="68"/>
-    <w:lsdException w:name="Medium Grid 3" w:uiPriority="69"/>
-    <w:lsdException w:name="Dark List" w:uiPriority="70"/>
-    <w:lsdException w:name="Colorful Shading" w:uiPriority="71"/>
-    <w:lsdException w:name="Colorful List" w:uiPriority="72"/>
-    <w:lsdException w:name="Colorful Grid" w:uiPriority="73"/>
-    <w:lsdException w:name="Light Shading Accent 1" w:uiPriority="60"/>
-    <w:lsdException w:name="Light List Accent 1" w:uiPriority="61"/>
-    <w:lsdException w:name="Light Grid Accent 1" w:uiPriority="62"/>
-    <w:lsdException w:name="Medium Shading 1 Accent 1" w:uiPriority="63"/>
-    <w:lsdException w:name="Medium Shading 2 Accent 1" w:uiPriority="64"/>
-    <w:lsdException w:name="Medium List 1 Accent 1" w:uiPriority="65"/>
-    <w:lsdException w:name="Revision" w:semiHidden="1"/>
-    <w:lsdException w:name="List Paragraph" w:uiPriority="34" w:qFormat="1"/>
-    <w:lsdException w:name="Quote" w:uiPriority="29" w:qFormat="1"/>
-    <w:lsdException w:name="Intense Quote" w:uiPriority="30" w:qFormat="1"/>
-    <w:lsdException w:name="Medium List 2 Accent 1" w:uiPriority="66"/>
-    <w:lsdException w:name="Medium Grid 1 Accent 1" w:uiPriority="67"/>
-    <w:lsdException w:name="Medium Grid 2 Accent 1" w:uiPriority="68"/>
-    <w:lsdException w:name="Medium Grid 3 Accent 1" w:uiPriority="69"/>
-    <w:lsdException w:name="Dark List Accent 1" w:uiPriority="70"/>
-    <w:lsdException w:name="Colorful Shading Accent 1" w:uiPriority="71"/>
-    <w:lsdException w:name="Colorful List Accent 1" w:uiPriority="72"/>
-    <w:lsdException w:name="Colorful Grid Accent 1" w:uiPriority="73"/>
-    <w:lsdException w:name="Light Shading Accent 2" w:uiPriority="60"/>
-    <w:lsdException w:name="Light List Accent 2" w:uiPriority="61"/>
-    <w:lsdException w:name="Light Grid Accent 2" w:uiPriority="62"/>
-    <w:lsdException w:name="Medium Shading 1 Accent 2" w:uiPriority="63"/>
-    <w:lsdException w:name="Medium Shading 2 Accent 2" w:uiPriority="64"/>
-    <w:lsdException w:name="Medium List 1 Accent 2" w:uiPriority="65"/>
-    <w:lsdException w:name="Medium List 2 Accent 2" w:uiPriority="66"/>
-    <w:lsdException w:name="Medium Grid 1 Accent 2" w:uiPriority="67"/>
-    <w:lsdException w:name="Medium Grid 2 Accent 2" w:uiPriority="68"/>
-    <w:lsdException w:name="Medium Grid 3 Accent 2" w:uiPriority="69"/>
-    <w:lsdException w:name="Dark List Accent 2" w:uiPriority="70"/>
-    <w:lsdException w:name="Colorful Shading Accent 2" w:uiPriority="71"/>
-    <w:lsdException w:name="Colorful List Accent 2" w:uiPriority="72"/>
-    <w:lsdException w:name="Colorful Grid Accent 2" w:uiPriority="73"/>
-    <w:lsdException w:name="Light Shading Accent 3" w:uiPriority="60"/>
-    <w:lsdException w:name="Light List Accent 3" w:uiPriority="61"/>
-    <w:lsdException w:name="Light Grid Accent 3" w:uiPriority="62"/>
-    <w:lsdException w:name="Medium Shading 1 Accent 3" w:uiPriority="63"/>
-    <w:lsdException w:name="Medium Shading 2 Accent 3" w:uiPriority="64"/>
-    <w:lsdException w:name="Medium List 1 Accent 3" w:uiPriority="65"/>
-    <w:lsdException w:name="Medium List 2 Accent 3" w:uiPriority="66"/>
-    <w:lsdException w:name="Medium Grid 1 Accent 3" w:uiPriority="67"/>
-    <w:lsdException w:name="Medium Grid 2 Accent 3" w:uiPriority="68"/>
-    <w:lsdException w:name="Medium Grid 3 Accent 3" w:uiPriority="69"/>
-    <w:lsdException w:name="Dark List Accent 3" w:uiPriority="70"/>
-    <w:lsdException w:name="Colorful Shading Accent 3" w:uiPriority="71"/>
-    <w:lsdException w:name="Colorful List Accent 3" w:uiPriority="72"/>
-    <w:lsdException w:name="Colorful Grid Accent 3" w:uiPriority="73"/>
-    <w:lsdException w:name="Light Shading Accent 4" w:uiPriority="60"/>
-    <w:lsdException w:name="Light List Accent 4" w:uiPriority="61"/>
-    <w:lsdException w:name="Light Grid Accent 4" w:uiPriority="62"/>
-    <w:lsdException w:name="Medium Shading 1 Accent 4" w:uiPriority="63"/>
-    <w:lsdException w:name="Medium Shading 2 Accent 4" w:uiPriority="64"/>
-    <w:lsdException w:name="Medium List 1 Accent 4" w:uiPriority="65"/>
-    <w:lsdException w:name="Medium List 2 Accent 4" w:uiPriority="66"/>
-    <w:lsdException w:name="Medium Grid 1 Accent 4" w:uiPriority="67"/>
-    <w:lsdException w:name="Medium Grid 2 Accent 4" w:uiPriority="68"/>
-    <w:lsdException w:name="Medium Grid 3 Accent 4" w:uiPriority="69"/>
-    <w:lsdException w:name="Dark List Accent 4" w:uiPriority="70"/>
-    <w:lsdException w:name="Colorful Shading Accent 4" w:uiPriority="71"/>
-    <w:lsdException w:name="Colorful List Accent 4" w:uiPriority="72"/>
-    <w:lsdException w:name="Colorful Grid Accent 4" w:uiPriority="73"/>
-    <w:lsdException w:name="Light Shading Accent 5" w:uiPriority="60"/>
-    <w:lsdException w:name="Light List Accent 5" w:uiPriority="61"/>
-    <w:lsdException w:name="Light Grid Accent 5" w:uiPriority="62"/>
-    <w:lsdException w:name="Medium Shading 1 Accent 5" w:uiPriority="63"/>
-    <w:lsdException w:name="Medium Shading 2 Accent 5" w:uiPriority="64"/>
-    <w:lsdException w:name="Medium List 1 Accent 5" w:uiPriority="65"/>
-    <w:lsdException w:name="Medium List 2 Accent 5" w:uiPriority="66"/>
-    <w:lsdException w:name="Medium Grid 1 Accent 5" w:uiPriority="67"/>
-    <w:lsdException w:name="Medium Grid 2 Accent 5" w:uiPriority="68"/>
-    <w:lsdException w:name="Medium Grid 3 Accent 5" w:uiPriority="69"/>
-    <w:lsdException w:name="Dark List Accent 5" w:uiPriority="70"/>
-    <w:lsdException w:name="Colorful Shading Accent 5" w:uiPriority="71"/>
-    <w:lsdException w:name="Colorful List Accent 5" w:uiPriority="72"/>
-    <w:lsdException w:name="Colorful Grid Accent 5" w:uiPriority="73"/>
-    <w:lsdException w:name="Light Shading Accent 6" w:uiPriority="60"/>
-    <w:lsdException w:name="Light List Accent 6" w:uiPriority="61"/>
-    <w:lsdException w:name="Light Grid Accent 6" w:uiPriority="62"/>
-    <w:lsdException w:name="Medium Shading 1 Accent 6" w:uiPriority="63"/>
-    <w:lsdException w:name="Medium Shading 2 Accent 6" w:uiPriority="64"/>
-    <w:lsdException w:name="Medium List 1 Accent 6" w:uiPriority="65"/>
-    <w:lsdException w:name="Medium List 2 Accent 6" w:uiPriority="66"/>
-    <w:lsdException w:name="Medium Grid 1 Accent 6" w:uiPriority="67"/>
-    <w:lsdException w:name="Medium Grid 2 Accent 6" w:uiPriority="68"/>
-    <w:lsdException w:name="Medium Grid 3 Accent 6" w:uiPriority="69"/>
-    <w:lsdException w:name="Dark List Accent 6" w:uiPriority="70"/>
-    <w:lsdException w:name="Colorful Shading Accent 6" w:uiPriority="71"/>
-    <w:lsdException w:name="Colorful List Accent 6" w:uiPriority="72"/>
-    <w:lsdException w:name="Colorful Grid Accent 6" w:uiPriority="73"/>
-    <w:lsdException w:name="Subtle Emphasis" w:uiPriority="19" w:qFormat="1"/>
-    <w:lsdException w:name="Intense Emphasis" w:uiPriority="21" w:qFormat="1"/>
-    <w:lsdException w:name="Subtle Reference" w:uiPriority="31" w:qFormat="1"/>
-    <w:lsdException w:name="Intense Reference" w:uiPriority="32" w:qFormat="1"/>
-    <w:lsdException w:name="Book Title" w:uiPriority="33" w:qFormat="1"/>
-    <w:lsdException w:name="Bibliography" w:semiHidden="1" w:uiPriority="37" w:unhideWhenUsed="1"/>
-    <w:lsdException w:name="TOC Heading" w:semiHidden="1" w:uiPriority="39" w:unhideWhenUsed="1" w:qFormat="1"/>
-    <w:lsdException w:name="Plain Table 1" w:uiPriority="41"/>
-    <w:lsdException w:name="Plain Table 2" w:uiPriority="42"/>
-    <w:lsdException w:name="Plain Table 3" w:uiPriority="43"/>
-    <w:lsdException w:name="Plain Table 4" w:uiPriority="44"/>
-    <w:lsdException w:name="Plain Table 5" w:uiPriority="45"/>
-    <w:lsdException w:name="Grid Table Light" w:uiPriority="40"/>
-    <w:lsdException w:name="Grid Table 1 Light" w:uiPriority="46"/>
-    <w:lsdException w:name="Grid Table 2" w:uiPriority="47"/>
-    <w:lsdException w:name="Grid Table 3" w:uiPriority="48"/>
-    <w:lsdException w:name="Grid Table 4" w:uiPriority="49"/>
-    <w:lsdException w:name="Grid Table 5 Dark" w:uiPriority="50"/>
-    <w:lsdException w:name="Grid Table 6 Colorful" w:uiPriority="51"/>
-    <w:lsdException w:name="Grid Table 7 Colorful" w:uiPriority="52"/>
-    <w:lsdException w:name="Grid Table 1 Light Accent 1" w:uiPriority="46"/>
-    <w:lsdException w:name="Grid Table 2 Accent 1" w:uiPriority="47"/>
-    <w:lsdException w:name="Grid Table 3 Accent 1" w:uiPriority="48"/>
-    <w:lsdException w:name="Grid Table 4 Accent 1" w:uiPriority="49"/>
-    <w:lsdException w:name="Grid Table 5 Dark Accent 1" w:uiPriority="50"/>
-    <w:lsdException w:name="Grid Table 6 Colorful Accent 1" w:uiPriority="51"/>
-    <w:lsdException w:name="Grid Table 7 Colorful Accent 1" w:uiPriority="52"/>
-    <w:lsdException w:name="Grid Table 1 Light Accent 2" w:uiPriority="46"/>
-    <w:lsdException w:name="Grid Table 2 Accent 2" w:uiPriority="47"/>
-    <w:lsdException w:name="Grid Table 3 Accent 2" w:uiPriority="48"/>
-    <w:lsdException w:name="Grid Table 4 Accent 2" w:uiPriority="49"/>
-    <w:lsdException w:name="Grid Table 5 Dark Accent 2" w:uiPriority="50"/>
-    <w:lsdException w:name="Grid Table 6 Colorful Accent 2" w:uiPriority="51"/>
-    <w:lsdException w:name="Grid Table 7 Colorful Accent 2" w:uiPriority="52"/>
-    <w:lsdException w:name="Grid Table 1 Light Accent 3" w:uiPriority="46"/>
-    <w:lsdException w:name="Grid Table 2 Accent 3" w:uiPriority="47"/>
-    <w:lsdException w:name="Grid Table 3 Accent 3" w:uiPriority="48"/>
-    <w:lsdException w:name="Grid Table 4 Accent 3" w:uiPriority="49"/>
-    <w:lsdException w:name="Grid Table 5 Dark Accent 3" w:uiPriority="50"/>
-    <w:lsdException w:name="Grid Table 6 Colorful Accent 3" w:uiPriority="51"/>
-    <w:lsdException w:name="Grid Table 7 Colorful Accent 3" w:uiPriority="52"/>
-    <w:lsdException w:name="Grid Table 1 Light Accent 4" w:uiPriority="46"/>
-    <w:lsdException w:name="Grid Table 2 Accent 4" w:uiPriority="47"/>
-    <w:lsdException w:name="Grid Table 3 Accent 4" w:uiPriority="48"/>
-    <w:lsdException w:name="Grid Table 4 Accent 4" w:uiPriority="49"/>
-    <w:lsdException w:name="Grid Table 5 Dark Accent 4" w:uiPriority="50"/>
-    <w:lsdException w:name="Grid Table 6 Colorful Accent 4" w:uiPriority="51"/>
-    <w:lsdException w:name="Grid Table 7 Colorful Accent 4" w:uiPriority="52"/>
-    <w:lsdException w:name="Grid Table 1 Light Accent 5" w:uiPriority="46"/>
-    <w:lsdException w:name="Grid Table 2 Accent 5" w:uiPriority="47"/>
-    <w:lsdException w:name="Grid Table 3 Accent 5" w:uiPriority="48"/>
-    <w:lsdException w:name="Grid Table 4 Accent 5" w:uiPriority="49"/>
-    <w:lsdException w:name="Grid Table 5 Dark Accent 5" w:uiPriority="50"/>
-    <w:lsdException w:name="Grid Table 6 Colorful Accent 5" w:uiPriority="51"/>
-    <w:lsdException w:name="Grid Table 7 Colorful Accent 5" w:uiPriority="52"/>
-    <w:lsdException w:name="Grid Table 1 Light Accent 6" w:uiPriority="46"/>
-    <w:lsdException w:name="Grid Table 2 Accent 6" w:uiPriority="47"/>
-    <w:lsdException w:name="Grid Table 3 Accent 6" w:uiPriority="48"/>
-    <w:lsdException w:name="Grid Table 4 Accent 6" w:uiPriority="49"/>
-    <w:lsdException w:name="Grid Table 5 Dark Accent 6" w:uiPriority="50"/>
-    <w:lsdException w:name="Grid Table 6 Colorful Accent 6" w:uiPriority="51"/>
-    <w:lsdException w:name="Grid Table 7 Colorful Accent 6" w:uiPriority="52"/>
-    <w:lsdException w:name="List Table 1 Light" w:uiPriority="46"/>
-    <w:lsdException w:name="List Table 2" w:uiPriority="47"/>
-    <w:lsdException w:name="List Table 3" w:uiPriority="48"/>
-    <w:lsdException w:name="List Table 4" w:uiPriority="49"/>
-    <w:lsdException w:name="List Table 5 Dark" w:uiPriority="50"/>
-    <w:lsdException w:name="List Table 6 Colorful" w:uiPriority="51"/>
-    <w:lsdException w:name="List Table 7 Colorful" w:uiPriority="52"/>
-    <w:lsdException w:name="List Table 1 Light Accent 1" w:uiPriority="46"/>
-    <w:lsdException w:name="List Table 2 Accent 1" w:uiPriority="47"/>
-    <w:lsdException w:name="List Table 3 Accent 1" w:uiPriority="48"/>
-    <w:lsdException w:name="List Table 4 Accent 1" w:uiPriority="49"/>
-    <w:lsdException w:name="List Table 5 Dark Accent 1" w:uiPriority="50"/>
-    <w:lsdException w:name="List Table 6 Colorful Accent 1" w:uiPriority="51"/>
-    <w:lsdException w:name="List Table 7 Colorful Accent 1" w:uiPriority="52"/>
-    <w:lsdException w:name="List Table 1 Light Accent 2" w:uiPriority="46"/>
-    <w:lsdException w:name="List Table 2 Accent 2" w:uiPriority="47"/>
-    <w:lsdException w:name="List Table 3 Accent 2" w:uiPriority="48"/>
-    <w:lsdException w:name="List Table 4 Accent 2" w:uiPriority="49"/>
-    <w:lsdException w:name="List Table 5 Dark Accent 2" w:uiPriority="50"/>
-    <w:lsdException w:name="List Table 6 Colorful Accent 2" w:uiPriority="51"/>
-    <w:lsdException w:name="List Table 7 Colorful Accent 2" w:uiPriority="52"/>
-    <w:lsdException w:name="List Table 1 Light Accent 3" w:uiPriority="46"/>
-    <w:lsdException w:name="List Table 2 Accent 3" w:uiPriority="47"/>
-    <w:lsdException w:name="List Table 3 Accent 3" w:uiPriority="48"/>
-    <w:lsdException w:name="List Table 4 Accent 3" w:uiPriority="49"/>
-    <w:lsdException w:name="List Table 5 Dark Accent 3" w:uiPriority="50"/>
-    <w:lsdException w:name="List Table 6 Colorful Accent 3" w:uiPriority="51"/>
-    <w:lsdException w:name="List Table 7 Colorful Accent 3" w:uiPriority="52"/>
-    <w:lsdException w:name="List Table 1 Light Accent 4" w:uiPriority="46"/>
-    <w:lsdException w:name="List Table 2 Accent 4" w:uiPriority="47"/>
-    <w:lsdException w:name="List Table 3 Accent 4" w:uiPriority="48"/>
-    <w:lsdException w:name="List Table 4 Accent 4" w:uiPriority="49"/>
-    <w:lsdException w:name="List Table 5 Dark Accent 4" w:uiPriority="50"/>
-    <w:lsdException w:name="List Table 6 Colorful Accent 4" w:uiPriority="51"/>
-    <w:lsdException w:name="List Table 7 Colorful Accent 4" w:uiPriority="52"/>
-    <w:lsdException w:name="List Table 1 Light Accent 5" w:uiPriority="46"/>
-    <w:lsdException w:name="List Table 2 Accent 5" w:uiPriority="47"/>
-    <w:lsdException w:name="List Table 3 Accent 5" w:uiPriority="48"/>
-    <w:lsdException w:name="List Table 4 Accent 5" w:uiPriority="49"/>
-    <w:lsdException w:name="List Table 5 Dark Accent 5" w:uiPriority="50"/>
-    <w:lsdException w:name="List Table 6 Colorful Accent 5" w:uiPriority="51"/>
-    <w:lsdException w:name="List Table 7 Colorful Accent 5" w:uiPriority="52"/>
-    <w:lsdException w:name="List Table 1 Light Accent 6" w:uiPriority="46"/>
-    <w:lsdException w:name="List Table 2 Accent 6" w:uiPriority="47"/>
-    <w:lsdException w:name="List Table 3 Accent 6" w:uiPriority="48"/>
-    <w:lsdException w:name="List Table 4 Accent 6" w:uiPriority="49"/>
-    <w:lsdException w:name="List Table 5 Dark Accent 6" w:uiPriority="50"/>
-    <w:lsdException w:name="List Table 6 Colorful Accent 6" w:uiPriority="51"/>
-    <w:lsdException w:name="List Table 7 Colorful Accent 6" w:uiPriority="52"/>
-    <w:lsdException w:name="Mention" w:semiHidden="1" w:unhideWhenUsed="1"/>
-    <w:lsdException w:name="Smart Hyperlink" w:semiHidden="1" w:unhideWhenUsed="1"/>
+  <w:latentStyles w:defLockedState="0" w:defUIPriority="99" w:defSemiHidden="1" w:defUnhideWhenUsed="1" w:defQFormat="0" w:count="267">
+    <w:lsdException w:name="Normal" w:semiHidden="0" w:uiPriority="0" w:unhideWhenUsed="0" w:qFormat="1"/>
+    <w:lsdException w:name="heading 1" w:semiHidden="0" w:uiPriority="9" w:unhideWhenUsed="0" w:qFormat="1"/>
+    <w:lsdException w:name="heading 2" w:uiPriority="9" w:qFormat="1"/>
+    <w:lsdException w:name="heading 3" w:uiPriority="9" w:qFormat="1"/>
+    <w:lsdException w:name="heading 4" w:uiPriority="9" w:qFormat="1"/>
+    <w:lsdException w:name="heading 5" w:uiPriority="9" w:qFormat="1"/>
+    <w:lsdException w:name="heading 6" w:uiPriority="9" w:qFormat="1"/>
+    <w:lsdException w:name="heading 7" w:uiPriority="9" w:qFormat="1"/>
+    <w:lsdException w:name="heading 8" w:uiPriority="9" w:qFormat="1"/>
+    <w:lsdException w:name="heading 9" w:uiPriority="9" w:qFormat="1"/>
+    <w:lsdException w:name="toc 1" w:uiPriority="39"/>
+    <w:lsdException w:name="toc 2" w:uiPriority="39"/>
+    <w:lsdException w:name="toc 3" w:uiPriority="39"/>
+    <w:lsdException w:name="toc 4" w:uiPriority="39"/>
+    <w:lsdException w:name="toc 5" w:uiPriority="39"/>
+    <w:lsdException w:name="toc 6" w:uiPriority="39"/>
+    <w:lsdException w:name="toc 7" w:uiPriority="39"/>
+    <w:lsdException w:name="toc 8" w:uiPriority="39"/>
+    <w:lsdException w:name="toc 9" w:uiPriority="39"/>
+    <w:lsdException w:name="caption" w:uiPriority="35" w:qFormat="1"/>
+    <w:lsdException w:name="Title" w:semiHidden="0" w:uiPriority="10" w:unhideWhenUsed="0" w:qFormat="1"/>
+    <w:lsdException w:name="Default Paragraph Font" w:uiPriority="1"/>
+    <w:lsdException w:name="Subtitle" w:semiHidden="0" w:uiPriority="11" w:unhideWhenUsed="0" w:qFormat="1"/>
+    <w:lsdException w:name="Strong" w:semiHidden="0" w:uiPriority="22" w:unhideWhenUsed="0" w:qFormat="1"/>
+    <w:lsdException w:name="Emphasis" w:semiHidden="0" w:uiPriority="20" w:unhideWhenUsed="0" w:qFormat="1"/>
+    <w:lsdException w:name="Table Grid" w:uiPriority="59"/>
+    <w:lsdException w:name="Placeholder Text" w:unhideWhenUsed="0"/>
+    <w:lsdException w:name="No Spacing" w:semiHidden="0" w:uiPriority="1" w:unhideWhenUsed="0" w:qFormat="1"/>
+    <w:lsdException w:name="Light Shading" w:semiHidden="0" w:uiPriority="60" w:unhideWhenUsed="0"/>
+    <w:lsdException w:name="Light List" w:semiHidden="0" w:uiPriority="61" w:unhideWhenUsed="0"/>
+    <w:lsdException w:name="Light Grid" w:semiHidden="0" w:uiPriority="62" w:unhideWhenUsed="0"/>
+    <w:lsdException w:name="Medium Shading 1" w:semiHidden="0" w:uiPriority="63" w:unhideWhenUsed="0"/>
+    <w:lsdException w:name="Medium Shading 2" w:semiHidden="0" w:uiPriority="64" w:unhideWhenUsed="0"/>
+    <w:lsdException w:name="Medium List 1" w:semiHidden="0" w:uiPriority="65" w:unhideWhenUsed="0"/>
+    <w:lsdException w:name="Medium List 2" w:semiHidden="0" w:uiPriority="66" w:unhideWhenUsed="0"/>
+    <w:lsdException w:name="Medium Grid 1" w:semiHidden="0" w:uiPriority="67" w:unhideWhenUsed="0"/>
+    <w:lsdException w:name="Medium Grid 2" w:semiHidden="0" w:uiPriority="68" w:unhideWhenUsed="0"/>
+    <w:lsdException w:name="Medium Grid 3" w:semiHidden="0" w:uiPriority="69" w:unhideWhenUsed="0"/>
+    <w:lsdException w:name="Dark List" w:semiHidden="0" w:uiPriority="70" w:unhideWhenUsed="0"/>
+    <w:lsdException w:name="Colorful Shading" w:semiHidden="0" w:uiPriority="71" w:unhideWhenUsed="0"/>
+    <w:lsdException w:name="Colorful List" w:semiHidden="0" w:uiPriority="72" w:unhideWhenUsed="0"/>
+    <w:lsdException w:name="Colorful Grid" w:semiHidden="0" w:uiPriority="73" w:unhideWhenUsed="0"/>
+    <w:lsdException w:name="Light Shading Accent 1" w:semiHidden="0" w:uiPriority="60" w:unhideWhenUsed="0"/>
+    <w:lsdException w:name="Light List Accent 1" w:semiHidden="0" w:uiPriority="61" w:unhideWhenUsed="0"/>
+    <w:lsdException w:name="Light Grid Accent 1" w:semiHidden="0" w:uiPriority="62" w:unhideWhenUsed="0"/>
+    <w:lsdException w:name="Medium Shading 1 Accent 1" w:semiHidden="0" w:uiPriority="63" w:unhideWhenUsed="0"/>
+    <w:lsdException w:name="Medium Shading 2 Accent 1" w:semiHidden="0" w:uiPriority="64" w:unhideWhenUsed="0"/>
+    <w:lsdException w:name="Medium List 1 Accent 1" w:semiHidden="0" w:uiPriority="65" w:unhideWhenUsed="0"/>
+    <w:lsdException w:name="Revision" w:unhideWhenUsed="0"/>
+    <w:lsdException w:name="List Paragraph" w:semiHidden="0" w:uiPriority="34" w:unhideWhenUsed="0" w:qFormat="1"/>
+    <w:lsdException w:name="Quote" w:semiHidden="0" w:uiPriority="29" w:unhideWhenUsed="0" w:qFormat="1"/>
+    <w:lsdException w:name="Intense Quote" w:semiHidden="0" w:uiPriority="30" w:unhideWhenUsed="0" w:qFormat="1"/>
+    <w:lsdException w:name="Medium List 2 Accent 1" w:semiHidden="0" w:uiPriority="66" w:unhideWhenUsed="0"/>
+    <w:lsdException w:name="Medium Grid 1 Accent 1" w:semiHidden="0" w:uiPriority="67" w:unhideWhenUsed="0"/>
+    <w:lsdException w:name="Medium Grid 2 Accent 1" w:semiHidden="0" w:uiPriority="68" w:unhideWhenUsed="0"/>
+    <w:lsdException w:name="Medium Grid 3 Accent 1" w:semiHidden="0" w:uiPriority="69" w:unhideWhenUsed="0"/>
+    <w:lsdException w:name="Dark List Accent 1" w:semiHidden="0" w:uiPriority="70" w:unhideWhenUsed="0"/>
+    <w:lsdException w:name="Colorful Shading Accent 1" w:semiHidden="0" w:uiPriority="71" w:unhideWhenUsed="0"/>
+    <w:lsdException w:name="Colorful List Accent 1" w:semiHidden="0" w:uiPriority="72" w:unhideWhenUsed="0"/>
+    <w:lsdException w:name="Colorful Grid Accent 1" w:semiHidden="0" w:uiPriority="73" w:unhideWhenUsed="0"/>
+    <w:lsdException w:name="Light Shading Accent 2" w:semiHidden="0" w:uiPriority="60" w:unhideWhenUsed="0"/>
+    <w:lsdException w:name="Light List Accent 2" w:semiHidden="0" w:uiPriority="61" w:unhideWhenUsed="0"/>
+    <w:lsdException w:name="Light Grid Accent 2" w:semiHidden="0" w:uiPriority="62" w:unhideWhenUsed="0"/>
+    <w:lsdException w:name="Medium Shading 1 Accent 2" w:semiHidden="0" w:uiPriority="63" w:unhideWhenUsed="0"/>
+    <w:lsdException w:name="Medium Shading 2 Accent 2" w:semiHidden="0" w:uiPriority="64" w:unhideWhenUsed="0"/>
+    <w:lsdException w:name="Medium List 1 Accent 2" w:semiHidden="0" w:uiPriority="65" w:unhideWhenUsed="0"/>
+    <w:lsdException w:name="Medium List 2 Accent 2" w:semiHidden="0" w:uiPriority="66" w:unhideWhenUsed="0"/>
+    <w:lsdException w:name="Medium Grid 1 Accent 2" w:semiHidden="0" w:uiPriority="67" w:unhideWhenUsed="0"/>
+    <w:lsdException w:name="Medium Grid 2 Accent 2" w:semiHidden="0" w:uiPriority="68" w:unhideWhenUsed="0"/>
+    <w:lsdException w:name="Medium Grid 3 Accent 2" w:semiHidden="0" w:uiPriority="69" w:unhideWhenUsed="0"/>
+    <w:lsdException w:name="Dark List Accent 2" w:semiHidden="0" w:uiPriority="70" w:unhideWhenUsed="0"/>
+    <w:lsdException w:name="Colorful Shading Accent 2" w:semiHidden="0" w:uiPriority="71" w:unhideWhenUsed="0"/>
+    <w:lsdException w:name="Colorful List Accent 2" w:semiHidden="0" w:uiPriority="72" w:unhideWhenUsed="0"/>
+    <w:lsdException w:name="Colorful Grid Accent 2" w:semiHidden="0" w:uiPriority="73" w:unhideWhenUsed="0"/>
+    <w:lsdException w:name="Light Shading Accent 3" w:semiHidden="0" w:uiPriority="60" w:unhideWhenUsed="0"/>
+    <w:lsdException w:name="Light List Accent 3" w:semiHidden="0" w:uiPriority="61" w:unhideWhenUsed="0"/>
+    <w:lsdException w:name="Light Grid Accent 3" w:semiHidden="0" w:uiPriority="62" w:unhideWhenUsed="0"/>
+    <w:lsdException w:name="Medium Shading 1 Accent 3" w:semiHidden="0" w:uiPriority="63" w:unhideWhenUsed="0"/>
+    <w:lsdException w:name="Medium Shading 2 Accent 3" w:semiHidden="0" w:uiPriority="64" w:unhideWhenUsed="0"/>
+    <w:lsdException w:name="Medium List 1 Accent 3" w:semiHidden="0" w:uiPriority="65" w:unhideWhenUsed="0"/>
+    <w:lsdException w:name="Medium List 2 Accent 3" w:semiHidden="0" w:uiPriority="66" w:unhideWhenUsed="0"/>
+    <w:lsdException w:name="Medium Grid 1 Accent 3" w:semiHidden="0" w:uiPriority="67" w:unhideWhenUsed="0"/>
+    <w:lsdException w:name="Medium Grid 2 Accent 3" w:semiHidden="0" w:uiPriority="68" w:unhideWhenUsed="0"/>
+    <w:lsdException w:name="Medium Grid 3 Accent 3" w:semiHidden="0" w:uiPriority="69" w:unhideWhenUsed="0"/>
+    <w:lsdException w:name="Dark List Accent 3" w:semiHidden="0" w:uiPriority="70" w:unhideWhenUsed="0"/>
+    <w:lsdException w:name="Colorful Shading Accent 3" w:semiHidden="0" w:uiPriority="71" w:unhideWhenUsed="0"/>
+    <w:lsdException w:name="Colorful List Accent 3" w:semiHidden="0" w:uiPriority="72" w:unhideWhenUsed="0"/>
+    <w:lsdException w:name="Colorful Grid Accent 3" w:semiHidden="0" w:uiPriority="73" w:unhideWhenUsed="0"/>
+    <w:lsdException w:name="Light Shading Accent 4" w:semiHidden="0" w:uiPriority="60" w:unhideWhenUsed="0"/>
+    <w:lsdException w:name="Light List Accent 4" w:semiHidden="0" w:uiPriority="61" w:unhideWhenUsed="0"/>
+    <w:lsdException w:name="Light Grid Accent 4" w:semiHidden="0" w:uiPriority="62" w:unhideWhenUsed="0"/>
+    <w:lsdException w:name="Medium Shading 1 Accent 4" w:semiHidden="0" w:uiPriority="63" w:unhideWhenUsed="0"/>
+    <w:lsdException w:name="Medium Shading 2 Accent 4" w:semiHidden="0" w:uiPriority="64" w:unhideWhenUsed="0"/>
+    <w:lsdException w:name="Medium List 1 Accent 4" w:semiHidden="0" w:uiPriority="65" w:unhideWhenUsed="0"/>
+    <w:lsdException w:name="Medium List 2 Accent 4" w:semiHidden="0" w:uiPriority="66" w:unhideWhenUsed="0"/>
+    <w:lsdException w:name="Medium Grid 1 Accent 4" w:semiHidden="0" w:uiPriority="67" w:unhideWhenUsed="0"/>
+    <w:lsdException w:name="Medium Grid 2 Accent 4" w:semiHidden="0" w:uiPriority="68" w:unhideWhenUsed="0"/>
+    <w:lsdException w:name="Medium Grid 3 Accent 4" w:semiHidden="0" w:uiPriority="69" w:unhideWhenUsed="0"/>
+    <w:lsdException w:name="Dark List Accent 4" w:semiHidden="0" w:uiPriority="70" w:unhideWhenUsed="0"/>
+    <w:lsdException w:name="Colorful Shading Accent 4" w:semiHidden="0" w:uiPriority="71" w:unhideWhenUsed="0"/>
+    <w:lsdException w:name="Colorful List Accent 4" w:semiHidden="0" w:uiPriority="72" w:unhideWhenUsed="0"/>
+    <w:lsdException w:name="Colorful Grid Accent 4" w:semiHidden="0" w:uiPriority="73" w:unhideWhenUsed="0"/>
+    <w:lsdException w:name="Light Shading Accent 5" w:semiHidden="0" w:uiPriority="60" w:unhideWhenUsed="0"/>
+    <w:lsdException w:name="Light List Accent 5" w:semiHidden="0" w:uiPriority="61" w:unhideWhenUsed="0"/>
+    <w:lsdException w:name="Light Grid Accent 5" w:semiHidden="0" w:uiPriority="62" w:unhideWhenUsed="0"/>
+    <w:lsdException w:name="Medium Shading 1 Accent 5" w:semiHidden="0" w:uiPriority="63" w:unhideWhenUsed="0"/>
+    <w:lsdException w:name="Medium Shading 2 Accent 5" w:semiHidden="0" w:uiPriority="64" w:unhideWhenUsed="0"/>
+    <w:lsdException w:name="Medium List 1 Accent 5" w:semiHidden="0" w:uiPriority="65" w:unhideWhenUsed="0"/>
+    <w:lsdException w:name="Medium List 2 Accent 5" w:semiHidden="0" w:uiPriority="66" w:unhideWhenUsed="0"/>
+    <w:lsdException w:name="Medium Grid 1 Accent 5" w:semiHidden="0" w:uiPriority="67" w:unhideWhenUsed="0"/>
+    <w:lsdException w:name="Medium Grid 2 Accent 5" w:semiHidden="0" w:uiPriority="68" w:unhideWhenUsed="0"/>
+    <w:lsdException w:name="Medium Grid 3 Accent 5" w:semiHidden="0" w:uiPriority="69" w:unhideWhenUsed="0"/>
+    <w:lsdException w:name="Dark List Accent 5" w:semiHidden="0" w:uiPriority="70" w:unhideWhenUsed="0"/>
+    <w:lsdException w:name="Colorful Shading Accent 5" w:semiHidden="0" w:uiPriority="71" w:unhideWhenUsed="0"/>
+    <w:lsdException w:name="Colorful List Accent 5" w:semiHidden="0" w:uiPriority="72" w:unhideWhenUsed="0"/>
+    <w:lsdException w:name="Colorful Grid Accent 5" w:semiHidden="0" w:uiPriority="73" w:unhideWhenUsed="0"/>
+    <w:lsdException w:name="Light Shading Accent 6" w:semiHidden="0" w:uiPriority="60" w:unhideWhenUsed="0"/>
+    <w:lsdException w:name="Light List Accent 6" w:semiHidden="0" w:uiPriority="61" w:unhideWhenUsed="0"/>
+    <w:lsdException w:name="Light Grid Accent 6" w:semiHidden="0" w:uiPriority="62" w:unhideWhenUsed="0"/>
+    <w:lsdException w:name="Medium Shading 1 Accent 6" w:semiHidden="0" w:uiPriority="63" w:unhideWhenUsed="0"/>
+    <w:lsdException w:name="Medium Shading 2 Accent 6" w:semiHidden="0" w:uiPriority="64" w:unhideWhenUsed="0"/>
+    <w:lsdException w:name="Medium List 1 Accent 6" w:semiHidden="0" w:uiPriority="65" w:unhideWhenUsed="0"/>
+    <w:lsdException w:name="Medium List 2 Accent 6" w:semiHidden="0" w:uiPriority="66" w:unhideWhenUsed="0"/>
+    <w:lsdException w:name="Medium Grid 1 Accent 6" w:semiHidden="0" w:uiPriority="67" w:unhideWhenUsed="0"/>
+    <w:lsdException w:name="Medium Grid 2 Accent 6" w:semiHidden="0" w:uiPriority="68" w:unhideWhenUsed="0"/>
+    <w:lsdException w:name="Medium Grid 3 Accent 6" w:semiHidden="0" w:uiPriority="69" w:unhideWhenUsed="0"/>
+    <w:lsdException w:name="Dark List Accent 6" w:semiHidden="0" w:uiPriority="70" w:unhideWhenUsed="0"/>
+    <w:lsdException w:name="Colorful Shading Accent 6" w:semiHidden="0" w:uiPriority="71" w:unhideWhenUsed="0"/>
+    <w:lsdException w:name="Colorful List Accent 6" w:semiHidden="0" w:uiPriority="72" w:unhideWhenUsed="0"/>
+    <w:lsdException w:name="Colorful Grid Accent 6" w:semiHidden="0" w:uiPriority="73" w:unhideWhenUsed="0"/>
+    <w:lsdException w:name="Subtle Emphasis" w:semiHidden="0" w:uiPriority="19" w:unhideWhenUsed="0" w:qFormat="1"/>
+    <w:lsdException w:name="Intense Emphasis" w:semiHidden="0" w:uiPriority="21" w:unhideWhenUsed="0" w:qFormat="1"/>
+    <w:lsdException w:name="Subtle Reference" w:semiHidden="0" w:uiPriority="31" w:unhideWhenUsed="0" w:qFormat="1"/>
+    <w:lsdException w:name="Intense Reference" w:semiHidden="0" w:uiPriority="32" w:unhideWhenUsed="0" w:qFormat="1"/>
+    <w:lsdException w:name="Book Title" w:semiHidden="0" w:uiPriority="33" w:unhideWhenUsed="0" w:qFormat="1"/>
+    <w:lsdException w:name="Bibliography" w:uiPriority="37"/>
+    <w:lsdException w:name="TOC Heading" w:uiPriority="39" w:qFormat="1"/>
   </w:latentStyles>
   <w:style w:type="paragraph" w:default="1" w:styleId="Normal">
     <w:name w:val="Normal"/>
@@ -7441,6 +7497,7 @@
     <w:uiPriority w:val="99"/>
     <w:semiHidden/>
     <w:unhideWhenUsed/>
+    <w:qFormat/>
     <w:tblPr>
       <w:tblInd w:w="0" w:type="dxa"/>
       <w:tblCellMar>

</xml_diff>